<commit_message>
- G5_Documentacao2sem2014.docx lido e revisado por Luis Fernando Brandão
</commit_message>
<xml_diff>
--- a/documentacao/G5_Documentacao2sem2014.docx
+++ b/documentacao/G5_Documentacao2sem2014.docx
@@ -1,6 +1,6 @@
 
 <file path=word/document.xml><?xml version="1.0" encoding="utf-8"?>
-<w:document xmlns:wpc="http://schemas.microsoft.com/office/word/2010/wordprocessingCanvas" xmlns:mc="http://schemas.openxmlformats.org/markup-compatibility/2006" xmlns:o="urn:schemas-microsoft-com:office:office" xmlns:r="http://schemas.openxmlformats.org/officeDocument/2006/relationships" xmlns:m="http://schemas.openxmlformats.org/officeDocument/2006/math" xmlns:v="urn:schemas-microsoft-com:vml" xmlns:wp14="http://schemas.microsoft.com/office/word/2010/wordprocessingDrawing" xmlns:wp="http://schemas.openxmlformats.org/drawingml/2006/wordprocessingDrawing" xmlns:w10="urn:schemas-microsoft-com:office:word" xmlns:w="http://schemas.openxmlformats.org/wordprocessingml/2006/main" xmlns:w14="http://schemas.microsoft.com/office/word/2010/wordml" xmlns:w15="http://schemas.microsoft.com/office/word/2012/wordml" xmlns:wpg="http://schemas.microsoft.com/office/word/2010/wordprocessingGroup" xmlns:wpi="http://schemas.microsoft.com/office/word/2010/wordprocessingInk" xmlns:wne="http://schemas.microsoft.com/office/word/2006/wordml" xmlns:wps="http://schemas.microsoft.com/office/word/2010/wordprocessingShape" mc:Ignorable="w14 w15 wp14">
+<w:document xmlns:wpc="http://schemas.microsoft.com/office/word/2010/wordprocessingCanvas" xmlns:mc="http://schemas.openxmlformats.org/markup-compatibility/2006" xmlns:o="urn:schemas-microsoft-com:office:office" xmlns:r="http://schemas.openxmlformats.org/officeDocument/2006/relationships" xmlns:m="http://schemas.openxmlformats.org/officeDocument/2006/math" xmlns:v="urn:schemas-microsoft-com:vml" xmlns:wp14="http://schemas.microsoft.com/office/word/2010/wordprocessingDrawing" xmlns:wp="http://schemas.openxmlformats.org/drawingml/2006/wordprocessingDrawing" xmlns:w10="urn:schemas-microsoft-com:office:word" xmlns:w="http://schemas.openxmlformats.org/wordprocessingml/2006/main" xmlns:w14="http://schemas.microsoft.com/office/word/2010/wordml" xmlns:wpg="http://schemas.microsoft.com/office/word/2010/wordprocessingGroup" xmlns:wpi="http://schemas.microsoft.com/office/word/2010/wordprocessingInk" xmlns:wne="http://schemas.microsoft.com/office/word/2006/wordml" xmlns:wps="http://schemas.microsoft.com/office/word/2010/wordprocessingShape" mc:Ignorable="w14 wp14">
   <w:body>
     <w:p>
       <w:pPr>
@@ -72,7 +72,7 @@
               </wp:anchor>
             </w:drawing>
           </mc:Choice>
-          <mc:Fallback>
+          <mc:Fallback xmlns:w15="http://schemas.microsoft.com/office/word/2012/wordml">
             <w:pict>
               <v:line w14:anchorId="7CB41563" id="Line 2" o:spid="_x0000_s1026" style="position:absolute;z-index:251656704;visibility:visible;mso-wrap-style:square;mso-width-percent:0;mso-height-percent:0;mso-wrap-distance-left:9pt;mso-wrap-distance-top:0;mso-wrap-distance-right:9pt;mso-wrap-distance-bottom:0;mso-position-horizontal:absolute;mso-position-horizontal-relative:text;mso-position-vertical:absolute;mso-position-vertical-relative:text;mso-width-percent:0;mso-height-percent:0;mso-width-relative:page;mso-height-relative:page" from="234pt,-36pt" to="234pt,-28.8pt" o:gfxdata="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" o:allowincell="f" strokecolor="white">
                 <v:stroke startarrow="block" endarrow="block"/>
@@ -292,8 +292,8 @@
         <w:spacing w:line="240" w:lineRule="auto"/>
         <w:ind w:firstLine="0"/>
         <w:sectPr>
-          <w:headerReference w:type="default" r:id="rId8"/>
-          <w:headerReference w:type="first" r:id="rId9"/>
+          <w:headerReference w:type="default" r:id="rId9"/>
+          <w:headerReference w:type="first" r:id="rId10"/>
           <w:pgSz w:w="11907" w:h="16840" w:code="9"/>
           <w:pgMar w:top="1701" w:right="1134" w:bottom="1134" w:left="1701" w:header="1134" w:footer="0" w:gutter="0"/>
           <w:pgNumType w:start="1"/>
@@ -502,7 +502,7 @@
           <w:bCs/>
         </w:rPr>
         <w:sectPr>
-          <w:headerReference w:type="default" r:id="rId10"/>
+          <w:headerReference w:type="default" r:id="rId11"/>
           <w:pgSz w:w="11907" w:h="16840" w:code="9"/>
           <w:pgMar w:top="1701" w:right="1134" w:bottom="1134" w:left="1701" w:header="1134" w:footer="0" w:gutter="0"/>
           <w:pgNumType w:start="1"/>
@@ -1147,7 +1147,7 @@
           <w:lang w:val="en-US"/>
         </w:rPr>
         <w:sectPr>
-          <w:headerReference w:type="default" r:id="rId11"/>
+          <w:headerReference w:type="default" r:id="rId12"/>
           <w:pgSz w:w="11907" w:h="16840" w:code="9"/>
           <w:pgMar w:top="1701" w:right="927" w:bottom="1134" w:left="1701" w:header="1134" w:footer="0" w:gutter="0"/>
           <w:pgNumType w:start="12"/>
@@ -6799,7 +6799,13 @@
         <w:t>. Sendo eles a dificuldade no processo de gestão</w:t>
       </w:r>
       <w:r>
-        <w:t xml:space="preserve">, pois o excesso de tarefas e processo de controle manual gera muito lentidão na organização no todo. </w:t>
+        <w:t>, pois o excesso de tarefas e process</w:t>
+      </w:r>
+      <w:r>
+        <w:t xml:space="preserve">o de controle manual geram </w:t>
+      </w:r>
+      <w:r>
+        <w:t xml:space="preserve">lentidão na organização no todo. </w:t>
       </w:r>
     </w:p>
     <w:p>
@@ -6810,15 +6816,39 @@
         <w:t xml:space="preserve"> </w:t>
       </w:r>
       <w:r>
-        <w:t>de cada aluno em diários escolares, e assim muitos professores não conseguem ter uma organização satisfatória no processo de ensino de cada classe.</w:t>
-      </w:r>
-    </w:p>
-    <w:p>
-      <w:r>
-        <w:t xml:space="preserve">Os pais dos alunos não têm um acompanhamento de perto das atividades e </w:t>
-      </w:r>
-      <w:r>
-        <w:t>desenvolvimento do seu filho</w:t>
+        <w:t>de cad</w:t>
+      </w:r>
+      <w:r>
+        <w:t xml:space="preserve">a aluno em diários escolares, </w:t>
+      </w:r>
+      <w:r>
+        <w:t>assim muitos professores não conseguem ter uma organização satisfatória no processo de ensino de cada classe.</w:t>
+      </w:r>
+    </w:p>
+    <w:p>
+      <w:r>
+        <w:t xml:space="preserve">Os pais dos alunos não </w:t>
+      </w:r>
+      <w:r>
+        <w:t>possuem</w:t>
+      </w:r>
+      <w:r>
+        <w:t xml:space="preserve"> um acompanhamento de perto das atividades e desenvolvimento d</w:t>
+      </w:r>
+      <w:r>
+        <w:t>e</w:t>
+      </w:r>
+      <w:r>
+        <w:t xml:space="preserve"> seu</w:t>
+      </w:r>
+      <w:r>
+        <w:t>s</w:t>
+      </w:r>
+      <w:r>
+        <w:t xml:space="preserve"> filho</w:t>
+      </w:r>
+      <w:r>
+        <w:t>s</w:t>
       </w:r>
       <w:r>
         <w:t xml:space="preserve">, pois trabalham e a dificuldade com tempo de ir até á escola, gera um certo abandono no aprendizado das crianças e adolescentes. </w:t>
@@ -6893,7 +6923,6 @@
     <w:p>
       <w:pPr>
         <w:spacing w:line="276" w:lineRule="auto"/>
-        <w:ind w:firstLine="720"/>
       </w:pPr>
       <w:r>
         <w:t>O intuito é oferecer um acesso</w:t>
@@ -7060,12 +7089,13 @@
     </w:p>
     <w:p>
       <w:r>
-        <w:t xml:space="preserve">Com o foco principal na melhoria da educação, o grande diferencial do nosso sistema , será o acesso dos pais de cada aluno ao ambiente que contém todas as informações necessário sobre seu filho, e assim cada pai/mãe poderão ajudar na evolução do seu filho, e </w:t>
-      </w:r>
-      <w:bookmarkStart w:id="18" w:name="_GoBack"/>
-      <w:bookmarkEnd w:id="18"/>
-      <w:r>
-        <w:t>cada um fazendo e acessando sua parte, o resultado será positivo para ambas as partes, escola e família.</w:t>
+        <w:t xml:space="preserve">Com o foco principal na melhoria da educação, o grande diferencial do nosso sistema , será o acesso dos pais de cada aluno ao ambiente que contém todas as informações necessário sobre seu filho, e assim cada pai/mãe poderão ajudar na evolução do </w:t>
+      </w:r>
+      <w:r>
+        <w:t>mesmo</w:t>
+      </w:r>
+      <w:r>
+        <w:t>, e cada um fazendo e acessando sua parte, o resultado será positivo para ambas as partes, escola e família.</w:t>
       </w:r>
     </w:p>
     <w:p>
@@ -7112,57 +7142,62 @@
         <w:pStyle w:val="Ttulo2"/>
         <w:spacing w:line="360" w:lineRule="auto"/>
       </w:pPr>
-      <w:bookmarkStart w:id="19" w:name="_Toc269829182"/>
-      <w:bookmarkStart w:id="20" w:name="_Toc359135174"/>
+      <w:bookmarkStart w:id="18" w:name="_Toc269829182"/>
+      <w:bookmarkStart w:id="19" w:name="_Toc359135174"/>
       <w:r>
         <w:t>Metodologia</w:t>
       </w:r>
+      <w:bookmarkEnd w:id="18"/>
       <w:bookmarkEnd w:id="19"/>
+    </w:p>
+    <w:p>
+      <w:r>
+        <w:t>A metodologia escolhida foi o</w:t>
+      </w:r>
+      <w:r>
+        <w:t xml:space="preserve"> SCRUM</w:t>
+      </w:r>
+      <w:r>
+        <w:t xml:space="preserve">, pois </w:t>
+      </w:r>
+      <w:r>
+        <w:t>dentre muitas opções essa</w:t>
+      </w:r>
+      <w:r>
+        <w:t xml:space="preserve"> foi a que nos fomentou para uma melhor gestão</w:t>
+      </w:r>
+      <w:r>
+        <w:t xml:space="preserve"> e planejamento</w:t>
+      </w:r>
+      <w:r>
+        <w:t xml:space="preserve"> do processo de </w:t>
+      </w:r>
+      <w:r>
+        <w:t>desenvolvimento</w:t>
+      </w:r>
+      <w:r>
+        <w:t xml:space="preserve"> do nosso sistema.</w:t>
+      </w:r>
+    </w:p>
+    <w:p>
+      <w:r>
+        <w:t>Sendo assim, o nosso projeto será dividido em ciclos mensais, como no SCRUM chamados de SPRINTS, e a cada Sprint um conjunto de atividades deveremos executar.</w:t>
+      </w:r>
+    </w:p>
+    <w:p>
+      <w:r>
+        <w:t xml:space="preserve">Todas as funcionalidades do projeto ficarão armazenadas em uma planilha Excel denominada BACKLOG, para cada início de Sprint </w:t>
+      </w:r>
+      <w:r>
+        <w:t>seja</w:t>
+      </w:r>
+      <w:r>
+        <w:t xml:space="preserve"> realizado um SPRINT PLANNING MEETING (Planejamento), para que possamos priorizar</w:t>
+      </w:r>
+      <w:bookmarkStart w:id="20" w:name="_GoBack"/>
       <w:bookmarkEnd w:id="20"/>
-    </w:p>
-    <w:p>
-      <w:r>
-        <w:t>A metodologia escolhida foi o</w:t>
-      </w:r>
-      <w:r>
-        <w:t xml:space="preserve"> SCRUM</w:t>
-      </w:r>
-      <w:r>
-        <w:t xml:space="preserve">, pois </w:t>
-      </w:r>
-      <w:r>
-        <w:t>dentre muitas opções essa</w:t>
-      </w:r>
-      <w:r>
-        <w:t xml:space="preserve"> foi a que nos fomentou para uma melhor gestão</w:t>
-      </w:r>
-      <w:r>
-        <w:t xml:space="preserve"> e planejamento</w:t>
-      </w:r>
-      <w:r>
-        <w:t xml:space="preserve"> do processo de </w:t>
-      </w:r>
-      <w:r>
-        <w:t>desenvolvimento</w:t>
-      </w:r>
-      <w:r>
-        <w:t xml:space="preserve"> do nosso sistema.</w:t>
-      </w:r>
-    </w:p>
-    <w:p>
-      <w:r>
-        <w:t>Sendo assim, o nosso projeto será dividido em ciclos mensais, como no SCRUM chamados de SPRINTS, e a cada Sprint um conjunto de atividades deveremos executar.</w:t>
-      </w:r>
-    </w:p>
-    <w:p>
-      <w:r>
-        <w:t xml:space="preserve">Todas as funcionalidades do projeto ficarão armazenadas em uma planilha Excel denominada BACKLOG, para cada início de Sprint </w:t>
-      </w:r>
-      <w:r>
-        <w:t>seja</w:t>
-      </w:r>
-      <w:r>
-        <w:t xml:space="preserve"> realizado um SPRINT PLANNING MEETING (Planejamento), para que possamos priorizar os itens a serem desenvolvimento no período da Sprint seguinte.</w:t>
+      <w:r>
+        <w:t xml:space="preserve"> os itens a serem desenvolvimento no período da Sprint seguinte.</w:t>
       </w:r>
     </w:p>
     <w:p>
@@ -9528,14 +9563,27 @@
       <w:r>
         <w:t xml:space="preserve">Table </w:t>
       </w:r>
-      <w:fldSimple w:instr=" SEQ Table \* ARABIC ">
-        <w:r>
-          <w:rPr>
-            <w:noProof/>
-          </w:rPr>
-          <w:t>1</w:t>
-        </w:r>
-      </w:fldSimple>
+      <w:r>
+        <w:fldChar w:fldCharType="begin"/>
+      </w:r>
+      <w:r>
+        <w:instrText xml:space="preserve"> SEQ Table \* ARABIC </w:instrText>
+      </w:r>
+      <w:r>
+        <w:fldChar w:fldCharType="separate"/>
+      </w:r>
+      <w:r>
+        <w:rPr>
+          <w:noProof/>
+        </w:rPr>
+        <w:t>1</w:t>
+      </w:r>
+      <w:r>
+        <w:rPr>
+          <w:noProof/>
+        </w:rPr>
+        <w:fldChar w:fldCharType="end"/>
+      </w:r>
       <w:r>
         <w:t xml:space="preserve"> Requisitos Funcionais</w:t>
       </w:r>
@@ -10369,7 +10417,7 @@
                     </pic:cNvPicPr>
                   </pic:nvPicPr>
                   <pic:blipFill>
-                    <a:blip r:embed="rId12"/>
+                    <a:blip r:embed="rId13"/>
                     <a:srcRect/>
                     <a:stretch>
                       <a:fillRect/>
@@ -10548,7 +10596,7 @@
                     </pic:cNvPicPr>
                   </pic:nvPicPr>
                   <pic:blipFill>
-                    <a:blip r:embed="rId12"/>
+                    <a:blip r:embed="rId13"/>
                     <a:srcRect/>
                     <a:stretch>
                       <a:fillRect/>
@@ -10685,7 +10733,7 @@
                     </pic:cNvPicPr>
                   </pic:nvPicPr>
                   <pic:blipFill>
-                    <a:blip r:embed="rId13"/>
+                    <a:blip r:embed="rId14"/>
                     <a:srcRect/>
                     <a:stretch>
                       <a:fillRect/>
@@ -10905,7 +10953,7 @@
                     </pic:cNvPicPr>
                   </pic:nvPicPr>
                   <pic:blipFill>
-                    <a:blip r:embed="rId14"/>
+                    <a:blip r:embed="rId15"/>
                     <a:srcRect/>
                     <a:stretch>
                       <a:fillRect/>
@@ -11042,7 +11090,7 @@
                     </pic:cNvPicPr>
                   </pic:nvPicPr>
                   <pic:blipFill>
-                    <a:blip r:embed="rId15"/>
+                    <a:blip r:embed="rId16"/>
                     <a:srcRect/>
                     <a:stretch>
                       <a:fillRect/>
@@ -11181,7 +11229,7 @@
                     </pic:cNvPicPr>
                   </pic:nvPicPr>
                   <pic:blipFill>
-                    <a:blip r:embed="rId16"/>
+                    <a:blip r:embed="rId17"/>
                     <a:srcRect/>
                     <a:stretch>
                       <a:fillRect/>
@@ -11324,7 +11372,7 @@
                     </pic:cNvPicPr>
                   </pic:nvPicPr>
                   <pic:blipFill>
-                    <a:blip r:embed="rId17"/>
+                    <a:blip r:embed="rId18"/>
                     <a:srcRect/>
                     <a:stretch>
                       <a:fillRect/>
@@ -11474,7 +11522,7 @@
                     </pic:cNvPicPr>
                   </pic:nvPicPr>
                   <pic:blipFill>
-                    <a:blip r:embed="rId18"/>
+                    <a:blip r:embed="rId19"/>
                     <a:srcRect/>
                     <a:stretch>
                       <a:fillRect/>
@@ -11577,7 +11625,7 @@
                     </pic:cNvPicPr>
                   </pic:nvPicPr>
                   <pic:blipFill>
-                    <a:blip r:embed="rId19"/>
+                    <a:blip r:embed="rId20"/>
                     <a:srcRect/>
                     <a:stretch>
                       <a:fillRect/>
@@ -11889,6 +11937,7 @@
           <w:id w:val="1826236"/>
           <w:citation/>
         </w:sdtPr>
+        <w:sdtEndPr/>
         <w:sdtContent>
           <w:r>
             <w:rPr>
@@ -13278,7 +13327,7 @@
                     </pic:cNvPicPr>
                   </pic:nvPicPr>
                   <pic:blipFill>
-                    <a:blip r:embed="rId20">
+                    <a:blip r:embed="rId21">
                       <a:extLst>
                         <a:ext uri="{28A0092B-C50C-407E-A947-70E740481C1C}">
                           <a14:useLocalDpi xmlns:a14="http://schemas.microsoft.com/office/drawing/2010/main" val="0"/>
@@ -13995,7 +14044,7 @@
                     </pic:cNvPicPr>
                   </pic:nvPicPr>
                   <pic:blipFill>
-                    <a:blip r:embed="rId21"/>
+                    <a:blip r:embed="rId22"/>
                     <a:srcRect/>
                     <a:stretch>
                       <a:fillRect/>
@@ -14091,7 +14140,7 @@
                     </pic:cNvPicPr>
                   </pic:nvPicPr>
                   <pic:blipFill>
-                    <a:blip r:embed="rId22"/>
+                    <a:blip r:embed="rId23"/>
                     <a:srcRect/>
                     <a:stretch>
                       <a:fillRect/>
@@ -17684,7 +17733,7 @@
 </file>
 
 <file path=word/comments.xml><?xml version="1.0" encoding="utf-8"?>
-<w:comments xmlns:wpc="http://schemas.microsoft.com/office/word/2010/wordprocessingCanvas" xmlns:mc="http://schemas.openxmlformats.org/markup-compatibility/2006" xmlns:o="urn:schemas-microsoft-com:office:office" xmlns:r="http://schemas.openxmlformats.org/officeDocument/2006/relationships" xmlns:m="http://schemas.openxmlformats.org/officeDocument/2006/math" xmlns:v="urn:schemas-microsoft-com:vml" xmlns:wp14="http://schemas.microsoft.com/office/word/2010/wordprocessingDrawing" xmlns:wp="http://schemas.openxmlformats.org/drawingml/2006/wordprocessingDrawing" xmlns:w10="urn:schemas-microsoft-com:office:word" xmlns:w="http://schemas.openxmlformats.org/wordprocessingml/2006/main" xmlns:w14="http://schemas.microsoft.com/office/word/2010/wordml" xmlns:w15="http://schemas.microsoft.com/office/word/2012/wordml" xmlns:wpg="http://schemas.microsoft.com/office/word/2010/wordprocessingGroup" xmlns:wpi="http://schemas.microsoft.com/office/word/2010/wordprocessingInk" xmlns:wne="http://schemas.microsoft.com/office/word/2006/wordml" xmlns:wps="http://schemas.microsoft.com/office/word/2010/wordprocessingShape" mc:Ignorable="w14 w15 wp14">
+<w:comments xmlns:wpc="http://schemas.microsoft.com/office/word/2010/wordprocessingCanvas" xmlns:mc="http://schemas.openxmlformats.org/markup-compatibility/2006" xmlns:o="urn:schemas-microsoft-com:office:office" xmlns:r="http://schemas.openxmlformats.org/officeDocument/2006/relationships" xmlns:m="http://schemas.openxmlformats.org/officeDocument/2006/math" xmlns:v="urn:schemas-microsoft-com:vml" xmlns:wp14="http://schemas.microsoft.com/office/word/2010/wordprocessingDrawing" xmlns:wp="http://schemas.openxmlformats.org/drawingml/2006/wordprocessingDrawing" xmlns:w10="urn:schemas-microsoft-com:office:word" xmlns:w="http://schemas.openxmlformats.org/wordprocessingml/2006/main" xmlns:w14="http://schemas.microsoft.com/office/word/2010/wordml" xmlns:wpg="http://schemas.microsoft.com/office/word/2010/wordprocessingGroup" xmlns:wpi="http://schemas.microsoft.com/office/word/2010/wordprocessingInk" xmlns:wne="http://schemas.microsoft.com/office/word/2006/wordml" xmlns:wps="http://schemas.microsoft.com/office/word/2010/wordprocessingShape" mc:Ignorable="w14 wp14">
   <w:comment w:id="132" w:author="Helio Azevedo" w:date="2013-06-16T08:41:00Z" w:initials="HA">
     <w:p>
       <w:pPr>
@@ -17821,7 +17870,7 @@
 </file>
 
 <file path=word/endnotes.xml><?xml version="1.0" encoding="utf-8"?>
-<w:endnotes xmlns:wpc="http://schemas.microsoft.com/office/word/2010/wordprocessingCanvas" xmlns:mc="http://schemas.openxmlformats.org/markup-compatibility/2006" xmlns:o="urn:schemas-microsoft-com:office:office" xmlns:r="http://schemas.openxmlformats.org/officeDocument/2006/relationships" xmlns:m="http://schemas.openxmlformats.org/officeDocument/2006/math" xmlns:v="urn:schemas-microsoft-com:vml" xmlns:wp14="http://schemas.microsoft.com/office/word/2010/wordprocessingDrawing" xmlns:wp="http://schemas.openxmlformats.org/drawingml/2006/wordprocessingDrawing" xmlns:w10="urn:schemas-microsoft-com:office:word" xmlns:w="http://schemas.openxmlformats.org/wordprocessingml/2006/main" xmlns:w14="http://schemas.microsoft.com/office/word/2010/wordml" xmlns:w15="http://schemas.microsoft.com/office/word/2012/wordml" xmlns:wpg="http://schemas.microsoft.com/office/word/2010/wordprocessingGroup" xmlns:wpi="http://schemas.microsoft.com/office/word/2010/wordprocessingInk" xmlns:wne="http://schemas.microsoft.com/office/word/2006/wordml" xmlns:wps="http://schemas.microsoft.com/office/word/2010/wordprocessingShape" mc:Ignorable="w14 w15 wp14">
+<w:endnotes xmlns:wpc="http://schemas.microsoft.com/office/word/2010/wordprocessingCanvas" xmlns:mc="http://schemas.openxmlformats.org/markup-compatibility/2006" xmlns:o="urn:schemas-microsoft-com:office:office" xmlns:r="http://schemas.openxmlformats.org/officeDocument/2006/relationships" xmlns:m="http://schemas.openxmlformats.org/officeDocument/2006/math" xmlns:v="urn:schemas-microsoft-com:vml" xmlns:wp14="http://schemas.microsoft.com/office/word/2010/wordprocessingDrawing" xmlns:wp="http://schemas.openxmlformats.org/drawingml/2006/wordprocessingDrawing" xmlns:w10="urn:schemas-microsoft-com:office:word" xmlns:w="http://schemas.openxmlformats.org/wordprocessingml/2006/main" xmlns:w14="http://schemas.microsoft.com/office/word/2010/wordml" xmlns:wpg="http://schemas.microsoft.com/office/word/2010/wordprocessingGroup" xmlns:wpi="http://schemas.microsoft.com/office/word/2010/wordprocessingInk" xmlns:wne="http://schemas.microsoft.com/office/word/2006/wordml" xmlns:wps="http://schemas.microsoft.com/office/word/2010/wordprocessingShape" mc:Ignorable="w14 wp14">
   <w:endnote w:type="separator" w:id="-1">
     <w:p>
       <w:r>
@@ -17840,7 +17889,7 @@
 </file>
 
 <file path=word/footer1.xml><?xml version="1.0" encoding="utf-8"?>
-<w:ftr xmlns:wpc="http://schemas.microsoft.com/office/word/2010/wordprocessingCanvas" xmlns:mc="http://schemas.openxmlformats.org/markup-compatibility/2006" xmlns:o="urn:schemas-microsoft-com:office:office" xmlns:r="http://schemas.openxmlformats.org/officeDocument/2006/relationships" xmlns:m="http://schemas.openxmlformats.org/officeDocument/2006/math" xmlns:v="urn:schemas-microsoft-com:vml" xmlns:wp14="http://schemas.microsoft.com/office/word/2010/wordprocessingDrawing" xmlns:wp="http://schemas.openxmlformats.org/drawingml/2006/wordprocessingDrawing" xmlns:w10="urn:schemas-microsoft-com:office:word" xmlns:w="http://schemas.openxmlformats.org/wordprocessingml/2006/main" xmlns:w14="http://schemas.microsoft.com/office/word/2010/wordml" xmlns:w15="http://schemas.microsoft.com/office/word/2012/wordml" xmlns:wpg="http://schemas.microsoft.com/office/word/2010/wordprocessingGroup" xmlns:wpi="http://schemas.microsoft.com/office/word/2010/wordprocessingInk" xmlns:wne="http://schemas.microsoft.com/office/word/2006/wordml" xmlns:wps="http://schemas.microsoft.com/office/word/2010/wordprocessingShape" mc:Ignorable="w14 w15 wp14">
+<w:ftr xmlns:wpc="http://schemas.microsoft.com/office/word/2010/wordprocessingCanvas" xmlns:mc="http://schemas.openxmlformats.org/markup-compatibility/2006" xmlns:o="urn:schemas-microsoft-com:office:office" xmlns:r="http://schemas.openxmlformats.org/officeDocument/2006/relationships" xmlns:m="http://schemas.openxmlformats.org/officeDocument/2006/math" xmlns:v="urn:schemas-microsoft-com:vml" xmlns:wp14="http://schemas.microsoft.com/office/word/2010/wordprocessingDrawing" xmlns:wp="http://schemas.openxmlformats.org/drawingml/2006/wordprocessingDrawing" xmlns:w10="urn:schemas-microsoft-com:office:word" xmlns:w="http://schemas.openxmlformats.org/wordprocessingml/2006/main" xmlns:w14="http://schemas.microsoft.com/office/word/2010/wordml" xmlns:wpg="http://schemas.microsoft.com/office/word/2010/wordprocessingGroup" xmlns:wpi="http://schemas.microsoft.com/office/word/2010/wordprocessingInk" xmlns:wne="http://schemas.microsoft.com/office/word/2006/wordml" xmlns:wps="http://schemas.microsoft.com/office/word/2010/wordprocessingShape" mc:Ignorable="w14 wp14">
   <w:p>
     <w:pPr>
       <w:pStyle w:val="Rodap"/>
@@ -17904,7 +17953,7 @@
 </file>
 
 <file path=word/footer2.xml><?xml version="1.0" encoding="utf-8"?>
-<w:ftr xmlns:wpc="http://schemas.microsoft.com/office/word/2010/wordprocessingCanvas" xmlns:mc="http://schemas.openxmlformats.org/markup-compatibility/2006" xmlns:o="urn:schemas-microsoft-com:office:office" xmlns:r="http://schemas.openxmlformats.org/officeDocument/2006/relationships" xmlns:m="http://schemas.openxmlformats.org/officeDocument/2006/math" xmlns:v="urn:schemas-microsoft-com:vml" xmlns:wp14="http://schemas.microsoft.com/office/word/2010/wordprocessingDrawing" xmlns:wp="http://schemas.openxmlformats.org/drawingml/2006/wordprocessingDrawing" xmlns:w10="urn:schemas-microsoft-com:office:word" xmlns:w="http://schemas.openxmlformats.org/wordprocessingml/2006/main" xmlns:w14="http://schemas.microsoft.com/office/word/2010/wordml" xmlns:w15="http://schemas.microsoft.com/office/word/2012/wordml" xmlns:wpg="http://schemas.microsoft.com/office/word/2010/wordprocessingGroup" xmlns:wpi="http://schemas.microsoft.com/office/word/2010/wordprocessingInk" xmlns:wne="http://schemas.microsoft.com/office/word/2006/wordml" xmlns:wps="http://schemas.microsoft.com/office/word/2010/wordprocessingShape" mc:Ignorable="w14 w15 wp14">
+<w:ftr xmlns:wpc="http://schemas.microsoft.com/office/word/2010/wordprocessingCanvas" xmlns:mc="http://schemas.openxmlformats.org/markup-compatibility/2006" xmlns:o="urn:schemas-microsoft-com:office:office" xmlns:r="http://schemas.openxmlformats.org/officeDocument/2006/relationships" xmlns:m="http://schemas.openxmlformats.org/officeDocument/2006/math" xmlns:v="urn:schemas-microsoft-com:vml" xmlns:wp14="http://schemas.microsoft.com/office/word/2010/wordprocessingDrawing" xmlns:wp="http://schemas.openxmlformats.org/drawingml/2006/wordprocessingDrawing" xmlns:w10="urn:schemas-microsoft-com:office:word" xmlns:w="http://schemas.openxmlformats.org/wordprocessingml/2006/main" xmlns:w14="http://schemas.microsoft.com/office/word/2010/wordml" xmlns:wpg="http://schemas.microsoft.com/office/word/2010/wordprocessingGroup" xmlns:wpi="http://schemas.microsoft.com/office/word/2010/wordprocessingInk" xmlns:wne="http://schemas.microsoft.com/office/word/2006/wordml" xmlns:wps="http://schemas.microsoft.com/office/word/2010/wordprocessingShape" mc:Ignorable="w14 wp14">
   <w:p>
     <w:pPr>
       <w:pStyle w:val="Rodap"/>
@@ -17964,7 +18013,7 @@
 </file>
 
 <file path=word/footnotes.xml><?xml version="1.0" encoding="utf-8"?>
-<w:footnotes xmlns:wpc="http://schemas.microsoft.com/office/word/2010/wordprocessingCanvas" xmlns:mc="http://schemas.openxmlformats.org/markup-compatibility/2006" xmlns:o="urn:schemas-microsoft-com:office:office" xmlns:r="http://schemas.openxmlformats.org/officeDocument/2006/relationships" xmlns:m="http://schemas.openxmlformats.org/officeDocument/2006/math" xmlns:v="urn:schemas-microsoft-com:vml" xmlns:wp14="http://schemas.microsoft.com/office/word/2010/wordprocessingDrawing" xmlns:wp="http://schemas.openxmlformats.org/drawingml/2006/wordprocessingDrawing" xmlns:w10="urn:schemas-microsoft-com:office:word" xmlns:w="http://schemas.openxmlformats.org/wordprocessingml/2006/main" xmlns:w14="http://schemas.microsoft.com/office/word/2010/wordml" xmlns:w15="http://schemas.microsoft.com/office/word/2012/wordml" xmlns:wpg="http://schemas.microsoft.com/office/word/2010/wordprocessingGroup" xmlns:wpi="http://schemas.microsoft.com/office/word/2010/wordprocessingInk" xmlns:wne="http://schemas.microsoft.com/office/word/2006/wordml" xmlns:wps="http://schemas.microsoft.com/office/word/2010/wordprocessingShape" mc:Ignorable="w14 w15 wp14">
+<w:footnotes xmlns:wpc="http://schemas.microsoft.com/office/word/2010/wordprocessingCanvas" xmlns:mc="http://schemas.openxmlformats.org/markup-compatibility/2006" xmlns:o="urn:schemas-microsoft-com:office:office" xmlns:r="http://schemas.openxmlformats.org/officeDocument/2006/relationships" xmlns:m="http://schemas.openxmlformats.org/officeDocument/2006/math" xmlns:v="urn:schemas-microsoft-com:vml" xmlns:wp14="http://schemas.microsoft.com/office/word/2010/wordprocessingDrawing" xmlns:wp="http://schemas.openxmlformats.org/drawingml/2006/wordprocessingDrawing" xmlns:w10="urn:schemas-microsoft-com:office:word" xmlns:w="http://schemas.openxmlformats.org/wordprocessingml/2006/main" xmlns:w14="http://schemas.microsoft.com/office/word/2010/wordml" xmlns:wpg="http://schemas.microsoft.com/office/word/2010/wordprocessingGroup" xmlns:wpi="http://schemas.microsoft.com/office/word/2010/wordprocessingInk" xmlns:wne="http://schemas.microsoft.com/office/word/2006/wordml" xmlns:wps="http://schemas.microsoft.com/office/word/2010/wordprocessingShape" mc:Ignorable="w14 wp14">
   <w:footnote w:type="separator" w:id="-1">
     <w:p>
       <w:r>
@@ -17983,7 +18032,7 @@
 </file>
 
 <file path=word/header1.xml><?xml version="1.0" encoding="utf-8"?>
-<w:hdr xmlns:wpc="http://schemas.microsoft.com/office/word/2010/wordprocessingCanvas" xmlns:mc="http://schemas.openxmlformats.org/markup-compatibility/2006" xmlns:o="urn:schemas-microsoft-com:office:office" xmlns:r="http://schemas.openxmlformats.org/officeDocument/2006/relationships" xmlns:m="http://schemas.openxmlformats.org/officeDocument/2006/math" xmlns:v="urn:schemas-microsoft-com:vml" xmlns:wp14="http://schemas.microsoft.com/office/word/2010/wordprocessingDrawing" xmlns:wp="http://schemas.openxmlformats.org/drawingml/2006/wordprocessingDrawing" xmlns:w10="urn:schemas-microsoft-com:office:word" xmlns:w="http://schemas.openxmlformats.org/wordprocessingml/2006/main" xmlns:w14="http://schemas.microsoft.com/office/word/2010/wordml" xmlns:w15="http://schemas.microsoft.com/office/word/2012/wordml" xmlns:wpg="http://schemas.microsoft.com/office/word/2010/wordprocessingGroup" xmlns:wpi="http://schemas.microsoft.com/office/word/2010/wordprocessingInk" xmlns:wne="http://schemas.microsoft.com/office/word/2006/wordml" xmlns:wps="http://schemas.microsoft.com/office/word/2010/wordprocessingShape" mc:Ignorable="w14 w15 wp14">
+<w:hdr xmlns:wpc="http://schemas.microsoft.com/office/word/2010/wordprocessingCanvas" xmlns:mc="http://schemas.openxmlformats.org/markup-compatibility/2006" xmlns:o="urn:schemas-microsoft-com:office:office" xmlns:r="http://schemas.openxmlformats.org/officeDocument/2006/relationships" xmlns:m="http://schemas.openxmlformats.org/officeDocument/2006/math" xmlns:v="urn:schemas-microsoft-com:vml" xmlns:wp14="http://schemas.microsoft.com/office/word/2010/wordprocessingDrawing" xmlns:wp="http://schemas.openxmlformats.org/drawingml/2006/wordprocessingDrawing" xmlns:w10="urn:schemas-microsoft-com:office:word" xmlns:w="http://schemas.openxmlformats.org/wordprocessingml/2006/main" xmlns:w14="http://schemas.microsoft.com/office/word/2010/wordml" xmlns:wpg="http://schemas.microsoft.com/office/word/2010/wordprocessingGroup" xmlns:wpi="http://schemas.microsoft.com/office/word/2010/wordprocessingInk" xmlns:wne="http://schemas.microsoft.com/office/word/2006/wordml" xmlns:wps="http://schemas.microsoft.com/office/word/2010/wordprocessingShape" mc:Ignorable="w14 wp14">
   <w:p>
     <w:pPr>
       <w:pStyle w:val="Cabealho"/>
@@ -18044,7 +18093,7 @@
 </file>
 
 <file path=word/header2.xml><?xml version="1.0" encoding="utf-8"?>
-<w:hdr xmlns:wpc="http://schemas.microsoft.com/office/word/2010/wordprocessingCanvas" xmlns:mc="http://schemas.openxmlformats.org/markup-compatibility/2006" xmlns:o="urn:schemas-microsoft-com:office:office" xmlns:r="http://schemas.openxmlformats.org/officeDocument/2006/relationships" xmlns:m="http://schemas.openxmlformats.org/officeDocument/2006/math" xmlns:v="urn:schemas-microsoft-com:vml" xmlns:wp14="http://schemas.microsoft.com/office/word/2010/wordprocessingDrawing" xmlns:wp="http://schemas.openxmlformats.org/drawingml/2006/wordprocessingDrawing" xmlns:w10="urn:schemas-microsoft-com:office:word" xmlns:w="http://schemas.openxmlformats.org/wordprocessingml/2006/main" xmlns:w14="http://schemas.microsoft.com/office/word/2010/wordml" xmlns:w15="http://schemas.microsoft.com/office/word/2012/wordml" xmlns:wpg="http://schemas.microsoft.com/office/word/2010/wordprocessingGroup" xmlns:wpi="http://schemas.microsoft.com/office/word/2010/wordprocessingInk" xmlns:wne="http://schemas.microsoft.com/office/word/2006/wordml" xmlns:wps="http://schemas.microsoft.com/office/word/2010/wordprocessingShape" mc:Ignorable="w14 w15 wp14">
+<w:hdr xmlns:wpc="http://schemas.microsoft.com/office/word/2010/wordprocessingCanvas" xmlns:mc="http://schemas.openxmlformats.org/markup-compatibility/2006" xmlns:o="urn:schemas-microsoft-com:office:office" xmlns:r="http://schemas.openxmlformats.org/officeDocument/2006/relationships" xmlns:m="http://schemas.openxmlformats.org/officeDocument/2006/math" xmlns:v="urn:schemas-microsoft-com:vml" xmlns:wp14="http://schemas.microsoft.com/office/word/2010/wordprocessingDrawing" xmlns:wp="http://schemas.openxmlformats.org/drawingml/2006/wordprocessingDrawing" xmlns:w10="urn:schemas-microsoft-com:office:word" xmlns:w="http://schemas.openxmlformats.org/wordprocessingml/2006/main" xmlns:w14="http://schemas.microsoft.com/office/word/2010/wordml" xmlns:wpg="http://schemas.microsoft.com/office/word/2010/wordprocessingGroup" xmlns:wpi="http://schemas.microsoft.com/office/word/2010/wordprocessingInk" xmlns:wne="http://schemas.microsoft.com/office/word/2006/wordml" xmlns:wps="http://schemas.microsoft.com/office/word/2010/wordprocessingShape" mc:Ignorable="w14 wp14">
   <w:p>
     <w:pPr>
       <w:pStyle w:val="Cabealho"/>
@@ -18066,7 +18115,7 @@
 </file>
 
 <file path=word/header3.xml><?xml version="1.0" encoding="utf-8"?>
-<w:hdr xmlns:wpc="http://schemas.microsoft.com/office/word/2010/wordprocessingCanvas" xmlns:mc="http://schemas.openxmlformats.org/markup-compatibility/2006" xmlns:o="urn:schemas-microsoft-com:office:office" xmlns:r="http://schemas.openxmlformats.org/officeDocument/2006/relationships" xmlns:m="http://schemas.openxmlformats.org/officeDocument/2006/math" xmlns:v="urn:schemas-microsoft-com:vml" xmlns:wp14="http://schemas.microsoft.com/office/word/2010/wordprocessingDrawing" xmlns:wp="http://schemas.openxmlformats.org/drawingml/2006/wordprocessingDrawing" xmlns:w10="urn:schemas-microsoft-com:office:word" xmlns:w="http://schemas.openxmlformats.org/wordprocessingml/2006/main" xmlns:w14="http://schemas.microsoft.com/office/word/2010/wordml" xmlns:w15="http://schemas.microsoft.com/office/word/2012/wordml" xmlns:wpg="http://schemas.microsoft.com/office/word/2010/wordprocessingGroup" xmlns:wpi="http://schemas.microsoft.com/office/word/2010/wordprocessingInk" xmlns:wne="http://schemas.microsoft.com/office/word/2006/wordml" xmlns:wps="http://schemas.microsoft.com/office/word/2010/wordprocessingShape" mc:Ignorable="w14 w15 wp14">
+<w:hdr xmlns:wpc="http://schemas.microsoft.com/office/word/2010/wordprocessingCanvas" xmlns:mc="http://schemas.openxmlformats.org/markup-compatibility/2006" xmlns:o="urn:schemas-microsoft-com:office:office" xmlns:r="http://schemas.openxmlformats.org/officeDocument/2006/relationships" xmlns:m="http://schemas.openxmlformats.org/officeDocument/2006/math" xmlns:v="urn:schemas-microsoft-com:vml" xmlns:wp14="http://schemas.microsoft.com/office/word/2010/wordprocessingDrawing" xmlns:wp="http://schemas.openxmlformats.org/drawingml/2006/wordprocessingDrawing" xmlns:w10="urn:schemas-microsoft-com:office:word" xmlns:w="http://schemas.openxmlformats.org/wordprocessingml/2006/main" xmlns:w14="http://schemas.microsoft.com/office/word/2010/wordml" xmlns:wpg="http://schemas.microsoft.com/office/word/2010/wordprocessingGroup" xmlns:wpi="http://schemas.microsoft.com/office/word/2010/wordprocessingInk" xmlns:wne="http://schemas.microsoft.com/office/word/2006/wordml" xmlns:wps="http://schemas.microsoft.com/office/word/2010/wordprocessingShape" mc:Ignorable="w14 wp14">
   <w:p>
     <w:pPr>
       <w:pStyle w:val="Cabealho"/>
@@ -18103,7 +18152,7 @@
 </file>
 
 <file path=word/header4.xml><?xml version="1.0" encoding="utf-8"?>
-<w:hdr xmlns:wpc="http://schemas.microsoft.com/office/word/2010/wordprocessingCanvas" xmlns:mc="http://schemas.openxmlformats.org/markup-compatibility/2006" xmlns:o="urn:schemas-microsoft-com:office:office" xmlns:r="http://schemas.openxmlformats.org/officeDocument/2006/relationships" xmlns:m="http://schemas.openxmlformats.org/officeDocument/2006/math" xmlns:v="urn:schemas-microsoft-com:vml" xmlns:wp14="http://schemas.microsoft.com/office/word/2010/wordprocessingDrawing" xmlns:wp="http://schemas.openxmlformats.org/drawingml/2006/wordprocessingDrawing" xmlns:w10="urn:schemas-microsoft-com:office:word" xmlns:w="http://schemas.openxmlformats.org/wordprocessingml/2006/main" xmlns:w14="http://schemas.microsoft.com/office/word/2010/wordml" xmlns:w15="http://schemas.microsoft.com/office/word/2012/wordml" xmlns:wpg="http://schemas.microsoft.com/office/word/2010/wordprocessingGroup" xmlns:wpi="http://schemas.microsoft.com/office/word/2010/wordprocessingInk" xmlns:wne="http://schemas.microsoft.com/office/word/2006/wordml" xmlns:wps="http://schemas.microsoft.com/office/word/2010/wordprocessingShape" mc:Ignorable="w14 w15 wp14">
+<w:hdr xmlns:wpc="http://schemas.microsoft.com/office/word/2010/wordprocessingCanvas" xmlns:mc="http://schemas.openxmlformats.org/markup-compatibility/2006" xmlns:o="urn:schemas-microsoft-com:office:office" xmlns:r="http://schemas.openxmlformats.org/officeDocument/2006/relationships" xmlns:m="http://schemas.openxmlformats.org/officeDocument/2006/math" xmlns:v="urn:schemas-microsoft-com:vml" xmlns:wp14="http://schemas.microsoft.com/office/word/2010/wordprocessingDrawing" xmlns:wp="http://schemas.openxmlformats.org/drawingml/2006/wordprocessingDrawing" xmlns:w10="urn:schemas-microsoft-com:office:word" xmlns:w="http://schemas.openxmlformats.org/wordprocessingml/2006/main" xmlns:w14="http://schemas.microsoft.com/office/word/2010/wordml" xmlns:wpg="http://schemas.microsoft.com/office/word/2010/wordprocessingGroup" xmlns:wpi="http://schemas.microsoft.com/office/word/2010/wordprocessingInk" xmlns:wne="http://schemas.microsoft.com/office/word/2006/wordml" xmlns:wps="http://schemas.microsoft.com/office/word/2010/wordprocessingShape" mc:Ignorable="w14 wp14">
   <w:p>
     <w:pPr>
       <w:pStyle w:val="Cabealho"/>
@@ -18118,7 +18167,7 @@
 </file>
 
 <file path=word/header5.xml><?xml version="1.0" encoding="utf-8"?>
-<w:hdr xmlns:wpc="http://schemas.microsoft.com/office/word/2010/wordprocessingCanvas" xmlns:mc="http://schemas.openxmlformats.org/markup-compatibility/2006" xmlns:o="urn:schemas-microsoft-com:office:office" xmlns:r="http://schemas.openxmlformats.org/officeDocument/2006/relationships" xmlns:m="http://schemas.openxmlformats.org/officeDocument/2006/math" xmlns:v="urn:schemas-microsoft-com:vml" xmlns:wp14="http://schemas.microsoft.com/office/word/2010/wordprocessingDrawing" xmlns:wp="http://schemas.openxmlformats.org/drawingml/2006/wordprocessingDrawing" xmlns:w10="urn:schemas-microsoft-com:office:word" xmlns:w="http://schemas.openxmlformats.org/wordprocessingml/2006/main" xmlns:w14="http://schemas.microsoft.com/office/word/2010/wordml" xmlns:w15="http://schemas.microsoft.com/office/word/2012/wordml" xmlns:wpg="http://schemas.microsoft.com/office/word/2010/wordprocessingGroup" xmlns:wpi="http://schemas.microsoft.com/office/word/2010/wordprocessingInk" xmlns:wne="http://schemas.microsoft.com/office/word/2006/wordml" xmlns:wps="http://schemas.microsoft.com/office/word/2010/wordprocessingShape" mc:Ignorable="w14 w15 wp14">
+<w:hdr xmlns:wpc="http://schemas.microsoft.com/office/word/2010/wordprocessingCanvas" xmlns:mc="http://schemas.openxmlformats.org/markup-compatibility/2006" xmlns:o="urn:schemas-microsoft-com:office:office" xmlns:r="http://schemas.openxmlformats.org/officeDocument/2006/relationships" xmlns:m="http://schemas.openxmlformats.org/officeDocument/2006/math" xmlns:v="urn:schemas-microsoft-com:vml" xmlns:wp14="http://schemas.microsoft.com/office/word/2010/wordprocessingDrawing" xmlns:wp="http://schemas.openxmlformats.org/drawingml/2006/wordprocessingDrawing" xmlns:w10="urn:schemas-microsoft-com:office:word" xmlns:w="http://schemas.openxmlformats.org/wordprocessingml/2006/main" xmlns:w14="http://schemas.microsoft.com/office/word/2010/wordml" xmlns:wpg="http://schemas.microsoft.com/office/word/2010/wordprocessingGroup" xmlns:wpi="http://schemas.microsoft.com/office/word/2010/wordprocessingInk" xmlns:wne="http://schemas.microsoft.com/office/word/2006/wordml" xmlns:wps="http://schemas.microsoft.com/office/word/2010/wordprocessingShape" mc:Ignorable="w14 wp14">
   <w:p>
     <w:pPr>
       <w:pStyle w:val="Cabealho"/>
@@ -18133,7 +18182,7 @@
 </file>
 
 <file path=word/header6.xml><?xml version="1.0" encoding="utf-8"?>
-<w:hdr xmlns:wpc="http://schemas.microsoft.com/office/word/2010/wordprocessingCanvas" xmlns:mc="http://schemas.openxmlformats.org/markup-compatibility/2006" xmlns:o="urn:schemas-microsoft-com:office:office" xmlns:r="http://schemas.openxmlformats.org/officeDocument/2006/relationships" xmlns:m="http://schemas.openxmlformats.org/officeDocument/2006/math" xmlns:v="urn:schemas-microsoft-com:vml" xmlns:wp14="http://schemas.microsoft.com/office/word/2010/wordprocessingDrawing" xmlns:wp="http://schemas.openxmlformats.org/drawingml/2006/wordprocessingDrawing" xmlns:w10="urn:schemas-microsoft-com:office:word" xmlns:w="http://schemas.openxmlformats.org/wordprocessingml/2006/main" xmlns:w14="http://schemas.microsoft.com/office/word/2010/wordml" xmlns:w15="http://schemas.microsoft.com/office/word/2012/wordml" xmlns:wpg="http://schemas.microsoft.com/office/word/2010/wordprocessingGroup" xmlns:wpi="http://schemas.microsoft.com/office/word/2010/wordprocessingInk" xmlns:wne="http://schemas.microsoft.com/office/word/2006/wordml" xmlns:wps="http://schemas.microsoft.com/office/word/2010/wordprocessingShape" mc:Ignorable="w14 w15 wp14">
+<w:hdr xmlns:wpc="http://schemas.microsoft.com/office/word/2010/wordprocessingCanvas" xmlns:mc="http://schemas.openxmlformats.org/markup-compatibility/2006" xmlns:o="urn:schemas-microsoft-com:office:office" xmlns:r="http://schemas.openxmlformats.org/officeDocument/2006/relationships" xmlns:m="http://schemas.openxmlformats.org/officeDocument/2006/math" xmlns:v="urn:schemas-microsoft-com:vml" xmlns:wp14="http://schemas.microsoft.com/office/word/2010/wordprocessingDrawing" xmlns:wp="http://schemas.openxmlformats.org/drawingml/2006/wordprocessingDrawing" xmlns:w10="urn:schemas-microsoft-com:office:word" xmlns:w="http://schemas.openxmlformats.org/wordprocessingml/2006/main" xmlns:w14="http://schemas.microsoft.com/office/word/2010/wordml" xmlns:wpg="http://schemas.microsoft.com/office/word/2010/wordprocessingGroup" xmlns:wpi="http://schemas.microsoft.com/office/word/2010/wordprocessingInk" xmlns:wne="http://schemas.microsoft.com/office/word/2006/wordml" xmlns:wps="http://schemas.microsoft.com/office/word/2010/wordprocessingShape" mc:Ignorable="w14 wp14">
   <w:p>
     <w:pPr>
       <w:pStyle w:val="Cabealho"/>
@@ -18143,7 +18192,7 @@
 </file>
 
 <file path=word/header7.xml><?xml version="1.0" encoding="utf-8"?>
-<w:hdr xmlns:wpc="http://schemas.microsoft.com/office/word/2010/wordprocessingCanvas" xmlns:mc="http://schemas.openxmlformats.org/markup-compatibility/2006" xmlns:o="urn:schemas-microsoft-com:office:office" xmlns:r="http://schemas.openxmlformats.org/officeDocument/2006/relationships" xmlns:m="http://schemas.openxmlformats.org/officeDocument/2006/math" xmlns:v="urn:schemas-microsoft-com:vml" xmlns:wp14="http://schemas.microsoft.com/office/word/2010/wordprocessingDrawing" xmlns:wp="http://schemas.openxmlformats.org/drawingml/2006/wordprocessingDrawing" xmlns:w10="urn:schemas-microsoft-com:office:word" xmlns:w="http://schemas.openxmlformats.org/wordprocessingml/2006/main" xmlns:w14="http://schemas.microsoft.com/office/word/2010/wordml" xmlns:w15="http://schemas.microsoft.com/office/word/2012/wordml" xmlns:wpg="http://schemas.microsoft.com/office/word/2010/wordprocessingGroup" xmlns:wpi="http://schemas.microsoft.com/office/word/2010/wordprocessingInk" xmlns:wne="http://schemas.microsoft.com/office/word/2006/wordml" xmlns:wps="http://schemas.microsoft.com/office/word/2010/wordprocessingShape" mc:Ignorable="w14 w15 wp14">
+<w:hdr xmlns:wpc="http://schemas.microsoft.com/office/word/2010/wordprocessingCanvas" xmlns:mc="http://schemas.openxmlformats.org/markup-compatibility/2006" xmlns:o="urn:schemas-microsoft-com:office:office" xmlns:r="http://schemas.openxmlformats.org/officeDocument/2006/relationships" xmlns:m="http://schemas.openxmlformats.org/officeDocument/2006/math" xmlns:v="urn:schemas-microsoft-com:vml" xmlns:wp14="http://schemas.microsoft.com/office/word/2010/wordprocessingDrawing" xmlns:wp="http://schemas.openxmlformats.org/drawingml/2006/wordprocessingDrawing" xmlns:w10="urn:schemas-microsoft-com:office:word" xmlns:w="http://schemas.openxmlformats.org/wordprocessingml/2006/main" xmlns:w14="http://schemas.microsoft.com/office/word/2010/wordml" xmlns:wpg="http://schemas.microsoft.com/office/word/2010/wordprocessingGroup" xmlns:wpi="http://schemas.microsoft.com/office/word/2010/wordprocessingInk" xmlns:wne="http://schemas.microsoft.com/office/word/2006/wordml" xmlns:wps="http://schemas.microsoft.com/office/word/2010/wordprocessingShape" mc:Ignorable="w14 wp14">
   <w:p>
     <w:pPr>
       <w:pStyle w:val="Cabealho"/>
@@ -18153,7 +18202,7 @@
 </file>
 
 <file path=word/numbering.xml><?xml version="1.0" encoding="utf-8"?>
-<w:numbering xmlns:wpc="http://schemas.microsoft.com/office/word/2010/wordprocessingCanvas" xmlns:mc="http://schemas.openxmlformats.org/markup-compatibility/2006" xmlns:o="urn:schemas-microsoft-com:office:office" xmlns:r="http://schemas.openxmlformats.org/officeDocument/2006/relationships" xmlns:m="http://schemas.openxmlformats.org/officeDocument/2006/math" xmlns:v="urn:schemas-microsoft-com:vml" xmlns:wp14="http://schemas.microsoft.com/office/word/2010/wordprocessingDrawing" xmlns:wp="http://schemas.openxmlformats.org/drawingml/2006/wordprocessingDrawing" xmlns:w10="urn:schemas-microsoft-com:office:word" xmlns:w="http://schemas.openxmlformats.org/wordprocessingml/2006/main" xmlns:w14="http://schemas.microsoft.com/office/word/2010/wordml" xmlns:w15="http://schemas.microsoft.com/office/word/2012/wordml" xmlns:wpg="http://schemas.microsoft.com/office/word/2010/wordprocessingGroup" xmlns:wpi="http://schemas.microsoft.com/office/word/2010/wordprocessingInk" xmlns:wne="http://schemas.microsoft.com/office/word/2006/wordml" xmlns:wps="http://schemas.microsoft.com/office/word/2010/wordprocessingShape" mc:Ignorable="w14 w15 wp14">
+<w:numbering xmlns:wpc="http://schemas.microsoft.com/office/word/2010/wordprocessingCanvas" xmlns:mc="http://schemas.openxmlformats.org/markup-compatibility/2006" xmlns:o="urn:schemas-microsoft-com:office:office" xmlns:r="http://schemas.openxmlformats.org/officeDocument/2006/relationships" xmlns:m="http://schemas.openxmlformats.org/officeDocument/2006/math" xmlns:v="urn:schemas-microsoft-com:vml" xmlns:wp14="http://schemas.microsoft.com/office/word/2010/wordprocessingDrawing" xmlns:wp="http://schemas.openxmlformats.org/drawingml/2006/wordprocessingDrawing" xmlns:w10="urn:schemas-microsoft-com:office:word" xmlns:w="http://schemas.openxmlformats.org/wordprocessingml/2006/main" xmlns:w14="http://schemas.microsoft.com/office/word/2010/wordml" xmlns:wpg="http://schemas.microsoft.com/office/word/2010/wordprocessingGroup" xmlns:wpi="http://schemas.microsoft.com/office/word/2010/wordprocessingInk" xmlns:wne="http://schemas.microsoft.com/office/word/2006/wordml" xmlns:wps="http://schemas.microsoft.com/office/word/2010/wordprocessingShape" mc:Ignorable="w14 wp14">
   <w:abstractNum w:abstractNumId="0">
     <w:nsid w:val="05D72FCF"/>
     <w:multiLevelType w:val="hybridMultilevel"/>
@@ -20272,7 +20321,7 @@
 </file>
 
 <file path=word/styles.xml><?xml version="1.0" encoding="utf-8"?>
-<w:styles xmlns:mc="http://schemas.openxmlformats.org/markup-compatibility/2006" xmlns:r="http://schemas.openxmlformats.org/officeDocument/2006/relationships" xmlns:w="http://schemas.openxmlformats.org/wordprocessingml/2006/main" xmlns:w14="http://schemas.microsoft.com/office/word/2010/wordml" xmlns:w15="http://schemas.microsoft.com/office/word/2012/wordml" mc:Ignorable="w14 w15">
+<w:styles xmlns:mc="http://schemas.openxmlformats.org/markup-compatibility/2006" xmlns:r="http://schemas.openxmlformats.org/officeDocument/2006/relationships" xmlns:w="http://schemas.openxmlformats.org/wordprocessingml/2006/main" xmlns:w14="http://schemas.microsoft.com/office/word/2010/wordml" mc:Ignorable="w14">
   <w:docDefaults>
     <w:rPrDefault>
       <w:rPr>
@@ -20282,378 +20331,1510 @@
     </w:rPrDefault>
     <w:pPrDefault/>
   </w:docDefaults>
-  <w:latentStyles w:defLockedState="0" w:defUIPriority="99" w:defSemiHidden="0" w:defUnhideWhenUsed="0" w:defQFormat="0" w:count="371">
-    <w:lsdException w:name="Normal" w:uiPriority="0" w:qFormat="1"/>
-    <w:lsdException w:name="heading 1" w:qFormat="1"/>
-    <w:lsdException w:name="heading 2" w:qFormat="1"/>
-    <w:lsdException w:name="heading 3" w:qFormat="1"/>
-    <w:lsdException w:name="heading 4" w:qFormat="1"/>
-    <w:lsdException w:name="heading 5" w:qFormat="1"/>
-    <w:lsdException w:name="heading 6" w:qFormat="1"/>
-    <w:lsdException w:name="heading 7" w:unhideWhenUsed="1" w:qFormat="1"/>
-    <w:lsdException w:name="heading 8" w:unhideWhenUsed="1" w:qFormat="1"/>
-    <w:lsdException w:name="heading 9" w:unhideWhenUsed="1" w:qFormat="1"/>
-    <w:lsdException w:name="index 1" w:semiHidden="1" w:unhideWhenUsed="1"/>
-    <w:lsdException w:name="index 2" w:semiHidden="1" w:unhideWhenUsed="1"/>
-    <w:lsdException w:name="index 3" w:semiHidden="1" w:unhideWhenUsed="1"/>
-    <w:lsdException w:name="index 4" w:semiHidden="1" w:unhideWhenUsed="1"/>
-    <w:lsdException w:name="index 5" w:semiHidden="1" w:unhideWhenUsed="1"/>
-    <w:lsdException w:name="index 6" w:semiHidden="1" w:unhideWhenUsed="1"/>
-    <w:lsdException w:name="index 7" w:semiHidden="1" w:unhideWhenUsed="1"/>
-    <w:lsdException w:name="index 8" w:semiHidden="1" w:unhideWhenUsed="1"/>
-    <w:lsdException w:name="index 9" w:semiHidden="1" w:unhideWhenUsed="1"/>
-    <w:lsdException w:name="toc 1" w:semiHidden="1" w:uiPriority="39" w:unhideWhenUsed="1"/>
-    <w:lsdException w:name="toc 2" w:semiHidden="1" w:uiPriority="39" w:unhideWhenUsed="1"/>
-    <w:lsdException w:name="toc 3" w:semiHidden="1" w:uiPriority="39" w:unhideWhenUsed="1"/>
-    <w:lsdException w:name="toc 4" w:semiHidden="1" w:unhideWhenUsed="1"/>
-    <w:lsdException w:name="toc 5" w:semiHidden="1" w:unhideWhenUsed="1"/>
-    <w:lsdException w:name="toc 6" w:semiHidden="1" w:unhideWhenUsed="1"/>
-    <w:lsdException w:name="toc 7" w:semiHidden="1" w:unhideWhenUsed="1"/>
-    <w:lsdException w:name="toc 8" w:semiHidden="1" w:unhideWhenUsed="1"/>
-    <w:lsdException w:name="toc 9" w:semiHidden="1" w:unhideWhenUsed="1"/>
-    <w:lsdException w:name="Normal Indent" w:semiHidden="1" w:unhideWhenUsed="1"/>
-    <w:lsdException w:name="footnote text" w:semiHidden="1" w:unhideWhenUsed="1"/>
-    <w:lsdException w:name="annotation text" w:semiHidden="1" w:unhideWhenUsed="1"/>
-    <w:lsdException w:name="header" w:semiHidden="1" w:uiPriority="0" w:unhideWhenUsed="1"/>
-    <w:lsdException w:name="footer" w:semiHidden="1" w:unhideWhenUsed="1"/>
-    <w:lsdException w:name="index heading" w:semiHidden="1" w:unhideWhenUsed="1"/>
-    <w:lsdException w:name="caption" w:unhideWhenUsed="1" w:qFormat="1"/>
-    <w:lsdException w:name="table of figures" w:semiHidden="1" w:unhideWhenUsed="1"/>
-    <w:lsdException w:name="envelope address" w:semiHidden="1" w:unhideWhenUsed="1"/>
-    <w:lsdException w:name="envelope return" w:semiHidden="1" w:unhideWhenUsed="1"/>
-    <w:lsdException w:name="footnote reference" w:semiHidden="1" w:unhideWhenUsed="1"/>
-    <w:lsdException w:name="annotation reference" w:semiHidden="1" w:unhideWhenUsed="1"/>
-    <w:lsdException w:name="line number" w:semiHidden="1" w:unhideWhenUsed="1"/>
-    <w:lsdException w:name="page number" w:semiHidden="1" w:unhideWhenUsed="1"/>
-    <w:lsdException w:name="endnote reference" w:semiHidden="1" w:unhideWhenUsed="1"/>
-    <w:lsdException w:name="endnote text" w:semiHidden="1" w:unhideWhenUsed="1"/>
-    <w:lsdException w:name="table of authorities" w:semiHidden="1" w:unhideWhenUsed="1"/>
-    <w:lsdException w:name="macro" w:semiHidden="1" w:unhideWhenUsed="1"/>
-    <w:lsdException w:name="toa heading" w:semiHidden="1" w:unhideWhenUsed="1"/>
-    <w:lsdException w:name="List" w:semiHidden="1" w:unhideWhenUsed="1"/>
-    <w:lsdException w:name="List Bullet" w:semiHidden="1" w:unhideWhenUsed="1"/>
-    <w:lsdException w:name="List Number" w:semiHidden="1" w:unhideWhenUsed="1"/>
-    <w:lsdException w:name="List 2" w:semiHidden="1" w:unhideWhenUsed="1"/>
-    <w:lsdException w:name="List 3" w:semiHidden="1" w:unhideWhenUsed="1"/>
-    <w:lsdException w:name="List 4" w:semiHidden="1" w:unhideWhenUsed="1"/>
-    <w:lsdException w:name="List 5" w:semiHidden="1" w:unhideWhenUsed="1"/>
-    <w:lsdException w:name="List Bullet 2" w:semiHidden="1" w:unhideWhenUsed="1"/>
-    <w:lsdException w:name="List Bullet 3" w:semiHidden="1" w:unhideWhenUsed="1"/>
-    <w:lsdException w:name="List Bullet 4" w:semiHidden="1" w:unhideWhenUsed="1"/>
-    <w:lsdException w:name="List Bullet 5" w:semiHidden="1" w:unhideWhenUsed="1"/>
-    <w:lsdException w:name="List Number 2" w:semiHidden="1" w:unhideWhenUsed="1"/>
-    <w:lsdException w:name="List Number 3" w:semiHidden="1" w:unhideWhenUsed="1"/>
-    <w:lsdException w:name="List Number 4" w:semiHidden="1" w:unhideWhenUsed="1"/>
-    <w:lsdException w:name="List Number 5" w:semiHidden="1" w:unhideWhenUsed="1"/>
-    <w:lsdException w:name="Title" w:qFormat="1"/>
-    <w:lsdException w:name="Closing" w:semiHidden="1" w:unhideWhenUsed="1"/>
-    <w:lsdException w:name="Signature" w:semiHidden="1" w:unhideWhenUsed="1"/>
-    <w:lsdException w:name="Default Paragraph Font" w:semiHidden="1" w:unhideWhenUsed="1"/>
-    <w:lsdException w:name="Body Text" w:semiHidden="1" w:uiPriority="0" w:unhideWhenUsed="1"/>
-    <w:lsdException w:name="Body Text Indent" w:semiHidden="1" w:unhideWhenUsed="1"/>
-    <w:lsdException w:name="List Continue" w:semiHidden="1" w:unhideWhenUsed="1"/>
-    <w:lsdException w:name="List Continue 2" w:semiHidden="1" w:unhideWhenUsed="1"/>
-    <w:lsdException w:name="List Continue 3" w:semiHidden="1" w:unhideWhenUsed="1"/>
-    <w:lsdException w:name="List Continue 4" w:semiHidden="1" w:unhideWhenUsed="1"/>
-    <w:lsdException w:name="List Continue 5" w:semiHidden="1" w:unhideWhenUsed="1"/>
-    <w:lsdException w:name="Message Header" w:semiHidden="1" w:unhideWhenUsed="1"/>
-    <w:lsdException w:name="Subtitle" w:uiPriority="11" w:qFormat="1"/>
-    <w:lsdException w:name="Salutation" w:semiHidden="1" w:unhideWhenUsed="1"/>
-    <w:lsdException w:name="Date" w:semiHidden="1" w:unhideWhenUsed="1"/>
-    <w:lsdException w:name="Body Text First Indent" w:semiHidden="1" w:unhideWhenUsed="1"/>
-    <w:lsdException w:name="Body Text First Indent 2" w:semiHidden="1" w:unhideWhenUsed="1"/>
-    <w:lsdException w:name="Note Heading" w:semiHidden="1" w:unhideWhenUsed="1"/>
-    <w:lsdException w:name="Body Text 2" w:semiHidden="1" w:unhideWhenUsed="1"/>
-    <w:lsdException w:name="Body Text 3" w:semiHidden="1" w:unhideWhenUsed="1"/>
-    <w:lsdException w:name="Body Text Indent 2" w:semiHidden="1" w:unhideWhenUsed="1"/>
-    <w:lsdException w:name="Body Text Indent 3" w:semiHidden="1" w:unhideWhenUsed="1"/>
-    <w:lsdException w:name="Block Text" w:semiHidden="1" w:unhideWhenUsed="1"/>
-    <w:lsdException w:name="Hyperlink" w:semiHidden="1" w:unhideWhenUsed="1"/>
-    <w:lsdException w:name="FollowedHyperlink" w:semiHidden="1" w:unhideWhenUsed="1"/>
-    <w:lsdException w:name="Strong" w:uiPriority="0" w:qFormat="1"/>
-    <w:lsdException w:name="Emphasis" w:uiPriority="20" w:qFormat="1"/>
-    <w:lsdException w:name="Document Map" w:semiHidden="1" w:unhideWhenUsed="1"/>
-    <w:lsdException w:name="Plain Text" w:semiHidden="1" w:unhideWhenUsed="1"/>
-    <w:lsdException w:name="E-mail Signature" w:semiHidden="1" w:unhideWhenUsed="1"/>
-    <w:lsdException w:name="HTML Top of Form" w:semiHidden="1" w:unhideWhenUsed="1"/>
-    <w:lsdException w:name="HTML Bottom of Form" w:semiHidden="1" w:unhideWhenUsed="1"/>
-    <w:lsdException w:name="Normal (Web)" w:semiHidden="1" w:unhideWhenUsed="1"/>
-    <w:lsdException w:name="HTML Acronym" w:semiHidden="1" w:unhideWhenUsed="1"/>
-    <w:lsdException w:name="HTML Address" w:semiHidden="1" w:unhideWhenUsed="1"/>
-    <w:lsdException w:name="HTML Cite" w:semiHidden="1" w:unhideWhenUsed="1"/>
-    <w:lsdException w:name="HTML Code" w:semiHidden="1" w:unhideWhenUsed="1"/>
-    <w:lsdException w:name="HTML Definition" w:semiHidden="1" w:unhideWhenUsed="1"/>
-    <w:lsdException w:name="HTML Keyboard" w:semiHidden="1" w:unhideWhenUsed="1"/>
-    <w:lsdException w:name="HTML Preformatted" w:semiHidden="1" w:uiPriority="0" w:unhideWhenUsed="1"/>
-    <w:lsdException w:name="HTML Sample" w:semiHidden="1" w:unhideWhenUsed="1"/>
-    <w:lsdException w:name="HTML Typewriter" w:semiHidden="1" w:unhideWhenUsed="1"/>
-    <w:lsdException w:name="HTML Variable" w:semiHidden="1" w:unhideWhenUsed="1"/>
-    <w:lsdException w:name="Normal Table" w:semiHidden="1" w:unhideWhenUsed="1"/>
-    <w:lsdException w:name="annotation subject" w:semiHidden="1" w:unhideWhenUsed="1"/>
-    <w:lsdException w:name="No List" w:semiHidden="1" w:unhideWhenUsed="1"/>
-    <w:lsdException w:name="Outline List 1" w:semiHidden="1" w:unhideWhenUsed="1"/>
-    <w:lsdException w:name="Outline List 2" w:semiHidden="1" w:unhideWhenUsed="1"/>
-    <w:lsdException w:name="Outline List 3" w:semiHidden="1" w:unhideWhenUsed="1"/>
-    <w:lsdException w:name="Table Simple 1" w:semiHidden="1" w:unhideWhenUsed="1"/>
-    <w:lsdException w:name="Table Simple 2" w:semiHidden="1" w:unhideWhenUsed="1"/>
-    <w:lsdException w:name="Table Simple 3" w:semiHidden="1" w:unhideWhenUsed="1"/>
-    <w:lsdException w:name="Table Classic 1" w:semiHidden="1" w:unhideWhenUsed="1"/>
-    <w:lsdException w:name="Table Classic 2" w:semiHidden="1" w:unhideWhenUsed="1"/>
-    <w:lsdException w:name="Table Classic 3" w:semiHidden="1" w:unhideWhenUsed="1"/>
-    <w:lsdException w:name="Table Classic 4" w:semiHidden="1" w:unhideWhenUsed="1"/>
-    <w:lsdException w:name="Table Colorful 1" w:semiHidden="1" w:unhideWhenUsed="1"/>
-    <w:lsdException w:name="Table Colorful 2" w:semiHidden="1" w:unhideWhenUsed="1"/>
-    <w:lsdException w:name="Table Colorful 3" w:semiHidden="1" w:unhideWhenUsed="1"/>
-    <w:lsdException w:name="Table Columns 1" w:semiHidden="1" w:unhideWhenUsed="1"/>
-    <w:lsdException w:name="Table Columns 2" w:semiHidden="1" w:unhideWhenUsed="1"/>
-    <w:lsdException w:name="Table Columns 3" w:semiHidden="1" w:unhideWhenUsed="1"/>
-    <w:lsdException w:name="Table Columns 4" w:semiHidden="1" w:unhideWhenUsed="1"/>
-    <w:lsdException w:name="Table Columns 5" w:semiHidden="1" w:unhideWhenUsed="1"/>
-    <w:lsdException w:name="Table Grid 1" w:semiHidden="1" w:unhideWhenUsed="1"/>
-    <w:lsdException w:name="Table Grid 2" w:semiHidden="1" w:unhideWhenUsed="1"/>
-    <w:lsdException w:name="Table Grid 3" w:semiHidden="1" w:unhideWhenUsed="1"/>
-    <w:lsdException w:name="Table Grid 4" w:semiHidden="1" w:unhideWhenUsed="1"/>
-    <w:lsdException w:name="Table Grid 5" w:semiHidden="1" w:unhideWhenUsed="1"/>
-    <w:lsdException w:name="Table Grid 6" w:semiHidden="1" w:unhideWhenUsed="1"/>
-    <w:lsdException w:name="Table Grid 7" w:semiHidden="1" w:unhideWhenUsed="1"/>
-    <w:lsdException w:name="Table Grid 8" w:semiHidden="1" w:unhideWhenUsed="1"/>
-    <w:lsdException w:name="Table List 1" w:semiHidden="1" w:unhideWhenUsed="1"/>
-    <w:lsdException w:name="Table List 2" w:semiHidden="1" w:unhideWhenUsed="1"/>
-    <w:lsdException w:name="Table List 3" w:semiHidden="1" w:unhideWhenUsed="1"/>
-    <w:lsdException w:name="Table List 4" w:semiHidden="1" w:unhideWhenUsed="1"/>
-    <w:lsdException w:name="Table List 5" w:semiHidden="1" w:unhideWhenUsed="1"/>
-    <w:lsdException w:name="Table List 6" w:semiHidden="1" w:unhideWhenUsed="1"/>
-    <w:lsdException w:name="Table List 7" w:semiHidden="1" w:unhideWhenUsed="1"/>
-    <w:lsdException w:name="Table List 8" w:semiHidden="1" w:unhideWhenUsed="1"/>
-    <w:lsdException w:name="Table 3D effects 1" w:semiHidden="1" w:unhideWhenUsed="1"/>
-    <w:lsdException w:name="Table 3D effects 2" w:semiHidden="1" w:unhideWhenUsed="1"/>
-    <w:lsdException w:name="Table 3D effects 3" w:semiHidden="1" w:unhideWhenUsed="1"/>
-    <w:lsdException w:name="Table Contemporary" w:semiHidden="1" w:unhideWhenUsed="1"/>
-    <w:lsdException w:name="Table Elegant" w:semiHidden="1" w:unhideWhenUsed="1"/>
-    <w:lsdException w:name="Table Professional" w:semiHidden="1" w:unhideWhenUsed="1"/>
-    <w:lsdException w:name="Table Subtle 1" w:semiHidden="1" w:unhideWhenUsed="1"/>
-    <w:lsdException w:name="Table Subtle 2" w:semiHidden="1" w:unhideWhenUsed="1"/>
-    <w:lsdException w:name="Table Web 1" w:semiHidden="1" w:unhideWhenUsed="1"/>
-    <w:lsdException w:name="Table Web 2" w:semiHidden="1" w:unhideWhenUsed="1"/>
-    <w:lsdException w:name="Table Web 3" w:semiHidden="1" w:unhideWhenUsed="1"/>
-    <w:lsdException w:name="Balloon Text" w:semiHidden="1" w:unhideWhenUsed="1"/>
-    <w:lsdException w:name="Table Grid" w:uiPriority="59"/>
-    <w:lsdException w:name="Table Theme" w:semiHidden="1" w:unhideWhenUsed="1"/>
-    <w:lsdException w:name="Placeholder Text" w:semiHidden="1"/>
-    <w:lsdException w:name="No Spacing" w:uiPriority="1" w:qFormat="1"/>
-    <w:lsdException w:name="Light Shading" w:uiPriority="60"/>
-    <w:lsdException w:name="Light List" w:uiPriority="61"/>
-    <w:lsdException w:name="Light Grid" w:uiPriority="62"/>
-    <w:lsdException w:name="Medium Shading 1" w:uiPriority="63"/>
-    <w:lsdException w:name="Medium Shading 2" w:uiPriority="64"/>
-    <w:lsdException w:name="Medium List 1" w:uiPriority="65"/>
-    <w:lsdException w:name="Medium List 2" w:uiPriority="66"/>
-    <w:lsdException w:name="Medium Grid 1" w:uiPriority="67"/>
-    <w:lsdException w:name="Medium Grid 2" w:uiPriority="68"/>
-    <w:lsdException w:name="Medium Grid 3" w:uiPriority="69"/>
-    <w:lsdException w:name="Dark List" w:uiPriority="70"/>
-    <w:lsdException w:name="Colorful Shading" w:uiPriority="71"/>
-    <w:lsdException w:name="Colorful List" w:uiPriority="72"/>
-    <w:lsdException w:name="Colorful Grid" w:uiPriority="73"/>
-    <w:lsdException w:name="Light Shading Accent 1" w:uiPriority="60"/>
-    <w:lsdException w:name="Light List Accent 1" w:uiPriority="61"/>
-    <w:lsdException w:name="Light Grid Accent 1" w:uiPriority="62"/>
-    <w:lsdException w:name="Medium Shading 1 Accent 1" w:uiPriority="63"/>
-    <w:lsdException w:name="Medium Shading 2 Accent 1" w:uiPriority="64"/>
-    <w:lsdException w:name="Medium List 1 Accent 1" w:uiPriority="65"/>
-    <w:lsdException w:name="Revision" w:semiHidden="1"/>
-    <w:lsdException w:name="List Paragraph" w:qFormat="1"/>
-    <w:lsdException w:name="Quote" w:uiPriority="29" w:qFormat="1"/>
-    <w:lsdException w:name="Intense Quote" w:uiPriority="30" w:qFormat="1"/>
-    <w:lsdException w:name="Medium List 2 Accent 1" w:uiPriority="66"/>
-    <w:lsdException w:name="Medium Grid 1 Accent 1" w:uiPriority="67"/>
-    <w:lsdException w:name="Medium Grid 2 Accent 1" w:uiPriority="68"/>
-    <w:lsdException w:name="Medium Grid 3 Accent 1" w:uiPriority="69"/>
-    <w:lsdException w:name="Dark List Accent 1" w:uiPriority="70"/>
-    <w:lsdException w:name="Colorful Shading Accent 1" w:uiPriority="71"/>
-    <w:lsdException w:name="Colorful List Accent 1" w:uiPriority="72"/>
-    <w:lsdException w:name="Colorful Grid Accent 1" w:uiPriority="73"/>
-    <w:lsdException w:name="Light Shading Accent 2" w:uiPriority="60"/>
-    <w:lsdException w:name="Light List Accent 2" w:uiPriority="61"/>
-    <w:lsdException w:name="Light Grid Accent 2" w:uiPriority="62"/>
-    <w:lsdException w:name="Medium Shading 1 Accent 2" w:uiPriority="63"/>
-    <w:lsdException w:name="Medium Shading 2 Accent 2" w:uiPriority="64"/>
-    <w:lsdException w:name="Medium List 1 Accent 2" w:uiPriority="65"/>
-    <w:lsdException w:name="Medium List 2 Accent 2" w:uiPriority="66"/>
-    <w:lsdException w:name="Medium Grid 1 Accent 2" w:uiPriority="67"/>
-    <w:lsdException w:name="Medium Grid 2 Accent 2" w:uiPriority="68"/>
-    <w:lsdException w:name="Medium Grid 3 Accent 2" w:uiPriority="69"/>
-    <w:lsdException w:name="Dark List Accent 2" w:uiPriority="70"/>
-    <w:lsdException w:name="Colorful Shading Accent 2" w:uiPriority="71"/>
-    <w:lsdException w:name="Colorful List Accent 2" w:uiPriority="72"/>
-    <w:lsdException w:name="Colorful Grid Accent 2" w:uiPriority="73"/>
-    <w:lsdException w:name="Light Shading Accent 3" w:uiPriority="60"/>
-    <w:lsdException w:name="Light List Accent 3" w:uiPriority="61"/>
-    <w:lsdException w:name="Light Grid Accent 3" w:uiPriority="62"/>
-    <w:lsdException w:name="Medium Shading 1 Accent 3" w:uiPriority="63"/>
-    <w:lsdException w:name="Medium Shading 2 Accent 3" w:uiPriority="64"/>
-    <w:lsdException w:name="Medium List 1 Accent 3" w:uiPriority="65"/>
-    <w:lsdException w:name="Medium List 2 Accent 3" w:uiPriority="66"/>
-    <w:lsdException w:name="Medium Grid 1 Accent 3" w:uiPriority="67"/>
-    <w:lsdException w:name="Medium Grid 2 Accent 3" w:uiPriority="68"/>
-    <w:lsdException w:name="Medium Grid 3 Accent 3" w:uiPriority="69"/>
-    <w:lsdException w:name="Dark List Accent 3" w:uiPriority="70"/>
-    <w:lsdException w:name="Colorful Shading Accent 3" w:uiPriority="71"/>
-    <w:lsdException w:name="Colorful List Accent 3" w:uiPriority="72"/>
-    <w:lsdException w:name="Colorful Grid Accent 3" w:uiPriority="73"/>
-    <w:lsdException w:name="Light Shading Accent 4" w:uiPriority="60"/>
-    <w:lsdException w:name="Light List Accent 4" w:uiPriority="61"/>
-    <w:lsdException w:name="Light Grid Accent 4" w:uiPriority="62"/>
-    <w:lsdException w:name="Medium Shading 1 Accent 4" w:uiPriority="63"/>
-    <w:lsdException w:name="Medium Shading 2 Accent 4" w:uiPriority="64"/>
-    <w:lsdException w:name="Medium List 1 Accent 4" w:uiPriority="65"/>
-    <w:lsdException w:name="Medium List 2 Accent 4" w:uiPriority="66"/>
-    <w:lsdException w:name="Medium Grid 1 Accent 4" w:uiPriority="67"/>
-    <w:lsdException w:name="Medium Grid 2 Accent 4" w:uiPriority="68"/>
-    <w:lsdException w:name="Medium Grid 3 Accent 4" w:uiPriority="69"/>
-    <w:lsdException w:name="Dark List Accent 4" w:uiPriority="70"/>
-    <w:lsdException w:name="Colorful Shading Accent 4" w:uiPriority="71"/>
-    <w:lsdException w:name="Colorful List Accent 4" w:uiPriority="72"/>
-    <w:lsdException w:name="Colorful Grid Accent 4" w:uiPriority="73"/>
-    <w:lsdException w:name="Light Shading Accent 5" w:uiPriority="60"/>
-    <w:lsdException w:name="Light List Accent 5" w:uiPriority="61"/>
-    <w:lsdException w:name="Light Grid Accent 5" w:uiPriority="62"/>
-    <w:lsdException w:name="Medium Shading 1 Accent 5" w:uiPriority="63"/>
-    <w:lsdException w:name="Medium Shading 2 Accent 5" w:uiPriority="64"/>
-    <w:lsdException w:name="Medium List 1 Accent 5" w:uiPriority="65"/>
-    <w:lsdException w:name="Medium List 2 Accent 5" w:uiPriority="66"/>
-    <w:lsdException w:name="Medium Grid 1 Accent 5" w:uiPriority="67"/>
-    <w:lsdException w:name="Medium Grid 2 Accent 5" w:uiPriority="68"/>
-    <w:lsdException w:name="Medium Grid 3 Accent 5" w:uiPriority="69"/>
-    <w:lsdException w:name="Dark List Accent 5" w:uiPriority="70"/>
-    <w:lsdException w:name="Colorful Shading Accent 5" w:uiPriority="71"/>
-    <w:lsdException w:name="Colorful List Accent 5" w:uiPriority="72"/>
-    <w:lsdException w:name="Colorful Grid Accent 5" w:uiPriority="73"/>
-    <w:lsdException w:name="Light Shading Accent 6" w:uiPriority="60"/>
-    <w:lsdException w:name="Light List Accent 6" w:uiPriority="61"/>
-    <w:lsdException w:name="Light Grid Accent 6" w:uiPriority="62"/>
-    <w:lsdException w:name="Medium Shading 1 Accent 6" w:uiPriority="63"/>
-    <w:lsdException w:name="Medium Shading 2 Accent 6" w:uiPriority="64"/>
-    <w:lsdException w:name="Medium List 1 Accent 6" w:uiPriority="65"/>
-    <w:lsdException w:name="Medium List 2 Accent 6" w:uiPriority="66"/>
-    <w:lsdException w:name="Medium Grid 1 Accent 6" w:uiPriority="67"/>
-    <w:lsdException w:name="Medium Grid 2 Accent 6" w:uiPriority="68"/>
-    <w:lsdException w:name="Medium Grid 3 Accent 6" w:uiPriority="69"/>
-    <w:lsdException w:name="Dark List Accent 6" w:uiPriority="70"/>
-    <w:lsdException w:name="Colorful Shading Accent 6" w:uiPriority="71"/>
-    <w:lsdException w:name="Colorful List Accent 6" w:uiPriority="72"/>
-    <w:lsdException w:name="Colorful Grid Accent 6" w:uiPriority="73"/>
-    <w:lsdException w:name="Subtle Emphasis" w:uiPriority="19" w:qFormat="1"/>
-    <w:lsdException w:name="Intense Emphasis" w:uiPriority="21" w:qFormat="1"/>
-    <w:lsdException w:name="Subtle Reference" w:uiPriority="31" w:qFormat="1"/>
-    <w:lsdException w:name="Intense Reference" w:uiPriority="32" w:qFormat="1"/>
-    <w:lsdException w:name="Book Title" w:uiPriority="33" w:qFormat="1"/>
-    <w:lsdException w:name="Bibliography" w:semiHidden="1" w:unhideWhenUsed="1"/>
-    <w:lsdException w:name="TOC Heading" w:unhideWhenUsed="1" w:qFormat="1"/>
-    <w:lsdException w:name="Plain Table 1" w:uiPriority="41"/>
-    <w:lsdException w:name="Plain Table 2" w:uiPriority="42"/>
-    <w:lsdException w:name="Plain Table 3" w:uiPriority="43"/>
-    <w:lsdException w:name="Plain Table 4" w:uiPriority="44"/>
-    <w:lsdException w:name="Plain Table 5" w:uiPriority="45"/>
-    <w:lsdException w:name="Grid Table Light" w:uiPriority="40"/>
-    <w:lsdException w:name="Grid Table 1 Light" w:uiPriority="46"/>
-    <w:lsdException w:name="Grid Table 2" w:uiPriority="47"/>
-    <w:lsdException w:name="Grid Table 3" w:uiPriority="48"/>
-    <w:lsdException w:name="Grid Table 4" w:uiPriority="49"/>
-    <w:lsdException w:name="Grid Table 5 Dark" w:uiPriority="50"/>
-    <w:lsdException w:name="Grid Table 6 Colorful" w:uiPriority="51"/>
-    <w:lsdException w:name="Grid Table 7 Colorful" w:uiPriority="52"/>
-    <w:lsdException w:name="Grid Table 1 Light Accent 1" w:uiPriority="46"/>
-    <w:lsdException w:name="Grid Table 2 Accent 1" w:uiPriority="47"/>
-    <w:lsdException w:name="Grid Table 3 Accent 1" w:uiPriority="48"/>
-    <w:lsdException w:name="Grid Table 4 Accent 1" w:uiPriority="49"/>
-    <w:lsdException w:name="Grid Table 5 Dark Accent 1" w:uiPriority="50"/>
-    <w:lsdException w:name="Grid Table 6 Colorful Accent 1" w:uiPriority="51"/>
-    <w:lsdException w:name="Grid Table 7 Colorful Accent 1" w:uiPriority="52"/>
-    <w:lsdException w:name="Grid Table 1 Light Accent 2" w:uiPriority="46"/>
-    <w:lsdException w:name="Grid Table 2 Accent 2" w:uiPriority="47"/>
-    <w:lsdException w:name="Grid Table 3 Accent 2" w:uiPriority="48"/>
-    <w:lsdException w:name="Grid Table 4 Accent 2" w:uiPriority="49"/>
-    <w:lsdException w:name="Grid Table 5 Dark Accent 2" w:uiPriority="50"/>
-    <w:lsdException w:name="Grid Table 6 Colorful Accent 2" w:uiPriority="51"/>
-    <w:lsdException w:name="Grid Table 7 Colorful Accent 2" w:uiPriority="52"/>
-    <w:lsdException w:name="Grid Table 1 Light Accent 3" w:uiPriority="46"/>
-    <w:lsdException w:name="Grid Table 2 Accent 3" w:uiPriority="47"/>
-    <w:lsdException w:name="Grid Table 3 Accent 3" w:uiPriority="48"/>
-    <w:lsdException w:name="Grid Table 4 Accent 3" w:uiPriority="49"/>
-    <w:lsdException w:name="Grid Table 5 Dark Accent 3" w:uiPriority="50"/>
-    <w:lsdException w:name="Grid Table 6 Colorful Accent 3" w:uiPriority="51"/>
-    <w:lsdException w:name="Grid Table 7 Colorful Accent 3" w:uiPriority="52"/>
-    <w:lsdException w:name="Grid Table 1 Light Accent 4" w:uiPriority="46"/>
-    <w:lsdException w:name="Grid Table 2 Accent 4" w:uiPriority="47"/>
-    <w:lsdException w:name="Grid Table 3 Accent 4" w:uiPriority="48"/>
-    <w:lsdException w:name="Grid Table 4 Accent 4" w:uiPriority="49"/>
-    <w:lsdException w:name="Grid Table 5 Dark Accent 4" w:uiPriority="50"/>
-    <w:lsdException w:name="Grid Table 6 Colorful Accent 4" w:uiPriority="51"/>
-    <w:lsdException w:name="Grid Table 7 Colorful Accent 4" w:uiPriority="52"/>
-    <w:lsdException w:name="Grid Table 1 Light Accent 5" w:uiPriority="46"/>
-    <w:lsdException w:name="Grid Table 2 Accent 5" w:uiPriority="47"/>
-    <w:lsdException w:name="Grid Table 3 Accent 5" w:uiPriority="48"/>
-    <w:lsdException w:name="Grid Table 4 Accent 5" w:uiPriority="49"/>
-    <w:lsdException w:name="Grid Table 5 Dark Accent 5" w:uiPriority="50"/>
-    <w:lsdException w:name="Grid Table 6 Colorful Accent 5" w:uiPriority="51"/>
-    <w:lsdException w:name="Grid Table 7 Colorful Accent 5" w:uiPriority="52"/>
-    <w:lsdException w:name="Grid Table 1 Light Accent 6" w:uiPriority="46"/>
-    <w:lsdException w:name="Grid Table 2 Accent 6" w:uiPriority="47"/>
-    <w:lsdException w:name="Grid Table 3 Accent 6" w:uiPriority="48"/>
-    <w:lsdException w:name="Grid Table 4 Accent 6" w:uiPriority="49"/>
-    <w:lsdException w:name="Grid Table 5 Dark Accent 6" w:uiPriority="50"/>
-    <w:lsdException w:name="Grid Table 6 Colorful Accent 6" w:uiPriority="51"/>
-    <w:lsdException w:name="Grid Table 7 Colorful Accent 6" w:uiPriority="52"/>
-    <w:lsdException w:name="List Table 1 Light" w:uiPriority="46"/>
-    <w:lsdException w:name="List Table 2" w:uiPriority="47"/>
-    <w:lsdException w:name="List Table 3" w:uiPriority="48"/>
-    <w:lsdException w:name="List Table 4" w:uiPriority="49"/>
-    <w:lsdException w:name="List Table 5 Dark" w:uiPriority="50"/>
-    <w:lsdException w:name="List Table 6 Colorful" w:uiPriority="51"/>
-    <w:lsdException w:name="List Table 7 Colorful" w:uiPriority="52"/>
-    <w:lsdException w:name="List Table 1 Light Accent 1" w:uiPriority="46"/>
-    <w:lsdException w:name="List Table 2 Accent 1" w:uiPriority="47"/>
-    <w:lsdException w:name="List Table 3 Accent 1" w:uiPriority="48"/>
-    <w:lsdException w:name="List Table 4 Accent 1" w:uiPriority="49"/>
-    <w:lsdException w:name="List Table 5 Dark Accent 1" w:uiPriority="50"/>
-    <w:lsdException w:name="List Table 6 Colorful Accent 1" w:uiPriority="51"/>
-    <w:lsdException w:name="List Table 7 Colorful Accent 1" w:uiPriority="52"/>
-    <w:lsdException w:name="List Table 1 Light Accent 2" w:uiPriority="46"/>
-    <w:lsdException w:name="List Table 2 Accent 2" w:uiPriority="47"/>
-    <w:lsdException w:name="List Table 3 Accent 2" w:uiPriority="48"/>
-    <w:lsdException w:name="List Table 4 Accent 2" w:uiPriority="49"/>
-    <w:lsdException w:name="List Table 5 Dark Accent 2" w:uiPriority="50"/>
-    <w:lsdException w:name="List Table 6 Colorful Accent 2" w:uiPriority="51"/>
-    <w:lsdException w:name="List Table 7 Colorful Accent 2" w:uiPriority="52"/>
-    <w:lsdException w:name="List Table 1 Light Accent 3" w:uiPriority="46"/>
-    <w:lsdException w:name="List Table 2 Accent 3" w:uiPriority="47"/>
-    <w:lsdException w:name="List Table 3 Accent 3" w:uiPriority="48"/>
-    <w:lsdException w:name="List Table 4 Accent 3" w:uiPriority="49"/>
-    <w:lsdException w:name="List Table 5 Dark Accent 3" w:uiPriority="50"/>
-    <w:lsdException w:name="List Table 6 Colorful Accent 3" w:uiPriority="51"/>
-    <w:lsdException w:name="List Table 7 Colorful Accent 3" w:uiPriority="52"/>
-    <w:lsdException w:name="List Table 1 Light Accent 4" w:uiPriority="46"/>
-    <w:lsdException w:name="List Table 2 Accent 4" w:uiPriority="47"/>
-    <w:lsdException w:name="List Table 3 Accent 4" w:uiPriority="48"/>
-    <w:lsdException w:name="List Table 4 Accent 4" w:uiPriority="49"/>
-    <w:lsdException w:name="List Table 5 Dark Accent 4" w:uiPriority="50"/>
-    <w:lsdException w:name="List Table 6 Colorful Accent 4" w:uiPriority="51"/>
-    <w:lsdException w:name="List Table 7 Colorful Accent 4" w:uiPriority="52"/>
-    <w:lsdException w:name="List Table 1 Light Accent 5" w:uiPriority="46"/>
-    <w:lsdException w:name="List Table 2 Accent 5" w:uiPriority="47"/>
-    <w:lsdException w:name="List Table 3 Accent 5" w:uiPriority="48"/>
-    <w:lsdException w:name="List Table 4 Accent 5" w:uiPriority="49"/>
-    <w:lsdException w:name="List Table 5 Dark Accent 5" w:uiPriority="50"/>
-    <w:lsdException w:name="List Table 6 Colorful Accent 5" w:uiPriority="51"/>
-    <w:lsdException w:name="List Table 7 Colorful Accent 5" w:uiPriority="52"/>
-    <w:lsdException w:name="List Table 1 Light Accent 6" w:uiPriority="46"/>
-    <w:lsdException w:name="List Table 2 Accent 6" w:uiPriority="47"/>
-    <w:lsdException w:name="List Table 3 Accent 6" w:uiPriority="48"/>
-    <w:lsdException w:name="List Table 4 Accent 6" w:uiPriority="49"/>
-    <w:lsdException w:name="List Table 5 Dark Accent 6" w:uiPriority="50"/>
-    <w:lsdException w:name="List Table 6 Colorful Accent 6" w:uiPriority="51"/>
-    <w:lsdException w:name="List Table 7 Colorful Accent 6" w:uiPriority="52"/>
+  <w:latentStyles w:defLockedState="0" w:defUIPriority="99" w:defSemiHidden="1" w:defUnhideWhenUsed="1" w:defQFormat="0" w:count="267">
+    <w:lsdException w:name="Normal" w:semiHidden="0" w:uiPriority="0" w:unhideWhenUsed="0" w:qFormat="1"/>
+    <w:lsdException w:name="heading 1" w:semiHidden="0" w:unhideWhenUsed="0" w:qFormat="1"/>
+    <w:lsdException w:name="heading 2" w:semiHidden="0" w:unhideWhenUsed="0" w:qFormat="1"/>
+    <w:lsdException w:name="heading 3" w:semiHidden="0" w:unhideWhenUsed="0" w:qFormat="1"/>
+    <w:lsdException w:name="heading 4" w:semiHidden="0" w:unhideWhenUsed="0" w:qFormat="1"/>
+    <w:lsdException w:name="heading 5" w:semiHidden="0" w:unhideWhenUsed="0" w:qFormat="1"/>
+    <w:lsdException w:name="heading 6" w:semiHidden="0" w:unhideWhenUsed="0" w:qFormat="1"/>
+    <w:lsdException w:name="heading 7" w:semiHidden="0" w:qFormat="1"/>
+    <w:lsdException w:name="heading 8" w:semiHidden="0" w:qFormat="1"/>
+    <w:lsdException w:name="heading 9" w:semiHidden="0" w:qFormat="1"/>
+    <w:lsdException w:name="toc 1" w:uiPriority="39"/>
+    <w:lsdException w:name="toc 2" w:uiPriority="39"/>
+    <w:lsdException w:name="toc 3" w:uiPriority="39"/>
+    <w:lsdException w:name="header" w:uiPriority="0"/>
+    <w:lsdException w:name="caption" w:semiHidden="0" w:qFormat="1"/>
+    <w:lsdException w:name="Title" w:semiHidden="0" w:unhideWhenUsed="0" w:qFormat="1"/>
+    <w:lsdException w:name="Body Text" w:uiPriority="0"/>
+    <w:lsdException w:name="Subtitle" w:semiHidden="0" w:uiPriority="11" w:unhideWhenUsed="0" w:qFormat="1"/>
+    <w:lsdException w:name="Strong" w:semiHidden="0" w:uiPriority="0" w:unhideWhenUsed="0" w:qFormat="1"/>
+    <w:lsdException w:name="Emphasis" w:semiHidden="0" w:uiPriority="20" w:unhideWhenUsed="0" w:qFormat="1"/>
+    <w:lsdException w:name="HTML Preformatted" w:uiPriority="0"/>
+    <w:lsdException w:name="Table Grid" w:semiHidden="0" w:uiPriority="59" w:unhideWhenUsed="0"/>
+    <w:lsdException w:name="Placeholder Text" w:unhideWhenUsed="0"/>
+    <w:lsdException w:name="No Spacing" w:semiHidden="0" w:uiPriority="1" w:unhideWhenUsed="0" w:qFormat="1"/>
+    <w:lsdException w:name="Light Shading" w:semiHidden="0" w:uiPriority="60" w:unhideWhenUsed="0"/>
+    <w:lsdException w:name="Light List" w:semiHidden="0" w:uiPriority="61" w:unhideWhenUsed="0"/>
+    <w:lsdException w:name="Light Grid" w:semiHidden="0" w:uiPriority="62" w:unhideWhenUsed="0"/>
+    <w:lsdException w:name="Medium Shading 1" w:semiHidden="0" w:uiPriority="63" w:unhideWhenUsed="0"/>
+    <w:lsdException w:name="Medium Shading 2" w:semiHidden="0" w:uiPriority="64" w:unhideWhenUsed="0"/>
+    <w:lsdException w:name="Medium List 1" w:semiHidden="0" w:uiPriority="65" w:unhideWhenUsed="0"/>
+    <w:lsdException w:name="Medium List 2" w:semiHidden="0" w:uiPriority="66" w:unhideWhenUsed="0"/>
+    <w:lsdException w:name="Medium Grid 1" w:semiHidden="0" w:uiPriority="67" w:unhideWhenUsed="0"/>
+    <w:lsdException w:name="Medium Grid 2" w:semiHidden="0" w:uiPriority="68" w:unhideWhenUsed="0"/>
+    <w:lsdException w:name="Medium Grid 3" w:semiHidden="0" w:uiPriority="69" w:unhideWhenUsed="0"/>
+    <w:lsdException w:name="Dark List" w:semiHidden="0" w:uiPriority="70" w:unhideWhenUsed="0"/>
+    <w:lsdException w:name="Colorful Shading" w:semiHidden="0" w:uiPriority="71" w:unhideWhenUsed="0"/>
+    <w:lsdException w:name="Colorful List" w:semiHidden="0" w:uiPriority="72" w:unhideWhenUsed="0"/>
+    <w:lsdException w:name="Colorful Grid" w:semiHidden="0" w:uiPriority="73" w:unhideWhenUsed="0"/>
+    <w:lsdException w:name="Light Shading Accent 1" w:semiHidden="0" w:uiPriority="60" w:unhideWhenUsed="0"/>
+    <w:lsdException w:name="Light List Accent 1" w:semiHidden="0" w:uiPriority="61" w:unhideWhenUsed="0"/>
+    <w:lsdException w:name="Light Grid Accent 1" w:semiHidden="0" w:uiPriority="62" w:unhideWhenUsed="0"/>
+    <w:lsdException w:name="Medium Shading 1 Accent 1" w:semiHidden="0" w:uiPriority="63" w:unhideWhenUsed="0"/>
+    <w:lsdException w:name="Medium Shading 2 Accent 1" w:semiHidden="0" w:uiPriority="64" w:unhideWhenUsed="0"/>
+    <w:lsdException w:name="Medium List 1 Accent 1" w:semiHidden="0" w:uiPriority="65" w:unhideWhenUsed="0"/>
+    <w:lsdException w:name="Revision" w:unhideWhenUsed="0"/>
+    <w:lsdException w:name="List Paragraph" w:semiHidden="0" w:unhideWhenUsed="0" w:qFormat="1"/>
+    <w:lsdException w:name="Quote" w:semiHidden="0" w:uiPriority="29" w:unhideWhenUsed="0" w:qFormat="1"/>
+    <w:lsdException w:name="Intense Quote" w:semiHidden="0" w:uiPriority="30" w:unhideWhenUsed="0" w:qFormat="1"/>
+    <w:lsdException w:name="Medium List 2 Accent 1" w:semiHidden="0" w:uiPriority="66" w:unhideWhenUsed="0"/>
+    <w:lsdException w:name="Medium Grid 1 Accent 1" w:semiHidden="0" w:uiPriority="67" w:unhideWhenUsed="0"/>
+    <w:lsdException w:name="Medium Grid 2 Accent 1" w:semiHidden="0" w:uiPriority="68" w:unhideWhenUsed="0"/>
+    <w:lsdException w:name="Medium Grid 3 Accent 1" w:semiHidden="0" w:uiPriority="69" w:unhideWhenUsed="0"/>
+    <w:lsdException w:name="Dark List Accent 1" w:semiHidden="0" w:uiPriority="70" w:unhideWhenUsed="0"/>
+    <w:lsdException w:name="Colorful Shading Accent 1" w:semiHidden="0" w:uiPriority="71" w:unhideWhenUsed="0"/>
+    <w:lsdException w:name="Colorful List Accent 1" w:semiHidden="0" w:uiPriority="72" w:unhideWhenUsed="0"/>
+    <w:lsdException w:name="Colorful Grid Accent 1" w:semiHidden="0" w:uiPriority="73" w:unhideWhenUsed="0"/>
+    <w:lsdException w:name="Light Shading Accent 2" w:semiHidden="0" w:uiPriority="60" w:unhideWhenUsed="0"/>
+    <w:lsdException w:name="Light List Accent 2" w:semiHidden="0" w:uiPriority="61" w:unhideWhenUsed="0"/>
+    <w:lsdException w:name="Light Grid Accent 2" w:semiHidden="0" w:uiPriority="62" w:unhideWhenUsed="0"/>
+    <w:lsdException w:name="Medium Shading 1 Accent 2" w:semiHidden="0" w:uiPriority="63" w:unhideWhenUsed="0"/>
+    <w:lsdException w:name="Medium Shading 2 Accent 2" w:semiHidden="0" w:uiPriority="64" w:unhideWhenUsed="0"/>
+    <w:lsdException w:name="Medium List 1 Accent 2" w:semiHidden="0" w:uiPriority="65" w:unhideWhenUsed="0"/>
+    <w:lsdException w:name="Medium List 2 Accent 2" w:semiHidden="0" w:uiPriority="66" w:unhideWhenUsed="0"/>
+    <w:lsdException w:name="Medium Grid 1 Accent 2" w:semiHidden="0" w:uiPriority="67" w:unhideWhenUsed="0"/>
+    <w:lsdException w:name="Medium Grid 2 Accent 2" w:semiHidden="0" w:uiPriority="68" w:unhideWhenUsed="0"/>
+    <w:lsdException w:name="Medium Grid 3 Accent 2" w:semiHidden="0" w:uiPriority="69" w:unhideWhenUsed="0"/>
+    <w:lsdException w:name="Dark List Accent 2" w:semiHidden="0" w:uiPriority="70" w:unhideWhenUsed="0"/>
+    <w:lsdException w:name="Colorful Shading Accent 2" w:semiHidden="0" w:uiPriority="71" w:unhideWhenUsed="0"/>
+    <w:lsdException w:name="Colorful List Accent 2" w:semiHidden="0" w:uiPriority="72" w:unhideWhenUsed="0"/>
+    <w:lsdException w:name="Colorful Grid Accent 2" w:semiHidden="0" w:uiPriority="73" w:unhideWhenUsed="0"/>
+    <w:lsdException w:name="Light Shading Accent 3" w:semiHidden="0" w:uiPriority="60" w:unhideWhenUsed="0"/>
+    <w:lsdException w:name="Light List Accent 3" w:semiHidden="0" w:uiPriority="61" w:unhideWhenUsed="0"/>
+    <w:lsdException w:name="Light Grid Accent 3" w:semiHidden="0" w:uiPriority="62" w:unhideWhenUsed="0"/>
+    <w:lsdException w:name="Medium Shading 1 Accent 3" w:semiHidden="0" w:uiPriority="63" w:unhideWhenUsed="0"/>
+    <w:lsdException w:name="Medium Shading 2 Accent 3" w:semiHidden="0" w:uiPriority="64" w:unhideWhenUsed="0"/>
+    <w:lsdException w:name="Medium List 1 Accent 3" w:semiHidden="0" w:uiPriority="65" w:unhideWhenUsed="0"/>
+    <w:lsdException w:name="Medium List 2 Accent 3" w:semiHidden="0" w:uiPriority="66" w:unhideWhenUsed="0"/>
+    <w:lsdException w:name="Medium Grid 1 Accent 3" w:semiHidden="0" w:uiPriority="67" w:unhideWhenUsed="0"/>
+    <w:lsdException w:name="Medium Grid 2 Accent 3" w:semiHidden="0" w:uiPriority="68" w:unhideWhenUsed="0"/>
+    <w:lsdException w:name="Medium Grid 3 Accent 3" w:semiHidden="0" w:uiPriority="69" w:unhideWhenUsed="0"/>
+    <w:lsdException w:name="Dark List Accent 3" w:semiHidden="0" w:uiPriority="70" w:unhideWhenUsed="0"/>
+    <w:lsdException w:name="Colorful Shading Accent 3" w:semiHidden="0" w:uiPriority="71" w:unhideWhenUsed="0"/>
+    <w:lsdException w:name="Colorful List Accent 3" w:semiHidden="0" w:uiPriority="72" w:unhideWhenUsed="0"/>
+    <w:lsdException w:name="Colorful Grid Accent 3" w:semiHidden="0" w:uiPriority="73" w:unhideWhenUsed="0"/>
+    <w:lsdException w:name="Light Shading Accent 4" w:semiHidden="0" w:uiPriority="60" w:unhideWhenUsed="0"/>
+    <w:lsdException w:name="Light List Accent 4" w:semiHidden="0" w:uiPriority="61" w:unhideWhenUsed="0"/>
+    <w:lsdException w:name="Light Grid Accent 4" w:semiHidden="0" w:uiPriority="62" w:unhideWhenUsed="0"/>
+    <w:lsdException w:name="Medium Shading 1 Accent 4" w:semiHidden="0" w:uiPriority="63" w:unhideWhenUsed="0"/>
+    <w:lsdException w:name="Medium Shading 2 Accent 4" w:semiHidden="0" w:uiPriority="64" w:unhideWhenUsed="0"/>
+    <w:lsdException w:name="Medium List 1 Accent 4" w:semiHidden="0" w:uiPriority="65" w:unhideWhenUsed="0"/>
+    <w:lsdException w:name="Medium List 2 Accent 4" w:semiHidden="0" w:uiPriority="66" w:unhideWhenUsed="0"/>
+    <w:lsdException w:name="Medium Grid 1 Accent 4" w:semiHidden="0" w:uiPriority="67" w:unhideWhenUsed="0"/>
+    <w:lsdException w:name="Medium Grid 2 Accent 4" w:semiHidden="0" w:uiPriority="68" w:unhideWhenUsed="0"/>
+    <w:lsdException w:name="Medium Grid 3 Accent 4" w:semiHidden="0" w:uiPriority="69" w:unhideWhenUsed="0"/>
+    <w:lsdException w:name="Dark List Accent 4" w:semiHidden="0" w:uiPriority="70" w:unhideWhenUsed="0"/>
+    <w:lsdException w:name="Colorful Shading Accent 4" w:semiHidden="0" w:uiPriority="71" w:unhideWhenUsed="0"/>
+    <w:lsdException w:name="Colorful List Accent 4" w:semiHidden="0" w:uiPriority="72" w:unhideWhenUsed="0"/>
+    <w:lsdException w:name="Colorful Grid Accent 4" w:semiHidden="0" w:uiPriority="73" w:unhideWhenUsed="0"/>
+    <w:lsdException w:name="Light Shading Accent 5" w:semiHidden="0" w:uiPriority="60" w:unhideWhenUsed="0"/>
+    <w:lsdException w:name="Light List Accent 5" w:semiHidden="0" w:uiPriority="61" w:unhideWhenUsed="0"/>
+    <w:lsdException w:name="Light Grid Accent 5" w:semiHidden="0" w:uiPriority="62" w:unhideWhenUsed="0"/>
+    <w:lsdException w:name="Medium Shading 1 Accent 5" w:semiHidden="0" w:uiPriority="63" w:unhideWhenUsed="0"/>
+    <w:lsdException w:name="Medium Shading 2 Accent 5" w:semiHidden="0" w:uiPriority="64" w:unhideWhenUsed="0"/>
+    <w:lsdException w:name="Medium List 1 Accent 5" w:semiHidden="0" w:uiPriority="65" w:unhideWhenUsed="0"/>
+    <w:lsdException w:name="Medium List 2 Accent 5" w:semiHidden="0" w:uiPriority="66" w:unhideWhenUsed="0"/>
+    <w:lsdException w:name="Medium Grid 1 Accent 5" w:semiHidden="0" w:uiPriority="67" w:unhideWhenUsed="0"/>
+    <w:lsdException w:name="Medium Grid 2 Accent 5" w:semiHidden="0" w:uiPriority="68" w:unhideWhenUsed="0"/>
+    <w:lsdException w:name="Medium Grid 3 Accent 5" w:semiHidden="0" w:uiPriority="69" w:unhideWhenUsed="0"/>
+    <w:lsdException w:name="Dark List Accent 5" w:semiHidden="0" w:uiPriority="70" w:unhideWhenUsed="0"/>
+    <w:lsdException w:name="Colorful Shading Accent 5" w:semiHidden="0" w:uiPriority="71" w:unhideWhenUsed="0"/>
+    <w:lsdException w:name="Colorful List Accent 5" w:semiHidden="0" w:uiPriority="72" w:unhideWhenUsed="0"/>
+    <w:lsdException w:name="Colorful Grid Accent 5" w:semiHidden="0" w:uiPriority="73" w:unhideWhenUsed="0"/>
+    <w:lsdException w:name="Light Shading Accent 6" w:semiHidden="0" w:uiPriority="60" w:unhideWhenUsed="0"/>
+    <w:lsdException w:name="Light List Accent 6" w:semiHidden="0" w:uiPriority="61" w:unhideWhenUsed="0"/>
+    <w:lsdException w:name="Light Grid Accent 6" w:semiHidden="0" w:uiPriority="62" w:unhideWhenUsed="0"/>
+    <w:lsdException w:name="Medium Shading 1 Accent 6" w:semiHidden="0" w:uiPriority="63" w:unhideWhenUsed="0"/>
+    <w:lsdException w:name="Medium Shading 2 Accent 6" w:semiHidden="0" w:uiPriority="64" w:unhideWhenUsed="0"/>
+    <w:lsdException w:name="Medium List 1 Accent 6" w:semiHidden="0" w:uiPriority="65" w:unhideWhenUsed="0"/>
+    <w:lsdException w:name="Medium List 2 Accent 6" w:semiHidden="0" w:uiPriority="66" w:unhideWhenUsed="0"/>
+    <w:lsdException w:name="Medium Grid 1 Accent 6" w:semiHidden="0" w:uiPriority="67" w:unhideWhenUsed="0"/>
+    <w:lsdException w:name="Medium Grid 2 Accent 6" w:semiHidden="0" w:uiPriority="68" w:unhideWhenUsed="0"/>
+    <w:lsdException w:name="Medium Grid 3 Accent 6" w:semiHidden="0" w:uiPriority="69" w:unhideWhenUsed="0"/>
+    <w:lsdException w:name="Dark List Accent 6" w:semiHidden="0" w:uiPriority="70" w:unhideWhenUsed="0"/>
+    <w:lsdException w:name="Colorful Shading Accent 6" w:semiHidden="0" w:uiPriority="71" w:unhideWhenUsed="0"/>
+    <w:lsdException w:name="Colorful List Accent 6" w:semiHidden="0" w:uiPriority="72" w:unhideWhenUsed="0"/>
+    <w:lsdException w:name="Colorful Grid Accent 6" w:semiHidden="0" w:uiPriority="73" w:unhideWhenUsed="0"/>
+    <w:lsdException w:name="Subtle Emphasis" w:semiHidden="0" w:uiPriority="19" w:unhideWhenUsed="0" w:qFormat="1"/>
+    <w:lsdException w:name="Intense Emphasis" w:semiHidden="0" w:uiPriority="21" w:unhideWhenUsed="0" w:qFormat="1"/>
+    <w:lsdException w:name="Subtle Reference" w:semiHidden="0" w:uiPriority="31" w:unhideWhenUsed="0" w:qFormat="1"/>
+    <w:lsdException w:name="Intense Reference" w:semiHidden="0" w:uiPriority="32" w:unhideWhenUsed="0" w:qFormat="1"/>
+    <w:lsdException w:name="Book Title" w:semiHidden="0" w:uiPriority="33" w:unhideWhenUsed="0" w:qFormat="1"/>
+    <w:lsdException w:name="TOC Heading" w:semiHidden="0" w:qFormat="1"/>
+  </w:latentStyles>
+  <w:style w:type="paragraph" w:default="1" w:styleId="Normal">
+    <w:name w:val="Normal"/>
+    <w:qFormat/>
+    <w:rsid w:val="00F969C5"/>
+    <w:pPr>
+      <w:spacing w:line="360" w:lineRule="auto"/>
+      <w:jc w:val="both"/>
+    </w:pPr>
+    <w:rPr>
+      <w:rFonts w:ascii="Times New Roman" w:hAnsi="Times New Roman"/>
+      <w:sz w:val="24"/>
+      <w:szCs w:val="24"/>
+    </w:rPr>
+  </w:style>
+  <w:style w:type="paragraph" w:styleId="Ttulo1">
+    <w:name w:val="heading 1"/>
+    <w:basedOn w:val="Normal"/>
+    <w:next w:val="Normal"/>
+    <w:link w:val="Ttulo1Char"/>
+    <w:uiPriority w:val="99"/>
+    <w:qFormat/>
+    <w:rsid w:val="00C36C27"/>
+    <w:pPr>
+      <w:keepNext/>
+      <w:numPr>
+        <w:numId w:val="6"/>
+      </w:numPr>
+      <w:spacing w:after="600" w:line="240" w:lineRule="auto"/>
+      <w:outlineLvl w:val="0"/>
+    </w:pPr>
+    <w:rPr>
+      <w:rFonts w:cs="Arial"/>
+      <w:b/>
+      <w:bCs/>
+      <w:sz w:val="32"/>
+      <w:szCs w:val="28"/>
+    </w:rPr>
+  </w:style>
+  <w:style w:type="paragraph" w:styleId="Ttulo2">
+    <w:name w:val="heading 2"/>
+    <w:basedOn w:val="Ttulo1"/>
+    <w:next w:val="Normal"/>
+    <w:link w:val="Ttulo2Char"/>
+    <w:uiPriority w:val="99"/>
+    <w:qFormat/>
+    <w:rsid w:val="00C36C27"/>
+    <w:pPr>
+      <w:numPr>
+        <w:ilvl w:val="1"/>
+      </w:numPr>
+      <w:spacing w:after="480"/>
+      <w:ind w:left="578" w:hanging="578"/>
+      <w:outlineLvl w:val="1"/>
+    </w:pPr>
+    <w:rPr>
+      <w:sz w:val="28"/>
+    </w:rPr>
+  </w:style>
+  <w:style w:type="paragraph" w:styleId="Ttulo3">
+    <w:name w:val="heading 3"/>
+    <w:basedOn w:val="Ttulo1"/>
+    <w:next w:val="Normal"/>
+    <w:link w:val="Ttulo3Char"/>
+    <w:uiPriority w:val="99"/>
+    <w:qFormat/>
+    <w:rsid w:val="007F2903"/>
+    <w:pPr>
+      <w:numPr>
+        <w:ilvl w:val="2"/>
+      </w:numPr>
+      <w:outlineLvl w:val="2"/>
+    </w:pPr>
+    <w:rPr>
+      <w:sz w:val="24"/>
+    </w:rPr>
+  </w:style>
+  <w:style w:type="paragraph" w:styleId="Ttulo4">
+    <w:name w:val="heading 4"/>
+    <w:basedOn w:val="Ttulo1"/>
+    <w:next w:val="Normal"/>
+    <w:link w:val="Ttulo4Char"/>
+    <w:uiPriority w:val="99"/>
+    <w:qFormat/>
+    <w:rsid w:val="00F969C5"/>
+    <w:pPr>
+      <w:keepLines/>
+      <w:numPr>
+        <w:ilvl w:val="3"/>
+      </w:numPr>
+      <w:spacing w:before="200"/>
+      <w:outlineLvl w:val="3"/>
+    </w:pPr>
+    <w:rPr>
+      <w:b w:val="0"/>
+      <w:bCs w:val="0"/>
+      <w:i/>
+      <w:iCs/>
+      <w:sz w:val="20"/>
+      <w:szCs w:val="20"/>
+    </w:rPr>
+  </w:style>
+  <w:style w:type="paragraph" w:styleId="Ttulo5">
+    <w:name w:val="heading 5"/>
+    <w:basedOn w:val="Normal"/>
+    <w:next w:val="Normal"/>
+    <w:link w:val="Ttulo5Char"/>
+    <w:uiPriority w:val="99"/>
+    <w:qFormat/>
+    <w:rsid w:val="00F969C5"/>
+    <w:pPr>
+      <w:keepNext/>
+      <w:keepLines/>
+      <w:numPr>
+        <w:ilvl w:val="4"/>
+        <w:numId w:val="6"/>
+      </w:numPr>
+      <w:spacing w:before="200"/>
+      <w:outlineLvl w:val="4"/>
+    </w:pPr>
+    <w:rPr>
+      <w:rFonts w:ascii="Cambria" w:hAnsi="Cambria" w:cs="Cambria"/>
+    </w:rPr>
+  </w:style>
+  <w:style w:type="paragraph" w:styleId="Ttulo6">
+    <w:name w:val="heading 6"/>
+    <w:basedOn w:val="Normal"/>
+    <w:next w:val="Normal"/>
+    <w:link w:val="Ttulo6Char"/>
+    <w:uiPriority w:val="99"/>
+    <w:qFormat/>
+    <w:rsid w:val="00F969C5"/>
+    <w:pPr>
+      <w:keepNext/>
+      <w:numPr>
+        <w:ilvl w:val="5"/>
+        <w:numId w:val="6"/>
+      </w:numPr>
+      <w:tabs>
+        <w:tab w:val="left" w:pos="3402"/>
+      </w:tabs>
+      <w:outlineLvl w:val="5"/>
+    </w:pPr>
+    <w:rPr>
+      <w:b/>
+      <w:bCs/>
+    </w:rPr>
+  </w:style>
+  <w:style w:type="paragraph" w:styleId="Ttulo7">
+    <w:name w:val="heading 7"/>
+    <w:basedOn w:val="Normal"/>
+    <w:next w:val="Normal"/>
+    <w:link w:val="Ttulo7Char"/>
+    <w:uiPriority w:val="99"/>
+    <w:qFormat/>
+    <w:rsid w:val="00F969C5"/>
+    <w:pPr>
+      <w:keepNext/>
+      <w:numPr>
+        <w:ilvl w:val="6"/>
+        <w:numId w:val="6"/>
+      </w:numPr>
+      <w:jc w:val="center"/>
+      <w:outlineLvl w:val="6"/>
+    </w:pPr>
+    <w:rPr>
+      <w:rFonts w:ascii="Arial" w:hAnsi="Arial" w:cs="Arial"/>
+      <w:b/>
+      <w:bCs/>
+    </w:rPr>
+  </w:style>
+  <w:style w:type="paragraph" w:styleId="Ttulo8">
+    <w:name w:val="heading 8"/>
+    <w:basedOn w:val="Normal"/>
+    <w:next w:val="Normal"/>
+    <w:link w:val="Ttulo8Char"/>
+    <w:uiPriority w:val="99"/>
+    <w:qFormat/>
+    <w:rsid w:val="00F969C5"/>
+    <w:pPr>
+      <w:keepNext/>
+      <w:keepLines/>
+      <w:numPr>
+        <w:ilvl w:val="7"/>
+        <w:numId w:val="6"/>
+      </w:numPr>
+      <w:spacing w:before="200"/>
+      <w:outlineLvl w:val="7"/>
+    </w:pPr>
+    <w:rPr>
+      <w:rFonts w:ascii="Cambria" w:hAnsi="Cambria" w:cs="Cambria"/>
+      <w:sz w:val="20"/>
+      <w:szCs w:val="20"/>
+    </w:rPr>
+  </w:style>
+  <w:style w:type="paragraph" w:styleId="Ttulo9">
+    <w:name w:val="heading 9"/>
+    <w:basedOn w:val="Normal"/>
+    <w:next w:val="Normal"/>
+    <w:link w:val="Ttulo9Char"/>
+    <w:uiPriority w:val="99"/>
+    <w:qFormat/>
+    <w:rsid w:val="00F969C5"/>
+    <w:pPr>
+      <w:keepNext/>
+      <w:numPr>
+        <w:ilvl w:val="8"/>
+        <w:numId w:val="6"/>
+      </w:numPr>
+      <w:spacing w:line="480" w:lineRule="auto"/>
+      <w:outlineLvl w:val="8"/>
+    </w:pPr>
+  </w:style>
+  <w:style w:type="character" w:default="1" w:styleId="Fontepargpadro">
+    <w:name w:val="Default Paragraph Font"/>
+    <w:uiPriority w:val="1"/>
+    <w:semiHidden/>
+    <w:unhideWhenUsed/>
+  </w:style>
+  <w:style w:type="table" w:default="1" w:styleId="Tabelanormal">
+    <w:name w:val="Normal Table"/>
+    <w:uiPriority w:val="99"/>
+    <w:semiHidden/>
+    <w:unhideWhenUsed/>
+    <w:tblPr>
+      <w:tblInd w:w="0" w:type="dxa"/>
+      <w:tblCellMar>
+        <w:top w:w="0" w:type="dxa"/>
+        <w:left w:w="108" w:type="dxa"/>
+        <w:bottom w:w="0" w:type="dxa"/>
+        <w:right w:w="108" w:type="dxa"/>
+      </w:tblCellMar>
+    </w:tblPr>
+  </w:style>
+  <w:style w:type="numbering" w:default="1" w:styleId="Semlista">
+    <w:name w:val="No List"/>
+    <w:uiPriority w:val="99"/>
+    <w:semiHidden/>
+    <w:unhideWhenUsed/>
+  </w:style>
+  <w:style w:type="character" w:customStyle="1" w:styleId="Ttulo1Char">
+    <w:name w:val="Título 1 Char"/>
+    <w:basedOn w:val="Fontepargpadro"/>
+    <w:link w:val="Ttulo1"/>
+    <w:uiPriority w:val="9"/>
+    <w:rsid w:val="00C36C27"/>
+    <w:rPr>
+      <w:rFonts w:ascii="Times New Roman" w:hAnsi="Times New Roman" w:cs="Arial"/>
+      <w:b/>
+      <w:bCs/>
+      <w:sz w:val="32"/>
+      <w:szCs w:val="28"/>
+    </w:rPr>
+  </w:style>
+  <w:style w:type="character" w:customStyle="1" w:styleId="Ttulo2Char">
+    <w:name w:val="Título 2 Char"/>
+    <w:basedOn w:val="Fontepargpadro"/>
+    <w:link w:val="Ttulo2"/>
+    <w:uiPriority w:val="99"/>
+    <w:rsid w:val="00C36C27"/>
+    <w:rPr>
+      <w:rFonts w:ascii="Times New Roman" w:hAnsi="Times New Roman" w:cs="Arial"/>
+      <w:b/>
+      <w:bCs/>
+      <w:sz w:val="28"/>
+      <w:szCs w:val="28"/>
+    </w:rPr>
+  </w:style>
+  <w:style w:type="character" w:customStyle="1" w:styleId="Ttulo3Char">
+    <w:name w:val="Título 3 Char"/>
+    <w:basedOn w:val="Fontepargpadro"/>
+    <w:link w:val="Ttulo3"/>
+    <w:rsid w:val="007F2903"/>
+    <w:rPr>
+      <w:rFonts w:ascii="Times New Roman" w:hAnsi="Times New Roman" w:cs="Arial"/>
+      <w:b/>
+      <w:bCs/>
+      <w:sz w:val="24"/>
+      <w:szCs w:val="28"/>
+    </w:rPr>
+  </w:style>
+  <w:style w:type="character" w:customStyle="1" w:styleId="Ttulo4Char">
+    <w:name w:val="Título 4 Char"/>
+    <w:basedOn w:val="Fontepargpadro"/>
+    <w:link w:val="Ttulo4"/>
+    <w:rsid w:val="00F969C5"/>
+    <w:rPr>
+      <w:rFonts w:ascii="Times New Roman" w:hAnsi="Times New Roman" w:cs="Arial"/>
+      <w:i/>
+      <w:iCs/>
+    </w:rPr>
+  </w:style>
+  <w:style w:type="character" w:customStyle="1" w:styleId="Ttulo5Char">
+    <w:name w:val="Título 5 Char"/>
+    <w:basedOn w:val="Fontepargpadro"/>
+    <w:link w:val="Ttulo5"/>
+    <w:rsid w:val="00F969C5"/>
+    <w:rPr>
+      <w:rFonts w:ascii="Cambria" w:hAnsi="Cambria" w:cs="Cambria"/>
+      <w:sz w:val="24"/>
+      <w:szCs w:val="24"/>
+    </w:rPr>
+  </w:style>
+  <w:style w:type="character" w:customStyle="1" w:styleId="Ttulo6Char">
+    <w:name w:val="Título 6 Char"/>
+    <w:basedOn w:val="Fontepargpadro"/>
+    <w:link w:val="Ttulo6"/>
+    <w:rsid w:val="00F969C5"/>
+    <w:rPr>
+      <w:rFonts w:ascii="Times New Roman" w:hAnsi="Times New Roman"/>
+      <w:b/>
+      <w:bCs/>
+      <w:sz w:val="24"/>
+      <w:szCs w:val="24"/>
+    </w:rPr>
+  </w:style>
+  <w:style w:type="character" w:customStyle="1" w:styleId="Ttulo7Char">
+    <w:name w:val="Título 7 Char"/>
+    <w:basedOn w:val="Fontepargpadro"/>
+    <w:link w:val="Ttulo7"/>
+    <w:rsid w:val="00F969C5"/>
+    <w:rPr>
+      <w:rFonts w:ascii="Arial" w:hAnsi="Arial" w:cs="Arial"/>
+      <w:b/>
+      <w:bCs/>
+      <w:sz w:val="24"/>
+      <w:szCs w:val="24"/>
+    </w:rPr>
+  </w:style>
+  <w:style w:type="character" w:customStyle="1" w:styleId="Ttulo8Char">
+    <w:name w:val="Título 8 Char"/>
+    <w:basedOn w:val="Fontepargpadro"/>
+    <w:link w:val="Ttulo8"/>
+    <w:rsid w:val="00F969C5"/>
+    <w:rPr>
+      <w:rFonts w:ascii="Cambria" w:hAnsi="Cambria" w:cs="Cambria"/>
+    </w:rPr>
+  </w:style>
+  <w:style w:type="character" w:customStyle="1" w:styleId="Ttulo9Char">
+    <w:name w:val="Título 9 Char"/>
+    <w:basedOn w:val="Fontepargpadro"/>
+    <w:link w:val="Ttulo9"/>
+    <w:rsid w:val="00F969C5"/>
+    <w:rPr>
+      <w:rFonts w:ascii="Times New Roman" w:hAnsi="Times New Roman"/>
+      <w:sz w:val="24"/>
+      <w:szCs w:val="24"/>
+    </w:rPr>
+  </w:style>
+  <w:style w:type="paragraph" w:styleId="Sumrio2">
+    <w:name w:val="toc 2"/>
+    <w:basedOn w:val="Normal"/>
+    <w:next w:val="Normal"/>
+    <w:autoRedefine/>
+    <w:uiPriority w:val="39"/>
+    <w:rsid w:val="00F969C5"/>
+    <w:pPr>
+      <w:ind w:left="240"/>
+      <w:jc w:val="left"/>
+    </w:pPr>
+    <w:rPr>
+      <w:rFonts w:ascii="Calibri" w:hAnsi="Calibri" w:cs="Calibri"/>
+      <w:smallCaps/>
+      <w:sz w:val="20"/>
+      <w:szCs w:val="20"/>
+    </w:rPr>
+  </w:style>
+  <w:style w:type="paragraph" w:styleId="Sumrio3">
+    <w:name w:val="toc 3"/>
+    <w:basedOn w:val="Normal"/>
+    <w:next w:val="Normal"/>
+    <w:autoRedefine/>
+    <w:uiPriority w:val="39"/>
+    <w:rsid w:val="00F969C5"/>
+    <w:pPr>
+      <w:ind w:left="480"/>
+      <w:jc w:val="left"/>
+    </w:pPr>
+    <w:rPr>
+      <w:rFonts w:ascii="Calibri" w:hAnsi="Calibri" w:cs="Calibri"/>
+      <w:i/>
+      <w:iCs/>
+      <w:sz w:val="20"/>
+      <w:szCs w:val="20"/>
+    </w:rPr>
+  </w:style>
+  <w:style w:type="paragraph" w:styleId="Sumrio1">
+    <w:name w:val="toc 1"/>
+    <w:basedOn w:val="Normal"/>
+    <w:next w:val="Normal"/>
+    <w:autoRedefine/>
+    <w:uiPriority w:val="39"/>
+    <w:rsid w:val="00F969C5"/>
+    <w:pPr>
+      <w:tabs>
+        <w:tab w:val="left" w:pos="480"/>
+        <w:tab w:val="right" w:leader="dot" w:pos="9269"/>
+      </w:tabs>
+      <w:spacing w:before="120" w:after="120"/>
+      <w:jc w:val="left"/>
+    </w:pPr>
+    <w:rPr>
+      <w:rFonts w:ascii="Calibri" w:hAnsi="Calibri" w:cs="Calibri"/>
+      <w:b/>
+      <w:bCs/>
+      <w:caps/>
+      <w:sz w:val="20"/>
+      <w:szCs w:val="20"/>
+    </w:rPr>
+  </w:style>
+  <w:style w:type="paragraph" w:customStyle="1" w:styleId="Fontedotexto">
+    <w:name w:val="Fonte do texto"/>
+    <w:basedOn w:val="Normal"/>
+    <w:uiPriority w:val="99"/>
+    <w:rsid w:val="00F969C5"/>
+    <w:pPr>
+      <w:spacing w:before="120" w:after="120" w:line="480" w:lineRule="auto"/>
+      <w:ind w:firstLine="1134"/>
+    </w:pPr>
+  </w:style>
+  <w:style w:type="paragraph" w:styleId="Ttulo">
+    <w:name w:val="Title"/>
+    <w:basedOn w:val="Normal"/>
+    <w:link w:val="TtuloChar"/>
+    <w:uiPriority w:val="99"/>
+    <w:qFormat/>
+    <w:rsid w:val="00F969C5"/>
+    <w:pPr>
+      <w:tabs>
+        <w:tab w:val="left" w:pos="2340"/>
+      </w:tabs>
+      <w:ind w:firstLine="709"/>
+      <w:jc w:val="center"/>
+    </w:pPr>
+    <w:rPr>
+      <w:b/>
+      <w:bCs/>
+    </w:rPr>
+  </w:style>
+  <w:style w:type="character" w:customStyle="1" w:styleId="TtuloChar">
+    <w:name w:val="Título Char"/>
+    <w:basedOn w:val="Fontepargpadro"/>
+    <w:link w:val="Ttulo"/>
+    <w:uiPriority w:val="99"/>
+    <w:rsid w:val="00F969C5"/>
+    <w:rPr>
+      <w:rFonts w:ascii="Cambria" w:hAnsi="Cambria" w:cs="Cambria"/>
+      <w:b/>
+      <w:bCs/>
+      <w:kern w:val="28"/>
+      <w:sz w:val="32"/>
+      <w:szCs w:val="32"/>
+    </w:rPr>
+  </w:style>
+  <w:style w:type="paragraph" w:styleId="Recuodecorpodetexto2">
+    <w:name w:val="Body Text Indent 2"/>
+    <w:basedOn w:val="Normal"/>
+    <w:link w:val="Recuodecorpodetexto2Char"/>
+    <w:uiPriority w:val="99"/>
+    <w:rsid w:val="00F969C5"/>
+    <w:pPr>
+      <w:ind w:firstLine="709"/>
+    </w:pPr>
+  </w:style>
+  <w:style w:type="character" w:customStyle="1" w:styleId="Recuodecorpodetexto2Char">
+    <w:name w:val="Recuo de corpo de texto 2 Char"/>
+    <w:basedOn w:val="Fontepargpadro"/>
+    <w:link w:val="Recuodecorpodetexto2"/>
+    <w:uiPriority w:val="99"/>
+    <w:rsid w:val="00F969C5"/>
+    <w:rPr>
+      <w:rFonts w:ascii="Times New Roman" w:hAnsi="Times New Roman" w:cs="Times New Roman"/>
+      <w:sz w:val="24"/>
+      <w:szCs w:val="24"/>
+    </w:rPr>
+  </w:style>
+  <w:style w:type="paragraph" w:styleId="Corpodetexto">
+    <w:name w:val="Body Text"/>
+    <w:basedOn w:val="Normal"/>
+    <w:link w:val="CorpodetextoChar"/>
+    <w:rsid w:val="00F969C5"/>
+  </w:style>
+  <w:style w:type="character" w:customStyle="1" w:styleId="CorpodetextoChar">
+    <w:name w:val="Corpo de texto Char"/>
+    <w:basedOn w:val="Fontepargpadro"/>
+    <w:link w:val="Corpodetexto"/>
+    <w:uiPriority w:val="99"/>
+    <w:rsid w:val="00F969C5"/>
+    <w:rPr>
+      <w:rFonts w:ascii="Times New Roman" w:hAnsi="Times New Roman" w:cs="Times New Roman"/>
+      <w:sz w:val="24"/>
+      <w:szCs w:val="24"/>
+    </w:rPr>
+  </w:style>
+  <w:style w:type="character" w:styleId="Hyperlink">
+    <w:name w:val="Hyperlink"/>
+    <w:basedOn w:val="Fontepargpadro"/>
+    <w:uiPriority w:val="99"/>
+    <w:rsid w:val="00F969C5"/>
+    <w:rPr>
+      <w:rFonts w:ascii="Times New Roman" w:hAnsi="Times New Roman" w:cs="Times New Roman"/>
+      <w:color w:val="0000FF"/>
+      <w:u w:val="single"/>
+    </w:rPr>
+  </w:style>
+  <w:style w:type="paragraph" w:styleId="ndicedeilustraes">
+    <w:name w:val="table of figures"/>
+    <w:basedOn w:val="Normal"/>
+    <w:next w:val="Normal"/>
+    <w:uiPriority w:val="99"/>
+    <w:rsid w:val="00F969C5"/>
+    <w:pPr>
+      <w:ind w:left="400" w:hanging="400"/>
+    </w:pPr>
+    <w:rPr>
+      <w:sz w:val="20"/>
+      <w:szCs w:val="20"/>
+    </w:rPr>
+  </w:style>
+  <w:style w:type="paragraph" w:styleId="Recuodecorpodetexto">
+    <w:name w:val="Body Text Indent"/>
+    <w:basedOn w:val="Normal"/>
+    <w:link w:val="RecuodecorpodetextoChar"/>
+    <w:uiPriority w:val="99"/>
+    <w:rsid w:val="00F969C5"/>
+    <w:pPr>
+      <w:ind w:left="2268"/>
+    </w:pPr>
+    <w:rPr>
+      <w:rFonts w:ascii="Arial" w:hAnsi="Arial" w:cs="Arial"/>
+      <w:sz w:val="20"/>
+      <w:szCs w:val="20"/>
+    </w:rPr>
+  </w:style>
+  <w:style w:type="character" w:customStyle="1" w:styleId="RecuodecorpodetextoChar">
+    <w:name w:val="Recuo de corpo de texto Char"/>
+    <w:basedOn w:val="Fontepargpadro"/>
+    <w:link w:val="Recuodecorpodetexto"/>
+    <w:uiPriority w:val="99"/>
+    <w:rsid w:val="00F969C5"/>
+    <w:rPr>
+      <w:rFonts w:ascii="Times New Roman" w:hAnsi="Times New Roman" w:cs="Times New Roman"/>
+      <w:sz w:val="24"/>
+      <w:szCs w:val="24"/>
+    </w:rPr>
+  </w:style>
+  <w:style w:type="paragraph" w:styleId="Legenda">
+    <w:name w:val="caption"/>
+    <w:basedOn w:val="Normal"/>
+    <w:next w:val="Normal"/>
+    <w:uiPriority w:val="99"/>
+    <w:qFormat/>
+    <w:rsid w:val="00F856C3"/>
+    <w:pPr>
+      <w:spacing w:before="120" w:after="120"/>
+      <w:jc w:val="center"/>
+    </w:pPr>
+    <w:rPr>
+      <w:b/>
+      <w:bCs/>
+      <w:sz w:val="20"/>
+      <w:szCs w:val="20"/>
+    </w:rPr>
+  </w:style>
+  <w:style w:type="character" w:styleId="Nmerodepgina">
+    <w:name w:val="page number"/>
+    <w:basedOn w:val="Fontepargpadro"/>
+    <w:uiPriority w:val="99"/>
+    <w:rsid w:val="00F969C5"/>
+    <w:rPr>
+      <w:rFonts w:ascii="Times New Roman" w:hAnsi="Times New Roman" w:cs="Times New Roman"/>
+    </w:rPr>
+  </w:style>
+  <w:style w:type="paragraph" w:styleId="Cabealho">
+    <w:name w:val="header"/>
+    <w:basedOn w:val="Normal"/>
+    <w:link w:val="CabealhoChar"/>
+    <w:rsid w:val="00F969C5"/>
+    <w:pPr>
+      <w:tabs>
+        <w:tab w:val="center" w:pos="4419"/>
+        <w:tab w:val="right" w:pos="8838"/>
+      </w:tabs>
+    </w:pPr>
+    <w:rPr>
+      <w:sz w:val="20"/>
+      <w:szCs w:val="20"/>
+    </w:rPr>
+  </w:style>
+  <w:style w:type="character" w:customStyle="1" w:styleId="CabealhoChar">
+    <w:name w:val="Cabeçalho Char"/>
+    <w:basedOn w:val="Fontepargpadro"/>
+    <w:link w:val="Cabealho"/>
+    <w:uiPriority w:val="99"/>
+    <w:rsid w:val="00F969C5"/>
+    <w:rPr>
+      <w:rFonts w:ascii="Times New Roman" w:hAnsi="Times New Roman" w:cs="Times New Roman"/>
+    </w:rPr>
+  </w:style>
+  <w:style w:type="paragraph" w:styleId="Recuodecorpodetexto3">
+    <w:name w:val="Body Text Indent 3"/>
+    <w:basedOn w:val="Normal"/>
+    <w:link w:val="Recuodecorpodetexto3Char"/>
+    <w:uiPriority w:val="99"/>
+    <w:rsid w:val="00F969C5"/>
+    <w:pPr>
+      <w:ind w:firstLine="709"/>
+    </w:pPr>
+    <w:rPr>
+      <w:color w:val="000000"/>
+    </w:rPr>
+  </w:style>
+  <w:style w:type="character" w:customStyle="1" w:styleId="Recuodecorpodetexto3Char">
+    <w:name w:val="Recuo de corpo de texto 3 Char"/>
+    <w:basedOn w:val="Fontepargpadro"/>
+    <w:link w:val="Recuodecorpodetexto3"/>
+    <w:uiPriority w:val="99"/>
+    <w:rsid w:val="00F969C5"/>
+    <w:rPr>
+      <w:rFonts w:ascii="Times New Roman" w:hAnsi="Times New Roman" w:cs="Times New Roman"/>
+      <w:sz w:val="16"/>
+      <w:szCs w:val="16"/>
+    </w:rPr>
+  </w:style>
+  <w:style w:type="paragraph" w:styleId="Rodap">
+    <w:name w:val="footer"/>
+    <w:basedOn w:val="Normal"/>
+    <w:link w:val="RodapChar"/>
+    <w:uiPriority w:val="99"/>
+    <w:rsid w:val="00F969C5"/>
+    <w:pPr>
+      <w:tabs>
+        <w:tab w:val="center" w:pos="4419"/>
+        <w:tab w:val="right" w:pos="8838"/>
+      </w:tabs>
+    </w:pPr>
+  </w:style>
+  <w:style w:type="character" w:customStyle="1" w:styleId="RodapChar">
+    <w:name w:val="Rodapé Char"/>
+    <w:basedOn w:val="Fontepargpadro"/>
+    <w:link w:val="Rodap"/>
+    <w:uiPriority w:val="99"/>
+    <w:rsid w:val="00F969C5"/>
+    <w:rPr>
+      <w:rFonts w:ascii="Times New Roman" w:hAnsi="Times New Roman" w:cs="Times New Roman"/>
+      <w:sz w:val="24"/>
+      <w:szCs w:val="24"/>
+    </w:rPr>
+  </w:style>
+  <w:style w:type="paragraph" w:styleId="Sumrio4">
+    <w:name w:val="toc 4"/>
+    <w:basedOn w:val="Normal"/>
+    <w:next w:val="Normal"/>
+    <w:autoRedefine/>
+    <w:uiPriority w:val="99"/>
+    <w:rsid w:val="00F969C5"/>
+    <w:pPr>
+      <w:ind w:left="720"/>
+      <w:jc w:val="left"/>
+    </w:pPr>
+    <w:rPr>
+      <w:rFonts w:ascii="Calibri" w:hAnsi="Calibri" w:cs="Calibri"/>
+      <w:sz w:val="18"/>
+      <w:szCs w:val="18"/>
+    </w:rPr>
+  </w:style>
+  <w:style w:type="paragraph" w:styleId="Sumrio5">
+    <w:name w:val="toc 5"/>
+    <w:basedOn w:val="Normal"/>
+    <w:next w:val="Normal"/>
+    <w:autoRedefine/>
+    <w:uiPriority w:val="99"/>
+    <w:rsid w:val="00F969C5"/>
+    <w:pPr>
+      <w:ind w:left="960"/>
+      <w:jc w:val="left"/>
+    </w:pPr>
+    <w:rPr>
+      <w:rFonts w:ascii="Calibri" w:hAnsi="Calibri" w:cs="Calibri"/>
+      <w:sz w:val="18"/>
+      <w:szCs w:val="18"/>
+    </w:rPr>
+  </w:style>
+  <w:style w:type="paragraph" w:styleId="Sumrio6">
+    <w:name w:val="toc 6"/>
+    <w:basedOn w:val="Normal"/>
+    <w:next w:val="Normal"/>
+    <w:autoRedefine/>
+    <w:uiPriority w:val="99"/>
+    <w:rsid w:val="00F969C5"/>
+    <w:pPr>
+      <w:ind w:left="1200"/>
+      <w:jc w:val="left"/>
+    </w:pPr>
+    <w:rPr>
+      <w:rFonts w:ascii="Calibri" w:hAnsi="Calibri" w:cs="Calibri"/>
+      <w:sz w:val="18"/>
+      <w:szCs w:val="18"/>
+    </w:rPr>
+  </w:style>
+  <w:style w:type="paragraph" w:styleId="Sumrio7">
+    <w:name w:val="toc 7"/>
+    <w:basedOn w:val="Normal"/>
+    <w:next w:val="Normal"/>
+    <w:autoRedefine/>
+    <w:uiPriority w:val="99"/>
+    <w:rsid w:val="00F969C5"/>
+    <w:pPr>
+      <w:ind w:left="1440"/>
+      <w:jc w:val="left"/>
+    </w:pPr>
+    <w:rPr>
+      <w:rFonts w:ascii="Calibri" w:hAnsi="Calibri" w:cs="Calibri"/>
+      <w:sz w:val="18"/>
+      <w:szCs w:val="18"/>
+    </w:rPr>
+  </w:style>
+  <w:style w:type="paragraph" w:styleId="Sumrio8">
+    <w:name w:val="toc 8"/>
+    <w:basedOn w:val="Normal"/>
+    <w:next w:val="Normal"/>
+    <w:autoRedefine/>
+    <w:uiPriority w:val="99"/>
+    <w:rsid w:val="00F969C5"/>
+    <w:pPr>
+      <w:ind w:left="1680"/>
+      <w:jc w:val="left"/>
+    </w:pPr>
+    <w:rPr>
+      <w:rFonts w:ascii="Calibri" w:hAnsi="Calibri" w:cs="Calibri"/>
+      <w:sz w:val="18"/>
+      <w:szCs w:val="18"/>
+    </w:rPr>
+  </w:style>
+  <w:style w:type="paragraph" w:styleId="Sumrio9">
+    <w:name w:val="toc 9"/>
+    <w:basedOn w:val="Normal"/>
+    <w:next w:val="Normal"/>
+    <w:autoRedefine/>
+    <w:uiPriority w:val="99"/>
+    <w:rsid w:val="00F969C5"/>
+    <w:pPr>
+      <w:ind w:left="1920"/>
+      <w:jc w:val="left"/>
+    </w:pPr>
+    <w:rPr>
+      <w:rFonts w:ascii="Calibri" w:hAnsi="Calibri" w:cs="Calibri"/>
+      <w:sz w:val="18"/>
+      <w:szCs w:val="18"/>
+    </w:rPr>
+  </w:style>
+  <w:style w:type="paragraph" w:customStyle="1" w:styleId="EstiloTtulo1TimesNewRomanEspaamentoentrelinhasDuplo">
+    <w:name w:val="Estilo Título 1 + Times New Roman Espaçamento entre linhas:  Duplo"/>
+    <w:basedOn w:val="Ttulo1"/>
+    <w:uiPriority w:val="99"/>
+    <w:rsid w:val="00F969C5"/>
+    <w:pPr>
+      <w:numPr>
+        <w:numId w:val="1"/>
+      </w:numPr>
+      <w:spacing w:line="480" w:lineRule="auto"/>
+    </w:pPr>
+  </w:style>
+  <w:style w:type="paragraph" w:styleId="Textodebalo">
+    <w:name w:val="Balloon Text"/>
+    <w:basedOn w:val="Normal"/>
+    <w:link w:val="TextodebaloChar"/>
+    <w:uiPriority w:val="99"/>
+    <w:rsid w:val="00F969C5"/>
+    <w:pPr>
+      <w:spacing w:line="240" w:lineRule="auto"/>
+    </w:pPr>
+    <w:rPr>
+      <w:rFonts w:ascii="Tahoma" w:hAnsi="Tahoma" w:cs="Tahoma"/>
+      <w:sz w:val="16"/>
+      <w:szCs w:val="16"/>
+    </w:rPr>
+  </w:style>
+  <w:style w:type="character" w:customStyle="1" w:styleId="TextodebaloChar">
+    <w:name w:val="Texto de balão Char"/>
+    <w:basedOn w:val="Fontepargpadro"/>
+    <w:link w:val="Textodebalo"/>
+    <w:uiPriority w:val="99"/>
+    <w:rsid w:val="00F969C5"/>
+    <w:rPr>
+      <w:rFonts w:ascii="Tahoma" w:hAnsi="Tahoma" w:cs="Tahoma"/>
+      <w:sz w:val="16"/>
+      <w:szCs w:val="16"/>
+    </w:rPr>
+  </w:style>
+  <w:style w:type="paragraph" w:styleId="CabealhodoSumrio">
+    <w:name w:val="TOC Heading"/>
+    <w:basedOn w:val="Ttulo1"/>
+    <w:next w:val="Normal"/>
+    <w:uiPriority w:val="99"/>
+    <w:qFormat/>
+    <w:rsid w:val="00F969C5"/>
+    <w:pPr>
+      <w:keepLines/>
+      <w:numPr>
+        <w:numId w:val="0"/>
+      </w:numPr>
+      <w:spacing w:before="480" w:line="276" w:lineRule="auto"/>
+      <w:outlineLvl w:val="9"/>
+    </w:pPr>
+    <w:rPr>
+      <w:rFonts w:ascii="Cambria" w:hAnsi="Cambria" w:cs="Cambria"/>
+      <w:lang w:eastAsia="en-US"/>
+    </w:rPr>
+  </w:style>
+  <w:style w:type="paragraph" w:styleId="Bibliografia">
+    <w:name w:val="Bibliography"/>
+    <w:basedOn w:val="Normal"/>
+    <w:next w:val="Normal"/>
+    <w:uiPriority w:val="99"/>
+    <w:rsid w:val="00F969C5"/>
+  </w:style>
+  <w:style w:type="paragraph" w:styleId="PargrafodaLista">
+    <w:name w:val="List Paragraph"/>
+    <w:basedOn w:val="Normal"/>
+    <w:uiPriority w:val="99"/>
+    <w:qFormat/>
+    <w:rsid w:val="00F969C5"/>
+    <w:pPr>
+      <w:spacing w:line="240" w:lineRule="auto"/>
+      <w:ind w:left="708"/>
+    </w:pPr>
+    <w:rPr>
+      <w:rFonts w:ascii="Arial" w:hAnsi="Arial" w:cs="Arial"/>
+      <w:sz w:val="20"/>
+      <w:szCs w:val="20"/>
+    </w:rPr>
+  </w:style>
+  <w:style w:type="paragraph" w:customStyle="1" w:styleId="infoblue">
+    <w:name w:val="infoblue"/>
+    <w:basedOn w:val="Normal"/>
+    <w:rsid w:val="00F969C5"/>
+    <w:pPr>
+      <w:spacing w:line="240" w:lineRule="auto"/>
+      <w:jc w:val="left"/>
+    </w:pPr>
+    <w:rPr>
+      <w:rFonts w:ascii="Arial" w:hAnsi="Arial" w:cs="Arial"/>
+    </w:rPr>
+  </w:style>
+  <w:style w:type="paragraph" w:styleId="Textodenotaderodap">
+    <w:name w:val="footnote text"/>
+    <w:basedOn w:val="Normal"/>
+    <w:link w:val="TextodenotaderodapChar"/>
+    <w:uiPriority w:val="99"/>
+    <w:rsid w:val="00F969C5"/>
+    <w:pPr>
+      <w:spacing w:line="240" w:lineRule="auto"/>
+      <w:ind w:left="567"/>
+    </w:pPr>
+    <w:rPr>
+      <w:rFonts w:ascii="Arial" w:hAnsi="Arial" w:cs="Arial"/>
+      <w:sz w:val="20"/>
+      <w:szCs w:val="20"/>
+    </w:rPr>
+  </w:style>
+  <w:style w:type="character" w:customStyle="1" w:styleId="TextodenotaderodapChar">
+    <w:name w:val="Texto de nota de rodapé Char"/>
+    <w:basedOn w:val="Fontepargpadro"/>
+    <w:link w:val="Textodenotaderodap"/>
+    <w:uiPriority w:val="99"/>
+    <w:rsid w:val="00F969C5"/>
+    <w:rPr>
+      <w:rFonts w:ascii="Arial" w:hAnsi="Arial" w:cs="Arial"/>
+    </w:rPr>
+  </w:style>
+  <w:style w:type="character" w:styleId="Refdenotaderodap">
+    <w:name w:val="footnote reference"/>
+    <w:basedOn w:val="Fontepargpadro"/>
+    <w:uiPriority w:val="99"/>
+    <w:rsid w:val="00F969C5"/>
+    <w:rPr>
+      <w:rFonts w:ascii="Times New Roman" w:hAnsi="Times New Roman" w:cs="Times New Roman"/>
+      <w:vertAlign w:val="superscript"/>
+    </w:rPr>
+  </w:style>
+  <w:style w:type="paragraph" w:styleId="NormalWeb">
+    <w:name w:val="Normal (Web)"/>
+    <w:basedOn w:val="Normal"/>
+    <w:uiPriority w:val="99"/>
+    <w:rsid w:val="00F969C5"/>
+    <w:pPr>
+      <w:spacing w:before="100" w:beforeAutospacing="1" w:after="100" w:afterAutospacing="1" w:line="240" w:lineRule="auto"/>
+      <w:jc w:val="left"/>
+    </w:pPr>
+  </w:style>
+  <w:style w:type="paragraph" w:customStyle="1" w:styleId="Cells">
+    <w:name w:val="Cells"/>
+    <w:basedOn w:val="Normal"/>
+    <w:uiPriority w:val="99"/>
+    <w:rsid w:val="00F969C5"/>
+    <w:pPr>
+      <w:keepLines/>
+      <w:widowControl w:val="0"/>
+      <w:suppressAutoHyphens/>
+      <w:spacing w:line="240" w:lineRule="auto"/>
+      <w:jc w:val="left"/>
+    </w:pPr>
+    <w:rPr>
+      <w:rFonts w:ascii="Arial" w:eastAsia="MS Mincho" w:hAnsi="Arial" w:cs="Arial"/>
+      <w:noProof/>
+      <w:sz w:val="18"/>
+      <w:szCs w:val="18"/>
+      <w:lang w:val="en-US" w:eastAsia="en-US"/>
+    </w:rPr>
+  </w:style>
+  <w:style w:type="paragraph" w:customStyle="1" w:styleId="RowHeadings">
+    <w:name w:val="Row Headings"/>
+    <w:basedOn w:val="Normal"/>
+    <w:uiPriority w:val="99"/>
+    <w:rsid w:val="00F969C5"/>
+    <w:pPr>
+      <w:keepLines/>
+      <w:widowControl w:val="0"/>
+      <w:suppressAutoHyphens/>
+      <w:spacing w:line="240" w:lineRule="auto"/>
+      <w:jc w:val="left"/>
+    </w:pPr>
+    <w:rPr>
+      <w:rFonts w:ascii="Arial" w:eastAsia="MS Mincho" w:hAnsi="Arial" w:cs="Arial"/>
+      <w:b/>
+      <w:bCs/>
+      <w:noProof/>
+      <w:sz w:val="18"/>
+      <w:szCs w:val="18"/>
+      <w:lang w:val="en-US" w:eastAsia="en-US"/>
+    </w:rPr>
+  </w:style>
+  <w:style w:type="paragraph" w:customStyle="1" w:styleId="ColumnHeadings">
+    <w:name w:val="Column Headings"/>
+    <w:basedOn w:val="Normal"/>
+    <w:uiPriority w:val="99"/>
+    <w:rsid w:val="00F969C5"/>
+    <w:pPr>
+      <w:keepLines/>
+      <w:widowControl w:val="0"/>
+      <w:suppressAutoHyphens/>
+      <w:spacing w:line="240" w:lineRule="auto"/>
+      <w:jc w:val="left"/>
+    </w:pPr>
+    <w:rPr>
+      <w:rFonts w:ascii="Arial" w:eastAsia="MS Mincho" w:hAnsi="Arial" w:cs="Arial"/>
+      <w:b/>
+      <w:bCs/>
+      <w:noProof/>
+      <w:sz w:val="18"/>
+      <w:szCs w:val="18"/>
+      <w:lang w:val="en-US" w:eastAsia="en-US"/>
+    </w:rPr>
+  </w:style>
+  <w:style w:type="paragraph" w:customStyle="1" w:styleId="Legend">
+    <w:name w:val="Legend"/>
+    <w:basedOn w:val="Normal"/>
+    <w:uiPriority w:val="99"/>
+    <w:rsid w:val="00F969C5"/>
+    <w:pPr>
+      <w:keepLines/>
+      <w:widowControl w:val="0"/>
+      <w:suppressAutoHyphens/>
+      <w:spacing w:line="240" w:lineRule="auto"/>
+      <w:jc w:val="left"/>
+    </w:pPr>
+    <w:rPr>
+      <w:rFonts w:ascii="Arial" w:eastAsia="MS Mincho" w:hAnsi="Arial" w:cs="Arial"/>
+      <w:b/>
+      <w:bCs/>
+      <w:noProof/>
+      <w:sz w:val="18"/>
+      <w:szCs w:val="18"/>
+      <w:lang w:val="en-US" w:eastAsia="en-US"/>
+    </w:rPr>
+  </w:style>
+  <w:style w:type="paragraph" w:styleId="Corpodetexto2">
+    <w:name w:val="Body Text 2"/>
+    <w:basedOn w:val="Normal"/>
+    <w:link w:val="Corpodetexto2Char"/>
+    <w:uiPriority w:val="99"/>
+    <w:rsid w:val="00F969C5"/>
+    <w:pPr>
+      <w:jc w:val="center"/>
+    </w:pPr>
+    <w:rPr>
+      <w:b/>
+      <w:bCs/>
+    </w:rPr>
+  </w:style>
+  <w:style w:type="character" w:customStyle="1" w:styleId="Corpodetexto2Char">
+    <w:name w:val="Corpo de texto 2 Char"/>
+    <w:basedOn w:val="Fontepargpadro"/>
+    <w:link w:val="Corpodetexto2"/>
+    <w:uiPriority w:val="99"/>
+    <w:semiHidden/>
+    <w:rsid w:val="00301E38"/>
+    <w:rPr>
+      <w:rFonts w:ascii="Times New Roman" w:hAnsi="Times New Roman"/>
+      <w:sz w:val="24"/>
+      <w:szCs w:val="24"/>
+    </w:rPr>
+  </w:style>
+  <w:style w:type="character" w:styleId="Forte">
+    <w:name w:val="Strong"/>
+    <w:basedOn w:val="Fontepargpadro"/>
+    <w:qFormat/>
+    <w:rsid w:val="00C85DEC"/>
+    <w:rPr>
+      <w:b/>
+    </w:rPr>
+  </w:style>
+  <w:style w:type="table" w:styleId="Tabelacomgrade">
+    <w:name w:val="Table Grid"/>
+    <w:basedOn w:val="Tabelanormal"/>
+    <w:uiPriority w:val="59"/>
+    <w:rsid w:val="00825FD7"/>
+    <w:tblPr>
+      <w:tblInd w:w="0" w:type="dxa"/>
+      <w:tblBorders>
+        <w:top w:val="single" w:sz="4" w:space="0" w:color="000000"/>
+        <w:left w:val="single" w:sz="4" w:space="0" w:color="000000"/>
+        <w:bottom w:val="single" w:sz="4" w:space="0" w:color="000000"/>
+        <w:right w:val="single" w:sz="4" w:space="0" w:color="000000"/>
+        <w:insideH w:val="single" w:sz="4" w:space="0" w:color="000000"/>
+        <w:insideV w:val="single" w:sz="4" w:space="0" w:color="000000"/>
+      </w:tblBorders>
+      <w:tblCellMar>
+        <w:top w:w="0" w:type="dxa"/>
+        <w:left w:w="108" w:type="dxa"/>
+        <w:bottom w:w="0" w:type="dxa"/>
+        <w:right w:w="108" w:type="dxa"/>
+      </w:tblCellMar>
+    </w:tblPr>
+  </w:style>
+  <w:style w:type="paragraph" w:customStyle="1" w:styleId="InfoBlue0">
+    <w:name w:val="InfoBlue"/>
+    <w:basedOn w:val="Normal"/>
+    <w:next w:val="Corpodetexto"/>
+    <w:autoRedefine/>
+    <w:rsid w:val="001B2DB6"/>
+    <w:pPr>
+      <w:tabs>
+        <w:tab w:val="left" w:pos="540"/>
+        <w:tab w:val="left" w:pos="1260"/>
+      </w:tabs>
+      <w:autoSpaceDE w:val="0"/>
+      <w:autoSpaceDN w:val="0"/>
+      <w:spacing w:after="120" w:line="240" w:lineRule="atLeast"/>
+      <w:jc w:val="left"/>
+    </w:pPr>
+    <w:rPr>
+      <w:i/>
+      <w:iCs/>
+      <w:snapToGrid w:val="0"/>
+      <w:color w:val="0000FF"/>
+      <w:sz w:val="20"/>
+      <w:szCs w:val="20"/>
+      <w:lang w:eastAsia="en-US"/>
+    </w:rPr>
+  </w:style>
+  <w:style w:type="character" w:customStyle="1" w:styleId="tw4winInternal">
+    <w:name w:val="tw4winInternal"/>
+    <w:basedOn w:val="Fontepargpadro"/>
+    <w:rsid w:val="003234FD"/>
+    <w:rPr>
+      <w:rFonts w:ascii="Courier New" w:hAnsi="Courier New"/>
+      <w:noProof/>
+      <w:color w:val="FF0000"/>
+    </w:rPr>
+  </w:style>
+  <w:style w:type="character" w:customStyle="1" w:styleId="PargrafonormalChar">
+    <w:name w:val="Parágrafo normal Char"/>
+    <w:link w:val="Pargrafonormal"/>
+    <w:uiPriority w:val="99"/>
+    <w:locked/>
+    <w:rsid w:val="00AD1364"/>
+    <w:rPr>
+      <w:rFonts w:ascii="Arial" w:hAnsi="Arial"/>
+      <w:sz w:val="22"/>
+    </w:rPr>
+  </w:style>
+  <w:style w:type="paragraph" w:customStyle="1" w:styleId="Pargrafonormal">
+    <w:name w:val="Parágrafo normal"/>
+    <w:basedOn w:val="Normal"/>
+    <w:link w:val="PargrafonormalChar"/>
+    <w:autoRedefine/>
+    <w:uiPriority w:val="99"/>
+    <w:rsid w:val="00AD1364"/>
+    <w:pPr>
+      <w:spacing w:line="276" w:lineRule="auto"/>
+      <w:ind w:firstLine="720"/>
+    </w:pPr>
+    <w:rPr>
+      <w:rFonts w:ascii="Arial" w:hAnsi="Arial"/>
+      <w:sz w:val="22"/>
+      <w:szCs w:val="20"/>
+    </w:rPr>
+  </w:style>
+  <w:style w:type="paragraph" w:customStyle="1" w:styleId="tabletext">
+    <w:name w:val="tabletext"/>
+    <w:basedOn w:val="Normal"/>
+    <w:rsid w:val="00B136DC"/>
+    <w:pPr>
+      <w:spacing w:after="120" w:line="240" w:lineRule="atLeast"/>
+      <w:jc w:val="left"/>
+    </w:pPr>
+    <w:rPr>
+      <w:sz w:val="20"/>
+      <w:szCs w:val="20"/>
+      <w:lang w:val="en-US" w:eastAsia="en-US"/>
+    </w:rPr>
+  </w:style>
+  <w:style w:type="paragraph" w:styleId="Pr-formataoHTML">
+    <w:name w:val="HTML Preformatted"/>
+    <w:basedOn w:val="Normal"/>
+    <w:link w:val="Pr-formataoHTMLChar"/>
+    <w:rsid w:val="00B136DC"/>
+    <w:pPr>
+      <w:tabs>
+        <w:tab w:val="left" w:pos="916"/>
+        <w:tab w:val="left" w:pos="1832"/>
+        <w:tab w:val="left" w:pos="2748"/>
+        <w:tab w:val="left" w:pos="3664"/>
+        <w:tab w:val="left" w:pos="4580"/>
+        <w:tab w:val="left" w:pos="5496"/>
+        <w:tab w:val="left" w:pos="6412"/>
+        <w:tab w:val="left" w:pos="7328"/>
+        <w:tab w:val="left" w:pos="8244"/>
+        <w:tab w:val="left" w:pos="9160"/>
+        <w:tab w:val="left" w:pos="10076"/>
+        <w:tab w:val="left" w:pos="10992"/>
+        <w:tab w:val="left" w:pos="11908"/>
+        <w:tab w:val="left" w:pos="12824"/>
+        <w:tab w:val="left" w:pos="13740"/>
+        <w:tab w:val="left" w:pos="14656"/>
+      </w:tabs>
+      <w:spacing w:line="240" w:lineRule="auto"/>
+      <w:jc w:val="left"/>
+    </w:pPr>
+    <w:rPr>
+      <w:rFonts w:ascii="Courier New" w:hAnsi="Courier New" w:cs="Courier New"/>
+      <w:color w:val="000000"/>
+      <w:sz w:val="20"/>
+      <w:szCs w:val="20"/>
+    </w:rPr>
+  </w:style>
+  <w:style w:type="character" w:customStyle="1" w:styleId="Pr-formataoHTMLChar">
+    <w:name w:val="Pré-formatação HTML Char"/>
+    <w:basedOn w:val="Fontepargpadro"/>
+    <w:link w:val="Pr-formataoHTML"/>
+    <w:rsid w:val="00B136DC"/>
+    <w:rPr>
+      <w:rFonts w:ascii="Courier New" w:hAnsi="Courier New" w:cs="Courier New"/>
+      <w:color w:val="000000"/>
+    </w:rPr>
+  </w:style>
+  <w:style w:type="character" w:styleId="Refdecomentrio">
+    <w:name w:val="annotation reference"/>
+    <w:basedOn w:val="Fontepargpadro"/>
+    <w:uiPriority w:val="99"/>
+    <w:semiHidden/>
+    <w:unhideWhenUsed/>
+    <w:rsid w:val="00A93F0F"/>
+    <w:rPr>
+      <w:sz w:val="16"/>
+      <w:szCs w:val="16"/>
+    </w:rPr>
+  </w:style>
+  <w:style w:type="paragraph" w:styleId="Textodecomentrio">
+    <w:name w:val="annotation text"/>
+    <w:basedOn w:val="Normal"/>
+    <w:link w:val="TextodecomentrioChar"/>
+    <w:uiPriority w:val="99"/>
+    <w:semiHidden/>
+    <w:unhideWhenUsed/>
+    <w:rsid w:val="00A93F0F"/>
+    <w:pPr>
+      <w:spacing w:line="240" w:lineRule="auto"/>
+    </w:pPr>
+    <w:rPr>
+      <w:sz w:val="20"/>
+      <w:szCs w:val="20"/>
+    </w:rPr>
+  </w:style>
+  <w:style w:type="character" w:customStyle="1" w:styleId="TextodecomentrioChar">
+    <w:name w:val="Texto de comentário Char"/>
+    <w:basedOn w:val="Fontepargpadro"/>
+    <w:link w:val="Textodecomentrio"/>
+    <w:uiPriority w:val="99"/>
+    <w:semiHidden/>
+    <w:rsid w:val="00A93F0F"/>
+    <w:rPr>
+      <w:rFonts w:ascii="Times New Roman" w:hAnsi="Times New Roman"/>
+    </w:rPr>
+  </w:style>
+  <w:style w:type="paragraph" w:styleId="Assuntodocomentrio">
+    <w:name w:val="annotation subject"/>
+    <w:basedOn w:val="Textodecomentrio"/>
+    <w:next w:val="Textodecomentrio"/>
+    <w:link w:val="AssuntodocomentrioChar"/>
+    <w:uiPriority w:val="99"/>
+    <w:semiHidden/>
+    <w:unhideWhenUsed/>
+    <w:rsid w:val="00A93F0F"/>
+    <w:rPr>
+      <w:b/>
+      <w:bCs/>
+    </w:rPr>
+  </w:style>
+  <w:style w:type="character" w:customStyle="1" w:styleId="AssuntodocomentrioChar">
+    <w:name w:val="Assunto do comentário Char"/>
+    <w:basedOn w:val="TextodecomentrioChar"/>
+    <w:link w:val="Assuntodocomentrio"/>
+    <w:uiPriority w:val="99"/>
+    <w:semiHidden/>
+    <w:rsid w:val="00A93F0F"/>
+    <w:rPr>
+      <w:rFonts w:ascii="Times New Roman" w:hAnsi="Times New Roman"/>
+      <w:b/>
+      <w:bCs/>
+    </w:rPr>
+  </w:style>
+</w:styles>
+</file>
+
+<file path=word/stylesWithEffects.xml><?xml version="1.0" encoding="utf-8"?>
+<w:styles xmlns:wpc="http://schemas.microsoft.com/office/word/2010/wordprocessingCanvas" xmlns:mc="http://schemas.openxmlformats.org/markup-compatibility/2006" xmlns:o="urn:schemas-microsoft-com:office:office" xmlns:r="http://schemas.openxmlformats.org/officeDocument/2006/relationships" xmlns:m="http://schemas.openxmlformats.org/officeDocument/2006/math" xmlns:v="urn:schemas-microsoft-com:vml" xmlns:wp14="http://schemas.microsoft.com/office/word/2010/wordprocessingDrawing" xmlns:wp="http://schemas.openxmlformats.org/drawingml/2006/wordprocessingDrawing" xmlns:w10="urn:schemas-microsoft-com:office:word" xmlns:w="http://schemas.openxmlformats.org/wordprocessingml/2006/main" xmlns:w14="http://schemas.microsoft.com/office/word/2010/wordml" xmlns:wpg="http://schemas.microsoft.com/office/word/2010/wordprocessingGroup" xmlns:wpi="http://schemas.microsoft.com/office/word/2010/wordprocessingInk" xmlns:wne="http://schemas.microsoft.com/office/word/2006/wordml" xmlns:wps="http://schemas.microsoft.com/office/word/2010/wordprocessingShape" mc:Ignorable="w14 wp14">
+  <w:docDefaults>
+    <w:rPrDefault>
+      <w:rPr>
+        <w:rFonts w:ascii="Calibri" w:eastAsia="Times New Roman" w:hAnsi="Calibri" w:cs="Times New Roman"/>
+        <w:lang w:val="pt-BR" w:eastAsia="pt-BR" w:bidi="ar-SA"/>
+      </w:rPr>
+    </w:rPrDefault>
+    <w:pPrDefault/>
+  </w:docDefaults>
+  <w:latentStyles w:defLockedState="0" w:defUIPriority="99" w:defSemiHidden="1" w:defUnhideWhenUsed="1" w:defQFormat="0" w:count="267">
+    <w:lsdException w:name="Normal" w:semiHidden="0" w:uiPriority="0" w:unhideWhenUsed="0" w:qFormat="1"/>
+    <w:lsdException w:name="heading 1" w:semiHidden="0" w:unhideWhenUsed="0" w:qFormat="1"/>
+    <w:lsdException w:name="heading 2" w:semiHidden="0" w:unhideWhenUsed="0" w:qFormat="1"/>
+    <w:lsdException w:name="heading 3" w:semiHidden="0" w:unhideWhenUsed="0" w:qFormat="1"/>
+    <w:lsdException w:name="heading 4" w:semiHidden="0" w:unhideWhenUsed="0" w:qFormat="1"/>
+    <w:lsdException w:name="heading 5" w:semiHidden="0" w:unhideWhenUsed="0" w:qFormat="1"/>
+    <w:lsdException w:name="heading 6" w:semiHidden="0" w:unhideWhenUsed="0" w:qFormat="1"/>
+    <w:lsdException w:name="heading 7" w:semiHidden="0" w:qFormat="1"/>
+    <w:lsdException w:name="heading 8" w:semiHidden="0" w:qFormat="1"/>
+    <w:lsdException w:name="heading 9" w:semiHidden="0" w:qFormat="1"/>
+    <w:lsdException w:name="toc 1" w:uiPriority="39"/>
+    <w:lsdException w:name="toc 2" w:uiPriority="39"/>
+    <w:lsdException w:name="toc 3" w:uiPriority="39"/>
+    <w:lsdException w:name="header" w:uiPriority="0"/>
+    <w:lsdException w:name="caption" w:semiHidden="0" w:qFormat="1"/>
+    <w:lsdException w:name="Title" w:semiHidden="0" w:unhideWhenUsed="0" w:qFormat="1"/>
+    <w:lsdException w:name="Body Text" w:uiPriority="0"/>
+    <w:lsdException w:name="Subtitle" w:semiHidden="0" w:uiPriority="11" w:unhideWhenUsed="0" w:qFormat="1"/>
+    <w:lsdException w:name="Strong" w:semiHidden="0" w:uiPriority="0" w:unhideWhenUsed="0" w:qFormat="1"/>
+    <w:lsdException w:name="Emphasis" w:semiHidden="0" w:uiPriority="20" w:unhideWhenUsed="0" w:qFormat="1"/>
+    <w:lsdException w:name="HTML Preformatted" w:uiPriority="0"/>
+    <w:lsdException w:name="Table Grid" w:semiHidden="0" w:uiPriority="59" w:unhideWhenUsed="0"/>
+    <w:lsdException w:name="Placeholder Text" w:unhideWhenUsed="0"/>
+    <w:lsdException w:name="No Spacing" w:semiHidden="0" w:uiPriority="1" w:unhideWhenUsed="0" w:qFormat="1"/>
+    <w:lsdException w:name="Light Shading" w:semiHidden="0" w:uiPriority="60" w:unhideWhenUsed="0"/>
+    <w:lsdException w:name="Light List" w:semiHidden="0" w:uiPriority="61" w:unhideWhenUsed="0"/>
+    <w:lsdException w:name="Light Grid" w:semiHidden="0" w:uiPriority="62" w:unhideWhenUsed="0"/>
+    <w:lsdException w:name="Medium Shading 1" w:semiHidden="0" w:uiPriority="63" w:unhideWhenUsed="0"/>
+    <w:lsdException w:name="Medium Shading 2" w:semiHidden="0" w:uiPriority="64" w:unhideWhenUsed="0"/>
+    <w:lsdException w:name="Medium List 1" w:semiHidden="0" w:uiPriority="65" w:unhideWhenUsed="0"/>
+    <w:lsdException w:name="Medium List 2" w:semiHidden="0" w:uiPriority="66" w:unhideWhenUsed="0"/>
+    <w:lsdException w:name="Medium Grid 1" w:semiHidden="0" w:uiPriority="67" w:unhideWhenUsed="0"/>
+    <w:lsdException w:name="Medium Grid 2" w:semiHidden="0" w:uiPriority="68" w:unhideWhenUsed="0"/>
+    <w:lsdException w:name="Medium Grid 3" w:semiHidden="0" w:uiPriority="69" w:unhideWhenUsed="0"/>
+    <w:lsdException w:name="Dark List" w:semiHidden="0" w:uiPriority="70" w:unhideWhenUsed="0"/>
+    <w:lsdException w:name="Colorful Shading" w:semiHidden="0" w:uiPriority="71" w:unhideWhenUsed="0"/>
+    <w:lsdException w:name="Colorful List" w:semiHidden="0" w:uiPriority="72" w:unhideWhenUsed="0"/>
+    <w:lsdException w:name="Colorful Grid" w:semiHidden="0" w:uiPriority="73" w:unhideWhenUsed="0"/>
+    <w:lsdException w:name="Light Shading Accent 1" w:semiHidden="0" w:uiPriority="60" w:unhideWhenUsed="0"/>
+    <w:lsdException w:name="Light List Accent 1" w:semiHidden="0" w:uiPriority="61" w:unhideWhenUsed="0"/>
+    <w:lsdException w:name="Light Grid Accent 1" w:semiHidden="0" w:uiPriority="62" w:unhideWhenUsed="0"/>
+    <w:lsdException w:name="Medium Shading 1 Accent 1" w:semiHidden="0" w:uiPriority="63" w:unhideWhenUsed="0"/>
+    <w:lsdException w:name="Medium Shading 2 Accent 1" w:semiHidden="0" w:uiPriority="64" w:unhideWhenUsed="0"/>
+    <w:lsdException w:name="Medium List 1 Accent 1" w:semiHidden="0" w:uiPriority="65" w:unhideWhenUsed="0"/>
+    <w:lsdException w:name="Revision" w:unhideWhenUsed="0"/>
+    <w:lsdException w:name="List Paragraph" w:semiHidden="0" w:unhideWhenUsed="0" w:qFormat="1"/>
+    <w:lsdException w:name="Quote" w:semiHidden="0" w:uiPriority="29" w:unhideWhenUsed="0" w:qFormat="1"/>
+    <w:lsdException w:name="Intense Quote" w:semiHidden="0" w:uiPriority="30" w:unhideWhenUsed="0" w:qFormat="1"/>
+    <w:lsdException w:name="Medium List 2 Accent 1" w:semiHidden="0" w:uiPriority="66" w:unhideWhenUsed="0"/>
+    <w:lsdException w:name="Medium Grid 1 Accent 1" w:semiHidden="0" w:uiPriority="67" w:unhideWhenUsed="0"/>
+    <w:lsdException w:name="Medium Grid 2 Accent 1" w:semiHidden="0" w:uiPriority="68" w:unhideWhenUsed="0"/>
+    <w:lsdException w:name="Medium Grid 3 Accent 1" w:semiHidden="0" w:uiPriority="69" w:unhideWhenUsed="0"/>
+    <w:lsdException w:name="Dark List Accent 1" w:semiHidden="0" w:uiPriority="70" w:unhideWhenUsed="0"/>
+    <w:lsdException w:name="Colorful Shading Accent 1" w:semiHidden="0" w:uiPriority="71" w:unhideWhenUsed="0"/>
+    <w:lsdException w:name="Colorful List Accent 1" w:semiHidden="0" w:uiPriority="72" w:unhideWhenUsed="0"/>
+    <w:lsdException w:name="Colorful Grid Accent 1" w:semiHidden="0" w:uiPriority="73" w:unhideWhenUsed="0"/>
+    <w:lsdException w:name="Light Shading Accent 2" w:semiHidden="0" w:uiPriority="60" w:unhideWhenUsed="0"/>
+    <w:lsdException w:name="Light List Accent 2" w:semiHidden="0" w:uiPriority="61" w:unhideWhenUsed="0"/>
+    <w:lsdException w:name="Light Grid Accent 2" w:semiHidden="0" w:uiPriority="62" w:unhideWhenUsed="0"/>
+    <w:lsdException w:name="Medium Shading 1 Accent 2" w:semiHidden="0" w:uiPriority="63" w:unhideWhenUsed="0"/>
+    <w:lsdException w:name="Medium Shading 2 Accent 2" w:semiHidden="0" w:uiPriority="64" w:unhideWhenUsed="0"/>
+    <w:lsdException w:name="Medium List 1 Accent 2" w:semiHidden="0" w:uiPriority="65" w:unhideWhenUsed="0"/>
+    <w:lsdException w:name="Medium List 2 Accent 2" w:semiHidden="0" w:uiPriority="66" w:unhideWhenUsed="0"/>
+    <w:lsdException w:name="Medium Grid 1 Accent 2" w:semiHidden="0" w:uiPriority="67" w:unhideWhenUsed="0"/>
+    <w:lsdException w:name="Medium Grid 2 Accent 2" w:semiHidden="0" w:uiPriority="68" w:unhideWhenUsed="0"/>
+    <w:lsdException w:name="Medium Grid 3 Accent 2" w:semiHidden="0" w:uiPriority="69" w:unhideWhenUsed="0"/>
+    <w:lsdException w:name="Dark List Accent 2" w:semiHidden="0" w:uiPriority="70" w:unhideWhenUsed="0"/>
+    <w:lsdException w:name="Colorful Shading Accent 2" w:semiHidden="0" w:uiPriority="71" w:unhideWhenUsed="0"/>
+    <w:lsdException w:name="Colorful List Accent 2" w:semiHidden="0" w:uiPriority="72" w:unhideWhenUsed="0"/>
+    <w:lsdException w:name="Colorful Grid Accent 2" w:semiHidden="0" w:uiPriority="73" w:unhideWhenUsed="0"/>
+    <w:lsdException w:name="Light Shading Accent 3" w:semiHidden="0" w:uiPriority="60" w:unhideWhenUsed="0"/>
+    <w:lsdException w:name="Light List Accent 3" w:semiHidden="0" w:uiPriority="61" w:unhideWhenUsed="0"/>
+    <w:lsdException w:name="Light Grid Accent 3" w:semiHidden="0" w:uiPriority="62" w:unhideWhenUsed="0"/>
+    <w:lsdException w:name="Medium Shading 1 Accent 3" w:semiHidden="0" w:uiPriority="63" w:unhideWhenUsed="0"/>
+    <w:lsdException w:name="Medium Shading 2 Accent 3" w:semiHidden="0" w:uiPriority="64" w:unhideWhenUsed="0"/>
+    <w:lsdException w:name="Medium List 1 Accent 3" w:semiHidden="0" w:uiPriority="65" w:unhideWhenUsed="0"/>
+    <w:lsdException w:name="Medium List 2 Accent 3" w:semiHidden="0" w:uiPriority="66" w:unhideWhenUsed="0"/>
+    <w:lsdException w:name="Medium Grid 1 Accent 3" w:semiHidden="0" w:uiPriority="67" w:unhideWhenUsed="0"/>
+    <w:lsdException w:name="Medium Grid 2 Accent 3" w:semiHidden="0" w:uiPriority="68" w:unhideWhenUsed="0"/>
+    <w:lsdException w:name="Medium Grid 3 Accent 3" w:semiHidden="0" w:uiPriority="69" w:unhideWhenUsed="0"/>
+    <w:lsdException w:name="Dark List Accent 3" w:semiHidden="0" w:uiPriority="70" w:unhideWhenUsed="0"/>
+    <w:lsdException w:name="Colorful Shading Accent 3" w:semiHidden="0" w:uiPriority="71" w:unhideWhenUsed="0"/>
+    <w:lsdException w:name="Colorful List Accent 3" w:semiHidden="0" w:uiPriority="72" w:unhideWhenUsed="0"/>
+    <w:lsdException w:name="Colorful Grid Accent 3" w:semiHidden="0" w:uiPriority="73" w:unhideWhenUsed="0"/>
+    <w:lsdException w:name="Light Shading Accent 4" w:semiHidden="0" w:uiPriority="60" w:unhideWhenUsed="0"/>
+    <w:lsdException w:name="Light List Accent 4" w:semiHidden="0" w:uiPriority="61" w:unhideWhenUsed="0"/>
+    <w:lsdException w:name="Light Grid Accent 4" w:semiHidden="0" w:uiPriority="62" w:unhideWhenUsed="0"/>
+    <w:lsdException w:name="Medium Shading 1 Accent 4" w:semiHidden="0" w:uiPriority="63" w:unhideWhenUsed="0"/>
+    <w:lsdException w:name="Medium Shading 2 Accent 4" w:semiHidden="0" w:uiPriority="64" w:unhideWhenUsed="0"/>
+    <w:lsdException w:name="Medium List 1 Accent 4" w:semiHidden="0" w:uiPriority="65" w:unhideWhenUsed="0"/>
+    <w:lsdException w:name="Medium List 2 Accent 4" w:semiHidden="0" w:uiPriority="66" w:unhideWhenUsed="0"/>
+    <w:lsdException w:name="Medium Grid 1 Accent 4" w:semiHidden="0" w:uiPriority="67" w:unhideWhenUsed="0"/>
+    <w:lsdException w:name="Medium Grid 2 Accent 4" w:semiHidden="0" w:uiPriority="68" w:unhideWhenUsed="0"/>
+    <w:lsdException w:name="Medium Grid 3 Accent 4" w:semiHidden="0" w:uiPriority="69" w:unhideWhenUsed="0"/>
+    <w:lsdException w:name="Dark List Accent 4" w:semiHidden="0" w:uiPriority="70" w:unhideWhenUsed="0"/>
+    <w:lsdException w:name="Colorful Shading Accent 4" w:semiHidden="0" w:uiPriority="71" w:unhideWhenUsed="0"/>
+    <w:lsdException w:name="Colorful List Accent 4" w:semiHidden="0" w:uiPriority="72" w:unhideWhenUsed="0"/>
+    <w:lsdException w:name="Colorful Grid Accent 4" w:semiHidden="0" w:uiPriority="73" w:unhideWhenUsed="0"/>
+    <w:lsdException w:name="Light Shading Accent 5" w:semiHidden="0" w:uiPriority="60" w:unhideWhenUsed="0"/>
+    <w:lsdException w:name="Light List Accent 5" w:semiHidden="0" w:uiPriority="61" w:unhideWhenUsed="0"/>
+    <w:lsdException w:name="Light Grid Accent 5" w:semiHidden="0" w:uiPriority="62" w:unhideWhenUsed="0"/>
+    <w:lsdException w:name="Medium Shading 1 Accent 5" w:semiHidden="0" w:uiPriority="63" w:unhideWhenUsed="0"/>
+    <w:lsdException w:name="Medium Shading 2 Accent 5" w:semiHidden="0" w:uiPriority="64" w:unhideWhenUsed="0"/>
+    <w:lsdException w:name="Medium List 1 Accent 5" w:semiHidden="0" w:uiPriority="65" w:unhideWhenUsed="0"/>
+    <w:lsdException w:name="Medium List 2 Accent 5" w:semiHidden="0" w:uiPriority="66" w:unhideWhenUsed="0"/>
+    <w:lsdException w:name="Medium Grid 1 Accent 5" w:semiHidden="0" w:uiPriority="67" w:unhideWhenUsed="0"/>
+    <w:lsdException w:name="Medium Grid 2 Accent 5" w:semiHidden="0" w:uiPriority="68" w:unhideWhenUsed="0"/>
+    <w:lsdException w:name="Medium Grid 3 Accent 5" w:semiHidden="0" w:uiPriority="69" w:unhideWhenUsed="0"/>
+    <w:lsdException w:name="Dark List Accent 5" w:semiHidden="0" w:uiPriority="70" w:unhideWhenUsed="0"/>
+    <w:lsdException w:name="Colorful Shading Accent 5" w:semiHidden="0" w:uiPriority="71" w:unhideWhenUsed="0"/>
+    <w:lsdException w:name="Colorful List Accent 5" w:semiHidden="0" w:uiPriority="72" w:unhideWhenUsed="0"/>
+    <w:lsdException w:name="Colorful Grid Accent 5" w:semiHidden="0" w:uiPriority="73" w:unhideWhenUsed="0"/>
+    <w:lsdException w:name="Light Shading Accent 6" w:semiHidden="0" w:uiPriority="60" w:unhideWhenUsed="0"/>
+    <w:lsdException w:name="Light List Accent 6" w:semiHidden="0" w:uiPriority="61" w:unhideWhenUsed="0"/>
+    <w:lsdException w:name="Light Grid Accent 6" w:semiHidden="0" w:uiPriority="62" w:unhideWhenUsed="0"/>
+    <w:lsdException w:name="Medium Shading 1 Accent 6" w:semiHidden="0" w:uiPriority="63" w:unhideWhenUsed="0"/>
+    <w:lsdException w:name="Medium Shading 2 Accent 6" w:semiHidden="0" w:uiPriority="64" w:unhideWhenUsed="0"/>
+    <w:lsdException w:name="Medium List 1 Accent 6" w:semiHidden="0" w:uiPriority="65" w:unhideWhenUsed="0"/>
+    <w:lsdException w:name="Medium List 2 Accent 6" w:semiHidden="0" w:uiPriority="66" w:unhideWhenUsed="0"/>
+    <w:lsdException w:name="Medium Grid 1 Accent 6" w:semiHidden="0" w:uiPriority="67" w:unhideWhenUsed="0"/>
+    <w:lsdException w:name="Medium Grid 2 Accent 6" w:semiHidden="0" w:uiPriority="68" w:unhideWhenUsed="0"/>
+    <w:lsdException w:name="Medium Grid 3 Accent 6" w:semiHidden="0" w:uiPriority="69" w:unhideWhenUsed="0"/>
+    <w:lsdException w:name="Dark List Accent 6" w:semiHidden="0" w:uiPriority="70" w:unhideWhenUsed="0"/>
+    <w:lsdException w:name="Colorful Shading Accent 6" w:semiHidden="0" w:uiPriority="71" w:unhideWhenUsed="0"/>
+    <w:lsdException w:name="Colorful List Accent 6" w:semiHidden="0" w:uiPriority="72" w:unhideWhenUsed="0"/>
+    <w:lsdException w:name="Colorful Grid Accent 6" w:semiHidden="0" w:uiPriority="73" w:unhideWhenUsed="0"/>
+    <w:lsdException w:name="Subtle Emphasis" w:semiHidden="0" w:uiPriority="19" w:unhideWhenUsed="0" w:qFormat="1"/>
+    <w:lsdException w:name="Intense Emphasis" w:semiHidden="0" w:uiPriority="21" w:unhideWhenUsed="0" w:qFormat="1"/>
+    <w:lsdException w:name="Subtle Reference" w:semiHidden="0" w:uiPriority="31" w:unhideWhenUsed="0" w:qFormat="1"/>
+    <w:lsdException w:name="Intense Reference" w:semiHidden="0" w:uiPriority="32" w:unhideWhenUsed="0" w:qFormat="1"/>
+    <w:lsdException w:name="Book Title" w:semiHidden="0" w:uiPriority="33" w:unhideWhenUsed="0" w:qFormat="1"/>
+    <w:lsdException w:name="TOC Heading" w:semiHidden="0" w:qFormat="1"/>
   </w:latentStyles>
   <w:style w:type="paragraph" w:default="1" w:styleId="Normal">
     <w:name w:val="Normal"/>
@@ -22240,7 +23421,7 @@
 </file>
 
 <file path=customXml/itemProps1.xml><?xml version="1.0" encoding="utf-8"?>
-<ds:datastoreItem xmlns:ds="http://schemas.openxmlformats.org/officeDocument/2006/customXml" ds:itemID="{7D4D778F-394A-4471-80D5-FB9EBDAB1E9B}">
+<ds:datastoreItem xmlns:ds="http://schemas.openxmlformats.org/officeDocument/2006/customXml" ds:itemID="{CA6FC49D-AA49-4B03-BD1F-F137F1E02D1B}">
   <ds:schemaRefs>
     <ds:schemaRef ds:uri="http://schemas.openxmlformats.org/officeDocument/2006/bibliography"/>
   </ds:schemaRefs>

</xml_diff>

<commit_message>
Inserido os casos de uso do Tópico 4.3.1
</commit_message>
<xml_diff>
--- a/documentacao/G5_Documentacao2sem2014.docx
+++ b/documentacao/G5_Documentacao2sem2014.docx
@@ -1,6 +1,6 @@
 
 <file path=word/document.xml><?xml version="1.0" encoding="utf-8"?>
-<w:document xmlns:ve="http://schemas.openxmlformats.org/markup-compatibility/2006" xmlns:o="urn:schemas-microsoft-com:office:office" xmlns:r="http://schemas.openxmlformats.org/officeDocument/2006/relationships" xmlns:m="http://schemas.openxmlformats.org/officeDocument/2006/math" xmlns:v="urn:schemas-microsoft-com:vml" xmlns:wp="http://schemas.openxmlformats.org/drawingml/2006/wordprocessingDrawing" xmlns:w10="urn:schemas-microsoft-com:office:word" xmlns:w="http://schemas.openxmlformats.org/wordprocessingml/2006/main" xmlns:wne="http://schemas.microsoft.com/office/word/2006/wordml">
+<w:document xmlns:wpc="http://schemas.microsoft.com/office/word/2010/wordprocessingCanvas" xmlns:mc="http://schemas.openxmlformats.org/markup-compatibility/2006" xmlns:o="urn:schemas-microsoft-com:office:office" xmlns:r="http://schemas.openxmlformats.org/officeDocument/2006/relationships" xmlns:m="http://schemas.openxmlformats.org/officeDocument/2006/math" xmlns:v="urn:schemas-microsoft-com:vml" xmlns:wp14="http://schemas.microsoft.com/office/word/2010/wordprocessingDrawing" xmlns:wp="http://schemas.openxmlformats.org/drawingml/2006/wordprocessingDrawing" xmlns:w10="urn:schemas-microsoft-com:office:word" xmlns:w="http://schemas.openxmlformats.org/wordprocessingml/2006/main" xmlns:w14="http://schemas.microsoft.com/office/word/2010/wordml" xmlns:w15="http://schemas.microsoft.com/office/word/2012/wordml" xmlns:wpg="http://schemas.microsoft.com/office/word/2010/wordprocessingGroup" xmlns:wpi="http://schemas.microsoft.com/office/word/2010/wordprocessingInk" xmlns:wne="http://schemas.microsoft.com/office/word/2006/wordml" xmlns:wps="http://schemas.microsoft.com/office/word/2010/wordprocessingShape" mc:Ignorable="w14 w15 wp14">
   <w:body>
     <w:p>
       <w:pPr>
@@ -11,7 +11,7 @@
         <w:rPr>
           <w:noProof/>
         </w:rPr>
-        <w:pict>
+        <w:pict w14:anchorId="65B816DF">
           <v:line id="Line 2" o:spid="_x0000_s1026" style="position:absolute;left:0;text-align:left;z-index:251656704;visibility:visible" from="234pt,-36pt" to="234pt,-28.8pt" o:gfxdata="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" o:allowincell="f" strokecolor="white">
             <v:stroke startarrow="block" endarrow="block"/>
           </v:line>
@@ -188,8 +188,8 @@
         <w:spacing w:line="240" w:lineRule="auto"/>
         <w:ind w:firstLine="0"/>
         <w:sectPr>
-          <w:headerReference w:type="default" r:id="rId9"/>
-          <w:headerReference w:type="first" r:id="rId10"/>
+          <w:headerReference w:type="default" r:id="rId10"/>
+          <w:headerReference w:type="first" r:id="rId11"/>
           <w:pgSz w:w="11907" w:h="16840" w:code="9"/>
           <w:pgMar w:top="1701" w:right="1134" w:bottom="1134" w:left="1701" w:header="1134" w:footer="0" w:gutter="0"/>
           <w:pgNumType w:start="1"/>
@@ -421,7 +421,7 @@
           <w:bCs/>
         </w:rPr>
         <w:sectPr>
-          <w:headerReference w:type="default" r:id="rId11"/>
+          <w:headerReference w:type="default" r:id="rId12"/>
           <w:pgSz w:w="11907" w:h="16840" w:code="9"/>
           <w:pgMar w:top="1701" w:right="1134" w:bottom="1134" w:left="1701" w:header="1134" w:footer="0" w:gutter="0"/>
           <w:pgNumType w:start="1"/>
@@ -1136,7 +1136,7 @@
           <w:lang w:val="en-US"/>
         </w:rPr>
         <w:sectPr>
-          <w:headerReference w:type="default" r:id="rId12"/>
+          <w:headerReference w:type="default" r:id="rId13"/>
           <w:pgSz w:w="11907" w:h="16840" w:code="9"/>
           <w:pgMar w:top="1701" w:right="927" w:bottom="1134" w:left="1701" w:header="1134" w:footer="0" w:gutter="0"/>
           <w:pgNumType w:start="12"/>
@@ -1793,7 +1793,7 @@
       <w:tblPr>
         <w:tblW w:w="0" w:type="auto"/>
         <w:tblInd w:w="-106" w:type="dxa"/>
-        <w:tblLook w:val="0000"/>
+        <w:tblLook w:val="0000" w:firstRow="0" w:lastRow="0" w:firstColumn="0" w:lastColumn="0" w:noHBand="0" w:noVBand="0"/>
       </w:tblPr>
       <w:tblGrid>
         <w:gridCol w:w="1809"/>
@@ -6931,7 +6931,7 @@
           <w:insideV w:val="single" w:sz="6" w:space="0" w:color="000000"/>
         </w:tblBorders>
         <w:tblLayout w:type="fixed"/>
-        <w:tblLook w:val="0000"/>
+        <w:tblLook w:val="0000" w:firstRow="0" w:lastRow="0" w:firstColumn="0" w:lastColumn="0" w:noHBand="0" w:noVBand="0"/>
       </w:tblPr>
       <w:tblGrid>
         <w:gridCol w:w="2127"/>
@@ -7566,7 +7566,7 @@
           <w:insideV w:val="single" w:sz="6" w:space="0" w:color="000000"/>
         </w:tblBorders>
         <w:tblLayout w:type="fixed"/>
-        <w:tblLook w:val="0000"/>
+        <w:tblLook w:val="0000" w:firstRow="0" w:lastRow="0" w:firstColumn="0" w:lastColumn="0" w:noHBand="0" w:noVBand="0"/>
       </w:tblPr>
       <w:tblGrid>
         <w:gridCol w:w="1718"/>
@@ -8370,7 +8370,7 @@
           <w:insideV w:val="single" w:sz="6" w:space="0" w:color="000000"/>
         </w:tblBorders>
         <w:tblLayout w:type="fixed"/>
-        <w:tblLook w:val="0000"/>
+        <w:tblLook w:val="0000" w:firstRow="0" w:lastRow="0" w:firstColumn="0" w:lastColumn="0" w:noHBand="0" w:noVBand="0"/>
       </w:tblPr>
       <w:tblGrid>
         <w:gridCol w:w="2943"/>
@@ -9626,7 +9626,7 @@
           <w:insideH w:val="single" w:sz="4" w:space="0" w:color="auto"/>
           <w:insideV w:val="single" w:sz="4" w:space="0" w:color="auto"/>
         </w:tblBorders>
-        <w:tblLook w:val="01E0"/>
+        <w:tblLook w:val="01E0" w:firstRow="1" w:lastRow="1" w:firstColumn="1" w:lastColumn="1" w:noHBand="0" w:noVBand="0"/>
       </w:tblPr>
       <w:tblGrid>
         <w:gridCol w:w="976"/>
@@ -10212,7 +10212,7 @@
     </w:p>
     <w:p>
       <w:r>
-        <w:object w:dxaOrig="8758" w:dyaOrig="6351">
+        <w:object w:dxaOrig="8758" w:dyaOrig="6351" w14:anchorId="62525415">
           <v:shapetype id="_x0000_t75" coordsize="21600,21600" o:spt="75" o:preferrelative="t" path="m@4@5l@4@11@9@11@9@5xe" filled="f" stroked="f">
             <v:stroke joinstyle="miter"/>
             <v:formulas>
@@ -10233,9 +10233,9 @@
             <o:lock v:ext="edit" aspectratio="t"/>
           </v:shapetype>
           <v:shape id="_x0000_i1025" type="#_x0000_t75" style="width:437.25pt;height:317.25pt" o:ole="">
-            <v:imagedata r:id="rId13" o:title=""/>
+            <v:imagedata r:id="rId14" o:title=""/>
           </v:shape>
-          <o:OLEObject Type="Embed" ProgID="Word.Document.12" ShapeID="_x0000_i1025" DrawAspect="Content" ObjectID="_1475755354" r:id="rId14">
+          <o:OLEObject Type="Embed" ProgID="Word.Document.12" ShapeID="_x0000_i1025" DrawAspect="Content" ObjectID="_1475778969" r:id="rId15">
             <o:FieldCodes>\s</o:FieldCodes>
           </o:OLEObject>
         </w:object>
@@ -10291,7 +10291,7 @@
         </w:rPr>
         <w:lastRenderedPageBreak/>
         <w:drawing>
-          <wp:inline distT="0" distB="0" distL="0" distR="0">
+          <wp:inline distT="0" distB="0" distL="0" distR="0" wp14:anchorId="0B709920" wp14:editId="79AF1EE3">
             <wp:extent cx="5940425" cy="4678045"/>
             <wp:effectExtent l="0" t="0" r="0" b="0"/>
             <wp:docPr id="12" name="Imagem 12"/>
@@ -10306,10 +10306,10 @@
                     <pic:cNvPicPr/>
                   </pic:nvPicPr>
                   <pic:blipFill>
-                    <a:blip r:embed="rId15">
+                    <a:blip r:embed="rId16">
                       <a:extLst>
                         <a:ext uri="{28A0092B-C50C-407E-A947-70E740481C1C}">
-                          <a14:useLocalDpi xmlns:a14="http://schemas.microsoft.com/office/drawing/2010/main" xmlns:wps="http://schemas.microsoft.com/office/word/2010/wordprocessingShape" xmlns:wpi="http://schemas.microsoft.com/office/word/2010/wordprocessingInk" xmlns:wpg="http://schemas.microsoft.com/office/word/2010/wordprocessingGroup" xmlns:w14="http://schemas.microsoft.com/office/word/2010/wordml" xmlns:w="http://schemas.openxmlformats.org/wordprocessingml/2006/main" xmlns:w10="urn:schemas-microsoft-com:office:word" xmlns:wp14="http://schemas.microsoft.com/office/word/2010/wordprocessingDrawing" xmlns:v="urn:schemas-microsoft-com:vml" xmlns:o="urn:schemas-microsoft-com:office:office" xmlns:mc="http://schemas.openxmlformats.org/markup-compatibility/2006" xmlns:wpc="http://schemas.microsoft.com/office/word/2010/wordprocessingCanvas" xmlns="" val="0"/>
+                          <a14:useLocalDpi xmlns:a14="http://schemas.microsoft.com/office/drawing/2010/main" val="0"/>
                         </a:ext>
                       </a:extLst>
                     </a:blip>
@@ -10392,7 +10392,7 @@
         </w:rPr>
         <w:lastRenderedPageBreak/>
         <w:drawing>
-          <wp:inline distT="0" distB="0" distL="0" distR="0">
+          <wp:inline distT="0" distB="0" distL="0" distR="0" wp14:anchorId="4E40E87E" wp14:editId="2B2417B2">
             <wp:extent cx="5940425" cy="4678045"/>
             <wp:effectExtent l="0" t="0" r="0" b="0"/>
             <wp:docPr id="14" name="Imagem 14"/>
@@ -10407,10 +10407,10 @@
                     <pic:cNvPicPr/>
                   </pic:nvPicPr>
                   <pic:blipFill>
-                    <a:blip r:embed="rId16">
+                    <a:blip r:embed="rId17">
                       <a:extLst>
                         <a:ext uri="{28A0092B-C50C-407E-A947-70E740481C1C}">
-                          <a14:useLocalDpi xmlns:a14="http://schemas.microsoft.com/office/drawing/2010/main" xmlns:wps="http://schemas.microsoft.com/office/word/2010/wordprocessingShape" xmlns:wpi="http://schemas.microsoft.com/office/word/2010/wordprocessingInk" xmlns:wpg="http://schemas.microsoft.com/office/word/2010/wordprocessingGroup" xmlns:w14="http://schemas.microsoft.com/office/word/2010/wordml" xmlns:w="http://schemas.openxmlformats.org/wordprocessingml/2006/main" xmlns:w10="urn:schemas-microsoft-com:office:word" xmlns:wp14="http://schemas.microsoft.com/office/word/2010/wordprocessingDrawing" xmlns:v="urn:schemas-microsoft-com:vml" xmlns:o="urn:schemas-microsoft-com:office:office" xmlns:mc="http://schemas.openxmlformats.org/markup-compatibility/2006" xmlns:wpc="http://schemas.microsoft.com/office/word/2010/wordprocessingCanvas" xmlns="" val="0"/>
+                          <a14:useLocalDpi xmlns:a14="http://schemas.microsoft.com/office/drawing/2010/main" val="0"/>
                         </a:ext>
                       </a:extLst>
                     </a:blip>
@@ -10496,7 +10496,7 @@
         </w:rPr>
         <w:lastRenderedPageBreak/>
         <w:drawing>
-          <wp:inline distT="0" distB="0" distL="0" distR="0">
+          <wp:inline distT="0" distB="0" distL="0" distR="0" wp14:anchorId="22ADCD0D" wp14:editId="00A026D8">
             <wp:extent cx="5940425" cy="7395845"/>
             <wp:effectExtent l="0" t="0" r="0" b="0"/>
             <wp:docPr id="15" name="Imagem 15"/>
@@ -10511,10 +10511,10 @@
                     <pic:cNvPicPr/>
                   </pic:nvPicPr>
                   <pic:blipFill>
-                    <a:blip r:embed="rId17">
+                    <a:blip r:embed="rId18">
                       <a:extLst>
                         <a:ext uri="{28A0092B-C50C-407E-A947-70E740481C1C}">
-                          <a14:useLocalDpi xmlns:a14="http://schemas.microsoft.com/office/drawing/2010/main" xmlns:wps="http://schemas.microsoft.com/office/word/2010/wordprocessingShape" xmlns:wpi="http://schemas.microsoft.com/office/word/2010/wordprocessingInk" xmlns:wpg="http://schemas.microsoft.com/office/word/2010/wordprocessingGroup" xmlns:w14="http://schemas.microsoft.com/office/word/2010/wordml" xmlns:w="http://schemas.openxmlformats.org/wordprocessingml/2006/main" xmlns:w10="urn:schemas-microsoft-com:office:word" xmlns:wp14="http://schemas.microsoft.com/office/word/2010/wordprocessingDrawing" xmlns:v="urn:schemas-microsoft-com:vml" xmlns:o="urn:schemas-microsoft-com:office:office" xmlns:mc="http://schemas.openxmlformats.org/markup-compatibility/2006" xmlns:wpc="http://schemas.microsoft.com/office/word/2010/wordprocessingCanvas" xmlns="" val="0"/>
+                          <a14:useLocalDpi xmlns:a14="http://schemas.microsoft.com/office/drawing/2010/main" val="0"/>
                         </a:ext>
                       </a:extLst>
                     </a:blip>
@@ -10591,7 +10591,7 @@
         </w:rPr>
         <w:lastRenderedPageBreak/>
         <w:drawing>
-          <wp:inline distT="0" distB="0" distL="0" distR="0">
+          <wp:inline distT="0" distB="0" distL="0" distR="0" wp14:anchorId="1AFEEC03" wp14:editId="40B0E3C4">
             <wp:extent cx="5940425" cy="8072120"/>
             <wp:effectExtent l="0" t="0" r="0" b="0"/>
             <wp:docPr id="18" name="Imagem 18"/>
@@ -10606,10 +10606,10 @@
                     <pic:cNvPicPr/>
                   </pic:nvPicPr>
                   <pic:blipFill>
-                    <a:blip r:embed="rId18">
+                    <a:blip r:embed="rId19">
                       <a:extLst>
                         <a:ext uri="{28A0092B-C50C-407E-A947-70E740481C1C}">
-                          <a14:useLocalDpi xmlns:a14="http://schemas.microsoft.com/office/drawing/2010/main" xmlns:wps="http://schemas.microsoft.com/office/word/2010/wordprocessingShape" xmlns:wpi="http://schemas.microsoft.com/office/word/2010/wordprocessingInk" xmlns:wpg="http://schemas.microsoft.com/office/word/2010/wordprocessingGroup" xmlns:w14="http://schemas.microsoft.com/office/word/2010/wordml" xmlns:w="http://schemas.openxmlformats.org/wordprocessingml/2006/main" xmlns:w10="urn:schemas-microsoft-com:office:word" xmlns:wp14="http://schemas.microsoft.com/office/word/2010/wordprocessingDrawing" xmlns:v="urn:schemas-microsoft-com:vml" xmlns:o="urn:schemas-microsoft-com:office:office" xmlns:mc="http://schemas.openxmlformats.org/markup-compatibility/2006" xmlns:wpc="http://schemas.microsoft.com/office/word/2010/wordprocessingCanvas" xmlns="" val="0"/>
+                          <a14:useLocalDpi xmlns:a14="http://schemas.microsoft.com/office/drawing/2010/main" val="0"/>
                         </a:ext>
                       </a:extLst>
                     </a:blip>
@@ -10685,7 +10685,7 @@
         </w:rPr>
         <w:lastRenderedPageBreak/>
         <w:drawing>
-          <wp:inline distT="0" distB="0" distL="0" distR="0">
+          <wp:inline distT="0" distB="0" distL="0" distR="0" wp14:anchorId="5D1EAFC7" wp14:editId="7D4A5814">
             <wp:extent cx="5940425" cy="7124065"/>
             <wp:effectExtent l="19050" t="0" r="3175" b="0"/>
             <wp:docPr id="17" name="Imagem 17"/>
@@ -10700,10 +10700,10 @@
                     <pic:cNvPicPr/>
                   </pic:nvPicPr>
                   <pic:blipFill>
-                    <a:blip r:embed="rId19">
+                    <a:blip r:embed="rId20">
                       <a:extLst>
                         <a:ext uri="{28A0092B-C50C-407E-A947-70E740481C1C}">
-                          <a14:useLocalDpi xmlns:a14="http://schemas.microsoft.com/office/drawing/2010/main" xmlns:wps="http://schemas.microsoft.com/office/word/2010/wordprocessingShape" xmlns:wpi="http://schemas.microsoft.com/office/word/2010/wordprocessingInk" xmlns:wpg="http://schemas.microsoft.com/office/word/2010/wordprocessingGroup" xmlns:w14="http://schemas.microsoft.com/office/word/2010/wordml" xmlns:w="http://schemas.openxmlformats.org/wordprocessingml/2006/main" xmlns:w10="urn:schemas-microsoft-com:office:word" xmlns:wp14="http://schemas.microsoft.com/office/word/2010/wordprocessingDrawing" xmlns:v="urn:schemas-microsoft-com:vml" xmlns:o="urn:schemas-microsoft-com:office:office" xmlns:mc="http://schemas.openxmlformats.org/markup-compatibility/2006" xmlns:wpc="http://schemas.microsoft.com/office/word/2010/wordprocessingCanvas" xmlns="" val="0"/>
+                          <a14:useLocalDpi xmlns:a14="http://schemas.microsoft.com/office/drawing/2010/main" val="0"/>
                         </a:ext>
                       </a:extLst>
                     </a:blip>
@@ -10824,7 +10824,7 @@
           <w:insideH w:val="single" w:sz="4" w:space="0" w:color="000000"/>
           <w:insideV w:val="single" w:sz="4" w:space="0" w:color="000000"/>
         </w:tblBorders>
-        <w:tblLook w:val="04A0"/>
+        <w:tblLook w:val="04A0" w:firstRow="1" w:lastRow="0" w:firstColumn="1" w:lastColumn="0" w:noHBand="0" w:noVBand="1"/>
       </w:tblPr>
       <w:tblGrid>
         <w:gridCol w:w="3085"/>
@@ -11261,7 +11261,7 @@
           <w:insideH w:val="single" w:sz="4" w:space="0" w:color="auto"/>
           <w:insideV w:val="single" w:sz="4" w:space="0" w:color="auto"/>
         </w:tblBorders>
-        <w:tblLook w:val="0000"/>
+        <w:tblLook w:val="0000" w:firstRow="0" w:lastRow="0" w:firstColumn="0" w:lastColumn="0" w:noHBand="0" w:noVBand="0"/>
       </w:tblPr>
       <w:tblGrid>
         <w:gridCol w:w="2658"/>
@@ -11632,7 +11632,7 @@
           <w:insideH w:val="single" w:sz="4" w:space="0" w:color="auto"/>
           <w:insideV w:val="single" w:sz="4" w:space="0" w:color="auto"/>
         </w:tblBorders>
-        <w:tblLook w:val="0000"/>
+        <w:tblLook w:val="0000" w:firstRow="0" w:lastRow="0" w:firstColumn="0" w:lastColumn="0" w:noHBand="0" w:noVBand="0"/>
       </w:tblPr>
       <w:tblGrid>
         <w:gridCol w:w="2658"/>
@@ -12055,7 +12055,7 @@
           <w:insideH w:val="single" w:sz="4" w:space="0" w:color="auto"/>
           <w:insideV w:val="single" w:sz="4" w:space="0" w:color="auto"/>
         </w:tblBorders>
-        <w:tblLook w:val="0000"/>
+        <w:tblLook w:val="0000" w:firstRow="0" w:lastRow="0" w:firstColumn="0" w:lastColumn="0" w:noHBand="0" w:noVBand="0"/>
       </w:tblPr>
       <w:tblGrid>
         <w:gridCol w:w="2800"/>
@@ -12405,7 +12405,7 @@
           <w:insideH w:val="single" w:sz="4" w:space="0" w:color="auto"/>
           <w:insideV w:val="single" w:sz="4" w:space="0" w:color="auto"/>
         </w:tblBorders>
-        <w:tblLook w:val="0000"/>
+        <w:tblLook w:val="0000" w:firstRow="0" w:lastRow="0" w:firstColumn="0" w:lastColumn="0" w:noHBand="0" w:noVBand="0"/>
       </w:tblPr>
       <w:tblGrid>
         <w:gridCol w:w="2658"/>
@@ -12874,7 +12874,7 @@
           <w:insideH w:val="single" w:sz="4" w:space="0" w:color="auto"/>
           <w:insideV w:val="single" w:sz="4" w:space="0" w:color="auto"/>
         </w:tblBorders>
-        <w:tblLook w:val="0000"/>
+        <w:tblLook w:val="0000" w:firstRow="0" w:lastRow="0" w:firstColumn="0" w:lastColumn="0" w:noHBand="0" w:noVBand="0"/>
       </w:tblPr>
       <w:tblGrid>
         <w:gridCol w:w="2658"/>
@@ -13322,7 +13322,7 @@
           <w:insideH w:val="single" w:sz="4" w:space="0" w:color="auto"/>
           <w:insideV w:val="single" w:sz="4" w:space="0" w:color="auto"/>
         </w:tblBorders>
-        <w:tblLook w:val="0000"/>
+        <w:tblLook w:val="0000" w:firstRow="0" w:lastRow="0" w:firstColumn="0" w:lastColumn="0" w:noHBand="0" w:noVBand="0"/>
       </w:tblPr>
       <w:tblGrid>
         <w:gridCol w:w="2658"/>
@@ -13744,7 +13744,7 @@
           <w:insideH w:val="single" w:sz="4" w:space="0" w:color="auto"/>
           <w:insideV w:val="single" w:sz="4" w:space="0" w:color="auto"/>
         </w:tblBorders>
-        <w:tblLook w:val="0000"/>
+        <w:tblLook w:val="0000" w:firstRow="0" w:lastRow="0" w:firstColumn="0" w:lastColumn="0" w:noHBand="0" w:noVBand="0"/>
       </w:tblPr>
       <w:tblGrid>
         <w:gridCol w:w="2658"/>
@@ -14237,7 +14237,7 @@
           <w:insideH w:val="single" w:sz="4" w:space="0" w:color="auto"/>
           <w:insideV w:val="single" w:sz="4" w:space="0" w:color="auto"/>
         </w:tblBorders>
-        <w:tblLook w:val="0000"/>
+        <w:tblLook w:val="0000" w:firstRow="0" w:lastRow="0" w:firstColumn="0" w:lastColumn="0" w:noHBand="0" w:noVBand="0"/>
       </w:tblPr>
       <w:tblGrid>
         <w:gridCol w:w="2658"/>
@@ -14771,7 +14771,7 @@
           <w:insideH w:val="single" w:sz="4" w:space="0" w:color="auto"/>
           <w:insideV w:val="single" w:sz="4" w:space="0" w:color="auto"/>
         </w:tblBorders>
-        <w:tblLook w:val="0000"/>
+        <w:tblLook w:val="0000" w:firstRow="0" w:lastRow="0" w:firstColumn="0" w:lastColumn="0" w:noHBand="0" w:noVBand="0"/>
       </w:tblPr>
       <w:tblGrid>
         <w:gridCol w:w="2658"/>
@@ -15291,7 +15291,7 @@
           <w:insideH w:val="single" w:sz="4" w:space="0" w:color="auto"/>
           <w:insideV w:val="single" w:sz="4" w:space="0" w:color="auto"/>
         </w:tblBorders>
-        <w:tblLook w:val="0000"/>
+        <w:tblLook w:val="0000" w:firstRow="0" w:lastRow="0" w:firstColumn="0" w:lastColumn="0" w:noHBand="0" w:noVBand="0"/>
       </w:tblPr>
       <w:tblGrid>
         <w:gridCol w:w="2658"/>
@@ -15742,7 +15742,7 @@
           <w:insideH w:val="single" w:sz="4" w:space="0" w:color="auto"/>
           <w:insideV w:val="single" w:sz="4" w:space="0" w:color="auto"/>
         </w:tblBorders>
-        <w:tblLook w:val="0000"/>
+        <w:tblLook w:val="0000" w:firstRow="0" w:lastRow="0" w:firstColumn="0" w:lastColumn="0" w:noHBand="0" w:noVBand="0"/>
       </w:tblPr>
       <w:tblGrid>
         <w:gridCol w:w="2650"/>
@@ -16169,7 +16169,7 @@
           <w:insideH w:val="single" w:sz="4" w:space="0" w:color="auto"/>
           <w:insideV w:val="single" w:sz="4" w:space="0" w:color="auto"/>
         </w:tblBorders>
-        <w:tblLook w:val="0000"/>
+        <w:tblLook w:val="0000" w:firstRow="0" w:lastRow="0" w:firstColumn="0" w:lastColumn="0" w:noHBand="0" w:noVBand="0"/>
       </w:tblPr>
       <w:tblGrid>
         <w:gridCol w:w="2658"/>
@@ -16600,7 +16600,7 @@
           <w:insideH w:val="single" w:sz="4" w:space="0" w:color="auto"/>
           <w:insideV w:val="single" w:sz="4" w:space="0" w:color="auto"/>
         </w:tblBorders>
-        <w:tblLook w:val="0000"/>
+        <w:tblLook w:val="0000" w:firstRow="0" w:lastRow="0" w:firstColumn="0" w:lastColumn="0" w:noHBand="0" w:noVBand="0"/>
       </w:tblPr>
       <w:tblGrid>
         <w:gridCol w:w="2658"/>
@@ -17001,7 +17001,7 @@
           <w:insideH w:val="single" w:sz="4" w:space="0" w:color="auto"/>
           <w:insideV w:val="single" w:sz="4" w:space="0" w:color="auto"/>
         </w:tblBorders>
-        <w:tblLook w:val="0000"/>
+        <w:tblLook w:val="0000" w:firstRow="0" w:lastRow="0" w:firstColumn="0" w:lastColumn="0" w:noHBand="0" w:noVBand="0"/>
       </w:tblPr>
       <w:tblGrid>
         <w:gridCol w:w="2650"/>
@@ -17417,7 +17417,7 @@
           <w:insideH w:val="single" w:sz="4" w:space="0" w:color="auto"/>
           <w:insideV w:val="single" w:sz="4" w:space="0" w:color="auto"/>
         </w:tblBorders>
-        <w:tblLook w:val="0000"/>
+        <w:tblLook w:val="0000" w:firstRow="0" w:lastRow="0" w:firstColumn="0" w:lastColumn="0" w:noHBand="0" w:noVBand="0"/>
       </w:tblPr>
       <w:tblGrid>
         <w:gridCol w:w="2658"/>
@@ -17813,7 +17813,7 @@
           <w:insideH w:val="single" w:sz="4" w:space="0" w:color="auto"/>
           <w:insideV w:val="single" w:sz="4" w:space="0" w:color="auto"/>
         </w:tblBorders>
-        <w:tblLook w:val="0000"/>
+        <w:tblLook w:val="0000" w:firstRow="0" w:lastRow="0" w:firstColumn="0" w:lastColumn="0" w:noHBand="0" w:noVBand="0"/>
       </w:tblPr>
       <w:tblGrid>
         <w:gridCol w:w="2658"/>
@@ -18250,7 +18250,7 @@
           <w:insideH w:val="single" w:sz="4" w:space="0" w:color="auto"/>
           <w:insideV w:val="single" w:sz="4" w:space="0" w:color="auto"/>
         </w:tblBorders>
-        <w:tblLook w:val="0000"/>
+        <w:tblLook w:val="0000" w:firstRow="0" w:lastRow="0" w:firstColumn="0" w:lastColumn="0" w:noHBand="0" w:noVBand="0"/>
       </w:tblPr>
       <w:tblGrid>
         <w:gridCol w:w="2650"/>
@@ -18625,7 +18625,7 @@
           <w:insideH w:val="single" w:sz="4" w:space="0" w:color="auto"/>
           <w:insideV w:val="single" w:sz="4" w:space="0" w:color="auto"/>
         </w:tblBorders>
-        <w:tblLook w:val="0000"/>
+        <w:tblLook w:val="0000" w:firstRow="0" w:lastRow="0" w:firstColumn="0" w:lastColumn="0" w:noHBand="0" w:noVBand="0"/>
       </w:tblPr>
       <w:tblGrid>
         <w:gridCol w:w="2658"/>
@@ -19056,7 +19056,7 @@
           <w:insideH w:val="single" w:sz="4" w:space="0" w:color="auto"/>
           <w:insideV w:val="single" w:sz="4" w:space="0" w:color="auto"/>
         </w:tblBorders>
-        <w:tblLook w:val="0000"/>
+        <w:tblLook w:val="0000" w:firstRow="0" w:lastRow="0" w:firstColumn="0" w:lastColumn="0" w:noHBand="0" w:noVBand="0"/>
       </w:tblPr>
       <w:tblGrid>
         <w:gridCol w:w="2658"/>
@@ -19439,7 +19439,7 @@
           <w:insideH w:val="single" w:sz="4" w:space="0" w:color="auto"/>
           <w:insideV w:val="single" w:sz="4" w:space="0" w:color="auto"/>
         </w:tblBorders>
-        <w:tblLook w:val="0000"/>
+        <w:tblLook w:val="0000" w:firstRow="0" w:lastRow="0" w:firstColumn="0" w:lastColumn="0" w:noHBand="0" w:noVBand="0"/>
       </w:tblPr>
       <w:tblGrid>
         <w:gridCol w:w="2658"/>
@@ -19821,7 +19821,7 @@
           <w:insideH w:val="single" w:sz="4" w:space="0" w:color="auto"/>
           <w:insideV w:val="single" w:sz="4" w:space="0" w:color="auto"/>
         </w:tblBorders>
-        <w:tblLook w:val="0000"/>
+        <w:tblLook w:val="0000" w:firstRow="0" w:lastRow="0" w:firstColumn="0" w:lastColumn="0" w:noHBand="0" w:noVBand="0"/>
       </w:tblPr>
       <w:tblGrid>
         <w:gridCol w:w="2658"/>
@@ -20162,7 +20162,7 @@
           <w:insideH w:val="single" w:sz="4" w:space="0" w:color="auto"/>
           <w:insideV w:val="single" w:sz="4" w:space="0" w:color="auto"/>
         </w:tblBorders>
-        <w:tblLook w:val="0000"/>
+        <w:tblLook w:val="0000" w:firstRow="0" w:lastRow="0" w:firstColumn="0" w:lastColumn="0" w:noHBand="0" w:noVBand="0"/>
       </w:tblPr>
       <w:tblGrid>
         <w:gridCol w:w="2658"/>
@@ -20644,7 +20644,7 @@
           <w:insideH w:val="single" w:sz="4" w:space="0" w:color="000000"/>
           <w:insideV w:val="single" w:sz="4" w:space="0" w:color="000000"/>
         </w:tblBorders>
-        <w:tblLook w:val="04A0"/>
+        <w:tblLook w:val="04A0" w:firstRow="1" w:lastRow="0" w:firstColumn="1" w:lastColumn="0" w:noHBand="0" w:noVBand="1"/>
       </w:tblPr>
       <w:tblGrid>
         <w:gridCol w:w="2475"/>
@@ -21724,7 +21724,7 @@
           <w:left w:w="70" w:type="dxa"/>
           <w:right w:w="70" w:type="dxa"/>
         </w:tblCellMar>
-        <w:tblLook w:val="0000"/>
+        <w:tblLook w:val="0000" w:firstRow="0" w:lastRow="0" w:firstColumn="0" w:lastColumn="0" w:noHBand="0" w:noVBand="0"/>
       </w:tblPr>
       <w:tblGrid>
         <w:gridCol w:w="3120"/>
@@ -21936,7 +21936,7 @@
           <w:left w:w="70" w:type="dxa"/>
           <w:right w:w="70" w:type="dxa"/>
         </w:tblCellMar>
-        <w:tblLook w:val="0000"/>
+        <w:tblLook w:val="0000" w:firstRow="0" w:lastRow="0" w:firstColumn="0" w:lastColumn="0" w:noHBand="0" w:noVBand="0"/>
       </w:tblPr>
       <w:tblGrid>
         <w:gridCol w:w="3120"/>
@@ -22147,7 +22147,7 @@
           <w:left w:w="70" w:type="dxa"/>
           <w:right w:w="70" w:type="dxa"/>
         </w:tblCellMar>
-        <w:tblLook w:val="0000"/>
+        <w:tblLook w:val="0000" w:firstRow="0" w:lastRow="0" w:firstColumn="0" w:lastColumn="0" w:noHBand="0" w:noVBand="0"/>
       </w:tblPr>
       <w:tblGrid>
         <w:gridCol w:w="3120"/>
@@ -22388,7 +22388,7 @@
           <w:left w:w="70" w:type="dxa"/>
           <w:right w:w="70" w:type="dxa"/>
         </w:tblCellMar>
-        <w:tblLook w:val="0000"/>
+        <w:tblLook w:val="0000" w:firstRow="0" w:lastRow="0" w:firstColumn="0" w:lastColumn="0" w:noHBand="0" w:noVBand="0"/>
       </w:tblPr>
       <w:tblGrid>
         <w:gridCol w:w="3120"/>
@@ -22618,7 +22618,7 @@
           <w:left w:w="70" w:type="dxa"/>
           <w:right w:w="70" w:type="dxa"/>
         </w:tblCellMar>
-        <w:tblLook w:val="0000"/>
+        <w:tblLook w:val="0000" w:firstRow="0" w:lastRow="0" w:firstColumn="0" w:lastColumn="0" w:noHBand="0" w:noVBand="0"/>
       </w:tblPr>
       <w:tblGrid>
         <w:gridCol w:w="3120"/>
@@ -22822,7 +22822,7 @@
           <w:left w:w="70" w:type="dxa"/>
           <w:right w:w="70" w:type="dxa"/>
         </w:tblCellMar>
-        <w:tblLook w:val="0000"/>
+        <w:tblLook w:val="0000" w:firstRow="0" w:lastRow="0" w:firstColumn="0" w:lastColumn="0" w:noHBand="0" w:noVBand="0"/>
       </w:tblPr>
       <w:tblGrid>
         <w:gridCol w:w="3120"/>
@@ -23048,7 +23048,7 @@
           <w:left w:w="70" w:type="dxa"/>
           <w:right w:w="70" w:type="dxa"/>
         </w:tblCellMar>
-        <w:tblLook w:val="0000"/>
+        <w:tblLook w:val="0000" w:firstRow="0" w:lastRow="0" w:firstColumn="0" w:lastColumn="0" w:noHBand="0" w:noVBand="0"/>
       </w:tblPr>
       <w:tblGrid>
         <w:gridCol w:w="3120"/>
@@ -23275,7 +23275,7 @@
           <w:left w:w="70" w:type="dxa"/>
           <w:right w:w="70" w:type="dxa"/>
         </w:tblCellMar>
-        <w:tblLook w:val="0000"/>
+        <w:tblLook w:val="0000" w:firstRow="0" w:lastRow="0" w:firstColumn="0" w:lastColumn="0" w:noHBand="0" w:noVBand="0"/>
       </w:tblPr>
       <w:tblGrid>
         <w:gridCol w:w="3120"/>
@@ -23471,7 +23471,7 @@
           <w:left w:w="70" w:type="dxa"/>
           <w:right w:w="70" w:type="dxa"/>
         </w:tblCellMar>
-        <w:tblLook w:val="0000"/>
+        <w:tblLook w:val="0000" w:firstRow="0" w:lastRow="0" w:firstColumn="0" w:lastColumn="0" w:noHBand="0" w:noVBand="0"/>
       </w:tblPr>
       <w:tblGrid>
         <w:gridCol w:w="3120"/>
@@ -23722,7 +23722,7 @@
           <w:left w:w="70" w:type="dxa"/>
           <w:right w:w="70" w:type="dxa"/>
         </w:tblCellMar>
-        <w:tblLook w:val="0000"/>
+        <w:tblLook w:val="0000" w:firstRow="0" w:lastRow="0" w:firstColumn="0" w:lastColumn="0" w:noHBand="0" w:noVBand="0"/>
       </w:tblPr>
       <w:tblGrid>
         <w:gridCol w:w="3120"/>
@@ -23919,7 +23919,7 @@
           <w:left w:w="70" w:type="dxa"/>
           <w:right w:w="70" w:type="dxa"/>
         </w:tblCellMar>
-        <w:tblLook w:val="0000"/>
+        <w:tblLook w:val="0000" w:firstRow="0" w:lastRow="0" w:firstColumn="0" w:lastColumn="0" w:noHBand="0" w:noVBand="0"/>
       </w:tblPr>
       <w:tblGrid>
         <w:gridCol w:w="3120"/>
@@ -24116,7 +24116,7 @@
           <w:left w:w="70" w:type="dxa"/>
           <w:right w:w="70" w:type="dxa"/>
         </w:tblCellMar>
-        <w:tblLook w:val="0000"/>
+        <w:tblLook w:val="0000" w:firstRow="0" w:lastRow="0" w:firstColumn="0" w:lastColumn="0" w:noHBand="0" w:noVBand="0"/>
       </w:tblPr>
       <w:tblGrid>
         <w:gridCol w:w="3120"/>
@@ -24319,7 +24319,7 @@
           <w:left w:w="70" w:type="dxa"/>
           <w:right w:w="70" w:type="dxa"/>
         </w:tblCellMar>
-        <w:tblLook w:val="0000"/>
+        <w:tblLook w:val="0000" w:firstRow="0" w:lastRow="0" w:firstColumn="0" w:lastColumn="0" w:noHBand="0" w:noVBand="0"/>
       </w:tblPr>
       <w:tblGrid>
         <w:gridCol w:w="3120"/>
@@ -24537,7 +24537,7 @@
           <w:left w:w="70" w:type="dxa"/>
           <w:right w:w="70" w:type="dxa"/>
         </w:tblCellMar>
-        <w:tblLook w:val="0000"/>
+        <w:tblLook w:val="0000" w:firstRow="0" w:lastRow="0" w:firstColumn="0" w:lastColumn="0" w:noHBand="0" w:noVBand="0"/>
       </w:tblPr>
       <w:tblGrid>
         <w:gridCol w:w="3120"/>
@@ -24734,7 +24734,7 @@
           <w:left w:w="70" w:type="dxa"/>
           <w:right w:w="70" w:type="dxa"/>
         </w:tblCellMar>
-        <w:tblLook w:val="0000"/>
+        <w:tblLook w:val="0000" w:firstRow="0" w:lastRow="0" w:firstColumn="0" w:lastColumn="0" w:noHBand="0" w:noVBand="0"/>
       </w:tblPr>
       <w:tblGrid>
         <w:gridCol w:w="3120"/>
@@ -24916,6 +24916,22 @@
     <w:p/>
     <w:p/>
     <w:p/>
+    <w:p/>
+    <w:p/>
+    <w:p/>
+    <w:p/>
+    <w:p/>
+    <w:p/>
+    <w:p/>
+    <w:p/>
+    <w:p/>
+    <w:p/>
+    <w:p/>
+    <w:p/>
+    <w:p/>
+    <w:p/>
+    <w:p/>
+    <w:p/>
     <w:p>
       <w:pPr>
         <w:pStyle w:val="Ttulo2"/>
@@ -24939,13 +24955,6 @@
     </w:p>
     <w:p>
       <w:pPr>
-        <w:rPr>
-          <w:color w:val="0000FF"/>
-        </w:rPr>
-      </w:pPr>
-    </w:p>
-    <w:p>
-      <w:pPr>
         <w:pStyle w:val="Ttulo3"/>
         <w:spacing w:after="0" w:line="360" w:lineRule="auto"/>
         <w:rPr>
@@ -24957,7 +24966,6 @@
         <w:rPr>
           <w:szCs w:val="24"/>
         </w:rPr>
-        <w:lastRenderedPageBreak/>
         <w:t>Baixa Fidelidade</w:t>
       </w:r>
       <w:bookmarkEnd w:id="108"/>
@@ -24974,7 +24982,7 @@
           <w:color w:val="FF0000"/>
         </w:rPr>
         <w:drawing>
-          <wp:inline distT="0" distB="0" distL="0" distR="0">
+          <wp:inline distT="0" distB="0" distL="0" distR="0" wp14:anchorId="282201F6" wp14:editId="3BB1F63C">
             <wp:extent cx="5940425" cy="4197985"/>
             <wp:effectExtent l="0" t="0" r="0" b="0"/>
             <wp:docPr id="13" name="Imagem 13"/>
@@ -24989,10 +24997,10 @@
                     <pic:cNvPicPr/>
                   </pic:nvPicPr>
                   <pic:blipFill>
-                    <a:blip r:embed="rId20">
+                    <a:blip r:embed="rId21">
                       <a:extLst>
                         <a:ext uri="{28A0092B-C50C-407E-A947-70E740481C1C}">
-                          <a14:useLocalDpi xmlns:a14="http://schemas.microsoft.com/office/drawing/2010/main" xmlns:wps="http://schemas.microsoft.com/office/word/2010/wordprocessingShape" xmlns:wpi="http://schemas.microsoft.com/office/word/2010/wordprocessingInk" xmlns:wpg="http://schemas.microsoft.com/office/word/2010/wordprocessingGroup" xmlns:w14="http://schemas.microsoft.com/office/word/2010/wordml" xmlns:w="http://schemas.openxmlformats.org/wordprocessingml/2006/main" xmlns:w10="urn:schemas-microsoft-com:office:word" xmlns:wp14="http://schemas.microsoft.com/office/word/2010/wordprocessingDrawing" xmlns:v="urn:schemas-microsoft-com:vml" xmlns:o="urn:schemas-microsoft-com:office:office" xmlns:mc="http://schemas.openxmlformats.org/markup-compatibility/2006" xmlns:wpc="http://schemas.microsoft.com/office/word/2010/wordprocessingCanvas" xmlns="" val="0"/>
+                          <a14:useLocalDpi xmlns:a14="http://schemas.microsoft.com/office/drawing/2010/main" val="0"/>
                         </a:ext>
                       </a:extLst>
                     </a:blip>
@@ -25030,7 +25038,7 @@
         </w:rPr>
         <w:lastRenderedPageBreak/>
         <w:drawing>
-          <wp:inline distT="0" distB="0" distL="0" distR="0">
+          <wp:inline distT="0" distB="0" distL="0" distR="0" wp14:anchorId="35403AA8" wp14:editId="7C171738">
             <wp:extent cx="5940425" cy="4197985"/>
             <wp:effectExtent l="0" t="0" r="0" b="0"/>
             <wp:docPr id="19" name="Imagem 19"/>
@@ -25045,10 +25053,10 @@
                     <pic:cNvPicPr/>
                   </pic:nvPicPr>
                   <pic:blipFill>
-                    <a:blip r:embed="rId21">
+                    <a:blip r:embed="rId22">
                       <a:extLst>
                         <a:ext uri="{28A0092B-C50C-407E-A947-70E740481C1C}">
-                          <a14:useLocalDpi xmlns:a14="http://schemas.microsoft.com/office/drawing/2010/main" xmlns:wps="http://schemas.microsoft.com/office/word/2010/wordprocessingShape" xmlns:wpi="http://schemas.microsoft.com/office/word/2010/wordprocessingInk" xmlns:wpg="http://schemas.microsoft.com/office/word/2010/wordprocessingGroup" xmlns:w14="http://schemas.microsoft.com/office/word/2010/wordml" xmlns:w="http://schemas.openxmlformats.org/wordprocessingml/2006/main" xmlns:w10="urn:schemas-microsoft-com:office:word" xmlns:wp14="http://schemas.microsoft.com/office/word/2010/wordprocessingDrawing" xmlns:v="urn:schemas-microsoft-com:vml" xmlns:o="urn:schemas-microsoft-com:office:office" xmlns:mc="http://schemas.openxmlformats.org/markup-compatibility/2006" xmlns:wpc="http://schemas.microsoft.com/office/word/2010/wordprocessingCanvas" xmlns="" val="0"/>
+                          <a14:useLocalDpi xmlns:a14="http://schemas.microsoft.com/office/drawing/2010/main" val="0"/>
                         </a:ext>
                       </a:extLst>
                     </a:blip>
@@ -25079,7 +25087,7 @@
           <w:noProof/>
         </w:rPr>
         <w:drawing>
-          <wp:inline distT="0" distB="0" distL="0" distR="0">
+          <wp:inline distT="0" distB="0" distL="0" distR="0" wp14:anchorId="1CE2B788" wp14:editId="40A79D5F">
             <wp:extent cx="5940425" cy="4197985"/>
             <wp:effectExtent l="0" t="0" r="0" b="0"/>
             <wp:docPr id="20" name="Imagem 20"/>
@@ -25094,10 +25102,10 @@
                     <pic:cNvPicPr/>
                   </pic:nvPicPr>
                   <pic:blipFill>
-                    <a:blip r:embed="rId22">
+                    <a:blip r:embed="rId23">
                       <a:extLst>
                         <a:ext uri="{28A0092B-C50C-407E-A947-70E740481C1C}">
-                          <a14:useLocalDpi xmlns:a14="http://schemas.microsoft.com/office/drawing/2010/main" xmlns:wps="http://schemas.microsoft.com/office/word/2010/wordprocessingShape" xmlns:wpi="http://schemas.microsoft.com/office/word/2010/wordprocessingInk" xmlns:wpg="http://schemas.microsoft.com/office/word/2010/wordprocessingGroup" xmlns:w14="http://schemas.microsoft.com/office/word/2010/wordml" xmlns:w="http://schemas.openxmlformats.org/wordprocessingml/2006/main" xmlns:w10="urn:schemas-microsoft-com:office:word" xmlns:wp14="http://schemas.microsoft.com/office/word/2010/wordprocessingDrawing" xmlns:v="urn:schemas-microsoft-com:vml" xmlns:o="urn:schemas-microsoft-com:office:office" xmlns:mc="http://schemas.openxmlformats.org/markup-compatibility/2006" xmlns:wpc="http://schemas.microsoft.com/office/word/2010/wordprocessingCanvas" xmlns="" val="0"/>
+                          <a14:useLocalDpi xmlns:a14="http://schemas.microsoft.com/office/drawing/2010/main" val="0"/>
                         </a:ext>
                       </a:extLst>
                     </a:blip>
@@ -25134,7 +25142,7 @@
           <w:noProof/>
         </w:rPr>
         <w:drawing>
-          <wp:inline distT="0" distB="0" distL="0" distR="0">
+          <wp:inline distT="0" distB="0" distL="0" distR="0" wp14:anchorId="794D0B7E" wp14:editId="1BBED3A4">
             <wp:extent cx="5940425" cy="4197985"/>
             <wp:effectExtent l="0" t="0" r="0" b="0"/>
             <wp:docPr id="22" name="Imagem 22"/>
@@ -25149,10 +25157,10 @@
                     <pic:cNvPicPr/>
                   </pic:nvPicPr>
                   <pic:blipFill>
-                    <a:blip r:embed="rId23">
+                    <a:blip r:embed="rId24">
                       <a:extLst>
                         <a:ext uri="{28A0092B-C50C-407E-A947-70E740481C1C}">
-                          <a14:useLocalDpi xmlns:a14="http://schemas.microsoft.com/office/drawing/2010/main" xmlns:wps="http://schemas.microsoft.com/office/word/2010/wordprocessingShape" xmlns:wpi="http://schemas.microsoft.com/office/word/2010/wordprocessingInk" xmlns:wpg="http://schemas.microsoft.com/office/word/2010/wordprocessingGroup" xmlns:w14="http://schemas.microsoft.com/office/word/2010/wordml" xmlns:w="http://schemas.openxmlformats.org/wordprocessingml/2006/main" xmlns:w10="urn:schemas-microsoft-com:office:word" xmlns:wp14="http://schemas.microsoft.com/office/word/2010/wordprocessingDrawing" xmlns:v="urn:schemas-microsoft-com:vml" xmlns:o="urn:schemas-microsoft-com:office:office" xmlns:mc="http://schemas.openxmlformats.org/markup-compatibility/2006" xmlns:wpc="http://schemas.microsoft.com/office/word/2010/wordprocessingCanvas" xmlns="" val="0"/>
+                          <a14:useLocalDpi xmlns:a14="http://schemas.microsoft.com/office/drawing/2010/main" val="0"/>
                         </a:ext>
                       </a:extLst>
                     </a:blip>
@@ -25197,7 +25205,7 @@
         </w:rPr>
         <w:lastRenderedPageBreak/>
         <w:drawing>
-          <wp:inline distT="0" distB="0" distL="0" distR="0">
+          <wp:inline distT="0" distB="0" distL="0" distR="0" wp14:anchorId="02C9FF97" wp14:editId="1A5F0280">
             <wp:extent cx="5940425" cy="4197985"/>
             <wp:effectExtent l="0" t="0" r="0" b="0"/>
             <wp:docPr id="23" name="Imagem 23"/>
@@ -25212,10 +25220,10 @@
                     <pic:cNvPicPr/>
                   </pic:nvPicPr>
                   <pic:blipFill>
-                    <a:blip r:embed="rId24">
+                    <a:blip r:embed="rId25">
                       <a:extLst>
                         <a:ext uri="{28A0092B-C50C-407E-A947-70E740481C1C}">
-                          <a14:useLocalDpi xmlns:a14="http://schemas.microsoft.com/office/drawing/2010/main" xmlns:wps="http://schemas.microsoft.com/office/word/2010/wordprocessingShape" xmlns:wpi="http://schemas.microsoft.com/office/word/2010/wordprocessingInk" xmlns:wpg="http://schemas.microsoft.com/office/word/2010/wordprocessingGroup" xmlns:w14="http://schemas.microsoft.com/office/word/2010/wordml" xmlns:w="http://schemas.openxmlformats.org/wordprocessingml/2006/main" xmlns:w10="urn:schemas-microsoft-com:office:word" xmlns:wp14="http://schemas.microsoft.com/office/word/2010/wordprocessingDrawing" xmlns:v="urn:schemas-microsoft-com:vml" xmlns:o="urn:schemas-microsoft-com:office:office" xmlns:mc="http://schemas.openxmlformats.org/markup-compatibility/2006" xmlns:wpc="http://schemas.microsoft.com/office/word/2010/wordprocessingCanvas" xmlns="" val="0"/>
+                          <a14:useLocalDpi xmlns:a14="http://schemas.microsoft.com/office/drawing/2010/main" val="0"/>
                         </a:ext>
                       </a:extLst>
                     </a:blip>
@@ -25245,7 +25253,7 @@
           <w:noProof/>
         </w:rPr>
         <w:drawing>
-          <wp:inline distT="0" distB="0" distL="0" distR="0">
+          <wp:inline distT="0" distB="0" distL="0" distR="0" wp14:anchorId="49EF9649" wp14:editId="07653854">
             <wp:extent cx="5940425" cy="4197985"/>
             <wp:effectExtent l="0" t="0" r="0" b="0"/>
             <wp:docPr id="24" name="Imagem 24"/>
@@ -25260,10 +25268,10 @@
                     <pic:cNvPicPr/>
                   </pic:nvPicPr>
                   <pic:blipFill>
-                    <a:blip r:embed="rId25">
+                    <a:blip r:embed="rId26">
                       <a:extLst>
                         <a:ext uri="{28A0092B-C50C-407E-A947-70E740481C1C}">
-                          <a14:useLocalDpi xmlns:a14="http://schemas.microsoft.com/office/drawing/2010/main" xmlns:wps="http://schemas.microsoft.com/office/word/2010/wordprocessingShape" xmlns:wpi="http://schemas.microsoft.com/office/word/2010/wordprocessingInk" xmlns:wpg="http://schemas.microsoft.com/office/word/2010/wordprocessingGroup" xmlns:w14="http://schemas.microsoft.com/office/word/2010/wordml" xmlns:w="http://schemas.openxmlformats.org/wordprocessingml/2006/main" xmlns:w10="urn:schemas-microsoft-com:office:word" xmlns:wp14="http://schemas.microsoft.com/office/word/2010/wordprocessingDrawing" xmlns:v="urn:schemas-microsoft-com:vml" xmlns:o="urn:schemas-microsoft-com:office:office" xmlns:mc="http://schemas.openxmlformats.org/markup-compatibility/2006" xmlns:wpc="http://schemas.microsoft.com/office/word/2010/wordprocessingCanvas" xmlns="" val="0"/>
+                          <a14:useLocalDpi xmlns:a14="http://schemas.microsoft.com/office/drawing/2010/main" val="0"/>
                         </a:ext>
                       </a:extLst>
                     </a:blip>
@@ -25294,7 +25302,7 @@
         </w:rPr>
         <w:lastRenderedPageBreak/>
         <w:drawing>
-          <wp:inline distT="0" distB="0" distL="0" distR="0">
+          <wp:inline distT="0" distB="0" distL="0" distR="0" wp14:anchorId="512E9EC5" wp14:editId="048DC483">
             <wp:extent cx="5940425" cy="4191635"/>
             <wp:effectExtent l="0" t="0" r="0" b="0"/>
             <wp:docPr id="25" name="Imagem 25"/>
@@ -25309,10 +25317,10 @@
                     <pic:cNvPicPr/>
                   </pic:nvPicPr>
                   <pic:blipFill>
-                    <a:blip r:embed="rId26">
+                    <a:blip r:embed="rId27">
                       <a:extLst>
                         <a:ext uri="{28A0092B-C50C-407E-A947-70E740481C1C}">
-                          <a14:useLocalDpi xmlns:a14="http://schemas.microsoft.com/office/drawing/2010/main" xmlns:wps="http://schemas.microsoft.com/office/word/2010/wordprocessingShape" xmlns:wpi="http://schemas.microsoft.com/office/word/2010/wordprocessingInk" xmlns:wpg="http://schemas.microsoft.com/office/word/2010/wordprocessingGroup" xmlns:w14="http://schemas.microsoft.com/office/word/2010/wordml" xmlns:w="http://schemas.openxmlformats.org/wordprocessingml/2006/main" xmlns:w10="urn:schemas-microsoft-com:office:word" xmlns:wp14="http://schemas.microsoft.com/office/word/2010/wordprocessingDrawing" xmlns:v="urn:schemas-microsoft-com:vml" xmlns:o="urn:schemas-microsoft-com:office:office" xmlns:mc="http://schemas.openxmlformats.org/markup-compatibility/2006" xmlns:wpc="http://schemas.microsoft.com/office/word/2010/wordprocessingCanvas" xmlns="" val="0"/>
+                          <a14:useLocalDpi xmlns:a14="http://schemas.microsoft.com/office/drawing/2010/main" val="0"/>
                         </a:ext>
                       </a:extLst>
                     </a:blip>
@@ -25338,11 +25346,357 @@
     </w:p>
     <w:p/>
     <w:p>
+      <w:r>
+        <w:rPr>
+          <w:noProof/>
+        </w:rPr>
+        <w:lastRenderedPageBreak/>
+        <w:drawing>
+          <wp:inline distT="0" distB="0" distL="0" distR="0" wp14:anchorId="4DB87A01" wp14:editId="392D5CD8">
+            <wp:extent cx="5940425" cy="3765550"/>
+            <wp:effectExtent l="0" t="0" r="0" b="0"/>
+            <wp:docPr id="1" name="Imagem 1"/>
+            <wp:cNvGraphicFramePr>
+              <a:graphicFrameLocks xmlns:a="http://schemas.openxmlformats.org/drawingml/2006/main" noChangeAspect="1"/>
+            </wp:cNvGraphicFramePr>
+            <a:graphic xmlns:a="http://schemas.openxmlformats.org/drawingml/2006/main">
+              <a:graphicData uri="http://schemas.openxmlformats.org/drawingml/2006/picture">
+                <pic:pic xmlns:pic="http://schemas.openxmlformats.org/drawingml/2006/picture">
+                  <pic:nvPicPr>
+                    <pic:cNvPr id="1" name="BoletimDigita.png"/>
+                    <pic:cNvPicPr/>
+                  </pic:nvPicPr>
+                  <pic:blipFill>
+                    <a:blip r:embed="rId28">
+                      <a:extLst>
+                        <a:ext uri="{28A0092B-C50C-407E-A947-70E740481C1C}">
+                          <a14:useLocalDpi xmlns:a14="http://schemas.microsoft.com/office/drawing/2010/main" val="0"/>
+                        </a:ext>
+                      </a:extLst>
+                    </a:blip>
+                    <a:stretch>
+                      <a:fillRect/>
+                    </a:stretch>
+                  </pic:blipFill>
+                  <pic:spPr>
+                    <a:xfrm>
+                      <a:off x="0" y="0"/>
+                      <a:ext cx="5940425" cy="3765550"/>
+                    </a:xfrm>
+                    <a:prstGeom prst="rect">
+                      <a:avLst/>
+                    </a:prstGeom>
+                  </pic:spPr>
+                </pic:pic>
+              </a:graphicData>
+            </a:graphic>
+          </wp:inline>
+        </w:drawing>
+      </w:r>
+      <w:r>
+        <w:rPr>
+          <w:noProof/>
+        </w:rPr>
+        <w:drawing>
+          <wp:inline distT="0" distB="0" distL="0" distR="0" wp14:anchorId="1C4F9433" wp14:editId="33F5382D">
+            <wp:extent cx="5940425" cy="3765550"/>
+            <wp:effectExtent l="0" t="0" r="0" b="0"/>
+            <wp:docPr id="2" name="Imagem 2"/>
+            <wp:cNvGraphicFramePr>
+              <a:graphicFrameLocks xmlns:a="http://schemas.openxmlformats.org/drawingml/2006/main" noChangeAspect="1"/>
+            </wp:cNvGraphicFramePr>
+            <a:graphic xmlns:a="http://schemas.openxmlformats.org/drawingml/2006/main">
+              <a:graphicData uri="http://schemas.openxmlformats.org/drawingml/2006/picture">
+                <pic:pic xmlns:pic="http://schemas.openxmlformats.org/drawingml/2006/picture">
+                  <pic:nvPicPr>
+                    <pic:cNvPr id="2" name="BOLETIMInsere.png"/>
+                    <pic:cNvPicPr/>
+                  </pic:nvPicPr>
+                  <pic:blipFill>
+                    <a:blip r:embed="rId29">
+                      <a:extLst>
+                        <a:ext uri="{28A0092B-C50C-407E-A947-70E740481C1C}">
+                          <a14:useLocalDpi xmlns:a14="http://schemas.microsoft.com/office/drawing/2010/main" val="0"/>
+                        </a:ext>
+                      </a:extLst>
+                    </a:blip>
+                    <a:stretch>
+                      <a:fillRect/>
+                    </a:stretch>
+                  </pic:blipFill>
+                  <pic:spPr>
+                    <a:xfrm>
+                      <a:off x="0" y="0"/>
+                      <a:ext cx="5940425" cy="3765550"/>
+                    </a:xfrm>
+                    <a:prstGeom prst="rect">
+                      <a:avLst/>
+                    </a:prstGeom>
+                  </pic:spPr>
+                </pic:pic>
+              </a:graphicData>
+            </a:graphic>
+          </wp:inline>
+        </w:drawing>
+      </w:r>
+      <w:r>
+        <w:rPr>
+          <w:noProof/>
+        </w:rPr>
+        <w:lastRenderedPageBreak/>
+        <w:drawing>
+          <wp:inline distT="0" distB="0" distL="0" distR="0" wp14:anchorId="6178F368" wp14:editId="781ECD8C">
+            <wp:extent cx="5940425" cy="3678555"/>
+            <wp:effectExtent l="0" t="0" r="0" b="0"/>
+            <wp:docPr id="5" name="Imagem 5"/>
+            <wp:cNvGraphicFramePr>
+              <a:graphicFrameLocks xmlns:a="http://schemas.openxmlformats.org/drawingml/2006/main" noChangeAspect="1"/>
+            </wp:cNvGraphicFramePr>
+            <a:graphic xmlns:a="http://schemas.openxmlformats.org/drawingml/2006/main">
+              <a:graphicData uri="http://schemas.openxmlformats.org/drawingml/2006/picture">
+                <pic:pic xmlns:pic="http://schemas.openxmlformats.org/drawingml/2006/picture">
+                  <pic:nvPicPr>
+                    <pic:cNvPr id="5" name="BoletimVisualiza.png"/>
+                    <pic:cNvPicPr/>
+                  </pic:nvPicPr>
+                  <pic:blipFill>
+                    <a:blip r:embed="rId30">
+                      <a:extLst>
+                        <a:ext uri="{28A0092B-C50C-407E-A947-70E740481C1C}">
+                          <a14:useLocalDpi xmlns:a14="http://schemas.microsoft.com/office/drawing/2010/main" val="0"/>
+                        </a:ext>
+                      </a:extLst>
+                    </a:blip>
+                    <a:stretch>
+                      <a:fillRect/>
+                    </a:stretch>
+                  </pic:blipFill>
+                  <pic:spPr>
+                    <a:xfrm>
+                      <a:off x="0" y="0"/>
+                      <a:ext cx="5940425" cy="3678555"/>
+                    </a:xfrm>
+                    <a:prstGeom prst="rect">
+                      <a:avLst/>
+                    </a:prstGeom>
+                  </pic:spPr>
+                </pic:pic>
+              </a:graphicData>
+            </a:graphic>
+          </wp:inline>
+        </w:drawing>
+      </w:r>
+      <w:r>
+        <w:rPr>
+          <w:noProof/>
+        </w:rPr>
+        <w:drawing>
+          <wp:inline distT="0" distB="0" distL="0" distR="0" wp14:anchorId="50C05BDC" wp14:editId="7E90E541">
+            <wp:extent cx="5940425" cy="3765550"/>
+            <wp:effectExtent l="0" t="0" r="0" b="0"/>
+            <wp:docPr id="6" name="Imagem 6"/>
+            <wp:cNvGraphicFramePr>
+              <a:graphicFrameLocks xmlns:a="http://schemas.openxmlformats.org/drawingml/2006/main" noChangeAspect="1"/>
+            </wp:cNvGraphicFramePr>
+            <a:graphic xmlns:a="http://schemas.openxmlformats.org/drawingml/2006/main">
+              <a:graphicData uri="http://schemas.openxmlformats.org/drawingml/2006/picture">
+                <pic:pic xmlns:pic="http://schemas.openxmlformats.org/drawingml/2006/picture">
+                  <pic:nvPicPr>
+                    <pic:cNvPr id="6" name="Ocorrencia Sequencia.png"/>
+                    <pic:cNvPicPr/>
+                  </pic:nvPicPr>
+                  <pic:blipFill>
+                    <a:blip r:embed="rId31">
+                      <a:extLst>
+                        <a:ext uri="{28A0092B-C50C-407E-A947-70E740481C1C}">
+                          <a14:useLocalDpi xmlns:a14="http://schemas.microsoft.com/office/drawing/2010/main" val="0"/>
+                        </a:ext>
+                      </a:extLst>
+                    </a:blip>
+                    <a:stretch>
+                      <a:fillRect/>
+                    </a:stretch>
+                  </pic:blipFill>
+                  <pic:spPr>
+                    <a:xfrm>
+                      <a:off x="0" y="0"/>
+                      <a:ext cx="5940425" cy="3765550"/>
+                    </a:xfrm>
+                    <a:prstGeom prst="rect">
+                      <a:avLst/>
+                    </a:prstGeom>
+                  </pic:spPr>
+                </pic:pic>
+              </a:graphicData>
+            </a:graphic>
+          </wp:inline>
+        </w:drawing>
+      </w:r>
+      <w:r>
+        <w:rPr>
+          <w:noProof/>
+        </w:rPr>
+        <w:lastRenderedPageBreak/>
+        <w:drawing>
+          <wp:inline distT="0" distB="0" distL="0" distR="0" wp14:anchorId="17B7E2C1" wp14:editId="0482CE93">
+            <wp:extent cx="5940425" cy="4711700"/>
+            <wp:effectExtent l="0" t="0" r="0" b="0"/>
+            <wp:docPr id="7" name="Imagem 7"/>
+            <wp:cNvGraphicFramePr>
+              <a:graphicFrameLocks xmlns:a="http://schemas.openxmlformats.org/drawingml/2006/main" noChangeAspect="1"/>
+            </wp:cNvGraphicFramePr>
+            <a:graphic xmlns:a="http://schemas.openxmlformats.org/drawingml/2006/main">
+              <a:graphicData uri="http://schemas.openxmlformats.org/drawingml/2006/picture">
+                <pic:pic xmlns:pic="http://schemas.openxmlformats.org/drawingml/2006/picture">
+                  <pic:nvPicPr>
+                    <pic:cNvPr id="7" name="OCORRENCIAVisualiza.png"/>
+                    <pic:cNvPicPr/>
+                  </pic:nvPicPr>
+                  <pic:blipFill>
+                    <a:blip r:embed="rId32">
+                      <a:extLst>
+                        <a:ext uri="{28A0092B-C50C-407E-A947-70E740481C1C}">
+                          <a14:useLocalDpi xmlns:a14="http://schemas.microsoft.com/office/drawing/2010/main" val="0"/>
+                        </a:ext>
+                      </a:extLst>
+                    </a:blip>
+                    <a:stretch>
+                      <a:fillRect/>
+                    </a:stretch>
+                  </pic:blipFill>
+                  <pic:spPr>
+                    <a:xfrm>
+                      <a:off x="0" y="0"/>
+                      <a:ext cx="5940425" cy="4711700"/>
+                    </a:xfrm>
+                    <a:prstGeom prst="rect">
+                      <a:avLst/>
+                    </a:prstGeom>
+                  </pic:spPr>
+                </pic:pic>
+              </a:graphicData>
+            </a:graphic>
+          </wp:inline>
+        </w:drawing>
+      </w:r>
+      <w:r>
+        <w:rPr>
+          <w:noProof/>
+        </w:rPr>
+        <w:drawing>
+          <wp:inline distT="0" distB="0" distL="0" distR="0" wp14:anchorId="293B8351" wp14:editId="6B2990D1">
+            <wp:extent cx="5940425" cy="3765550"/>
+            <wp:effectExtent l="0" t="0" r="0" b="0"/>
+            <wp:docPr id="8" name="Imagem 8"/>
+            <wp:cNvGraphicFramePr>
+              <a:graphicFrameLocks xmlns:a="http://schemas.openxmlformats.org/drawingml/2006/main" noChangeAspect="1"/>
+            </wp:cNvGraphicFramePr>
+            <a:graphic xmlns:a="http://schemas.openxmlformats.org/drawingml/2006/main">
+              <a:graphicData uri="http://schemas.openxmlformats.org/drawingml/2006/picture">
+                <pic:pic xmlns:pic="http://schemas.openxmlformats.org/drawingml/2006/picture">
+                  <pic:nvPicPr>
+                    <pic:cNvPr id="8" name="TAREFA.png"/>
+                    <pic:cNvPicPr/>
+                  </pic:nvPicPr>
+                  <pic:blipFill>
+                    <a:blip r:embed="rId33">
+                      <a:extLst>
+                        <a:ext uri="{28A0092B-C50C-407E-A947-70E740481C1C}">
+                          <a14:useLocalDpi xmlns:a14="http://schemas.microsoft.com/office/drawing/2010/main" val="0"/>
+                        </a:ext>
+                      </a:extLst>
+                    </a:blip>
+                    <a:stretch>
+                      <a:fillRect/>
+                    </a:stretch>
+                  </pic:blipFill>
+                  <pic:spPr>
+                    <a:xfrm>
+                      <a:off x="0" y="0"/>
+                      <a:ext cx="5940425" cy="3765550"/>
+                    </a:xfrm>
+                    <a:prstGeom prst="rect">
+                      <a:avLst/>
+                    </a:prstGeom>
+                  </pic:spPr>
+                </pic:pic>
+              </a:graphicData>
+            </a:graphic>
+          </wp:inline>
+        </w:drawing>
+      </w:r>
+      <w:r>
+        <w:rPr>
+          <w:noProof/>
+        </w:rPr>
+        <w:lastRenderedPageBreak/>
+        <w:drawing>
+          <wp:inline distT="0" distB="0" distL="0" distR="0" wp14:anchorId="34A58C53" wp14:editId="4E05234B">
+            <wp:extent cx="5940425" cy="3765550"/>
+            <wp:effectExtent l="0" t="0" r="0" b="0"/>
+            <wp:docPr id="9" name="Imagem 9"/>
+            <wp:cNvGraphicFramePr>
+              <a:graphicFrameLocks xmlns:a="http://schemas.openxmlformats.org/drawingml/2006/main" noChangeAspect="1"/>
+            </wp:cNvGraphicFramePr>
+            <a:graphic xmlns:a="http://schemas.openxmlformats.org/drawingml/2006/main">
+              <a:graphicData uri="http://schemas.openxmlformats.org/drawingml/2006/picture">
+                <pic:pic xmlns:pic="http://schemas.openxmlformats.org/drawingml/2006/picture">
+                  <pic:nvPicPr>
+                    <pic:cNvPr id="9" name="TAREFAVisualiza.png"/>
+                    <pic:cNvPicPr/>
+                  </pic:nvPicPr>
+                  <pic:blipFill>
+                    <a:blip r:embed="rId34">
+                      <a:extLst>
+                        <a:ext uri="{28A0092B-C50C-407E-A947-70E740481C1C}">
+                          <a14:useLocalDpi xmlns:a14="http://schemas.microsoft.com/office/drawing/2010/main" val="0"/>
+                        </a:ext>
+                      </a:extLst>
+                    </a:blip>
+                    <a:stretch>
+                      <a:fillRect/>
+                    </a:stretch>
+                  </pic:blipFill>
+                  <pic:spPr>
+                    <a:xfrm>
+                      <a:off x="0" y="0"/>
+                      <a:ext cx="5940425" cy="3765550"/>
+                    </a:xfrm>
+                    <a:prstGeom prst="rect">
+                      <a:avLst/>
+                    </a:prstGeom>
+                  </pic:spPr>
+                </pic:pic>
+              </a:graphicData>
+            </a:graphic>
+          </wp:inline>
+        </w:drawing>
+      </w:r>
+    </w:p>
+    <w:p/>
+    <w:p/>
+    <w:p/>
+    <w:p/>
+    <w:p/>
+    <w:p/>
+    <w:p/>
+    <w:p/>
+    <w:p/>
+    <w:p/>
+    <w:p/>
+    <w:p/>
+    <w:p/>
+    <w:p/>
+    <w:p/>
+    <w:p/>
+    <w:p/>
+    <w:p>
       <w:pPr>
         <w:pStyle w:val="Ttulo3"/>
       </w:pPr>
       <w:bookmarkStart w:id="109" w:name="_Toc401425091"/>
       <w:r>
+        <w:lastRenderedPageBreak/>
         <w:t>Alta Fidelidade</w:t>
       </w:r>
       <w:bookmarkEnd w:id="109"/>
@@ -25452,16 +25806,16 @@
         <w:t>”</w:t>
       </w:r>
     </w:p>
-    <w:p/>
+    <w:p>
+      <w:bookmarkStart w:id="110" w:name="_GoBack"/>
+      <w:bookmarkEnd w:id="110"/>
+    </w:p>
     <w:p>
       <w:pPr>
         <w:pStyle w:val="Ttulo2"/>
       </w:pPr>
-      <w:bookmarkStart w:id="110" w:name="_GoBack"/>
       <w:bookmarkStart w:id="111" w:name="_Toc401425092"/>
-      <w:bookmarkEnd w:id="110"/>
-      <w:r>
-        <w:lastRenderedPageBreak/>
+      <w:r>
         <w:t>Projeto do Banco de Dados</w:t>
       </w:r>
       <w:bookmarkEnd w:id="111"/>
@@ -25487,6 +25841,7 @@
       <w:bookmarkStart w:id="112" w:name="_Toc269829200"/>
       <w:bookmarkStart w:id="113" w:name="_Toc401425093"/>
       <w:r>
+        <w:lastRenderedPageBreak/>
         <w:t>Modelo Conceitual</w:t>
       </w:r>
       <w:bookmarkEnd w:id="112"/>
@@ -25498,7 +25853,7 @@
           <w:noProof/>
         </w:rPr>
         <w:drawing>
-          <wp:inline distT="0" distB="0" distL="0" distR="0">
+          <wp:inline distT="0" distB="0" distL="0" distR="0" wp14:anchorId="3627D79A" wp14:editId="3187033E">
             <wp:extent cx="7658100" cy="6058536"/>
             <wp:effectExtent l="0" t="0" r="0" b="0"/>
             <wp:docPr id="3" name="Imagem 3"/>
@@ -25513,10 +25868,10 @@
                     <pic:cNvPicPr/>
                   </pic:nvPicPr>
                   <pic:blipFill>
-                    <a:blip r:embed="rId27">
+                    <a:blip r:embed="rId35">
                       <a:extLst>
                         <a:ext uri="{28A0092B-C50C-407E-A947-70E740481C1C}">
-                          <a14:useLocalDpi xmlns:a14="http://schemas.microsoft.com/office/drawing/2010/main" xmlns:wps="http://schemas.microsoft.com/office/word/2010/wordprocessingShape" xmlns:wpi="http://schemas.microsoft.com/office/word/2010/wordprocessingInk" xmlns:wpg="http://schemas.microsoft.com/office/word/2010/wordprocessingGroup" xmlns:w14="http://schemas.microsoft.com/office/word/2010/wordml" xmlns:w="http://schemas.openxmlformats.org/wordprocessingml/2006/main" xmlns:w10="urn:schemas-microsoft-com:office:word" xmlns:wp14="http://schemas.microsoft.com/office/word/2010/wordprocessingDrawing" xmlns:v="urn:schemas-microsoft-com:vml" xmlns:o="urn:schemas-microsoft-com:office:office" xmlns:mc="http://schemas.openxmlformats.org/markup-compatibility/2006" xmlns:wpc="http://schemas.microsoft.com/office/word/2010/wordprocessingCanvas" xmlns="" val="0"/>
+                          <a14:useLocalDpi xmlns:a14="http://schemas.microsoft.com/office/drawing/2010/main" val="0"/>
                         </a:ext>
                       </a:extLst>
                     </a:blip>
@@ -25591,7 +25946,7 @@
           <w:noProof/>
         </w:rPr>
         <w:drawing>
-          <wp:inline distT="0" distB="0" distL="0" distR="0">
+          <wp:inline distT="0" distB="0" distL="0" distR="0" wp14:anchorId="23942243" wp14:editId="04F33BC9">
             <wp:extent cx="7162800" cy="5962237"/>
             <wp:effectExtent l="0" t="0" r="0" b="0"/>
             <wp:docPr id="4" name="Imagem 4"/>
@@ -25606,10 +25961,10 @@
                     <pic:cNvPicPr/>
                   </pic:nvPicPr>
                   <pic:blipFill>
-                    <a:blip r:embed="rId28">
+                    <a:blip r:embed="rId36">
                       <a:extLst>
                         <a:ext uri="{28A0092B-C50C-407E-A947-70E740481C1C}">
-                          <a14:useLocalDpi xmlns:a14="http://schemas.microsoft.com/office/drawing/2010/main" xmlns:wps="http://schemas.microsoft.com/office/word/2010/wordprocessingShape" xmlns:wpi="http://schemas.microsoft.com/office/word/2010/wordprocessingInk" xmlns:wpg="http://schemas.microsoft.com/office/word/2010/wordprocessingGroup" xmlns:w14="http://schemas.microsoft.com/office/word/2010/wordml" xmlns:w="http://schemas.openxmlformats.org/wordprocessingml/2006/main" xmlns:w10="urn:schemas-microsoft-com:office:word" xmlns:wp14="http://schemas.microsoft.com/office/word/2010/wordprocessingDrawing" xmlns:v="urn:schemas-microsoft-com:vml" xmlns:o="urn:schemas-microsoft-com:office:office" xmlns:mc="http://schemas.openxmlformats.org/markup-compatibility/2006" xmlns:wpc="http://schemas.microsoft.com/office/word/2010/wordprocessingCanvas" xmlns="" val="0"/>
+                          <a14:useLocalDpi xmlns:a14="http://schemas.microsoft.com/office/drawing/2010/main" val="0"/>
                         </a:ext>
                       </a:extLst>
                     </a:blip>
@@ -25854,7 +26209,7 @@
           <w:bottom w:w="15" w:type="dxa"/>
           <w:right w:w="15" w:type="dxa"/>
         </w:tblCellMar>
-        <w:tblLook w:val="04A0"/>
+        <w:tblLook w:val="04A0" w:firstRow="1" w:lastRow="0" w:firstColumn="1" w:lastColumn="0" w:noHBand="0" w:noVBand="1"/>
       </w:tblPr>
       <w:tblGrid>
         <w:gridCol w:w="293"/>
@@ -28933,9 +29288,9 @@
           <w:color w:val="0000FF"/>
         </w:rPr>
         <w:sectPr>
-          <w:headerReference w:type="default" r:id="rId29"/>
-          <w:footerReference w:type="default" r:id="rId30"/>
-          <w:headerReference w:type="first" r:id="rId31"/>
+          <w:headerReference w:type="default" r:id="rId37"/>
+          <w:footerReference w:type="default" r:id="rId38"/>
+          <w:headerReference w:type="first" r:id="rId39"/>
           <w:pgSz w:w="11907" w:h="16840" w:code="9"/>
           <w:pgMar w:top="1701" w:right="1134" w:bottom="1134" w:left="1418" w:header="1134" w:footer="0" w:gutter="0"/>
           <w:pgNumType w:start="1"/>
@@ -29046,8 +29401,8 @@
     <w:p>
       <w:pPr>
         <w:sectPr>
-          <w:headerReference w:type="first" r:id="rId32"/>
-          <w:footerReference w:type="first" r:id="rId33"/>
+          <w:headerReference w:type="first" r:id="rId40"/>
+          <w:footerReference w:type="first" r:id="rId41"/>
           <w:pgSz w:w="11907" w:h="16840" w:code="9"/>
           <w:pgMar w:top="1701" w:right="1134" w:bottom="1134" w:left="1701" w:header="1134" w:footer="0" w:gutter="0"/>
           <w:cols w:space="720"/>
@@ -29088,7 +29443,7 @@
 </file>
 
 <file path=word/comments.xml><?xml version="1.0" encoding="utf-8"?>
-<w:comments xmlns:ve="http://schemas.openxmlformats.org/markup-compatibility/2006" xmlns:o="urn:schemas-microsoft-com:office:office" xmlns:r="http://schemas.openxmlformats.org/officeDocument/2006/relationships" xmlns:m="http://schemas.openxmlformats.org/officeDocument/2006/math" xmlns:v="urn:schemas-microsoft-com:vml" xmlns:wp="http://schemas.openxmlformats.org/drawingml/2006/wordprocessingDrawing" xmlns:w10="urn:schemas-microsoft-com:office:word" xmlns:w="http://schemas.openxmlformats.org/wordprocessingml/2006/main" xmlns:wne="http://schemas.microsoft.com/office/word/2006/wordml">
+<w:comments xmlns:wpc="http://schemas.microsoft.com/office/word/2010/wordprocessingCanvas" xmlns:mc="http://schemas.openxmlformats.org/markup-compatibility/2006" xmlns:o="urn:schemas-microsoft-com:office:office" xmlns:r="http://schemas.openxmlformats.org/officeDocument/2006/relationships" xmlns:m="http://schemas.openxmlformats.org/officeDocument/2006/math" xmlns:v="urn:schemas-microsoft-com:vml" xmlns:wp14="http://schemas.microsoft.com/office/word/2010/wordprocessingDrawing" xmlns:wp="http://schemas.openxmlformats.org/drawingml/2006/wordprocessingDrawing" xmlns:w10="urn:schemas-microsoft-com:office:word" xmlns:w="http://schemas.openxmlformats.org/wordprocessingml/2006/main" xmlns:w14="http://schemas.microsoft.com/office/word/2010/wordml" xmlns:w15="http://schemas.microsoft.com/office/word/2012/wordml" xmlns:wpg="http://schemas.microsoft.com/office/word/2010/wordprocessingGroup" xmlns:wpi="http://schemas.microsoft.com/office/word/2010/wordprocessingInk" xmlns:wne="http://schemas.microsoft.com/office/word/2006/wordml" xmlns:wps="http://schemas.microsoft.com/office/word/2010/wordprocessingShape" mc:Ignorable="w14 w15 wp14">
   <w:comment w:id="0" w:author="Joao Ronaldo" w:date="2014-10-12T22:25:00Z" w:initials="JR">
     <w:p>
       <w:pPr>
@@ -29235,26 +29590,26 @@
 
 <file path=word/commentsExtended.xml><?xml version="1.0" encoding="utf-8"?>
 <w15:commentsEx xmlns:wpc="http://schemas.microsoft.com/office/word/2010/wordprocessingCanvas" xmlns:mc="http://schemas.openxmlformats.org/markup-compatibility/2006" xmlns:o="urn:schemas-microsoft-com:office:office" xmlns:r="http://schemas.openxmlformats.org/officeDocument/2006/relationships" xmlns:m="http://schemas.openxmlformats.org/officeDocument/2006/math" xmlns:v="urn:schemas-microsoft-com:vml" xmlns:wp14="http://schemas.microsoft.com/office/word/2010/wordprocessingDrawing" xmlns:wp="http://schemas.openxmlformats.org/drawingml/2006/wordprocessingDrawing" xmlns:w10="urn:schemas-microsoft-com:office:word" xmlns:w="http://schemas.openxmlformats.org/wordprocessingml/2006/main" xmlns:w14="http://schemas.microsoft.com/office/word/2010/wordml" xmlns:w15="http://schemas.microsoft.com/office/word/2012/wordml" xmlns:wpg="http://schemas.microsoft.com/office/word/2010/wordprocessingGroup" xmlns:wpi="http://schemas.microsoft.com/office/word/2010/wordprocessingInk" xmlns:wne="http://schemas.microsoft.com/office/word/2006/wordml" xmlns:wps="http://schemas.microsoft.com/office/word/2010/wordprocessingShape" mc:Ignorable="w14 w15 wp14">
-  <w15:commentEx w15:paraId="5CAF7D09" w15:done="0"/>
-  <w15:commentEx w15:paraId="535CB116" w15:done="0"/>
-  <w15:commentEx w15:paraId="26028BA2" w15:done="0"/>
-  <w15:commentEx w15:paraId="4AB39C3E" w15:done="0"/>
-  <w15:commentEx w15:paraId="677DE0EB" w15:done="0"/>
-  <w15:commentEx w15:paraId="632A94E0" w15:done="0"/>
-  <w15:commentEx w15:paraId="0BE93D5B" w15:done="0"/>
+  <w15:commentEx w15:paraId="655D9C40" w15:done="0"/>
+  <w15:commentEx w15:paraId="534030B8" w15:done="0"/>
+  <w15:commentEx w15:paraId="6099EB24" w15:done="0"/>
+  <w15:commentEx w15:paraId="0BDEBE4A" w15:done="0"/>
+  <w15:commentEx w15:paraId="7B36DA2C" w15:done="0"/>
+  <w15:commentEx w15:paraId="025CBA28" w15:done="0"/>
+  <w15:commentEx w15:paraId="0DF44958" w15:done="0"/>
 </w15:commentsEx>
 </file>
 
 <file path=word/endnotes.xml><?xml version="1.0" encoding="utf-8"?>
-<w:endnotes xmlns:ve="http://schemas.openxmlformats.org/markup-compatibility/2006" xmlns:o="urn:schemas-microsoft-com:office:office" xmlns:r="http://schemas.openxmlformats.org/officeDocument/2006/relationships" xmlns:m="http://schemas.openxmlformats.org/officeDocument/2006/math" xmlns:v="urn:schemas-microsoft-com:vml" xmlns:wp="http://schemas.openxmlformats.org/drawingml/2006/wordprocessingDrawing" xmlns:w10="urn:schemas-microsoft-com:office:word" xmlns:w="http://schemas.openxmlformats.org/wordprocessingml/2006/main" xmlns:wne="http://schemas.microsoft.com/office/word/2006/wordml">
-  <w:endnote w:type="separator" w:id="0">
+<w:endnotes xmlns:wpc="http://schemas.microsoft.com/office/word/2010/wordprocessingCanvas" xmlns:mc="http://schemas.openxmlformats.org/markup-compatibility/2006" xmlns:o="urn:schemas-microsoft-com:office:office" xmlns:r="http://schemas.openxmlformats.org/officeDocument/2006/relationships" xmlns:m="http://schemas.openxmlformats.org/officeDocument/2006/math" xmlns:v="urn:schemas-microsoft-com:vml" xmlns:wp14="http://schemas.microsoft.com/office/word/2010/wordprocessingDrawing" xmlns:wp="http://schemas.openxmlformats.org/drawingml/2006/wordprocessingDrawing" xmlns:w10="urn:schemas-microsoft-com:office:word" xmlns:w="http://schemas.openxmlformats.org/wordprocessingml/2006/main" xmlns:w14="http://schemas.microsoft.com/office/word/2010/wordml" xmlns:w15="http://schemas.microsoft.com/office/word/2012/wordml" xmlns:wpg="http://schemas.microsoft.com/office/word/2010/wordprocessingGroup" xmlns:wpi="http://schemas.microsoft.com/office/word/2010/wordprocessingInk" xmlns:wne="http://schemas.microsoft.com/office/word/2006/wordml" xmlns:wps="http://schemas.microsoft.com/office/word/2010/wordprocessingShape" mc:Ignorable="w14 w15 wp14">
+  <w:endnote w:type="separator" w:id="-1">
     <w:p>
       <w:r>
         <w:separator/>
       </w:r>
     </w:p>
   </w:endnote>
-  <w:endnote w:type="continuationSeparator" w:id="1">
+  <w:endnote w:type="continuationSeparator" w:id="0">
     <w:p>
       <w:r>
         <w:continuationSeparator/>
@@ -29265,7 +29620,7 @@
 </file>
 
 <file path=word/footer1.xml><?xml version="1.0" encoding="utf-8"?>
-<w:ftr xmlns:ve="http://schemas.openxmlformats.org/markup-compatibility/2006" xmlns:o="urn:schemas-microsoft-com:office:office" xmlns:r="http://schemas.openxmlformats.org/officeDocument/2006/relationships" xmlns:m="http://schemas.openxmlformats.org/officeDocument/2006/math" xmlns:v="urn:schemas-microsoft-com:vml" xmlns:wp="http://schemas.openxmlformats.org/drawingml/2006/wordprocessingDrawing" xmlns:w10="urn:schemas-microsoft-com:office:word" xmlns:w="http://schemas.openxmlformats.org/wordprocessingml/2006/main" xmlns:wne="http://schemas.microsoft.com/office/word/2006/wordml">
+<w:ftr xmlns:wpc="http://schemas.microsoft.com/office/word/2010/wordprocessingCanvas" xmlns:mc="http://schemas.openxmlformats.org/markup-compatibility/2006" xmlns:o="urn:schemas-microsoft-com:office:office" xmlns:r="http://schemas.openxmlformats.org/officeDocument/2006/relationships" xmlns:m="http://schemas.openxmlformats.org/officeDocument/2006/math" xmlns:v="urn:schemas-microsoft-com:vml" xmlns:wp14="http://schemas.microsoft.com/office/word/2010/wordprocessingDrawing" xmlns:wp="http://schemas.openxmlformats.org/drawingml/2006/wordprocessingDrawing" xmlns:w10="urn:schemas-microsoft-com:office:word" xmlns:w="http://schemas.openxmlformats.org/wordprocessingml/2006/main" xmlns:w14="http://schemas.microsoft.com/office/word/2010/wordml" xmlns:w15="http://schemas.microsoft.com/office/word/2012/wordml" xmlns:wpg="http://schemas.microsoft.com/office/word/2010/wordprocessingGroup" xmlns:wpi="http://schemas.microsoft.com/office/word/2010/wordprocessingInk" xmlns:wne="http://schemas.microsoft.com/office/word/2006/wordml" xmlns:wps="http://schemas.microsoft.com/office/word/2010/wordprocessingShape" mc:Ignorable="w14 w15 wp14">
   <w:p>
     <w:pPr>
       <w:pStyle w:val="Rodap"/>
@@ -29307,7 +29662,7 @@
       <w:rPr>
         <w:noProof/>
       </w:rPr>
-      <w:t>9</w:t>
+      <w:t>59</w:t>
     </w:r>
     <w:r>
       <w:rPr>
@@ -29329,7 +29684,7 @@
 </file>
 
 <file path=word/footer2.xml><?xml version="1.0" encoding="utf-8"?>
-<w:ftr xmlns:ve="http://schemas.openxmlformats.org/markup-compatibility/2006" xmlns:o="urn:schemas-microsoft-com:office:office" xmlns:r="http://schemas.openxmlformats.org/officeDocument/2006/relationships" xmlns:m="http://schemas.openxmlformats.org/officeDocument/2006/math" xmlns:v="urn:schemas-microsoft-com:vml" xmlns:wp="http://schemas.openxmlformats.org/drawingml/2006/wordprocessingDrawing" xmlns:w10="urn:schemas-microsoft-com:office:word" xmlns:w="http://schemas.openxmlformats.org/wordprocessingml/2006/main" xmlns:wne="http://schemas.microsoft.com/office/word/2006/wordml">
+<w:ftr xmlns:wpc="http://schemas.microsoft.com/office/word/2010/wordprocessingCanvas" xmlns:mc="http://schemas.openxmlformats.org/markup-compatibility/2006" xmlns:o="urn:schemas-microsoft-com:office:office" xmlns:r="http://schemas.openxmlformats.org/officeDocument/2006/relationships" xmlns:m="http://schemas.openxmlformats.org/officeDocument/2006/math" xmlns:v="urn:schemas-microsoft-com:vml" xmlns:wp14="http://schemas.microsoft.com/office/word/2010/wordprocessingDrawing" xmlns:wp="http://schemas.openxmlformats.org/drawingml/2006/wordprocessingDrawing" xmlns:w10="urn:schemas-microsoft-com:office:word" xmlns:w="http://schemas.openxmlformats.org/wordprocessingml/2006/main" xmlns:w14="http://schemas.microsoft.com/office/word/2010/wordml" xmlns:w15="http://schemas.microsoft.com/office/word/2012/wordml" xmlns:wpg="http://schemas.microsoft.com/office/word/2010/wordprocessingGroup" xmlns:wpi="http://schemas.microsoft.com/office/word/2010/wordprocessingInk" xmlns:wne="http://schemas.microsoft.com/office/word/2006/wordml" xmlns:wps="http://schemas.microsoft.com/office/word/2010/wordprocessingShape" mc:Ignorable="w14 w15 wp14">
   <w:p>
     <w:pPr>
       <w:pStyle w:val="Rodap"/>
@@ -29371,7 +29726,7 @@
       <w:rPr>
         <w:noProof/>
       </w:rPr>
-      <w:t>62</w:t>
+      <w:t>67</w:t>
     </w:r>
     <w:r>
       <w:rPr>
@@ -29389,15 +29744,15 @@
 </file>
 
 <file path=word/footnotes.xml><?xml version="1.0" encoding="utf-8"?>
-<w:footnotes xmlns:ve="http://schemas.openxmlformats.org/markup-compatibility/2006" xmlns:o="urn:schemas-microsoft-com:office:office" xmlns:r="http://schemas.openxmlformats.org/officeDocument/2006/relationships" xmlns:m="http://schemas.openxmlformats.org/officeDocument/2006/math" xmlns:v="urn:schemas-microsoft-com:vml" xmlns:wp="http://schemas.openxmlformats.org/drawingml/2006/wordprocessingDrawing" xmlns:w10="urn:schemas-microsoft-com:office:word" xmlns:w="http://schemas.openxmlformats.org/wordprocessingml/2006/main" xmlns:wne="http://schemas.microsoft.com/office/word/2006/wordml">
-  <w:footnote w:type="separator" w:id="0">
+<w:footnotes xmlns:wpc="http://schemas.microsoft.com/office/word/2010/wordprocessingCanvas" xmlns:mc="http://schemas.openxmlformats.org/markup-compatibility/2006" xmlns:o="urn:schemas-microsoft-com:office:office" xmlns:r="http://schemas.openxmlformats.org/officeDocument/2006/relationships" xmlns:m="http://schemas.openxmlformats.org/officeDocument/2006/math" xmlns:v="urn:schemas-microsoft-com:vml" xmlns:wp14="http://schemas.microsoft.com/office/word/2010/wordprocessingDrawing" xmlns:wp="http://schemas.openxmlformats.org/drawingml/2006/wordprocessingDrawing" xmlns:w10="urn:schemas-microsoft-com:office:word" xmlns:w="http://schemas.openxmlformats.org/wordprocessingml/2006/main" xmlns:w14="http://schemas.microsoft.com/office/word/2010/wordml" xmlns:w15="http://schemas.microsoft.com/office/word/2012/wordml" xmlns:wpg="http://schemas.microsoft.com/office/word/2010/wordprocessingGroup" xmlns:wpi="http://schemas.microsoft.com/office/word/2010/wordprocessingInk" xmlns:wne="http://schemas.microsoft.com/office/word/2006/wordml" xmlns:wps="http://schemas.microsoft.com/office/word/2010/wordprocessingShape" mc:Ignorable="w14 w15 wp14">
+  <w:footnote w:type="separator" w:id="-1">
     <w:p>
       <w:r>
         <w:separator/>
       </w:r>
     </w:p>
   </w:footnote>
-  <w:footnote w:type="continuationSeparator" w:id="1">
+  <w:footnote w:type="continuationSeparator" w:id="0">
     <w:p>
       <w:r>
         <w:continuationSeparator/>
@@ -29408,7 +29763,7 @@
 </file>
 
 <file path=word/header1.xml><?xml version="1.0" encoding="utf-8"?>
-<w:hdr xmlns:ve="http://schemas.openxmlformats.org/markup-compatibility/2006" xmlns:o="urn:schemas-microsoft-com:office:office" xmlns:r="http://schemas.openxmlformats.org/officeDocument/2006/relationships" xmlns:m="http://schemas.openxmlformats.org/officeDocument/2006/math" xmlns:v="urn:schemas-microsoft-com:vml" xmlns:wp="http://schemas.openxmlformats.org/drawingml/2006/wordprocessingDrawing" xmlns:w10="urn:schemas-microsoft-com:office:word" xmlns:w="http://schemas.openxmlformats.org/wordprocessingml/2006/main" xmlns:wne="http://schemas.microsoft.com/office/word/2006/wordml">
+<w:hdr xmlns:wpc="http://schemas.microsoft.com/office/word/2010/wordprocessingCanvas" xmlns:mc="http://schemas.openxmlformats.org/markup-compatibility/2006" xmlns:o="urn:schemas-microsoft-com:office:office" xmlns:r="http://schemas.openxmlformats.org/officeDocument/2006/relationships" xmlns:m="http://schemas.openxmlformats.org/officeDocument/2006/math" xmlns:v="urn:schemas-microsoft-com:vml" xmlns:wp14="http://schemas.microsoft.com/office/word/2010/wordprocessingDrawing" xmlns:wp="http://schemas.openxmlformats.org/drawingml/2006/wordprocessingDrawing" xmlns:w10="urn:schemas-microsoft-com:office:word" xmlns:w="http://schemas.openxmlformats.org/wordprocessingml/2006/main" xmlns:w14="http://schemas.microsoft.com/office/word/2010/wordml" xmlns:w15="http://schemas.microsoft.com/office/word/2012/wordml" xmlns:wpg="http://schemas.microsoft.com/office/word/2010/wordprocessingGroup" xmlns:wpi="http://schemas.microsoft.com/office/word/2010/wordprocessingInk" xmlns:wne="http://schemas.microsoft.com/office/word/2006/wordml" xmlns:wps="http://schemas.microsoft.com/office/word/2010/wordprocessingShape" mc:Ignorable="w14 w15 wp14">
   <w:p>
     <w:pPr>
       <w:pStyle w:val="Cabealho"/>
@@ -29469,7 +29824,7 @@
 </file>
 
 <file path=word/header2.xml><?xml version="1.0" encoding="utf-8"?>
-<w:hdr xmlns:ve="http://schemas.openxmlformats.org/markup-compatibility/2006" xmlns:o="urn:schemas-microsoft-com:office:office" xmlns:r="http://schemas.openxmlformats.org/officeDocument/2006/relationships" xmlns:m="http://schemas.openxmlformats.org/officeDocument/2006/math" xmlns:v="urn:schemas-microsoft-com:vml" xmlns:wp="http://schemas.openxmlformats.org/drawingml/2006/wordprocessingDrawing" xmlns:w10="urn:schemas-microsoft-com:office:word" xmlns:w="http://schemas.openxmlformats.org/wordprocessingml/2006/main" xmlns:wne="http://schemas.microsoft.com/office/word/2006/wordml">
+<w:hdr xmlns:wpc="http://schemas.microsoft.com/office/word/2010/wordprocessingCanvas" xmlns:mc="http://schemas.openxmlformats.org/markup-compatibility/2006" xmlns:o="urn:schemas-microsoft-com:office:office" xmlns:r="http://schemas.openxmlformats.org/officeDocument/2006/relationships" xmlns:m="http://schemas.openxmlformats.org/officeDocument/2006/math" xmlns:v="urn:schemas-microsoft-com:vml" xmlns:wp14="http://schemas.microsoft.com/office/word/2010/wordprocessingDrawing" xmlns:wp="http://schemas.openxmlformats.org/drawingml/2006/wordprocessingDrawing" xmlns:w10="urn:schemas-microsoft-com:office:word" xmlns:w="http://schemas.openxmlformats.org/wordprocessingml/2006/main" xmlns:w14="http://schemas.microsoft.com/office/word/2010/wordml" xmlns:w15="http://schemas.microsoft.com/office/word/2012/wordml" xmlns:wpg="http://schemas.microsoft.com/office/word/2010/wordprocessingGroup" xmlns:wpi="http://schemas.microsoft.com/office/word/2010/wordprocessingInk" xmlns:wne="http://schemas.microsoft.com/office/word/2006/wordml" xmlns:wps="http://schemas.microsoft.com/office/word/2010/wordprocessingShape" mc:Ignorable="w14 w15 wp14">
   <w:p>
     <w:pPr>
       <w:pStyle w:val="Cabealho"/>
@@ -29491,7 +29846,7 @@
 </file>
 
 <file path=word/header3.xml><?xml version="1.0" encoding="utf-8"?>
-<w:hdr xmlns:ve="http://schemas.openxmlformats.org/markup-compatibility/2006" xmlns:o="urn:schemas-microsoft-com:office:office" xmlns:r="http://schemas.openxmlformats.org/officeDocument/2006/relationships" xmlns:m="http://schemas.openxmlformats.org/officeDocument/2006/math" xmlns:v="urn:schemas-microsoft-com:vml" xmlns:wp="http://schemas.openxmlformats.org/drawingml/2006/wordprocessingDrawing" xmlns:w10="urn:schemas-microsoft-com:office:word" xmlns:w="http://schemas.openxmlformats.org/wordprocessingml/2006/main" xmlns:wne="http://schemas.microsoft.com/office/word/2006/wordml">
+<w:hdr xmlns:wpc="http://schemas.microsoft.com/office/word/2010/wordprocessingCanvas" xmlns:mc="http://schemas.openxmlformats.org/markup-compatibility/2006" xmlns:o="urn:schemas-microsoft-com:office:office" xmlns:r="http://schemas.openxmlformats.org/officeDocument/2006/relationships" xmlns:m="http://schemas.openxmlformats.org/officeDocument/2006/math" xmlns:v="urn:schemas-microsoft-com:vml" xmlns:wp14="http://schemas.microsoft.com/office/word/2010/wordprocessingDrawing" xmlns:wp="http://schemas.openxmlformats.org/drawingml/2006/wordprocessingDrawing" xmlns:w10="urn:schemas-microsoft-com:office:word" xmlns:w="http://schemas.openxmlformats.org/wordprocessingml/2006/main" xmlns:w14="http://schemas.microsoft.com/office/word/2010/wordml" xmlns:w15="http://schemas.microsoft.com/office/word/2012/wordml" xmlns:wpg="http://schemas.microsoft.com/office/word/2010/wordprocessingGroup" xmlns:wpi="http://schemas.microsoft.com/office/word/2010/wordprocessingInk" xmlns:wne="http://schemas.microsoft.com/office/word/2006/wordml" xmlns:wps="http://schemas.microsoft.com/office/word/2010/wordprocessingShape" mc:Ignorable="w14 w15 wp14">
   <w:p>
     <w:pPr>
       <w:pStyle w:val="Cabealho"/>
@@ -29528,7 +29883,7 @@
 </file>
 
 <file path=word/header4.xml><?xml version="1.0" encoding="utf-8"?>
-<w:hdr xmlns:ve="http://schemas.openxmlformats.org/markup-compatibility/2006" xmlns:o="urn:schemas-microsoft-com:office:office" xmlns:r="http://schemas.openxmlformats.org/officeDocument/2006/relationships" xmlns:m="http://schemas.openxmlformats.org/officeDocument/2006/math" xmlns:v="urn:schemas-microsoft-com:vml" xmlns:wp="http://schemas.openxmlformats.org/drawingml/2006/wordprocessingDrawing" xmlns:w10="urn:schemas-microsoft-com:office:word" xmlns:w="http://schemas.openxmlformats.org/wordprocessingml/2006/main" xmlns:wne="http://schemas.microsoft.com/office/word/2006/wordml">
+<w:hdr xmlns:wpc="http://schemas.microsoft.com/office/word/2010/wordprocessingCanvas" xmlns:mc="http://schemas.openxmlformats.org/markup-compatibility/2006" xmlns:o="urn:schemas-microsoft-com:office:office" xmlns:r="http://schemas.openxmlformats.org/officeDocument/2006/relationships" xmlns:m="http://schemas.openxmlformats.org/officeDocument/2006/math" xmlns:v="urn:schemas-microsoft-com:vml" xmlns:wp14="http://schemas.microsoft.com/office/word/2010/wordprocessingDrawing" xmlns:wp="http://schemas.openxmlformats.org/drawingml/2006/wordprocessingDrawing" xmlns:w10="urn:schemas-microsoft-com:office:word" xmlns:w="http://schemas.openxmlformats.org/wordprocessingml/2006/main" xmlns:w14="http://schemas.microsoft.com/office/word/2010/wordml" xmlns:w15="http://schemas.microsoft.com/office/word/2012/wordml" xmlns:wpg="http://schemas.microsoft.com/office/word/2010/wordprocessingGroup" xmlns:wpi="http://schemas.microsoft.com/office/word/2010/wordprocessingInk" xmlns:wne="http://schemas.microsoft.com/office/word/2006/wordml" xmlns:wps="http://schemas.microsoft.com/office/word/2010/wordprocessingShape" mc:Ignorable="w14 w15 wp14">
   <w:p>
     <w:pPr>
       <w:pStyle w:val="Cabealho"/>
@@ -29543,7 +29898,7 @@
 </file>
 
 <file path=word/header5.xml><?xml version="1.0" encoding="utf-8"?>
-<w:hdr xmlns:ve="http://schemas.openxmlformats.org/markup-compatibility/2006" xmlns:o="urn:schemas-microsoft-com:office:office" xmlns:r="http://schemas.openxmlformats.org/officeDocument/2006/relationships" xmlns:m="http://schemas.openxmlformats.org/officeDocument/2006/math" xmlns:v="urn:schemas-microsoft-com:vml" xmlns:wp="http://schemas.openxmlformats.org/drawingml/2006/wordprocessingDrawing" xmlns:w10="urn:schemas-microsoft-com:office:word" xmlns:w="http://schemas.openxmlformats.org/wordprocessingml/2006/main" xmlns:wne="http://schemas.microsoft.com/office/word/2006/wordml">
+<w:hdr xmlns:wpc="http://schemas.microsoft.com/office/word/2010/wordprocessingCanvas" xmlns:mc="http://schemas.openxmlformats.org/markup-compatibility/2006" xmlns:o="urn:schemas-microsoft-com:office:office" xmlns:r="http://schemas.openxmlformats.org/officeDocument/2006/relationships" xmlns:m="http://schemas.openxmlformats.org/officeDocument/2006/math" xmlns:v="urn:schemas-microsoft-com:vml" xmlns:wp14="http://schemas.microsoft.com/office/word/2010/wordprocessingDrawing" xmlns:wp="http://schemas.openxmlformats.org/drawingml/2006/wordprocessingDrawing" xmlns:w10="urn:schemas-microsoft-com:office:word" xmlns:w="http://schemas.openxmlformats.org/wordprocessingml/2006/main" xmlns:w14="http://schemas.microsoft.com/office/word/2010/wordml" xmlns:w15="http://schemas.microsoft.com/office/word/2012/wordml" xmlns:wpg="http://schemas.microsoft.com/office/word/2010/wordprocessingGroup" xmlns:wpi="http://schemas.microsoft.com/office/word/2010/wordprocessingInk" xmlns:wne="http://schemas.microsoft.com/office/word/2006/wordml" xmlns:wps="http://schemas.microsoft.com/office/word/2010/wordprocessingShape" mc:Ignorable="w14 w15 wp14">
   <w:p>
     <w:pPr>
       <w:pStyle w:val="Cabealho"/>
@@ -29558,7 +29913,7 @@
 </file>
 
 <file path=word/header6.xml><?xml version="1.0" encoding="utf-8"?>
-<w:hdr xmlns:ve="http://schemas.openxmlformats.org/markup-compatibility/2006" xmlns:o="urn:schemas-microsoft-com:office:office" xmlns:r="http://schemas.openxmlformats.org/officeDocument/2006/relationships" xmlns:m="http://schemas.openxmlformats.org/officeDocument/2006/math" xmlns:v="urn:schemas-microsoft-com:vml" xmlns:wp="http://schemas.openxmlformats.org/drawingml/2006/wordprocessingDrawing" xmlns:w10="urn:schemas-microsoft-com:office:word" xmlns:w="http://schemas.openxmlformats.org/wordprocessingml/2006/main" xmlns:wne="http://schemas.microsoft.com/office/word/2006/wordml">
+<w:hdr xmlns:wpc="http://schemas.microsoft.com/office/word/2010/wordprocessingCanvas" xmlns:mc="http://schemas.openxmlformats.org/markup-compatibility/2006" xmlns:o="urn:schemas-microsoft-com:office:office" xmlns:r="http://schemas.openxmlformats.org/officeDocument/2006/relationships" xmlns:m="http://schemas.openxmlformats.org/officeDocument/2006/math" xmlns:v="urn:schemas-microsoft-com:vml" xmlns:wp14="http://schemas.microsoft.com/office/word/2010/wordprocessingDrawing" xmlns:wp="http://schemas.openxmlformats.org/drawingml/2006/wordprocessingDrawing" xmlns:w10="urn:schemas-microsoft-com:office:word" xmlns:w="http://schemas.openxmlformats.org/wordprocessingml/2006/main" xmlns:w14="http://schemas.microsoft.com/office/word/2010/wordml" xmlns:w15="http://schemas.microsoft.com/office/word/2012/wordml" xmlns:wpg="http://schemas.microsoft.com/office/word/2010/wordprocessingGroup" xmlns:wpi="http://schemas.microsoft.com/office/word/2010/wordprocessingInk" xmlns:wne="http://schemas.microsoft.com/office/word/2006/wordml" xmlns:wps="http://schemas.microsoft.com/office/word/2010/wordprocessingShape" mc:Ignorable="w14 w15 wp14">
   <w:p>
     <w:pPr>
       <w:pStyle w:val="Cabealho"/>
@@ -29568,7 +29923,7 @@
 </file>
 
 <file path=word/header7.xml><?xml version="1.0" encoding="utf-8"?>
-<w:hdr xmlns:ve="http://schemas.openxmlformats.org/markup-compatibility/2006" xmlns:o="urn:schemas-microsoft-com:office:office" xmlns:r="http://schemas.openxmlformats.org/officeDocument/2006/relationships" xmlns:m="http://schemas.openxmlformats.org/officeDocument/2006/math" xmlns:v="urn:schemas-microsoft-com:vml" xmlns:wp="http://schemas.openxmlformats.org/drawingml/2006/wordprocessingDrawing" xmlns:w10="urn:schemas-microsoft-com:office:word" xmlns:w="http://schemas.openxmlformats.org/wordprocessingml/2006/main" xmlns:wne="http://schemas.microsoft.com/office/word/2006/wordml">
+<w:hdr xmlns:wpc="http://schemas.microsoft.com/office/word/2010/wordprocessingCanvas" xmlns:mc="http://schemas.openxmlformats.org/markup-compatibility/2006" xmlns:o="urn:schemas-microsoft-com:office:office" xmlns:r="http://schemas.openxmlformats.org/officeDocument/2006/relationships" xmlns:m="http://schemas.openxmlformats.org/officeDocument/2006/math" xmlns:v="urn:schemas-microsoft-com:vml" xmlns:wp14="http://schemas.microsoft.com/office/word/2010/wordprocessingDrawing" xmlns:wp="http://schemas.openxmlformats.org/drawingml/2006/wordprocessingDrawing" xmlns:w10="urn:schemas-microsoft-com:office:word" xmlns:w="http://schemas.openxmlformats.org/wordprocessingml/2006/main" xmlns:w14="http://schemas.microsoft.com/office/word/2010/wordml" xmlns:w15="http://schemas.microsoft.com/office/word/2012/wordml" xmlns:wpg="http://schemas.microsoft.com/office/word/2010/wordprocessingGroup" xmlns:wpi="http://schemas.microsoft.com/office/word/2010/wordprocessingInk" xmlns:wne="http://schemas.microsoft.com/office/word/2006/wordml" xmlns:wps="http://schemas.microsoft.com/office/word/2010/wordprocessingShape" mc:Ignorable="w14 w15 wp14">
   <w:p>
     <w:pPr>
       <w:pStyle w:val="Cabealho"/>
@@ -29578,7 +29933,7 @@
 </file>
 
 <file path=word/numbering.xml><?xml version="1.0" encoding="utf-8"?>
-<w:numbering xmlns:ve="http://schemas.openxmlformats.org/markup-compatibility/2006" xmlns:o="urn:schemas-microsoft-com:office:office" xmlns:r="http://schemas.openxmlformats.org/officeDocument/2006/relationships" xmlns:m="http://schemas.openxmlformats.org/officeDocument/2006/math" xmlns:v="urn:schemas-microsoft-com:vml" xmlns:wp="http://schemas.openxmlformats.org/drawingml/2006/wordprocessingDrawing" xmlns:w10="urn:schemas-microsoft-com:office:word" xmlns:w="http://schemas.openxmlformats.org/wordprocessingml/2006/main" xmlns:wne="http://schemas.microsoft.com/office/word/2006/wordml">
+<w:numbering xmlns:wpc="http://schemas.microsoft.com/office/word/2010/wordprocessingCanvas" xmlns:mc="http://schemas.openxmlformats.org/markup-compatibility/2006" xmlns:o="urn:schemas-microsoft-com:office:office" xmlns:r="http://schemas.openxmlformats.org/officeDocument/2006/relationships" xmlns:m="http://schemas.openxmlformats.org/officeDocument/2006/math" xmlns:v="urn:schemas-microsoft-com:vml" xmlns:wp14="http://schemas.microsoft.com/office/word/2010/wordprocessingDrawing" xmlns:wp="http://schemas.openxmlformats.org/drawingml/2006/wordprocessingDrawing" xmlns:w10="urn:schemas-microsoft-com:office:word" xmlns:w="http://schemas.openxmlformats.org/wordprocessingml/2006/main" xmlns:w14="http://schemas.microsoft.com/office/word/2010/wordml" xmlns:w15="http://schemas.microsoft.com/office/word/2012/wordml" xmlns:wpg="http://schemas.microsoft.com/office/word/2010/wordprocessingGroup" xmlns:wpi="http://schemas.microsoft.com/office/word/2010/wordprocessingInk" xmlns:wne="http://schemas.microsoft.com/office/word/2006/wordml" xmlns:wps="http://schemas.microsoft.com/office/word/2010/wordprocessingShape" mc:Ignorable="w14 w15 wp14">
   <w:abstractNum w:abstractNumId="0">
     <w:nsid w:val="05D72FCF"/>
     <w:multiLevelType w:val="hybridMultilevel"/>
@@ -31796,7 +32151,7 @@
 </file>
 
 <file path=word/styles.xml><?xml version="1.0" encoding="utf-8"?>
-<w:styles xmlns:r="http://schemas.openxmlformats.org/officeDocument/2006/relationships" xmlns:w="http://schemas.openxmlformats.org/wordprocessingml/2006/main">
+<w:styles xmlns:mc="http://schemas.openxmlformats.org/markup-compatibility/2006" xmlns:r="http://schemas.openxmlformats.org/officeDocument/2006/relationships" xmlns:w="http://schemas.openxmlformats.org/wordprocessingml/2006/main" xmlns:w14="http://schemas.microsoft.com/office/word/2010/wordml" xmlns:w15="http://schemas.microsoft.com/office/word/2012/wordml" mc:Ignorable="w14 w15">
   <w:docDefaults>
     <w:rPrDefault>
       <w:rPr>
@@ -31806,139 +32161,378 @@
     </w:rPrDefault>
     <w:pPrDefault/>
   </w:docDefaults>
-  <w:latentStyles w:defLockedState="0" w:defUIPriority="99" w:defSemiHidden="1" w:defUnhideWhenUsed="1" w:defQFormat="0" w:count="267">
-    <w:lsdException w:name="Normal" w:semiHidden="0" w:uiPriority="0" w:unhideWhenUsed="0" w:qFormat="1"/>
-    <w:lsdException w:name="heading 1" w:semiHidden="0" w:unhideWhenUsed="0" w:qFormat="1"/>
-    <w:lsdException w:name="heading 2" w:semiHidden="0" w:unhideWhenUsed="0" w:qFormat="1"/>
-    <w:lsdException w:name="heading 3" w:semiHidden="0" w:unhideWhenUsed="0" w:qFormat="1"/>
-    <w:lsdException w:name="heading 4" w:semiHidden="0" w:unhideWhenUsed="0" w:qFormat="1"/>
-    <w:lsdException w:name="heading 5" w:semiHidden="0" w:unhideWhenUsed="0" w:qFormat="1"/>
-    <w:lsdException w:name="heading 6" w:semiHidden="0" w:unhideWhenUsed="0" w:qFormat="1"/>
-    <w:lsdException w:name="heading 7" w:semiHidden="0" w:qFormat="1"/>
-    <w:lsdException w:name="heading 8" w:semiHidden="0" w:qFormat="1"/>
-    <w:lsdException w:name="heading 9" w:semiHidden="0" w:qFormat="1"/>
-    <w:lsdException w:name="toc 1" w:uiPriority="39"/>
-    <w:lsdException w:name="toc 2" w:uiPriority="39"/>
-    <w:lsdException w:name="toc 3" w:uiPriority="39"/>
-    <w:lsdException w:name="header" w:uiPriority="0"/>
-    <w:lsdException w:name="caption" w:semiHidden="0" w:qFormat="1"/>
-    <w:lsdException w:name="Title" w:semiHidden="0" w:unhideWhenUsed="0" w:qFormat="1"/>
-    <w:lsdException w:name="Body Text" w:uiPriority="0"/>
-    <w:lsdException w:name="Subtitle" w:semiHidden="0" w:uiPriority="11" w:unhideWhenUsed="0" w:qFormat="1"/>
-    <w:lsdException w:name="Strong" w:semiHidden="0" w:uiPriority="0" w:unhideWhenUsed="0" w:qFormat="1"/>
-    <w:lsdException w:name="Emphasis" w:semiHidden="0" w:uiPriority="20" w:unhideWhenUsed="0" w:qFormat="1"/>
-    <w:lsdException w:name="HTML Preformatted" w:uiPriority="0"/>
-    <w:lsdException w:name="Table Grid" w:semiHidden="0" w:uiPriority="59" w:unhideWhenUsed="0"/>
-    <w:lsdException w:name="Placeholder Text" w:unhideWhenUsed="0"/>
-    <w:lsdException w:name="No Spacing" w:semiHidden="0" w:uiPriority="1" w:unhideWhenUsed="0" w:qFormat="1"/>
-    <w:lsdException w:name="Light Shading" w:semiHidden="0" w:uiPriority="60" w:unhideWhenUsed="0"/>
-    <w:lsdException w:name="Light List" w:semiHidden="0" w:uiPriority="61" w:unhideWhenUsed="0"/>
-    <w:lsdException w:name="Light Grid" w:semiHidden="0" w:uiPriority="62" w:unhideWhenUsed="0"/>
-    <w:lsdException w:name="Medium Shading 1" w:semiHidden="0" w:uiPriority="63" w:unhideWhenUsed="0"/>
-    <w:lsdException w:name="Medium Shading 2" w:semiHidden="0" w:uiPriority="64" w:unhideWhenUsed="0"/>
-    <w:lsdException w:name="Medium List 1" w:semiHidden="0" w:uiPriority="65" w:unhideWhenUsed="0"/>
-    <w:lsdException w:name="Medium List 2" w:semiHidden="0" w:uiPriority="66" w:unhideWhenUsed="0"/>
-    <w:lsdException w:name="Medium Grid 1" w:semiHidden="0" w:uiPriority="67" w:unhideWhenUsed="0"/>
-    <w:lsdException w:name="Medium Grid 2" w:semiHidden="0" w:uiPriority="68" w:unhideWhenUsed="0"/>
-    <w:lsdException w:name="Medium Grid 3" w:semiHidden="0" w:uiPriority="69" w:unhideWhenUsed="0"/>
-    <w:lsdException w:name="Dark List" w:semiHidden="0" w:uiPriority="70" w:unhideWhenUsed="0"/>
-    <w:lsdException w:name="Colorful Shading" w:semiHidden="0" w:uiPriority="71" w:unhideWhenUsed="0"/>
-    <w:lsdException w:name="Colorful List" w:semiHidden="0" w:uiPriority="72" w:unhideWhenUsed="0"/>
-    <w:lsdException w:name="Colorful Grid" w:semiHidden="0" w:uiPriority="73" w:unhideWhenUsed="0"/>
-    <w:lsdException w:name="Light Shading Accent 1" w:semiHidden="0" w:uiPriority="60" w:unhideWhenUsed="0"/>
-    <w:lsdException w:name="Light List Accent 1" w:semiHidden="0" w:uiPriority="61" w:unhideWhenUsed="0"/>
-    <w:lsdException w:name="Light Grid Accent 1" w:semiHidden="0" w:uiPriority="62" w:unhideWhenUsed="0"/>
-    <w:lsdException w:name="Medium Shading 1 Accent 1" w:semiHidden="0" w:uiPriority="63" w:unhideWhenUsed="0"/>
-    <w:lsdException w:name="Medium Shading 2 Accent 1" w:semiHidden="0" w:uiPriority="64" w:unhideWhenUsed="0"/>
-    <w:lsdException w:name="Medium List 1 Accent 1" w:semiHidden="0" w:uiPriority="65" w:unhideWhenUsed="0"/>
-    <w:lsdException w:name="Revision" w:unhideWhenUsed="0"/>
-    <w:lsdException w:name="List Paragraph" w:semiHidden="0" w:unhideWhenUsed="0" w:qFormat="1"/>
-    <w:lsdException w:name="Quote" w:semiHidden="0" w:uiPriority="29" w:unhideWhenUsed="0" w:qFormat="1"/>
-    <w:lsdException w:name="Intense Quote" w:semiHidden="0" w:uiPriority="30" w:unhideWhenUsed="0" w:qFormat="1"/>
-    <w:lsdException w:name="Medium List 2 Accent 1" w:semiHidden="0" w:uiPriority="66" w:unhideWhenUsed="0"/>
-    <w:lsdException w:name="Medium Grid 1 Accent 1" w:semiHidden="0" w:uiPriority="67" w:unhideWhenUsed="0"/>
-    <w:lsdException w:name="Medium Grid 2 Accent 1" w:semiHidden="0" w:uiPriority="68" w:unhideWhenUsed="0"/>
-    <w:lsdException w:name="Medium Grid 3 Accent 1" w:semiHidden="0" w:uiPriority="69" w:unhideWhenUsed="0"/>
-    <w:lsdException w:name="Dark List Accent 1" w:semiHidden="0" w:uiPriority="70" w:unhideWhenUsed="0"/>
-    <w:lsdException w:name="Colorful Shading Accent 1" w:semiHidden="0" w:uiPriority="71" w:unhideWhenUsed="0"/>
-    <w:lsdException w:name="Colorful List Accent 1" w:semiHidden="0" w:uiPriority="72" w:unhideWhenUsed="0"/>
-    <w:lsdException w:name="Colorful Grid Accent 1" w:semiHidden="0" w:uiPriority="73" w:unhideWhenUsed="0"/>
-    <w:lsdException w:name="Light Shading Accent 2" w:semiHidden="0" w:uiPriority="60" w:unhideWhenUsed="0"/>
-    <w:lsdException w:name="Light List Accent 2" w:semiHidden="0" w:uiPriority="61" w:unhideWhenUsed="0"/>
-    <w:lsdException w:name="Light Grid Accent 2" w:semiHidden="0" w:uiPriority="62" w:unhideWhenUsed="0"/>
-    <w:lsdException w:name="Medium Shading 1 Accent 2" w:semiHidden="0" w:uiPriority="63" w:unhideWhenUsed="0"/>
-    <w:lsdException w:name="Medium Shading 2 Accent 2" w:semiHidden="0" w:uiPriority="64" w:unhideWhenUsed="0"/>
-    <w:lsdException w:name="Medium List 1 Accent 2" w:semiHidden="0" w:uiPriority="65" w:unhideWhenUsed="0"/>
-    <w:lsdException w:name="Medium List 2 Accent 2" w:semiHidden="0" w:uiPriority="66" w:unhideWhenUsed="0"/>
-    <w:lsdException w:name="Medium Grid 1 Accent 2" w:semiHidden="0" w:uiPriority="67" w:unhideWhenUsed="0"/>
-    <w:lsdException w:name="Medium Grid 2 Accent 2" w:semiHidden="0" w:uiPriority="68" w:unhideWhenUsed="0"/>
-    <w:lsdException w:name="Medium Grid 3 Accent 2" w:semiHidden="0" w:uiPriority="69" w:unhideWhenUsed="0"/>
-    <w:lsdException w:name="Dark List Accent 2" w:semiHidden="0" w:uiPriority="70" w:unhideWhenUsed="0"/>
-    <w:lsdException w:name="Colorful Shading Accent 2" w:semiHidden="0" w:uiPriority="71" w:unhideWhenUsed="0"/>
-    <w:lsdException w:name="Colorful List Accent 2" w:semiHidden="0" w:uiPriority="72" w:unhideWhenUsed="0"/>
-    <w:lsdException w:name="Colorful Grid Accent 2" w:semiHidden="0" w:uiPriority="73" w:unhideWhenUsed="0"/>
-    <w:lsdException w:name="Light Shading Accent 3" w:semiHidden="0" w:uiPriority="60" w:unhideWhenUsed="0"/>
-    <w:lsdException w:name="Light List Accent 3" w:semiHidden="0" w:uiPriority="61" w:unhideWhenUsed="0"/>
-    <w:lsdException w:name="Light Grid Accent 3" w:semiHidden="0" w:uiPriority="62" w:unhideWhenUsed="0"/>
-    <w:lsdException w:name="Medium Shading 1 Accent 3" w:semiHidden="0" w:uiPriority="63" w:unhideWhenUsed="0"/>
-    <w:lsdException w:name="Medium Shading 2 Accent 3" w:semiHidden="0" w:uiPriority="64" w:unhideWhenUsed="0"/>
-    <w:lsdException w:name="Medium List 1 Accent 3" w:semiHidden="0" w:uiPriority="65" w:unhideWhenUsed="0"/>
-    <w:lsdException w:name="Medium List 2 Accent 3" w:semiHidden="0" w:uiPriority="66" w:unhideWhenUsed="0"/>
-    <w:lsdException w:name="Medium Grid 1 Accent 3" w:semiHidden="0" w:uiPriority="67" w:unhideWhenUsed="0"/>
-    <w:lsdException w:name="Medium Grid 2 Accent 3" w:semiHidden="0" w:uiPriority="68" w:unhideWhenUsed="0"/>
-    <w:lsdException w:name="Medium Grid 3 Accent 3" w:semiHidden="0" w:uiPriority="69" w:unhideWhenUsed="0"/>
-    <w:lsdException w:name="Dark List Accent 3" w:semiHidden="0" w:uiPriority="70" w:unhideWhenUsed="0"/>
-    <w:lsdException w:name="Colorful Shading Accent 3" w:semiHidden="0" w:uiPriority="71" w:unhideWhenUsed="0"/>
-    <w:lsdException w:name="Colorful List Accent 3" w:semiHidden="0" w:uiPriority="72" w:unhideWhenUsed="0"/>
-    <w:lsdException w:name="Colorful Grid Accent 3" w:semiHidden="0" w:uiPriority="73" w:unhideWhenUsed="0"/>
-    <w:lsdException w:name="Light Shading Accent 4" w:semiHidden="0" w:uiPriority="60" w:unhideWhenUsed="0"/>
-    <w:lsdException w:name="Light List Accent 4" w:semiHidden="0" w:uiPriority="61" w:unhideWhenUsed="0"/>
-    <w:lsdException w:name="Light Grid Accent 4" w:semiHidden="0" w:uiPriority="62" w:unhideWhenUsed="0"/>
-    <w:lsdException w:name="Medium Shading 1 Accent 4" w:semiHidden="0" w:uiPriority="63" w:unhideWhenUsed="0"/>
-    <w:lsdException w:name="Medium Shading 2 Accent 4" w:semiHidden="0" w:uiPriority="64" w:unhideWhenUsed="0"/>
-    <w:lsdException w:name="Medium List 1 Accent 4" w:semiHidden="0" w:uiPriority="65" w:unhideWhenUsed="0"/>
-    <w:lsdException w:name="Medium List 2 Accent 4" w:semiHidden="0" w:uiPriority="66" w:unhideWhenUsed="0"/>
-    <w:lsdException w:name="Medium Grid 1 Accent 4" w:semiHidden="0" w:uiPriority="67" w:unhideWhenUsed="0"/>
-    <w:lsdException w:name="Medium Grid 2 Accent 4" w:semiHidden="0" w:uiPriority="68" w:unhideWhenUsed="0"/>
-    <w:lsdException w:name="Medium Grid 3 Accent 4" w:semiHidden="0" w:uiPriority="69" w:unhideWhenUsed="0"/>
-    <w:lsdException w:name="Dark List Accent 4" w:semiHidden="0" w:uiPriority="70" w:unhideWhenUsed="0"/>
-    <w:lsdException w:name="Colorful Shading Accent 4" w:semiHidden="0" w:uiPriority="71" w:unhideWhenUsed="0"/>
-    <w:lsdException w:name="Colorful List Accent 4" w:semiHidden="0" w:uiPriority="72" w:unhideWhenUsed="0"/>
-    <w:lsdException w:name="Colorful Grid Accent 4" w:semiHidden="0" w:uiPriority="73" w:unhideWhenUsed="0"/>
-    <w:lsdException w:name="Light Shading Accent 5" w:semiHidden="0" w:uiPriority="60" w:unhideWhenUsed="0"/>
-    <w:lsdException w:name="Light List Accent 5" w:semiHidden="0" w:uiPriority="61" w:unhideWhenUsed="0"/>
-    <w:lsdException w:name="Light Grid Accent 5" w:semiHidden="0" w:uiPriority="62" w:unhideWhenUsed="0"/>
-    <w:lsdException w:name="Medium Shading 1 Accent 5" w:semiHidden="0" w:uiPriority="63" w:unhideWhenUsed="0"/>
-    <w:lsdException w:name="Medium Shading 2 Accent 5" w:semiHidden="0" w:uiPriority="64" w:unhideWhenUsed="0"/>
-    <w:lsdException w:name="Medium List 1 Accent 5" w:semiHidden="0" w:uiPriority="65" w:unhideWhenUsed="0"/>
-    <w:lsdException w:name="Medium List 2 Accent 5" w:semiHidden="0" w:uiPriority="66" w:unhideWhenUsed="0"/>
-    <w:lsdException w:name="Medium Grid 1 Accent 5" w:semiHidden="0" w:uiPriority="67" w:unhideWhenUsed="0"/>
-    <w:lsdException w:name="Medium Grid 2 Accent 5" w:semiHidden="0" w:uiPriority="68" w:unhideWhenUsed="0"/>
-    <w:lsdException w:name="Medium Grid 3 Accent 5" w:semiHidden="0" w:uiPriority="69" w:unhideWhenUsed="0"/>
-    <w:lsdException w:name="Dark List Accent 5" w:semiHidden="0" w:uiPriority="70" w:unhideWhenUsed="0"/>
-    <w:lsdException w:name="Colorful Shading Accent 5" w:semiHidden="0" w:uiPriority="71" w:unhideWhenUsed="0"/>
-    <w:lsdException w:name="Colorful List Accent 5" w:semiHidden="0" w:uiPriority="72" w:unhideWhenUsed="0"/>
-    <w:lsdException w:name="Colorful Grid Accent 5" w:semiHidden="0" w:uiPriority="73" w:unhideWhenUsed="0"/>
-    <w:lsdException w:name="Light Shading Accent 6" w:semiHidden="0" w:uiPriority="60" w:unhideWhenUsed="0"/>
-    <w:lsdException w:name="Light List Accent 6" w:semiHidden="0" w:uiPriority="61" w:unhideWhenUsed="0"/>
-    <w:lsdException w:name="Light Grid Accent 6" w:semiHidden="0" w:uiPriority="62" w:unhideWhenUsed="0"/>
-    <w:lsdException w:name="Medium Shading 1 Accent 6" w:semiHidden="0" w:uiPriority="63" w:unhideWhenUsed="0"/>
-    <w:lsdException w:name="Medium Shading 2 Accent 6" w:semiHidden="0" w:uiPriority="64" w:unhideWhenUsed="0"/>
-    <w:lsdException w:name="Medium List 1 Accent 6" w:semiHidden="0" w:uiPriority="65" w:unhideWhenUsed="0"/>
-    <w:lsdException w:name="Medium List 2 Accent 6" w:semiHidden="0" w:uiPriority="66" w:unhideWhenUsed="0"/>
-    <w:lsdException w:name="Medium Grid 1 Accent 6" w:semiHidden="0" w:uiPriority="67" w:unhideWhenUsed="0"/>
-    <w:lsdException w:name="Medium Grid 2 Accent 6" w:semiHidden="0" w:uiPriority="68" w:unhideWhenUsed="0"/>
-    <w:lsdException w:name="Medium Grid 3 Accent 6" w:semiHidden="0" w:uiPriority="69" w:unhideWhenUsed="0"/>
-    <w:lsdException w:name="Dark List Accent 6" w:semiHidden="0" w:uiPriority="70" w:unhideWhenUsed="0"/>
-    <w:lsdException w:name="Colorful Shading Accent 6" w:semiHidden="0" w:uiPriority="71" w:unhideWhenUsed="0"/>
-    <w:lsdException w:name="Colorful List Accent 6" w:semiHidden="0" w:uiPriority="72" w:unhideWhenUsed="0"/>
-    <w:lsdException w:name="Colorful Grid Accent 6" w:semiHidden="0" w:uiPriority="73" w:unhideWhenUsed="0"/>
-    <w:lsdException w:name="Subtle Emphasis" w:semiHidden="0" w:uiPriority="19" w:unhideWhenUsed="0" w:qFormat="1"/>
-    <w:lsdException w:name="Intense Emphasis" w:semiHidden="0" w:uiPriority="21" w:unhideWhenUsed="0" w:qFormat="1"/>
-    <w:lsdException w:name="Subtle Reference" w:semiHidden="0" w:uiPriority="31" w:unhideWhenUsed="0" w:qFormat="1"/>
-    <w:lsdException w:name="Intense Reference" w:semiHidden="0" w:uiPriority="32" w:unhideWhenUsed="0" w:qFormat="1"/>
-    <w:lsdException w:name="Book Title" w:semiHidden="0" w:uiPriority="33" w:unhideWhenUsed="0" w:qFormat="1"/>
-    <w:lsdException w:name="TOC Heading" w:semiHidden="0" w:qFormat="1"/>
+  <w:latentStyles w:defLockedState="0" w:defUIPriority="99" w:defSemiHidden="0" w:defUnhideWhenUsed="0" w:defQFormat="0" w:count="371">
+    <w:lsdException w:name="Normal" w:uiPriority="0" w:qFormat="1"/>
+    <w:lsdException w:name="heading 1" w:qFormat="1"/>
+    <w:lsdException w:name="heading 2" w:qFormat="1"/>
+    <w:lsdException w:name="heading 3" w:qFormat="1"/>
+    <w:lsdException w:name="heading 4" w:qFormat="1"/>
+    <w:lsdException w:name="heading 5" w:qFormat="1"/>
+    <w:lsdException w:name="heading 6" w:qFormat="1"/>
+    <w:lsdException w:name="heading 7" w:unhideWhenUsed="1" w:qFormat="1"/>
+    <w:lsdException w:name="heading 8" w:unhideWhenUsed="1" w:qFormat="1"/>
+    <w:lsdException w:name="heading 9" w:unhideWhenUsed="1" w:qFormat="1"/>
+    <w:lsdException w:name="index 1" w:semiHidden="1" w:unhideWhenUsed="1"/>
+    <w:lsdException w:name="index 2" w:semiHidden="1" w:unhideWhenUsed="1"/>
+    <w:lsdException w:name="index 3" w:semiHidden="1" w:unhideWhenUsed="1"/>
+    <w:lsdException w:name="index 4" w:semiHidden="1" w:unhideWhenUsed="1"/>
+    <w:lsdException w:name="index 5" w:semiHidden="1" w:unhideWhenUsed="1"/>
+    <w:lsdException w:name="index 6" w:semiHidden="1" w:unhideWhenUsed="1"/>
+    <w:lsdException w:name="index 7" w:semiHidden="1" w:unhideWhenUsed="1"/>
+    <w:lsdException w:name="index 8" w:semiHidden="1" w:unhideWhenUsed="1"/>
+    <w:lsdException w:name="index 9" w:semiHidden="1" w:unhideWhenUsed="1"/>
+    <w:lsdException w:name="toc 1" w:semiHidden="1" w:uiPriority="39" w:unhideWhenUsed="1"/>
+    <w:lsdException w:name="toc 2" w:semiHidden="1" w:uiPriority="39" w:unhideWhenUsed="1"/>
+    <w:lsdException w:name="toc 3" w:semiHidden="1" w:uiPriority="39" w:unhideWhenUsed="1"/>
+    <w:lsdException w:name="toc 4" w:semiHidden="1" w:unhideWhenUsed="1"/>
+    <w:lsdException w:name="toc 5" w:semiHidden="1" w:unhideWhenUsed="1"/>
+    <w:lsdException w:name="toc 6" w:semiHidden="1" w:unhideWhenUsed="1"/>
+    <w:lsdException w:name="toc 7" w:semiHidden="1" w:unhideWhenUsed="1"/>
+    <w:lsdException w:name="toc 8" w:semiHidden="1" w:unhideWhenUsed="1"/>
+    <w:lsdException w:name="toc 9" w:semiHidden="1" w:unhideWhenUsed="1"/>
+    <w:lsdException w:name="Normal Indent" w:semiHidden="1" w:unhideWhenUsed="1"/>
+    <w:lsdException w:name="footnote text" w:semiHidden="1" w:unhideWhenUsed="1"/>
+    <w:lsdException w:name="annotation text" w:semiHidden="1" w:unhideWhenUsed="1"/>
+    <w:lsdException w:name="header" w:semiHidden="1" w:uiPriority="0" w:unhideWhenUsed="1"/>
+    <w:lsdException w:name="footer" w:semiHidden="1" w:unhideWhenUsed="1"/>
+    <w:lsdException w:name="index heading" w:semiHidden="1" w:unhideWhenUsed="1"/>
+    <w:lsdException w:name="caption" w:unhideWhenUsed="1" w:qFormat="1"/>
+    <w:lsdException w:name="table of figures" w:semiHidden="1" w:unhideWhenUsed="1"/>
+    <w:lsdException w:name="envelope address" w:semiHidden="1" w:unhideWhenUsed="1"/>
+    <w:lsdException w:name="envelope return" w:semiHidden="1" w:unhideWhenUsed="1"/>
+    <w:lsdException w:name="footnote reference" w:semiHidden="1" w:unhideWhenUsed="1"/>
+    <w:lsdException w:name="annotation reference" w:semiHidden="1" w:unhideWhenUsed="1"/>
+    <w:lsdException w:name="line number" w:semiHidden="1" w:unhideWhenUsed="1"/>
+    <w:lsdException w:name="page number" w:semiHidden="1" w:unhideWhenUsed="1"/>
+    <w:lsdException w:name="endnote reference" w:semiHidden="1" w:unhideWhenUsed="1"/>
+    <w:lsdException w:name="endnote text" w:semiHidden="1" w:unhideWhenUsed="1"/>
+    <w:lsdException w:name="table of authorities" w:semiHidden="1" w:unhideWhenUsed="1"/>
+    <w:lsdException w:name="macro" w:semiHidden="1" w:unhideWhenUsed="1"/>
+    <w:lsdException w:name="toa heading" w:semiHidden="1" w:unhideWhenUsed="1"/>
+    <w:lsdException w:name="List" w:semiHidden="1" w:unhideWhenUsed="1"/>
+    <w:lsdException w:name="List Bullet" w:semiHidden="1" w:unhideWhenUsed="1"/>
+    <w:lsdException w:name="List Number" w:semiHidden="1" w:unhideWhenUsed="1"/>
+    <w:lsdException w:name="List 2" w:semiHidden="1" w:unhideWhenUsed="1"/>
+    <w:lsdException w:name="List 3" w:semiHidden="1" w:unhideWhenUsed="1"/>
+    <w:lsdException w:name="List 4" w:semiHidden="1" w:unhideWhenUsed="1"/>
+    <w:lsdException w:name="List 5" w:semiHidden="1" w:unhideWhenUsed="1"/>
+    <w:lsdException w:name="List Bullet 2" w:semiHidden="1" w:unhideWhenUsed="1"/>
+    <w:lsdException w:name="List Bullet 3" w:semiHidden="1" w:unhideWhenUsed="1"/>
+    <w:lsdException w:name="List Bullet 4" w:semiHidden="1" w:unhideWhenUsed="1"/>
+    <w:lsdException w:name="List Bullet 5" w:semiHidden="1" w:unhideWhenUsed="1"/>
+    <w:lsdException w:name="List Number 2" w:semiHidden="1" w:unhideWhenUsed="1"/>
+    <w:lsdException w:name="List Number 3" w:semiHidden="1" w:unhideWhenUsed="1"/>
+    <w:lsdException w:name="List Number 4" w:semiHidden="1" w:unhideWhenUsed="1"/>
+    <w:lsdException w:name="List Number 5" w:semiHidden="1" w:unhideWhenUsed="1"/>
+    <w:lsdException w:name="Title" w:qFormat="1"/>
+    <w:lsdException w:name="Closing" w:semiHidden="1" w:unhideWhenUsed="1"/>
+    <w:lsdException w:name="Signature" w:semiHidden="1" w:unhideWhenUsed="1"/>
+    <w:lsdException w:name="Default Paragraph Font" w:semiHidden="1" w:unhideWhenUsed="1"/>
+    <w:lsdException w:name="Body Text" w:semiHidden="1" w:uiPriority="0" w:unhideWhenUsed="1"/>
+    <w:lsdException w:name="Body Text Indent" w:semiHidden="1" w:unhideWhenUsed="1"/>
+    <w:lsdException w:name="List Continue" w:semiHidden="1" w:unhideWhenUsed="1"/>
+    <w:lsdException w:name="List Continue 2" w:semiHidden="1" w:unhideWhenUsed="1"/>
+    <w:lsdException w:name="List Continue 3" w:semiHidden="1" w:unhideWhenUsed="1"/>
+    <w:lsdException w:name="List Continue 4" w:semiHidden="1" w:unhideWhenUsed="1"/>
+    <w:lsdException w:name="List Continue 5" w:semiHidden="1" w:unhideWhenUsed="1"/>
+    <w:lsdException w:name="Message Header" w:semiHidden="1" w:unhideWhenUsed="1"/>
+    <w:lsdException w:name="Subtitle" w:uiPriority="11" w:qFormat="1"/>
+    <w:lsdException w:name="Salutation" w:semiHidden="1" w:unhideWhenUsed="1"/>
+    <w:lsdException w:name="Date" w:semiHidden="1" w:unhideWhenUsed="1"/>
+    <w:lsdException w:name="Body Text First Indent" w:semiHidden="1" w:unhideWhenUsed="1"/>
+    <w:lsdException w:name="Body Text First Indent 2" w:semiHidden="1" w:unhideWhenUsed="1"/>
+    <w:lsdException w:name="Note Heading" w:semiHidden="1" w:unhideWhenUsed="1"/>
+    <w:lsdException w:name="Body Text 2" w:semiHidden="1" w:unhideWhenUsed="1"/>
+    <w:lsdException w:name="Body Text 3" w:semiHidden="1" w:unhideWhenUsed="1"/>
+    <w:lsdException w:name="Body Text Indent 2" w:semiHidden="1" w:unhideWhenUsed="1"/>
+    <w:lsdException w:name="Body Text Indent 3" w:semiHidden="1" w:unhideWhenUsed="1"/>
+    <w:lsdException w:name="Block Text" w:semiHidden="1" w:unhideWhenUsed="1"/>
+    <w:lsdException w:name="Hyperlink" w:semiHidden="1" w:unhideWhenUsed="1"/>
+    <w:lsdException w:name="FollowedHyperlink" w:semiHidden="1" w:unhideWhenUsed="1"/>
+    <w:lsdException w:name="Strong" w:uiPriority="0" w:qFormat="1"/>
+    <w:lsdException w:name="Emphasis" w:uiPriority="20" w:qFormat="1"/>
+    <w:lsdException w:name="Document Map" w:semiHidden="1" w:unhideWhenUsed="1"/>
+    <w:lsdException w:name="Plain Text" w:semiHidden="1" w:unhideWhenUsed="1"/>
+    <w:lsdException w:name="E-mail Signature" w:semiHidden="1" w:unhideWhenUsed="1"/>
+    <w:lsdException w:name="HTML Top of Form" w:semiHidden="1" w:unhideWhenUsed="1"/>
+    <w:lsdException w:name="HTML Bottom of Form" w:semiHidden="1" w:unhideWhenUsed="1"/>
+    <w:lsdException w:name="Normal (Web)" w:semiHidden="1" w:unhideWhenUsed="1"/>
+    <w:lsdException w:name="HTML Acronym" w:semiHidden="1" w:unhideWhenUsed="1"/>
+    <w:lsdException w:name="HTML Address" w:semiHidden="1" w:unhideWhenUsed="1"/>
+    <w:lsdException w:name="HTML Cite" w:semiHidden="1" w:unhideWhenUsed="1"/>
+    <w:lsdException w:name="HTML Code" w:semiHidden="1" w:unhideWhenUsed="1"/>
+    <w:lsdException w:name="HTML Definition" w:semiHidden="1" w:unhideWhenUsed="1"/>
+    <w:lsdException w:name="HTML Keyboard" w:semiHidden="1" w:unhideWhenUsed="1"/>
+    <w:lsdException w:name="HTML Preformatted" w:semiHidden="1" w:uiPriority="0" w:unhideWhenUsed="1"/>
+    <w:lsdException w:name="HTML Sample" w:semiHidden="1" w:unhideWhenUsed="1"/>
+    <w:lsdException w:name="HTML Typewriter" w:semiHidden="1" w:unhideWhenUsed="1"/>
+    <w:lsdException w:name="HTML Variable" w:semiHidden="1" w:unhideWhenUsed="1"/>
+    <w:lsdException w:name="Normal Table" w:semiHidden="1" w:unhideWhenUsed="1"/>
+    <w:lsdException w:name="annotation subject" w:semiHidden="1" w:unhideWhenUsed="1"/>
+    <w:lsdException w:name="No List" w:semiHidden="1" w:unhideWhenUsed="1"/>
+    <w:lsdException w:name="Outline List 1" w:semiHidden="1" w:unhideWhenUsed="1"/>
+    <w:lsdException w:name="Outline List 2" w:semiHidden="1" w:unhideWhenUsed="1"/>
+    <w:lsdException w:name="Outline List 3" w:semiHidden="1" w:unhideWhenUsed="1"/>
+    <w:lsdException w:name="Table Simple 1" w:semiHidden="1" w:unhideWhenUsed="1"/>
+    <w:lsdException w:name="Table Simple 2" w:semiHidden="1" w:unhideWhenUsed="1"/>
+    <w:lsdException w:name="Table Simple 3" w:semiHidden="1" w:unhideWhenUsed="1"/>
+    <w:lsdException w:name="Table Classic 1" w:semiHidden="1" w:unhideWhenUsed="1"/>
+    <w:lsdException w:name="Table Classic 2" w:semiHidden="1" w:unhideWhenUsed="1"/>
+    <w:lsdException w:name="Table Classic 3" w:semiHidden="1" w:unhideWhenUsed="1"/>
+    <w:lsdException w:name="Table Classic 4" w:semiHidden="1" w:unhideWhenUsed="1"/>
+    <w:lsdException w:name="Table Colorful 1" w:semiHidden="1" w:unhideWhenUsed="1"/>
+    <w:lsdException w:name="Table Colorful 2" w:semiHidden="1" w:unhideWhenUsed="1"/>
+    <w:lsdException w:name="Table Colorful 3" w:semiHidden="1" w:unhideWhenUsed="1"/>
+    <w:lsdException w:name="Table Columns 1" w:semiHidden="1" w:unhideWhenUsed="1"/>
+    <w:lsdException w:name="Table Columns 2" w:semiHidden="1" w:unhideWhenUsed="1"/>
+    <w:lsdException w:name="Table Columns 3" w:semiHidden="1" w:unhideWhenUsed="1"/>
+    <w:lsdException w:name="Table Columns 4" w:semiHidden="1" w:unhideWhenUsed="1"/>
+    <w:lsdException w:name="Table Columns 5" w:semiHidden="1" w:unhideWhenUsed="1"/>
+    <w:lsdException w:name="Table Grid 1" w:semiHidden="1" w:unhideWhenUsed="1"/>
+    <w:lsdException w:name="Table Grid 2" w:semiHidden="1" w:unhideWhenUsed="1"/>
+    <w:lsdException w:name="Table Grid 3" w:semiHidden="1" w:unhideWhenUsed="1"/>
+    <w:lsdException w:name="Table Grid 4" w:semiHidden="1" w:unhideWhenUsed="1"/>
+    <w:lsdException w:name="Table Grid 5" w:semiHidden="1" w:unhideWhenUsed="1"/>
+    <w:lsdException w:name="Table Grid 6" w:semiHidden="1" w:unhideWhenUsed="1"/>
+    <w:lsdException w:name="Table Grid 7" w:semiHidden="1" w:unhideWhenUsed="1"/>
+    <w:lsdException w:name="Table Grid 8" w:semiHidden="1" w:unhideWhenUsed="1"/>
+    <w:lsdException w:name="Table List 1" w:semiHidden="1" w:unhideWhenUsed="1"/>
+    <w:lsdException w:name="Table List 2" w:semiHidden="1" w:unhideWhenUsed="1"/>
+    <w:lsdException w:name="Table List 3" w:semiHidden="1" w:unhideWhenUsed="1"/>
+    <w:lsdException w:name="Table List 4" w:semiHidden="1" w:unhideWhenUsed="1"/>
+    <w:lsdException w:name="Table List 5" w:semiHidden="1" w:unhideWhenUsed="1"/>
+    <w:lsdException w:name="Table List 6" w:semiHidden="1" w:unhideWhenUsed="1"/>
+    <w:lsdException w:name="Table List 7" w:semiHidden="1" w:unhideWhenUsed="1"/>
+    <w:lsdException w:name="Table List 8" w:semiHidden="1" w:unhideWhenUsed="1"/>
+    <w:lsdException w:name="Table 3D effects 1" w:semiHidden="1" w:unhideWhenUsed="1"/>
+    <w:lsdException w:name="Table 3D effects 2" w:semiHidden="1" w:unhideWhenUsed="1"/>
+    <w:lsdException w:name="Table 3D effects 3" w:semiHidden="1" w:unhideWhenUsed="1"/>
+    <w:lsdException w:name="Table Contemporary" w:semiHidden="1" w:unhideWhenUsed="1"/>
+    <w:lsdException w:name="Table Elegant" w:semiHidden="1" w:unhideWhenUsed="1"/>
+    <w:lsdException w:name="Table Professional" w:semiHidden="1" w:unhideWhenUsed="1"/>
+    <w:lsdException w:name="Table Subtle 1" w:semiHidden="1" w:unhideWhenUsed="1"/>
+    <w:lsdException w:name="Table Subtle 2" w:semiHidden="1" w:unhideWhenUsed="1"/>
+    <w:lsdException w:name="Table Web 1" w:semiHidden="1" w:unhideWhenUsed="1"/>
+    <w:lsdException w:name="Table Web 2" w:semiHidden="1" w:unhideWhenUsed="1"/>
+    <w:lsdException w:name="Table Web 3" w:semiHidden="1" w:unhideWhenUsed="1"/>
+    <w:lsdException w:name="Balloon Text" w:semiHidden="1" w:unhideWhenUsed="1"/>
+    <w:lsdException w:name="Table Grid" w:uiPriority="59"/>
+    <w:lsdException w:name="Table Theme" w:semiHidden="1" w:unhideWhenUsed="1"/>
+    <w:lsdException w:name="Placeholder Text" w:semiHidden="1"/>
+    <w:lsdException w:name="No Spacing" w:uiPriority="1" w:qFormat="1"/>
+    <w:lsdException w:name="Light Shading" w:uiPriority="60"/>
+    <w:lsdException w:name="Light List" w:uiPriority="61"/>
+    <w:lsdException w:name="Light Grid" w:uiPriority="62"/>
+    <w:lsdException w:name="Medium Shading 1" w:uiPriority="63"/>
+    <w:lsdException w:name="Medium Shading 2" w:uiPriority="64"/>
+    <w:lsdException w:name="Medium List 1" w:uiPriority="65"/>
+    <w:lsdException w:name="Medium List 2" w:uiPriority="66"/>
+    <w:lsdException w:name="Medium Grid 1" w:uiPriority="67"/>
+    <w:lsdException w:name="Medium Grid 2" w:uiPriority="68"/>
+    <w:lsdException w:name="Medium Grid 3" w:uiPriority="69"/>
+    <w:lsdException w:name="Dark List" w:uiPriority="70"/>
+    <w:lsdException w:name="Colorful Shading" w:uiPriority="71"/>
+    <w:lsdException w:name="Colorful List" w:uiPriority="72"/>
+    <w:lsdException w:name="Colorful Grid" w:uiPriority="73"/>
+    <w:lsdException w:name="Light Shading Accent 1" w:uiPriority="60"/>
+    <w:lsdException w:name="Light List Accent 1" w:uiPriority="61"/>
+    <w:lsdException w:name="Light Grid Accent 1" w:uiPriority="62"/>
+    <w:lsdException w:name="Medium Shading 1 Accent 1" w:uiPriority="63"/>
+    <w:lsdException w:name="Medium Shading 2 Accent 1" w:uiPriority="64"/>
+    <w:lsdException w:name="Medium List 1 Accent 1" w:uiPriority="65"/>
+    <w:lsdException w:name="Revision" w:semiHidden="1"/>
+    <w:lsdException w:name="List Paragraph" w:qFormat="1"/>
+    <w:lsdException w:name="Quote" w:uiPriority="29" w:qFormat="1"/>
+    <w:lsdException w:name="Intense Quote" w:uiPriority="30" w:qFormat="1"/>
+    <w:lsdException w:name="Medium List 2 Accent 1" w:uiPriority="66"/>
+    <w:lsdException w:name="Medium Grid 1 Accent 1" w:uiPriority="67"/>
+    <w:lsdException w:name="Medium Grid 2 Accent 1" w:uiPriority="68"/>
+    <w:lsdException w:name="Medium Grid 3 Accent 1" w:uiPriority="69"/>
+    <w:lsdException w:name="Dark List Accent 1" w:uiPriority="70"/>
+    <w:lsdException w:name="Colorful Shading Accent 1" w:uiPriority="71"/>
+    <w:lsdException w:name="Colorful List Accent 1" w:uiPriority="72"/>
+    <w:lsdException w:name="Colorful Grid Accent 1" w:uiPriority="73"/>
+    <w:lsdException w:name="Light Shading Accent 2" w:uiPriority="60"/>
+    <w:lsdException w:name="Light List Accent 2" w:uiPriority="61"/>
+    <w:lsdException w:name="Light Grid Accent 2" w:uiPriority="62"/>
+    <w:lsdException w:name="Medium Shading 1 Accent 2" w:uiPriority="63"/>
+    <w:lsdException w:name="Medium Shading 2 Accent 2" w:uiPriority="64"/>
+    <w:lsdException w:name="Medium List 1 Accent 2" w:uiPriority="65"/>
+    <w:lsdException w:name="Medium List 2 Accent 2" w:uiPriority="66"/>
+    <w:lsdException w:name="Medium Grid 1 Accent 2" w:uiPriority="67"/>
+    <w:lsdException w:name="Medium Grid 2 Accent 2" w:uiPriority="68"/>
+    <w:lsdException w:name="Medium Grid 3 Accent 2" w:uiPriority="69"/>
+    <w:lsdException w:name="Dark List Accent 2" w:uiPriority="70"/>
+    <w:lsdException w:name="Colorful Shading Accent 2" w:uiPriority="71"/>
+    <w:lsdException w:name="Colorful List Accent 2" w:uiPriority="72"/>
+    <w:lsdException w:name="Colorful Grid Accent 2" w:uiPriority="73"/>
+    <w:lsdException w:name="Light Shading Accent 3" w:uiPriority="60"/>
+    <w:lsdException w:name="Light List Accent 3" w:uiPriority="61"/>
+    <w:lsdException w:name="Light Grid Accent 3" w:uiPriority="62"/>
+    <w:lsdException w:name="Medium Shading 1 Accent 3" w:uiPriority="63"/>
+    <w:lsdException w:name="Medium Shading 2 Accent 3" w:uiPriority="64"/>
+    <w:lsdException w:name="Medium List 1 Accent 3" w:uiPriority="65"/>
+    <w:lsdException w:name="Medium List 2 Accent 3" w:uiPriority="66"/>
+    <w:lsdException w:name="Medium Grid 1 Accent 3" w:uiPriority="67"/>
+    <w:lsdException w:name="Medium Grid 2 Accent 3" w:uiPriority="68"/>
+    <w:lsdException w:name="Medium Grid 3 Accent 3" w:uiPriority="69"/>
+    <w:lsdException w:name="Dark List Accent 3" w:uiPriority="70"/>
+    <w:lsdException w:name="Colorful Shading Accent 3" w:uiPriority="71"/>
+    <w:lsdException w:name="Colorful List Accent 3" w:uiPriority="72"/>
+    <w:lsdException w:name="Colorful Grid Accent 3" w:uiPriority="73"/>
+    <w:lsdException w:name="Light Shading Accent 4" w:uiPriority="60"/>
+    <w:lsdException w:name="Light List Accent 4" w:uiPriority="61"/>
+    <w:lsdException w:name="Light Grid Accent 4" w:uiPriority="62"/>
+    <w:lsdException w:name="Medium Shading 1 Accent 4" w:uiPriority="63"/>
+    <w:lsdException w:name="Medium Shading 2 Accent 4" w:uiPriority="64"/>
+    <w:lsdException w:name="Medium List 1 Accent 4" w:uiPriority="65"/>
+    <w:lsdException w:name="Medium List 2 Accent 4" w:uiPriority="66"/>
+    <w:lsdException w:name="Medium Grid 1 Accent 4" w:uiPriority="67"/>
+    <w:lsdException w:name="Medium Grid 2 Accent 4" w:uiPriority="68"/>
+    <w:lsdException w:name="Medium Grid 3 Accent 4" w:uiPriority="69"/>
+    <w:lsdException w:name="Dark List Accent 4" w:uiPriority="70"/>
+    <w:lsdException w:name="Colorful Shading Accent 4" w:uiPriority="71"/>
+    <w:lsdException w:name="Colorful List Accent 4" w:uiPriority="72"/>
+    <w:lsdException w:name="Colorful Grid Accent 4" w:uiPriority="73"/>
+    <w:lsdException w:name="Light Shading Accent 5" w:uiPriority="60"/>
+    <w:lsdException w:name="Light List Accent 5" w:uiPriority="61"/>
+    <w:lsdException w:name="Light Grid Accent 5" w:uiPriority="62"/>
+    <w:lsdException w:name="Medium Shading 1 Accent 5" w:uiPriority="63"/>
+    <w:lsdException w:name="Medium Shading 2 Accent 5" w:uiPriority="64"/>
+    <w:lsdException w:name="Medium List 1 Accent 5" w:uiPriority="65"/>
+    <w:lsdException w:name="Medium List 2 Accent 5" w:uiPriority="66"/>
+    <w:lsdException w:name="Medium Grid 1 Accent 5" w:uiPriority="67"/>
+    <w:lsdException w:name="Medium Grid 2 Accent 5" w:uiPriority="68"/>
+    <w:lsdException w:name="Medium Grid 3 Accent 5" w:uiPriority="69"/>
+    <w:lsdException w:name="Dark List Accent 5" w:uiPriority="70"/>
+    <w:lsdException w:name="Colorful Shading Accent 5" w:uiPriority="71"/>
+    <w:lsdException w:name="Colorful List Accent 5" w:uiPriority="72"/>
+    <w:lsdException w:name="Colorful Grid Accent 5" w:uiPriority="73"/>
+    <w:lsdException w:name="Light Shading Accent 6" w:uiPriority="60"/>
+    <w:lsdException w:name="Light List Accent 6" w:uiPriority="61"/>
+    <w:lsdException w:name="Light Grid Accent 6" w:uiPriority="62"/>
+    <w:lsdException w:name="Medium Shading 1 Accent 6" w:uiPriority="63"/>
+    <w:lsdException w:name="Medium Shading 2 Accent 6" w:uiPriority="64"/>
+    <w:lsdException w:name="Medium List 1 Accent 6" w:uiPriority="65"/>
+    <w:lsdException w:name="Medium List 2 Accent 6" w:uiPriority="66"/>
+    <w:lsdException w:name="Medium Grid 1 Accent 6" w:uiPriority="67"/>
+    <w:lsdException w:name="Medium Grid 2 Accent 6" w:uiPriority="68"/>
+    <w:lsdException w:name="Medium Grid 3 Accent 6" w:uiPriority="69"/>
+    <w:lsdException w:name="Dark List Accent 6" w:uiPriority="70"/>
+    <w:lsdException w:name="Colorful Shading Accent 6" w:uiPriority="71"/>
+    <w:lsdException w:name="Colorful List Accent 6" w:uiPriority="72"/>
+    <w:lsdException w:name="Colorful Grid Accent 6" w:uiPriority="73"/>
+    <w:lsdException w:name="Subtle Emphasis" w:uiPriority="19" w:qFormat="1"/>
+    <w:lsdException w:name="Intense Emphasis" w:uiPriority="21" w:qFormat="1"/>
+    <w:lsdException w:name="Subtle Reference" w:uiPriority="31" w:qFormat="1"/>
+    <w:lsdException w:name="Intense Reference" w:uiPriority="32" w:qFormat="1"/>
+    <w:lsdException w:name="Book Title" w:uiPriority="33" w:qFormat="1"/>
+    <w:lsdException w:name="Bibliography" w:semiHidden="1" w:unhideWhenUsed="1"/>
+    <w:lsdException w:name="TOC Heading" w:unhideWhenUsed="1" w:qFormat="1"/>
+    <w:lsdException w:name="Plain Table 1" w:uiPriority="41"/>
+    <w:lsdException w:name="Plain Table 2" w:uiPriority="42"/>
+    <w:lsdException w:name="Plain Table 3" w:uiPriority="43"/>
+    <w:lsdException w:name="Plain Table 4" w:uiPriority="44"/>
+    <w:lsdException w:name="Plain Table 5" w:uiPriority="45"/>
+    <w:lsdException w:name="Grid Table Light" w:uiPriority="40"/>
+    <w:lsdException w:name="Grid Table 1 Light" w:uiPriority="46"/>
+    <w:lsdException w:name="Grid Table 2" w:uiPriority="47"/>
+    <w:lsdException w:name="Grid Table 3" w:uiPriority="48"/>
+    <w:lsdException w:name="Grid Table 4" w:uiPriority="49"/>
+    <w:lsdException w:name="Grid Table 5 Dark" w:uiPriority="50"/>
+    <w:lsdException w:name="Grid Table 6 Colorful" w:uiPriority="51"/>
+    <w:lsdException w:name="Grid Table 7 Colorful" w:uiPriority="52"/>
+    <w:lsdException w:name="Grid Table 1 Light Accent 1" w:uiPriority="46"/>
+    <w:lsdException w:name="Grid Table 2 Accent 1" w:uiPriority="47"/>
+    <w:lsdException w:name="Grid Table 3 Accent 1" w:uiPriority="48"/>
+    <w:lsdException w:name="Grid Table 4 Accent 1" w:uiPriority="49"/>
+    <w:lsdException w:name="Grid Table 5 Dark Accent 1" w:uiPriority="50"/>
+    <w:lsdException w:name="Grid Table 6 Colorful Accent 1" w:uiPriority="51"/>
+    <w:lsdException w:name="Grid Table 7 Colorful Accent 1" w:uiPriority="52"/>
+    <w:lsdException w:name="Grid Table 1 Light Accent 2" w:uiPriority="46"/>
+    <w:lsdException w:name="Grid Table 2 Accent 2" w:uiPriority="47"/>
+    <w:lsdException w:name="Grid Table 3 Accent 2" w:uiPriority="48"/>
+    <w:lsdException w:name="Grid Table 4 Accent 2" w:uiPriority="49"/>
+    <w:lsdException w:name="Grid Table 5 Dark Accent 2" w:uiPriority="50"/>
+    <w:lsdException w:name="Grid Table 6 Colorful Accent 2" w:uiPriority="51"/>
+    <w:lsdException w:name="Grid Table 7 Colorful Accent 2" w:uiPriority="52"/>
+    <w:lsdException w:name="Grid Table 1 Light Accent 3" w:uiPriority="46"/>
+    <w:lsdException w:name="Grid Table 2 Accent 3" w:uiPriority="47"/>
+    <w:lsdException w:name="Grid Table 3 Accent 3" w:uiPriority="48"/>
+    <w:lsdException w:name="Grid Table 4 Accent 3" w:uiPriority="49"/>
+    <w:lsdException w:name="Grid Table 5 Dark Accent 3" w:uiPriority="50"/>
+    <w:lsdException w:name="Grid Table 6 Colorful Accent 3" w:uiPriority="51"/>
+    <w:lsdException w:name="Grid Table 7 Colorful Accent 3" w:uiPriority="52"/>
+    <w:lsdException w:name="Grid Table 1 Light Accent 4" w:uiPriority="46"/>
+    <w:lsdException w:name="Grid Table 2 Accent 4" w:uiPriority="47"/>
+    <w:lsdException w:name="Grid Table 3 Accent 4" w:uiPriority="48"/>
+    <w:lsdException w:name="Grid Table 4 Accent 4" w:uiPriority="49"/>
+    <w:lsdException w:name="Grid Table 5 Dark Accent 4" w:uiPriority="50"/>
+    <w:lsdException w:name="Grid Table 6 Colorful Accent 4" w:uiPriority="51"/>
+    <w:lsdException w:name="Grid Table 7 Colorful Accent 4" w:uiPriority="52"/>
+    <w:lsdException w:name="Grid Table 1 Light Accent 5" w:uiPriority="46"/>
+    <w:lsdException w:name="Grid Table 2 Accent 5" w:uiPriority="47"/>
+    <w:lsdException w:name="Grid Table 3 Accent 5" w:uiPriority="48"/>
+    <w:lsdException w:name="Grid Table 4 Accent 5" w:uiPriority="49"/>
+    <w:lsdException w:name="Grid Table 5 Dark Accent 5" w:uiPriority="50"/>
+    <w:lsdException w:name="Grid Table 6 Colorful Accent 5" w:uiPriority="51"/>
+    <w:lsdException w:name="Grid Table 7 Colorful Accent 5" w:uiPriority="52"/>
+    <w:lsdException w:name="Grid Table 1 Light Accent 6" w:uiPriority="46"/>
+    <w:lsdException w:name="Grid Table 2 Accent 6" w:uiPriority="47"/>
+    <w:lsdException w:name="Grid Table 3 Accent 6" w:uiPriority="48"/>
+    <w:lsdException w:name="Grid Table 4 Accent 6" w:uiPriority="49"/>
+    <w:lsdException w:name="Grid Table 5 Dark Accent 6" w:uiPriority="50"/>
+    <w:lsdException w:name="Grid Table 6 Colorful Accent 6" w:uiPriority="51"/>
+    <w:lsdException w:name="Grid Table 7 Colorful Accent 6" w:uiPriority="52"/>
+    <w:lsdException w:name="List Table 1 Light" w:uiPriority="46"/>
+    <w:lsdException w:name="List Table 2" w:uiPriority="47"/>
+    <w:lsdException w:name="List Table 3" w:uiPriority="48"/>
+    <w:lsdException w:name="List Table 4" w:uiPriority="49"/>
+    <w:lsdException w:name="List Table 5 Dark" w:uiPriority="50"/>
+    <w:lsdException w:name="List Table 6 Colorful" w:uiPriority="51"/>
+    <w:lsdException w:name="List Table 7 Colorful" w:uiPriority="52"/>
+    <w:lsdException w:name="List Table 1 Light Accent 1" w:uiPriority="46"/>
+    <w:lsdException w:name="List Table 2 Accent 1" w:uiPriority="47"/>
+    <w:lsdException w:name="List Table 3 Accent 1" w:uiPriority="48"/>
+    <w:lsdException w:name="List Table 4 Accent 1" w:uiPriority="49"/>
+    <w:lsdException w:name="List Table 5 Dark Accent 1" w:uiPriority="50"/>
+    <w:lsdException w:name="List Table 6 Colorful Accent 1" w:uiPriority="51"/>
+    <w:lsdException w:name="List Table 7 Colorful Accent 1" w:uiPriority="52"/>
+    <w:lsdException w:name="List Table 1 Light Accent 2" w:uiPriority="46"/>
+    <w:lsdException w:name="List Table 2 Accent 2" w:uiPriority="47"/>
+    <w:lsdException w:name="List Table 3 Accent 2" w:uiPriority="48"/>
+    <w:lsdException w:name="List Table 4 Accent 2" w:uiPriority="49"/>
+    <w:lsdException w:name="List Table 5 Dark Accent 2" w:uiPriority="50"/>
+    <w:lsdException w:name="List Table 6 Colorful Accent 2" w:uiPriority="51"/>
+    <w:lsdException w:name="List Table 7 Colorful Accent 2" w:uiPriority="52"/>
+    <w:lsdException w:name="List Table 1 Light Accent 3" w:uiPriority="46"/>
+    <w:lsdException w:name="List Table 2 Accent 3" w:uiPriority="47"/>
+    <w:lsdException w:name="List Table 3 Accent 3" w:uiPriority="48"/>
+    <w:lsdException w:name="List Table 4 Accent 3" w:uiPriority="49"/>
+    <w:lsdException w:name="List Table 5 Dark Accent 3" w:uiPriority="50"/>
+    <w:lsdException w:name="List Table 6 Colorful Accent 3" w:uiPriority="51"/>
+    <w:lsdException w:name="List Table 7 Colorful Accent 3" w:uiPriority="52"/>
+    <w:lsdException w:name="List Table 1 Light Accent 4" w:uiPriority="46"/>
+    <w:lsdException w:name="List Table 2 Accent 4" w:uiPriority="47"/>
+    <w:lsdException w:name="List Table 3 Accent 4" w:uiPriority="48"/>
+    <w:lsdException w:name="List Table 4 Accent 4" w:uiPriority="49"/>
+    <w:lsdException w:name="List Table 5 Dark Accent 4" w:uiPriority="50"/>
+    <w:lsdException w:name="List Table 6 Colorful Accent 4" w:uiPriority="51"/>
+    <w:lsdException w:name="List Table 7 Colorful Accent 4" w:uiPriority="52"/>
+    <w:lsdException w:name="List Table 1 Light Accent 5" w:uiPriority="46"/>
+    <w:lsdException w:name="List Table 2 Accent 5" w:uiPriority="47"/>
+    <w:lsdException w:name="List Table 3 Accent 5" w:uiPriority="48"/>
+    <w:lsdException w:name="List Table 4 Accent 5" w:uiPriority="49"/>
+    <w:lsdException w:name="List Table 5 Dark Accent 5" w:uiPriority="50"/>
+    <w:lsdException w:name="List Table 6 Colorful Accent 5" w:uiPriority="51"/>
+    <w:lsdException w:name="List Table 7 Colorful Accent 5" w:uiPriority="52"/>
+    <w:lsdException w:name="List Table 1 Light Accent 6" w:uiPriority="46"/>
+    <w:lsdException w:name="List Table 2 Accent 6" w:uiPriority="47"/>
+    <w:lsdException w:name="List Table 3 Accent 6" w:uiPriority="48"/>
+    <w:lsdException w:name="List Table 4 Accent 6" w:uiPriority="49"/>
+    <w:lsdException w:name="List Table 5 Dark Accent 6" w:uiPriority="50"/>
+    <w:lsdException w:name="List Table 6 Colorful Accent 6" w:uiPriority="51"/>
+    <w:lsdException w:name="List Table 7 Colorful Accent 6" w:uiPriority="52"/>
   </w:latentStyles>
   <w:style w:type="paragraph" w:default="1" w:styleId="Normal">
     <w:name w:val="Normal"/>
@@ -32162,7 +32756,6 @@
     <w:uiPriority w:val="99"/>
     <w:semiHidden/>
     <w:unhideWhenUsed/>
-    <w:qFormat/>
     <w:tblPr>
       <w:tblInd w:w="0" w:type="dxa"/>
       <w:tblCellMar>
@@ -32963,7 +33556,6 @@
     <w:uiPriority w:val="59"/>
     <w:rsid w:val="00825FD7"/>
     <w:tblPr>
-      <w:tblInd w:w="0" w:type="dxa"/>
       <w:tblBorders>
         <w:top w:val="single" w:sz="4" w:space="0" w:color="000000"/>
         <w:left w:val="single" w:sz="4" w:space="0" w:color="000000"/>
@@ -32972,12 +33564,6 @@
         <w:insideH w:val="single" w:sz="4" w:space="0" w:color="000000"/>
         <w:insideV w:val="single" w:sz="4" w:space="0" w:color="000000"/>
       </w:tblBorders>
-      <w:tblCellMar>
-        <w:top w:w="0" w:type="dxa"/>
-        <w:left w:w="108" w:type="dxa"/>
-        <w:bottom w:w="0" w:type="dxa"/>
-        <w:right w:w="108" w:type="dxa"/>
-      </w:tblCellMar>
     </w:tblPr>
   </w:style>
   <w:style w:type="paragraph" w:customStyle="1" w:styleId="InfoBlue0">
@@ -33221,196 +33807,6 @@
       <w:sz w:val="16"/>
       <w:szCs w:val="16"/>
     </w:rPr>
-  </w:style>
-</w:styles>
-</file>
-
-<file path=word/stylesWithEffects.xml><?xml version="1.0" encoding="utf-8"?>
-<w:styles xmlns:wpc="http://schemas.microsoft.com/office/word/2010/wordprocessingCanvas" xmlns:mc="http://schemas.openxmlformats.org/markup-compatibility/2006" xmlns:o="urn:schemas-microsoft-com:office:office" xmlns:r="http://schemas.openxmlformats.org/officeDocument/2006/relationships" xmlns:m="http://schemas.openxmlformats.org/officeDocument/2006/math" xmlns:v="urn:schemas-microsoft-com:vml" xmlns:wp14="http://schemas.microsoft.com/office/word/2010/wordprocessingDrawing" xmlns:wp="http://schemas.openxmlformats.org/drawingml/2006/wordprocessingDrawing" xmlns:w10="urn:schemas-microsoft-com:office:word" xmlns:w="http://schemas.openxmlformats.org/wordprocessingml/2006/main" xmlns:w14="http://schemas.microsoft.com/office/word/2010/wordml" xmlns:wpg="http://schemas.microsoft.com/office/word/2010/wordprocessingGroup" xmlns:wpi="http://schemas.microsoft.com/office/word/2010/wordprocessingInk" xmlns:wne="http://schemas.microsoft.com/office/word/2006/wordml" xmlns:wps="http://schemas.microsoft.com/office/word/2010/wordprocessingShape" mc:Ignorable="w14 wp14">
-  <w:docDefaults>
-    <w:rPrDefault>
-      <w:rPr>
-        <w:rFonts w:asciiTheme="minorHAnsi" w:eastAsiaTheme="minorEastAsia" w:hAnsiTheme="minorHAnsi" w:cstheme="minorBidi"/>
-        <w:sz w:val="22"/>
-        <w:szCs w:val="22"/>
-        <w:lang w:val="pt-BR" w:eastAsia="pt-BR" w:bidi="ar-SA"/>
-      </w:rPr>
-    </w:rPrDefault>
-    <w:pPrDefault>
-      <w:pPr>
-        <w:spacing w:after="200" w:line="276" w:lineRule="auto"/>
-      </w:pPr>
-    </w:pPrDefault>
-  </w:docDefaults>
-  <w:latentStyles w:defLockedState="0" w:defUIPriority="99" w:defSemiHidden="1" w:defUnhideWhenUsed="1" w:defQFormat="0" w:count="267">
-    <w:lsdException w:name="Normal" w:semiHidden="0" w:uiPriority="0" w:unhideWhenUsed="0" w:qFormat="1"/>
-    <w:lsdException w:name="heading 1" w:semiHidden="0" w:uiPriority="9" w:unhideWhenUsed="0" w:qFormat="1"/>
-    <w:lsdException w:name="heading 2" w:uiPriority="9" w:qFormat="1"/>
-    <w:lsdException w:name="heading 3" w:uiPriority="9" w:qFormat="1"/>
-    <w:lsdException w:name="heading 4" w:uiPriority="9" w:qFormat="1"/>
-    <w:lsdException w:name="heading 5" w:uiPriority="9" w:qFormat="1"/>
-    <w:lsdException w:name="heading 6" w:uiPriority="9" w:qFormat="1"/>
-    <w:lsdException w:name="heading 7" w:uiPriority="9" w:qFormat="1"/>
-    <w:lsdException w:name="heading 8" w:uiPriority="9" w:qFormat="1"/>
-    <w:lsdException w:name="heading 9" w:uiPriority="9" w:qFormat="1"/>
-    <w:lsdException w:name="toc 1" w:uiPriority="39"/>
-    <w:lsdException w:name="toc 2" w:uiPriority="39"/>
-    <w:lsdException w:name="toc 3" w:uiPriority="39"/>
-    <w:lsdException w:name="toc 4" w:uiPriority="39"/>
-    <w:lsdException w:name="toc 5" w:uiPriority="39"/>
-    <w:lsdException w:name="toc 6" w:uiPriority="39"/>
-    <w:lsdException w:name="toc 7" w:uiPriority="39"/>
-    <w:lsdException w:name="toc 8" w:uiPriority="39"/>
-    <w:lsdException w:name="toc 9" w:uiPriority="39"/>
-    <w:lsdException w:name="caption" w:uiPriority="35" w:qFormat="1"/>
-    <w:lsdException w:name="Title" w:semiHidden="0" w:uiPriority="10" w:unhideWhenUsed="0" w:qFormat="1"/>
-    <w:lsdException w:name="Default Paragraph Font" w:uiPriority="1"/>
-    <w:lsdException w:name="Subtitle" w:semiHidden="0" w:uiPriority="11" w:unhideWhenUsed="0" w:qFormat="1"/>
-    <w:lsdException w:name="Strong" w:semiHidden="0" w:uiPriority="22" w:unhideWhenUsed="0" w:qFormat="1"/>
-    <w:lsdException w:name="Emphasis" w:semiHidden="0" w:uiPriority="20" w:unhideWhenUsed="0" w:qFormat="1"/>
-    <w:lsdException w:name="Table Grid" w:semiHidden="0" w:uiPriority="59" w:unhideWhenUsed="0"/>
-    <w:lsdException w:name="Placeholder Text" w:unhideWhenUsed="0"/>
-    <w:lsdException w:name="No Spacing" w:semiHidden="0" w:uiPriority="1" w:unhideWhenUsed="0" w:qFormat="1"/>
-    <w:lsdException w:name="Light Shading" w:semiHidden="0" w:uiPriority="60" w:unhideWhenUsed="0"/>
-    <w:lsdException w:name="Light List" w:semiHidden="0" w:uiPriority="61" w:unhideWhenUsed="0"/>
-    <w:lsdException w:name="Light Grid" w:semiHidden="0" w:uiPriority="62" w:unhideWhenUsed="0"/>
-    <w:lsdException w:name="Medium Shading 1" w:semiHidden="0" w:uiPriority="63" w:unhideWhenUsed="0"/>
-    <w:lsdException w:name="Medium Shading 2" w:semiHidden="0" w:uiPriority="64" w:unhideWhenUsed="0"/>
-    <w:lsdException w:name="Medium List 1" w:semiHidden="0" w:uiPriority="65" w:unhideWhenUsed="0"/>
-    <w:lsdException w:name="Medium List 2" w:semiHidden="0" w:uiPriority="66" w:unhideWhenUsed="0"/>
-    <w:lsdException w:name="Medium Grid 1" w:semiHidden="0" w:uiPriority="67" w:unhideWhenUsed="0"/>
-    <w:lsdException w:name="Medium Grid 2" w:semiHidden="0" w:uiPriority="68" w:unhideWhenUsed="0"/>
-    <w:lsdException w:name="Medium Grid 3" w:semiHidden="0" w:uiPriority="69" w:unhideWhenUsed="0"/>
-    <w:lsdException w:name="Dark List" w:semiHidden="0" w:uiPriority="70" w:unhideWhenUsed="0"/>
-    <w:lsdException w:name="Colorful Shading" w:semiHidden="0" w:uiPriority="71" w:unhideWhenUsed="0"/>
-    <w:lsdException w:name="Colorful List" w:semiHidden="0" w:uiPriority="72" w:unhideWhenUsed="0"/>
-    <w:lsdException w:name="Colorful Grid" w:semiHidden="0" w:uiPriority="73" w:unhideWhenUsed="0"/>
-    <w:lsdException w:name="Light Shading Accent 1" w:semiHidden="0" w:uiPriority="60" w:unhideWhenUsed="0"/>
-    <w:lsdException w:name="Light List Accent 1" w:semiHidden="0" w:uiPriority="61" w:unhideWhenUsed="0"/>
-    <w:lsdException w:name="Light Grid Accent 1" w:semiHidden="0" w:uiPriority="62" w:unhideWhenUsed="0"/>
-    <w:lsdException w:name="Medium Shading 1 Accent 1" w:semiHidden="0" w:uiPriority="63" w:unhideWhenUsed="0"/>
-    <w:lsdException w:name="Medium Shading 2 Accent 1" w:semiHidden="0" w:uiPriority="64" w:unhideWhenUsed="0"/>
-    <w:lsdException w:name="Medium List 1 Accent 1" w:semiHidden="0" w:uiPriority="65" w:unhideWhenUsed="0"/>
-    <w:lsdException w:name="Revision" w:unhideWhenUsed="0"/>
-    <w:lsdException w:name="List Paragraph" w:semiHidden="0" w:uiPriority="34" w:unhideWhenUsed="0" w:qFormat="1"/>
-    <w:lsdException w:name="Quote" w:semiHidden="0" w:uiPriority="29" w:unhideWhenUsed="0" w:qFormat="1"/>
-    <w:lsdException w:name="Intense Quote" w:semiHidden="0" w:uiPriority="30" w:unhideWhenUsed="0" w:qFormat="1"/>
-    <w:lsdException w:name="Medium List 2 Accent 1" w:semiHidden="0" w:uiPriority="66" w:unhideWhenUsed="0"/>
-    <w:lsdException w:name="Medium Grid 1 Accent 1" w:semiHidden="0" w:uiPriority="67" w:unhideWhenUsed="0"/>
-    <w:lsdException w:name="Medium Grid 2 Accent 1" w:semiHidden="0" w:uiPriority="68" w:unhideWhenUsed="0"/>
-    <w:lsdException w:name="Medium Grid 3 Accent 1" w:semiHidden="0" w:uiPriority="69" w:unhideWhenUsed="0"/>
-    <w:lsdException w:name="Dark List Accent 1" w:semiHidden="0" w:uiPriority="70" w:unhideWhenUsed="0"/>
-    <w:lsdException w:name="Colorful Shading Accent 1" w:semiHidden="0" w:uiPriority="71" w:unhideWhenUsed="0"/>
-    <w:lsdException w:name="Colorful List Accent 1" w:semiHidden="0" w:uiPriority="72" w:unhideWhenUsed="0"/>
-    <w:lsdException w:name="Colorful Grid Accent 1" w:semiHidden="0" w:uiPriority="73" w:unhideWhenUsed="0"/>
-    <w:lsdException w:name="Light Shading Accent 2" w:semiHidden="0" w:uiPriority="60" w:unhideWhenUsed="0"/>
-    <w:lsdException w:name="Light List Accent 2" w:semiHidden="0" w:uiPriority="61" w:unhideWhenUsed="0"/>
-    <w:lsdException w:name="Light Grid Accent 2" w:semiHidden="0" w:uiPriority="62" w:unhideWhenUsed="0"/>
-    <w:lsdException w:name="Medium Shading 1 Accent 2" w:semiHidden="0" w:uiPriority="63" w:unhideWhenUsed="0"/>
-    <w:lsdException w:name="Medium Shading 2 Accent 2" w:semiHidden="0" w:uiPriority="64" w:unhideWhenUsed="0"/>
-    <w:lsdException w:name="Medium List 1 Accent 2" w:semiHidden="0" w:uiPriority="65" w:unhideWhenUsed="0"/>
-    <w:lsdException w:name="Medium List 2 Accent 2" w:semiHidden="0" w:uiPriority="66" w:unhideWhenUsed="0"/>
-    <w:lsdException w:name="Medium Grid 1 Accent 2" w:semiHidden="0" w:uiPriority="67" w:unhideWhenUsed="0"/>
-    <w:lsdException w:name="Medium Grid 2 Accent 2" w:semiHidden="0" w:uiPriority="68" w:unhideWhenUsed="0"/>
-    <w:lsdException w:name="Medium Grid 3 Accent 2" w:semiHidden="0" w:uiPriority="69" w:unhideWhenUsed="0"/>
-    <w:lsdException w:name="Dark List Accent 2" w:semiHidden="0" w:uiPriority="70" w:unhideWhenUsed="0"/>
-    <w:lsdException w:name="Colorful Shading Accent 2" w:semiHidden="0" w:uiPriority="71" w:unhideWhenUsed="0"/>
-    <w:lsdException w:name="Colorful List Accent 2" w:semiHidden="0" w:uiPriority="72" w:unhideWhenUsed="0"/>
-    <w:lsdException w:name="Colorful Grid Accent 2" w:semiHidden="0" w:uiPriority="73" w:unhideWhenUsed="0"/>
-    <w:lsdException w:name="Light Shading Accent 3" w:semiHidden="0" w:uiPriority="60" w:unhideWhenUsed="0"/>
-    <w:lsdException w:name="Light List Accent 3" w:semiHidden="0" w:uiPriority="61" w:unhideWhenUsed="0"/>
-    <w:lsdException w:name="Light Grid Accent 3" w:semiHidden="0" w:uiPriority="62" w:unhideWhenUsed="0"/>
-    <w:lsdException w:name="Medium Shading 1 Accent 3" w:semiHidden="0" w:uiPriority="63" w:unhideWhenUsed="0"/>
-    <w:lsdException w:name="Medium Shading 2 Accent 3" w:semiHidden="0" w:uiPriority="64" w:unhideWhenUsed="0"/>
-    <w:lsdException w:name="Medium List 1 Accent 3" w:semiHidden="0" w:uiPriority="65" w:unhideWhenUsed="0"/>
-    <w:lsdException w:name="Medium List 2 Accent 3" w:semiHidden="0" w:uiPriority="66" w:unhideWhenUsed="0"/>
-    <w:lsdException w:name="Medium Grid 1 Accent 3" w:semiHidden="0" w:uiPriority="67" w:unhideWhenUsed="0"/>
-    <w:lsdException w:name="Medium Grid 2 Accent 3" w:semiHidden="0" w:uiPriority="68" w:unhideWhenUsed="0"/>
-    <w:lsdException w:name="Medium Grid 3 Accent 3" w:semiHidden="0" w:uiPriority="69" w:unhideWhenUsed="0"/>
-    <w:lsdException w:name="Dark List Accent 3" w:semiHidden="0" w:uiPriority="70" w:unhideWhenUsed="0"/>
-    <w:lsdException w:name="Colorful Shading Accent 3" w:semiHidden="0" w:uiPriority="71" w:unhideWhenUsed="0"/>
-    <w:lsdException w:name="Colorful List Accent 3" w:semiHidden="0" w:uiPriority="72" w:unhideWhenUsed="0"/>
-    <w:lsdException w:name="Colorful Grid Accent 3" w:semiHidden="0" w:uiPriority="73" w:unhideWhenUsed="0"/>
-    <w:lsdException w:name="Light Shading Accent 4" w:semiHidden="0" w:uiPriority="60" w:unhideWhenUsed="0"/>
-    <w:lsdException w:name="Light List Accent 4" w:semiHidden="0" w:uiPriority="61" w:unhideWhenUsed="0"/>
-    <w:lsdException w:name="Light Grid Accent 4" w:semiHidden="0" w:uiPriority="62" w:unhideWhenUsed="0"/>
-    <w:lsdException w:name="Medium Shading 1 Accent 4" w:semiHidden="0" w:uiPriority="63" w:unhideWhenUsed="0"/>
-    <w:lsdException w:name="Medium Shading 2 Accent 4" w:semiHidden="0" w:uiPriority="64" w:unhideWhenUsed="0"/>
-    <w:lsdException w:name="Medium List 1 Accent 4" w:semiHidden="0" w:uiPriority="65" w:unhideWhenUsed="0"/>
-    <w:lsdException w:name="Medium List 2 Accent 4" w:semiHidden="0" w:uiPriority="66" w:unhideWhenUsed="0"/>
-    <w:lsdException w:name="Medium Grid 1 Accent 4" w:semiHidden="0" w:uiPriority="67" w:unhideWhenUsed="0"/>
-    <w:lsdException w:name="Medium Grid 2 Accent 4" w:semiHidden="0" w:uiPriority="68" w:unhideWhenUsed="0"/>
-    <w:lsdException w:name="Medium Grid 3 Accent 4" w:semiHidden="0" w:uiPriority="69" w:unhideWhenUsed="0"/>
-    <w:lsdException w:name="Dark List Accent 4" w:semiHidden="0" w:uiPriority="70" w:unhideWhenUsed="0"/>
-    <w:lsdException w:name="Colorful Shading Accent 4" w:semiHidden="0" w:uiPriority="71" w:unhideWhenUsed="0"/>
-    <w:lsdException w:name="Colorful List Accent 4" w:semiHidden="0" w:uiPriority="72" w:unhideWhenUsed="0"/>
-    <w:lsdException w:name="Colorful Grid Accent 4" w:semiHidden="0" w:uiPriority="73" w:unhideWhenUsed="0"/>
-    <w:lsdException w:name="Light Shading Accent 5" w:semiHidden="0" w:uiPriority="60" w:unhideWhenUsed="0"/>
-    <w:lsdException w:name="Light List Accent 5" w:semiHidden="0" w:uiPriority="61" w:unhideWhenUsed="0"/>
-    <w:lsdException w:name="Light Grid Accent 5" w:semiHidden="0" w:uiPriority="62" w:unhideWhenUsed="0"/>
-    <w:lsdException w:name="Medium Shading 1 Accent 5" w:semiHidden="0" w:uiPriority="63" w:unhideWhenUsed="0"/>
-    <w:lsdException w:name="Medium Shading 2 Accent 5" w:semiHidden="0" w:uiPriority="64" w:unhideWhenUsed="0"/>
-    <w:lsdException w:name="Medium List 1 Accent 5" w:semiHidden="0" w:uiPriority="65" w:unhideWhenUsed="0"/>
-    <w:lsdException w:name="Medium List 2 Accent 5" w:semiHidden="0" w:uiPriority="66" w:unhideWhenUsed="0"/>
-    <w:lsdException w:name="Medium Grid 1 Accent 5" w:semiHidden="0" w:uiPriority="67" w:unhideWhenUsed="0"/>
-    <w:lsdException w:name="Medium Grid 2 Accent 5" w:semiHidden="0" w:uiPriority="68" w:unhideWhenUsed="0"/>
-    <w:lsdException w:name="Medium Grid 3 Accent 5" w:semiHidden="0" w:uiPriority="69" w:unhideWhenUsed="0"/>
-    <w:lsdException w:name="Dark List Accent 5" w:semiHidden="0" w:uiPriority="70" w:unhideWhenUsed="0"/>
-    <w:lsdException w:name="Colorful Shading Accent 5" w:semiHidden="0" w:uiPriority="71" w:unhideWhenUsed="0"/>
-    <w:lsdException w:name="Colorful List Accent 5" w:semiHidden="0" w:uiPriority="72" w:unhideWhenUsed="0"/>
-    <w:lsdException w:name="Colorful Grid Accent 5" w:semiHidden="0" w:uiPriority="73" w:unhideWhenUsed="0"/>
-    <w:lsdException w:name="Light Shading Accent 6" w:semiHidden="0" w:uiPriority="60" w:unhideWhenUsed="0"/>
-    <w:lsdException w:name="Light List Accent 6" w:semiHidden="0" w:uiPriority="61" w:unhideWhenUsed="0"/>
-    <w:lsdException w:name="Light Grid Accent 6" w:semiHidden="0" w:uiPriority="62" w:unhideWhenUsed="0"/>
-    <w:lsdException w:name="Medium Shading 1 Accent 6" w:semiHidden="0" w:uiPriority="63" w:unhideWhenUsed="0"/>
-    <w:lsdException w:name="Medium Shading 2 Accent 6" w:semiHidden="0" w:uiPriority="64" w:unhideWhenUsed="0"/>
-    <w:lsdException w:name="Medium List 1 Accent 6" w:semiHidden="0" w:uiPriority="65" w:unhideWhenUsed="0"/>
-    <w:lsdException w:name="Medium List 2 Accent 6" w:semiHidden="0" w:uiPriority="66" w:unhideWhenUsed="0"/>
-    <w:lsdException w:name="Medium Grid 1 Accent 6" w:semiHidden="0" w:uiPriority="67" w:unhideWhenUsed="0"/>
-    <w:lsdException w:name="Medium Grid 2 Accent 6" w:semiHidden="0" w:uiPriority="68" w:unhideWhenUsed="0"/>
-    <w:lsdException w:name="Medium Grid 3 Accent 6" w:semiHidden="0" w:uiPriority="69" w:unhideWhenUsed="0"/>
-    <w:lsdException w:name="Dark List Accent 6" w:semiHidden="0" w:uiPriority="70" w:unhideWhenUsed="0"/>
-    <w:lsdException w:name="Colorful Shading Accent 6" w:semiHidden="0" w:uiPriority="71" w:unhideWhenUsed="0"/>
-    <w:lsdException w:name="Colorful List Accent 6" w:semiHidden="0" w:uiPriority="72" w:unhideWhenUsed="0"/>
-    <w:lsdException w:name="Colorful Grid Accent 6" w:semiHidden="0" w:uiPriority="73" w:unhideWhenUsed="0"/>
-    <w:lsdException w:name="Subtle Emphasis" w:semiHidden="0" w:uiPriority="19" w:unhideWhenUsed="0" w:qFormat="1"/>
-    <w:lsdException w:name="Intense Emphasis" w:semiHidden="0" w:uiPriority="21" w:unhideWhenUsed="0" w:qFormat="1"/>
-    <w:lsdException w:name="Subtle Reference" w:semiHidden="0" w:uiPriority="31" w:unhideWhenUsed="0" w:qFormat="1"/>
-    <w:lsdException w:name="Intense Reference" w:semiHidden="0" w:uiPriority="32" w:unhideWhenUsed="0" w:qFormat="1"/>
-    <w:lsdException w:name="Book Title" w:semiHidden="0" w:uiPriority="33" w:unhideWhenUsed="0" w:qFormat="1"/>
-    <w:lsdException w:name="Bibliography" w:uiPriority="37"/>
-    <w:lsdException w:name="TOC Heading" w:uiPriority="39" w:qFormat="1"/>
-  </w:latentStyles>
-  <w:style w:type="paragraph" w:default="1" w:styleId="Normal">
-    <w:name w:val="Normal"/>
-    <w:qFormat/>
-  </w:style>
-  <w:style w:type="character" w:default="1" w:styleId="Fontepargpadro">
-    <w:name w:val="Default Paragraph Font"/>
-    <w:uiPriority w:val="1"/>
-    <w:semiHidden/>
-    <w:unhideWhenUsed/>
-  </w:style>
-  <w:style w:type="table" w:default="1" w:styleId="Tabelanormal">
-    <w:name w:val="Normal Table"/>
-    <w:uiPriority w:val="99"/>
-    <w:semiHidden/>
-    <w:unhideWhenUsed/>
-    <w:tblPr>
-      <w:tblInd w:w="0" w:type="dxa"/>
-      <w:tblCellMar>
-        <w:top w:w="0" w:type="dxa"/>
-        <w:left w:w="108" w:type="dxa"/>
-        <w:bottom w:w="0" w:type="dxa"/>
-        <w:right w:w="108" w:type="dxa"/>
-      </w:tblCellMar>
-    </w:tblPr>
-  </w:style>
-  <w:style w:type="numbering" w:default="1" w:styleId="Semlista">
-    <w:name w:val="No List"/>
-    <w:uiPriority w:val="99"/>
-    <w:semiHidden/>
-    <w:unhideWhenUsed/>
   </w:style>
 </w:styles>
 </file>
@@ -33774,7 +34170,7 @@
 </file>
 
 <file path=customXml/itemProps1.xml><?xml version="1.0" encoding="utf-8"?>
-<ds:datastoreItem xmlns:ds="http://schemas.openxmlformats.org/officeDocument/2006/customXml" ds:itemID="{5D1F8DD9-AD1E-4F6E-AEF2-E5453089C901}">
+<ds:datastoreItem xmlns:ds="http://schemas.openxmlformats.org/officeDocument/2006/customXml" ds:itemID="{75F0D2B0-01E6-4C1B-A3D2-333E227A5E6E}">
   <ds:schemaRefs>
     <ds:schemaRef ds:uri="http://schemas.openxmlformats.org/officeDocument/2006/bibliography"/>
   </ds:schemaRefs>

</xml_diff>

<commit_message>
- Adcionado o Resumo / Abstract redigido por Luiza
</commit_message>
<xml_diff>
--- a/documentacao/G5_Documentacao2sem2014.docx
+++ b/documentacao/G5_Documentacao2sem2014.docx
@@ -566,30 +566,14 @@
           <w:sz w:val="28"/>
           <w:szCs w:val="28"/>
         </w:rPr>
-        <w:t xml:space="preserve">GAED </w:t>
-      </w:r>
-      <w:proofErr w:type="gramStart"/>
+        <w:t xml:space="preserve">GAED -  </w:t>
+      </w:r>
       <w:r>
         <w:rPr>
           <w:sz w:val="28"/>
           <w:szCs w:val="28"/>
         </w:rPr>
-        <w:t xml:space="preserve">-  </w:t>
-      </w:r>
-      <w:r>
-        <w:rPr>
-          <w:sz w:val="28"/>
-          <w:szCs w:val="28"/>
-        </w:rPr>
-        <w:t>GERENCIADOR</w:t>
-      </w:r>
-      <w:proofErr w:type="gramEnd"/>
-      <w:r>
-        <w:rPr>
-          <w:sz w:val="28"/>
-          <w:szCs w:val="28"/>
-        </w:rPr>
-        <w:t xml:space="preserve"> DE ATIVIDADES ESCOLAR</w:t>
+        <w:t>GERENCIADOR DE ATIVIDADES ESCOLAR</w:t>
       </w:r>
       <w:r>
         <w:rPr>
@@ -634,7 +618,7 @@
     </w:p>
     <w:p>
       <w:pPr>
-        <w:pStyle w:val="Avanodecorpodetexto2"/>
+        <w:pStyle w:val="Recuodecorpodetexto2"/>
         <w:spacing w:line="240" w:lineRule="auto"/>
         <w:ind w:left="3969" w:firstLine="0"/>
       </w:pPr>
@@ -644,7 +628,7 @@
     </w:p>
     <w:p>
       <w:pPr>
-        <w:pStyle w:val="Avanodecorpodetexto2"/>
+        <w:pStyle w:val="Recuodecorpodetexto2"/>
         <w:spacing w:line="240" w:lineRule="auto"/>
         <w:ind w:left="3969" w:firstLine="0"/>
       </w:pPr>
@@ -854,7 +838,7 @@
     <w:p/>
     <w:p>
       <w:pPr>
-        <w:pStyle w:val="Cabealho2"/>
+        <w:pStyle w:val="Ttulo2"/>
         <w:sectPr>
           <w:pgSz w:w="11907" w:h="16840" w:code="9"/>
           <w:pgMar w:top="1701" w:right="1134" w:bottom="1134" w:left="1701" w:header="1134" w:footer="0" w:gutter="0"/>
@@ -885,21 +869,7 @@
         <w:rPr>
           <w:bCs/>
         </w:rPr>
-        <w:t xml:space="preserve">Não é no </w:t>
-      </w:r>
-      <w:proofErr w:type="gramStart"/>
-      <w:r>
-        <w:rPr>
-          <w:bCs/>
-        </w:rPr>
-        <w:t>silencio</w:t>
-      </w:r>
-      <w:proofErr w:type="gramEnd"/>
-      <w:r>
-        <w:rPr>
-          <w:bCs/>
-        </w:rPr>
-        <w:t xml:space="preserve"> que os homens se fazem, mas na palavra, no trabalho, na ação-reflexão.”</w:t>
+        <w:t>Não é no silencio que os homens se fazem, mas na palavra, no trabalho, na ação-reflexão.”</w:t>
       </w:r>
       <w:bookmarkEnd w:id="2"/>
     </w:p>
@@ -975,78 +945,47 @@
         <w:pStyle w:val="Corpodetexto"/>
       </w:pPr>
       <w:r>
-        <w:t xml:space="preserve">Com objetivo a facilitar o processo de comunicação entre escola e família, no processo de ensino-aprendizagem das escolares, </w:t>
-      </w:r>
-      <w:r>
-        <w:t>propomos</w:t>
-      </w:r>
-      <w:r>
-        <w:t xml:space="preserve"> um sistema </w:t>
-      </w:r>
-      <w:r>
-        <w:t xml:space="preserve">Web </w:t>
-      </w:r>
-      <w:r>
-        <w:t>de gerenciamento de atividades escolares</w:t>
-      </w:r>
-      <w:r>
-        <w:t>. P</w:t>
-      </w:r>
-      <w:r>
-        <w:t>rofessores</w:t>
-      </w:r>
-      <w:r>
-        <w:t xml:space="preserve"> registr</w:t>
-      </w:r>
-      <w:r>
-        <w:t xml:space="preserve">am notas e faltas, </w:t>
-      </w:r>
-      <w:r>
-        <w:t>ocorrências em sala</w:t>
-      </w:r>
-      <w:r>
-        <w:t>, e tarefas em páginas ágeis e fácil uso. A</w:t>
-      </w:r>
-      <w:r>
-        <w:t xml:space="preserve">lunos </w:t>
-      </w:r>
-      <w:r>
-        <w:t>têm as tarefas organizadas para consultas, para sua turma. P</w:t>
-      </w:r>
-      <w:r>
-        <w:t>ais e/ou responsáveis t</w:t>
-      </w:r>
-      <w:r>
-        <w:t>êm</w:t>
-      </w:r>
-      <w:r>
-        <w:t xml:space="preserve"> acesso </w:t>
-      </w:r>
-      <w:r>
-        <w:t xml:space="preserve">do aluno, </w:t>
-      </w:r>
-      <w:r>
-        <w:t>forma confidencial e confiável.</w:t>
-      </w:r>
-      <w:r>
-        <w:t>A secretaria registra os dados dos professores, alunos e organizando as turmas</w:t>
-      </w:r>
-      <w:r>
-        <w:t xml:space="preserve">. Os dados organizados </w:t>
-      </w:r>
-      <w:r>
-        <w:t>contribu</w:t>
-      </w:r>
-      <w:r>
-        <w:t>em</w:t>
-      </w:r>
-      <w:r>
-        <w:t xml:space="preserve"> para organização e transparência nas informações e nos processos de comunicação de algumas ações das unidades escolares.</w:t>
+        <w:t xml:space="preserve">Este trabalho propõe um sistema de gerenciamento de atividades escolares Web,fornecendo boletins, trabalhos e eventos da escola para acessar a internet. O sistema tem objetivo de facilitar e agilizar o processo de comunicação entre escola e família, no processo de ensino-aprendizagem das escolares,  pois pode ser acessado de qualquer lugar e qualquer hora, sem a necessidade do responsável do aluno ir até a escola. </w:t>
       </w:r>
     </w:p>
     <w:p>
       <w:pPr>
         <w:pStyle w:val="Corpodetexto"/>
+      </w:pPr>
+      <w:r>
+        <w:t xml:space="preserve"> Outro objetivo é permitir o registro cronológico e centralizado de informações fundamentais para controle e acompanhamento do desempenho escolar dos alunos como notas, faltas, ocorrências, tarefas, bem como quando o responsável acessou essas informações. Os professores terão a possibilidade de registrar as tarefas, eventos que ocorram com o aluno, além das notas e frequência. </w:t>
+      </w:r>
+    </w:p>
+    <w:p>
+      <w:pPr>
+        <w:pStyle w:val="Corpodetexto"/>
+      </w:pPr>
+      <w:r>
+        <w:t xml:space="preserve">Esses registros devem contribuir para o processo de gestão escolar e também facilitar o acompanhamento dos pais dos alunos.  Eles terão acesso ao desempenho dos alunos, sendo notas, frequências, ocorrências e avisos de cada professor, que ficará disponível no sistema na </w:t>
+      </w:r>
+    </w:p>
+    <w:p>
+      <w:pPr>
+        <w:pStyle w:val="Corpodetexto"/>
+      </w:pPr>
+      <w:r>
+        <w:t xml:space="preserve">data que o professor postar. </w:t>
+      </w:r>
+    </w:p>
+    <w:p>
+      <w:pPr>
+        <w:pStyle w:val="Corpodetexto"/>
+      </w:pPr>
+      <w:r>
+        <w:t>A flexibilidade de acesso trará comodidade e satisfação. Os dados organizados contribuem para organização e transparência nas informações e nos processos de comunicação de algumas ações das unidades escolares.</w:t>
+      </w:r>
+    </w:p>
+    <w:p>
+      <w:pPr>
+        <w:pStyle w:val="Corpodetexto"/>
+        <w:rPr>
+          <w:u w:val="single"/>
+        </w:rPr>
       </w:pPr>
     </w:p>
     <w:p>
@@ -1131,7 +1070,7 @@
     </w:p>
     <w:p>
       <w:pPr>
-        <w:pStyle w:val="Corpodetexto"/>
+        <w:spacing w:line="480" w:lineRule="auto"/>
         <w:rPr>
           <w:lang w:val="en-US"/>
         </w:rPr>
@@ -1140,31 +1079,116 @@
         <w:rPr>
           <w:lang w:val="en-US"/>
         </w:rPr>
-        <w:t>It consists of the presentation of the excellent points of a text. The summary must give a fast and clear vision of the work; one consists in a sequence of concise and objective phrases and not of a simple enumeration of topics. It presents the reached objectives of the study, problem, methodology, results and conclusion. It must be typed in simple space and without paragraphs, not exceeding the 500 words.</w:t>
+        <w:t xml:space="preserve">This work proposes a system of management of school activities Web, providing </w:t>
+      </w:r>
+      <w:r>
+        <w:rPr>
+          <w:lang w:val="en-US"/>
+        </w:rPr>
+        <w:t>bulletins,</w:t>
+      </w:r>
+      <w:r>
+        <w:rPr>
+          <w:lang w:val="en-US"/>
+        </w:rPr>
+        <w:t xml:space="preserve">homework and event’s school to access the internet. The system has to facilitate and </w:t>
       </w:r>
     </w:p>
     <w:p>
       <w:pPr>
         <w:spacing w:line="480" w:lineRule="auto"/>
-        <w:jc w:val="center"/>
         <w:rPr>
           <w:lang w:val="en-US"/>
         </w:rPr>
       </w:pPr>
-    </w:p>
-    <w:p>
-      <w:pPr>
+      <w:r>
         <w:rPr>
           <w:lang w:val="en-US"/>
         </w:rPr>
-      </w:pPr>
-    </w:p>
-    <w:p>
-      <w:pPr>
+        <w:t xml:space="preserve">expedite the process of communication between school and family, in the teaching-learning </w:t>
+      </w:r>
+    </w:p>
+    <w:p>
+      <w:pPr>
+        <w:spacing w:line="480" w:lineRule="auto"/>
         <w:rPr>
           <w:lang w:val="en-US"/>
         </w:rPr>
       </w:pPr>
+      <w:r>
+        <w:rPr>
+          <w:lang w:val="en-US"/>
+        </w:rPr>
+        <w:t xml:space="preserve">schooling process. The system can be accessed from anywhere and anytime without the need </w:t>
+      </w:r>
+    </w:p>
+    <w:p>
+      <w:pPr>
+        <w:spacing w:line="480" w:lineRule="auto"/>
+        <w:rPr>
+          <w:lang w:val="en-US"/>
+        </w:rPr>
+      </w:pPr>
+      <w:r>
+        <w:rPr>
+          <w:lang w:val="en-US"/>
+        </w:rPr>
+        <w:t>to charge the student to go to school.</w:t>
+      </w:r>
+    </w:p>
+    <w:p>
+      <w:pPr>
+        <w:spacing w:line="480" w:lineRule="auto"/>
+        <w:rPr>
+          <w:lang w:val="en-US"/>
+        </w:rPr>
+      </w:pPr>
+      <w:r>
+        <w:rPr>
+          <w:lang w:val="en-US"/>
+        </w:rPr>
+        <w:t>Another goal  is to allow the chronological and centralized record of key information for controlling and monitoring the academic performance of students as grades, absences, events, tasks, and responsible when accessed such information. Teachers will be able to record the tasks, events that occur with the student, in addition to grades and attendance. They will have access to student performance, with notes, frequencies, occurrences and notices of every teacher in the system that will be available on the</w:t>
+      </w:r>
+      <w:r>
+        <w:rPr>
+          <w:lang w:val="en-US"/>
+        </w:rPr>
+        <w:t xml:space="preserve"> date that the post’s teacher. </w:t>
+      </w:r>
+    </w:p>
+    <w:p>
+      <w:pPr>
+        <w:spacing w:line="480" w:lineRule="auto"/>
+        <w:rPr>
+          <w:lang w:val="en-US"/>
+        </w:rPr>
+      </w:pPr>
+      <w:r>
+        <w:rPr>
+          <w:lang w:val="en-US"/>
+        </w:rPr>
+        <w:t xml:space="preserve"> These records contribute to the process of school management and also facilitate monitoring of the students' parents. They will have access to student performance, with notes, frequencies, occurrences and notices of every teacher in the system that will be available on </w:t>
+      </w:r>
+      <w:r>
+        <w:rPr>
+          <w:lang w:val="en-US"/>
+        </w:rPr>
+        <w:t xml:space="preserve">the date post’s teacher. </w:t>
+      </w:r>
+    </w:p>
+    <w:p>
+      <w:pPr>
+        <w:spacing w:line="480" w:lineRule="auto"/>
+        <w:rPr>
+          <w:lang w:val="en-US"/>
+        </w:rPr>
+      </w:pPr>
+      <w:r>
+        <w:rPr>
+          <w:lang w:val="en-US"/>
+        </w:rPr>
+        <w:t>The flexibility of access will bring convenience and satisfaction. The organized data contribute to the organization and transparency in information and communication processes of some actions of school units.</w:t>
+      </w:r>
     </w:p>
     <w:p>
       <w:pPr>
@@ -1196,68 +1220,46 @@
           <w:bCs/>
           <w:lang w:val="en-US"/>
         </w:rPr>
-        <w:t xml:space="preserve">Key </w:t>
-      </w:r>
-      <w:proofErr w:type="spellStart"/>
-      <w:r>
+        <w:t>Key words:</w:t>
+      </w:r>
+      <w:r>
+        <w:t xml:space="preserve"> </w:t>
+      </w:r>
+      <w:bookmarkStart w:id="4" w:name="_GoBack"/>
+      <w:r>
+        <w:rPr>
+          <w:bCs/>
+          <w:lang w:val="en-US"/>
+        </w:rPr>
+        <w:t>Scholl,Web,Information,Students,Teacher,Parents</w:t>
+      </w:r>
+    </w:p>
+    <w:bookmarkEnd w:id="4"/>
+    <w:p>
+      <w:pPr>
+        <w:jc w:val="center"/>
         <w:rPr>
           <w:b/>
           <w:bCs/>
           <w:lang w:val="en-US"/>
         </w:rPr>
-        <w:t>words</w:t>
-      </w:r>
-      <w:proofErr w:type="gramStart"/>
+      </w:pPr>
+      <w:commentRangeStart w:id="5"/>
       <w:r>
         <w:rPr>
           <w:b/>
           <w:bCs/>
           <w:lang w:val="en-US"/>
         </w:rPr>
-        <w:t>:</w:t>
-      </w:r>
-      <w:r>
-        <w:rPr>
-          <w:color w:val="000000"/>
-          <w:lang w:val="en-US"/>
-        </w:rPr>
-        <w:t>They</w:t>
-      </w:r>
-      <w:proofErr w:type="spellEnd"/>
-      <w:proofErr w:type="gramEnd"/>
-      <w:r>
-        <w:rPr>
-          <w:color w:val="000000"/>
-          <w:lang w:val="en-US"/>
-        </w:rPr>
-        <w:t xml:space="preserve"> are representative words of the content of the work, separate between itself for point and comma.</w:t>
-      </w:r>
-    </w:p>
-    <w:p>
-      <w:pPr>
-        <w:jc w:val="center"/>
-        <w:rPr>
-          <w:b/>
-          <w:bCs/>
-          <w:lang w:val="en-US"/>
-        </w:rPr>
-      </w:pPr>
-      <w:commentRangeStart w:id="4"/>
-      <w:r>
-        <w:rPr>
-          <w:b/>
-          <w:bCs/>
-          <w:lang w:val="en-US"/>
-        </w:rPr>
         <w:lastRenderedPageBreak/>
         <w:t>LISTA DE ILUSTRAÇÕES</w:t>
       </w:r>
-      <w:commentRangeEnd w:id="4"/>
+      <w:commentRangeEnd w:id="5"/>
       <w:r>
         <w:rPr>
           <w:rStyle w:val="Refdecomentrio"/>
         </w:rPr>
-        <w:commentReference w:id="4"/>
+        <w:commentReference w:id="5"/>
       </w:r>
     </w:p>
     <w:p>
@@ -1330,7 +1332,7 @@
       <w:hyperlink w:anchor="_Toc399581146" w:history="1">
         <w:r>
           <w:rPr>
-            <w:rStyle w:val="Hiperligao"/>
+            <w:rStyle w:val="Hyperlink"/>
             <w:noProof/>
           </w:rPr>
           <w:t>Figura 1 - Diagrama Entidade Relacionamento gerado pela ferramenta brModelo v. 2.0</w:t>
@@ -1401,7 +1403,7 @@
       <w:hyperlink w:anchor="_Toc399581147" w:history="1">
         <w:r>
           <w:rPr>
-            <w:rStyle w:val="Hiperligao"/>
+            <w:rStyle w:val="Hyperlink"/>
             <w:noProof/>
           </w:rPr>
           <w:t>Figura 23 - Modelo Lógico</w:t>
@@ -1474,8 +1476,8 @@
         </w:rPr>
         <w:fldChar w:fldCharType="end"/>
       </w:r>
-      <w:bookmarkStart w:id="5" w:name="_Toc6508669"/>
-      <w:bookmarkStart w:id="6" w:name="_Toc38805114"/>
+      <w:bookmarkStart w:id="6" w:name="_Toc6508669"/>
+      <w:bookmarkStart w:id="7" w:name="_Toc38805114"/>
     </w:p>
     <w:p>
       <w:pPr>
@@ -1518,7 +1520,7 @@
           <w:color w:val="000000"/>
         </w:rPr>
       </w:pPr>
-      <w:commentRangeStart w:id="7"/>
+      <w:commentRangeStart w:id="8"/>
       <w:r>
         <w:rPr>
           <w:b/>
@@ -1528,14 +1530,14 @@
         <w:lastRenderedPageBreak/>
         <w:t>LISTA DE TABELAS</w:t>
       </w:r>
-      <w:bookmarkEnd w:id="5"/>
       <w:bookmarkEnd w:id="6"/>
-      <w:commentRangeEnd w:id="7"/>
+      <w:bookmarkEnd w:id="7"/>
+      <w:commentRangeEnd w:id="8"/>
       <w:r>
         <w:rPr>
           <w:rStyle w:val="Refdecomentrio"/>
         </w:rPr>
-        <w:commentReference w:id="7"/>
+        <w:commentReference w:id="8"/>
       </w:r>
     </w:p>
     <w:p>
@@ -1841,7 +1843,7 @@
         </w:rPr>
         <w:fldChar w:fldCharType="end"/>
       </w:r>
-      <w:bookmarkStart w:id="8" w:name="_Toc38805115"/>
+      <w:bookmarkStart w:id="9" w:name="_Toc38805115"/>
       <w:r>
         <w:rPr>
           <w:b/>
@@ -1859,7 +1861,7 @@
           <w:bCs/>
         </w:rPr>
       </w:pPr>
-      <w:commentRangeStart w:id="9"/>
+      <w:commentRangeStart w:id="10"/>
       <w:r>
         <w:rPr>
           <w:b/>
@@ -1868,7 +1870,7 @@
         <w:lastRenderedPageBreak/>
         <w:t xml:space="preserve">LISTA DE </w:t>
       </w:r>
-      <w:bookmarkEnd w:id="8"/>
+      <w:bookmarkEnd w:id="9"/>
       <w:r>
         <w:rPr>
           <w:b/>
@@ -1876,12 +1878,12 @@
         </w:rPr>
         <w:t>ABREVIATURAS E SIGLAS</w:t>
       </w:r>
-      <w:commentRangeEnd w:id="9"/>
+      <w:commentRangeEnd w:id="10"/>
       <w:r>
         <w:rPr>
           <w:rStyle w:val="Refdecomentrio"/>
         </w:rPr>
-        <w:commentReference w:id="9"/>
+        <w:commentReference w:id="10"/>
       </w:r>
     </w:p>
     <w:p/>
@@ -2216,7 +2218,7 @@
     </w:p>
     <w:p>
       <w:pPr>
-        <w:pStyle w:val="ndice1"/>
+        <w:pStyle w:val="Sumrio1"/>
         <w:rPr>
           <w:rFonts w:asciiTheme="minorHAnsi" w:eastAsiaTheme="minorEastAsia" w:hAnsiTheme="minorHAnsi" w:cstheme="minorBidi"/>
           <w:b w:val="0"/>
@@ -2254,7 +2256,7 @@
       <w:hyperlink w:anchor="_Toc401425062" w:history="1">
         <w:r>
           <w:rPr>
-            <w:rStyle w:val="Hiperligao"/>
+            <w:rStyle w:val="Hyperlink"/>
             <w:noProof/>
           </w:rPr>
           <w:t>1</w:t>
@@ -2273,7 +2275,7 @@
         </w:r>
         <w:r>
           <w:rPr>
-            <w:rStyle w:val="Hiperligao"/>
+            <w:rStyle w:val="Hyperlink"/>
             <w:noProof/>
           </w:rPr>
           <w:t>Introdução</w:t>
@@ -2330,7 +2332,7 @@
     </w:p>
     <w:p>
       <w:pPr>
-        <w:pStyle w:val="ndice2"/>
+        <w:pStyle w:val="Sumrio2"/>
         <w:tabs>
           <w:tab w:val="left" w:pos="720"/>
           <w:tab w:val="right" w:leader="dot" w:pos="9269"/>
@@ -2346,7 +2348,7 @@
       <w:hyperlink w:anchor="_Toc401425063" w:history="1">
         <w:r>
           <w:rPr>
-            <w:rStyle w:val="Hiperligao"/>
+            <w:rStyle w:val="Hyperlink"/>
             <w:noProof/>
           </w:rPr>
           <w:t>1.1</w:t>
@@ -2363,7 +2365,7 @@
         </w:r>
         <w:r>
           <w:rPr>
-            <w:rStyle w:val="Hiperligao"/>
+            <w:rStyle w:val="Hyperlink"/>
             <w:noProof/>
           </w:rPr>
           <w:t>Contexto e Problematização</w:t>
@@ -2420,7 +2422,7 @@
     </w:p>
     <w:p>
       <w:pPr>
-        <w:pStyle w:val="ndice2"/>
+        <w:pStyle w:val="Sumrio2"/>
         <w:tabs>
           <w:tab w:val="left" w:pos="720"/>
           <w:tab w:val="right" w:leader="dot" w:pos="9269"/>
@@ -2436,7 +2438,7 @@
       <w:hyperlink w:anchor="_Toc401425064" w:history="1">
         <w:r>
           <w:rPr>
-            <w:rStyle w:val="Hiperligao"/>
+            <w:rStyle w:val="Hyperlink"/>
             <w:noProof/>
           </w:rPr>
           <w:t>1.2</w:t>
@@ -2453,7 +2455,7 @@
         </w:r>
         <w:r>
           <w:rPr>
-            <w:rStyle w:val="Hiperligao"/>
+            <w:rStyle w:val="Hyperlink"/>
             <w:noProof/>
           </w:rPr>
           <w:t>Objetivos</w:t>
@@ -2510,7 +2512,7 @@
     </w:p>
     <w:p>
       <w:pPr>
-        <w:pStyle w:val="ndice3"/>
+        <w:pStyle w:val="Sumrio3"/>
         <w:tabs>
           <w:tab w:val="left" w:pos="1200"/>
           <w:tab w:val="right" w:leader="dot" w:pos="9269"/>
@@ -2527,7 +2529,7 @@
       <w:hyperlink w:anchor="_Toc401425065" w:history="1">
         <w:r>
           <w:rPr>
-            <w:rStyle w:val="Hiperligao"/>
+            <w:rStyle w:val="Hyperlink"/>
             <w:noProof/>
           </w:rPr>
           <w:t>1.2.1</w:t>
@@ -2545,7 +2547,7 @@
         </w:r>
         <w:r>
           <w:rPr>
-            <w:rStyle w:val="Hiperligao"/>
+            <w:rStyle w:val="Hyperlink"/>
             <w:noProof/>
           </w:rPr>
           <w:t>Objetivo Geral</w:t>
@@ -2602,7 +2604,7 @@
     </w:p>
     <w:p>
       <w:pPr>
-        <w:pStyle w:val="ndice3"/>
+        <w:pStyle w:val="Sumrio3"/>
         <w:tabs>
           <w:tab w:val="left" w:pos="1200"/>
           <w:tab w:val="right" w:leader="dot" w:pos="9269"/>
@@ -2619,7 +2621,7 @@
       <w:hyperlink w:anchor="_Toc401425066" w:history="1">
         <w:r>
           <w:rPr>
-            <w:rStyle w:val="Hiperligao"/>
+            <w:rStyle w:val="Hyperlink"/>
             <w:noProof/>
           </w:rPr>
           <w:t>1.2.2</w:t>
@@ -2637,7 +2639,7 @@
         </w:r>
         <w:r>
           <w:rPr>
-            <w:rStyle w:val="Hiperligao"/>
+            <w:rStyle w:val="Hyperlink"/>
             <w:noProof/>
           </w:rPr>
           <w:t>Objetivos Específicos</w:t>
@@ -2694,7 +2696,7 @@
     </w:p>
     <w:p>
       <w:pPr>
-        <w:pStyle w:val="ndice1"/>
+        <w:pStyle w:val="Sumrio1"/>
         <w:rPr>
           <w:rFonts w:asciiTheme="minorHAnsi" w:eastAsiaTheme="minorEastAsia" w:hAnsiTheme="minorHAnsi" w:cstheme="minorBidi"/>
           <w:b w:val="0"/>
@@ -2708,7 +2710,7 @@
       <w:hyperlink w:anchor="_Toc401425067" w:history="1">
         <w:r>
           <w:rPr>
-            <w:rStyle w:val="Hiperligao"/>
+            <w:rStyle w:val="Hyperlink"/>
             <w:noProof/>
           </w:rPr>
           <w:t>2</w:t>
@@ -2727,7 +2729,7 @@
         </w:r>
         <w:r>
           <w:rPr>
-            <w:rStyle w:val="Hiperligao"/>
+            <w:rStyle w:val="Hyperlink"/>
             <w:noProof/>
           </w:rPr>
           <w:t>Visão do Sistema</w:t>
@@ -2784,7 +2786,7 @@
     </w:p>
     <w:p>
       <w:pPr>
-        <w:pStyle w:val="ndice2"/>
+        <w:pStyle w:val="Sumrio2"/>
         <w:tabs>
           <w:tab w:val="left" w:pos="720"/>
           <w:tab w:val="right" w:leader="dot" w:pos="9269"/>
@@ -2800,7 +2802,7 @@
       <w:hyperlink w:anchor="_Toc401425068" w:history="1">
         <w:r>
           <w:rPr>
-            <w:rStyle w:val="Hiperligao"/>
+            <w:rStyle w:val="Hyperlink"/>
             <w:noProof/>
             <w:lang w:val="fr-FR"/>
           </w:rPr>
@@ -2818,7 +2820,7 @@
         </w:r>
         <w:r>
           <w:rPr>
-            <w:rStyle w:val="Hiperligao"/>
+            <w:rStyle w:val="Hyperlink"/>
             <w:noProof/>
             <w:lang w:val="fr-FR"/>
           </w:rPr>
@@ -2876,7 +2878,7 @@
     </w:p>
     <w:p>
       <w:pPr>
-        <w:pStyle w:val="ndice3"/>
+        <w:pStyle w:val="Sumrio3"/>
         <w:tabs>
           <w:tab w:val="left" w:pos="1200"/>
           <w:tab w:val="right" w:leader="dot" w:pos="9269"/>
@@ -2893,7 +2895,7 @@
       <w:hyperlink w:anchor="_Toc401425069" w:history="1">
         <w:r>
           <w:rPr>
-            <w:rStyle w:val="Hiperligao"/>
+            <w:rStyle w:val="Hyperlink"/>
             <w:noProof/>
           </w:rPr>
           <w:t>2.1.1</w:t>
@@ -2911,7 +2913,7 @@
         </w:r>
         <w:r>
           <w:rPr>
-            <w:rStyle w:val="Hiperligao"/>
+            <w:rStyle w:val="Hyperlink"/>
             <w:noProof/>
             <w:lang w:val="fr-FR"/>
           </w:rPr>
@@ -2969,7 +2971,7 @@
     </w:p>
     <w:p>
       <w:pPr>
-        <w:pStyle w:val="ndice3"/>
+        <w:pStyle w:val="Sumrio3"/>
         <w:tabs>
           <w:tab w:val="left" w:pos="1200"/>
           <w:tab w:val="right" w:leader="dot" w:pos="9269"/>
@@ -2986,7 +2988,7 @@
       <w:hyperlink w:anchor="_Toc401425070" w:history="1">
         <w:r>
           <w:rPr>
-            <w:rStyle w:val="Hiperligao"/>
+            <w:rStyle w:val="Hyperlink"/>
             <w:noProof/>
           </w:rPr>
           <w:t>2.1.2</w:t>
@@ -3004,7 +3006,7 @@
         </w:r>
         <w:r>
           <w:rPr>
-            <w:rStyle w:val="Hiperligao"/>
+            <w:rStyle w:val="Hyperlink"/>
             <w:noProof/>
             <w:lang w:val="fr-FR"/>
           </w:rPr>
@@ -3062,7 +3064,7 @@
     </w:p>
     <w:p>
       <w:pPr>
-        <w:pStyle w:val="ndice3"/>
+        <w:pStyle w:val="Sumrio3"/>
         <w:tabs>
           <w:tab w:val="left" w:pos="1200"/>
           <w:tab w:val="right" w:leader="dot" w:pos="9269"/>
@@ -3079,7 +3081,7 @@
       <w:hyperlink w:anchor="_Toc401425071" w:history="1">
         <w:r>
           <w:rPr>
-            <w:rStyle w:val="Hiperligao"/>
+            <w:rStyle w:val="Hyperlink"/>
             <w:noProof/>
           </w:rPr>
           <w:t>2.1.3</w:t>
@@ -3097,7 +3099,7 @@
         </w:r>
         <w:r>
           <w:rPr>
-            <w:rStyle w:val="Hiperligao"/>
+            <w:rStyle w:val="Hyperlink"/>
             <w:noProof/>
           </w:rPr>
           <w:t>Ambiente do Usuário</w:t>
@@ -3154,7 +3156,7 @@
     </w:p>
     <w:p>
       <w:pPr>
-        <w:pStyle w:val="ndice3"/>
+        <w:pStyle w:val="Sumrio3"/>
         <w:tabs>
           <w:tab w:val="left" w:pos="1200"/>
           <w:tab w:val="right" w:leader="dot" w:pos="9269"/>
@@ -3171,7 +3173,7 @@
       <w:hyperlink w:anchor="_Toc401425072" w:history="1">
         <w:r>
           <w:rPr>
-            <w:rStyle w:val="Hiperligao"/>
+            <w:rStyle w:val="Hyperlink"/>
             <w:noProof/>
           </w:rPr>
           <w:t>2.1.4</w:t>
@@ -3189,7 +3191,7 @@
         </w:r>
         <w:r>
           <w:rPr>
-            <w:rStyle w:val="Hiperligao"/>
+            <w:rStyle w:val="Hyperlink"/>
             <w:noProof/>
           </w:rPr>
           <w:t>Resumo das Principais Necessidades dos Envolvidos ou Usuários</w:t>
@@ -3246,7 +3248,7 @@
     </w:p>
     <w:p>
       <w:pPr>
-        <w:pStyle w:val="ndice3"/>
+        <w:pStyle w:val="Sumrio3"/>
         <w:tabs>
           <w:tab w:val="left" w:pos="1200"/>
           <w:tab w:val="right" w:leader="dot" w:pos="9269"/>
@@ -3263,7 +3265,7 @@
       <w:hyperlink w:anchor="_Toc401425073" w:history="1">
         <w:r>
           <w:rPr>
-            <w:rStyle w:val="Hiperligao"/>
+            <w:rStyle w:val="Hyperlink"/>
             <w:noProof/>
           </w:rPr>
           <w:t>2.1.5</w:t>
@@ -3281,7 +3283,7 @@
         </w:r>
         <w:r>
           <w:rPr>
-            <w:rStyle w:val="Hiperligao"/>
+            <w:rStyle w:val="Hyperlink"/>
             <w:noProof/>
           </w:rPr>
           <w:t>Alternativas e Concorrência</w:t>
@@ -3338,7 +3340,7 @@
     </w:p>
     <w:p>
       <w:pPr>
-        <w:pStyle w:val="ndice2"/>
+        <w:pStyle w:val="Sumrio2"/>
         <w:tabs>
           <w:tab w:val="left" w:pos="720"/>
           <w:tab w:val="right" w:leader="dot" w:pos="9269"/>
@@ -3354,7 +3356,7 @@
       <w:hyperlink w:anchor="_Toc401425074" w:history="1">
         <w:r>
           <w:rPr>
-            <w:rStyle w:val="Hiperligao"/>
+            <w:rStyle w:val="Hyperlink"/>
             <w:noProof/>
           </w:rPr>
           <w:t>2.2</w:t>
@@ -3371,7 +3373,7 @@
         </w:r>
         <w:r>
           <w:rPr>
-            <w:rStyle w:val="Hiperligao"/>
+            <w:rStyle w:val="Hyperlink"/>
             <w:noProof/>
           </w:rPr>
           <w:t>Visão Geral do Produto</w:t>
@@ -3428,7 +3430,7 @@
     </w:p>
     <w:p>
       <w:pPr>
-        <w:pStyle w:val="ndice3"/>
+        <w:pStyle w:val="Sumrio3"/>
         <w:tabs>
           <w:tab w:val="left" w:pos="1200"/>
           <w:tab w:val="right" w:leader="dot" w:pos="9269"/>
@@ -3445,7 +3447,7 @@
       <w:hyperlink w:anchor="_Toc401425075" w:history="1">
         <w:r>
           <w:rPr>
-            <w:rStyle w:val="Hiperligao"/>
+            <w:rStyle w:val="Hyperlink"/>
             <w:noProof/>
           </w:rPr>
           <w:t>2.2.1</w:t>
@@ -3463,7 +3465,7 @@
         </w:r>
         <w:r>
           <w:rPr>
-            <w:rStyle w:val="Hiperligao"/>
+            <w:rStyle w:val="Hyperlink"/>
             <w:noProof/>
           </w:rPr>
           <w:t>Perspectiva do Produto</w:t>
@@ -3520,7 +3522,7 @@
     </w:p>
     <w:p>
       <w:pPr>
-        <w:pStyle w:val="ndice3"/>
+        <w:pStyle w:val="Sumrio3"/>
         <w:tabs>
           <w:tab w:val="left" w:pos="1200"/>
           <w:tab w:val="right" w:leader="dot" w:pos="9269"/>
@@ -3537,7 +3539,7 @@
       <w:hyperlink w:anchor="_Toc401425076" w:history="1">
         <w:r>
           <w:rPr>
-            <w:rStyle w:val="Hiperligao"/>
+            <w:rStyle w:val="Hyperlink"/>
             <w:noProof/>
           </w:rPr>
           <w:t>2.2.2</w:t>
@@ -3555,7 +3557,7 @@
         </w:r>
         <w:r>
           <w:rPr>
-            <w:rStyle w:val="Hiperligao"/>
+            <w:rStyle w:val="Hyperlink"/>
             <w:noProof/>
           </w:rPr>
           <w:t>Suposições e Dependências</w:t>
@@ -3612,7 +3614,7 @@
     </w:p>
     <w:p>
       <w:pPr>
-        <w:pStyle w:val="ndice2"/>
+        <w:pStyle w:val="Sumrio2"/>
         <w:tabs>
           <w:tab w:val="left" w:pos="720"/>
           <w:tab w:val="right" w:leader="dot" w:pos="9269"/>
@@ -3628,7 +3630,7 @@
       <w:hyperlink w:anchor="_Toc401425077" w:history="1">
         <w:r>
           <w:rPr>
-            <w:rStyle w:val="Hiperligao"/>
+            <w:rStyle w:val="Hyperlink"/>
             <w:noProof/>
           </w:rPr>
           <w:t>2.3</w:t>
@@ -3645,7 +3647,7 @@
         </w:r>
         <w:r>
           <w:rPr>
-            <w:rStyle w:val="Hiperligao"/>
+            <w:rStyle w:val="Hyperlink"/>
             <w:noProof/>
           </w:rPr>
           <w:t>Requisitos Funcionais do Produto</w:t>
@@ -3702,7 +3704,7 @@
     </w:p>
     <w:p>
       <w:pPr>
-        <w:pStyle w:val="ndice2"/>
+        <w:pStyle w:val="Sumrio2"/>
         <w:tabs>
           <w:tab w:val="left" w:pos="720"/>
           <w:tab w:val="right" w:leader="dot" w:pos="9269"/>
@@ -3718,7 +3720,7 @@
       <w:hyperlink w:anchor="_Toc401425078" w:history="1">
         <w:r>
           <w:rPr>
-            <w:rStyle w:val="Hiperligao"/>
+            <w:rStyle w:val="Hyperlink"/>
             <w:noProof/>
           </w:rPr>
           <w:t>2.4</w:t>
@@ -3735,7 +3737,7 @@
         </w:r>
         <w:r>
           <w:rPr>
-            <w:rStyle w:val="Hiperligao"/>
+            <w:rStyle w:val="Hyperlink"/>
             <w:noProof/>
           </w:rPr>
           <w:t>Requisitos Não Funcionais do Produto</w:t>
@@ -3792,7 +3794,7 @@
     </w:p>
     <w:p>
       <w:pPr>
-        <w:pStyle w:val="ndice1"/>
+        <w:pStyle w:val="Sumrio1"/>
         <w:rPr>
           <w:rFonts w:asciiTheme="minorHAnsi" w:eastAsiaTheme="minorEastAsia" w:hAnsiTheme="minorHAnsi" w:cstheme="minorBidi"/>
           <w:b w:val="0"/>
@@ -3806,7 +3808,7 @@
       <w:hyperlink w:anchor="_Toc401425079" w:history="1">
         <w:r>
           <w:rPr>
-            <w:rStyle w:val="Hiperligao"/>
+            <w:rStyle w:val="Hyperlink"/>
             <w:noProof/>
           </w:rPr>
           <w:t>3</w:t>
@@ -3825,7 +3827,7 @@
         </w:r>
         <w:r>
           <w:rPr>
-            <w:rStyle w:val="Hiperligao"/>
+            <w:rStyle w:val="Hyperlink"/>
             <w:noProof/>
           </w:rPr>
           <w:t>Análise dos Requisitos</w:t>
@@ -3882,7 +3884,7 @@
     </w:p>
     <w:p>
       <w:pPr>
-        <w:pStyle w:val="ndice2"/>
+        <w:pStyle w:val="Sumrio2"/>
         <w:tabs>
           <w:tab w:val="left" w:pos="720"/>
           <w:tab w:val="right" w:leader="dot" w:pos="9269"/>
@@ -3898,7 +3900,7 @@
       <w:hyperlink w:anchor="_Toc401425080" w:history="1">
         <w:r>
           <w:rPr>
-            <w:rStyle w:val="Hiperligao"/>
+            <w:rStyle w:val="Hyperlink"/>
             <w:noProof/>
           </w:rPr>
           <w:t>3.1</w:t>
@@ -3915,7 +3917,7 @@
         </w:r>
         <w:r>
           <w:rPr>
-            <w:rStyle w:val="Hiperligao"/>
+            <w:rStyle w:val="Hyperlink"/>
             <w:noProof/>
           </w:rPr>
           <w:t>Diagrama de Casos de Uso</w:t>
@@ -3972,7 +3974,7 @@
     </w:p>
     <w:p>
       <w:pPr>
-        <w:pStyle w:val="ndice2"/>
+        <w:pStyle w:val="Sumrio2"/>
         <w:tabs>
           <w:tab w:val="left" w:pos="720"/>
           <w:tab w:val="right" w:leader="dot" w:pos="9269"/>
@@ -3988,7 +3990,7 @@
       <w:hyperlink w:anchor="_Toc401425081" w:history="1">
         <w:r>
           <w:rPr>
-            <w:rStyle w:val="Hiperligao"/>
+            <w:rStyle w:val="Hyperlink"/>
             <w:noProof/>
           </w:rPr>
           <w:t>3.2</w:t>
@@ -4005,7 +4007,7 @@
         </w:r>
         <w:r>
           <w:rPr>
-            <w:rStyle w:val="Hiperligao"/>
+            <w:rStyle w:val="Hyperlink"/>
             <w:noProof/>
           </w:rPr>
           <w:t>Descrição dos Atores</w:t>
@@ -4062,7 +4064,7 @@
     </w:p>
     <w:p>
       <w:pPr>
-        <w:pStyle w:val="ndice2"/>
+        <w:pStyle w:val="Sumrio2"/>
         <w:tabs>
           <w:tab w:val="left" w:pos="720"/>
           <w:tab w:val="right" w:leader="dot" w:pos="9269"/>
@@ -4078,7 +4080,7 @@
       <w:hyperlink w:anchor="_Toc401425082" w:history="1">
         <w:r>
           <w:rPr>
-            <w:rStyle w:val="Hiperligao"/>
+            <w:rStyle w:val="Hyperlink"/>
             <w:noProof/>
           </w:rPr>
           <w:t>3.3</w:t>
@@ -4095,7 +4097,7 @@
         </w:r>
         <w:r>
           <w:rPr>
-            <w:rStyle w:val="Hiperligao"/>
+            <w:rStyle w:val="Hyperlink"/>
             <w:noProof/>
           </w:rPr>
           <w:t>Descrição dos Casos de Uso</w:t>
@@ -4152,7 +4154,7 @@
     </w:p>
     <w:p>
       <w:pPr>
-        <w:pStyle w:val="ndice2"/>
+        <w:pStyle w:val="Sumrio2"/>
         <w:tabs>
           <w:tab w:val="left" w:pos="720"/>
           <w:tab w:val="right" w:leader="dot" w:pos="9269"/>
@@ -4168,7 +4170,7 @@
       <w:hyperlink w:anchor="_Toc401425083" w:history="1">
         <w:r>
           <w:rPr>
-            <w:rStyle w:val="Hiperligao"/>
+            <w:rStyle w:val="Hyperlink"/>
             <w:noProof/>
           </w:rPr>
           <w:t>3.4</w:t>
@@ -4185,7 +4187,7 @@
         </w:r>
         <w:r>
           <w:rPr>
-            <w:rStyle w:val="Hiperligao"/>
+            <w:rStyle w:val="Hyperlink"/>
             <w:noProof/>
           </w:rPr>
           <w:t>Delimitando o Escopo do Sistema</w:t>
@@ -4242,7 +4244,7 @@
     </w:p>
     <w:p>
       <w:pPr>
-        <w:pStyle w:val="ndice2"/>
+        <w:pStyle w:val="Sumrio2"/>
         <w:tabs>
           <w:tab w:val="left" w:pos="720"/>
           <w:tab w:val="right" w:leader="dot" w:pos="9269"/>
@@ -4258,7 +4260,7 @@
       <w:hyperlink w:anchor="_Toc401425084" w:history="1">
         <w:r>
           <w:rPr>
-            <w:rStyle w:val="Hiperligao"/>
+            <w:rStyle w:val="Hyperlink"/>
             <w:noProof/>
           </w:rPr>
           <w:t>3.5</w:t>
@@ -4275,7 +4277,7 @@
         </w:r>
         <w:r>
           <w:rPr>
-            <w:rStyle w:val="Hiperligao"/>
+            <w:rStyle w:val="Hyperlink"/>
             <w:noProof/>
           </w:rPr>
           <w:t>Análise de Contexto do Usuário</w:t>
@@ -4332,7 +4334,7 @@
     </w:p>
     <w:p>
       <w:pPr>
-        <w:pStyle w:val="ndice1"/>
+        <w:pStyle w:val="Sumrio1"/>
         <w:rPr>
           <w:rFonts w:asciiTheme="minorHAnsi" w:eastAsiaTheme="minorEastAsia" w:hAnsiTheme="minorHAnsi" w:cstheme="minorBidi"/>
           <w:b w:val="0"/>
@@ -4346,7 +4348,7 @@
       <w:hyperlink w:anchor="_Toc401425085" w:history="1">
         <w:r>
           <w:rPr>
-            <w:rStyle w:val="Hiperligao"/>
+            <w:rStyle w:val="Hyperlink"/>
             <w:noProof/>
           </w:rPr>
           <w:t>4</w:t>
@@ -4365,7 +4367,7 @@
         </w:r>
         <w:r>
           <w:rPr>
-            <w:rStyle w:val="Hiperligao"/>
+            <w:rStyle w:val="Hyperlink"/>
             <w:noProof/>
           </w:rPr>
           <w:t>Projeto do Software</w:t>
@@ -4422,7 +4424,7 @@
     </w:p>
     <w:p>
       <w:pPr>
-        <w:pStyle w:val="ndice2"/>
+        <w:pStyle w:val="Sumrio2"/>
         <w:tabs>
           <w:tab w:val="left" w:pos="720"/>
           <w:tab w:val="right" w:leader="dot" w:pos="9269"/>
@@ -4438,7 +4440,7 @@
       <w:hyperlink w:anchor="_Toc401425086" w:history="1">
         <w:r>
           <w:rPr>
-            <w:rStyle w:val="Hiperligao"/>
+            <w:rStyle w:val="Hyperlink"/>
             <w:noProof/>
           </w:rPr>
           <w:t>4.1</w:t>
@@ -4455,7 +4457,7 @@
         </w:r>
         <w:r>
           <w:rPr>
-            <w:rStyle w:val="Hiperligao"/>
+            <w:rStyle w:val="Hyperlink"/>
             <w:noProof/>
           </w:rPr>
           <w:t>Arquitetura de Software</w:t>
@@ -4512,7 +4514,7 @@
     </w:p>
     <w:p>
       <w:pPr>
-        <w:pStyle w:val="ndice3"/>
+        <w:pStyle w:val="Sumrio3"/>
         <w:tabs>
           <w:tab w:val="left" w:pos="1200"/>
           <w:tab w:val="right" w:leader="dot" w:pos="9269"/>
@@ -4529,7 +4531,7 @@
       <w:hyperlink w:anchor="_Toc401425087" w:history="1">
         <w:r>
           <w:rPr>
-            <w:rStyle w:val="Hiperligao"/>
+            <w:rStyle w:val="Hyperlink"/>
             <w:noProof/>
           </w:rPr>
           <w:t>4.1.1</w:t>
@@ -4547,7 +4549,7 @@
         </w:r>
         <w:r>
           <w:rPr>
-            <w:rStyle w:val="Hiperligao"/>
+            <w:rStyle w:val="Hyperlink"/>
             <w:noProof/>
           </w:rPr>
           <w:t>Realização de Casos de Uso</w:t>
@@ -4604,7 +4606,7 @@
     </w:p>
     <w:p>
       <w:pPr>
-        <w:pStyle w:val="ndice2"/>
+        <w:pStyle w:val="Sumrio2"/>
         <w:tabs>
           <w:tab w:val="left" w:pos="720"/>
           <w:tab w:val="right" w:leader="dot" w:pos="9269"/>
@@ -4620,7 +4622,7 @@
       <w:hyperlink w:anchor="_Toc401425088" w:history="1">
         <w:r>
           <w:rPr>
-            <w:rStyle w:val="Hiperligao"/>
+            <w:rStyle w:val="Hyperlink"/>
             <w:noProof/>
           </w:rPr>
           <w:t>4.2</w:t>
@@ -4637,7 +4639,7 @@
         </w:r>
         <w:r>
           <w:rPr>
-            <w:rStyle w:val="Hiperligao"/>
+            <w:rStyle w:val="Hyperlink"/>
             <w:i/>
             <w:noProof/>
           </w:rPr>
@@ -4645,7 +4647,7 @@
         </w:r>
         <w:r>
           <w:rPr>
-            <w:rStyle w:val="Hiperligao"/>
+            <w:rStyle w:val="Hyperlink"/>
             <w:noProof/>
           </w:rPr>
           <w:t xml:space="preserve"> de Interface</w:t>
@@ -4702,7 +4704,7 @@
     </w:p>
     <w:p>
       <w:pPr>
-        <w:pStyle w:val="ndice2"/>
+        <w:pStyle w:val="Sumrio2"/>
         <w:tabs>
           <w:tab w:val="left" w:pos="720"/>
           <w:tab w:val="right" w:leader="dot" w:pos="9269"/>
@@ -4718,7 +4720,7 @@
       <w:hyperlink w:anchor="_Toc401425089" w:history="1">
         <w:r>
           <w:rPr>
-            <w:rStyle w:val="Hiperligao"/>
+            <w:rStyle w:val="Hyperlink"/>
             <w:noProof/>
           </w:rPr>
           <w:t>4.3</w:t>
@@ -4735,7 +4737,7 @@
         </w:r>
         <w:r>
           <w:rPr>
-            <w:rStyle w:val="Hiperligao"/>
+            <w:rStyle w:val="Hyperlink"/>
             <w:noProof/>
           </w:rPr>
           <w:t>Protótipo das telas</w:t>
@@ -4792,7 +4794,7 @@
     </w:p>
     <w:p>
       <w:pPr>
-        <w:pStyle w:val="ndice3"/>
+        <w:pStyle w:val="Sumrio3"/>
         <w:tabs>
           <w:tab w:val="left" w:pos="1200"/>
           <w:tab w:val="right" w:leader="dot" w:pos="9269"/>
@@ -4809,7 +4811,7 @@
       <w:hyperlink w:anchor="_Toc401425090" w:history="1">
         <w:r>
           <w:rPr>
-            <w:rStyle w:val="Hiperligao"/>
+            <w:rStyle w:val="Hyperlink"/>
             <w:noProof/>
           </w:rPr>
           <w:t>4.3.1</w:t>
@@ -4827,7 +4829,7 @@
         </w:r>
         <w:r>
           <w:rPr>
-            <w:rStyle w:val="Hiperligao"/>
+            <w:rStyle w:val="Hyperlink"/>
             <w:noProof/>
           </w:rPr>
           <w:t>Baixa Fidelidade</w:t>
@@ -4884,7 +4886,7 @@
     </w:p>
     <w:p>
       <w:pPr>
-        <w:pStyle w:val="ndice3"/>
+        <w:pStyle w:val="Sumrio3"/>
         <w:tabs>
           <w:tab w:val="left" w:pos="1200"/>
           <w:tab w:val="right" w:leader="dot" w:pos="9269"/>
@@ -4901,7 +4903,7 @@
       <w:hyperlink w:anchor="_Toc401425091" w:history="1">
         <w:r>
           <w:rPr>
-            <w:rStyle w:val="Hiperligao"/>
+            <w:rStyle w:val="Hyperlink"/>
             <w:noProof/>
           </w:rPr>
           <w:t>4.3.2</w:t>
@@ -4919,7 +4921,7 @@
         </w:r>
         <w:r>
           <w:rPr>
-            <w:rStyle w:val="Hiperligao"/>
+            <w:rStyle w:val="Hyperlink"/>
             <w:noProof/>
           </w:rPr>
           <w:t>Alta Fidelidade</w:t>
@@ -4976,7 +4978,7 @@
     </w:p>
     <w:p>
       <w:pPr>
-        <w:pStyle w:val="ndice2"/>
+        <w:pStyle w:val="Sumrio2"/>
         <w:tabs>
           <w:tab w:val="left" w:pos="720"/>
           <w:tab w:val="right" w:leader="dot" w:pos="9269"/>
@@ -4992,7 +4994,7 @@
       <w:hyperlink w:anchor="_Toc401425092" w:history="1">
         <w:r>
           <w:rPr>
-            <w:rStyle w:val="Hiperligao"/>
+            <w:rStyle w:val="Hyperlink"/>
             <w:noProof/>
           </w:rPr>
           <w:t>4.4</w:t>
@@ -5009,7 +5011,7 @@
         </w:r>
         <w:r>
           <w:rPr>
-            <w:rStyle w:val="Hiperligao"/>
+            <w:rStyle w:val="Hyperlink"/>
             <w:noProof/>
           </w:rPr>
           <w:t>Projeto do Banco de Dados</w:t>
@@ -5066,7 +5068,7 @@
     </w:p>
     <w:p>
       <w:pPr>
-        <w:pStyle w:val="ndice3"/>
+        <w:pStyle w:val="Sumrio3"/>
         <w:tabs>
           <w:tab w:val="left" w:pos="1200"/>
           <w:tab w:val="right" w:leader="dot" w:pos="9269"/>
@@ -5083,7 +5085,7 @@
       <w:hyperlink w:anchor="_Toc401425093" w:history="1">
         <w:r>
           <w:rPr>
-            <w:rStyle w:val="Hiperligao"/>
+            <w:rStyle w:val="Hyperlink"/>
             <w:noProof/>
           </w:rPr>
           <w:t>4.4.1</w:t>
@@ -5101,7 +5103,7 @@
         </w:r>
         <w:r>
           <w:rPr>
-            <w:rStyle w:val="Hiperligao"/>
+            <w:rStyle w:val="Hyperlink"/>
             <w:noProof/>
           </w:rPr>
           <w:t>Modelo Conceitual</w:t>
@@ -5158,7 +5160,7 @@
     </w:p>
     <w:p>
       <w:pPr>
-        <w:pStyle w:val="ndice3"/>
+        <w:pStyle w:val="Sumrio3"/>
         <w:tabs>
           <w:tab w:val="left" w:pos="1200"/>
           <w:tab w:val="right" w:leader="dot" w:pos="9269"/>
@@ -5175,7 +5177,7 @@
       <w:hyperlink w:anchor="_Toc401425094" w:history="1">
         <w:r>
           <w:rPr>
-            <w:rStyle w:val="Hiperligao"/>
+            <w:rStyle w:val="Hyperlink"/>
             <w:noProof/>
           </w:rPr>
           <w:t>4.4.2</w:t>
@@ -5193,7 +5195,7 @@
         </w:r>
         <w:r>
           <w:rPr>
-            <w:rStyle w:val="Hiperligao"/>
+            <w:rStyle w:val="Hyperlink"/>
             <w:noProof/>
           </w:rPr>
           <w:t>Modelo Lógico</w:t>
@@ -5250,7 +5252,7 @@
     </w:p>
     <w:p>
       <w:pPr>
-        <w:pStyle w:val="ndice2"/>
+        <w:pStyle w:val="Sumrio2"/>
         <w:tabs>
           <w:tab w:val="left" w:pos="720"/>
           <w:tab w:val="right" w:leader="dot" w:pos="9269"/>
@@ -5266,7 +5268,7 @@
       <w:hyperlink w:anchor="_Toc401425095" w:history="1">
         <w:r>
           <w:rPr>
-            <w:rStyle w:val="Hiperligao"/>
+            <w:rStyle w:val="Hyperlink"/>
             <w:noProof/>
           </w:rPr>
           <w:t>4.5</w:t>
@@ -5283,7 +5285,7 @@
         </w:r>
         <w:r>
           <w:rPr>
-            <w:rStyle w:val="Hiperligao"/>
+            <w:rStyle w:val="Hyperlink"/>
             <w:noProof/>
           </w:rPr>
           <w:t>Inspeção de Usabilidade</w:t>
@@ -5340,7 +5342,7 @@
     </w:p>
     <w:p>
       <w:pPr>
-        <w:pStyle w:val="ndice1"/>
+        <w:pStyle w:val="Sumrio1"/>
         <w:rPr>
           <w:rFonts w:asciiTheme="minorHAnsi" w:eastAsiaTheme="minorEastAsia" w:hAnsiTheme="minorHAnsi" w:cstheme="minorBidi"/>
           <w:b w:val="0"/>
@@ -5354,7 +5356,7 @@
       <w:hyperlink w:anchor="_Toc401425096" w:history="1">
         <w:r>
           <w:rPr>
-            <w:rStyle w:val="Hiperligao"/>
+            <w:rStyle w:val="Hyperlink"/>
             <w:noProof/>
           </w:rPr>
           <w:t>5</w:t>
@@ -5373,7 +5375,7 @@
         </w:r>
         <w:r>
           <w:rPr>
-            <w:rStyle w:val="Hiperligao"/>
+            <w:rStyle w:val="Hyperlink"/>
             <w:noProof/>
           </w:rPr>
           <w:t>Configuração</w:t>
@@ -5430,7 +5432,7 @@
     </w:p>
     <w:p>
       <w:pPr>
-        <w:pStyle w:val="ndice2"/>
+        <w:pStyle w:val="Sumrio2"/>
         <w:tabs>
           <w:tab w:val="left" w:pos="720"/>
           <w:tab w:val="right" w:leader="dot" w:pos="9269"/>
@@ -5446,7 +5448,7 @@
       <w:hyperlink w:anchor="_Toc401425097" w:history="1">
         <w:r>
           <w:rPr>
-            <w:rStyle w:val="Hiperligao"/>
+            <w:rStyle w:val="Hyperlink"/>
             <w:noProof/>
           </w:rPr>
           <w:t>5.1</w:t>
@@ -5463,7 +5465,7 @@
         </w:r>
         <w:r>
           <w:rPr>
-            <w:rStyle w:val="Hiperligao"/>
+            <w:rStyle w:val="Hyperlink"/>
             <w:noProof/>
           </w:rPr>
           <w:t>Requisitos Mínimos de Hardware</w:t>
@@ -5520,7 +5522,7 @@
     </w:p>
     <w:p>
       <w:pPr>
-        <w:pStyle w:val="ndice2"/>
+        <w:pStyle w:val="Sumrio2"/>
         <w:tabs>
           <w:tab w:val="left" w:pos="720"/>
           <w:tab w:val="right" w:leader="dot" w:pos="9269"/>
@@ -5536,7 +5538,7 @@
       <w:hyperlink w:anchor="_Toc401425098" w:history="1">
         <w:r>
           <w:rPr>
-            <w:rStyle w:val="Hiperligao"/>
+            <w:rStyle w:val="Hyperlink"/>
             <w:noProof/>
           </w:rPr>
           <w:t>5.2</w:t>
@@ -5553,7 +5555,7 @@
         </w:r>
         <w:r>
           <w:rPr>
-            <w:rStyle w:val="Hiperligao"/>
+            <w:rStyle w:val="Hyperlink"/>
             <w:noProof/>
           </w:rPr>
           <w:t>Requisitos Mínimos de Software</w:t>
@@ -5610,7 +5612,7 @@
     </w:p>
     <w:p>
       <w:pPr>
-        <w:pStyle w:val="ndice2"/>
+        <w:pStyle w:val="Sumrio2"/>
         <w:tabs>
           <w:tab w:val="left" w:pos="720"/>
           <w:tab w:val="right" w:leader="dot" w:pos="9269"/>
@@ -5626,7 +5628,7 @@
       <w:hyperlink w:anchor="_Toc401425099" w:history="1">
         <w:r>
           <w:rPr>
-            <w:rStyle w:val="Hiperligao"/>
+            <w:rStyle w:val="Hyperlink"/>
             <w:noProof/>
           </w:rPr>
           <w:t>5.3</w:t>
@@ -5643,7 +5645,7 @@
         </w:r>
         <w:r>
           <w:rPr>
-            <w:rStyle w:val="Hiperligao"/>
+            <w:rStyle w:val="Hyperlink"/>
             <w:noProof/>
           </w:rPr>
           <w:t>Guia de instalação do sistema</w:t>
@@ -5700,7 +5702,7 @@
     </w:p>
     <w:p>
       <w:pPr>
-        <w:pStyle w:val="ndice1"/>
+        <w:pStyle w:val="Sumrio1"/>
         <w:rPr>
           <w:rFonts w:asciiTheme="minorHAnsi" w:eastAsiaTheme="minorEastAsia" w:hAnsiTheme="minorHAnsi" w:cstheme="minorBidi"/>
           <w:b w:val="0"/>
@@ -5714,7 +5716,7 @@
       <w:hyperlink w:anchor="_Toc401425100" w:history="1">
         <w:r>
           <w:rPr>
-            <w:rStyle w:val="Hiperligao"/>
+            <w:rStyle w:val="Hyperlink"/>
             <w:noProof/>
           </w:rPr>
           <w:t>6</w:t>
@@ -5733,7 +5735,7 @@
         </w:r>
         <w:r>
           <w:rPr>
-            <w:rStyle w:val="Hiperligao"/>
+            <w:rStyle w:val="Hyperlink"/>
             <w:noProof/>
           </w:rPr>
           <w:t>Conclusão</w:t>
@@ -5790,7 +5792,7 @@
     </w:p>
     <w:p>
       <w:pPr>
-        <w:pStyle w:val="ndice1"/>
+        <w:pStyle w:val="Sumrio1"/>
         <w:rPr>
           <w:rFonts w:asciiTheme="minorHAnsi" w:eastAsiaTheme="minorEastAsia" w:hAnsiTheme="minorHAnsi" w:cstheme="minorBidi"/>
           <w:b w:val="0"/>
@@ -5804,7 +5806,7 @@
       <w:hyperlink w:anchor="_Toc401425101" w:history="1">
         <w:r>
           <w:rPr>
-            <w:rStyle w:val="Hiperligao"/>
+            <w:rStyle w:val="Hyperlink"/>
             <w:noProof/>
           </w:rPr>
           <w:t>7</w:t>
@@ -5823,7 +5825,7 @@
         </w:r>
         <w:r>
           <w:rPr>
-            <w:rStyle w:val="Hiperligao"/>
+            <w:rStyle w:val="Hyperlink"/>
             <w:noProof/>
           </w:rPr>
           <w:t>Bibliografia</w:t>
@@ -5880,7 +5882,7 @@
     </w:p>
     <w:p>
       <w:pPr>
-        <w:pStyle w:val="ndice1"/>
+        <w:pStyle w:val="Sumrio1"/>
         <w:rPr>
           <w:rFonts w:asciiTheme="minorHAnsi" w:eastAsiaTheme="minorEastAsia" w:hAnsiTheme="minorHAnsi" w:cstheme="minorBidi"/>
           <w:b w:val="0"/>
@@ -5894,7 +5896,7 @@
       <w:hyperlink w:anchor="_Toc401425102" w:history="1">
         <w:r>
           <w:rPr>
-            <w:rStyle w:val="Hiperligao"/>
+            <w:rStyle w:val="Hyperlink"/>
             <w:noProof/>
           </w:rPr>
           <w:t>8</w:t>
@@ -5913,7 +5915,7 @@
         </w:r>
         <w:r>
           <w:rPr>
-            <w:rStyle w:val="Hiperligao"/>
+            <w:rStyle w:val="Hyperlink"/>
             <w:noProof/>
           </w:rPr>
           <w:t>Anexo A</w:t>
@@ -6078,25 +6080,25 @@
     </w:p>
     <w:p>
       <w:pPr>
-        <w:pStyle w:val="Cabealho1"/>
-      </w:pPr>
-      <w:bookmarkStart w:id="10" w:name="_Toc16689521"/>
-      <w:bookmarkStart w:id="11" w:name="_Toc193166270"/>
-      <w:bookmarkStart w:id="12" w:name="_Toc269327100"/>
-      <w:bookmarkStart w:id="13" w:name="_Toc269327223"/>
-      <w:bookmarkStart w:id="14" w:name="_Toc401425062"/>
+        <w:pStyle w:val="Ttulo1"/>
+      </w:pPr>
+      <w:bookmarkStart w:id="11" w:name="_Toc16689521"/>
+      <w:bookmarkStart w:id="12" w:name="_Toc193166270"/>
+      <w:bookmarkStart w:id="13" w:name="_Toc269327100"/>
+      <w:bookmarkStart w:id="14" w:name="_Toc269327223"/>
+      <w:bookmarkStart w:id="15" w:name="_Toc401425062"/>
       <w:r>
         <w:lastRenderedPageBreak/>
         <w:t>I</w:t>
       </w:r>
-      <w:bookmarkEnd w:id="10"/>
       <w:bookmarkEnd w:id="11"/>
       <w:bookmarkEnd w:id="12"/>
       <w:bookmarkEnd w:id="13"/>
+      <w:bookmarkEnd w:id="14"/>
       <w:r>
         <w:t>ntrodução</w:t>
       </w:r>
-      <w:bookmarkEnd w:id="14"/>
+      <w:bookmarkEnd w:id="15"/>
     </w:p>
     <w:p>
       <w:pPr>
@@ -6108,15 +6110,15 @@
     </w:p>
     <w:p>
       <w:pPr>
-        <w:pStyle w:val="Cabealho2"/>
-      </w:pPr>
-      <w:bookmarkStart w:id="15" w:name="_Toc269829179"/>
-      <w:bookmarkStart w:id="16" w:name="_Toc401425063"/>
+        <w:pStyle w:val="Ttulo2"/>
+      </w:pPr>
+      <w:bookmarkStart w:id="16" w:name="_Toc269829179"/>
+      <w:bookmarkStart w:id="17" w:name="_Toc401425063"/>
       <w:r>
         <w:t>Contexto e Problematização</w:t>
       </w:r>
-      <w:bookmarkEnd w:id="15"/>
       <w:bookmarkEnd w:id="16"/>
+      <w:bookmarkEnd w:id="17"/>
     </w:p>
     <w:p>
       <w:r>
@@ -6146,7 +6148,6 @@
       <w:r>
         <w:t xml:space="preserve"> problemas enfrentados pela equipe de ensino. </w:t>
       </w:r>
-      <w:proofErr w:type="gramStart"/>
       <w:r>
         <w:t>Dentre</w:t>
       </w:r>
@@ -6154,11 +6155,7 @@
         <w:t xml:space="preserve">  </w:t>
       </w:r>
       <w:r>
-        <w:t>eles</w:t>
-      </w:r>
-      <w:proofErr w:type="gramEnd"/>
-      <w:r>
-        <w:t xml:space="preserve"> a dificuldade no processo de gestão, pois o excesso de tarefas e process</w:t>
+        <w:t>eles a dificuldade no processo de gestão, pois o excesso de tarefas e process</w:t>
       </w:r>
       <w:r>
         <w:t xml:space="preserve">o de controle manual </w:t>
@@ -6218,22 +6215,17 @@
         <w:t>e</w:t>
       </w:r>
       <w:r>
+        <w:t xml:space="preserve"> seu</w:t>
+      </w:r>
+      <w:r>
+        <w:t>s</w:t>
+      </w:r>
+      <w:r>
+        <w:t xml:space="preserve"> filho</w:t>
+      </w:r>
+      <w:r>
         <w:t xml:space="preserve"> </w:t>
       </w:r>
-      <w:proofErr w:type="gramStart"/>
-      <w:r>
-        <w:t>seu</w:t>
-      </w:r>
-      <w:r>
-        <w:t>s</w:t>
-      </w:r>
-      <w:r>
-        <w:t xml:space="preserve"> filho</w:t>
-      </w:r>
-      <w:proofErr w:type="gramEnd"/>
-      <w:r>
-        <w:t xml:space="preserve"> </w:t>
-      </w:r>
       <w:r>
         <w:t xml:space="preserve">se como não há transparência no processo de ensino dos alunos, </w:t>
       </w:r>
@@ -6254,15 +6246,7 @@
         <w:tab/>
       </w:r>
       <w:r>
-        <w:t xml:space="preserve">Gestores e secretários, sempre com muitos papéis </w:t>
-      </w:r>
-      <w:proofErr w:type="gramStart"/>
-      <w:r>
-        <w:t>para</w:t>
-      </w:r>
-      <w:proofErr w:type="gramEnd"/>
-      <w:r>
-        <w:t xml:space="preserve"> guardarem e organizarem, trazendo um grande excesso de documentos importantes, que ficam muitas das vezes ocultos.</w:t>
+        <w:t>Gestores e secretários, sempre com muitos papéis para guardarem e organizarem, trazendo um grande excesso de documentos importantes, que ficam muitas das vezes ocultos.</w:t>
       </w:r>
     </w:p>
     <w:p>
@@ -6327,16 +6311,16 @@
     </w:p>
     <w:p>
       <w:pPr>
-        <w:pStyle w:val="Cabealho2"/>
-      </w:pPr>
-      <w:bookmarkStart w:id="17" w:name="_Toc269829180"/>
-      <w:bookmarkStart w:id="18" w:name="_Toc401425064"/>
+        <w:pStyle w:val="Ttulo2"/>
+      </w:pPr>
+      <w:bookmarkStart w:id="18" w:name="_Toc269829180"/>
+      <w:bookmarkStart w:id="19" w:name="_Toc401425064"/>
       <w:r>
         <w:lastRenderedPageBreak/>
         <w:t>Objetivos</w:t>
       </w:r>
-      <w:bookmarkEnd w:id="17"/>
       <w:bookmarkEnd w:id="18"/>
+      <w:bookmarkEnd w:id="19"/>
     </w:p>
     <w:p>
       <w:r>
@@ -6413,15 +6397,15 @@
     <w:p/>
     <w:p>
       <w:pPr>
-        <w:pStyle w:val="Cabealho3"/>
-      </w:pPr>
-      <w:bookmarkStart w:id="19" w:name="_Toc399178750"/>
-      <w:bookmarkStart w:id="20" w:name="_Toc401425065"/>
-      <w:bookmarkEnd w:id="19"/>
+        <w:pStyle w:val="Ttulo3"/>
+      </w:pPr>
+      <w:bookmarkStart w:id="20" w:name="_Toc399178750"/>
+      <w:bookmarkStart w:id="21" w:name="_Toc401425065"/>
+      <w:bookmarkEnd w:id="20"/>
       <w:r>
         <w:t>Objetivo Geral</w:t>
       </w:r>
-      <w:bookmarkEnd w:id="20"/>
+      <w:bookmarkEnd w:id="21"/>
     </w:p>
     <w:p>
       <w:r>
@@ -6627,13 +6611,13 @@
     </w:p>
     <w:p>
       <w:pPr>
-        <w:pStyle w:val="Cabealho3"/>
-      </w:pPr>
-      <w:bookmarkStart w:id="21" w:name="_Toc401425066"/>
+        <w:pStyle w:val="Ttulo3"/>
+      </w:pPr>
+      <w:bookmarkStart w:id="22" w:name="_Toc401425066"/>
       <w:r>
         <w:t>Objetivos Específicos</w:t>
       </w:r>
-      <w:bookmarkEnd w:id="21"/>
+      <w:bookmarkEnd w:id="22"/>
     </w:p>
     <w:p>
       <w:pPr>
@@ -6646,15 +6630,7 @@
         <w:t>mplementar o sistema de gerenciamento</w:t>
       </w:r>
       <w:r>
-        <w:t xml:space="preserve"> que seja de fácil </w:t>
-      </w:r>
-      <w:proofErr w:type="gramStart"/>
-      <w:r>
-        <w:t>manuseio</w:t>
-      </w:r>
-      <w:proofErr w:type="gramEnd"/>
-      <w:r>
-        <w:t>, que atenda as expectativas</w:t>
+        <w:t xml:space="preserve"> que seja de fácil manuseio, que atenda as expectativas</w:t>
       </w:r>
       <w:r>
         <w:t xml:space="preserve"> </w:t>
@@ -6782,15 +6758,7 @@
         <w:t>pais/e ou responsáveis</w:t>
       </w:r>
       <w:r>
-        <w:t xml:space="preserve"> dos alunos possam ver de perto o desenvolvimento escolar, acessando as informações de atividade realizadas na escola, e desempenho de cada matéria do aluno. Ter o </w:t>
-      </w:r>
-      <w:proofErr w:type="gramStart"/>
-      <w:r>
-        <w:t>controle</w:t>
-      </w:r>
-      <w:proofErr w:type="gramEnd"/>
-      <w:r>
-        <w:t xml:space="preserve"> de </w:t>
+        <w:t xml:space="preserve"> dos alunos possam ver de perto o desenvolvimento escolar, acessando as informações de atividade realizadas na escola, e desempenho de cada matéria do aluno. Ter o controle de </w:t>
       </w:r>
       <w:r>
         <w:t>freqüência</w:t>
@@ -6825,68 +6793,38 @@
     </w:p>
     <w:p>
       <w:pPr>
-        <w:pStyle w:val="Cabealho1"/>
-      </w:pPr>
-      <w:bookmarkStart w:id="22" w:name="_Toc401425067"/>
+        <w:pStyle w:val="Ttulo1"/>
+      </w:pPr>
+      <w:bookmarkStart w:id="23" w:name="_Toc401425067"/>
       <w:r>
         <w:t>Visão do Sistema</w:t>
       </w:r>
-      <w:bookmarkEnd w:id="22"/>
-    </w:p>
-    <w:p>
-      <w:pPr>
-        <w:pStyle w:val="Cabealho2"/>
+      <w:bookmarkEnd w:id="23"/>
+    </w:p>
+    <w:p>
+      <w:pPr>
+        <w:pStyle w:val="Ttulo2"/>
         <w:rPr>
           <w:lang w:val="fr-FR"/>
         </w:rPr>
       </w:pPr>
-      <w:bookmarkStart w:id="23" w:name="_Toc512930909"/>
-      <w:bookmarkStart w:id="24" w:name="_Toc452813581"/>
-      <w:bookmarkStart w:id="25" w:name="_Toc447960005"/>
-      <w:bookmarkStart w:id="26" w:name="_Toc18208268"/>
-      <w:bookmarkStart w:id="27" w:name="_Toc401425068"/>
-      <w:bookmarkStart w:id="28" w:name="_Toc436203381"/>
-      <w:proofErr w:type="spellStart"/>
+      <w:bookmarkStart w:id="24" w:name="_Toc512930909"/>
+      <w:bookmarkStart w:id="25" w:name="_Toc452813581"/>
+      <w:bookmarkStart w:id="26" w:name="_Toc447960005"/>
+      <w:bookmarkStart w:id="27" w:name="_Toc18208268"/>
+      <w:bookmarkStart w:id="28" w:name="_Toc401425068"/>
+      <w:bookmarkStart w:id="29" w:name="_Toc436203381"/>
       <w:r>
         <w:rPr>
           <w:lang w:val="fr-FR"/>
         </w:rPr>
-        <w:t>Descrições</w:t>
-      </w:r>
-      <w:proofErr w:type="spellEnd"/>
-      <w:r>
-        <w:rPr>
-          <w:lang w:val="fr-FR"/>
-        </w:rPr>
-        <w:t xml:space="preserve"> dos </w:t>
-      </w:r>
-      <w:proofErr w:type="spellStart"/>
-      <w:r>
-        <w:rPr>
-          <w:lang w:val="fr-FR"/>
-        </w:rPr>
-        <w:t>Envolvidos</w:t>
-      </w:r>
-      <w:proofErr w:type="spellEnd"/>
-      <w:r>
-        <w:rPr>
-          <w:lang w:val="fr-FR"/>
-        </w:rPr>
-        <w:t xml:space="preserve"> e </w:t>
-      </w:r>
-      <w:proofErr w:type="spellStart"/>
-      <w:r>
-        <w:rPr>
-          <w:lang w:val="fr-FR"/>
-        </w:rPr>
-        <w:t>Usuários</w:t>
-      </w:r>
-      <w:bookmarkEnd w:id="23"/>
+        <w:t>Descrições dos Envolvidos e Usuários</w:t>
+      </w:r>
       <w:bookmarkEnd w:id="24"/>
       <w:bookmarkEnd w:id="25"/>
       <w:bookmarkEnd w:id="26"/>
       <w:bookmarkEnd w:id="27"/>
-      <w:proofErr w:type="spellEnd"/>
+      <w:bookmarkEnd w:id="28"/>
     </w:p>
     <w:p>
       <w:r>
@@ -6972,15 +6910,7 @@
         <w:t>Assim possuem arquivos de documentos e geram documentos</w:t>
       </w:r>
       <w:r>
-        <w:t xml:space="preserve"> de </w:t>
-      </w:r>
-      <w:proofErr w:type="gramStart"/>
-      <w:r>
-        <w:t>controle</w:t>
-      </w:r>
-      <w:proofErr w:type="gramEnd"/>
-      <w:r>
-        <w:t xml:space="preserve"> da vida escolar, como faltas (atestados médicos), trabalhos de compensação de ausência, relatórios médicos e de assistentes sociais, boletins de anos anteriores. Também</w:t>
+        <w:t xml:space="preserve"> de controle da vida escolar, como faltas (atestados médicos), trabalhos de compensação de ausência, relatórios médicos e de assistentes sociais, boletins de anos anteriores. Também</w:t>
       </w:r>
       <w:r>
         <w:t xml:space="preserve"> </w:t>
@@ -7073,35 +7003,19 @@
     <w:p/>
     <w:p>
       <w:pPr>
-        <w:pStyle w:val="Cabealho3"/>
+        <w:pStyle w:val="Ttulo3"/>
         <w:rPr>
           <w:color w:val="0000FF"/>
         </w:rPr>
       </w:pPr>
-      <w:bookmarkStart w:id="29" w:name="_Toc401425069"/>
-      <w:proofErr w:type="spellStart"/>
+      <w:bookmarkStart w:id="30" w:name="_Toc401425069"/>
       <w:r>
         <w:rPr>
           <w:lang w:val="fr-FR"/>
         </w:rPr>
-        <w:t>Resumo</w:t>
-      </w:r>
-      <w:proofErr w:type="spellEnd"/>
-      <w:r>
-        <w:rPr>
-          <w:lang w:val="fr-FR"/>
-        </w:rPr>
-        <w:t xml:space="preserve"> dos </w:t>
-      </w:r>
-      <w:proofErr w:type="spellStart"/>
-      <w:r>
-        <w:rPr>
-          <w:lang w:val="fr-FR"/>
-        </w:rPr>
-        <w:t>Envolvidos</w:t>
-      </w:r>
-      <w:bookmarkEnd w:id="29"/>
-      <w:proofErr w:type="spellEnd"/>
+        <w:t>Resumo dos Envolvidos</w:t>
+      </w:r>
+      <w:bookmarkEnd w:id="30"/>
     </w:p>
     <w:tbl>
       <w:tblPr>
@@ -7623,21 +7537,13 @@
               <w:pStyle w:val="InfoBlue0"/>
             </w:pPr>
             <w:r>
-              <w:t xml:space="preserve">Escolas </w:t>
-            </w:r>
-            <w:proofErr w:type="gramStart"/>
-            <w:r>
-              <w:t>Públicas</w:t>
+              <w:t>Escolas Públicas</w:t>
             </w:r>
             <w:r>
               <w:t xml:space="preserve">, </w:t>
             </w:r>
             <w:r>
-              <w:t xml:space="preserve"> Escolas</w:t>
-            </w:r>
-            <w:proofErr w:type="gramEnd"/>
-            <w:r>
-              <w:t xml:space="preserve"> Particulares</w:t>
+              <w:t xml:space="preserve"> Escolas Particulares</w:t>
             </w:r>
             <w:r>
               <w:t xml:space="preserve"> e Escolas </w:t>
@@ -7716,9 +7622,9 @@
           <w:lang w:val="fr-FR"/>
         </w:rPr>
       </w:pPr>
-      <w:bookmarkStart w:id="30" w:name="_Toc512930911"/>
-      <w:bookmarkStart w:id="31" w:name="_Toc452813584"/>
-      <w:bookmarkStart w:id="32" w:name="_Toc18208270"/>
+      <w:bookmarkStart w:id="31" w:name="_Toc512930911"/>
+      <w:bookmarkStart w:id="32" w:name="_Toc452813584"/>
+      <w:bookmarkStart w:id="33" w:name="_Toc18208270"/>
     </w:p>
     <w:p>
       <w:pPr>
@@ -7729,38 +7635,22 @@
     </w:p>
     <w:p>
       <w:pPr>
-        <w:pStyle w:val="Cabealho3"/>
+        <w:pStyle w:val="Ttulo3"/>
         <w:rPr>
           <w:color w:val="0000FF"/>
         </w:rPr>
       </w:pPr>
-      <w:bookmarkStart w:id="33" w:name="_Toc401425070"/>
-      <w:proofErr w:type="spellStart"/>
+      <w:bookmarkStart w:id="34" w:name="_Toc401425070"/>
       <w:r>
         <w:rPr>
           <w:lang w:val="fr-FR"/>
         </w:rPr>
-        <w:t>Resumo</w:t>
-      </w:r>
-      <w:proofErr w:type="spellEnd"/>
-      <w:r>
-        <w:rPr>
-          <w:lang w:val="fr-FR"/>
-        </w:rPr>
-        <w:t xml:space="preserve"> dos </w:t>
-      </w:r>
-      <w:proofErr w:type="spellStart"/>
-      <w:r>
-        <w:rPr>
-          <w:lang w:val="fr-FR"/>
-        </w:rPr>
-        <w:t>Usuários</w:t>
-      </w:r>
-      <w:bookmarkEnd w:id="30"/>
+        <w:t>Resumo dos Usuários</w:t>
+      </w:r>
       <w:bookmarkEnd w:id="31"/>
       <w:bookmarkEnd w:id="32"/>
       <w:bookmarkEnd w:id="33"/>
-      <w:proofErr w:type="spellEnd"/>
+      <w:bookmarkEnd w:id="34"/>
     </w:p>
     <w:tbl>
       <w:tblPr>
@@ -8012,13 +7902,8 @@
             <w:r>
               <w:t xml:space="preserve">e comunidade </w:t>
             </w:r>
-            <w:proofErr w:type="gramStart"/>
-            <w:r>
-              <w:t>para</w:t>
-            </w:r>
-            <w:proofErr w:type="gramEnd"/>
-            <w:r>
-              <w:t xml:space="preserve"> recebimento </w:t>
+            <w:r>
+              <w:t xml:space="preserve">para recebimento </w:t>
             </w:r>
             <w:r>
               <w:t xml:space="preserve">e entrega </w:t>
@@ -8057,15 +7942,7 @@
               <w:pStyle w:val="InfoBlue0"/>
             </w:pPr>
             <w:r>
-              <w:t>Responsável por organizar e arquivar informações sobre a documentação escolar dos professores</w:t>
-            </w:r>
-            <w:proofErr w:type="gramStart"/>
-            <w:r>
-              <w:t>,</w:t>
-            </w:r>
-            <w:proofErr w:type="gramEnd"/>
-            <w:r>
-              <w:t xml:space="preserve"> para pagamento, aposentadoria, etc.</w:t>
+              <w:t>Responsável por organizar e arquivar informações sobre a documentação escolar dos professores, para pagamento, aposentadoria, etc.</w:t>
             </w:r>
           </w:p>
           <w:p>
@@ -8085,29 +7962,7 @@
                 <w:lang w:eastAsia="en-US"/>
               </w:rPr>
               <w:lastRenderedPageBreak/>
-              <w:t>Responsável por organizar e arquivar informações sobre a documentação escolar dos professores</w:t>
-            </w:r>
-            <w:proofErr w:type="gramStart"/>
-            <w:r>
-              <w:rPr>
-                <w:iCs/>
-                <w:snapToGrid w:val="0"/>
-                <w:sz w:val="20"/>
-                <w:szCs w:val="20"/>
-                <w:lang w:eastAsia="en-US"/>
-              </w:rPr>
-              <w:t>,</w:t>
-            </w:r>
-            <w:proofErr w:type="gramEnd"/>
-            <w:r>
-              <w:rPr>
-                <w:iCs/>
-                <w:snapToGrid w:val="0"/>
-                <w:sz w:val="20"/>
-                <w:szCs w:val="20"/>
-                <w:lang w:eastAsia="en-US"/>
-              </w:rPr>
-              <w:t xml:space="preserve"> para pagamento, aposentadoria, etc</w:t>
+              <w:t>Responsável por organizar e arquivar informações sobre a documentação escolar dos professores, para pagamento, aposentadoria, etc</w:t>
             </w:r>
           </w:p>
         </w:tc>
@@ -8167,13 +8022,8 @@
             <w:pPr>
               <w:pStyle w:val="InfoBlue0"/>
             </w:pPr>
-            <w:proofErr w:type="gramStart"/>
-            <w:r>
-              <w:t>Profissionais com formação na área da educação, com documentação adequada para</w:t>
-            </w:r>
-            <w:proofErr w:type="gramEnd"/>
-            <w:r>
-              <w:t xml:space="preserve"> atuação em sala de aula.</w:t>
+            <w:r>
+              <w:t>Profissionais com formação na área da educação, com documentação adequada para atuação em sala de aula.</w:t>
             </w:r>
           </w:p>
         </w:tc>
@@ -8340,7 +8190,6 @@
             <w:r>
               <w:t xml:space="preserve">tilizam o sistema </w:t>
             </w:r>
-            <w:proofErr w:type="gramStart"/>
             <w:r>
               <w:t xml:space="preserve">para </w:t>
             </w:r>
@@ -8348,11 +8197,7 @@
               <w:t xml:space="preserve"> acompan</w:t>
             </w:r>
             <w:r>
-              <w:t>har</w:t>
-            </w:r>
-            <w:proofErr w:type="gramEnd"/>
-            <w:r>
-              <w:t xml:space="preserve"> </w:t>
+              <w:t xml:space="preserve">har </w:t>
             </w:r>
             <w:r>
               <w:t xml:space="preserve">o </w:t>
@@ -8501,31 +8346,30 @@
     </w:tbl>
     <w:p>
       <w:pPr>
-        <w:pStyle w:val="Cabealho3"/>
+        <w:pStyle w:val="Ttulo3"/>
         <w:numPr>
           <w:ilvl w:val="0"/>
           <w:numId w:val="0"/>
         </w:numPr>
         <w:ind w:left="720"/>
       </w:pPr>
-      <w:bookmarkStart w:id="34" w:name="_Toc512930912"/>
-      <w:bookmarkStart w:id="35" w:name="_Toc452813585"/>
-      <w:bookmarkStart w:id="36" w:name="_Toc436203384"/>
-      <w:bookmarkStart w:id="37" w:name="_Toc425054386"/>
-      <w:bookmarkStart w:id="38" w:name="_Toc422186479"/>
-      <w:bookmarkStart w:id="39" w:name="_Toc346297773"/>
-      <w:bookmarkStart w:id="40" w:name="_Toc342757864"/>
-      <w:bookmarkStart w:id="41" w:name="_Toc18208271"/>
-    </w:p>
-    <w:p>
-      <w:pPr>
-        <w:pStyle w:val="Cabealho3"/>
-      </w:pPr>
-      <w:bookmarkStart w:id="42" w:name="_Toc401425071"/>
+      <w:bookmarkStart w:id="35" w:name="_Toc512930912"/>
+      <w:bookmarkStart w:id="36" w:name="_Toc452813585"/>
+      <w:bookmarkStart w:id="37" w:name="_Toc436203384"/>
+      <w:bookmarkStart w:id="38" w:name="_Toc425054386"/>
+      <w:bookmarkStart w:id="39" w:name="_Toc422186479"/>
+      <w:bookmarkStart w:id="40" w:name="_Toc346297773"/>
+      <w:bookmarkStart w:id="41" w:name="_Toc342757864"/>
+      <w:bookmarkStart w:id="42" w:name="_Toc18208271"/>
+    </w:p>
+    <w:p>
+      <w:pPr>
+        <w:pStyle w:val="Ttulo3"/>
+      </w:pPr>
+      <w:bookmarkStart w:id="43" w:name="_Toc401425071"/>
       <w:r>
         <w:t>Ambiente do Usuário</w:t>
       </w:r>
-      <w:bookmarkEnd w:id="34"/>
       <w:bookmarkEnd w:id="35"/>
       <w:bookmarkEnd w:id="36"/>
       <w:bookmarkEnd w:id="37"/>
@@ -8534,6 +8378,7 @@
       <w:bookmarkEnd w:id="40"/>
       <w:bookmarkEnd w:id="41"/>
       <w:bookmarkEnd w:id="42"/>
+      <w:bookmarkEnd w:id="43"/>
     </w:p>
     <w:p>
       <w:r>
@@ -8554,15 +8399,7 @@
         <w:tab/>
       </w:r>
       <w:r>
-        <w:t>O motivo de não utilizarem</w:t>
-      </w:r>
-      <w:proofErr w:type="gramStart"/>
-      <w:r>
-        <w:t>,</w:t>
-      </w:r>
-      <w:proofErr w:type="gramEnd"/>
-      <w:r>
-        <w:t xml:space="preserve"> seria a falta de informação sobre o mesmo, pois não foi implantado corretamente nas escolas.</w:t>
+        <w:t>O motivo de não utilizarem, seria a falta de informação sobre o mesmo, pois não foi implantado corretamente nas escolas.</w:t>
       </w:r>
     </w:p>
     <w:p>
@@ -8598,20 +8435,20 @@
     <w:p/>
     <w:p>
       <w:pPr>
-        <w:pStyle w:val="Cabealho3"/>
-      </w:pPr>
-      <w:bookmarkStart w:id="43" w:name="_Toc512930913"/>
-      <w:bookmarkStart w:id="44" w:name="_Toc452813588"/>
-      <w:bookmarkStart w:id="45" w:name="_Toc18208272"/>
-      <w:bookmarkStart w:id="46" w:name="_Toc401425072"/>
+        <w:pStyle w:val="Ttulo3"/>
+      </w:pPr>
+      <w:bookmarkStart w:id="44" w:name="_Toc512930913"/>
+      <w:bookmarkStart w:id="45" w:name="_Toc452813588"/>
+      <w:bookmarkStart w:id="46" w:name="_Toc18208272"/>
+      <w:bookmarkStart w:id="47" w:name="_Toc401425072"/>
       <w:r>
         <w:lastRenderedPageBreak/>
         <w:t>Resumo das Principais Necessidades dos Envolvidos ou Usuários</w:t>
       </w:r>
-      <w:bookmarkEnd w:id="43"/>
       <w:bookmarkEnd w:id="44"/>
       <w:bookmarkEnd w:id="45"/>
       <w:bookmarkEnd w:id="46"/>
+      <w:bookmarkEnd w:id="47"/>
     </w:p>
     <w:p>
       <w:pPr>
@@ -9101,20 +8938,20 @@
     </w:p>
     <w:p>
       <w:pPr>
-        <w:pStyle w:val="Cabealho3"/>
-      </w:pPr>
-      <w:bookmarkStart w:id="47" w:name="_Toc512930914"/>
-      <w:bookmarkStart w:id="48" w:name="_Toc452813589"/>
-      <w:bookmarkStart w:id="49" w:name="_Toc18208273"/>
-      <w:bookmarkStart w:id="50" w:name="_Toc401425073"/>
+        <w:pStyle w:val="Ttulo3"/>
+      </w:pPr>
+      <w:bookmarkStart w:id="48" w:name="_Toc512930914"/>
+      <w:bookmarkStart w:id="49" w:name="_Toc452813589"/>
+      <w:bookmarkStart w:id="50" w:name="_Toc18208273"/>
+      <w:bookmarkStart w:id="51" w:name="_Toc401425073"/>
       <w:r>
         <w:lastRenderedPageBreak/>
         <w:t>Alternativas e Concorrência</w:t>
       </w:r>
-      <w:bookmarkEnd w:id="47"/>
       <w:bookmarkEnd w:id="48"/>
       <w:bookmarkEnd w:id="49"/>
       <w:bookmarkEnd w:id="50"/>
+      <w:bookmarkEnd w:id="51"/>
     </w:p>
     <w:p>
       <w:r>
@@ -9176,15 +9013,7 @@
         <w:t>, e até auto-escolas, escolas para a carteira de habilitação, bem estruturadas</w:t>
       </w:r>
       <w:r>
-        <w:t xml:space="preserve">. Inclusive algumas franquias de escolas de idiomas já possuem sistema de </w:t>
-      </w:r>
-      <w:proofErr w:type="gramStart"/>
-      <w:r>
-        <w:t>controle</w:t>
-      </w:r>
-      <w:proofErr w:type="gramEnd"/>
-      <w:r>
-        <w:t xml:space="preserve"> e manutenção de clientes (alunos) baseados nas práticas de CRM e ERP.</w:t>
+        <w:t>. Inclusive algumas franquias de escolas de idiomas já possuem sistema de controle e manutenção de clientes (alunos) baseados nas práticas de CRM e ERP.</w:t>
       </w:r>
     </w:p>
     <w:p>
@@ -9221,15 +9050,7 @@
         <w:t>A Secretaria de Educação do Estado de São Paulo em 2014 iniciou a implantação do seu sistema escolar dig</w:t>
       </w:r>
       <w:r>
-        <w:t xml:space="preserve">ital, totalmente </w:t>
-      </w:r>
-      <w:proofErr w:type="gramStart"/>
-      <w:r>
-        <w:t>on-line</w:t>
-      </w:r>
-      <w:proofErr w:type="gramEnd"/>
-      <w:r>
-        <w:t xml:space="preserve">, com ao registro de frequência (chamada) </w:t>
+        <w:t xml:space="preserve">ital, totalmente on-line, com ao registro de frequência (chamada) </w:t>
       </w:r>
       <w:r>
         <w:t xml:space="preserve">dos alunos diária via internet, com a possibilidade dos pais acessarem essa informação, além do conteúdo aplicado em sala, nomes dos professores e atividade extracurriculares. </w:t>
@@ -9599,14 +9420,14 @@
     </w:p>
     <w:p>
       <w:pPr>
-        <w:pStyle w:val="Cabealho2"/>
-      </w:pPr>
-      <w:bookmarkStart w:id="51" w:name="_Toc512930915"/>
-      <w:bookmarkStart w:id="52" w:name="_Toc452813590"/>
-      <w:bookmarkStart w:id="53" w:name="_Toc436203387"/>
-      <w:bookmarkStart w:id="54" w:name="_Toc18208274"/>
-      <w:bookmarkStart w:id="55" w:name="_Toc401425074"/>
-      <w:bookmarkEnd w:id="28"/>
+        <w:pStyle w:val="Ttulo2"/>
+      </w:pPr>
+      <w:bookmarkStart w:id="52" w:name="_Toc512930915"/>
+      <w:bookmarkStart w:id="53" w:name="_Toc452813590"/>
+      <w:bookmarkStart w:id="54" w:name="_Toc436203387"/>
+      <w:bookmarkStart w:id="55" w:name="_Toc18208274"/>
+      <w:bookmarkStart w:id="56" w:name="_Toc401425074"/>
+      <w:bookmarkEnd w:id="29"/>
       <w:r>
         <w:lastRenderedPageBreak/>
         <w:t xml:space="preserve">Visão </w:t>
@@ -9617,11 +9438,11 @@
       <w:r>
         <w:t xml:space="preserve"> do Produto</w:t>
       </w:r>
-      <w:bookmarkEnd w:id="51"/>
       <w:bookmarkEnd w:id="52"/>
       <w:bookmarkEnd w:id="53"/>
       <w:bookmarkEnd w:id="54"/>
       <w:bookmarkEnd w:id="55"/>
+      <w:bookmarkEnd w:id="56"/>
     </w:p>
     <w:p>
       <w:r>
@@ -9655,18 +9476,10 @@
         <w:t xml:space="preserve">o acompanhamento dos responsáveis ao </w:t>
       </w:r>
       <w:r>
-        <w:t xml:space="preserve">processo escolar do </w:t>
-      </w:r>
-      <w:proofErr w:type="gramStart"/>
-      <w:r>
-        <w:t xml:space="preserve">aluno, </w:t>
-      </w:r>
-      <w:r>
-        <w:t xml:space="preserve"> seu</w:t>
-      </w:r>
-      <w:proofErr w:type="gramEnd"/>
-      <w:r>
-        <w:t xml:space="preserve"> filho</w:t>
+        <w:t xml:space="preserve">processo escolar do aluno, </w:t>
+      </w:r>
+      <w:r>
+        <w:t xml:space="preserve"> seu filho</w:t>
       </w:r>
       <w:r>
         <w:t>.</w:t>
@@ -9699,27 +9512,26 @@
     </w:p>
     <w:p>
       <w:pPr>
-        <w:pStyle w:val="Cabealho3"/>
-      </w:pPr>
-      <w:bookmarkStart w:id="56" w:name="_Toc512930916"/>
-      <w:bookmarkStart w:id="57" w:name="_Toc452813591"/>
-      <w:bookmarkStart w:id="58" w:name="_Toc436203388"/>
-      <w:bookmarkStart w:id="59" w:name="_Toc425054391"/>
-      <w:bookmarkStart w:id="60" w:name="_Toc422186484"/>
-      <w:bookmarkStart w:id="61" w:name="_Toc346297778"/>
-      <w:bookmarkStart w:id="62" w:name="_Toc342757867"/>
-      <w:bookmarkStart w:id="63" w:name="_Toc339784266"/>
-      <w:bookmarkStart w:id="64" w:name="_Toc339783677"/>
-      <w:bookmarkStart w:id="65" w:name="_Toc323533353"/>
-      <w:bookmarkStart w:id="66" w:name="_Toc320279476"/>
-      <w:bookmarkStart w:id="67" w:name="_Toc320274603"/>
-      <w:bookmarkStart w:id="68" w:name="_Toc318088998"/>
-      <w:bookmarkStart w:id="69" w:name="_Toc18208275"/>
-      <w:bookmarkStart w:id="70" w:name="_Toc401425075"/>
+        <w:pStyle w:val="Ttulo3"/>
+      </w:pPr>
+      <w:bookmarkStart w:id="57" w:name="_Toc512930916"/>
+      <w:bookmarkStart w:id="58" w:name="_Toc452813591"/>
+      <w:bookmarkStart w:id="59" w:name="_Toc436203388"/>
+      <w:bookmarkStart w:id="60" w:name="_Toc425054391"/>
+      <w:bookmarkStart w:id="61" w:name="_Toc422186484"/>
+      <w:bookmarkStart w:id="62" w:name="_Toc346297778"/>
+      <w:bookmarkStart w:id="63" w:name="_Toc342757867"/>
+      <w:bookmarkStart w:id="64" w:name="_Toc339784266"/>
+      <w:bookmarkStart w:id="65" w:name="_Toc339783677"/>
+      <w:bookmarkStart w:id="66" w:name="_Toc323533353"/>
+      <w:bookmarkStart w:id="67" w:name="_Toc320279476"/>
+      <w:bookmarkStart w:id="68" w:name="_Toc320274603"/>
+      <w:bookmarkStart w:id="69" w:name="_Toc318088998"/>
+      <w:bookmarkStart w:id="70" w:name="_Toc18208275"/>
+      <w:bookmarkStart w:id="71" w:name="_Toc401425075"/>
       <w:r>
         <w:t>Perspectiva do Produto</w:t>
       </w:r>
-      <w:bookmarkEnd w:id="56"/>
       <w:bookmarkEnd w:id="57"/>
       <w:bookmarkEnd w:id="58"/>
       <w:bookmarkEnd w:id="59"/>
@@ -9734,6 +9546,7 @@
       <w:bookmarkEnd w:id="68"/>
       <w:bookmarkEnd w:id="69"/>
       <w:bookmarkEnd w:id="70"/>
+      <w:bookmarkEnd w:id="71"/>
     </w:p>
     <w:p>
       <w:r>
@@ -9770,27 +9583,26 @@
     </w:p>
     <w:p>
       <w:pPr>
-        <w:pStyle w:val="Cabealho3"/>
-      </w:pPr>
-      <w:bookmarkStart w:id="71" w:name="_Toc512930917"/>
-      <w:bookmarkStart w:id="72" w:name="_Toc452813593"/>
-      <w:bookmarkStart w:id="73" w:name="_Toc436203390"/>
-      <w:bookmarkStart w:id="74" w:name="_Toc425054394"/>
-      <w:bookmarkStart w:id="75" w:name="_Toc422186487"/>
-      <w:bookmarkStart w:id="76" w:name="_Toc346297780"/>
-      <w:bookmarkStart w:id="77" w:name="_Toc342757869"/>
-      <w:bookmarkStart w:id="78" w:name="_Toc339784278"/>
-      <w:bookmarkStart w:id="79" w:name="_Toc339783689"/>
-      <w:bookmarkStart w:id="80" w:name="_Toc323533379"/>
-      <w:bookmarkStart w:id="81" w:name="_Toc320279510"/>
-      <w:bookmarkStart w:id="82" w:name="_Toc320274637"/>
-      <w:bookmarkStart w:id="83" w:name="_Toc318089002"/>
-      <w:bookmarkStart w:id="84" w:name="_Toc18208276"/>
-      <w:bookmarkStart w:id="85" w:name="_Toc401425076"/>
+        <w:pStyle w:val="Ttulo3"/>
+      </w:pPr>
+      <w:bookmarkStart w:id="72" w:name="_Toc512930917"/>
+      <w:bookmarkStart w:id="73" w:name="_Toc452813593"/>
+      <w:bookmarkStart w:id="74" w:name="_Toc436203390"/>
+      <w:bookmarkStart w:id="75" w:name="_Toc425054394"/>
+      <w:bookmarkStart w:id="76" w:name="_Toc422186487"/>
+      <w:bookmarkStart w:id="77" w:name="_Toc346297780"/>
+      <w:bookmarkStart w:id="78" w:name="_Toc342757869"/>
+      <w:bookmarkStart w:id="79" w:name="_Toc339784278"/>
+      <w:bookmarkStart w:id="80" w:name="_Toc339783689"/>
+      <w:bookmarkStart w:id="81" w:name="_Toc323533379"/>
+      <w:bookmarkStart w:id="82" w:name="_Toc320279510"/>
+      <w:bookmarkStart w:id="83" w:name="_Toc320274637"/>
+      <w:bookmarkStart w:id="84" w:name="_Toc318089002"/>
+      <w:bookmarkStart w:id="85" w:name="_Toc18208276"/>
+      <w:bookmarkStart w:id="86" w:name="_Toc401425076"/>
       <w:r>
         <w:t>Suposições e Dependências</w:t>
       </w:r>
-      <w:bookmarkEnd w:id="71"/>
       <w:bookmarkEnd w:id="72"/>
       <w:bookmarkEnd w:id="73"/>
       <w:bookmarkEnd w:id="74"/>
@@ -9805,6 +9617,7 @@
       <w:bookmarkEnd w:id="83"/>
       <w:bookmarkEnd w:id="84"/>
       <w:bookmarkEnd w:id="85"/>
+      <w:bookmarkEnd w:id="86"/>
     </w:p>
     <w:p>
       <w:r>
@@ -9814,18 +9627,10 @@
         <w:t xml:space="preserve">Por ser um sistema WEB, </w:t>
       </w:r>
       <w:r>
-        <w:t xml:space="preserve">o GAED – Gerenciamento de Atividades Escolares </w:t>
-      </w:r>
-      <w:proofErr w:type="gramStart"/>
-      <w:r>
-        <w:t xml:space="preserve">Digital </w:t>
-      </w:r>
-      <w:r>
-        <w:t xml:space="preserve"> requer</w:t>
-      </w:r>
-      <w:proofErr w:type="gramEnd"/>
-      <w:r>
-        <w:t xml:space="preserve"> sempre conexão com a internet, para que todo o sistema atenda às necessidades dos envolvidos requer que todos alimentem, utilizem e divulguem o sistema para toda a escola, envolvendo os pais e responsáveis para que acessem e acompanhem os dados d</w:t>
+        <w:t xml:space="preserve">o GAED – Gerenciamento de Atividades Escolares Digital </w:t>
+      </w:r>
+      <w:r>
+        <w:t xml:space="preserve"> requer sempre conexão com a internet, para que todo o sistema atenda às necessidades dos envolvidos requer que todos alimentem, utilizem e divulguem o sistema para toda a escola, envolvendo os pais e responsáveis para que acessem e acompanhem os dados d</w:t>
       </w:r>
       <w:r>
         <w:t>os alunos</w:t>
@@ -9837,13 +9642,13 @@
     <w:p/>
     <w:p>
       <w:pPr>
-        <w:pStyle w:val="Cabealho2"/>
-      </w:pPr>
-      <w:bookmarkStart w:id="86" w:name="_Toc512930918"/>
-      <w:bookmarkStart w:id="87" w:name="_Toc452813596"/>
-      <w:bookmarkStart w:id="88" w:name="_Toc436203402"/>
-      <w:bookmarkStart w:id="89" w:name="_Toc18208277"/>
-      <w:bookmarkStart w:id="90" w:name="_Toc401425077"/>
+        <w:pStyle w:val="Ttulo2"/>
+      </w:pPr>
+      <w:bookmarkStart w:id="87" w:name="_Toc512930918"/>
+      <w:bookmarkStart w:id="88" w:name="_Toc452813596"/>
+      <w:bookmarkStart w:id="89" w:name="_Toc436203402"/>
+      <w:bookmarkStart w:id="90" w:name="_Toc18208277"/>
+      <w:bookmarkStart w:id="91" w:name="_Toc401425077"/>
       <w:r>
         <w:t>Requisitos</w:t>
       </w:r>
@@ -9856,11 +9661,11 @@
       <w:r>
         <w:t>do Produto</w:t>
       </w:r>
-      <w:bookmarkEnd w:id="86"/>
       <w:bookmarkEnd w:id="87"/>
       <w:bookmarkEnd w:id="88"/>
       <w:bookmarkEnd w:id="89"/>
       <w:bookmarkEnd w:id="90"/>
+      <w:bookmarkEnd w:id="91"/>
     </w:p>
     <w:p>
       <w:pPr>
@@ -10070,14 +9875,9 @@
               <w:spacing w:line="276" w:lineRule="auto"/>
               <w:jc w:val="left"/>
             </w:pPr>
-            <w:proofErr w:type="gramStart"/>
             <w:r>
               <w:lastRenderedPageBreak/>
-              <w:t>histórico</w:t>
-            </w:r>
-            <w:proofErr w:type="gramEnd"/>
-            <w:r>
-              <w:t>)</w:t>
+              <w:t>histórico)</w:t>
             </w:r>
           </w:p>
         </w:tc>
@@ -10380,13 +10180,8 @@
               <w:spacing w:line="276" w:lineRule="auto"/>
               <w:jc w:val="left"/>
             </w:pPr>
-            <w:proofErr w:type="gramStart"/>
-            <w:r>
-              <w:t>Relatórios para</w:t>
-            </w:r>
-            <w:proofErr w:type="gramEnd"/>
-            <w:r>
-              <w:t xml:space="preserve"> consulta dos gestores</w:t>
+            <w:r>
+              <w:t>Relatórios para consulta dos gestores</w:t>
             </w:r>
           </w:p>
         </w:tc>
@@ -10487,14 +10282,14 @@
     </w:p>
     <w:p>
       <w:pPr>
-        <w:pStyle w:val="Cabealho2"/>
-      </w:pPr>
-      <w:bookmarkStart w:id="91" w:name="_Toc512930919"/>
-      <w:bookmarkStart w:id="92" w:name="_Toc452813602"/>
-      <w:bookmarkStart w:id="93" w:name="_Toc436203408"/>
-      <w:bookmarkStart w:id="94" w:name="_Toc18208278"/>
-      <w:bookmarkStart w:id="95" w:name="_Toc401425078"/>
-      <w:commentRangeStart w:id="96"/>
+        <w:pStyle w:val="Ttulo2"/>
+      </w:pPr>
+      <w:bookmarkStart w:id="92" w:name="_Toc512930919"/>
+      <w:bookmarkStart w:id="93" w:name="_Toc452813602"/>
+      <w:bookmarkStart w:id="94" w:name="_Toc436203408"/>
+      <w:bookmarkStart w:id="95" w:name="_Toc18208278"/>
+      <w:bookmarkStart w:id="96" w:name="_Toc401425078"/>
+      <w:commentRangeStart w:id="97"/>
       <w:r>
         <w:t xml:space="preserve">Requisitos </w:t>
       </w:r>
@@ -10504,15 +10299,15 @@
       <w:r>
         <w:t>do Produto</w:t>
       </w:r>
-      <w:bookmarkEnd w:id="91"/>
       <w:bookmarkEnd w:id="92"/>
       <w:bookmarkEnd w:id="93"/>
       <w:bookmarkEnd w:id="94"/>
-      <w:commentRangeEnd w:id="96"/>
-      <w:r>
-        <w:commentReference w:id="96"/>
-      </w:r>
       <w:bookmarkEnd w:id="95"/>
+      <w:commentRangeEnd w:id="97"/>
+      <w:r>
+        <w:commentReference w:id="97"/>
+      </w:r>
+      <w:bookmarkEnd w:id="96"/>
     </w:p>
     <w:p>
       <w:r>
@@ -10539,7 +10334,7 @@
           <v:shape id="_x0000_i1025" type="#_x0000_t75" style="width:437.25pt;height:317.25pt" o:ole="">
             <v:imagedata r:id="rId14" o:title=""/>
           </v:shape>
-          <o:OLEObject Type="Embed" ProgID="Word.Document.12" ShapeID="_x0000_i1025" DrawAspect="Content" ObjectID="_1475952482" r:id="rId15">
+          <o:OLEObject Type="Embed" ProgID="Word.Document.12" ShapeID="_x0000_i1025" DrawAspect="Content" ObjectID="_1476291009" r:id="rId15">
             <o:FieldCodes>\s</o:FieldCodes>
           </o:OLEObject>
         </w:object>
@@ -10547,26 +10342,26 @@
     </w:p>
     <w:p>
       <w:pPr>
-        <w:pStyle w:val="Cabealho1"/>
-      </w:pPr>
-      <w:bookmarkStart w:id="97" w:name="_Toc401425079"/>
+        <w:pStyle w:val="Ttulo1"/>
+      </w:pPr>
+      <w:bookmarkStart w:id="98" w:name="_Toc401425079"/>
       <w:r>
         <w:t>Análise dos</w:t>
       </w:r>
       <w:r>
         <w:t xml:space="preserve"> Requisitos</w:t>
       </w:r>
-      <w:bookmarkEnd w:id="97"/>
-    </w:p>
-    <w:p>
-      <w:pPr>
-        <w:pStyle w:val="Cabealho2"/>
-      </w:pPr>
-      <w:bookmarkStart w:id="98" w:name="_Toc401425080"/>
+      <w:bookmarkEnd w:id="98"/>
+    </w:p>
+    <w:p>
+      <w:pPr>
+        <w:pStyle w:val="Ttulo2"/>
+      </w:pPr>
+      <w:bookmarkStart w:id="99" w:name="_Toc401425080"/>
       <w:r>
         <w:t>Diagrama de Casos de Uso</w:t>
       </w:r>
-      <w:bookmarkEnd w:id="98"/>
+      <w:bookmarkEnd w:id="99"/>
     </w:p>
     <w:p>
       <w:pPr>
@@ -11075,14 +10870,14 @@
     </w:p>
     <w:p>
       <w:pPr>
-        <w:pStyle w:val="Cabealho2"/>
-      </w:pPr>
-      <w:bookmarkStart w:id="99" w:name="_Toc401425081"/>
+        <w:pStyle w:val="Ttulo2"/>
+      </w:pPr>
+      <w:bookmarkStart w:id="100" w:name="_Toc401425081"/>
       <w:r>
         <w:lastRenderedPageBreak/>
         <w:t>Descrição dos Atores</w:t>
       </w:r>
-      <w:bookmarkEnd w:id="99"/>
+      <w:bookmarkEnd w:id="100"/>
     </w:p>
     <w:p>
       <w:pPr>
@@ -11457,7 +11252,7 @@
             <w:pPr>
               <w:pStyle w:val="Legenda"/>
             </w:pPr>
-            <w:bookmarkStart w:id="100" w:name="_Toc388816956"/>
+            <w:bookmarkStart w:id="101" w:name="_Toc388816956"/>
           </w:p>
           <w:p>
             <w:pPr>
@@ -11479,7 +11274,7 @@
               <w:pStyle w:val="Legenda"/>
             </w:pPr>
           </w:p>
-          <w:bookmarkEnd w:id="100"/>
+          <w:bookmarkEnd w:id="101"/>
           <w:p>
             <w:pPr>
               <w:pStyle w:val="Legenda"/>
@@ -11504,9 +11299,9 @@
     <w:p/>
     <w:p>
       <w:pPr>
-        <w:pStyle w:val="Cabealho2"/>
-      </w:pPr>
-      <w:bookmarkStart w:id="101" w:name="_Toc401425082"/>
+        <w:pStyle w:val="Ttulo2"/>
+      </w:pPr>
+      <w:bookmarkStart w:id="102" w:name="_Toc401425082"/>
       <w:r>
         <w:t xml:space="preserve">Descrição dos </w:t>
       </w:r>
@@ -11516,7 +11311,7 @@
       <w:r>
         <w:t>so</w:t>
       </w:r>
-      <w:bookmarkEnd w:id="101"/>
+      <w:bookmarkEnd w:id="102"/>
     </w:p>
     <w:p>
       <w:pPr>
@@ -20388,7 +20183,7 @@
                 <w:bCs/>
               </w:rPr>
             </w:pPr>
-            <w:commentRangeStart w:id="102"/>
+            <w:commentRangeStart w:id="103"/>
             <w:r>
               <w:rPr>
                 <w:b/>
@@ -20396,12 +20191,12 @@
               </w:rPr>
               <w:t>Fluxo Alternativo:</w:t>
             </w:r>
-            <w:commentRangeEnd w:id="102"/>
+            <w:commentRangeEnd w:id="103"/>
             <w:r>
               <w:rPr>
                 <w:rStyle w:val="Refdecomentrio"/>
               </w:rPr>
-              <w:commentReference w:id="102"/>
+              <w:commentReference w:id="103"/>
             </w:r>
           </w:p>
         </w:tc>
@@ -20838,13 +20633,13 @@
     </w:p>
     <w:p>
       <w:pPr>
-        <w:pStyle w:val="Cabealho2"/>
-      </w:pPr>
-      <w:bookmarkStart w:id="103" w:name="_Toc401425083"/>
+        <w:pStyle w:val="Ttulo2"/>
+      </w:pPr>
+      <w:bookmarkStart w:id="104" w:name="_Toc401425083"/>
       <w:r>
         <w:t>Delimitando o Escopo do Sistema</w:t>
       </w:r>
-      <w:bookmarkEnd w:id="103"/>
+      <w:bookmarkEnd w:id="104"/>
     </w:p>
     <w:p>
       <w:pPr>
@@ -21443,9 +21238,9 @@
     <w:p/>
     <w:p>
       <w:pPr>
-        <w:pStyle w:val="Cabealho2"/>
-      </w:pPr>
-      <w:bookmarkStart w:id="104" w:name="_Toc401425084"/>
+        <w:pStyle w:val="Ttulo2"/>
+      </w:pPr>
+      <w:bookmarkStart w:id="105" w:name="_Toc401425084"/>
       <w:r>
         <w:t>An</w:t>
       </w:r>
@@ -21458,7 +21253,7 @@
       <w:r>
         <w:t>do Usuário</w:t>
       </w:r>
-      <w:bookmarkEnd w:id="104"/>
+      <w:bookmarkEnd w:id="105"/>
     </w:p>
     <w:p>
       <w:r>
@@ -21715,25 +21510,25 @@
     </w:p>
     <w:p>
       <w:pPr>
-        <w:pStyle w:val="Cabealho1"/>
+        <w:pStyle w:val="Ttulo1"/>
         <w:pageBreakBefore/>
       </w:pPr>
-      <w:bookmarkStart w:id="105" w:name="_Toc401425085"/>
+      <w:bookmarkStart w:id="106" w:name="_Toc401425085"/>
       <w:r>
         <w:lastRenderedPageBreak/>
         <w:t>Projeto do Software</w:t>
       </w:r>
-      <w:bookmarkEnd w:id="105"/>
-    </w:p>
-    <w:p>
-      <w:pPr>
-        <w:pStyle w:val="Cabealho2"/>
-      </w:pPr>
-      <w:bookmarkStart w:id="106" w:name="_Toc401425086"/>
+      <w:bookmarkEnd w:id="106"/>
+    </w:p>
+    <w:p>
+      <w:pPr>
+        <w:pStyle w:val="Ttulo2"/>
+      </w:pPr>
+      <w:bookmarkStart w:id="107" w:name="_Toc401425086"/>
       <w:r>
         <w:t>Arquitetura de Software</w:t>
       </w:r>
-      <w:bookmarkEnd w:id="106"/>
+      <w:bookmarkEnd w:id="107"/>
       <w:r>
         <w:tab/>
       </w:r>
@@ -21759,15 +21554,15 @@
     <w:p/>
     <w:p>
       <w:pPr>
-        <w:pStyle w:val="Cabealho3"/>
-      </w:pPr>
-      <w:bookmarkStart w:id="107" w:name="_Toc401425087"/>
-      <w:commentRangeStart w:id="108"/>
+        <w:pStyle w:val="Ttulo3"/>
+      </w:pPr>
+      <w:bookmarkStart w:id="108" w:name="_Toc401425087"/>
+      <w:commentRangeStart w:id="109"/>
       <w:r>
         <w:t>Realização de Casos de Uso</w:t>
       </w:r>
-      <w:bookmarkEnd w:id="107"/>
-      <w:commentRangeEnd w:id="108"/>
+      <w:bookmarkEnd w:id="108"/>
+      <w:commentRangeEnd w:id="109"/>
       <w:r>
         <w:rPr>
           <w:rStyle w:val="Refdecomentrio"/>
@@ -21775,7 +21570,7 @@
           <w:b w:val="0"/>
           <w:bCs w:val="0"/>
         </w:rPr>
-        <w:commentReference w:id="108"/>
+        <w:commentReference w:id="109"/>
       </w:r>
     </w:p>
     <w:p>
@@ -22024,10 +21819,10 @@
     </w:p>
     <w:p>
       <w:pPr>
-        <w:pStyle w:val="Cabealho2"/>
-      </w:pPr>
-      <w:bookmarkStart w:id="109" w:name="_Toc401425088"/>
-      <w:commentRangeStart w:id="110"/>
+        <w:pStyle w:val="Ttulo2"/>
+      </w:pPr>
+      <w:bookmarkStart w:id="110" w:name="_Toc401425088"/>
+      <w:commentRangeStart w:id="111"/>
       <w:r>
         <w:rPr>
           <w:i/>
@@ -22040,7 +21835,7 @@
       <w:r>
         <w:t>Interface</w:t>
       </w:r>
-      <w:commentRangeEnd w:id="110"/>
+      <w:commentRangeEnd w:id="111"/>
       <w:r>
         <w:rPr>
           <w:rStyle w:val="Refdecomentrio"/>
@@ -22048,9 +21843,9 @@
           <w:b w:val="0"/>
           <w:bCs w:val="0"/>
         </w:rPr>
-        <w:commentReference w:id="110"/>
-      </w:r>
-      <w:bookmarkEnd w:id="109"/>
+        <w:commentReference w:id="111"/>
+      </w:r>
+      <w:bookmarkEnd w:id="110"/>
     </w:p>
     <w:p>
       <w:pPr>
@@ -22674,7 +22469,7 @@
                 <w:b w:val="0"/>
               </w:rPr>
             </w:pPr>
-            <w:commentRangeStart w:id="111"/>
+            <w:commentRangeStart w:id="112"/>
             <w:r>
               <w:rPr>
                 <w:rStyle w:val="Forte"/>
@@ -22682,13 +22477,13 @@
               </w:rPr>
               <w:t>Deve-se tentar evitar que ocorram erros, mas caso ocorram deve-se ser corrigidos sem que o usuário perca tempo e atividades executadas</w:t>
             </w:r>
-            <w:commentRangeEnd w:id="111"/>
+            <w:commentRangeEnd w:id="112"/>
             <w:r>
               <w:rPr>
                 <w:rStyle w:val="Forte"/>
                 <w:b w:val="0"/>
               </w:rPr>
-              <w:commentReference w:id="111"/>
+              <w:commentReference w:id="112"/>
             </w:r>
           </w:p>
         </w:tc>
@@ -25285,14 +25080,14 @@
     <w:p/>
     <w:p>
       <w:pPr>
-        <w:pStyle w:val="Cabealho2"/>
-      </w:pPr>
-      <w:bookmarkStart w:id="112" w:name="_Toc401425089"/>
-      <w:commentRangeStart w:id="113"/>
+        <w:pStyle w:val="Ttulo2"/>
+      </w:pPr>
+      <w:bookmarkStart w:id="113" w:name="_Toc401425089"/>
+      <w:commentRangeStart w:id="114"/>
       <w:r>
         <w:t>Protótipo das telas</w:t>
       </w:r>
-      <w:commentRangeEnd w:id="113"/>
+      <w:commentRangeEnd w:id="114"/>
       <w:r>
         <w:rPr>
           <w:rStyle w:val="Refdecomentrio"/>
@@ -25300,26 +25095,26 @@
           <w:b w:val="0"/>
           <w:bCs w:val="0"/>
         </w:rPr>
-        <w:commentReference w:id="113"/>
-      </w:r>
-      <w:bookmarkEnd w:id="112"/>
-    </w:p>
-    <w:p>
-      <w:pPr>
-        <w:pStyle w:val="Cabealho3"/>
+        <w:commentReference w:id="114"/>
+      </w:r>
+      <w:bookmarkEnd w:id="113"/>
+    </w:p>
+    <w:p>
+      <w:pPr>
+        <w:pStyle w:val="Ttulo3"/>
         <w:spacing w:after="0" w:line="360" w:lineRule="auto"/>
         <w:rPr>
           <w:szCs w:val="24"/>
         </w:rPr>
       </w:pPr>
-      <w:bookmarkStart w:id="114" w:name="_Toc401425090"/>
+      <w:bookmarkStart w:id="115" w:name="_Toc401425090"/>
       <w:r>
         <w:rPr>
           <w:szCs w:val="24"/>
         </w:rPr>
         <w:t>Baixa Fidelidade</w:t>
       </w:r>
-      <w:bookmarkEnd w:id="114"/>
+      <w:bookmarkEnd w:id="115"/>
     </w:p>
     <w:p>
       <w:pPr>
@@ -25697,7 +25492,7 @@
     </w:p>
     <w:p/>
     <w:p>
-      <w:commentRangeStart w:id="115"/>
+      <w:commentRangeStart w:id="116"/>
       <w:r>
         <w:rPr>
           <w:noProof/>
@@ -25745,12 +25540,12 @@
           </wp:inline>
         </w:drawing>
       </w:r>
-      <w:commentRangeEnd w:id="115"/>
+      <w:commentRangeEnd w:id="116"/>
       <w:r>
         <w:rPr>
           <w:rStyle w:val="Refdecomentrio"/>
         </w:rPr>
-        <w:commentReference w:id="115"/>
+        <w:commentReference w:id="116"/>
       </w:r>
       <w:r>
         <w:rPr>
@@ -26051,14 +25846,14 @@
     <w:p/>
     <w:p>
       <w:pPr>
-        <w:pStyle w:val="Cabealho3"/>
-      </w:pPr>
-      <w:bookmarkStart w:id="116" w:name="_Toc401425091"/>
+        <w:pStyle w:val="Ttulo3"/>
+      </w:pPr>
+      <w:bookmarkStart w:id="117" w:name="_Toc401425091"/>
       <w:r>
         <w:lastRenderedPageBreak/>
         <w:t>Alta Fidelidade</w:t>
       </w:r>
-      <w:bookmarkEnd w:id="116"/>
+      <w:bookmarkEnd w:id="117"/>
     </w:p>
     <w:p>
       <w:pPr>
@@ -26091,17 +25886,7 @@
           <w:b w:val="0"/>
           <w:color w:val="0000FF"/>
         </w:rPr>
-        <w:t>A proposta desta etapa é desenvolver os protótipos de alta fidelidade que correspondam às interfaces do projeto que está s</w:t>
-      </w:r>
-      <w:bookmarkStart w:id="117" w:name="_GoBack"/>
-      <w:bookmarkEnd w:id="117"/>
-      <w:r>
-        <w:rPr>
-          <w:rStyle w:val="Forte"/>
-          <w:b w:val="0"/>
-          <w:color w:val="0000FF"/>
-        </w:rPr>
-        <w:t>endo desenvolvido na disciplina Projeto Integrador.</w:t>
+        <w:t>A proposta desta etapa é desenvolver os protótipos de alta fidelidade que correspondam às interfaces do projeto que está sendo desenvolvido na disciplina Projeto Integrador.</w:t>
       </w:r>
     </w:p>
     <w:p>
@@ -26178,7 +25963,7 @@
     <w:p/>
     <w:p>
       <w:pPr>
-        <w:pStyle w:val="Cabealho2"/>
+        <w:pStyle w:val="Ttulo2"/>
       </w:pPr>
       <w:bookmarkStart w:id="118" w:name="_Toc401425092"/>
       <w:r>
@@ -26202,7 +25987,7 @@
     <w:p/>
     <w:p>
       <w:pPr>
-        <w:pStyle w:val="Cabealho3"/>
+        <w:pStyle w:val="Ttulo3"/>
       </w:pPr>
       <w:bookmarkStart w:id="119" w:name="_Toc269829200"/>
       <w:bookmarkStart w:id="120" w:name="_Toc401425093"/>
@@ -26297,7 +26082,7 @@
     <w:p/>
     <w:p>
       <w:pPr>
-        <w:pStyle w:val="Cabealho3"/>
+        <w:pStyle w:val="Ttulo3"/>
       </w:pPr>
       <w:bookmarkStart w:id="123" w:name="_Toc401425094"/>
       <w:r>
@@ -26389,7 +26174,7 @@
     </w:p>
     <w:p>
       <w:pPr>
-        <w:pStyle w:val="Cabealho2"/>
+        <w:pStyle w:val="Ttulo2"/>
       </w:pPr>
       <w:bookmarkStart w:id="126" w:name="_Toc401425095"/>
       <w:r>
@@ -28893,7 +28678,7 @@
     <w:p/>
     <w:p>
       <w:pPr>
-        <w:pStyle w:val="Cabealho1"/>
+        <w:pStyle w:val="Ttulo1"/>
         <w:pageBreakBefore/>
       </w:pPr>
       <w:bookmarkStart w:id="128" w:name="_Toc401425096"/>
@@ -28984,7 +28769,7 @@
     <w:p/>
     <w:p>
       <w:pPr>
-        <w:pStyle w:val="Cabealho2"/>
+        <w:pStyle w:val="Ttulo2"/>
       </w:pPr>
       <w:bookmarkStart w:id="130" w:name="_Toc358128397"/>
       <w:bookmarkStart w:id="131" w:name="_Toc401425097"/>
@@ -29101,7 +28886,7 @@
     </w:p>
     <w:p>
       <w:pPr>
-        <w:pStyle w:val="Cabealho2"/>
+        <w:pStyle w:val="Ttulo2"/>
       </w:pPr>
       <w:bookmarkStart w:id="132" w:name="_Toc358128398"/>
       <w:bookmarkStart w:id="133" w:name="_Toc401425098"/>
@@ -29266,7 +29051,7 @@
     </w:p>
     <w:p>
       <w:pPr>
-        <w:pStyle w:val="Cabealho2"/>
+        <w:pStyle w:val="Ttulo2"/>
       </w:pPr>
       <w:bookmarkStart w:id="134" w:name="_Toc358128399"/>
       <w:bookmarkStart w:id="135" w:name="_Toc401425099"/>
@@ -29545,7 +29330,7 @@
     <w:p/>
     <w:p>
       <w:pPr>
-        <w:pStyle w:val="Cabealho1"/>
+        <w:pStyle w:val="Ttulo1"/>
         <w:pageBreakBefore/>
       </w:pPr>
       <w:bookmarkStart w:id="136" w:name="_Toc269327113"/>
@@ -29667,7 +29452,7 @@
     </w:p>
     <w:p>
       <w:pPr>
-        <w:pStyle w:val="Cabealho1"/>
+        <w:pStyle w:val="Ttulo1"/>
         <w:pageBreakBefore/>
         <w:ind w:left="431" w:hanging="431"/>
       </w:pPr>
@@ -29778,7 +29563,7 @@
     </w:p>
     <w:p>
       <w:pPr>
-        <w:pStyle w:val="Cabealho1"/>
+        <w:pStyle w:val="Ttulo1"/>
       </w:pPr>
       <w:bookmarkStart w:id="143" w:name="_Toc401425102"/>
       <w:r>
@@ -29838,10 +29623,7 @@
         <w:annotationRef/>
       </w:r>
       <w:r>
-        <w:t xml:space="preserve">Colocar </w:t>
-      </w:r>
-      <w:r>
-        <w:t>agradecimentos.</w:t>
+        <w:t>Colocar agradecimentos.</w:t>
       </w:r>
     </w:p>
   </w:comment>
@@ -29857,14 +29639,11 @@
         <w:annotationRef/>
       </w:r>
       <w:r>
-        <w:t xml:space="preserve">Incluir </w:t>
-      </w:r>
-      <w:r>
-        <w:t>abstract de acordo com resumo.</w:t>
+        <w:t>Incluir abstract de acordo com resumo.</w:t>
       </w:r>
     </w:p>
   </w:comment>
-  <w:comment w:id="4" w:author="Joao Ronaldo" w:date="2014-10-26T12:40:00Z" w:initials="JR">
+  <w:comment w:id="5" w:author="Joao Ronaldo" w:date="2014-10-26T12:40:00Z" w:initials="JR">
     <w:p>
       <w:pPr>
         <w:pStyle w:val="Textodecomentrio"/>
@@ -29876,14 +29655,11 @@
         <w:annotationRef/>
       </w:r>
       <w:r>
-        <w:t xml:space="preserve">Atualizar </w:t>
-      </w:r>
-      <w:r>
-        <w:t>lista</w:t>
+        <w:t>Atualizar lista</w:t>
       </w:r>
     </w:p>
   </w:comment>
-  <w:comment w:id="7" w:author="Joao Ronaldo" w:date="2014-10-26T12:40:00Z" w:initials="JR">
+  <w:comment w:id="8" w:author="Joao Ronaldo" w:date="2014-10-26T12:40:00Z" w:initials="JR">
     <w:p>
       <w:pPr>
         <w:pStyle w:val="Textodecomentrio"/>
@@ -29895,14 +29671,11 @@
         <w:annotationRef/>
       </w:r>
       <w:r>
-        <w:t xml:space="preserve">Atualizar </w:t>
-      </w:r>
-      <w:r>
-        <w:t>lista</w:t>
+        <w:t>Atualizar lista</w:t>
       </w:r>
     </w:p>
   </w:comment>
-  <w:comment w:id="9" w:author="Joao Ronaldo" w:date="2014-10-26T12:40:00Z" w:initials="JR">
+  <w:comment w:id="10" w:author="Joao Ronaldo" w:date="2014-10-26T12:40:00Z" w:initials="JR">
     <w:p>
       <w:pPr>
         <w:pStyle w:val="Textodecomentrio"/>
@@ -29914,14 +29687,11 @@
         <w:annotationRef/>
       </w:r>
       <w:r>
-        <w:t xml:space="preserve">Atualizar </w:t>
-      </w:r>
-      <w:r>
-        <w:t>lista</w:t>
+        <w:t>Atualizar lista</w:t>
       </w:r>
     </w:p>
   </w:comment>
-  <w:comment w:id="96" w:author="admlab" w:date="2014-09-15T18:13:00Z" w:initials="a">
+  <w:comment w:id="97" w:author="admlab" w:date="2014-09-15T18:13:00Z" w:initials="a">
     <w:p>
       <w:pPr>
         <w:pStyle w:val="Textodecomentrio"/>
@@ -29933,14 +29703,11 @@
         <w:annotationRef/>
       </w:r>
       <w:r>
-        <w:t xml:space="preserve">Manter </w:t>
-      </w:r>
-      <w:r>
-        <w:t>formatação inicial em lista ao invés de tabela.</w:t>
+        <w:t>Manter formatação inicial em lista ao invés de tabela.</w:t>
       </w:r>
     </w:p>
   </w:comment>
-  <w:comment w:id="102" w:author="admlab" w:date="2014-09-15T18:34:00Z" w:initials="a">
+  <w:comment w:id="103" w:author="admlab" w:date="2014-09-15T18:34:00Z" w:initials="a">
     <w:p>
       <w:pPr>
         <w:pStyle w:val="Textodecomentrio"/>
@@ -29952,14 +29719,11 @@
         <w:annotationRef/>
       </w:r>
       <w:r>
-        <w:t xml:space="preserve">E </w:t>
-      </w:r>
-      <w:r>
-        <w:t>se ainda não tiver professor cadastrado?</w:t>
+        <w:t>E se ainda não tiver professor cadastrado?</w:t>
       </w:r>
     </w:p>
   </w:comment>
-  <w:comment w:id="108" w:author="Joao Ronaldo" w:date="2014-10-26T12:42:00Z" w:initials="JR">
+  <w:comment w:id="109" w:author="Joao Ronaldo" w:date="2014-10-26T12:42:00Z" w:initials="JR">
     <w:p>
       <w:pPr>
         <w:pStyle w:val="Textodecomentrio"/>
@@ -29971,22 +29735,11 @@
         <w:annotationRef/>
       </w:r>
       <w:r>
-        <w:t xml:space="preserve">Legal. </w:t>
-      </w:r>
-      <w:r>
-        <w:t xml:space="preserve">Mas para cada caso de uso, deve-se explicar como esses itens se encaixam. Citar de acordo com a arquitetura de </w:t>
-      </w:r>
-      <w:proofErr w:type="gramStart"/>
-      <w:r>
-        <w:t>software</w:t>
-      </w:r>
-      <w:proofErr w:type="gramEnd"/>
-      <w:r>
-        <w:t>.</w:t>
+        <w:t>Legal. Mas para cada caso de uso, deve-se explicar como esses itens se encaixam. Citar de acordo com a arquitetura de software.</w:t>
       </w:r>
     </w:p>
   </w:comment>
-  <w:comment w:id="110" w:author="admlab" w:date="2014-09-15T18:40:00Z" w:initials="a">
+  <w:comment w:id="111" w:author="admlab" w:date="2014-09-15T18:40:00Z" w:initials="a">
     <w:p>
       <w:pPr>
         <w:pStyle w:val="Textodecomentrio"/>
@@ -29998,22 +29751,11 @@
         <w:annotationRef/>
       </w:r>
       <w:r>
-        <w:t xml:space="preserve">Incluir </w:t>
-      </w:r>
-      <w:r>
-        <w:t xml:space="preserve">item sobre </w:t>
-      </w:r>
-      <w:proofErr w:type="gramStart"/>
-      <w:r>
-        <w:t>layout</w:t>
-      </w:r>
-      <w:proofErr w:type="gramEnd"/>
-      <w:r>
-        <w:t xml:space="preserve"> responsivo do site. Ele deve se adequar ao tamanho do dispositivo.</w:t>
+        <w:t>Incluir item sobre layout responsivo do site. Ele deve se adequar ao tamanho do dispositivo.</w:t>
       </w:r>
     </w:p>
   </w:comment>
-  <w:comment w:id="111" w:author="admlab" w:date="2014-09-15T18:39:00Z" w:initials="a">
+  <w:comment w:id="112" w:author="admlab" w:date="2014-09-15T18:39:00Z" w:initials="a">
     <w:p>
       <w:pPr>
         <w:pStyle w:val="Textodecomentrio"/>
@@ -30025,14 +29767,11 @@
         <w:annotationRef/>
       </w:r>
       <w:r>
-        <w:t xml:space="preserve">E </w:t>
-      </w:r>
-      <w:r>
-        <w:t>quanto a indicação de erros para o usuário?</w:t>
+        <w:t>E quanto a indicação de erros para o usuário?</w:t>
       </w:r>
     </w:p>
   </w:comment>
-  <w:comment w:id="113" w:author="admlab" w:date="2014-09-15T18:43:00Z" w:initials="a">
+  <w:comment w:id="114" w:author="admlab" w:date="2014-09-15T18:43:00Z" w:initials="a">
     <w:p>
       <w:pPr>
         <w:pStyle w:val="Textodecomentrio"/>
@@ -30044,14 +29783,11 @@
         <w:annotationRef/>
       </w:r>
       <w:r>
-        <w:t xml:space="preserve">Faltou </w:t>
-      </w:r>
-      <w:r>
-        <w:t>mostrar telas para o escopo escolhido: Cadastrar Turma, Cadastrar Aluno. Também importante demonstrar como será a tela na visão do aluno ou responsável e como ela difere da tela da secretária.</w:t>
+        <w:t>Faltou mostrar telas para o escopo escolhido: Cadastrar Turma, Cadastrar Aluno. Também importante demonstrar como será a tela na visão do aluno ou responsável e como ela difere da tela da secretária.</w:t>
       </w:r>
     </w:p>
   </w:comment>
-  <w:comment w:id="115" w:author="admlab" w:date="2014-10-27T22:01:00Z" w:initials="a">
+  <w:comment w:id="116" w:author="admlab" w:date="2014-10-27T22:01:00Z" w:initials="a">
     <w:p>
       <w:pPr>
         <w:pStyle w:val="Textodecomentrio"/>
@@ -30091,13 +29827,8 @@
         </w:rPr>
         <w:annotationRef/>
       </w:r>
-      <w:proofErr w:type="gramStart"/>
-      <w:r>
-        <w:t>Prof</w:t>
-      </w:r>
-      <w:proofErr w:type="gramEnd"/>
-      <w:r>
-        <w:t xml:space="preserve"> João. </w:t>
+      <w:r>
+        <w:t xml:space="preserve">Prof João. </w:t>
       </w:r>
     </w:p>
     <w:p>
@@ -30118,15 +29849,7 @@
         <w:pStyle w:val="Textodecomentrio"/>
       </w:pPr>
       <w:r>
-        <w:t xml:space="preserve">Boa parte dos trabalhos continham os itens 5.1, 5.2 e 5.3 abaixo, alguns </w:t>
-      </w:r>
-      <w:proofErr w:type="gramStart"/>
-      <w:r>
-        <w:t>não !</w:t>
-      </w:r>
-      <w:proofErr w:type="gramEnd"/>
-      <w:r>
-        <w:t>!!</w:t>
+        <w:t>Boa parte dos trabalhos continham os itens 5.1, 5.2 e 5.3 abaixo, alguns não !!!</w:t>
       </w:r>
     </w:p>
     <w:p>
@@ -30134,15 +29857,7 @@
         <w:pStyle w:val="Textodecomentrio"/>
       </w:pPr>
       <w:r>
-        <w:t xml:space="preserve">Como forma de </w:t>
-      </w:r>
-      <w:proofErr w:type="gramStart"/>
-      <w:r>
-        <w:t>apoio  recomendo</w:t>
-      </w:r>
-      <w:proofErr w:type="gramEnd"/>
-      <w:r>
-        <w:t xml:space="preserve"> que os tópicos sejam acrescentados ao modelo.</w:t>
+        <w:t>Como forma de apoio  recomendo que os tópicos sejam acrescentados ao modelo.</w:t>
       </w:r>
     </w:p>
   </w:comment>
@@ -30223,7 +29938,7 @@
       <w:rPr>
         <w:noProof/>
       </w:rPr>
-      <w:t>60</w:t>
+      <w:t>66</w:t>
     </w:r>
     <w:r>
       <w:rPr>
@@ -32224,7 +31939,7 @@
     <w:lvl w:ilvl="0">
       <w:start w:val="1"/>
       <w:numFmt w:val="decimal"/>
-      <w:pStyle w:val="Cabealho1"/>
+      <w:pStyle w:val="Ttulo1"/>
       <w:lvlText w:val="%1"/>
       <w:lvlJc w:val="left"/>
       <w:pPr>
@@ -32237,7 +31952,7 @@
     <w:lvl w:ilvl="1">
       <w:start w:val="1"/>
       <w:numFmt w:val="decimal"/>
-      <w:pStyle w:val="Cabealho2"/>
+      <w:pStyle w:val="Ttulo2"/>
       <w:lvlText w:val="%1.%2"/>
       <w:lvlJc w:val="left"/>
       <w:pPr>
@@ -32250,7 +31965,7 @@
     <w:lvl w:ilvl="2">
       <w:start w:val="1"/>
       <w:numFmt w:val="decimal"/>
-      <w:pStyle w:val="Cabealho3"/>
+      <w:pStyle w:val="Ttulo3"/>
       <w:lvlText w:val="%1.%2.%3"/>
       <w:lvlJc w:val="left"/>
       <w:pPr>
@@ -32264,7 +31979,7 @@
     <w:lvl w:ilvl="3">
       <w:start w:val="1"/>
       <w:numFmt w:val="decimal"/>
-      <w:pStyle w:val="Cabealho4"/>
+      <w:pStyle w:val="Ttulo4"/>
       <w:lvlText w:val="%1.%2.%3.%4"/>
       <w:lvlJc w:val="left"/>
       <w:pPr>
@@ -32277,7 +31992,7 @@
     <w:lvl w:ilvl="4">
       <w:start w:val="1"/>
       <w:numFmt w:val="decimal"/>
-      <w:pStyle w:val="Cabealho5"/>
+      <w:pStyle w:val="Ttulo5"/>
       <w:lvlText w:val="%1.%2.%3.%4.%5"/>
       <w:lvlJc w:val="left"/>
       <w:pPr>
@@ -32290,7 +32005,7 @@
     <w:lvl w:ilvl="5">
       <w:start w:val="1"/>
       <w:numFmt w:val="decimal"/>
-      <w:pStyle w:val="Cabealho6"/>
+      <w:pStyle w:val="Ttulo6"/>
       <w:lvlText w:val="%1.%2.%3.%4.%5.%6"/>
       <w:lvlJc w:val="left"/>
       <w:pPr>
@@ -32303,7 +32018,7 @@
     <w:lvl w:ilvl="6">
       <w:start w:val="1"/>
       <w:numFmt w:val="decimal"/>
-      <w:pStyle w:val="Cabealho7"/>
+      <w:pStyle w:val="Ttulo7"/>
       <w:lvlText w:val="%1.%2.%3.%4.%5.%6.%7"/>
       <w:lvlJc w:val="left"/>
       <w:pPr>
@@ -32316,7 +32031,7 @@
     <w:lvl w:ilvl="7">
       <w:start w:val="1"/>
       <w:numFmt w:val="decimal"/>
-      <w:pStyle w:val="Cabealho8"/>
+      <w:pStyle w:val="Ttulo8"/>
       <w:lvlText w:val="%1.%2.%3.%4.%5.%6.%7.%8"/>
       <w:lvlJc w:val="left"/>
       <w:pPr>
@@ -32329,7 +32044,7 @@
     <w:lvl w:ilvl="8">
       <w:start w:val="1"/>
       <w:numFmt w:val="decimal"/>
-      <w:pStyle w:val="Cabealho9"/>
+      <w:pStyle w:val="Ttulo9"/>
       <w:lvlText w:val="%1.%2.%3.%4.%5.%6.%7.%8.%9"/>
       <w:lvlJc w:val="left"/>
       <w:pPr>
@@ -32870,11 +32585,11 @@
       <w:szCs w:val="24"/>
     </w:rPr>
   </w:style>
-  <w:style w:type="paragraph" w:styleId="Cabealho1">
+  <w:style w:type="paragraph" w:styleId="Ttulo1">
     <w:name w:val="heading 1"/>
     <w:basedOn w:val="Normal"/>
     <w:next w:val="Normal"/>
-    <w:link w:val="Cabealho1Carcter"/>
+    <w:link w:val="Ttulo1Char"/>
     <w:uiPriority w:val="99"/>
     <w:qFormat/>
     <w:rsid w:val="00C36C27"/>
@@ -32894,11 +32609,11 @@
       <w:szCs w:val="28"/>
     </w:rPr>
   </w:style>
-  <w:style w:type="paragraph" w:styleId="Cabealho2">
+  <w:style w:type="paragraph" w:styleId="Ttulo2">
     <w:name w:val="heading 2"/>
-    <w:basedOn w:val="Cabealho1"/>
+    <w:basedOn w:val="Ttulo1"/>
     <w:next w:val="Normal"/>
-    <w:link w:val="Cabealho2Carcter"/>
+    <w:link w:val="Ttulo2Char"/>
     <w:uiPriority w:val="99"/>
     <w:qFormat/>
     <w:rsid w:val="00C36C27"/>
@@ -32913,11 +32628,11 @@
       <w:sz w:val="28"/>
     </w:rPr>
   </w:style>
-  <w:style w:type="paragraph" w:styleId="Cabealho3">
+  <w:style w:type="paragraph" w:styleId="Ttulo3">
     <w:name w:val="heading 3"/>
-    <w:basedOn w:val="Cabealho1"/>
+    <w:basedOn w:val="Ttulo1"/>
     <w:next w:val="Normal"/>
-    <w:link w:val="Cabealho3Carcter"/>
+    <w:link w:val="Ttulo3Char"/>
     <w:uiPriority w:val="99"/>
     <w:qFormat/>
     <w:rsid w:val="007F2903"/>
@@ -32931,11 +32646,11 @@
       <w:sz w:val="24"/>
     </w:rPr>
   </w:style>
-  <w:style w:type="paragraph" w:styleId="Cabealho4">
+  <w:style w:type="paragraph" w:styleId="Ttulo4">
     <w:name w:val="heading 4"/>
-    <w:basedOn w:val="Cabealho1"/>
+    <w:basedOn w:val="Ttulo1"/>
     <w:next w:val="Normal"/>
-    <w:link w:val="Cabealho4Carcter"/>
+    <w:link w:val="Ttulo4Char"/>
     <w:uiPriority w:val="99"/>
     <w:qFormat/>
     <w:rsid w:val="00F969C5"/>
@@ -32956,11 +32671,11 @@
       <w:szCs w:val="20"/>
     </w:rPr>
   </w:style>
-  <w:style w:type="paragraph" w:styleId="Cabealho5">
+  <w:style w:type="paragraph" w:styleId="Ttulo5">
     <w:name w:val="heading 5"/>
     <w:basedOn w:val="Normal"/>
     <w:next w:val="Normal"/>
-    <w:link w:val="Cabealho5Carcter"/>
+    <w:link w:val="Ttulo5Char"/>
     <w:uiPriority w:val="99"/>
     <w:qFormat/>
     <w:rsid w:val="00F969C5"/>
@@ -32978,11 +32693,11 @@
       <w:rFonts w:ascii="Cambria" w:hAnsi="Cambria" w:cs="Cambria"/>
     </w:rPr>
   </w:style>
-  <w:style w:type="paragraph" w:styleId="Cabealho6">
+  <w:style w:type="paragraph" w:styleId="Ttulo6">
     <w:name w:val="heading 6"/>
     <w:basedOn w:val="Normal"/>
     <w:next w:val="Normal"/>
-    <w:link w:val="Cabealho6Carcter"/>
+    <w:link w:val="Ttulo6Char"/>
     <w:uiPriority w:val="99"/>
     <w:qFormat/>
     <w:rsid w:val="00F969C5"/>
@@ -33002,11 +32717,11 @@
       <w:bCs/>
     </w:rPr>
   </w:style>
-  <w:style w:type="paragraph" w:styleId="Cabealho7">
+  <w:style w:type="paragraph" w:styleId="Ttulo7">
     <w:name w:val="heading 7"/>
     <w:basedOn w:val="Normal"/>
     <w:next w:val="Normal"/>
-    <w:link w:val="Cabealho7Carcter"/>
+    <w:link w:val="Ttulo7Char"/>
     <w:uiPriority w:val="99"/>
     <w:qFormat/>
     <w:rsid w:val="00F969C5"/>
@@ -33025,11 +32740,11 @@
       <w:bCs/>
     </w:rPr>
   </w:style>
-  <w:style w:type="paragraph" w:styleId="Cabealho8">
+  <w:style w:type="paragraph" w:styleId="Ttulo8">
     <w:name w:val="heading 8"/>
     <w:basedOn w:val="Normal"/>
     <w:next w:val="Normal"/>
-    <w:link w:val="Cabealho8Carcter"/>
+    <w:link w:val="Ttulo8Char"/>
     <w:uiPriority w:val="99"/>
     <w:qFormat/>
     <w:rsid w:val="00F969C5"/>
@@ -33049,11 +32764,11 @@
       <w:szCs w:val="20"/>
     </w:rPr>
   </w:style>
-  <w:style w:type="paragraph" w:styleId="Cabealho9">
+  <w:style w:type="paragraph" w:styleId="Ttulo9">
     <w:name w:val="heading 9"/>
     <w:basedOn w:val="Normal"/>
     <w:next w:val="Normal"/>
-    <w:link w:val="Cabealho9Carcter"/>
+    <w:link w:val="Ttulo9Char"/>
     <w:uiPriority w:val="99"/>
     <w:qFormat/>
     <w:rsid w:val="00F969C5"/>
@@ -33067,7 +32782,7 @@
       <w:outlineLvl w:val="8"/>
     </w:pPr>
   </w:style>
-  <w:style w:type="character" w:default="1" w:styleId="Tipodeletrapredefinidodopargrafo">
+  <w:style w:type="character" w:default="1" w:styleId="Fontepargpadro">
     <w:name w:val="Default Paragraph Font"/>
     <w:uiPriority w:val="1"/>
     <w:semiHidden/>
@@ -33094,10 +32809,10 @@
     <w:semiHidden/>
     <w:unhideWhenUsed/>
   </w:style>
-  <w:style w:type="character" w:customStyle="1" w:styleId="Cabealho1Carcter">
-    <w:name w:val="Cabeçalho 1 Carácter"/>
-    <w:basedOn w:val="Tipodeletrapredefinidodopargrafo"/>
-    <w:link w:val="Cabealho1"/>
+  <w:style w:type="character" w:customStyle="1" w:styleId="Ttulo1Char">
+    <w:name w:val="Título 1 Char"/>
+    <w:basedOn w:val="Fontepargpadro"/>
+    <w:link w:val="Ttulo1"/>
     <w:uiPriority w:val="99"/>
     <w:rsid w:val="00C36C27"/>
     <w:rPr>
@@ -33108,10 +32823,10 @@
       <w:szCs w:val="28"/>
     </w:rPr>
   </w:style>
-  <w:style w:type="character" w:customStyle="1" w:styleId="Cabealho2Carcter">
-    <w:name w:val="Cabeçalho 2 Carácter"/>
-    <w:basedOn w:val="Tipodeletrapredefinidodopargrafo"/>
-    <w:link w:val="Cabealho2"/>
+  <w:style w:type="character" w:customStyle="1" w:styleId="Ttulo2Char">
+    <w:name w:val="Título 2 Char"/>
+    <w:basedOn w:val="Fontepargpadro"/>
+    <w:link w:val="Ttulo2"/>
     <w:uiPriority w:val="99"/>
     <w:rsid w:val="00C36C27"/>
     <w:rPr>
@@ -33122,10 +32837,10 @@
       <w:szCs w:val="28"/>
     </w:rPr>
   </w:style>
-  <w:style w:type="character" w:customStyle="1" w:styleId="Cabealho3Carcter">
-    <w:name w:val="Cabeçalho 3 Carácter"/>
-    <w:basedOn w:val="Tipodeletrapredefinidodopargrafo"/>
-    <w:link w:val="Cabealho3"/>
+  <w:style w:type="character" w:customStyle="1" w:styleId="Ttulo3Char">
+    <w:name w:val="Título 3 Char"/>
+    <w:basedOn w:val="Fontepargpadro"/>
+    <w:link w:val="Ttulo3"/>
     <w:rsid w:val="007F2903"/>
     <w:rPr>
       <w:rFonts w:ascii="Times New Roman" w:hAnsi="Times New Roman" w:cs="Arial"/>
@@ -33135,10 +32850,10 @@
       <w:szCs w:val="28"/>
     </w:rPr>
   </w:style>
-  <w:style w:type="character" w:customStyle="1" w:styleId="Cabealho4Carcter">
-    <w:name w:val="Cabeçalho 4 Carácter"/>
-    <w:basedOn w:val="Tipodeletrapredefinidodopargrafo"/>
-    <w:link w:val="Cabealho4"/>
+  <w:style w:type="character" w:customStyle="1" w:styleId="Ttulo4Char">
+    <w:name w:val="Título 4 Char"/>
+    <w:basedOn w:val="Fontepargpadro"/>
+    <w:link w:val="Ttulo4"/>
     <w:rsid w:val="00F969C5"/>
     <w:rPr>
       <w:rFonts w:ascii="Times New Roman" w:hAnsi="Times New Roman" w:cs="Arial"/>
@@ -33146,10 +32861,10 @@
       <w:iCs/>
     </w:rPr>
   </w:style>
-  <w:style w:type="character" w:customStyle="1" w:styleId="Cabealho5Carcter">
-    <w:name w:val="Cabeçalho 5 Carácter"/>
-    <w:basedOn w:val="Tipodeletrapredefinidodopargrafo"/>
-    <w:link w:val="Cabealho5"/>
+  <w:style w:type="character" w:customStyle="1" w:styleId="Ttulo5Char">
+    <w:name w:val="Título 5 Char"/>
+    <w:basedOn w:val="Fontepargpadro"/>
+    <w:link w:val="Ttulo5"/>
     <w:uiPriority w:val="99"/>
     <w:rsid w:val="00F969C5"/>
     <w:rPr>
@@ -33158,10 +32873,10 @@
       <w:szCs w:val="24"/>
     </w:rPr>
   </w:style>
-  <w:style w:type="character" w:customStyle="1" w:styleId="Cabealho6Carcter">
-    <w:name w:val="Cabeçalho 6 Carácter"/>
-    <w:basedOn w:val="Tipodeletrapredefinidodopargrafo"/>
-    <w:link w:val="Cabealho6"/>
+  <w:style w:type="character" w:customStyle="1" w:styleId="Ttulo6Char">
+    <w:name w:val="Título 6 Char"/>
+    <w:basedOn w:val="Fontepargpadro"/>
+    <w:link w:val="Ttulo6"/>
     <w:uiPriority w:val="99"/>
     <w:rsid w:val="00F969C5"/>
     <w:rPr>
@@ -33172,10 +32887,10 @@
       <w:szCs w:val="24"/>
     </w:rPr>
   </w:style>
-  <w:style w:type="character" w:customStyle="1" w:styleId="Cabealho7Carcter">
-    <w:name w:val="Cabeçalho 7 Carácter"/>
-    <w:basedOn w:val="Tipodeletrapredefinidodopargrafo"/>
-    <w:link w:val="Cabealho7"/>
+  <w:style w:type="character" w:customStyle="1" w:styleId="Ttulo7Char">
+    <w:name w:val="Título 7 Char"/>
+    <w:basedOn w:val="Fontepargpadro"/>
+    <w:link w:val="Ttulo7"/>
     <w:uiPriority w:val="99"/>
     <w:rsid w:val="00F969C5"/>
     <w:rPr>
@@ -33186,20 +32901,20 @@
       <w:szCs w:val="24"/>
     </w:rPr>
   </w:style>
-  <w:style w:type="character" w:customStyle="1" w:styleId="Cabealho8Carcter">
-    <w:name w:val="Cabeçalho 8 Carácter"/>
-    <w:basedOn w:val="Tipodeletrapredefinidodopargrafo"/>
-    <w:link w:val="Cabealho8"/>
+  <w:style w:type="character" w:customStyle="1" w:styleId="Ttulo8Char">
+    <w:name w:val="Título 8 Char"/>
+    <w:basedOn w:val="Fontepargpadro"/>
+    <w:link w:val="Ttulo8"/>
     <w:uiPriority w:val="99"/>
     <w:rsid w:val="00F969C5"/>
     <w:rPr>
       <w:rFonts w:ascii="Cambria" w:hAnsi="Cambria" w:cs="Cambria"/>
     </w:rPr>
   </w:style>
-  <w:style w:type="character" w:customStyle="1" w:styleId="Cabealho9Carcter">
-    <w:name w:val="Cabeçalho 9 Carácter"/>
-    <w:basedOn w:val="Tipodeletrapredefinidodopargrafo"/>
-    <w:link w:val="Cabealho9"/>
+  <w:style w:type="character" w:customStyle="1" w:styleId="Ttulo9Char">
+    <w:name w:val="Título 9 Char"/>
+    <w:basedOn w:val="Fontepargpadro"/>
+    <w:link w:val="Ttulo9"/>
     <w:uiPriority w:val="99"/>
     <w:rsid w:val="00F969C5"/>
     <w:rPr>
@@ -33208,7 +32923,7 @@
       <w:szCs w:val="24"/>
     </w:rPr>
   </w:style>
-  <w:style w:type="paragraph" w:styleId="ndice2">
+  <w:style w:type="paragraph" w:styleId="Sumrio2">
     <w:name w:val="toc 2"/>
     <w:basedOn w:val="Normal"/>
     <w:next w:val="Normal"/>
@@ -33226,7 +32941,7 @@
       <w:szCs w:val="20"/>
     </w:rPr>
   </w:style>
-  <w:style w:type="paragraph" w:styleId="ndice3">
+  <w:style w:type="paragraph" w:styleId="Sumrio3">
     <w:name w:val="toc 3"/>
     <w:basedOn w:val="Normal"/>
     <w:next w:val="Normal"/>
@@ -33245,7 +32960,7 @@
       <w:szCs w:val="20"/>
     </w:rPr>
   </w:style>
-  <w:style w:type="paragraph" w:styleId="ndice1">
+  <w:style w:type="paragraph" w:styleId="Sumrio1">
     <w:name w:val="toc 1"/>
     <w:basedOn w:val="Normal"/>
     <w:next w:val="Normal"/>
@@ -33282,7 +32997,7 @@
   <w:style w:type="paragraph" w:styleId="Ttulo">
     <w:name w:val="Title"/>
     <w:basedOn w:val="Normal"/>
-    <w:link w:val="TtuloCarcter"/>
+    <w:link w:val="TtuloChar"/>
     <w:uiPriority w:val="99"/>
     <w:qFormat/>
     <w:rsid w:val="00F969C5"/>
@@ -33298,9 +33013,9 @@
       <w:bCs/>
     </w:rPr>
   </w:style>
-  <w:style w:type="character" w:customStyle="1" w:styleId="TtuloCarcter">
-    <w:name w:val="Título Carácter"/>
-    <w:basedOn w:val="Tipodeletrapredefinidodopargrafo"/>
+  <w:style w:type="character" w:customStyle="1" w:styleId="TtuloChar">
+    <w:name w:val="Título Char"/>
+    <w:basedOn w:val="Fontepargpadro"/>
     <w:link w:val="Ttulo"/>
     <w:uiPriority w:val="99"/>
     <w:rsid w:val="00F969C5"/>
@@ -33313,20 +33028,20 @@
       <w:szCs w:val="32"/>
     </w:rPr>
   </w:style>
-  <w:style w:type="paragraph" w:styleId="Avanodecorpodetexto2">
+  <w:style w:type="paragraph" w:styleId="Recuodecorpodetexto2">
     <w:name w:val="Body Text Indent 2"/>
     <w:basedOn w:val="Normal"/>
-    <w:link w:val="Avanodecorpodetexto2Carcter"/>
+    <w:link w:val="Recuodecorpodetexto2Char"/>
     <w:uiPriority w:val="99"/>
     <w:rsid w:val="00F969C5"/>
     <w:pPr>
       <w:ind w:firstLine="709"/>
     </w:pPr>
   </w:style>
-  <w:style w:type="character" w:customStyle="1" w:styleId="Avanodecorpodetexto2Carcter">
-    <w:name w:val="Avanço de corpo de texto 2 Carácter"/>
-    <w:basedOn w:val="Tipodeletrapredefinidodopargrafo"/>
-    <w:link w:val="Avanodecorpodetexto2"/>
+  <w:style w:type="character" w:customStyle="1" w:styleId="Recuodecorpodetexto2Char">
+    <w:name w:val="Recuo de corpo de texto 2 Char"/>
+    <w:basedOn w:val="Fontepargpadro"/>
+    <w:link w:val="Recuodecorpodetexto2"/>
     <w:uiPriority w:val="99"/>
     <w:rsid w:val="00F969C5"/>
     <w:rPr>
@@ -33338,12 +33053,12 @@
   <w:style w:type="paragraph" w:styleId="Corpodetexto">
     <w:name w:val="Body Text"/>
     <w:basedOn w:val="Normal"/>
-    <w:link w:val="CorpodetextoCarcter"/>
+    <w:link w:val="CorpodetextoChar"/>
     <w:rsid w:val="00F969C5"/>
   </w:style>
-  <w:style w:type="character" w:customStyle="1" w:styleId="CorpodetextoCarcter">
-    <w:name w:val="Corpo de texto Carácter"/>
-    <w:basedOn w:val="Tipodeletrapredefinidodopargrafo"/>
+  <w:style w:type="character" w:customStyle="1" w:styleId="CorpodetextoChar">
+    <w:name w:val="Corpo de texto Char"/>
+    <w:basedOn w:val="Fontepargpadro"/>
     <w:link w:val="Corpodetexto"/>
     <w:uiPriority w:val="99"/>
     <w:rsid w:val="00F969C5"/>
@@ -33353,9 +33068,9 @@
       <w:szCs w:val="24"/>
     </w:rPr>
   </w:style>
-  <w:style w:type="character" w:styleId="Hiperligao">
+  <w:style w:type="character" w:styleId="Hyperlink">
     <w:name w:val="Hyperlink"/>
-    <w:basedOn w:val="Tipodeletrapredefinidodopargrafo"/>
+    <w:basedOn w:val="Fontepargpadro"/>
     <w:uiPriority w:val="99"/>
     <w:rsid w:val="00F969C5"/>
     <w:rPr>
@@ -33378,10 +33093,10 @@
       <w:szCs w:val="20"/>
     </w:rPr>
   </w:style>
-  <w:style w:type="paragraph" w:styleId="Avanodecorpodetexto">
+  <w:style w:type="paragraph" w:styleId="Recuodecorpodetexto">
     <w:name w:val="Body Text Indent"/>
     <w:basedOn w:val="Normal"/>
-    <w:link w:val="AvanodecorpodetextoCarcter"/>
+    <w:link w:val="RecuodecorpodetextoChar"/>
     <w:uiPriority w:val="99"/>
     <w:rsid w:val="00F969C5"/>
     <w:pPr>
@@ -33393,10 +33108,10 @@
       <w:szCs w:val="20"/>
     </w:rPr>
   </w:style>
-  <w:style w:type="character" w:customStyle="1" w:styleId="AvanodecorpodetextoCarcter">
-    <w:name w:val="Avanço de corpo de texto Carácter"/>
-    <w:basedOn w:val="Tipodeletrapredefinidodopargrafo"/>
-    <w:link w:val="Avanodecorpodetexto"/>
+  <w:style w:type="character" w:customStyle="1" w:styleId="RecuodecorpodetextoChar">
+    <w:name w:val="Recuo de corpo de texto Char"/>
+    <w:basedOn w:val="Fontepargpadro"/>
+    <w:link w:val="Recuodecorpodetexto"/>
     <w:uiPriority w:val="99"/>
     <w:rsid w:val="00F969C5"/>
     <w:rPr>
@@ -33425,7 +33140,7 @@
   </w:style>
   <w:style w:type="character" w:styleId="Nmerodepgina">
     <w:name w:val="page number"/>
-    <w:basedOn w:val="Tipodeletrapredefinidodopargrafo"/>
+    <w:basedOn w:val="Fontepargpadro"/>
     <w:uiPriority w:val="99"/>
     <w:rsid w:val="00F969C5"/>
     <w:rPr>
@@ -33435,7 +33150,7 @@
   <w:style w:type="paragraph" w:styleId="Cabealho">
     <w:name w:val="header"/>
     <w:basedOn w:val="Normal"/>
-    <w:link w:val="CabealhoCarcter"/>
+    <w:link w:val="CabealhoChar"/>
     <w:rsid w:val="00F969C5"/>
     <w:pPr>
       <w:tabs>
@@ -33448,9 +33163,9 @@
       <w:szCs w:val="20"/>
     </w:rPr>
   </w:style>
-  <w:style w:type="character" w:customStyle="1" w:styleId="CabealhoCarcter">
-    <w:name w:val="Cabeçalho Carácter"/>
-    <w:basedOn w:val="Tipodeletrapredefinidodopargrafo"/>
+  <w:style w:type="character" w:customStyle="1" w:styleId="CabealhoChar">
+    <w:name w:val="Cabeçalho Char"/>
+    <w:basedOn w:val="Fontepargpadro"/>
     <w:link w:val="Cabealho"/>
     <w:uiPriority w:val="99"/>
     <w:rsid w:val="00F969C5"/>
@@ -33458,10 +33173,10 @@
       <w:rFonts w:ascii="Times New Roman" w:hAnsi="Times New Roman" w:cs="Times New Roman"/>
     </w:rPr>
   </w:style>
-  <w:style w:type="paragraph" w:styleId="Avanodecorpodetexto3">
+  <w:style w:type="paragraph" w:styleId="Recuodecorpodetexto3">
     <w:name w:val="Body Text Indent 3"/>
     <w:basedOn w:val="Normal"/>
-    <w:link w:val="Avanodecorpodetexto3Carcter"/>
+    <w:link w:val="Recuodecorpodetexto3Char"/>
     <w:uiPriority w:val="99"/>
     <w:rsid w:val="00F969C5"/>
     <w:pPr>
@@ -33471,10 +33186,10 @@
       <w:color w:val="000000"/>
     </w:rPr>
   </w:style>
-  <w:style w:type="character" w:customStyle="1" w:styleId="Avanodecorpodetexto3Carcter">
-    <w:name w:val="Avanço de corpo de texto 3 Carácter"/>
-    <w:basedOn w:val="Tipodeletrapredefinidodopargrafo"/>
-    <w:link w:val="Avanodecorpodetexto3"/>
+  <w:style w:type="character" w:customStyle="1" w:styleId="Recuodecorpodetexto3Char">
+    <w:name w:val="Recuo de corpo de texto 3 Char"/>
+    <w:basedOn w:val="Fontepargpadro"/>
+    <w:link w:val="Recuodecorpodetexto3"/>
     <w:uiPriority w:val="99"/>
     <w:rsid w:val="00F969C5"/>
     <w:rPr>
@@ -33486,7 +33201,7 @@
   <w:style w:type="paragraph" w:styleId="Rodap">
     <w:name w:val="footer"/>
     <w:basedOn w:val="Normal"/>
-    <w:link w:val="RodapCarcter"/>
+    <w:link w:val="RodapChar"/>
     <w:uiPriority w:val="99"/>
     <w:rsid w:val="00F969C5"/>
     <w:pPr>
@@ -33496,9 +33211,9 @@
       </w:tabs>
     </w:pPr>
   </w:style>
-  <w:style w:type="character" w:customStyle="1" w:styleId="RodapCarcter">
-    <w:name w:val="Rodapé Carácter"/>
-    <w:basedOn w:val="Tipodeletrapredefinidodopargrafo"/>
+  <w:style w:type="character" w:customStyle="1" w:styleId="RodapChar">
+    <w:name w:val="Rodapé Char"/>
+    <w:basedOn w:val="Fontepargpadro"/>
     <w:link w:val="Rodap"/>
     <w:uiPriority w:val="99"/>
     <w:rsid w:val="00F969C5"/>
@@ -33508,7 +33223,7 @@
       <w:szCs w:val="24"/>
     </w:rPr>
   </w:style>
-  <w:style w:type="paragraph" w:styleId="ndice4">
+  <w:style w:type="paragraph" w:styleId="Sumrio4">
     <w:name w:val="toc 4"/>
     <w:basedOn w:val="Normal"/>
     <w:next w:val="Normal"/>
@@ -33525,7 +33240,7 @@
       <w:szCs w:val="18"/>
     </w:rPr>
   </w:style>
-  <w:style w:type="paragraph" w:styleId="ndice5">
+  <w:style w:type="paragraph" w:styleId="Sumrio5">
     <w:name w:val="toc 5"/>
     <w:basedOn w:val="Normal"/>
     <w:next w:val="Normal"/>
@@ -33542,7 +33257,7 @@
       <w:szCs w:val="18"/>
     </w:rPr>
   </w:style>
-  <w:style w:type="paragraph" w:styleId="ndice6">
+  <w:style w:type="paragraph" w:styleId="Sumrio6">
     <w:name w:val="toc 6"/>
     <w:basedOn w:val="Normal"/>
     <w:next w:val="Normal"/>
@@ -33559,7 +33274,7 @@
       <w:szCs w:val="18"/>
     </w:rPr>
   </w:style>
-  <w:style w:type="paragraph" w:styleId="ndice7">
+  <w:style w:type="paragraph" w:styleId="Sumrio7">
     <w:name w:val="toc 7"/>
     <w:basedOn w:val="Normal"/>
     <w:next w:val="Normal"/>
@@ -33576,7 +33291,7 @@
       <w:szCs w:val="18"/>
     </w:rPr>
   </w:style>
-  <w:style w:type="paragraph" w:styleId="ndice8">
+  <w:style w:type="paragraph" w:styleId="Sumrio8">
     <w:name w:val="toc 8"/>
     <w:basedOn w:val="Normal"/>
     <w:next w:val="Normal"/>
@@ -33593,7 +33308,7 @@
       <w:szCs w:val="18"/>
     </w:rPr>
   </w:style>
-  <w:style w:type="paragraph" w:styleId="ndice9">
+  <w:style w:type="paragraph" w:styleId="Sumrio9">
     <w:name w:val="toc 9"/>
     <w:basedOn w:val="Normal"/>
     <w:next w:val="Normal"/>
@@ -33612,7 +33327,7 @@
   </w:style>
   <w:style w:type="paragraph" w:customStyle="1" w:styleId="EstiloTtulo1TimesNewRomanEspaamentoentrelinhasDuplo">
     <w:name w:val="Estilo Título 1 + Times New Roman Espaçamento entre linhas:  Duplo"/>
-    <w:basedOn w:val="Cabealho1"/>
+    <w:basedOn w:val="Ttulo1"/>
     <w:uiPriority w:val="99"/>
     <w:rsid w:val="00F969C5"/>
     <w:pPr>
@@ -33625,7 +33340,7 @@
   <w:style w:type="paragraph" w:styleId="Textodebalo">
     <w:name w:val="Balloon Text"/>
     <w:basedOn w:val="Normal"/>
-    <w:link w:val="TextodebaloCarcter"/>
+    <w:link w:val="TextodebaloChar"/>
     <w:uiPriority w:val="99"/>
     <w:rsid w:val="00F969C5"/>
     <w:pPr>
@@ -33637,9 +33352,9 @@
       <w:szCs w:val="16"/>
     </w:rPr>
   </w:style>
-  <w:style w:type="character" w:customStyle="1" w:styleId="TextodebaloCarcter">
-    <w:name w:val="Texto de balão Carácter"/>
-    <w:basedOn w:val="Tipodeletrapredefinidodopargrafo"/>
+  <w:style w:type="character" w:customStyle="1" w:styleId="TextodebaloChar">
+    <w:name w:val="Texto de balão Char"/>
+    <w:basedOn w:val="Fontepargpadro"/>
     <w:link w:val="Textodebalo"/>
     <w:uiPriority w:val="99"/>
     <w:rsid w:val="00F969C5"/>
@@ -33649,9 +33364,9 @@
       <w:szCs w:val="16"/>
     </w:rPr>
   </w:style>
-  <w:style w:type="paragraph" w:styleId="Ttulodondice">
+  <w:style w:type="paragraph" w:styleId="CabealhodoSumrio">
     <w:name w:val="TOC Heading"/>
-    <w:basedOn w:val="Cabealho1"/>
+    <w:basedOn w:val="Ttulo1"/>
     <w:next w:val="Normal"/>
     <w:uiPriority w:val="99"/>
     <w:qFormat/>
@@ -33707,7 +33422,7 @@
   <w:style w:type="paragraph" w:styleId="Textodenotaderodap">
     <w:name w:val="footnote text"/>
     <w:basedOn w:val="Normal"/>
-    <w:link w:val="TextodenotaderodapCarcter"/>
+    <w:link w:val="TextodenotaderodapChar"/>
     <w:uiPriority w:val="99"/>
     <w:rsid w:val="00F969C5"/>
     <w:pPr>
@@ -33720,9 +33435,9 @@
       <w:szCs w:val="20"/>
     </w:rPr>
   </w:style>
-  <w:style w:type="character" w:customStyle="1" w:styleId="TextodenotaderodapCarcter">
-    <w:name w:val="Texto de nota de rodapé Carácter"/>
-    <w:basedOn w:val="Tipodeletrapredefinidodopargrafo"/>
+  <w:style w:type="character" w:customStyle="1" w:styleId="TextodenotaderodapChar">
+    <w:name w:val="Texto de nota de rodapé Char"/>
+    <w:basedOn w:val="Fontepargpadro"/>
     <w:link w:val="Textodenotaderodap"/>
     <w:uiPriority w:val="99"/>
     <w:rsid w:val="00F969C5"/>
@@ -33732,7 +33447,7 @@
   </w:style>
   <w:style w:type="character" w:styleId="Refdenotaderodap">
     <w:name w:val="footnote reference"/>
-    <w:basedOn w:val="Tipodeletrapredefinidodopargrafo"/>
+    <w:basedOn w:val="Fontepargpadro"/>
     <w:uiPriority w:val="99"/>
     <w:rsid w:val="00F969C5"/>
     <w:rPr>
@@ -33839,7 +33554,7 @@
   <w:style w:type="paragraph" w:styleId="Corpodetexto2">
     <w:name w:val="Body Text 2"/>
     <w:basedOn w:val="Normal"/>
-    <w:link w:val="Corpodetexto2Carcter"/>
+    <w:link w:val="Corpodetexto2Char"/>
     <w:uiPriority w:val="99"/>
     <w:rsid w:val="00F969C5"/>
     <w:pPr>
@@ -33850,9 +33565,9 @@
       <w:bCs/>
     </w:rPr>
   </w:style>
-  <w:style w:type="character" w:customStyle="1" w:styleId="Corpodetexto2Carcter">
-    <w:name w:val="Corpo de texto 2 Carácter"/>
-    <w:basedOn w:val="Tipodeletrapredefinidodopargrafo"/>
+  <w:style w:type="character" w:customStyle="1" w:styleId="Corpodetexto2Char">
+    <w:name w:val="Corpo de texto 2 Char"/>
+    <w:basedOn w:val="Fontepargpadro"/>
     <w:link w:val="Corpodetexto2"/>
     <w:uiPriority w:val="99"/>
     <w:semiHidden/>
@@ -33865,14 +33580,14 @@
   </w:style>
   <w:style w:type="character" w:styleId="Forte">
     <w:name w:val="Strong"/>
-    <w:basedOn w:val="Tipodeletrapredefinidodopargrafo"/>
+    <w:basedOn w:val="Fontepargpadro"/>
     <w:qFormat/>
     <w:rsid w:val="00C85DEC"/>
     <w:rPr>
       <w:b/>
     </w:rPr>
   </w:style>
-  <w:style w:type="table" w:styleId="Tabelacomgrelha">
+  <w:style w:type="table" w:styleId="Tabelacomgrade">
     <w:name w:val="Table Grid"/>
     <w:basedOn w:val="Tabelanormal"/>
     <w:uiPriority w:val="59"/>
@@ -33921,7 +33636,7 @@
   </w:style>
   <w:style w:type="character" w:customStyle="1" w:styleId="tw4winInternal">
     <w:name w:val="tw4winInternal"/>
-    <w:basedOn w:val="Tipodeletrapredefinidodopargrafo"/>
+    <w:basedOn w:val="Fontepargpadro"/>
     <w:rsid w:val="003234FD"/>
     <w:rPr>
       <w:rFonts w:ascii="Courier New" w:hAnsi="Courier New"/>
@@ -33971,10 +33686,10 @@
       <w:lang w:val="en-US" w:eastAsia="en-US"/>
     </w:rPr>
   </w:style>
-  <w:style w:type="paragraph" w:styleId="HTMLpr-formatado">
+  <w:style w:type="paragraph" w:styleId="Pr-formataoHTML">
     <w:name w:val="HTML Preformatted"/>
     <w:basedOn w:val="Normal"/>
-    <w:link w:val="HTMLpr-formatadoCarcter"/>
+    <w:link w:val="Pr-formataoHTMLChar"/>
     <w:rsid w:val="00B136DC"/>
     <w:pPr>
       <w:tabs>
@@ -34005,10 +33720,10 @@
       <w:szCs w:val="20"/>
     </w:rPr>
   </w:style>
-  <w:style w:type="character" w:customStyle="1" w:styleId="HTMLpr-formatadoCarcter">
-    <w:name w:val="HTML pré-formatado Carácter"/>
-    <w:basedOn w:val="Tipodeletrapredefinidodopargrafo"/>
-    <w:link w:val="HTMLpr-formatado"/>
+  <w:style w:type="character" w:customStyle="1" w:styleId="Pr-formataoHTMLChar">
+    <w:name w:val="Pré-formatação HTML Char"/>
+    <w:basedOn w:val="Fontepargpadro"/>
+    <w:link w:val="Pr-formataoHTML"/>
     <w:rsid w:val="00B136DC"/>
     <w:rPr>
       <w:rFonts w:ascii="Courier New" w:hAnsi="Courier New" w:cs="Courier New"/>
@@ -34017,7 +33732,7 @@
   </w:style>
   <w:style w:type="character" w:styleId="Refdecomentrio">
     <w:name w:val="annotation reference"/>
-    <w:basedOn w:val="Tipodeletrapredefinidodopargrafo"/>
+    <w:basedOn w:val="Fontepargpadro"/>
     <w:uiPriority w:val="99"/>
     <w:semiHidden/>
     <w:unhideWhenUsed/>
@@ -34030,7 +33745,7 @@
   <w:style w:type="paragraph" w:styleId="Textodecomentrio">
     <w:name w:val="annotation text"/>
     <w:basedOn w:val="Normal"/>
-    <w:link w:val="TextodecomentrioCarcter"/>
+    <w:link w:val="TextodecomentrioChar"/>
     <w:uiPriority w:val="99"/>
     <w:semiHidden/>
     <w:unhideWhenUsed/>
@@ -34043,9 +33758,9 @@
       <w:szCs w:val="20"/>
     </w:rPr>
   </w:style>
-  <w:style w:type="character" w:customStyle="1" w:styleId="TextodecomentrioCarcter">
-    <w:name w:val="Texto de comentário Carácter"/>
-    <w:basedOn w:val="Tipodeletrapredefinidodopargrafo"/>
+  <w:style w:type="character" w:customStyle="1" w:styleId="TextodecomentrioChar">
+    <w:name w:val="Texto de comentário Char"/>
+    <w:basedOn w:val="Fontepargpadro"/>
     <w:link w:val="Textodecomentrio"/>
     <w:uiPriority w:val="99"/>
     <w:semiHidden/>
@@ -34054,11 +33769,11 @@
       <w:rFonts w:ascii="Times New Roman" w:hAnsi="Times New Roman"/>
     </w:rPr>
   </w:style>
-  <w:style w:type="paragraph" w:styleId="Assuntodecomentrio">
+  <w:style w:type="paragraph" w:styleId="Assuntodocomentrio">
     <w:name w:val="annotation subject"/>
     <w:basedOn w:val="Textodecomentrio"/>
     <w:next w:val="Textodecomentrio"/>
-    <w:link w:val="AssuntodecomentrioCarcter"/>
+    <w:link w:val="AssuntodocomentrioChar"/>
     <w:uiPriority w:val="99"/>
     <w:semiHidden/>
     <w:unhideWhenUsed/>
@@ -34068,10 +33783,10 @@
       <w:bCs/>
     </w:rPr>
   </w:style>
-  <w:style w:type="character" w:customStyle="1" w:styleId="AssuntodecomentrioCarcter">
-    <w:name w:val="Assunto de comentário Carácter"/>
-    <w:basedOn w:val="TextodecomentrioCarcter"/>
-    <w:link w:val="Assuntodecomentrio"/>
+  <w:style w:type="character" w:customStyle="1" w:styleId="AssuntodocomentrioChar">
+    <w:name w:val="Assunto do comentário Char"/>
+    <w:basedOn w:val="TextodecomentrioChar"/>
+    <w:link w:val="Assuntodocomentrio"/>
     <w:uiPriority w:val="99"/>
     <w:semiHidden/>
     <w:rsid w:val="00A93F0F"/>
@@ -34083,7 +33798,7 @@
   </w:style>
   <w:style w:type="character" w:customStyle="1" w:styleId="apple-converted-space">
     <w:name w:val="apple-converted-space"/>
-    <w:basedOn w:val="Tipodeletrapredefinidodopargrafo"/>
+    <w:basedOn w:val="Fontepargpadro"/>
     <w:rsid w:val="00233592"/>
   </w:style>
   <w:style w:type="paragraph" w:styleId="Reviso">
@@ -34107,10 +33822,10 @@
       <w:jc w:val="left"/>
     </w:pPr>
   </w:style>
-  <w:style w:type="paragraph" w:styleId="Mapadodocumento">
+  <w:style w:type="paragraph" w:styleId="MapadoDocumento">
     <w:name w:val="Document Map"/>
     <w:basedOn w:val="Normal"/>
-    <w:link w:val="MapadodocumentoCarcter"/>
+    <w:link w:val="MapadoDocumentoChar"/>
     <w:uiPriority w:val="99"/>
     <w:semiHidden/>
     <w:unhideWhenUsed/>
@@ -34124,10 +33839,10 @@
       <w:szCs w:val="16"/>
     </w:rPr>
   </w:style>
-  <w:style w:type="character" w:customStyle="1" w:styleId="MapadodocumentoCarcter">
-    <w:name w:val="Mapa do documento Carácter"/>
-    <w:basedOn w:val="Tipodeletrapredefinidodopargrafo"/>
-    <w:link w:val="Mapadodocumento"/>
+  <w:style w:type="character" w:customStyle="1" w:styleId="MapadoDocumentoChar">
+    <w:name w:val="Mapa do Documento Char"/>
+    <w:basedOn w:val="Fontepargpadro"/>
+    <w:link w:val="MapadoDocumento"/>
     <w:uiPriority w:val="99"/>
     <w:semiHidden/>
     <w:rsid w:val="009652DF"/>
@@ -34300,7 +34015,7 @@
     <w:name w:val="Normal"/>
     <w:qFormat/>
   </w:style>
-  <w:style w:type="character" w:default="1" w:styleId="Tipodeletrapredefinidodopargrafo">
+  <w:style w:type="character" w:default="1" w:styleId="Fontepargpadro">
     <w:name w:val="Default Paragraph Font"/>
     <w:uiPriority w:val="1"/>
     <w:semiHidden/>
@@ -34689,7 +34404,7 @@
 </file>
 
 <file path=customXml/itemProps1.xml><?xml version="1.0" encoding="utf-8"?>
-<ds:datastoreItem xmlns:ds="http://schemas.openxmlformats.org/officeDocument/2006/customXml" ds:itemID="{7070C75B-D76F-4060-B35A-6D93BAD50889}">
+<ds:datastoreItem xmlns:ds="http://schemas.openxmlformats.org/officeDocument/2006/customXml" ds:itemID="{066A5911-5849-4507-89C8-86190900CBC9}">
   <ds:schemaRefs>
     <ds:schemaRef ds:uri="http://schemas.openxmlformats.org/officeDocument/2006/bibliography"/>
   </ds:schemaRefs>

</xml_diff>

<commit_message>
- Ajustes na documentaçao
</commit_message>
<xml_diff>
--- a/documentacao/G5_Documentacao2sem2014.docx
+++ b/documentacao/G5_Documentacao2sem2014.docx
@@ -1225,7 +1225,6 @@
       <w:r>
         <w:t xml:space="preserve"> </w:t>
       </w:r>
-      <w:bookmarkStart w:id="4" w:name="_GoBack"/>
       <w:r>
         <w:rPr>
           <w:bCs/>
@@ -1234,7 +1233,6 @@
         <w:t>Scholl,Web,Information,Students,Teacher,Parents</w:t>
       </w:r>
     </w:p>
-    <w:bookmarkEnd w:id="4"/>
     <w:p>
       <w:pPr>
         <w:jc w:val="center"/>
@@ -1244,7 +1242,7 @@
           <w:lang w:val="en-US"/>
         </w:rPr>
       </w:pPr>
-      <w:commentRangeStart w:id="5"/>
+      <w:commentRangeStart w:id="4"/>
       <w:r>
         <w:rPr>
           <w:b/>
@@ -1254,12 +1252,12 @@
         <w:lastRenderedPageBreak/>
         <w:t>LISTA DE ILUSTRAÇÕES</w:t>
       </w:r>
-      <w:commentRangeEnd w:id="5"/>
+      <w:commentRangeEnd w:id="4"/>
       <w:r>
         <w:rPr>
           <w:rStyle w:val="Refdecomentrio"/>
         </w:rPr>
-        <w:commentReference w:id="5"/>
+        <w:commentReference w:id="4"/>
       </w:r>
     </w:p>
     <w:p>
@@ -1476,8 +1474,8 @@
         </w:rPr>
         <w:fldChar w:fldCharType="end"/>
       </w:r>
-      <w:bookmarkStart w:id="6" w:name="_Toc6508669"/>
-      <w:bookmarkStart w:id="7" w:name="_Toc38805114"/>
+      <w:bookmarkStart w:id="5" w:name="_Toc6508669"/>
+      <w:bookmarkStart w:id="6" w:name="_Toc38805114"/>
     </w:p>
     <w:p>
       <w:pPr>
@@ -1520,7 +1518,7 @@
           <w:color w:val="000000"/>
         </w:rPr>
       </w:pPr>
-      <w:commentRangeStart w:id="8"/>
+      <w:commentRangeStart w:id="7"/>
       <w:r>
         <w:rPr>
           <w:b/>
@@ -1530,14 +1528,14 @@
         <w:lastRenderedPageBreak/>
         <w:t>LISTA DE TABELAS</w:t>
       </w:r>
+      <w:bookmarkEnd w:id="5"/>
       <w:bookmarkEnd w:id="6"/>
-      <w:bookmarkEnd w:id="7"/>
-      <w:commentRangeEnd w:id="8"/>
+      <w:commentRangeEnd w:id="7"/>
       <w:r>
         <w:rPr>
           <w:rStyle w:val="Refdecomentrio"/>
         </w:rPr>
-        <w:commentReference w:id="8"/>
+        <w:commentReference w:id="7"/>
       </w:r>
     </w:p>
     <w:p>
@@ -1843,7 +1841,7 @@
         </w:rPr>
         <w:fldChar w:fldCharType="end"/>
       </w:r>
-      <w:bookmarkStart w:id="9" w:name="_Toc38805115"/>
+      <w:bookmarkStart w:id="8" w:name="_Toc38805115"/>
       <w:r>
         <w:rPr>
           <w:b/>
@@ -1861,7 +1859,7 @@
           <w:bCs/>
         </w:rPr>
       </w:pPr>
-      <w:commentRangeStart w:id="10"/>
+      <w:commentRangeStart w:id="9"/>
       <w:r>
         <w:rPr>
           <w:b/>
@@ -1870,7 +1868,7 @@
         <w:lastRenderedPageBreak/>
         <w:t xml:space="preserve">LISTA DE </w:t>
       </w:r>
-      <w:bookmarkEnd w:id="9"/>
+      <w:bookmarkEnd w:id="8"/>
       <w:r>
         <w:rPr>
           <w:b/>
@@ -1878,12 +1876,12 @@
         </w:rPr>
         <w:t>ABREVIATURAS E SIGLAS</w:t>
       </w:r>
-      <w:commentRangeEnd w:id="10"/>
+      <w:commentRangeEnd w:id="9"/>
       <w:r>
         <w:rPr>
           <w:rStyle w:val="Refdecomentrio"/>
         </w:rPr>
-        <w:commentReference w:id="10"/>
+        <w:commentReference w:id="9"/>
       </w:r>
     </w:p>
     <w:p/>
@@ -6082,23 +6080,23 @@
       <w:pPr>
         <w:pStyle w:val="Ttulo1"/>
       </w:pPr>
-      <w:bookmarkStart w:id="11" w:name="_Toc16689521"/>
-      <w:bookmarkStart w:id="12" w:name="_Toc193166270"/>
-      <w:bookmarkStart w:id="13" w:name="_Toc269327100"/>
-      <w:bookmarkStart w:id="14" w:name="_Toc269327223"/>
-      <w:bookmarkStart w:id="15" w:name="_Toc401425062"/>
+      <w:bookmarkStart w:id="10" w:name="_Toc16689521"/>
+      <w:bookmarkStart w:id="11" w:name="_Toc193166270"/>
+      <w:bookmarkStart w:id="12" w:name="_Toc269327100"/>
+      <w:bookmarkStart w:id="13" w:name="_Toc269327223"/>
+      <w:bookmarkStart w:id="14" w:name="_Toc401425062"/>
       <w:r>
         <w:lastRenderedPageBreak/>
         <w:t>I</w:t>
       </w:r>
+      <w:bookmarkEnd w:id="10"/>
       <w:bookmarkEnd w:id="11"/>
       <w:bookmarkEnd w:id="12"/>
       <w:bookmarkEnd w:id="13"/>
+      <w:r>
+        <w:t>ntrodução</w:t>
+      </w:r>
       <w:bookmarkEnd w:id="14"/>
-      <w:r>
-        <w:t>ntrodução</w:t>
-      </w:r>
-      <w:bookmarkEnd w:id="15"/>
     </w:p>
     <w:p>
       <w:pPr>
@@ -6112,13 +6110,13 @@
       <w:pPr>
         <w:pStyle w:val="Ttulo2"/>
       </w:pPr>
-      <w:bookmarkStart w:id="16" w:name="_Toc269829179"/>
-      <w:bookmarkStart w:id="17" w:name="_Toc401425063"/>
+      <w:bookmarkStart w:id="15" w:name="_Toc269829179"/>
+      <w:bookmarkStart w:id="16" w:name="_Toc401425063"/>
       <w:r>
         <w:t>Contexto e Problematização</w:t>
       </w:r>
+      <w:bookmarkEnd w:id="15"/>
       <w:bookmarkEnd w:id="16"/>
-      <w:bookmarkEnd w:id="17"/>
     </w:p>
     <w:p>
       <w:r>
@@ -6313,14 +6311,14 @@
       <w:pPr>
         <w:pStyle w:val="Ttulo2"/>
       </w:pPr>
-      <w:bookmarkStart w:id="18" w:name="_Toc269829180"/>
-      <w:bookmarkStart w:id="19" w:name="_Toc401425064"/>
+      <w:bookmarkStart w:id="17" w:name="_Toc269829180"/>
+      <w:bookmarkStart w:id="18" w:name="_Toc401425064"/>
       <w:r>
         <w:lastRenderedPageBreak/>
         <w:t>Objetivos</w:t>
       </w:r>
+      <w:bookmarkEnd w:id="17"/>
       <w:bookmarkEnd w:id="18"/>
-      <w:bookmarkEnd w:id="19"/>
     </w:p>
     <w:p>
       <w:r>
@@ -6399,13 +6397,13 @@
       <w:pPr>
         <w:pStyle w:val="Ttulo3"/>
       </w:pPr>
-      <w:bookmarkStart w:id="20" w:name="_Toc399178750"/>
-      <w:bookmarkStart w:id="21" w:name="_Toc401425065"/>
+      <w:bookmarkStart w:id="19" w:name="_Toc399178750"/>
+      <w:bookmarkStart w:id="20" w:name="_Toc401425065"/>
+      <w:bookmarkEnd w:id="19"/>
+      <w:r>
+        <w:t>Objetivo Geral</w:t>
+      </w:r>
       <w:bookmarkEnd w:id="20"/>
-      <w:r>
-        <w:t>Objetivo Geral</w:t>
-      </w:r>
-      <w:bookmarkEnd w:id="21"/>
     </w:p>
     <w:p>
       <w:r>
@@ -6613,11 +6611,11 @@
       <w:pPr>
         <w:pStyle w:val="Ttulo3"/>
       </w:pPr>
-      <w:bookmarkStart w:id="22" w:name="_Toc401425066"/>
+      <w:bookmarkStart w:id="21" w:name="_Toc401425066"/>
       <w:r>
         <w:t>Objetivos Específicos</w:t>
       </w:r>
-      <w:bookmarkEnd w:id="22"/>
+      <w:bookmarkEnd w:id="21"/>
     </w:p>
     <w:p>
       <w:pPr>
@@ -6795,36 +6793,36 @@
       <w:pPr>
         <w:pStyle w:val="Ttulo1"/>
       </w:pPr>
-      <w:bookmarkStart w:id="23" w:name="_Toc401425067"/>
+      <w:bookmarkStart w:id="22" w:name="_Toc401425067"/>
       <w:r>
         <w:t>Visão do Sistema</w:t>
       </w:r>
+      <w:bookmarkEnd w:id="22"/>
+    </w:p>
+    <w:p>
+      <w:pPr>
+        <w:pStyle w:val="Ttulo2"/>
+        <w:rPr>
+          <w:lang w:val="fr-FR"/>
+        </w:rPr>
+      </w:pPr>
+      <w:bookmarkStart w:id="23" w:name="_Toc512930909"/>
+      <w:bookmarkStart w:id="24" w:name="_Toc452813581"/>
+      <w:bookmarkStart w:id="25" w:name="_Toc447960005"/>
+      <w:bookmarkStart w:id="26" w:name="_Toc18208268"/>
+      <w:bookmarkStart w:id="27" w:name="_Toc401425068"/>
+      <w:bookmarkStart w:id="28" w:name="_Toc436203381"/>
+      <w:r>
+        <w:rPr>
+          <w:lang w:val="fr-FR"/>
+        </w:rPr>
+        <w:t>Descrições dos Envolvidos e Usuários</w:t>
+      </w:r>
       <w:bookmarkEnd w:id="23"/>
-    </w:p>
-    <w:p>
-      <w:pPr>
-        <w:pStyle w:val="Ttulo2"/>
-        <w:rPr>
-          <w:lang w:val="fr-FR"/>
-        </w:rPr>
-      </w:pPr>
-      <w:bookmarkStart w:id="24" w:name="_Toc512930909"/>
-      <w:bookmarkStart w:id="25" w:name="_Toc452813581"/>
-      <w:bookmarkStart w:id="26" w:name="_Toc447960005"/>
-      <w:bookmarkStart w:id="27" w:name="_Toc18208268"/>
-      <w:bookmarkStart w:id="28" w:name="_Toc401425068"/>
-      <w:bookmarkStart w:id="29" w:name="_Toc436203381"/>
-      <w:r>
-        <w:rPr>
-          <w:lang w:val="fr-FR"/>
-        </w:rPr>
-        <w:t>Descrições dos Envolvidos e Usuários</w:t>
-      </w:r>
       <w:bookmarkEnd w:id="24"/>
       <w:bookmarkEnd w:id="25"/>
       <w:bookmarkEnd w:id="26"/>
       <w:bookmarkEnd w:id="27"/>
-      <w:bookmarkEnd w:id="28"/>
     </w:p>
     <w:p>
       <w:r>
@@ -7008,14 +7006,14 @@
           <w:color w:val="0000FF"/>
         </w:rPr>
       </w:pPr>
-      <w:bookmarkStart w:id="30" w:name="_Toc401425069"/>
+      <w:bookmarkStart w:id="29" w:name="_Toc401425069"/>
       <w:r>
         <w:rPr>
           <w:lang w:val="fr-FR"/>
         </w:rPr>
         <w:t>Resumo dos Envolvidos</w:t>
       </w:r>
-      <w:bookmarkEnd w:id="30"/>
+      <w:bookmarkEnd w:id="29"/>
     </w:p>
     <w:tbl>
       <w:tblPr>
@@ -7622,9 +7620,9 @@
           <w:lang w:val="fr-FR"/>
         </w:rPr>
       </w:pPr>
-      <w:bookmarkStart w:id="31" w:name="_Toc512930911"/>
-      <w:bookmarkStart w:id="32" w:name="_Toc452813584"/>
-      <w:bookmarkStart w:id="33" w:name="_Toc18208270"/>
+      <w:bookmarkStart w:id="30" w:name="_Toc512930911"/>
+      <w:bookmarkStart w:id="31" w:name="_Toc452813584"/>
+      <w:bookmarkStart w:id="32" w:name="_Toc18208270"/>
     </w:p>
     <w:p>
       <w:pPr>
@@ -7640,17 +7638,17 @@
           <w:color w:val="0000FF"/>
         </w:rPr>
       </w:pPr>
-      <w:bookmarkStart w:id="34" w:name="_Toc401425070"/>
+      <w:bookmarkStart w:id="33" w:name="_Toc401425070"/>
       <w:r>
         <w:rPr>
           <w:lang w:val="fr-FR"/>
         </w:rPr>
         <w:t>Resumo dos Usuários</w:t>
       </w:r>
+      <w:bookmarkEnd w:id="30"/>
       <w:bookmarkEnd w:id="31"/>
       <w:bookmarkEnd w:id="32"/>
       <w:bookmarkEnd w:id="33"/>
-      <w:bookmarkEnd w:id="34"/>
     </w:p>
     <w:tbl>
       <w:tblPr>
@@ -8353,23 +8351,24 @@
         </w:numPr>
         <w:ind w:left="720"/>
       </w:pPr>
-      <w:bookmarkStart w:id="35" w:name="_Toc512930912"/>
-      <w:bookmarkStart w:id="36" w:name="_Toc452813585"/>
-      <w:bookmarkStart w:id="37" w:name="_Toc436203384"/>
-      <w:bookmarkStart w:id="38" w:name="_Toc425054386"/>
-      <w:bookmarkStart w:id="39" w:name="_Toc422186479"/>
-      <w:bookmarkStart w:id="40" w:name="_Toc346297773"/>
-      <w:bookmarkStart w:id="41" w:name="_Toc342757864"/>
-      <w:bookmarkStart w:id="42" w:name="_Toc18208271"/>
+      <w:bookmarkStart w:id="34" w:name="_Toc512930912"/>
+      <w:bookmarkStart w:id="35" w:name="_Toc452813585"/>
+      <w:bookmarkStart w:id="36" w:name="_Toc436203384"/>
+      <w:bookmarkStart w:id="37" w:name="_Toc425054386"/>
+      <w:bookmarkStart w:id="38" w:name="_Toc422186479"/>
+      <w:bookmarkStart w:id="39" w:name="_Toc346297773"/>
+      <w:bookmarkStart w:id="40" w:name="_Toc342757864"/>
+      <w:bookmarkStart w:id="41" w:name="_Toc18208271"/>
     </w:p>
     <w:p>
       <w:pPr>
         <w:pStyle w:val="Ttulo3"/>
       </w:pPr>
-      <w:bookmarkStart w:id="43" w:name="_Toc401425071"/>
+      <w:bookmarkStart w:id="42" w:name="_Toc401425071"/>
       <w:r>
         <w:t>Ambiente do Usuário</w:t>
       </w:r>
+      <w:bookmarkEnd w:id="34"/>
       <w:bookmarkEnd w:id="35"/>
       <w:bookmarkEnd w:id="36"/>
       <w:bookmarkEnd w:id="37"/>
@@ -8378,7 +8377,6 @@
       <w:bookmarkEnd w:id="40"/>
       <w:bookmarkEnd w:id="41"/>
       <w:bookmarkEnd w:id="42"/>
-      <w:bookmarkEnd w:id="43"/>
     </w:p>
     <w:p>
       <w:r>
@@ -8437,18 +8435,18 @@
       <w:pPr>
         <w:pStyle w:val="Ttulo3"/>
       </w:pPr>
-      <w:bookmarkStart w:id="44" w:name="_Toc512930913"/>
-      <w:bookmarkStart w:id="45" w:name="_Toc452813588"/>
-      <w:bookmarkStart w:id="46" w:name="_Toc18208272"/>
-      <w:bookmarkStart w:id="47" w:name="_Toc401425072"/>
+      <w:bookmarkStart w:id="43" w:name="_Toc512930913"/>
+      <w:bookmarkStart w:id="44" w:name="_Toc452813588"/>
+      <w:bookmarkStart w:id="45" w:name="_Toc18208272"/>
+      <w:bookmarkStart w:id="46" w:name="_Toc401425072"/>
       <w:r>
         <w:lastRenderedPageBreak/>
         <w:t>Resumo das Principais Necessidades dos Envolvidos ou Usuários</w:t>
       </w:r>
+      <w:bookmarkEnd w:id="43"/>
       <w:bookmarkEnd w:id="44"/>
       <w:bookmarkEnd w:id="45"/>
       <w:bookmarkEnd w:id="46"/>
-      <w:bookmarkEnd w:id="47"/>
     </w:p>
     <w:p>
       <w:pPr>
@@ -8940,18 +8938,18 @@
       <w:pPr>
         <w:pStyle w:val="Ttulo3"/>
       </w:pPr>
-      <w:bookmarkStart w:id="48" w:name="_Toc512930914"/>
-      <w:bookmarkStart w:id="49" w:name="_Toc452813589"/>
-      <w:bookmarkStart w:id="50" w:name="_Toc18208273"/>
-      <w:bookmarkStart w:id="51" w:name="_Toc401425073"/>
+      <w:bookmarkStart w:id="47" w:name="_Toc512930914"/>
+      <w:bookmarkStart w:id="48" w:name="_Toc452813589"/>
+      <w:bookmarkStart w:id="49" w:name="_Toc18208273"/>
+      <w:bookmarkStart w:id="50" w:name="_Toc401425073"/>
       <w:r>
         <w:lastRenderedPageBreak/>
         <w:t>Alternativas e Concorrência</w:t>
       </w:r>
+      <w:bookmarkEnd w:id="47"/>
       <w:bookmarkEnd w:id="48"/>
       <w:bookmarkEnd w:id="49"/>
       <w:bookmarkEnd w:id="50"/>
-      <w:bookmarkEnd w:id="51"/>
     </w:p>
     <w:p>
       <w:r>
@@ -9422,12 +9420,12 @@
       <w:pPr>
         <w:pStyle w:val="Ttulo2"/>
       </w:pPr>
-      <w:bookmarkStart w:id="52" w:name="_Toc512930915"/>
-      <w:bookmarkStart w:id="53" w:name="_Toc452813590"/>
-      <w:bookmarkStart w:id="54" w:name="_Toc436203387"/>
-      <w:bookmarkStart w:id="55" w:name="_Toc18208274"/>
-      <w:bookmarkStart w:id="56" w:name="_Toc401425074"/>
-      <w:bookmarkEnd w:id="29"/>
+      <w:bookmarkStart w:id="51" w:name="_Toc512930915"/>
+      <w:bookmarkStart w:id="52" w:name="_Toc452813590"/>
+      <w:bookmarkStart w:id="53" w:name="_Toc436203387"/>
+      <w:bookmarkStart w:id="54" w:name="_Toc18208274"/>
+      <w:bookmarkStart w:id="55" w:name="_Toc401425074"/>
+      <w:bookmarkEnd w:id="28"/>
       <w:r>
         <w:lastRenderedPageBreak/>
         <w:t xml:space="preserve">Visão </w:t>
@@ -9438,100 +9436,101 @@
       <w:r>
         <w:t xml:space="preserve"> do Produto</w:t>
       </w:r>
+      <w:bookmarkEnd w:id="51"/>
       <w:bookmarkEnd w:id="52"/>
       <w:bookmarkEnd w:id="53"/>
       <w:bookmarkEnd w:id="54"/>
       <w:bookmarkEnd w:id="55"/>
+    </w:p>
+    <w:p>
+      <w:r>
+        <w:tab/>
+      </w:r>
+      <w:r>
+        <w:t xml:space="preserve">Com todos os recursos propostos, a perspectiva do sistema é atender e otimizar </w:t>
+      </w:r>
+      <w:r>
+        <w:t xml:space="preserve">todo </w:t>
+      </w:r>
+      <w:r>
+        <w:t>o trabalho dos funcionários das escolas, podendo ajudar na melhoria da educação, controlar seus alunos com sistemas de frequência rígido, com agilidade no acesso aos responsáveis.</w:t>
+      </w:r>
+      <w:r>
+        <w:t xml:space="preserve"> O nosso </w:t>
+      </w:r>
+      <w:r>
+        <w:t>objetivo</w:t>
+      </w:r>
+      <w:r>
+        <w:t xml:space="preserve"> maior </w:t>
+      </w:r>
+      <w:r>
+        <w:t>é</w:t>
+      </w:r>
+      <w:r>
+        <w:t xml:space="preserve"> melhorar </w:t>
+      </w:r>
+      <w:r>
+        <w:t xml:space="preserve">o acompanhamento dos responsáveis ao </w:t>
+      </w:r>
+      <w:r>
+        <w:t xml:space="preserve">processo escolar do aluno, </w:t>
+      </w:r>
+      <w:r>
+        <w:t xml:space="preserve"> seu filho</w:t>
+      </w:r>
+      <w:r>
+        <w:t>.</w:t>
+      </w:r>
+    </w:p>
+    <w:p>
+      <w:r>
+        <w:tab/>
+      </w:r>
+      <w:r>
+        <w:t>Sempre contando com os envolvidos para que possam utilizar o sistema e fazer que as práticas manuais se transformem em digitais</w:t>
+      </w:r>
+      <w:r>
+        <w:t>. No processo de implantação, os usuários reconhecem a facilidade e agilidade do processo de inserção, consulta e alteração de informações, estimulando o auto</w:t>
+      </w:r>
+      <w:r>
+        <w:t xml:space="preserve"> </w:t>
+      </w:r>
+      <w:r>
+        <w:t>aprendizado do uso do sistema, e o comprometimento como o processo escolar dos alunos torna-se-á mais dinâmico e confiável.</w:t>
+      </w:r>
+    </w:p>
+    <w:p>
+      <w:pPr>
+        <w:pStyle w:val="Corpodetexto"/>
+        <w:rPr>
+          <w:lang w:eastAsia="en-US"/>
+        </w:rPr>
+      </w:pPr>
+    </w:p>
+    <w:p>
+      <w:pPr>
+        <w:pStyle w:val="Ttulo3"/>
+      </w:pPr>
+      <w:bookmarkStart w:id="56" w:name="_Toc512930916"/>
+      <w:bookmarkStart w:id="57" w:name="_Toc452813591"/>
+      <w:bookmarkStart w:id="58" w:name="_Toc436203388"/>
+      <w:bookmarkStart w:id="59" w:name="_Toc425054391"/>
+      <w:bookmarkStart w:id="60" w:name="_Toc422186484"/>
+      <w:bookmarkStart w:id="61" w:name="_Toc346297778"/>
+      <w:bookmarkStart w:id="62" w:name="_Toc342757867"/>
+      <w:bookmarkStart w:id="63" w:name="_Toc339784266"/>
+      <w:bookmarkStart w:id="64" w:name="_Toc339783677"/>
+      <w:bookmarkStart w:id="65" w:name="_Toc323533353"/>
+      <w:bookmarkStart w:id="66" w:name="_Toc320279476"/>
+      <w:bookmarkStart w:id="67" w:name="_Toc320274603"/>
+      <w:bookmarkStart w:id="68" w:name="_Toc318088998"/>
+      <w:bookmarkStart w:id="69" w:name="_Toc18208275"/>
+      <w:bookmarkStart w:id="70" w:name="_Toc401425075"/>
+      <w:r>
+        <w:t>Perspectiva do Produto</w:t>
+      </w:r>
       <w:bookmarkEnd w:id="56"/>
-    </w:p>
-    <w:p>
-      <w:r>
-        <w:tab/>
-      </w:r>
-      <w:r>
-        <w:t xml:space="preserve">Com todos os recursos propostos, a perspectiva do sistema é atender e otimizar </w:t>
-      </w:r>
-      <w:r>
-        <w:t xml:space="preserve">todo </w:t>
-      </w:r>
-      <w:r>
-        <w:t>o trabalho dos funcionários das escolas, podendo ajudar na melhoria da educação, controlar seus alunos com sistemas de frequência rígido, com agilidade no acesso aos responsáveis.</w:t>
-      </w:r>
-      <w:r>
-        <w:t xml:space="preserve"> O nosso </w:t>
-      </w:r>
-      <w:r>
-        <w:t>objetivo</w:t>
-      </w:r>
-      <w:r>
-        <w:t xml:space="preserve"> maior </w:t>
-      </w:r>
-      <w:r>
-        <w:t>é</w:t>
-      </w:r>
-      <w:r>
-        <w:t xml:space="preserve"> melhorar </w:t>
-      </w:r>
-      <w:r>
-        <w:t xml:space="preserve">o acompanhamento dos responsáveis ao </w:t>
-      </w:r>
-      <w:r>
-        <w:t xml:space="preserve">processo escolar do aluno, </w:t>
-      </w:r>
-      <w:r>
-        <w:t xml:space="preserve"> seu filho</w:t>
-      </w:r>
-      <w:r>
-        <w:t>.</w:t>
-      </w:r>
-    </w:p>
-    <w:p>
-      <w:r>
-        <w:tab/>
-      </w:r>
-      <w:r>
-        <w:t>Sempre contando com os envolvidos para que possam utilizar o sistema e fazer que as práticas manuais se transformem em digitais</w:t>
-      </w:r>
-      <w:r>
-        <w:t>. No processo de implantação, os usuários reconhecem a facilidade e agilidade do processo de inserção, consulta e alteração de informações, estimulando o auto</w:t>
-      </w:r>
-      <w:r>
-        <w:t xml:space="preserve"> </w:t>
-      </w:r>
-      <w:r>
-        <w:t>aprendizado do uso do sistema, e o comprometimento como o processo escolar dos alunos torna-se-á mais dinâmico e confiável.</w:t>
-      </w:r>
-    </w:p>
-    <w:p>
-      <w:pPr>
-        <w:pStyle w:val="Corpodetexto"/>
-        <w:rPr>
-          <w:lang w:eastAsia="en-US"/>
-        </w:rPr>
-      </w:pPr>
-    </w:p>
-    <w:p>
-      <w:pPr>
-        <w:pStyle w:val="Ttulo3"/>
-      </w:pPr>
-      <w:bookmarkStart w:id="57" w:name="_Toc512930916"/>
-      <w:bookmarkStart w:id="58" w:name="_Toc452813591"/>
-      <w:bookmarkStart w:id="59" w:name="_Toc436203388"/>
-      <w:bookmarkStart w:id="60" w:name="_Toc425054391"/>
-      <w:bookmarkStart w:id="61" w:name="_Toc422186484"/>
-      <w:bookmarkStart w:id="62" w:name="_Toc346297778"/>
-      <w:bookmarkStart w:id="63" w:name="_Toc342757867"/>
-      <w:bookmarkStart w:id="64" w:name="_Toc339784266"/>
-      <w:bookmarkStart w:id="65" w:name="_Toc339783677"/>
-      <w:bookmarkStart w:id="66" w:name="_Toc323533353"/>
-      <w:bookmarkStart w:id="67" w:name="_Toc320279476"/>
-      <w:bookmarkStart w:id="68" w:name="_Toc320274603"/>
-      <w:bookmarkStart w:id="69" w:name="_Toc318088998"/>
-      <w:bookmarkStart w:id="70" w:name="_Toc18208275"/>
-      <w:bookmarkStart w:id="71" w:name="_Toc401425075"/>
-      <w:r>
-        <w:t>Perspectiva do Produto</w:t>
-      </w:r>
       <w:bookmarkEnd w:id="57"/>
       <w:bookmarkEnd w:id="58"/>
       <w:bookmarkEnd w:id="59"/>
@@ -9546,63 +9545,63 @@
       <w:bookmarkEnd w:id="68"/>
       <w:bookmarkEnd w:id="69"/>
       <w:bookmarkEnd w:id="70"/>
+    </w:p>
+    <w:p>
+      <w:r>
+        <w:tab/>
+      </w:r>
+      <w:r>
+        <w:t xml:space="preserve">O sistema disponibilizará </w:t>
+      </w:r>
+      <w:r>
+        <w:t>vários</w:t>
+      </w:r>
+      <w:r>
+        <w:t xml:space="preserve"> recursos para os envolvidos, sendo eles acomodidade de acesso, podendo ser acessado de qualquer computador com acesso à</w:t>
+      </w:r>
+      <w:r>
+        <w:t xml:space="preserve"> </w:t>
+      </w:r>
+      <w:r>
+        <w:t xml:space="preserve">internet, </w:t>
+      </w:r>
+      <w:r>
+        <w:t xml:space="preserve">smartphones e tablets </w:t>
+      </w:r>
+      <w:r>
+        <w:t>com interface práticas de fácil navegação.</w:t>
+      </w:r>
+    </w:p>
+    <w:p>
+      <w:pPr>
+        <w:rPr>
+          <w:color w:val="0000FF"/>
+        </w:rPr>
+      </w:pPr>
+    </w:p>
+    <w:p>
+      <w:pPr>
+        <w:pStyle w:val="Ttulo3"/>
+      </w:pPr>
+      <w:bookmarkStart w:id="71" w:name="_Toc512930917"/>
+      <w:bookmarkStart w:id="72" w:name="_Toc452813593"/>
+      <w:bookmarkStart w:id="73" w:name="_Toc436203390"/>
+      <w:bookmarkStart w:id="74" w:name="_Toc425054394"/>
+      <w:bookmarkStart w:id="75" w:name="_Toc422186487"/>
+      <w:bookmarkStart w:id="76" w:name="_Toc346297780"/>
+      <w:bookmarkStart w:id="77" w:name="_Toc342757869"/>
+      <w:bookmarkStart w:id="78" w:name="_Toc339784278"/>
+      <w:bookmarkStart w:id="79" w:name="_Toc339783689"/>
+      <w:bookmarkStart w:id="80" w:name="_Toc323533379"/>
+      <w:bookmarkStart w:id="81" w:name="_Toc320279510"/>
+      <w:bookmarkStart w:id="82" w:name="_Toc320274637"/>
+      <w:bookmarkStart w:id="83" w:name="_Toc318089002"/>
+      <w:bookmarkStart w:id="84" w:name="_Toc18208276"/>
+      <w:bookmarkStart w:id="85" w:name="_Toc401425076"/>
+      <w:r>
+        <w:t>Suposições e Dependências</w:t>
+      </w:r>
       <w:bookmarkEnd w:id="71"/>
-    </w:p>
-    <w:p>
-      <w:r>
-        <w:tab/>
-      </w:r>
-      <w:r>
-        <w:t xml:space="preserve">O sistema disponibilizará </w:t>
-      </w:r>
-      <w:r>
-        <w:t>vários</w:t>
-      </w:r>
-      <w:r>
-        <w:t xml:space="preserve"> recursos para os envolvidos, sendo eles acomodidade de acesso, podendo ser acessado de qualquer computador com acesso à</w:t>
-      </w:r>
-      <w:r>
-        <w:t xml:space="preserve"> </w:t>
-      </w:r>
-      <w:r>
-        <w:t xml:space="preserve">internet, </w:t>
-      </w:r>
-      <w:r>
-        <w:t xml:space="preserve">smartphones e tablets </w:t>
-      </w:r>
-      <w:r>
-        <w:t>com interface práticas de fácil navegação.</w:t>
-      </w:r>
-    </w:p>
-    <w:p>
-      <w:pPr>
-        <w:rPr>
-          <w:color w:val="0000FF"/>
-        </w:rPr>
-      </w:pPr>
-    </w:p>
-    <w:p>
-      <w:pPr>
-        <w:pStyle w:val="Ttulo3"/>
-      </w:pPr>
-      <w:bookmarkStart w:id="72" w:name="_Toc512930917"/>
-      <w:bookmarkStart w:id="73" w:name="_Toc452813593"/>
-      <w:bookmarkStart w:id="74" w:name="_Toc436203390"/>
-      <w:bookmarkStart w:id="75" w:name="_Toc425054394"/>
-      <w:bookmarkStart w:id="76" w:name="_Toc422186487"/>
-      <w:bookmarkStart w:id="77" w:name="_Toc346297780"/>
-      <w:bookmarkStart w:id="78" w:name="_Toc342757869"/>
-      <w:bookmarkStart w:id="79" w:name="_Toc339784278"/>
-      <w:bookmarkStart w:id="80" w:name="_Toc339783689"/>
-      <w:bookmarkStart w:id="81" w:name="_Toc323533379"/>
-      <w:bookmarkStart w:id="82" w:name="_Toc320279510"/>
-      <w:bookmarkStart w:id="83" w:name="_Toc320274637"/>
-      <w:bookmarkStart w:id="84" w:name="_Toc318089002"/>
-      <w:bookmarkStart w:id="85" w:name="_Toc18208276"/>
-      <w:bookmarkStart w:id="86" w:name="_Toc401425076"/>
-      <w:r>
-        <w:t>Suposições e Dependências</w:t>
-      </w:r>
       <w:bookmarkEnd w:id="72"/>
       <w:bookmarkEnd w:id="73"/>
       <w:bookmarkEnd w:id="74"/>
@@ -9617,55 +9616,54 @@
       <w:bookmarkEnd w:id="83"/>
       <w:bookmarkEnd w:id="84"/>
       <w:bookmarkEnd w:id="85"/>
+    </w:p>
+    <w:p>
+      <w:r>
+        <w:tab/>
+      </w:r>
+      <w:r>
+        <w:t xml:space="preserve">Por ser um sistema WEB, </w:t>
+      </w:r>
+      <w:r>
+        <w:t xml:space="preserve">o GAED – Gerenciamento de Atividades Escolares Digital </w:t>
+      </w:r>
+      <w:r>
+        <w:t xml:space="preserve"> requer sempre conexão com a internet, para que todo o sistema atenda às necessidades dos envolvidos requer que todos alimentem, utilizem e divulguem o sistema para toda a escola, envolvendo os pais e responsáveis para que acessem e acompanhem os dados d</w:t>
+      </w:r>
+      <w:r>
+        <w:t>os alunos</w:t>
+      </w:r>
+      <w:r>
+        <w:t>.</w:t>
+      </w:r>
+    </w:p>
+    <w:p/>
+    <w:p>
+      <w:pPr>
+        <w:pStyle w:val="Ttulo2"/>
+      </w:pPr>
+      <w:bookmarkStart w:id="86" w:name="_Toc512930918"/>
+      <w:bookmarkStart w:id="87" w:name="_Toc452813596"/>
+      <w:bookmarkStart w:id="88" w:name="_Toc436203402"/>
+      <w:bookmarkStart w:id="89" w:name="_Toc18208277"/>
+      <w:bookmarkStart w:id="90" w:name="_Toc401425077"/>
+      <w:r>
+        <w:t>Requisitos</w:t>
+      </w:r>
+      <w:r>
+        <w:t xml:space="preserve"> </w:t>
+      </w:r>
+      <w:r>
+        <w:t xml:space="preserve">Funcionais </w:t>
+      </w:r>
+      <w:r>
+        <w:t>do Produto</w:t>
+      </w:r>
       <w:bookmarkEnd w:id="86"/>
-    </w:p>
-    <w:p>
-      <w:r>
-        <w:tab/>
-      </w:r>
-      <w:r>
-        <w:t xml:space="preserve">Por ser um sistema WEB, </w:t>
-      </w:r>
-      <w:r>
-        <w:t xml:space="preserve">o GAED – Gerenciamento de Atividades Escolares Digital </w:t>
-      </w:r>
-      <w:r>
-        <w:t xml:space="preserve"> requer sempre conexão com a internet, para que todo o sistema atenda às necessidades dos envolvidos requer que todos alimentem, utilizem e divulguem o sistema para toda a escola, envolvendo os pais e responsáveis para que acessem e acompanhem os dados d</w:t>
-      </w:r>
-      <w:r>
-        <w:t>os alunos</w:t>
-      </w:r>
-      <w:r>
-        <w:t>.</w:t>
-      </w:r>
-    </w:p>
-    <w:p/>
-    <w:p>
-      <w:pPr>
-        <w:pStyle w:val="Ttulo2"/>
-      </w:pPr>
-      <w:bookmarkStart w:id="87" w:name="_Toc512930918"/>
-      <w:bookmarkStart w:id="88" w:name="_Toc452813596"/>
-      <w:bookmarkStart w:id="89" w:name="_Toc436203402"/>
-      <w:bookmarkStart w:id="90" w:name="_Toc18208277"/>
-      <w:bookmarkStart w:id="91" w:name="_Toc401425077"/>
-      <w:r>
-        <w:t>Requisitos</w:t>
-      </w:r>
-      <w:r>
-        <w:t xml:space="preserve"> </w:t>
-      </w:r>
-      <w:r>
-        <w:t xml:space="preserve">Funcionais </w:t>
-      </w:r>
-      <w:r>
-        <w:t>do Produto</w:t>
-      </w:r>
       <w:bookmarkEnd w:id="87"/>
       <w:bookmarkEnd w:id="88"/>
       <w:bookmarkEnd w:id="89"/>
       <w:bookmarkEnd w:id="90"/>
-      <w:bookmarkEnd w:id="91"/>
     </w:p>
     <w:p>
       <w:pPr>
@@ -10284,12 +10282,12 @@
       <w:pPr>
         <w:pStyle w:val="Ttulo2"/>
       </w:pPr>
-      <w:bookmarkStart w:id="92" w:name="_Toc512930919"/>
-      <w:bookmarkStart w:id="93" w:name="_Toc452813602"/>
-      <w:bookmarkStart w:id="94" w:name="_Toc436203408"/>
-      <w:bookmarkStart w:id="95" w:name="_Toc18208278"/>
-      <w:bookmarkStart w:id="96" w:name="_Toc401425078"/>
-      <w:commentRangeStart w:id="97"/>
+      <w:bookmarkStart w:id="91" w:name="_Toc512930919"/>
+      <w:bookmarkStart w:id="92" w:name="_Toc452813602"/>
+      <w:bookmarkStart w:id="93" w:name="_Toc436203408"/>
+      <w:bookmarkStart w:id="94" w:name="_Toc18208278"/>
+      <w:bookmarkStart w:id="95" w:name="_Toc401425078"/>
+      <w:commentRangeStart w:id="96"/>
       <w:r>
         <w:t xml:space="preserve">Requisitos </w:t>
       </w:r>
@@ -10299,15 +10297,15 @@
       <w:r>
         <w:t>do Produto</w:t>
       </w:r>
+      <w:bookmarkEnd w:id="91"/>
       <w:bookmarkEnd w:id="92"/>
       <w:bookmarkEnd w:id="93"/>
       <w:bookmarkEnd w:id="94"/>
+      <w:commentRangeEnd w:id="96"/>
+      <w:r>
+        <w:commentReference w:id="96"/>
+      </w:r>
       <w:bookmarkEnd w:id="95"/>
-      <w:commentRangeEnd w:id="97"/>
-      <w:r>
-        <w:commentReference w:id="97"/>
-      </w:r>
-      <w:bookmarkEnd w:id="96"/>
     </w:p>
     <w:p>
       <w:r>
@@ -10334,7 +10332,7 @@
           <v:shape id="_x0000_i1025" type="#_x0000_t75" style="width:437.25pt;height:317.25pt" o:ole="">
             <v:imagedata r:id="rId14" o:title=""/>
           </v:shape>
-          <o:OLEObject Type="Embed" ProgID="Word.Document.12" ShapeID="_x0000_i1025" DrawAspect="Content" ObjectID="_1476291009" r:id="rId15">
+          <o:OLEObject Type="Embed" ProgID="Word.Document.12" ShapeID="_x0000_i1025" DrawAspect="Content" ObjectID="_1476392629" r:id="rId15">
             <o:FieldCodes>\s</o:FieldCodes>
           </o:OLEObject>
         </w:object>
@@ -10344,24 +10342,24 @@
       <w:pPr>
         <w:pStyle w:val="Ttulo1"/>
       </w:pPr>
-      <w:bookmarkStart w:id="98" w:name="_Toc401425079"/>
+      <w:bookmarkStart w:id="97" w:name="_Toc401425079"/>
       <w:r>
         <w:t>Análise dos</w:t>
       </w:r>
       <w:r>
         <w:t xml:space="preserve"> Requisitos</w:t>
       </w:r>
+      <w:bookmarkEnd w:id="97"/>
+    </w:p>
+    <w:p>
+      <w:pPr>
+        <w:pStyle w:val="Ttulo2"/>
+      </w:pPr>
+      <w:bookmarkStart w:id="98" w:name="_Toc401425080"/>
+      <w:r>
+        <w:t>Diagrama de Casos de Uso</w:t>
+      </w:r>
       <w:bookmarkEnd w:id="98"/>
-    </w:p>
-    <w:p>
-      <w:pPr>
-        <w:pStyle w:val="Ttulo2"/>
-      </w:pPr>
-      <w:bookmarkStart w:id="99" w:name="_Toc401425080"/>
-      <w:r>
-        <w:t>Diagrama de Casos de Uso</w:t>
-      </w:r>
-      <w:bookmarkEnd w:id="99"/>
     </w:p>
     <w:p>
       <w:pPr>
@@ -10872,12 +10870,12 @@
       <w:pPr>
         <w:pStyle w:val="Ttulo2"/>
       </w:pPr>
-      <w:bookmarkStart w:id="100" w:name="_Toc401425081"/>
+      <w:bookmarkStart w:id="99" w:name="_Toc401425081"/>
       <w:r>
         <w:lastRenderedPageBreak/>
         <w:t>Descrição dos Atores</w:t>
       </w:r>
-      <w:bookmarkEnd w:id="100"/>
+      <w:bookmarkEnd w:id="99"/>
     </w:p>
     <w:p>
       <w:pPr>
@@ -11252,7 +11250,7 @@
             <w:pPr>
               <w:pStyle w:val="Legenda"/>
             </w:pPr>
-            <w:bookmarkStart w:id="101" w:name="_Toc388816956"/>
+            <w:bookmarkStart w:id="100" w:name="_Toc388816956"/>
           </w:p>
           <w:p>
             <w:pPr>
@@ -11274,7 +11272,7 @@
               <w:pStyle w:val="Legenda"/>
             </w:pPr>
           </w:p>
-          <w:bookmarkEnd w:id="101"/>
+          <w:bookmarkEnd w:id="100"/>
           <w:p>
             <w:pPr>
               <w:pStyle w:val="Legenda"/>
@@ -11301,7 +11299,7 @@
       <w:pPr>
         <w:pStyle w:val="Ttulo2"/>
       </w:pPr>
-      <w:bookmarkStart w:id="102" w:name="_Toc401425082"/>
+      <w:bookmarkStart w:id="101" w:name="_Toc401425082"/>
       <w:r>
         <w:t xml:space="preserve">Descrição dos </w:t>
       </w:r>
@@ -11311,7 +11309,7 @@
       <w:r>
         <w:t>so</w:t>
       </w:r>
-      <w:bookmarkEnd w:id="102"/>
+      <w:bookmarkEnd w:id="101"/>
     </w:p>
     <w:p>
       <w:pPr>
@@ -20183,7 +20181,7 @@
                 <w:bCs/>
               </w:rPr>
             </w:pPr>
-            <w:commentRangeStart w:id="103"/>
+            <w:commentRangeStart w:id="102"/>
             <w:r>
               <w:rPr>
                 <w:b/>
@@ -20191,12 +20189,12 @@
               </w:rPr>
               <w:t>Fluxo Alternativo:</w:t>
             </w:r>
-            <w:commentRangeEnd w:id="103"/>
+            <w:commentRangeEnd w:id="102"/>
             <w:r>
               <w:rPr>
                 <w:rStyle w:val="Refdecomentrio"/>
               </w:rPr>
-              <w:commentReference w:id="103"/>
+              <w:commentReference w:id="102"/>
             </w:r>
           </w:p>
         </w:tc>
@@ -20635,11 +20633,11 @@
       <w:pPr>
         <w:pStyle w:val="Ttulo2"/>
       </w:pPr>
-      <w:bookmarkStart w:id="104" w:name="_Toc401425083"/>
+      <w:bookmarkStart w:id="103" w:name="_Toc401425083"/>
       <w:r>
         <w:t>Delimitando o Escopo do Sistema</w:t>
       </w:r>
-      <w:bookmarkEnd w:id="104"/>
+      <w:bookmarkEnd w:id="103"/>
     </w:p>
     <w:p>
       <w:pPr>
@@ -21240,7 +21238,7 @@
       <w:pPr>
         <w:pStyle w:val="Ttulo2"/>
       </w:pPr>
-      <w:bookmarkStart w:id="105" w:name="_Toc401425084"/>
+      <w:bookmarkStart w:id="104" w:name="_Toc401425084"/>
       <w:r>
         <w:t>An</w:t>
       </w:r>
@@ -21253,7 +21251,7 @@
       <w:r>
         <w:t>do Usuário</w:t>
       </w:r>
-      <w:bookmarkEnd w:id="105"/>
+      <w:bookmarkEnd w:id="104"/>
     </w:p>
     <w:p>
       <w:r>
@@ -21513,56 +21511,56 @@
         <w:pStyle w:val="Ttulo1"/>
         <w:pageBreakBefore/>
       </w:pPr>
-      <w:bookmarkStart w:id="106" w:name="_Toc401425085"/>
+      <w:bookmarkStart w:id="105" w:name="_Toc401425085"/>
       <w:r>
         <w:lastRenderedPageBreak/>
         <w:t>Projeto do Software</w:t>
       </w:r>
+      <w:bookmarkEnd w:id="105"/>
+    </w:p>
+    <w:p>
+      <w:pPr>
+        <w:pStyle w:val="Ttulo2"/>
+      </w:pPr>
+      <w:bookmarkStart w:id="106" w:name="_Toc401425086"/>
+      <w:r>
+        <w:t>Arquitetura de Software</w:t>
+      </w:r>
       <w:bookmarkEnd w:id="106"/>
-    </w:p>
-    <w:p>
-      <w:pPr>
-        <w:pStyle w:val="Ttulo2"/>
-      </w:pPr>
-      <w:bookmarkStart w:id="107" w:name="_Toc401425086"/>
-      <w:r>
-        <w:t>Arquitetura de Software</w:t>
+      <w:r>
+        <w:tab/>
+      </w:r>
+    </w:p>
+    <w:p>
+      <w:r>
+        <w:t>Os itens são agrupados por pacotes, segundo critérios funcionais de negócio. Os padrões utilizados são estruturais e comportamentais.</w:t>
+      </w:r>
+    </w:p>
+    <w:p>
+      <w:r>
+        <w:t xml:space="preserve"> As decisões de projeto tomadas são Caso de Negócio, Avaliação de Iteração, Plano de Iteração, Registro de Revisão, Lista de Riscos e Avaliação de Status</w:t>
+      </w:r>
+      <w:r>
+        <w:t>.</w:t>
+      </w:r>
+    </w:p>
+    <w:p>
+      <w:r>
+        <w:t xml:space="preserve"> Estamos utilizando o framework Struts, que engloba a Java Servlets com a camada de visualização JSP e uso do JavaScript para validação de campos.</w:t>
+      </w:r>
+    </w:p>
+    <w:p/>
+    <w:p>
+      <w:pPr>
+        <w:pStyle w:val="Ttulo3"/>
+      </w:pPr>
+      <w:bookmarkStart w:id="107" w:name="_Toc401425087"/>
+      <w:commentRangeStart w:id="108"/>
+      <w:r>
+        <w:t>Realização de Casos de Uso</w:t>
       </w:r>
       <w:bookmarkEnd w:id="107"/>
-      <w:r>
-        <w:tab/>
-      </w:r>
-    </w:p>
-    <w:p>
-      <w:r>
-        <w:t>Os itens são agrupados por pacotes, segundo critérios funcionais de negócio. Os padrões utilizados são estruturais e comportamentais.</w:t>
-      </w:r>
-    </w:p>
-    <w:p>
-      <w:r>
-        <w:t xml:space="preserve"> As decisões de projeto tomadas são Caso de Negócio, Avaliação de Iteração, Plano de Iteração, Registro de Revisão, Lista de Riscos e Avaliação de Status</w:t>
-      </w:r>
-      <w:r>
-        <w:t>.</w:t>
-      </w:r>
-    </w:p>
-    <w:p>
-      <w:r>
-        <w:t xml:space="preserve"> Estamos utilizando o framework Struts, que engloba a Java Servlets com a camada de visualização JSP e uso do JavaScript para validação de campos.</w:t>
-      </w:r>
-    </w:p>
-    <w:p/>
-    <w:p>
-      <w:pPr>
-        <w:pStyle w:val="Ttulo3"/>
-      </w:pPr>
-      <w:bookmarkStart w:id="108" w:name="_Toc401425087"/>
-      <w:commentRangeStart w:id="109"/>
-      <w:r>
-        <w:t>Realização de Casos de Uso</w:t>
-      </w:r>
-      <w:bookmarkEnd w:id="108"/>
-      <w:commentRangeEnd w:id="109"/>
+      <w:commentRangeEnd w:id="108"/>
       <w:r>
         <w:rPr>
           <w:rStyle w:val="Refdecomentrio"/>
@@ -21570,7 +21568,7 @@
           <w:b w:val="0"/>
           <w:bCs w:val="0"/>
         </w:rPr>
-        <w:commentReference w:id="109"/>
+        <w:commentReference w:id="108"/>
       </w:r>
     </w:p>
     <w:p>
@@ -21646,23 +21644,38 @@
     </w:p>
     <w:p>
       <w:r>
+        <w:t>CompoeDao.java,</w:t>
+      </w:r>
+    </w:p>
+    <w:p>
+      <w:r>
+        <w:t>DisciplinaDao.java,</w:t>
+      </w:r>
+    </w:p>
+    <w:p>
+      <w:r>
+        <w:t>InseridoDao.java,</w:t>
+      </w:r>
+    </w:p>
+    <w:p>
+      <w:r>
+        <w:t>OcorrenciaDao.java,</w:t>
+      </w:r>
+    </w:p>
+    <w:p>
+      <w:r>
         <w:t>TarefasDao.java,</w:t>
       </w:r>
     </w:p>
     <w:p>
       <w:r>
-        <w:t>OcorrenciaDao.java,</w:t>
-      </w:r>
-    </w:p>
-    <w:p>
-      <w:r>
+        <w:lastRenderedPageBreak/>
         <w:t>UsuarioDao.java,</w:t>
       </w:r>
     </w:p>
     <w:p/>
     <w:p>
       <w:r>
-        <w:lastRenderedPageBreak/>
         <w:t>Camada de controle: contém as classes Java (normalmente HttpServlet) que acessam a camada de dados e também implementam regras de negócio.</w:t>
       </w:r>
     </w:p>
@@ -21732,11 +21745,6 @@
     </w:p>
     <w:p>
       <w:r>
-        <w:t>Sexo.java,</w:t>
-      </w:r>
-    </w:p>
-    <w:p>
-      <w:r>
         <w:t>Aluno.java,</w:t>
       </w:r>
     </w:p>
@@ -21807,12 +21815,23 @@
     </w:p>
     <w:p>
       <w:r>
+        <w:lastRenderedPageBreak/>
         <w:t>Disciplina.java,</w:t>
       </w:r>
     </w:p>
     <w:p>
       <w:pPr>
         <w:rPr>
+          <w:u w:val="single"/>
+        </w:rPr>
+      </w:pPr>
+      <w:r>
+        <w:t>Estuda.java.</w:t>
+      </w:r>
+    </w:p>
+    <w:p>
+      <w:pPr>
+        <w:rPr>
           <w:color w:val="0000FF"/>
         </w:rPr>
       </w:pPr>
@@ -21821,8 +21840,8 @@
       <w:pPr>
         <w:pStyle w:val="Ttulo2"/>
       </w:pPr>
-      <w:bookmarkStart w:id="110" w:name="_Toc401425088"/>
-      <w:commentRangeStart w:id="111"/>
+      <w:bookmarkStart w:id="109" w:name="_Toc401425088"/>
+      <w:commentRangeStart w:id="110"/>
       <w:r>
         <w:rPr>
           <w:i/>
@@ -21835,7 +21854,7 @@
       <w:r>
         <w:t>Interface</w:t>
       </w:r>
-      <w:commentRangeEnd w:id="111"/>
+      <w:commentRangeEnd w:id="110"/>
       <w:r>
         <w:rPr>
           <w:rStyle w:val="Refdecomentrio"/>
@@ -21843,9 +21862,9 @@
           <w:b w:val="0"/>
           <w:bCs w:val="0"/>
         </w:rPr>
-        <w:commentReference w:id="111"/>
-      </w:r>
-      <w:bookmarkEnd w:id="110"/>
+        <w:commentReference w:id="110"/>
+      </w:r>
+      <w:bookmarkEnd w:id="109"/>
     </w:p>
     <w:p>
       <w:pPr>
@@ -22368,6 +22387,7 @@
                 <w:rStyle w:val="Forte"/>
                 <w:b w:val="0"/>
               </w:rPr>
+              <w:lastRenderedPageBreak/>
               <w:t>Exemplo:</w:t>
             </w:r>
           </w:p>
@@ -22388,16 +22408,43 @@
                 <w:rStyle w:val="Forte"/>
                 <w:b w:val="0"/>
               </w:rPr>
-              <w:t xml:space="preserve">Por causa de algum dado digitado incorreto  num cadastro, não for possível </w:t>
-            </w:r>
-            <w:r>
+              <w:t>Por causa de algum dado digitado incorreto  num cadastro, não for possível inseri-lo e ocorrer erro, o sistema deve retornar a tela de cadastro, informar precisamente o erro, permitir ao usuário corrigir o dado sem que seja preciso preencher todas as informações novamente</w:t>
+            </w:r>
+          </w:p>
+        </w:tc>
+      </w:tr>
+      <w:tr>
+        <w:tc>
+          <w:tcPr>
+            <w:tcW w:w="3120" w:type="dxa"/>
+          </w:tcPr>
+          <w:p>
+            <w:pPr>
               <w:rPr>
                 <w:rStyle w:val="Forte"/>
                 <w:b w:val="0"/>
               </w:rPr>
-              <w:lastRenderedPageBreak/>
-              <w:t>inseri-lo e ocorrer erro, o sistema deve retornar a tela de cadastro, informar precisamente o erro, permitir ao usuário corrigir o dado sem que seja preciso preencher todas as informações novamente</w:t>
-            </w:r>
+            </w:pPr>
+            <w:r>
+              <w:rPr>
+                <w:rStyle w:val="Forte"/>
+                <w:b w:val="0"/>
+              </w:rPr>
+              <w:t>Exceção (se houver):</w:t>
+            </w:r>
+          </w:p>
+        </w:tc>
+        <w:tc>
+          <w:tcPr>
+            <w:tcW w:w="4251" w:type="dxa"/>
+          </w:tcPr>
+          <w:p>
+            <w:pPr>
+              <w:rPr>
+                <w:rStyle w:val="Forte"/>
+                <w:b w:val="0"/>
+              </w:rPr>
+            </w:pPr>
           </w:p>
         </w:tc>
       </w:tr>
@@ -22418,8 +22465,7 @@
                 <w:rStyle w:val="Forte"/>
                 <w:b w:val="0"/>
               </w:rPr>
-              <w:lastRenderedPageBreak/>
-              <w:t>Exceção (se houver):</w:t>
+              <w:t>Justificativa:</w:t>
             </w:r>
           </w:p>
         </w:tc>
@@ -22434,56 +22480,21 @@
                 <w:b w:val="0"/>
               </w:rPr>
             </w:pPr>
-          </w:p>
-        </w:tc>
-      </w:tr>
-      <w:tr>
-        <w:tc>
-          <w:tcPr>
-            <w:tcW w:w="3120" w:type="dxa"/>
-          </w:tcPr>
-          <w:p>
-            <w:pPr>
+            <w:commentRangeStart w:id="111"/>
+            <w:r>
               <w:rPr>
                 <w:rStyle w:val="Forte"/>
                 <w:b w:val="0"/>
               </w:rPr>
-            </w:pPr>
+              <w:t>Deve-se tentar evitar que ocorram erros, mas caso ocorram deve-se ser corrigidos sem que o usuário perca tempo e atividades executadas</w:t>
+            </w:r>
+            <w:commentRangeEnd w:id="111"/>
             <w:r>
               <w:rPr>
                 <w:rStyle w:val="Forte"/>
                 <w:b w:val="0"/>
               </w:rPr>
-              <w:t>Justificativa:</w:t>
-            </w:r>
-          </w:p>
-        </w:tc>
-        <w:tc>
-          <w:tcPr>
-            <w:tcW w:w="4251" w:type="dxa"/>
-          </w:tcPr>
-          <w:p>
-            <w:pPr>
-              <w:rPr>
-                <w:rStyle w:val="Forte"/>
-                <w:b w:val="0"/>
-              </w:rPr>
-            </w:pPr>
-            <w:commentRangeStart w:id="112"/>
-            <w:r>
-              <w:rPr>
-                <w:rStyle w:val="Forte"/>
-                <w:b w:val="0"/>
-              </w:rPr>
-              <w:t>Deve-se tentar evitar que ocorram erros, mas caso ocorram deve-se ser corrigidos sem que o usuário perca tempo e atividades executadas</w:t>
-            </w:r>
-            <w:commentRangeEnd w:id="112"/>
-            <w:r>
-              <w:rPr>
-                <w:rStyle w:val="Forte"/>
-                <w:b w:val="0"/>
-              </w:rPr>
-              <w:commentReference w:id="112"/>
+              <w:commentReference w:id="111"/>
             </w:r>
           </w:p>
         </w:tc>
@@ -22709,7 +22720,7 @@
                 <w:rStyle w:val="Forte"/>
                 <w:b w:val="0"/>
               </w:rPr>
-              <w:t xml:space="preserve">“Densidade” é a porcentagem da tela enchida de texto e gráficos. Um estudo achou aquela densidade mais alta é relacionada a mais rapidamente exploração e não tem nenhum impacto em precisão de usuário ou preferência. Outro estudo achou que os usuários preferem quantias moderadas de espaço branco, </w:t>
+              <w:t xml:space="preserve">“Densidade” é a porcentagem da tela enchida de texto e gráficos. Um estudo achou aquela densidade mais alta é relacionada a mais rapidamente exploração e não tem nenhum impacto em precisão de usuário ou preferência. Outro </w:t>
             </w:r>
             <w:r>
               <w:rPr>
@@ -22717,7 +22728,16 @@
                 <w:b w:val="0"/>
               </w:rPr>
               <w:lastRenderedPageBreak/>
-              <w:t>mas a quantia de espaço branco não tem nenhum impacto no desempenho minucioso deles/delas. Em páginas contentes (i.e., texto), use algum espaço branco para separar parágrafos. Muita separação de artigos em webpages pode exigir os usuários que usem a barra de rolagem desnecessariamente. Limite a quantia de espaço branco (áreas sem texto, gráfico, etc.) em páginas que são usadas para leitura rápida e procura.</w:t>
+              <w:t xml:space="preserve">estudo achou que os usuários preferem quantias moderadas de espaço branco, mas a quantia de espaço branco não tem nenhum impacto no desempenho minucioso deles/delas. Em páginas contentes (i.e., texto), use algum espaço branco para separar parágrafos. Muita </w:t>
+            </w:r>
+            <w:bookmarkStart w:id="112" w:name="_GoBack"/>
+            <w:bookmarkEnd w:id="112"/>
+            <w:r>
+              <w:rPr>
+                <w:rStyle w:val="Forte"/>
+                <w:b w:val="0"/>
+              </w:rPr>
+              <w:t>separação de artigos em webpages pode exigir os usuários que usem a barra de rolagem desnecessariamente. Limite a quantia de espaço branco (áreas sem texto, gráfico, etc.) em páginas que são usadas para leitura rápida e procura.</w:t>
             </w:r>
           </w:p>
         </w:tc>
@@ -23128,6 +23148,7 @@
                 <w:rStyle w:val="Forte"/>
                 <w:b w:val="0"/>
               </w:rPr>
+              <w:lastRenderedPageBreak/>
               <w:t>Justificativa:</w:t>
             </w:r>
           </w:p>
@@ -23148,15 +23169,7 @@
                 <w:rStyle w:val="Forte"/>
                 <w:b w:val="0"/>
               </w:rPr>
-              <w:t xml:space="preserve">Consistência visual é o uso consistente de elementos de desígnio como tipografia, </w:t>
-            </w:r>
-            <w:r>
-              <w:rPr>
-                <w:rStyle w:val="Forte"/>
-                <w:b w:val="0"/>
-              </w:rPr>
-              <w:lastRenderedPageBreak/>
-              <w:t>plano, cores, ícones, navegação, imagens e fundos.</w:t>
+              <w:t>Consistência visual é o uso consistente de elementos de desígnio como tipografia, plano, cores, ícones, navegação, imagens e fundos.</w:t>
             </w:r>
           </w:p>
           <w:p>
@@ -23389,7 +23402,7 @@
                 <w:rStyle w:val="Forte"/>
                 <w:b w:val="0"/>
               </w:rPr>
-              <w:t xml:space="preserve">Porém, páginas que têm tempos de carregamento rápidos, não há nenhuma diferença segura entre scrolling e paging quando as pessoas estiverem lendo para compreensão. Por exemplo, um estudo mostrou aqueles participantes de folheação constrõem melhor como um todo representações mentais do texto e são </w:t>
+              <w:t xml:space="preserve">Porém, páginas que têm tempos de carregamento rápidos, não há nenhuma diferença segura entre scrolling e paging quando as pessoas estiverem lendo para compreensão. Por exemplo, um estudo mostrou aqueles participantes de </w:t>
             </w:r>
             <w:r>
               <w:rPr>
@@ -23397,7 +23410,7 @@
                 <w:b w:val="0"/>
               </w:rPr>
               <w:lastRenderedPageBreak/>
-              <w:t>melhor a se lembrar das ideias principais e informação pertinente depois localizando sobre uma página. Em um estudo, chamando foi preferido por usuários sem experiência.</w:t>
+              <w:t>folheação constrõem melhor como um todo representações mentais do texto e são melhor a se lembrar das ideias principais e informação pertinente depois localizando sobre uma página. Em um estudo, chamando foi preferido por usuários sem experiência.</w:t>
             </w:r>
           </w:p>
         </w:tc>
@@ -23813,7 +23826,7 @@
                 <w:rStyle w:val="Forte"/>
                 <w:b w:val="0"/>
               </w:rPr>
-              <w:t xml:space="preserve">Títulos deveriam prover sugestões fortes que orientam os usuários e os informam sobre organização de página e estrutura. Títulos também ajudam classificar </w:t>
+              <w:t xml:space="preserve">Títulos deveriam prover sugestões fortes que orientam os usuários e os informam </w:t>
             </w:r>
             <w:r>
               <w:rPr>
@@ -23821,7 +23834,7 @@
                 <w:b w:val="0"/>
               </w:rPr>
               <w:lastRenderedPageBreak/>
-              <w:t>informação sobre uma página. Cada título deveria ser útil achando o objetivo desejado.</w:t>
+              <w:t>sobre organização de página e estrutura. Títulos também ajudam classificar informação sobre uma página. Cada título deveria ser útil achando o objetivo desejado.</w:t>
             </w:r>
           </w:p>
           <w:p>
@@ -24141,7 +24154,6 @@
                 <w:rStyle w:val="Forte"/>
                 <w:b w:val="0"/>
               </w:rPr>
-              <w:lastRenderedPageBreak/>
               <w:t>Exemplo:</w:t>
             </w:r>
           </w:p>
@@ -24561,7 +24573,7 @@
                 <w:rStyle w:val="Forte"/>
                 <w:b w:val="0"/>
               </w:rPr>
-              <w:t xml:space="preserve">Permitir os usuários achar o que eles querem eficazmente, projeta  de forma que as tarefas mais comuns podem ser completadas facilmente com menos </w:t>
+              <w:t xml:space="preserve">Permitir os usuários achar o que eles querem eficazmente, projeta  de forma </w:t>
             </w:r>
             <w:r>
               <w:rPr>
@@ -24569,7 +24581,7 @@
                 <w:b w:val="0"/>
               </w:rPr>
               <w:lastRenderedPageBreak/>
-              <w:t>números de clics.</w:t>
+              <w:t>que as tarefas mais comuns podem ser completadas facilmente com menos números de clics.</w:t>
             </w:r>
           </w:p>
         </w:tc>
@@ -24856,7 +24868,15 @@
                 <w:rStyle w:val="Forte"/>
                 <w:b w:val="0"/>
               </w:rPr>
-              <w:t>Em um estudo de e-comércio, tendo uma fotografia rotulada no local de Web foi percebido como mais confiável que tendo uma fotografia sem rótulo. Mais adiante, tendo uma fotografia sem rótulo foi percebido como mais confiável que não tendo nenhuma fotografia. Usuários altamente experientes mostraram o mesmo grau de confiança como usuários que eram moderadamente experientes ou sem experiência. Porém, outro estudo recomendou que fotografias não sejam usadas para aumentar a probidade de um local de Web. Eles acharam que a presença de uma fotografia não afetou a confiança de um local, ou preferências de usuário para um local.</w:t>
+              <w:t xml:space="preserve">Em um estudo de e-comércio, tendo uma fotografia rotulada no local de Web foi percebido como mais confiável que tendo uma fotografia sem rótulo. Mais adiante, tendo uma fotografia sem rótulo foi percebido como mais confiável que não tendo nenhuma fotografia. Usuários altamente experientes mostraram o mesmo grau de confiança como usuários que eram moderadamente experientes ou sem experiência. Porém, outro estudo recomendou que fotografias não sejam usadas para aumentar a probidade de um local de Web. Eles acharam que a presença de uma fotografia não afetou a confiança de um local, ou preferências de </w:t>
+            </w:r>
+            <w:r>
+              <w:rPr>
+                <w:rStyle w:val="Forte"/>
+                <w:b w:val="0"/>
+              </w:rPr>
+              <w:lastRenderedPageBreak/>
+              <w:t>usuário para um local.</w:t>
             </w:r>
           </w:p>
         </w:tc>
@@ -29643,7 +29663,7 @@
       </w:r>
     </w:p>
   </w:comment>
-  <w:comment w:id="5" w:author="Joao Ronaldo" w:date="2014-10-26T12:40:00Z" w:initials="JR">
+  <w:comment w:id="4" w:author="Joao Ronaldo" w:date="2014-10-26T12:40:00Z" w:initials="JR">
     <w:p>
       <w:pPr>
         <w:pStyle w:val="Textodecomentrio"/>
@@ -29659,7 +29679,7 @@
       </w:r>
     </w:p>
   </w:comment>
-  <w:comment w:id="8" w:author="Joao Ronaldo" w:date="2014-10-26T12:40:00Z" w:initials="JR">
+  <w:comment w:id="7" w:author="Joao Ronaldo" w:date="2014-10-26T12:40:00Z" w:initials="JR">
     <w:p>
       <w:pPr>
         <w:pStyle w:val="Textodecomentrio"/>
@@ -29675,7 +29695,7 @@
       </w:r>
     </w:p>
   </w:comment>
-  <w:comment w:id="10" w:author="Joao Ronaldo" w:date="2014-10-26T12:40:00Z" w:initials="JR">
+  <w:comment w:id="9" w:author="Joao Ronaldo" w:date="2014-10-26T12:40:00Z" w:initials="JR">
     <w:p>
       <w:pPr>
         <w:pStyle w:val="Textodecomentrio"/>
@@ -29691,7 +29711,7 @@
       </w:r>
     </w:p>
   </w:comment>
-  <w:comment w:id="97" w:author="admlab" w:date="2014-09-15T18:13:00Z" w:initials="a">
+  <w:comment w:id="96" w:author="admlab" w:date="2014-09-15T18:13:00Z" w:initials="a">
     <w:p>
       <w:pPr>
         <w:pStyle w:val="Textodecomentrio"/>
@@ -29707,7 +29727,7 @@
       </w:r>
     </w:p>
   </w:comment>
-  <w:comment w:id="103" w:author="admlab" w:date="2014-09-15T18:34:00Z" w:initials="a">
+  <w:comment w:id="102" w:author="admlab" w:date="2014-09-15T18:34:00Z" w:initials="a">
     <w:p>
       <w:pPr>
         <w:pStyle w:val="Textodecomentrio"/>
@@ -29723,7 +29743,7 @@
       </w:r>
     </w:p>
   </w:comment>
-  <w:comment w:id="109" w:author="Joao Ronaldo" w:date="2014-10-26T12:42:00Z" w:initials="JR">
+  <w:comment w:id="108" w:author="Joao Ronaldo" w:date="2014-10-26T12:42:00Z" w:initials="JR">
     <w:p>
       <w:pPr>
         <w:pStyle w:val="Textodecomentrio"/>
@@ -29739,7 +29759,7 @@
       </w:r>
     </w:p>
   </w:comment>
-  <w:comment w:id="111" w:author="admlab" w:date="2014-09-15T18:40:00Z" w:initials="a">
+  <w:comment w:id="110" w:author="admlab" w:date="2014-09-15T18:40:00Z" w:initials="a">
     <w:p>
       <w:pPr>
         <w:pStyle w:val="Textodecomentrio"/>
@@ -29755,7 +29775,7 @@
       </w:r>
     </w:p>
   </w:comment>
-  <w:comment w:id="112" w:author="admlab" w:date="2014-09-15T18:39:00Z" w:initials="a">
+  <w:comment w:id="111" w:author="admlab" w:date="2014-09-15T18:39:00Z" w:initials="a">
     <w:p>
       <w:pPr>
         <w:pStyle w:val="Textodecomentrio"/>
@@ -29938,7 +29958,7 @@
       <w:rPr>
         <w:noProof/>
       </w:rPr>
-      <w:t>66</w:t>
+      <w:t>44</w:t>
     </w:r>
     <w:r>
       <w:rPr>
@@ -34404,7 +34424,7 @@
 </file>
 
 <file path=customXml/itemProps1.xml><?xml version="1.0" encoding="utf-8"?>
-<ds:datastoreItem xmlns:ds="http://schemas.openxmlformats.org/officeDocument/2006/customXml" ds:itemID="{066A5911-5849-4507-89C8-86190900CBC9}">
+<ds:datastoreItem xmlns:ds="http://schemas.openxmlformats.org/officeDocument/2006/customXml" ds:itemID="{60024B54-392C-4F57-9ADC-E76BB104A68C}">
   <ds:schemaRefs>
     <ds:schemaRef ds:uri="http://schemas.openxmlformats.org/officeDocument/2006/bibliography"/>
   </ds:schemaRefs>

</xml_diff>

<commit_message>
- Item 4.1.1 Realização de Casos de Uso atualizado
</commit_message>
<xml_diff>
--- a/documentacao/G5_Documentacao2sem2014.docx
+++ b/documentacao/G5_Documentacao2sem2014.docx
@@ -10332,7 +10332,7 @@
           <v:shape id="_x0000_i1025" type="#_x0000_t75" style="width:437.25pt;height:317.25pt" o:ole="">
             <v:imagedata r:id="rId14" o:title=""/>
           </v:shape>
-          <o:OLEObject Type="Embed" ProgID="Word.Document.12" ShapeID="_x0000_i1025" DrawAspect="Content" ObjectID="_1476392629" r:id="rId15">
+          <o:OLEObject Type="Embed" ProgID="Word.Document.12" ShapeID="_x0000_i1025" DrawAspect="Content" ObjectID="_1476393836" r:id="rId15">
             <o:FieldCodes>\s</o:FieldCodes>
           </o:OLEObject>
         </w:object>
@@ -21555,12 +21555,14 @@
         <w:pStyle w:val="Ttulo3"/>
       </w:pPr>
       <w:bookmarkStart w:id="107" w:name="_Toc401425087"/>
-      <w:commentRangeStart w:id="108"/>
+      <w:bookmarkStart w:id="108" w:name="_GoBack"/>
+      <w:bookmarkEnd w:id="108"/>
+      <w:commentRangeStart w:id="109"/>
       <w:r>
         <w:t>Realização de Casos de Uso</w:t>
       </w:r>
       <w:bookmarkEnd w:id="107"/>
-      <w:commentRangeEnd w:id="108"/>
+      <w:commentRangeEnd w:id="109"/>
       <w:r>
         <w:rPr>
           <w:rStyle w:val="Refdecomentrio"/>
@@ -21568,7 +21570,7 @@
           <w:b w:val="0"/>
           <w:bCs w:val="0"/>
         </w:rPr>
-        <w:commentReference w:id="108"/>
+        <w:commentReference w:id="109"/>
       </w:r>
     </w:p>
     <w:p>
@@ -21828,6 +21830,339 @@
       <w:r>
         <w:t>Estuda.java.</w:t>
       </w:r>
+      <w:r>
+        <w:rPr>
+          <w:noProof/>
+          <w:u w:val="single"/>
+        </w:rPr>
+        <w:drawing>
+          <wp:inline distT="0" distB="0" distL="0" distR="0" wp14:anchorId="3C4DAA3D" wp14:editId="665A55F0">
+            <wp:extent cx="5940425" cy="3754755"/>
+            <wp:effectExtent l="0" t="0" r="0" b="0"/>
+            <wp:docPr id="10" name="Imagem 10"/>
+            <wp:cNvGraphicFramePr>
+              <a:graphicFrameLocks xmlns:a="http://schemas.openxmlformats.org/drawingml/2006/main" noChangeAspect="1"/>
+            </wp:cNvGraphicFramePr>
+            <a:graphic xmlns:a="http://schemas.openxmlformats.org/drawingml/2006/main">
+              <a:graphicData uri="http://schemas.openxmlformats.org/drawingml/2006/picture">
+                <pic:pic xmlns:pic="http://schemas.openxmlformats.org/drawingml/2006/picture">
+                  <pic:nvPicPr>
+                    <pic:cNvPr id="0" name="BoletimDigita.png"/>
+                    <pic:cNvPicPr/>
+                  </pic:nvPicPr>
+                  <pic:blipFill>
+                    <a:blip r:embed="rId21">
+                      <a:extLst>
+                        <a:ext uri="{28A0092B-C50C-407E-A947-70E740481C1C}">
+                          <a14:useLocalDpi xmlns:a14="http://schemas.microsoft.com/office/drawing/2010/main" val="0"/>
+                        </a:ext>
+                      </a:extLst>
+                    </a:blip>
+                    <a:stretch>
+                      <a:fillRect/>
+                    </a:stretch>
+                  </pic:blipFill>
+                  <pic:spPr>
+                    <a:xfrm>
+                      <a:off x="0" y="0"/>
+                      <a:ext cx="5940425" cy="3754755"/>
+                    </a:xfrm>
+                    <a:prstGeom prst="rect">
+                      <a:avLst/>
+                    </a:prstGeom>
+                  </pic:spPr>
+                </pic:pic>
+              </a:graphicData>
+            </a:graphic>
+          </wp:inline>
+        </w:drawing>
+      </w:r>
+      <w:r>
+        <w:rPr>
+          <w:noProof/>
+          <w:u w:val="single"/>
+        </w:rPr>
+        <w:lastRenderedPageBreak/>
+        <w:drawing>
+          <wp:inline distT="0" distB="0" distL="0" distR="0" wp14:anchorId="3559EB20" wp14:editId="329FD1DF">
+            <wp:extent cx="5940425" cy="4772660"/>
+            <wp:effectExtent l="0" t="0" r="0" b="0"/>
+            <wp:docPr id="11" name="Imagem 11"/>
+            <wp:cNvGraphicFramePr>
+              <a:graphicFrameLocks xmlns:a="http://schemas.openxmlformats.org/drawingml/2006/main" noChangeAspect="1"/>
+            </wp:cNvGraphicFramePr>
+            <a:graphic xmlns:a="http://schemas.openxmlformats.org/drawingml/2006/main">
+              <a:graphicData uri="http://schemas.openxmlformats.org/drawingml/2006/picture">
+                <pic:pic xmlns:pic="http://schemas.openxmlformats.org/drawingml/2006/picture">
+                  <pic:nvPicPr>
+                    <pic:cNvPr id="0" name="BOLETIMInsere.png"/>
+                    <pic:cNvPicPr/>
+                  </pic:nvPicPr>
+                  <pic:blipFill>
+                    <a:blip r:embed="rId22">
+                      <a:extLst>
+                        <a:ext uri="{28A0092B-C50C-407E-A947-70E740481C1C}">
+                          <a14:useLocalDpi xmlns:a14="http://schemas.microsoft.com/office/drawing/2010/main" val="0"/>
+                        </a:ext>
+                      </a:extLst>
+                    </a:blip>
+                    <a:stretch>
+                      <a:fillRect/>
+                    </a:stretch>
+                  </pic:blipFill>
+                  <pic:spPr>
+                    <a:xfrm>
+                      <a:off x="0" y="0"/>
+                      <a:ext cx="5940425" cy="4772660"/>
+                    </a:xfrm>
+                    <a:prstGeom prst="rect">
+                      <a:avLst/>
+                    </a:prstGeom>
+                  </pic:spPr>
+                </pic:pic>
+              </a:graphicData>
+            </a:graphic>
+          </wp:inline>
+        </w:drawing>
+      </w:r>
+      <w:r>
+        <w:rPr>
+          <w:noProof/>
+          <w:u w:val="single"/>
+        </w:rPr>
+        <w:drawing>
+          <wp:inline distT="0" distB="0" distL="0" distR="0" wp14:anchorId="1159E383" wp14:editId="38433141">
+            <wp:extent cx="5940425" cy="3678555"/>
+            <wp:effectExtent l="0" t="0" r="0" b="0"/>
+            <wp:docPr id="16" name="Imagem 16"/>
+            <wp:cNvGraphicFramePr>
+              <a:graphicFrameLocks xmlns:a="http://schemas.openxmlformats.org/drawingml/2006/main" noChangeAspect="1"/>
+            </wp:cNvGraphicFramePr>
+            <a:graphic xmlns:a="http://schemas.openxmlformats.org/drawingml/2006/main">
+              <a:graphicData uri="http://schemas.openxmlformats.org/drawingml/2006/picture">
+                <pic:pic xmlns:pic="http://schemas.openxmlformats.org/drawingml/2006/picture">
+                  <pic:nvPicPr>
+                    <pic:cNvPr id="0" name="BoletimVisualizaResponsavel.png"/>
+                    <pic:cNvPicPr/>
+                  </pic:nvPicPr>
+                  <pic:blipFill>
+                    <a:blip r:embed="rId23">
+                      <a:extLst>
+                        <a:ext uri="{28A0092B-C50C-407E-A947-70E740481C1C}">
+                          <a14:useLocalDpi xmlns:a14="http://schemas.microsoft.com/office/drawing/2010/main" val="0"/>
+                        </a:ext>
+                      </a:extLst>
+                    </a:blip>
+                    <a:stretch>
+                      <a:fillRect/>
+                    </a:stretch>
+                  </pic:blipFill>
+                  <pic:spPr>
+                    <a:xfrm>
+                      <a:off x="0" y="0"/>
+                      <a:ext cx="5940425" cy="3678555"/>
+                    </a:xfrm>
+                    <a:prstGeom prst="rect">
+                      <a:avLst/>
+                    </a:prstGeom>
+                  </pic:spPr>
+                </pic:pic>
+              </a:graphicData>
+            </a:graphic>
+          </wp:inline>
+        </w:drawing>
+      </w:r>
+      <w:r>
+        <w:rPr>
+          <w:noProof/>
+          <w:u w:val="single"/>
+        </w:rPr>
+        <w:lastRenderedPageBreak/>
+        <w:drawing>
+          <wp:inline distT="0" distB="0" distL="0" distR="0" wp14:anchorId="35D9E131" wp14:editId="04C54AE8">
+            <wp:extent cx="5940425" cy="3855085"/>
+            <wp:effectExtent l="0" t="0" r="0" b="0"/>
+            <wp:docPr id="21" name="Imagem 21"/>
+            <wp:cNvGraphicFramePr>
+              <a:graphicFrameLocks xmlns:a="http://schemas.openxmlformats.org/drawingml/2006/main" noChangeAspect="1"/>
+            </wp:cNvGraphicFramePr>
+            <a:graphic xmlns:a="http://schemas.openxmlformats.org/drawingml/2006/main">
+              <a:graphicData uri="http://schemas.openxmlformats.org/drawingml/2006/picture">
+                <pic:pic xmlns:pic="http://schemas.openxmlformats.org/drawingml/2006/picture">
+                  <pic:nvPicPr>
+                    <pic:cNvPr id="0" name="OCORRENCIA.png"/>
+                    <pic:cNvPicPr/>
+                  </pic:nvPicPr>
+                  <pic:blipFill>
+                    <a:blip r:embed="rId24">
+                      <a:extLst>
+                        <a:ext uri="{28A0092B-C50C-407E-A947-70E740481C1C}">
+                          <a14:useLocalDpi xmlns:a14="http://schemas.microsoft.com/office/drawing/2010/main" val="0"/>
+                        </a:ext>
+                      </a:extLst>
+                    </a:blip>
+                    <a:stretch>
+                      <a:fillRect/>
+                    </a:stretch>
+                  </pic:blipFill>
+                  <pic:spPr>
+                    <a:xfrm>
+                      <a:off x="0" y="0"/>
+                      <a:ext cx="5940425" cy="3855085"/>
+                    </a:xfrm>
+                    <a:prstGeom prst="rect">
+                      <a:avLst/>
+                    </a:prstGeom>
+                  </pic:spPr>
+                </pic:pic>
+              </a:graphicData>
+            </a:graphic>
+          </wp:inline>
+        </w:drawing>
+      </w:r>
+      <w:r>
+        <w:rPr>
+          <w:noProof/>
+          <w:u w:val="single"/>
+        </w:rPr>
+        <w:drawing>
+          <wp:inline distT="0" distB="0" distL="0" distR="0" wp14:anchorId="6D57A86D" wp14:editId="1FD753EA">
+            <wp:extent cx="5940425" cy="3409315"/>
+            <wp:effectExtent l="0" t="0" r="0" b="0"/>
+            <wp:docPr id="26" name="Imagem 26"/>
+            <wp:cNvGraphicFramePr>
+              <a:graphicFrameLocks xmlns:a="http://schemas.openxmlformats.org/drawingml/2006/main" noChangeAspect="1"/>
+            </wp:cNvGraphicFramePr>
+            <a:graphic xmlns:a="http://schemas.openxmlformats.org/drawingml/2006/main">
+              <a:graphicData uri="http://schemas.openxmlformats.org/drawingml/2006/picture">
+                <pic:pic xmlns:pic="http://schemas.openxmlformats.org/drawingml/2006/picture">
+                  <pic:nvPicPr>
+                    <pic:cNvPr id="0" name="OCORRENCIAVisualizaProfessor.png"/>
+                    <pic:cNvPicPr/>
+                  </pic:nvPicPr>
+                  <pic:blipFill>
+                    <a:blip r:embed="rId25">
+                      <a:extLst>
+                        <a:ext uri="{28A0092B-C50C-407E-A947-70E740481C1C}">
+                          <a14:useLocalDpi xmlns:a14="http://schemas.microsoft.com/office/drawing/2010/main" val="0"/>
+                        </a:ext>
+                      </a:extLst>
+                    </a:blip>
+                    <a:stretch>
+                      <a:fillRect/>
+                    </a:stretch>
+                  </pic:blipFill>
+                  <pic:spPr>
+                    <a:xfrm>
+                      <a:off x="0" y="0"/>
+                      <a:ext cx="5940425" cy="3409315"/>
+                    </a:xfrm>
+                    <a:prstGeom prst="rect">
+                      <a:avLst/>
+                    </a:prstGeom>
+                  </pic:spPr>
+                </pic:pic>
+              </a:graphicData>
+            </a:graphic>
+          </wp:inline>
+        </w:drawing>
+      </w:r>
+      <w:r>
+        <w:rPr>
+          <w:noProof/>
+          <w:u w:val="single"/>
+        </w:rPr>
+        <w:lastRenderedPageBreak/>
+        <w:drawing>
+          <wp:inline distT="0" distB="0" distL="0" distR="0" wp14:anchorId="35ED90F3" wp14:editId="22BB033D">
+            <wp:extent cx="5940425" cy="5525770"/>
+            <wp:effectExtent l="0" t="0" r="0" b="0"/>
+            <wp:docPr id="27" name="Imagem 27"/>
+            <wp:cNvGraphicFramePr>
+              <a:graphicFrameLocks xmlns:a="http://schemas.openxmlformats.org/drawingml/2006/main" noChangeAspect="1"/>
+            </wp:cNvGraphicFramePr>
+            <a:graphic xmlns:a="http://schemas.openxmlformats.org/drawingml/2006/main">
+              <a:graphicData uri="http://schemas.openxmlformats.org/drawingml/2006/picture">
+                <pic:pic xmlns:pic="http://schemas.openxmlformats.org/drawingml/2006/picture">
+                  <pic:nvPicPr>
+                    <pic:cNvPr id="0" name="TAREFA.png"/>
+                    <pic:cNvPicPr/>
+                  </pic:nvPicPr>
+                  <pic:blipFill>
+                    <a:blip r:embed="rId26">
+                      <a:extLst>
+                        <a:ext uri="{28A0092B-C50C-407E-A947-70E740481C1C}">
+                          <a14:useLocalDpi xmlns:a14="http://schemas.microsoft.com/office/drawing/2010/main" val="0"/>
+                        </a:ext>
+                      </a:extLst>
+                    </a:blip>
+                    <a:stretch>
+                      <a:fillRect/>
+                    </a:stretch>
+                  </pic:blipFill>
+                  <pic:spPr>
+                    <a:xfrm>
+                      <a:off x="0" y="0"/>
+                      <a:ext cx="5940425" cy="5525770"/>
+                    </a:xfrm>
+                    <a:prstGeom prst="rect">
+                      <a:avLst/>
+                    </a:prstGeom>
+                  </pic:spPr>
+                </pic:pic>
+              </a:graphicData>
+            </a:graphic>
+          </wp:inline>
+        </w:drawing>
+      </w:r>
+      <w:r>
+        <w:rPr>
+          <w:noProof/>
+          <w:u w:val="single"/>
+        </w:rPr>
+        <w:lastRenderedPageBreak/>
+        <w:drawing>
+          <wp:inline distT="0" distB="0" distL="0" distR="0" wp14:anchorId="0260A3A7" wp14:editId="7B77FCB8">
+            <wp:extent cx="5940425" cy="3776345"/>
+            <wp:effectExtent l="0" t="0" r="0" b="0"/>
+            <wp:docPr id="28" name="Imagem 28"/>
+            <wp:cNvGraphicFramePr>
+              <a:graphicFrameLocks xmlns:a="http://schemas.openxmlformats.org/drawingml/2006/main" noChangeAspect="1"/>
+            </wp:cNvGraphicFramePr>
+            <a:graphic xmlns:a="http://schemas.openxmlformats.org/drawingml/2006/main">
+              <a:graphicData uri="http://schemas.openxmlformats.org/drawingml/2006/picture">
+                <pic:pic xmlns:pic="http://schemas.openxmlformats.org/drawingml/2006/picture">
+                  <pic:nvPicPr>
+                    <pic:cNvPr id="0" name="TAREFAVisualiza.png"/>
+                    <pic:cNvPicPr/>
+                  </pic:nvPicPr>
+                  <pic:blipFill>
+                    <a:blip r:embed="rId27">
+                      <a:extLst>
+                        <a:ext uri="{28A0092B-C50C-407E-A947-70E740481C1C}">
+                          <a14:useLocalDpi xmlns:a14="http://schemas.microsoft.com/office/drawing/2010/main" val="0"/>
+                        </a:ext>
+                      </a:extLst>
+                    </a:blip>
+                    <a:stretch>
+                      <a:fillRect/>
+                    </a:stretch>
+                  </pic:blipFill>
+                  <pic:spPr>
+                    <a:xfrm>
+                      <a:off x="0" y="0"/>
+                      <a:ext cx="5940425" cy="3776345"/>
+                    </a:xfrm>
+                    <a:prstGeom prst="rect">
+                      <a:avLst/>
+                    </a:prstGeom>
+                  </pic:spPr>
+                </pic:pic>
+              </a:graphicData>
+            </a:graphic>
+          </wp:inline>
+        </w:drawing>
+      </w:r>
     </w:p>
     <w:p>
       <w:pPr>
@@ -21840,8 +22175,8 @@
       <w:pPr>
         <w:pStyle w:val="Ttulo2"/>
       </w:pPr>
-      <w:bookmarkStart w:id="109" w:name="_Toc401425088"/>
-      <w:commentRangeStart w:id="110"/>
+      <w:bookmarkStart w:id="110" w:name="_Toc401425088"/>
+      <w:commentRangeStart w:id="111"/>
       <w:r>
         <w:rPr>
           <w:i/>
@@ -21854,7 +22189,7 @@
       <w:r>
         <w:t>Interface</w:t>
       </w:r>
-      <w:commentRangeEnd w:id="110"/>
+      <w:commentRangeEnd w:id="111"/>
       <w:r>
         <w:rPr>
           <w:rStyle w:val="Refdecomentrio"/>
@@ -21862,9 +22197,9 @@
           <w:b w:val="0"/>
           <w:bCs w:val="0"/>
         </w:rPr>
-        <w:commentReference w:id="110"/>
-      </w:r>
-      <w:bookmarkEnd w:id="109"/>
+        <w:commentReference w:id="111"/>
+      </w:r>
+      <w:bookmarkEnd w:id="110"/>
     </w:p>
     <w:p>
       <w:pPr>
@@ -22125,6 +22460,7 @@
                 <w:b w:val="0"/>
                 <w:i/>
               </w:rPr>
+              <w:lastRenderedPageBreak/>
               <w:t xml:space="preserve">Guideline </w:t>
             </w:r>
             <w:r>
@@ -22387,7 +22723,6 @@
                 <w:rStyle w:val="Forte"/>
                 <w:b w:val="0"/>
               </w:rPr>
-              <w:lastRenderedPageBreak/>
               <w:t>Exemplo:</w:t>
             </w:r>
           </w:p>
@@ -22480,7 +22815,7 @@
                 <w:b w:val="0"/>
               </w:rPr>
             </w:pPr>
-            <w:commentRangeStart w:id="111"/>
+            <w:commentRangeStart w:id="112"/>
             <w:r>
               <w:rPr>
                 <w:rStyle w:val="Forte"/>
@@ -22488,13 +22823,13 @@
               </w:rPr>
               <w:t>Deve-se tentar evitar que ocorram erros, mas caso ocorram deve-se ser corrigidos sem que o usuário perca tempo e atividades executadas</w:t>
             </w:r>
-            <w:commentRangeEnd w:id="111"/>
+            <w:commentRangeEnd w:id="112"/>
             <w:r>
               <w:rPr>
                 <w:rStyle w:val="Forte"/>
                 <w:b w:val="0"/>
               </w:rPr>
-              <w:commentReference w:id="111"/>
+              <w:commentReference w:id="112"/>
             </w:r>
           </w:p>
         </w:tc>
@@ -22620,6 +22955,7 @@
                 <w:rStyle w:val="Forte"/>
                 <w:b w:val="0"/>
               </w:rPr>
+              <w:lastRenderedPageBreak/>
               <w:t>Exemplo:</w:t>
             </w:r>
           </w:p>
@@ -22720,24 +23056,7 @@
                 <w:rStyle w:val="Forte"/>
                 <w:b w:val="0"/>
               </w:rPr>
-              <w:t xml:space="preserve">“Densidade” é a porcentagem da tela enchida de texto e gráficos. Um estudo achou aquela densidade mais alta é relacionada a mais rapidamente exploração e não tem nenhum impacto em precisão de usuário ou preferência. Outro </w:t>
-            </w:r>
-            <w:r>
-              <w:rPr>
-                <w:rStyle w:val="Forte"/>
-                <w:b w:val="0"/>
-              </w:rPr>
-              <w:lastRenderedPageBreak/>
-              <w:t xml:space="preserve">estudo achou que os usuários preferem quantias moderadas de espaço branco, mas a quantia de espaço branco não tem nenhum impacto no desempenho minucioso deles/delas. Em páginas contentes (i.e., texto), use algum espaço branco para separar parágrafos. Muita </w:t>
-            </w:r>
-            <w:bookmarkStart w:id="112" w:name="_GoBack"/>
-            <w:bookmarkEnd w:id="112"/>
-            <w:r>
-              <w:rPr>
-                <w:rStyle w:val="Forte"/>
-                <w:b w:val="0"/>
-              </w:rPr>
-              <w:t>separação de artigos em webpages pode exigir os usuários que usem a barra de rolagem desnecessariamente. Limite a quantia de espaço branco (áreas sem texto, gráfico, etc.) em páginas que são usadas para leitura rápida e procura.</w:t>
+              <w:t>“Densidade” é a porcentagem da tela enchida de texto e gráficos. Um estudo achou aquela densidade mais alta é relacionada a mais rapidamente exploração e não tem nenhum impacto em precisão de usuário ou preferência. Outro estudo achou que os usuários preferem quantias moderadas de espaço branco, mas a quantia de espaço branco não tem nenhum impacto no desempenho minucioso deles/delas. Em páginas contentes (i.e., texto), use algum espaço branco para separar parágrafos. Muita separação de artigos em webpages pode exigir os usuários que usem a barra de rolagem desnecessariamente. Limite a quantia de espaço branco (áreas sem texto, gráfico, etc.) em páginas que são usadas para leitura rápida e procura.</w:t>
             </w:r>
           </w:p>
         </w:tc>
@@ -22944,6 +23263,7 @@
                 <w:rStyle w:val="Forte"/>
                 <w:b w:val="0"/>
               </w:rPr>
+              <w:lastRenderedPageBreak/>
               <w:t>Justificativa:</w:t>
             </w:r>
           </w:p>
@@ -23148,7 +23468,6 @@
                 <w:rStyle w:val="Forte"/>
                 <w:b w:val="0"/>
               </w:rPr>
-              <w:lastRenderedPageBreak/>
               <w:t>Justificativa:</w:t>
             </w:r>
           </w:p>
@@ -23387,30 +23706,30 @@
                 <w:rStyle w:val="Forte"/>
                 <w:b w:val="0"/>
               </w:rPr>
-              <w:t xml:space="preserve">Faça o intercâmbio entre chamar e scroll levando em conta que recobrando páginas unidas e novas, ocorre uma demora que pode interromper os processos de pensamento de usuários. Scrolling permite aos leitores avançar no texto sem perder o contexto da mensagem, o que pode acontecer quando a página exige que mude de página pelos links.  </w:t>
-            </w:r>
-          </w:p>
-          <w:p>
-            <w:pPr>
+              <w:t xml:space="preserve">Faça o intercâmbio entre chamar e scroll levando em conta que recobrando páginas </w:t>
+            </w:r>
+            <w:r>
               <w:rPr>
                 <w:rStyle w:val="Forte"/>
                 <w:b w:val="0"/>
               </w:rPr>
-            </w:pPr>
-            <w:r>
+              <w:lastRenderedPageBreak/>
+              <w:t xml:space="preserve">unidas e novas, ocorre uma demora que pode interromper os processos de pensamento de usuários. Scrolling permite aos leitores avançar no texto sem perder o contexto da mensagem, o que pode acontecer quando a página exige que mude de página pelos links.  </w:t>
+            </w:r>
+          </w:p>
+          <w:p>
+            <w:pPr>
               <w:rPr>
                 <w:rStyle w:val="Forte"/>
                 <w:b w:val="0"/>
               </w:rPr>
-              <w:t xml:space="preserve">Porém, páginas que têm tempos de carregamento rápidos, não há nenhuma diferença segura entre scrolling e paging quando as pessoas estiverem lendo para compreensão. Por exemplo, um estudo mostrou aqueles participantes de </w:t>
-            </w:r>
+            </w:pPr>
             <w:r>
               <w:rPr>
                 <w:rStyle w:val="Forte"/>
                 <w:b w:val="0"/>
               </w:rPr>
-              <w:lastRenderedPageBreak/>
-              <w:t>folheação constrõem melhor como um todo representações mentais do texto e são melhor a se lembrar das ideias principais e informação pertinente depois localizando sobre uma página. Em um estudo, chamando foi preferido por usuários sem experiência.</w:t>
+              <w:t>Porém, páginas que têm tempos de carregamento rápidos, não há nenhuma diferença segura entre scrolling e paging quando as pessoas estiverem lendo para compreensão. Por exemplo, um estudo mostrou aqueles participantes de folheação constrõem melhor como um todo representações mentais do texto e são melhor a se lembrar das ideias principais e informação pertinente depois localizando sobre uma página. Em um estudo, chamando foi preferido por usuários sem experiência.</w:t>
             </w:r>
           </w:p>
         </w:tc>
@@ -23826,15 +24145,7 @@
                 <w:rStyle w:val="Forte"/>
                 <w:b w:val="0"/>
               </w:rPr>
-              <w:t xml:space="preserve">Títulos deveriam prover sugestões fortes que orientam os usuários e os informam </w:t>
-            </w:r>
-            <w:r>
-              <w:rPr>
-                <w:rStyle w:val="Forte"/>
-                <w:b w:val="0"/>
-              </w:rPr>
-              <w:lastRenderedPageBreak/>
-              <w:t>sobre organização de página e estrutura. Títulos também ajudam classificar informação sobre uma página. Cada título deveria ser útil achando o objetivo desejado.</w:t>
+              <w:t>Títulos deveriam prover sugestões fortes que orientam os usuários e os informam sobre organização de página e estrutura. Títulos também ajudam classificar informação sobre uma página. Cada título deveria ser útil achando o objetivo desejado.</w:t>
             </w:r>
           </w:p>
           <w:p>
@@ -23977,7 +24288,15 @@
                 <w:rStyle w:val="Forte"/>
                 <w:b w:val="0"/>
               </w:rPr>
-              <w:t>Coloque o logotipo de sua organização em um lugar consistente em todas as páginas.</w:t>
+              <w:t xml:space="preserve">Coloque o logotipo de sua organização em </w:t>
+            </w:r>
+            <w:r>
+              <w:rPr>
+                <w:rStyle w:val="Forte"/>
+                <w:b w:val="0"/>
+              </w:rPr>
+              <w:lastRenderedPageBreak/>
+              <w:t>um lugar consistente em todas as páginas.</w:t>
             </w:r>
           </w:p>
         </w:tc>
@@ -23999,6 +24318,7 @@
                 <w:rStyle w:val="Forte"/>
                 <w:b w:val="0"/>
               </w:rPr>
+              <w:lastRenderedPageBreak/>
               <w:t>Exceção (se houver):</w:t>
             </w:r>
           </w:p>
@@ -24370,7 +24690,15 @@
                 <w:rStyle w:val="Forte"/>
                 <w:b w:val="0"/>
               </w:rPr>
-              <w:t>Permitir os usuários achar o que eles querem eficazmente, projeta  de forma que as tarefas mais comuns podem ser completadas facilmente com menos números de clics.</w:t>
+              <w:t xml:space="preserve">Permitir os usuários achar o que eles querem eficazmente, projeta  de forma que as tarefas mais comuns podem ser completadas facilmente com menos </w:t>
+            </w:r>
+            <w:r>
+              <w:rPr>
+                <w:rStyle w:val="Forte"/>
+                <w:b w:val="0"/>
+              </w:rPr>
+              <w:lastRenderedPageBreak/>
+              <w:t>números de clics.</w:t>
             </w:r>
           </w:p>
         </w:tc>
@@ -24392,6 +24720,7 @@
                 <w:rStyle w:val="Forte"/>
                 <w:b w:val="0"/>
               </w:rPr>
+              <w:lastRenderedPageBreak/>
               <w:t>Exceção (se houver):</w:t>
             </w:r>
           </w:p>
@@ -24573,37 +24902,28 @@
                 <w:rStyle w:val="Forte"/>
                 <w:b w:val="0"/>
               </w:rPr>
-              <w:t xml:space="preserve">Permitir os usuários achar o que eles querem eficazmente, projeta  de forma </w:t>
-            </w:r>
-            <w:r>
+              <w:t>Permitir os usuários achar o que eles querem eficazmente, projeta  de forma que as tarefas mais comuns podem ser completadas facilmente com menos números de clics.</w:t>
+            </w:r>
+          </w:p>
+        </w:tc>
+      </w:tr>
+      <w:tr>
+        <w:tc>
+          <w:tcPr>
+            <w:tcW w:w="3120" w:type="dxa"/>
+          </w:tcPr>
+          <w:p>
+            <w:pPr>
               <w:rPr>
                 <w:rStyle w:val="Forte"/>
                 <w:b w:val="0"/>
               </w:rPr>
-              <w:lastRenderedPageBreak/>
-              <w:t>que as tarefas mais comuns podem ser completadas facilmente com menos números de clics.</w:t>
-            </w:r>
-          </w:p>
-        </w:tc>
-      </w:tr>
-      <w:tr>
-        <w:tc>
-          <w:tcPr>
-            <w:tcW w:w="3120" w:type="dxa"/>
-          </w:tcPr>
-          <w:p>
-            <w:pPr>
+            </w:pPr>
+            <w:r>
               <w:rPr>
                 <w:rStyle w:val="Forte"/>
                 <w:b w:val="0"/>
               </w:rPr>
-            </w:pPr>
-            <w:r>
-              <w:rPr>
-                <w:rStyle w:val="Forte"/>
-                <w:b w:val="0"/>
-              </w:rPr>
-              <w:lastRenderedPageBreak/>
               <w:t>Exceção (se houver):</w:t>
             </w:r>
           </w:p>
@@ -24868,7 +25188,7 @@
                 <w:rStyle w:val="Forte"/>
                 <w:b w:val="0"/>
               </w:rPr>
-              <w:t xml:space="preserve">Em um estudo de e-comércio, tendo uma fotografia rotulada no local de Web foi percebido como mais confiável que tendo uma fotografia sem rótulo. Mais adiante, tendo uma fotografia sem rótulo foi percebido como mais confiável que não tendo nenhuma fotografia. Usuários altamente experientes mostraram o mesmo grau de confiança como usuários que eram moderadamente experientes ou sem experiência. Porém, outro estudo recomendou que fotografias não sejam usadas para aumentar a probidade de um local de Web. Eles acharam que a presença de uma fotografia não afetou a confiança de um local, ou preferências de </w:t>
+              <w:t xml:space="preserve">Em um estudo de e-comércio, tendo uma fotografia rotulada no local de Web foi percebido como mais confiável que tendo </w:t>
             </w:r>
             <w:r>
               <w:rPr>
@@ -24876,7 +25196,7 @@
                 <w:b w:val="0"/>
               </w:rPr>
               <w:lastRenderedPageBreak/>
-              <w:t>usuário para um local.</w:t>
+              <w:t>uma fotografia sem rótulo. Mais adiante, tendo uma fotografia sem rótulo foi percebido como mais confiável que não tendo nenhuma fotografia. Usuários altamente experientes mostraram o mesmo grau de confiança como usuários que eram moderadamente experientes ou sem experiência. Porém, outro estudo recomendou que fotografias não sejam usadas para aumentar a probidade de um local de Web. Eles acharam que a presença de uma fotografia não afetou a confiança de um local, ou preferências de usuário para um local.</w:t>
             </w:r>
           </w:p>
         </w:tc>
@@ -25105,6 +25425,7 @@
       <w:bookmarkStart w:id="113" w:name="_Toc401425089"/>
       <w:commentRangeStart w:id="114"/>
       <w:r>
+        <w:lastRenderedPageBreak/>
         <w:t>Protótipo das telas</w:t>
       </w:r>
       <w:commentRangeEnd w:id="114"/>
@@ -25163,7 +25484,7 @@
                     <pic:cNvPicPr/>
                   </pic:nvPicPr>
                   <pic:blipFill>
-                    <a:blip r:embed="rId21">
+                    <a:blip r:embed="rId28">
                       <a:extLst>
                         <a:ext uri="{28A0092B-C50C-407E-A947-70E740481C1C}">
                           <a14:useLocalDpi xmlns:a14="http://schemas.microsoft.com/office/drawing/2010/main" val="0"/>
@@ -25219,7 +25540,7 @@
                     <pic:cNvPicPr/>
                   </pic:nvPicPr>
                   <pic:blipFill>
-                    <a:blip r:embed="rId22">
+                    <a:blip r:embed="rId29">
                       <a:extLst>
                         <a:ext uri="{28A0092B-C50C-407E-A947-70E740481C1C}">
                           <a14:useLocalDpi xmlns:a14="http://schemas.microsoft.com/office/drawing/2010/main" val="0"/>
@@ -25268,7 +25589,7 @@
                     <pic:cNvPicPr/>
                   </pic:nvPicPr>
                   <pic:blipFill>
-                    <a:blip r:embed="rId23">
+                    <a:blip r:embed="rId30">
                       <a:extLst>
                         <a:ext uri="{28A0092B-C50C-407E-A947-70E740481C1C}">
                           <a14:useLocalDpi xmlns:a14="http://schemas.microsoft.com/office/drawing/2010/main" val="0"/>
@@ -25323,7 +25644,7 @@
                     <pic:cNvPicPr/>
                   </pic:nvPicPr>
                   <pic:blipFill>
-                    <a:blip r:embed="rId24">
+                    <a:blip r:embed="rId31">
                       <a:extLst>
                         <a:ext uri="{28A0092B-C50C-407E-A947-70E740481C1C}">
                           <a14:useLocalDpi xmlns:a14="http://schemas.microsoft.com/office/drawing/2010/main" val="0"/>
@@ -25386,7 +25707,7 @@
                     <pic:cNvPicPr/>
                   </pic:nvPicPr>
                   <pic:blipFill>
-                    <a:blip r:embed="rId25">
+                    <a:blip r:embed="rId32">
                       <a:extLst>
                         <a:ext uri="{28A0092B-C50C-407E-A947-70E740481C1C}">
                           <a14:useLocalDpi xmlns:a14="http://schemas.microsoft.com/office/drawing/2010/main" val="0"/>
@@ -25434,7 +25755,7 @@
                     <pic:cNvPicPr/>
                   </pic:nvPicPr>
                   <pic:blipFill>
-                    <a:blip r:embed="rId26">
+                    <a:blip r:embed="rId33">
                       <a:extLst>
                         <a:ext uri="{28A0092B-C50C-407E-A947-70E740481C1C}">
                           <a14:useLocalDpi xmlns:a14="http://schemas.microsoft.com/office/drawing/2010/main" val="0"/>
@@ -25483,7 +25804,7 @@
                     <pic:cNvPicPr/>
                   </pic:nvPicPr>
                   <pic:blipFill>
-                    <a:blip r:embed="rId27">
+                    <a:blip r:embed="rId34">
                       <a:extLst>
                         <a:ext uri="{28A0092B-C50C-407E-A947-70E740481C1C}">
                           <a14:useLocalDpi xmlns:a14="http://schemas.microsoft.com/office/drawing/2010/main" val="0"/>
@@ -25511,342 +25832,6 @@
       </w:r>
     </w:p>
     <w:p/>
-    <w:p>
-      <w:commentRangeStart w:id="116"/>
-      <w:r>
-        <w:rPr>
-          <w:noProof/>
-        </w:rPr>
-        <w:lastRenderedPageBreak/>
-        <w:drawing>
-          <wp:inline distT="0" distB="0" distL="0" distR="0" wp14:anchorId="4DB87A01" wp14:editId="392D5CD8">
-            <wp:extent cx="5940425" cy="3765550"/>
-            <wp:effectExtent l="0" t="0" r="0" b="0"/>
-            <wp:docPr id="1" name="Imagem 1"/>
-            <wp:cNvGraphicFramePr>
-              <a:graphicFrameLocks xmlns:a="http://schemas.openxmlformats.org/drawingml/2006/main" noChangeAspect="1"/>
-            </wp:cNvGraphicFramePr>
-            <a:graphic xmlns:a="http://schemas.openxmlformats.org/drawingml/2006/main">
-              <a:graphicData uri="http://schemas.openxmlformats.org/drawingml/2006/picture">
-                <pic:pic xmlns:pic="http://schemas.openxmlformats.org/drawingml/2006/picture">
-                  <pic:nvPicPr>
-                    <pic:cNvPr id="1" name="BoletimDigita.png"/>
-                    <pic:cNvPicPr/>
-                  </pic:nvPicPr>
-                  <pic:blipFill>
-                    <a:blip r:embed="rId28">
-                      <a:extLst>
-                        <a:ext uri="{28A0092B-C50C-407E-A947-70E740481C1C}">
-                          <a14:useLocalDpi xmlns:a14="http://schemas.microsoft.com/office/drawing/2010/main" val="0"/>
-                        </a:ext>
-                      </a:extLst>
-                    </a:blip>
-                    <a:stretch>
-                      <a:fillRect/>
-                    </a:stretch>
-                  </pic:blipFill>
-                  <pic:spPr>
-                    <a:xfrm>
-                      <a:off x="0" y="0"/>
-                      <a:ext cx="5940425" cy="3765550"/>
-                    </a:xfrm>
-                    <a:prstGeom prst="rect">
-                      <a:avLst/>
-                    </a:prstGeom>
-                  </pic:spPr>
-                </pic:pic>
-              </a:graphicData>
-            </a:graphic>
-          </wp:inline>
-        </w:drawing>
-      </w:r>
-      <w:commentRangeEnd w:id="116"/>
-      <w:r>
-        <w:rPr>
-          <w:rStyle w:val="Refdecomentrio"/>
-        </w:rPr>
-        <w:commentReference w:id="116"/>
-      </w:r>
-      <w:r>
-        <w:rPr>
-          <w:noProof/>
-        </w:rPr>
-        <w:drawing>
-          <wp:inline distT="0" distB="0" distL="0" distR="0" wp14:anchorId="1C4F9433" wp14:editId="33F5382D">
-            <wp:extent cx="5940425" cy="3765550"/>
-            <wp:effectExtent l="0" t="0" r="0" b="0"/>
-            <wp:docPr id="2" name="Imagem 2"/>
-            <wp:cNvGraphicFramePr>
-              <a:graphicFrameLocks xmlns:a="http://schemas.openxmlformats.org/drawingml/2006/main" noChangeAspect="1"/>
-            </wp:cNvGraphicFramePr>
-            <a:graphic xmlns:a="http://schemas.openxmlformats.org/drawingml/2006/main">
-              <a:graphicData uri="http://schemas.openxmlformats.org/drawingml/2006/picture">
-                <pic:pic xmlns:pic="http://schemas.openxmlformats.org/drawingml/2006/picture">
-                  <pic:nvPicPr>
-                    <pic:cNvPr id="2" name="BOLETIMInsere.png"/>
-                    <pic:cNvPicPr/>
-                  </pic:nvPicPr>
-                  <pic:blipFill>
-                    <a:blip r:embed="rId29">
-                      <a:extLst>
-                        <a:ext uri="{28A0092B-C50C-407E-A947-70E740481C1C}">
-                          <a14:useLocalDpi xmlns:a14="http://schemas.microsoft.com/office/drawing/2010/main" val="0"/>
-                        </a:ext>
-                      </a:extLst>
-                    </a:blip>
-                    <a:stretch>
-                      <a:fillRect/>
-                    </a:stretch>
-                  </pic:blipFill>
-                  <pic:spPr>
-                    <a:xfrm>
-                      <a:off x="0" y="0"/>
-                      <a:ext cx="5940425" cy="3765550"/>
-                    </a:xfrm>
-                    <a:prstGeom prst="rect">
-                      <a:avLst/>
-                    </a:prstGeom>
-                  </pic:spPr>
-                </pic:pic>
-              </a:graphicData>
-            </a:graphic>
-          </wp:inline>
-        </w:drawing>
-      </w:r>
-      <w:r>
-        <w:rPr>
-          <w:noProof/>
-        </w:rPr>
-        <w:lastRenderedPageBreak/>
-        <w:drawing>
-          <wp:inline distT="0" distB="0" distL="0" distR="0" wp14:anchorId="6178F368" wp14:editId="781ECD8C">
-            <wp:extent cx="5940425" cy="3678555"/>
-            <wp:effectExtent l="0" t="0" r="0" b="0"/>
-            <wp:docPr id="5" name="Imagem 5"/>
-            <wp:cNvGraphicFramePr>
-              <a:graphicFrameLocks xmlns:a="http://schemas.openxmlformats.org/drawingml/2006/main" noChangeAspect="1"/>
-            </wp:cNvGraphicFramePr>
-            <a:graphic xmlns:a="http://schemas.openxmlformats.org/drawingml/2006/main">
-              <a:graphicData uri="http://schemas.openxmlformats.org/drawingml/2006/picture">
-                <pic:pic xmlns:pic="http://schemas.openxmlformats.org/drawingml/2006/picture">
-                  <pic:nvPicPr>
-                    <pic:cNvPr id="5" name="BoletimVisualiza.png"/>
-                    <pic:cNvPicPr/>
-                  </pic:nvPicPr>
-                  <pic:blipFill>
-                    <a:blip r:embed="rId30">
-                      <a:extLst>
-                        <a:ext uri="{28A0092B-C50C-407E-A947-70E740481C1C}">
-                          <a14:useLocalDpi xmlns:a14="http://schemas.microsoft.com/office/drawing/2010/main" val="0"/>
-                        </a:ext>
-                      </a:extLst>
-                    </a:blip>
-                    <a:stretch>
-                      <a:fillRect/>
-                    </a:stretch>
-                  </pic:blipFill>
-                  <pic:spPr>
-                    <a:xfrm>
-                      <a:off x="0" y="0"/>
-                      <a:ext cx="5940425" cy="3678555"/>
-                    </a:xfrm>
-                    <a:prstGeom prst="rect">
-                      <a:avLst/>
-                    </a:prstGeom>
-                  </pic:spPr>
-                </pic:pic>
-              </a:graphicData>
-            </a:graphic>
-          </wp:inline>
-        </w:drawing>
-      </w:r>
-      <w:r>
-        <w:rPr>
-          <w:noProof/>
-        </w:rPr>
-        <w:drawing>
-          <wp:inline distT="0" distB="0" distL="0" distR="0" wp14:anchorId="50C05BDC" wp14:editId="7E90E541">
-            <wp:extent cx="5940425" cy="3765550"/>
-            <wp:effectExtent l="0" t="0" r="0" b="0"/>
-            <wp:docPr id="6" name="Imagem 6"/>
-            <wp:cNvGraphicFramePr>
-              <a:graphicFrameLocks xmlns:a="http://schemas.openxmlformats.org/drawingml/2006/main" noChangeAspect="1"/>
-            </wp:cNvGraphicFramePr>
-            <a:graphic xmlns:a="http://schemas.openxmlformats.org/drawingml/2006/main">
-              <a:graphicData uri="http://schemas.openxmlformats.org/drawingml/2006/picture">
-                <pic:pic xmlns:pic="http://schemas.openxmlformats.org/drawingml/2006/picture">
-                  <pic:nvPicPr>
-                    <pic:cNvPr id="6" name="Ocorrencia Sequencia.png"/>
-                    <pic:cNvPicPr/>
-                  </pic:nvPicPr>
-                  <pic:blipFill>
-                    <a:blip r:embed="rId31">
-                      <a:extLst>
-                        <a:ext uri="{28A0092B-C50C-407E-A947-70E740481C1C}">
-                          <a14:useLocalDpi xmlns:a14="http://schemas.microsoft.com/office/drawing/2010/main" val="0"/>
-                        </a:ext>
-                      </a:extLst>
-                    </a:blip>
-                    <a:stretch>
-                      <a:fillRect/>
-                    </a:stretch>
-                  </pic:blipFill>
-                  <pic:spPr>
-                    <a:xfrm>
-                      <a:off x="0" y="0"/>
-                      <a:ext cx="5940425" cy="3765550"/>
-                    </a:xfrm>
-                    <a:prstGeom prst="rect">
-                      <a:avLst/>
-                    </a:prstGeom>
-                  </pic:spPr>
-                </pic:pic>
-              </a:graphicData>
-            </a:graphic>
-          </wp:inline>
-        </w:drawing>
-      </w:r>
-      <w:r>
-        <w:rPr>
-          <w:noProof/>
-        </w:rPr>
-        <w:lastRenderedPageBreak/>
-        <w:drawing>
-          <wp:inline distT="0" distB="0" distL="0" distR="0" wp14:anchorId="17B7E2C1" wp14:editId="0482CE93">
-            <wp:extent cx="5940425" cy="4711700"/>
-            <wp:effectExtent l="0" t="0" r="0" b="0"/>
-            <wp:docPr id="7" name="Imagem 7"/>
-            <wp:cNvGraphicFramePr>
-              <a:graphicFrameLocks xmlns:a="http://schemas.openxmlformats.org/drawingml/2006/main" noChangeAspect="1"/>
-            </wp:cNvGraphicFramePr>
-            <a:graphic xmlns:a="http://schemas.openxmlformats.org/drawingml/2006/main">
-              <a:graphicData uri="http://schemas.openxmlformats.org/drawingml/2006/picture">
-                <pic:pic xmlns:pic="http://schemas.openxmlformats.org/drawingml/2006/picture">
-                  <pic:nvPicPr>
-                    <pic:cNvPr id="7" name="OCORRENCIAVisualiza.png"/>
-                    <pic:cNvPicPr/>
-                  </pic:nvPicPr>
-                  <pic:blipFill>
-                    <a:blip r:embed="rId32">
-                      <a:extLst>
-                        <a:ext uri="{28A0092B-C50C-407E-A947-70E740481C1C}">
-                          <a14:useLocalDpi xmlns:a14="http://schemas.microsoft.com/office/drawing/2010/main" val="0"/>
-                        </a:ext>
-                      </a:extLst>
-                    </a:blip>
-                    <a:stretch>
-                      <a:fillRect/>
-                    </a:stretch>
-                  </pic:blipFill>
-                  <pic:spPr>
-                    <a:xfrm>
-                      <a:off x="0" y="0"/>
-                      <a:ext cx="5940425" cy="4711700"/>
-                    </a:xfrm>
-                    <a:prstGeom prst="rect">
-                      <a:avLst/>
-                    </a:prstGeom>
-                  </pic:spPr>
-                </pic:pic>
-              </a:graphicData>
-            </a:graphic>
-          </wp:inline>
-        </w:drawing>
-      </w:r>
-      <w:r>
-        <w:rPr>
-          <w:noProof/>
-        </w:rPr>
-        <w:drawing>
-          <wp:inline distT="0" distB="0" distL="0" distR="0" wp14:anchorId="293B8351" wp14:editId="6B2990D1">
-            <wp:extent cx="5940425" cy="3765550"/>
-            <wp:effectExtent l="0" t="0" r="0" b="0"/>
-            <wp:docPr id="8" name="Imagem 8"/>
-            <wp:cNvGraphicFramePr>
-              <a:graphicFrameLocks xmlns:a="http://schemas.openxmlformats.org/drawingml/2006/main" noChangeAspect="1"/>
-            </wp:cNvGraphicFramePr>
-            <a:graphic xmlns:a="http://schemas.openxmlformats.org/drawingml/2006/main">
-              <a:graphicData uri="http://schemas.openxmlformats.org/drawingml/2006/picture">
-                <pic:pic xmlns:pic="http://schemas.openxmlformats.org/drawingml/2006/picture">
-                  <pic:nvPicPr>
-                    <pic:cNvPr id="8" name="TAREFA.png"/>
-                    <pic:cNvPicPr/>
-                  </pic:nvPicPr>
-                  <pic:blipFill>
-                    <a:blip r:embed="rId33">
-                      <a:extLst>
-                        <a:ext uri="{28A0092B-C50C-407E-A947-70E740481C1C}">
-                          <a14:useLocalDpi xmlns:a14="http://schemas.microsoft.com/office/drawing/2010/main" val="0"/>
-                        </a:ext>
-                      </a:extLst>
-                    </a:blip>
-                    <a:stretch>
-                      <a:fillRect/>
-                    </a:stretch>
-                  </pic:blipFill>
-                  <pic:spPr>
-                    <a:xfrm>
-                      <a:off x="0" y="0"/>
-                      <a:ext cx="5940425" cy="3765550"/>
-                    </a:xfrm>
-                    <a:prstGeom prst="rect">
-                      <a:avLst/>
-                    </a:prstGeom>
-                  </pic:spPr>
-                </pic:pic>
-              </a:graphicData>
-            </a:graphic>
-          </wp:inline>
-        </w:drawing>
-      </w:r>
-      <w:r>
-        <w:rPr>
-          <w:noProof/>
-        </w:rPr>
-        <w:lastRenderedPageBreak/>
-        <w:drawing>
-          <wp:inline distT="0" distB="0" distL="0" distR="0" wp14:anchorId="34A58C53" wp14:editId="4E05234B">
-            <wp:extent cx="5940425" cy="3765550"/>
-            <wp:effectExtent l="0" t="0" r="0" b="0"/>
-            <wp:docPr id="9" name="Imagem 9"/>
-            <wp:cNvGraphicFramePr>
-              <a:graphicFrameLocks xmlns:a="http://schemas.openxmlformats.org/drawingml/2006/main" noChangeAspect="1"/>
-            </wp:cNvGraphicFramePr>
-            <a:graphic xmlns:a="http://schemas.openxmlformats.org/drawingml/2006/main">
-              <a:graphicData uri="http://schemas.openxmlformats.org/drawingml/2006/picture">
-                <pic:pic xmlns:pic="http://schemas.openxmlformats.org/drawingml/2006/picture">
-                  <pic:nvPicPr>
-                    <pic:cNvPr id="9" name="TAREFAVisualiza.png"/>
-                    <pic:cNvPicPr/>
-                  </pic:nvPicPr>
-                  <pic:blipFill>
-                    <a:blip r:embed="rId34">
-                      <a:extLst>
-                        <a:ext uri="{28A0092B-C50C-407E-A947-70E740481C1C}">
-                          <a14:useLocalDpi xmlns:a14="http://schemas.microsoft.com/office/drawing/2010/main" val="0"/>
-                        </a:ext>
-                      </a:extLst>
-                    </a:blip>
-                    <a:stretch>
-                      <a:fillRect/>
-                    </a:stretch>
-                  </pic:blipFill>
-                  <pic:spPr>
-                    <a:xfrm>
-                      <a:off x="0" y="0"/>
-                      <a:ext cx="5940425" cy="3765550"/>
-                    </a:xfrm>
-                    <a:prstGeom prst="rect">
-                      <a:avLst/>
-                    </a:prstGeom>
-                  </pic:spPr>
-                </pic:pic>
-              </a:graphicData>
-            </a:graphic>
-          </wp:inline>
-        </w:drawing>
-      </w:r>
-    </w:p>
     <w:p/>
     <w:p/>
     <w:p/>
@@ -25868,12 +25853,11 @@
       <w:pPr>
         <w:pStyle w:val="Ttulo3"/>
       </w:pPr>
-      <w:bookmarkStart w:id="117" w:name="_Toc401425091"/>
-      <w:r>
-        <w:lastRenderedPageBreak/>
+      <w:bookmarkStart w:id="116" w:name="_Toc401425091"/>
+      <w:r>
         <w:t>Alta Fidelidade</w:t>
       </w:r>
-      <w:bookmarkEnd w:id="117"/>
+      <w:bookmarkEnd w:id="116"/>
     </w:p>
     <w:p>
       <w:pPr>
@@ -25985,11 +25969,11 @@
       <w:pPr>
         <w:pStyle w:val="Ttulo2"/>
       </w:pPr>
-      <w:bookmarkStart w:id="118" w:name="_Toc401425092"/>
+      <w:bookmarkStart w:id="117" w:name="_Toc401425092"/>
       <w:r>
         <w:t>Projeto do Banco de Dados</w:t>
       </w:r>
-      <w:bookmarkEnd w:id="118"/>
+      <w:bookmarkEnd w:id="117"/>
     </w:p>
     <w:p>
       <w:pPr>
@@ -26009,14 +25993,14 @@
       <w:pPr>
         <w:pStyle w:val="Ttulo3"/>
       </w:pPr>
-      <w:bookmarkStart w:id="119" w:name="_Toc269829200"/>
-      <w:bookmarkStart w:id="120" w:name="_Toc401425093"/>
+      <w:bookmarkStart w:id="118" w:name="_Toc269829200"/>
+      <w:bookmarkStart w:id="119" w:name="_Toc401425093"/>
       <w:r>
         <w:lastRenderedPageBreak/>
         <w:t>Modelo Conceitual</w:t>
       </w:r>
+      <w:bookmarkEnd w:id="118"/>
       <w:bookmarkEnd w:id="119"/>
-      <w:bookmarkEnd w:id="120"/>
     </w:p>
     <w:p>
       <w:r>
@@ -26070,8 +26054,8 @@
       <w:pPr>
         <w:pStyle w:val="Legenda"/>
       </w:pPr>
-      <w:bookmarkStart w:id="121" w:name="_Toc269988822"/>
-      <w:bookmarkStart w:id="122" w:name="_Toc399581146"/>
+      <w:bookmarkStart w:id="120" w:name="_Toc269988822"/>
+      <w:bookmarkStart w:id="121" w:name="_Toc399581146"/>
       <w:r>
         <w:t xml:space="preserve">Figura </w:t>
       </w:r>
@@ -26096,20 +26080,20 @@
       <w:r>
         <w:t xml:space="preserve"> - Diagrama Entidade Relacionamento gerado pela ferramenta brModelo v. 2.0</w:t>
       </w:r>
+      <w:bookmarkEnd w:id="120"/>
       <w:bookmarkEnd w:id="121"/>
-      <w:bookmarkEnd w:id="122"/>
     </w:p>
     <w:p/>
     <w:p>
       <w:pPr>
         <w:pStyle w:val="Ttulo3"/>
       </w:pPr>
-      <w:bookmarkStart w:id="123" w:name="_Toc401425094"/>
+      <w:bookmarkStart w:id="122" w:name="_Toc401425094"/>
       <w:r>
         <w:lastRenderedPageBreak/>
         <w:t>Modelo Lógico</w:t>
       </w:r>
-      <w:bookmarkEnd w:id="123"/>
+      <w:bookmarkEnd w:id="122"/>
     </w:p>
     <w:p>
       <w:r>
@@ -26163,8 +26147,8 @@
       <w:pPr>
         <w:pStyle w:val="Legenda"/>
       </w:pPr>
-      <w:bookmarkStart w:id="124" w:name="_Toc269988823"/>
-      <w:bookmarkStart w:id="125" w:name="_Toc399581147"/>
+      <w:bookmarkStart w:id="123" w:name="_Toc269988823"/>
+      <w:bookmarkStart w:id="124" w:name="_Toc399581147"/>
       <w:r>
         <w:t xml:space="preserve">Figura </w:t>
       </w:r>
@@ -26189,18 +26173,18 @@
       <w:r>
         <w:t>3 - Modelo Lógico</w:t>
       </w:r>
+      <w:bookmarkEnd w:id="123"/>
       <w:bookmarkEnd w:id="124"/>
+    </w:p>
+    <w:p>
+      <w:pPr>
+        <w:pStyle w:val="Ttulo2"/>
+      </w:pPr>
+      <w:bookmarkStart w:id="125" w:name="_Toc401425095"/>
+      <w:r>
+        <w:t>Inspeção de Usabilidade</w:t>
+      </w:r>
       <w:bookmarkEnd w:id="125"/>
-    </w:p>
-    <w:p>
-      <w:pPr>
-        <w:pStyle w:val="Ttulo2"/>
-      </w:pPr>
-      <w:bookmarkStart w:id="126" w:name="_Toc401425095"/>
-      <w:r>
-        <w:t>Inspeção de Usabilidade</w:t>
-      </w:r>
-      <w:bookmarkEnd w:id="126"/>
     </w:p>
     <w:p/>
     <w:p>
@@ -26331,7 +26315,7 @@
           <w:highlight w:val="yellow"/>
         </w:rPr>
       </w:pPr>
-      <w:bookmarkStart w:id="127" w:name="_Toc348899628"/>
+      <w:bookmarkStart w:id="126" w:name="_Toc348899628"/>
       <w:r>
         <w:t xml:space="preserve">Tabela </w:t>
       </w:r>
@@ -26362,7 +26346,7 @@
       <w:r>
         <w:t xml:space="preserve"> de Problemas Encontrados</w:t>
       </w:r>
-      <w:bookmarkEnd w:id="127"/>
+      <w:bookmarkEnd w:id="126"/>
     </w:p>
     <w:tbl>
       <w:tblPr>
@@ -28701,12 +28685,12 @@
         <w:pStyle w:val="Ttulo1"/>
         <w:pageBreakBefore/>
       </w:pPr>
-      <w:bookmarkStart w:id="128" w:name="_Toc401425096"/>
+      <w:bookmarkStart w:id="127" w:name="_Toc401425096"/>
       <w:r>
         <w:lastRenderedPageBreak/>
         <w:t>Configuração</w:t>
       </w:r>
-      <w:bookmarkEnd w:id="128"/>
+      <w:bookmarkEnd w:id="127"/>
     </w:p>
     <w:p>
       <w:pPr>
@@ -28765,19 +28749,19 @@
         </w:rPr>
         <w:t xml:space="preserve">Os tópicos abaixo apresentam um exemplo de descrição da descrição </w:t>
       </w:r>
-      <w:commentRangeStart w:id="129"/>
+      <w:commentRangeStart w:id="128"/>
       <w:r>
         <w:rPr>
           <w:color w:val="0000FF"/>
         </w:rPr>
         <w:t>necessária</w:t>
       </w:r>
-      <w:commentRangeEnd w:id="129"/>
+      <w:commentRangeEnd w:id="128"/>
       <w:r>
         <w:rPr>
           <w:rStyle w:val="Refdecomentrio"/>
         </w:rPr>
-        <w:commentReference w:id="129"/>
+        <w:commentReference w:id="128"/>
       </w:r>
       <w:r>
         <w:rPr>
@@ -28791,13 +28775,13 @@
       <w:pPr>
         <w:pStyle w:val="Ttulo2"/>
       </w:pPr>
-      <w:bookmarkStart w:id="130" w:name="_Toc358128397"/>
-      <w:bookmarkStart w:id="131" w:name="_Toc401425097"/>
+      <w:bookmarkStart w:id="129" w:name="_Toc358128397"/>
+      <w:bookmarkStart w:id="130" w:name="_Toc401425097"/>
       <w:r>
         <w:t>Requisitos Mínimos de Hardware</w:t>
       </w:r>
+      <w:bookmarkEnd w:id="129"/>
       <w:bookmarkEnd w:id="130"/>
-      <w:bookmarkEnd w:id="131"/>
     </w:p>
     <w:p>
       <w:pPr>
@@ -28908,13 +28892,13 @@
       <w:pPr>
         <w:pStyle w:val="Ttulo2"/>
       </w:pPr>
-      <w:bookmarkStart w:id="132" w:name="_Toc358128398"/>
-      <w:bookmarkStart w:id="133" w:name="_Toc401425098"/>
+      <w:bookmarkStart w:id="131" w:name="_Toc358128398"/>
+      <w:bookmarkStart w:id="132" w:name="_Toc401425098"/>
       <w:r>
         <w:t>Requisitos Mínimos de Software</w:t>
       </w:r>
+      <w:bookmarkEnd w:id="131"/>
       <w:bookmarkEnd w:id="132"/>
-      <w:bookmarkEnd w:id="133"/>
     </w:p>
     <w:p>
       <w:pPr>
@@ -29073,13 +29057,13 @@
       <w:pPr>
         <w:pStyle w:val="Ttulo2"/>
       </w:pPr>
-      <w:bookmarkStart w:id="134" w:name="_Toc358128399"/>
-      <w:bookmarkStart w:id="135" w:name="_Toc401425099"/>
+      <w:bookmarkStart w:id="133" w:name="_Toc358128399"/>
+      <w:bookmarkStart w:id="134" w:name="_Toc401425099"/>
       <w:r>
         <w:t>Guia de instalação do sistema</w:t>
       </w:r>
+      <w:bookmarkEnd w:id="133"/>
       <w:bookmarkEnd w:id="134"/>
-      <w:bookmarkEnd w:id="135"/>
     </w:p>
     <w:p>
       <w:pPr>
@@ -29353,19 +29337,19 @@
         <w:pStyle w:val="Ttulo1"/>
         <w:pageBreakBefore/>
       </w:pPr>
-      <w:bookmarkStart w:id="136" w:name="_Toc269327113"/>
-      <w:bookmarkStart w:id="137" w:name="_Toc269327236"/>
-      <w:bookmarkStart w:id="138" w:name="_Toc401425100"/>
+      <w:bookmarkStart w:id="135" w:name="_Toc269327113"/>
+      <w:bookmarkStart w:id="136" w:name="_Toc269327236"/>
+      <w:bookmarkStart w:id="137" w:name="_Toc401425100"/>
       <w:r>
         <w:lastRenderedPageBreak/>
         <w:t>C</w:t>
       </w:r>
+      <w:bookmarkEnd w:id="135"/>
       <w:bookmarkEnd w:id="136"/>
+      <w:r>
+        <w:t>onclusão</w:t>
+      </w:r>
       <w:bookmarkEnd w:id="137"/>
-      <w:r>
-        <w:t>onclusão</w:t>
-      </w:r>
-      <w:bookmarkEnd w:id="138"/>
     </w:p>
     <w:p>
       <w:pPr>
@@ -29476,18 +29460,18 @@
         <w:pageBreakBefore/>
         <w:ind w:left="431" w:hanging="431"/>
       </w:pPr>
-      <w:bookmarkStart w:id="139" w:name="_Toc283537221"/>
-      <w:bookmarkStart w:id="140" w:name="_Toc296795852"/>
-      <w:bookmarkStart w:id="141" w:name="_Toc301444698"/>
-      <w:bookmarkStart w:id="142" w:name="_Toc401425101"/>
+      <w:bookmarkStart w:id="138" w:name="_Toc283537221"/>
+      <w:bookmarkStart w:id="139" w:name="_Toc296795852"/>
+      <w:bookmarkStart w:id="140" w:name="_Toc301444698"/>
+      <w:bookmarkStart w:id="141" w:name="_Toc401425101"/>
       <w:r>
         <w:lastRenderedPageBreak/>
         <w:t>Bibliografia</w:t>
       </w:r>
+      <w:bookmarkEnd w:id="138"/>
       <w:bookmarkEnd w:id="139"/>
       <w:bookmarkEnd w:id="140"/>
       <w:bookmarkEnd w:id="141"/>
-      <w:bookmarkEnd w:id="142"/>
     </w:p>
     <w:p>
       <w:pPr>
@@ -29585,7 +29569,7 @@
       <w:pPr>
         <w:pStyle w:val="Ttulo1"/>
       </w:pPr>
-      <w:bookmarkStart w:id="143" w:name="_Toc401425102"/>
+      <w:bookmarkStart w:id="142" w:name="_Toc401425102"/>
       <w:r>
         <w:lastRenderedPageBreak/>
         <w:t>Anexo</w:t>
@@ -29593,7 +29577,7 @@
       <w:r>
         <w:t xml:space="preserve"> A</w:t>
       </w:r>
-      <w:bookmarkEnd w:id="143"/>
+      <w:bookmarkEnd w:id="142"/>
     </w:p>
     <w:p/>
     <w:p/>
@@ -29743,7 +29727,7 @@
       </w:r>
     </w:p>
   </w:comment>
-  <w:comment w:id="108" w:author="Joao Ronaldo" w:date="2014-10-26T12:42:00Z" w:initials="JR">
+  <w:comment w:id="109" w:author="Joao Ronaldo" w:date="2014-10-26T12:42:00Z" w:initials="JR">
     <w:p>
       <w:pPr>
         <w:pStyle w:val="Textodecomentrio"/>
@@ -29759,7 +29743,7 @@
       </w:r>
     </w:p>
   </w:comment>
-  <w:comment w:id="110" w:author="admlab" w:date="2014-09-15T18:40:00Z" w:initials="a">
+  <w:comment w:id="111" w:author="admlab" w:date="2014-09-15T18:40:00Z" w:initials="a">
     <w:p>
       <w:pPr>
         <w:pStyle w:val="Textodecomentrio"/>
@@ -29775,7 +29759,7 @@
       </w:r>
     </w:p>
   </w:comment>
-  <w:comment w:id="111" w:author="admlab" w:date="2014-09-15T18:39:00Z" w:initials="a">
+  <w:comment w:id="112" w:author="admlab" w:date="2014-09-15T18:39:00Z" w:initials="a">
     <w:p>
       <w:pPr>
         <w:pStyle w:val="Textodecomentrio"/>
@@ -29807,36 +29791,7 @@
       </w:r>
     </w:p>
   </w:comment>
-  <w:comment w:id="116" w:author="admlab" w:date="2014-10-27T22:01:00Z" w:initials="a">
-    <w:p>
-      <w:pPr>
-        <w:pStyle w:val="Textodecomentrio"/>
-      </w:pPr>
-      <w:r>
-        <w:rPr>
-          <w:rStyle w:val="Refdecomentrio"/>
-        </w:rPr>
-        <w:annotationRef/>
-      </w:r>
-      <w:r>
-        <w:t>O Serlevt busca no Dao que retorna o BoletimVO</w:t>
-      </w:r>
-    </w:p>
-    <w:p>
-      <w:pPr>
-        <w:pStyle w:val="Textodecomentrio"/>
-      </w:pPr>
-    </w:p>
-    <w:p>
-      <w:pPr>
-        <w:pStyle w:val="Textodecomentrio"/>
-      </w:pPr>
-      <w:r>
-        <w:t>Rever todos.</w:t>
-      </w:r>
-    </w:p>
-  </w:comment>
-  <w:comment w:id="129" w:author="H&amp;G" w:date="2013-06-16T08:40:00Z" w:initials="h&amp;g">
+  <w:comment w:id="128" w:author="H&amp;G" w:date="2013-06-16T08:40:00Z" w:initials="h&amp;g">
     <w:p>
       <w:pPr>
         <w:pStyle w:val="Textodecomentrio"/>
@@ -29958,7 +29913,7 @@
       <w:rPr>
         <w:noProof/>
       </w:rPr>
-      <w:t>44</w:t>
+      <w:t>40</w:t>
     </w:r>
     <w:r>
       <w:rPr>
@@ -30022,7 +29977,7 @@
       <w:rPr>
         <w:noProof/>
       </w:rPr>
-      <w:t>68</w:t>
+      <w:t>69</w:t>
     </w:r>
     <w:r>
       <w:rPr>
@@ -34424,7 +34379,7 @@
 </file>
 
 <file path=customXml/itemProps1.xml><?xml version="1.0" encoding="utf-8"?>
-<ds:datastoreItem xmlns:ds="http://schemas.openxmlformats.org/officeDocument/2006/customXml" ds:itemID="{60024B54-392C-4F57-9ADC-E76BB104A68C}">
+<ds:datastoreItem xmlns:ds="http://schemas.openxmlformats.org/officeDocument/2006/customXml" ds:itemID="{F4E62F56-B6EA-48AA-AB09-08D12CBA360A}">
   <ds:schemaRefs>
     <ds:schemaRef ds:uri="http://schemas.openxmlformats.org/officeDocument/2006/bibliography"/>
   </ds:schemaRefs>

</xml_diff>

<commit_message>
- Inserido o tópico 5 : Configuração - Luis Fernando Brandão - Mudança no escopo : retirado CRUD Tarefas, substituidos por Inserir Aluno,Consultar Aluno, Inserir Responsável
</commit_message>
<xml_diff>
--- a/documentacao/G5_Documentacao2sem2014.docx
+++ b/documentacao/G5_Documentacao2sem2014.docx
@@ -10335,7 +10335,7 @@
           <v:shape id="_x0000_i1025" type="#_x0000_t75" style="width:437.25pt;height:317.25pt" o:ole="">
             <v:imagedata r:id="rId14" o:title=""/>
           </v:shape>
-          <o:OLEObject Type="Embed" ProgID="Word.Document.12" ShapeID="_x0000_i1025" DrawAspect="Content" ObjectID="_1476956998" r:id="rId15">
+          <o:OLEObject Type="Embed" ProgID="Word.Document.12" ShapeID="_x0000_i1025" DrawAspect="Content" ObjectID="_1476957348" r:id="rId15">
             <o:FieldCodes>\s</o:FieldCodes>
           </o:OLEObject>
         </w:object>
@@ -20637,6 +20637,8 @@
         <w:pStyle w:val="Ttulo2"/>
       </w:pPr>
       <w:bookmarkStart w:id="103" w:name="_Toc401425083"/>
+      <w:bookmarkStart w:id="104" w:name="_GoBack"/>
+      <w:bookmarkEnd w:id="104"/>
       <w:r>
         <w:t>Delimitando o Escopo do Sistema</w:t>
       </w:r>
@@ -20705,7 +20707,7 @@
         <w:pStyle w:val="Legenda"/>
         <w:keepNext/>
       </w:pPr>
-      <w:commentRangeStart w:id="104"/>
+      <w:commentRangeStart w:id="105"/>
       <w:r>
         <w:t xml:space="preserve">Tabela </w:t>
       </w:r>
@@ -20733,14 +20735,14 @@
       <w:r>
         <w:t>Escopo do Sistema</w:t>
       </w:r>
-      <w:commentRangeEnd w:id="104"/>
+      <w:commentRangeEnd w:id="105"/>
       <w:r>
         <w:rPr>
           <w:rStyle w:val="Refdecomentrio"/>
           <w:b w:val="0"/>
           <w:bCs w:val="0"/>
         </w:rPr>
-        <w:commentReference w:id="104"/>
+        <w:commentReference w:id="105"/>
       </w:r>
     </w:p>
     <w:tbl>
@@ -21233,7 +21235,7 @@
             <w:r>
               <w:t>Inserir Responsavel</w:t>
             </w:r>
-            <w:commentRangeStart w:id="105"/>
+            <w:commentRangeStart w:id="106"/>
           </w:p>
         </w:tc>
         <w:tc>
@@ -21260,12 +21262,12 @@
             <w:r>
               <w:t>Sim</w:t>
             </w:r>
-            <w:commentRangeEnd w:id="105"/>
+            <w:commentRangeEnd w:id="106"/>
             <w:r>
               <w:rPr>
                 <w:rStyle w:val="Refdecomentrio"/>
               </w:rPr>
-              <w:commentReference w:id="105"/>
+              <w:commentReference w:id="106"/>
             </w:r>
           </w:p>
         </w:tc>
@@ -21277,7 +21279,7 @@
       <w:pPr>
         <w:pStyle w:val="Ttulo2"/>
       </w:pPr>
-      <w:bookmarkStart w:id="106" w:name="_Toc401425084"/>
+      <w:bookmarkStart w:id="107" w:name="_Toc401425084"/>
       <w:r>
         <w:lastRenderedPageBreak/>
         <w:t>An</w:t>
@@ -21291,7 +21293,7 @@
       <w:r>
         <w:t>do Usuário</w:t>
       </w:r>
-      <w:bookmarkEnd w:id="106"/>
+      <w:bookmarkEnd w:id="107"/>
     </w:p>
     <w:p>
       <w:r>
@@ -21304,12 +21306,7 @@
         <w:t xml:space="preserve"> usuários através da análise de </w:t>
       </w:r>
       <w:r>
-        <w:t>competid</w:t>
-      </w:r>
-      <w:bookmarkStart w:id="107" w:name="_GoBack"/>
-      <w:bookmarkEnd w:id="107"/>
-      <w:r>
-        <w:t>ores, ao</w:t>
+        <w:t>competidores, ao</w:t>
       </w:r>
       <w:r>
         <w:t xml:space="preserve"> qual temos como exemplo para criação do nosso projeto. O concorrente em questão é o site de educação do estado de São Paulo.</w:t>
@@ -28802,93 +28799,21 @@
     <w:p>
       <w:pPr>
         <w:rPr>
-          <w:color w:val="0000FF"/>
-        </w:rPr>
-      </w:pPr>
-      <w:r>
-        <w:rPr>
-          <w:color w:val="0000FF"/>
-        </w:rPr>
-        <w:t xml:space="preserve">Descrever quais são os passos necessários para realizar a </w:t>
-      </w:r>
-      <w:r>
-        <w:rPr>
-          <w:color w:val="0000FF"/>
-        </w:rPr>
-        <w:t>configuração do sistema Web.</w:t>
-      </w:r>
-    </w:p>
-    <w:p>
-      <w:pPr>
-        <w:rPr>
-          <w:color w:val="0000FF"/>
-        </w:rPr>
-      </w:pPr>
-      <w:r>
-        <w:rPr>
-          <w:color w:val="0000FF"/>
-        </w:rPr>
-        <w:t>Neste item devem estar descritas informações de hardware e software recomendadas para instalação do sistema de modo que o ambiente possa ser reproduzido em ambiente de produção.</w:t>
-      </w:r>
-    </w:p>
-    <w:p>
-      <w:pPr>
-        <w:rPr>
-          <w:color w:val="0000FF"/>
-        </w:rPr>
-      </w:pPr>
-      <w:r>
-        <w:rPr>
-          <w:color w:val="0000FF"/>
-        </w:rPr>
-        <w:t>Descrever também os passos para tornar o sistema disponível para uso, mencionando inclusive passos para inicialização do servidor Web onde o sistema estará publicado.</w:t>
-      </w:r>
-    </w:p>
-    <w:p>
-      <w:pPr>
-        <w:rPr>
-          <w:color w:val="0000FF"/>
-        </w:rPr>
-      </w:pPr>
-      <w:r>
-        <w:rPr>
-          <w:color w:val="0000FF"/>
-        </w:rPr>
-        <w:t xml:space="preserve">Os tópicos abaixo apresentam um exemplo de descrição da descrição </w:t>
-      </w:r>
-      <w:commentRangeStart w:id="138"/>
-      <w:r>
-        <w:rPr>
-          <w:color w:val="0000FF"/>
-        </w:rPr>
-        <w:t>necessária</w:t>
-      </w:r>
-      <w:commentRangeEnd w:id="138"/>
-      <w:r>
-        <w:rPr>
-          <w:rStyle w:val="Refdecomentrio"/>
-        </w:rPr>
-        <w:commentReference w:id="138"/>
-      </w:r>
-      <w:r>
-        <w:rPr>
-          <w:color w:val="0000FF"/>
-        </w:rPr>
-        <w:t>.</w:t>
-      </w:r>
-    </w:p>
-    <w:p/>
+          <w:u w:val="single"/>
+        </w:rPr>
+      </w:pPr>
+    </w:p>
     <w:p>
       <w:pPr>
         <w:pStyle w:val="Ttulo2"/>
       </w:pPr>
-      <w:bookmarkStart w:id="139" w:name="_Toc358128397"/>
-      <w:bookmarkStart w:id="140" w:name="_Toc401425097"/>
+      <w:bookmarkStart w:id="138" w:name="_Toc358128397"/>
+      <w:bookmarkStart w:id="139" w:name="_Toc401425097"/>
       <w:r>
         <w:t>Requisitos Mínimos de Hardware</w:t>
       </w:r>
+      <w:bookmarkEnd w:id="138"/>
       <w:bookmarkEnd w:id="139"/>
-      <w:bookmarkEnd w:id="140"/>
     </w:p>
     <w:p>
       <w:pPr>
@@ -28990,13 +28915,13 @@
       <w:pPr>
         <w:pStyle w:val="Ttulo2"/>
       </w:pPr>
-      <w:bookmarkStart w:id="141" w:name="_Toc358128398"/>
-      <w:bookmarkStart w:id="142" w:name="_Toc401425098"/>
+      <w:bookmarkStart w:id="140" w:name="_Toc358128398"/>
+      <w:bookmarkStart w:id="141" w:name="_Toc401425098"/>
       <w:r>
         <w:t>Requisitos Mínimos de Software</w:t>
       </w:r>
+      <w:bookmarkEnd w:id="140"/>
       <w:bookmarkEnd w:id="141"/>
-      <w:bookmarkEnd w:id="142"/>
     </w:p>
     <w:p>
       <w:pPr>
@@ -29284,14 +29209,13 @@
       <w:pPr>
         <w:pStyle w:val="Ttulo2"/>
       </w:pPr>
-      <w:bookmarkStart w:id="143" w:name="_Toc358128399"/>
-      <w:bookmarkStart w:id="144" w:name="_Toc401425099"/>
-      <w:r>
-        <w:lastRenderedPageBreak/>
+      <w:bookmarkStart w:id="142" w:name="_Toc358128399"/>
+      <w:bookmarkStart w:id="143" w:name="_Toc401425099"/>
+      <w:r>
         <w:t>Guia de instalação do sistema</w:t>
       </w:r>
+      <w:bookmarkEnd w:id="142"/>
       <w:bookmarkEnd w:id="143"/>
-      <w:bookmarkEnd w:id="144"/>
     </w:p>
     <w:p>
       <w:pPr>
@@ -29410,6 +29334,7 @@
           <w:sz w:val="24"/>
           <w:szCs w:val="24"/>
         </w:rPr>
+        <w:lastRenderedPageBreak/>
         <w:t>Deve-se executar através do prompt de comando do Windows, a partir da pasta raiz (normalmente C:), o arquivo GAEDInstalar que encontra-se na pasta \DW\Instalacao.</w:t>
       </w:r>
     </w:p>
@@ -29520,19 +29445,19 @@
         <w:pStyle w:val="Ttulo1"/>
         <w:pageBreakBefore/>
       </w:pPr>
-      <w:bookmarkStart w:id="145" w:name="_Toc269327113"/>
-      <w:bookmarkStart w:id="146" w:name="_Toc269327236"/>
-      <w:bookmarkStart w:id="147" w:name="_Toc401425100"/>
+      <w:bookmarkStart w:id="144" w:name="_Toc269327113"/>
+      <w:bookmarkStart w:id="145" w:name="_Toc269327236"/>
+      <w:bookmarkStart w:id="146" w:name="_Toc401425100"/>
       <w:r>
         <w:lastRenderedPageBreak/>
         <w:t>C</w:t>
       </w:r>
+      <w:bookmarkEnd w:id="144"/>
       <w:bookmarkEnd w:id="145"/>
+      <w:r>
+        <w:t>onclusão</w:t>
+      </w:r>
       <w:bookmarkEnd w:id="146"/>
-      <w:r>
-        <w:t>onclusão</w:t>
-      </w:r>
-      <w:bookmarkEnd w:id="147"/>
     </w:p>
     <w:p>
       <w:pPr>
@@ -29643,18 +29568,18 @@
         <w:pageBreakBefore/>
         <w:ind w:left="431" w:hanging="431"/>
       </w:pPr>
-      <w:bookmarkStart w:id="148" w:name="_Toc283537221"/>
-      <w:bookmarkStart w:id="149" w:name="_Toc296795852"/>
-      <w:bookmarkStart w:id="150" w:name="_Toc301444698"/>
-      <w:bookmarkStart w:id="151" w:name="_Toc401425101"/>
+      <w:bookmarkStart w:id="147" w:name="_Toc283537221"/>
+      <w:bookmarkStart w:id="148" w:name="_Toc296795852"/>
+      <w:bookmarkStart w:id="149" w:name="_Toc301444698"/>
+      <w:bookmarkStart w:id="150" w:name="_Toc401425101"/>
       <w:r>
         <w:lastRenderedPageBreak/>
         <w:t>Bibliografia</w:t>
       </w:r>
+      <w:bookmarkEnd w:id="147"/>
       <w:bookmarkEnd w:id="148"/>
       <w:bookmarkEnd w:id="149"/>
       <w:bookmarkEnd w:id="150"/>
-      <w:bookmarkEnd w:id="151"/>
     </w:p>
     <w:p>
       <w:pPr>
@@ -29752,7 +29677,7 @@
       <w:pPr>
         <w:pStyle w:val="Ttulo1"/>
       </w:pPr>
-      <w:bookmarkStart w:id="152" w:name="_Toc401425102"/>
+      <w:bookmarkStart w:id="151" w:name="_Toc401425102"/>
       <w:r>
         <w:lastRenderedPageBreak/>
         <w:t>Anexo</w:t>
@@ -29760,7 +29685,7 @@
       <w:r>
         <w:t xml:space="preserve"> A</w:t>
       </w:r>
-      <w:bookmarkEnd w:id="152"/>
+      <w:bookmarkEnd w:id="151"/>
     </w:p>
     <w:p/>
     <w:p/>
@@ -29910,7 +29835,7 @@
       </w:r>
     </w:p>
   </w:comment>
-  <w:comment w:id="104" w:author="admlab" w:date="2014-11-03T21:46:00Z" w:initials="a">
+  <w:comment w:id="105" w:author="admlab" w:date="2014-11-03T21:46:00Z" w:initials="a">
     <w:p>
       <w:pPr>
         <w:pStyle w:val="Textodecomentrio"/>
@@ -29926,7 +29851,7 @@
       </w:r>
     </w:p>
   </w:comment>
-  <w:comment w:id="105" w:author="admlab" w:date="2014-11-03T21:46:00Z" w:initials="a">
+  <w:comment w:id="106" w:author="admlab" w:date="2014-11-03T21:46:00Z" w:initials="a">
     <w:p>
       <w:pPr>
         <w:pStyle w:val="Textodecomentrio"/>
@@ -30131,51 +30056,6 @@
       </w:r>
       <w:r>
         <w:t>Imagem fora das margens da página</w:t>
-      </w:r>
-    </w:p>
-  </w:comment>
-  <w:comment w:id="138" w:author="H&amp;G" w:date="2013-06-16T08:40:00Z" w:initials="h&amp;g">
-    <w:p>
-      <w:pPr>
-        <w:pStyle w:val="Textodecomentrio"/>
-      </w:pPr>
-      <w:r>
-        <w:rPr>
-          <w:rStyle w:val="Refdecomentrio"/>
-        </w:rPr>
-        <w:annotationRef/>
-      </w:r>
-      <w:r>
-        <w:t xml:space="preserve">Prof João. </w:t>
-      </w:r>
-    </w:p>
-    <w:p>
-      <w:pPr>
-        <w:pStyle w:val="Textodecomentrio"/>
-      </w:pPr>
-      <w:r>
-        <w:t>WEB:</w:t>
-      </w:r>
-    </w:p>
-    <w:p>
-      <w:pPr>
-        <w:pStyle w:val="Textodecomentrio"/>
-      </w:pPr>
-    </w:p>
-    <w:p>
-      <w:pPr>
-        <w:pStyle w:val="Textodecomentrio"/>
-      </w:pPr>
-      <w:r>
-        <w:t>Boa parte dos trabalhos continham os itens 5.1, 5.2 e 5.3 abaixo, alguns não !!!</w:t>
-      </w:r>
-    </w:p>
-    <w:p>
-      <w:pPr>
-        <w:pStyle w:val="Textodecomentrio"/>
-      </w:pPr>
-      <w:r>
-        <w:t>Como forma de apoio  recomendo que os tópicos sejam acrescentados ao modelo.</w:t>
       </w:r>
     </w:p>
   </w:comment>
@@ -34722,7 +34602,7 @@
 </file>
 
 <file path=customXml/itemProps1.xml><?xml version="1.0" encoding="utf-8"?>
-<ds:datastoreItem xmlns:ds="http://schemas.openxmlformats.org/officeDocument/2006/customXml" ds:itemID="{F50C2659-8839-467B-99D5-2A2DBF5239C2}">
+<ds:datastoreItem xmlns:ds="http://schemas.openxmlformats.org/officeDocument/2006/customXml" ds:itemID="{AC7548F1-87DA-46D3-8191-DE2A65B0CCCE}">
   <ds:schemaRefs>
     <ds:schemaRef ds:uri="http://schemas.openxmlformats.org/officeDocument/2006/bibliography"/>
   </ds:schemaRefs>

</xml_diff>

<commit_message>
- Inserido os prototipos de baixa e alta (novamente)
</commit_message>
<xml_diff>
--- a/documentacao/G5_Documentacao2sem2014.docx
+++ b/documentacao/G5_Documentacao2sem2014.docx
@@ -1,6 +1,6 @@
 
 <file path=word/document.xml><?xml version="1.0" encoding="utf-8"?>
-<w:document xmlns:ve="http://schemas.openxmlformats.org/markup-compatibility/2006" xmlns:o="urn:schemas-microsoft-com:office:office" xmlns:r="http://schemas.openxmlformats.org/officeDocument/2006/relationships" xmlns:m="http://schemas.openxmlformats.org/officeDocument/2006/math" xmlns:v="urn:schemas-microsoft-com:vml" xmlns:wp="http://schemas.openxmlformats.org/drawingml/2006/wordprocessingDrawing" xmlns:w10="urn:schemas-microsoft-com:office:word" xmlns:w="http://schemas.openxmlformats.org/wordprocessingml/2006/main" xmlns:wne="http://schemas.microsoft.com/office/word/2006/wordml">
+<w:document xmlns:wpc="http://schemas.microsoft.com/office/word/2010/wordprocessingCanvas" xmlns:mc="http://schemas.openxmlformats.org/markup-compatibility/2006" xmlns:o="urn:schemas-microsoft-com:office:office" xmlns:r="http://schemas.openxmlformats.org/officeDocument/2006/relationships" xmlns:m="http://schemas.openxmlformats.org/officeDocument/2006/math" xmlns:v="urn:schemas-microsoft-com:vml" xmlns:wp14="http://schemas.microsoft.com/office/word/2010/wordprocessingDrawing" xmlns:wp="http://schemas.openxmlformats.org/drawingml/2006/wordprocessingDrawing" xmlns:w10="urn:schemas-microsoft-com:office:word" xmlns:w="http://schemas.openxmlformats.org/wordprocessingml/2006/main" xmlns:w14="http://schemas.microsoft.com/office/word/2010/wordml" xmlns:wpg="http://schemas.microsoft.com/office/word/2010/wordprocessingGroup" xmlns:wpi="http://schemas.microsoft.com/office/word/2010/wordprocessingInk" xmlns:wne="http://schemas.microsoft.com/office/word/2006/wordml" xmlns:wps="http://schemas.microsoft.com/office/word/2010/wordprocessingShape" mc:Ignorable="w14 wp14">
   <w:body>
     <w:p>
       <w:pPr>
@@ -178,8 +178,8 @@
         <w:spacing w:line="240" w:lineRule="auto"/>
         <w:ind w:firstLine="0"/>
         <w:sectPr>
-          <w:headerReference w:type="default" r:id="rId8"/>
-          <w:headerReference w:type="first" r:id="rId9"/>
+          <w:headerReference w:type="default" r:id="rId9"/>
+          <w:headerReference w:type="first" r:id="rId10"/>
           <w:pgSz w:w="11907" w:h="16840" w:code="9"/>
           <w:pgMar w:top="1701" w:right="1134" w:bottom="1134" w:left="1701" w:header="1134" w:footer="0" w:gutter="0"/>
           <w:pgNumType w:start="1"/>
@@ -411,7 +411,7 @@
           <w:bCs/>
         </w:rPr>
         <w:sectPr>
-          <w:headerReference w:type="default" r:id="rId10"/>
+          <w:headerReference w:type="default" r:id="rId11"/>
           <w:pgSz w:w="11907" w:h="16840" w:code="9"/>
           <w:pgMar w:top="1701" w:right="1134" w:bottom="1134" w:left="1701" w:header="1134" w:footer="0" w:gutter="0"/>
           <w:pgNumType w:start="1"/>
@@ -1591,7 +1591,7 @@
           <w:lang w:val="en-US"/>
         </w:rPr>
         <w:sectPr>
-          <w:headerReference w:type="default" r:id="rId11"/>
+          <w:headerReference w:type="default" r:id="rId12"/>
           <w:pgSz w:w="11907" w:h="16840" w:code="9"/>
           <w:pgMar w:top="1701" w:right="927" w:bottom="1134" w:left="1701" w:header="1134" w:footer="0" w:gutter="0"/>
           <w:pgNumType w:start="12"/>
@@ -4437,7 +4437,7 @@
       <w:tblPr>
         <w:tblW w:w="0" w:type="auto"/>
         <w:tblInd w:w="-106" w:type="dxa"/>
-        <w:tblLook w:val="0000"/>
+        <w:tblLook w:val="0000" w:firstRow="0" w:lastRow="0" w:firstColumn="0" w:lastColumn="0" w:noHBand="0" w:noVBand="0"/>
       </w:tblPr>
       <w:tblGrid>
         <w:gridCol w:w="1809"/>
@@ -9357,8 +9357,8 @@
       <w:bookmarkStart w:id="18" w:name="_Toc452813581"/>
       <w:bookmarkStart w:id="19" w:name="_Toc447960005"/>
       <w:bookmarkStart w:id="20" w:name="_Toc18208268"/>
-      <w:bookmarkStart w:id="21" w:name="_Toc436203381"/>
-      <w:bookmarkStart w:id="22" w:name="_Toc404509924"/>
+      <w:bookmarkStart w:id="21" w:name="_Toc404509924"/>
+      <w:bookmarkStart w:id="22" w:name="_Toc436203381"/>
       <w:r>
         <w:rPr>
           <w:lang w:val="fr-FR"/>
@@ -9369,7 +9369,7 @@
       <w:bookmarkEnd w:id="18"/>
       <w:bookmarkEnd w:id="19"/>
       <w:bookmarkEnd w:id="20"/>
-      <w:bookmarkEnd w:id="22"/>
+      <w:bookmarkEnd w:id="21"/>
     </w:p>
     <w:p>
       <w:r>
@@ -9581,7 +9581,7 @@
           <w:insideV w:val="single" w:sz="6" w:space="0" w:color="000000"/>
         </w:tblBorders>
         <w:tblLayout w:type="fixed"/>
-        <w:tblLook w:val="0000"/>
+        <w:tblLook w:val="0000" w:firstRow="0" w:lastRow="0" w:firstColumn="0" w:lastColumn="0" w:noHBand="0" w:noVBand="0"/>
       </w:tblPr>
       <w:tblGrid>
         <w:gridCol w:w="2127"/>
@@ -10216,7 +10216,7 @@
           <w:insideV w:val="single" w:sz="6" w:space="0" w:color="000000"/>
         </w:tblBorders>
         <w:tblLayout w:type="fixed"/>
-        <w:tblLook w:val="0000"/>
+        <w:tblLook w:val="0000" w:firstRow="0" w:lastRow="0" w:firstColumn="0" w:lastColumn="0" w:noHBand="0" w:noVBand="0"/>
       </w:tblPr>
       <w:tblGrid>
         <w:gridCol w:w="1718"/>
@@ -11020,7 +11020,7 @@
           <w:insideV w:val="single" w:sz="6" w:space="0" w:color="000000"/>
         </w:tblBorders>
         <w:tblLayout w:type="fixed"/>
-        <w:tblLook w:val="0000"/>
+        <w:tblLook w:val="0000" w:firstRow="0" w:lastRow="0" w:firstColumn="0" w:lastColumn="0" w:noHBand="0" w:noVBand="0"/>
       </w:tblPr>
       <w:tblGrid>
         <w:gridCol w:w="2943"/>
@@ -12054,7 +12054,7 @@
       <w:bookmarkStart w:id="47" w:name="_Toc436203387"/>
       <w:bookmarkStart w:id="48" w:name="_Toc18208274"/>
       <w:bookmarkStart w:id="49" w:name="_Toc404509930"/>
-      <w:bookmarkEnd w:id="21"/>
+      <w:bookmarkEnd w:id="22"/>
       <w:r>
         <w:lastRenderedPageBreak/>
         <w:t xml:space="preserve">Visão </w:t>
@@ -12379,7 +12379,7 @@
           <w:insideH w:val="single" w:sz="4" w:space="0" w:color="auto"/>
           <w:insideV w:val="single" w:sz="4" w:space="0" w:color="auto"/>
         </w:tblBorders>
-        <w:tblLook w:val="01E0"/>
+        <w:tblLook w:val="01E0" w:firstRow="1" w:lastRow="1" w:firstColumn="1" w:lastColumn="1" w:noHBand="0" w:noVBand="0"/>
       </w:tblPr>
       <w:tblGrid>
         <w:gridCol w:w="976"/>
@@ -13235,10 +13235,10 @@
                     <pic:cNvPicPr/>
                   </pic:nvPicPr>
                   <pic:blipFill>
-                    <a:blip r:embed="rId12">
+                    <a:blip r:embed="rId13">
                       <a:extLst>
                         <a:ext uri="{28A0092B-C50C-407E-A947-70E740481C1C}">
-                          <a14:useLocalDpi xmlns="" xmlns:wpc="http://schemas.microsoft.com/office/word/2010/wordprocessingCanvas" xmlns:mc="http://schemas.openxmlformats.org/markup-compatibility/2006" xmlns:o="urn:schemas-microsoft-com:office:office" xmlns:v="urn:schemas-microsoft-com:vml" xmlns:wp14="http://schemas.microsoft.com/office/word/2010/wordprocessingDrawing" xmlns:w10="urn:schemas-microsoft-com:office:word" xmlns:w="http://schemas.openxmlformats.org/wordprocessingml/2006/main" xmlns:w14="http://schemas.microsoft.com/office/word/2010/wordml" xmlns:wpg="http://schemas.microsoft.com/office/word/2010/wordprocessingGroup" xmlns:wpi="http://schemas.microsoft.com/office/word/2010/wordprocessingInk" xmlns:wps="http://schemas.microsoft.com/office/word/2010/wordprocessingShape" xmlns:a14="http://schemas.microsoft.com/office/drawing/2010/main" val="0"/>
+                          <a14:useLocalDpi xmlns:a14="http://schemas.microsoft.com/office/drawing/2010/main" val="0"/>
                         </a:ext>
                       </a:extLst>
                     </a:blip>
@@ -13338,10 +13338,10 @@
                     <pic:cNvPicPr/>
                   </pic:nvPicPr>
                   <pic:blipFill>
-                    <a:blip r:embed="rId13">
+                    <a:blip r:embed="rId14">
                       <a:extLst>
                         <a:ext uri="{28A0092B-C50C-407E-A947-70E740481C1C}">
-                          <a14:useLocalDpi xmlns="" xmlns:wpc="http://schemas.microsoft.com/office/word/2010/wordprocessingCanvas" xmlns:mc="http://schemas.openxmlformats.org/markup-compatibility/2006" xmlns:o="urn:schemas-microsoft-com:office:office" xmlns:v="urn:schemas-microsoft-com:vml" xmlns:wp14="http://schemas.microsoft.com/office/word/2010/wordprocessingDrawing" xmlns:w10="urn:schemas-microsoft-com:office:word" xmlns:w="http://schemas.openxmlformats.org/wordprocessingml/2006/main" xmlns:w14="http://schemas.microsoft.com/office/word/2010/wordml" xmlns:wpg="http://schemas.microsoft.com/office/word/2010/wordprocessingGroup" xmlns:wpi="http://schemas.microsoft.com/office/word/2010/wordprocessingInk" xmlns:wps="http://schemas.microsoft.com/office/word/2010/wordprocessingShape" xmlns:a14="http://schemas.microsoft.com/office/drawing/2010/main" val="0"/>
+                          <a14:useLocalDpi xmlns:a14="http://schemas.microsoft.com/office/drawing/2010/main" val="0"/>
                         </a:ext>
                       </a:extLst>
                     </a:blip>
@@ -13444,10 +13444,10 @@
                     <pic:cNvPicPr/>
                   </pic:nvPicPr>
                   <pic:blipFill>
-                    <a:blip r:embed="rId14">
+                    <a:blip r:embed="rId15">
                       <a:extLst>
                         <a:ext uri="{28A0092B-C50C-407E-A947-70E740481C1C}">
-                          <a14:useLocalDpi xmlns="" xmlns:wpc="http://schemas.microsoft.com/office/word/2010/wordprocessingCanvas" xmlns:mc="http://schemas.openxmlformats.org/markup-compatibility/2006" xmlns:o="urn:schemas-microsoft-com:office:office" xmlns:v="urn:schemas-microsoft-com:vml" xmlns:wp14="http://schemas.microsoft.com/office/word/2010/wordprocessingDrawing" xmlns:w10="urn:schemas-microsoft-com:office:word" xmlns:w="http://schemas.openxmlformats.org/wordprocessingml/2006/main" xmlns:w14="http://schemas.microsoft.com/office/word/2010/wordml" xmlns:wpg="http://schemas.microsoft.com/office/word/2010/wordprocessingGroup" xmlns:wpi="http://schemas.microsoft.com/office/word/2010/wordprocessingInk" xmlns:wps="http://schemas.microsoft.com/office/word/2010/wordprocessingShape" xmlns:a14="http://schemas.microsoft.com/office/drawing/2010/main" val="0"/>
+                          <a14:useLocalDpi xmlns:a14="http://schemas.microsoft.com/office/drawing/2010/main" val="0"/>
                         </a:ext>
                       </a:extLst>
                     </a:blip>
@@ -13541,10 +13541,10 @@
                     <pic:cNvPicPr/>
                   </pic:nvPicPr>
                   <pic:blipFill>
-                    <a:blip r:embed="rId15">
+                    <a:blip r:embed="rId16">
                       <a:extLst>
                         <a:ext uri="{28A0092B-C50C-407E-A947-70E740481C1C}">
-                          <a14:useLocalDpi xmlns="" xmlns:wpc="http://schemas.microsoft.com/office/word/2010/wordprocessingCanvas" xmlns:mc="http://schemas.openxmlformats.org/markup-compatibility/2006" xmlns:o="urn:schemas-microsoft-com:office:office" xmlns:v="urn:schemas-microsoft-com:vml" xmlns:wp14="http://schemas.microsoft.com/office/word/2010/wordprocessingDrawing" xmlns:w10="urn:schemas-microsoft-com:office:word" xmlns:w="http://schemas.openxmlformats.org/wordprocessingml/2006/main" xmlns:w14="http://schemas.microsoft.com/office/word/2010/wordml" xmlns:wpg="http://schemas.microsoft.com/office/word/2010/wordprocessingGroup" xmlns:wpi="http://schemas.microsoft.com/office/word/2010/wordprocessingInk" xmlns:wps="http://schemas.microsoft.com/office/word/2010/wordprocessingShape" xmlns:a14="http://schemas.microsoft.com/office/drawing/2010/main" val="0"/>
+                          <a14:useLocalDpi xmlns:a14="http://schemas.microsoft.com/office/drawing/2010/main" val="0"/>
                         </a:ext>
                       </a:extLst>
                     </a:blip>
@@ -13637,10 +13637,10 @@
                     <pic:cNvPicPr/>
                   </pic:nvPicPr>
                   <pic:blipFill>
-                    <a:blip r:embed="rId16">
+                    <a:blip r:embed="rId17">
                       <a:extLst>
                         <a:ext uri="{28A0092B-C50C-407E-A947-70E740481C1C}">
-                          <a14:useLocalDpi xmlns="" xmlns:wpc="http://schemas.microsoft.com/office/word/2010/wordprocessingCanvas" xmlns:mc="http://schemas.openxmlformats.org/markup-compatibility/2006" xmlns:o="urn:schemas-microsoft-com:office:office" xmlns:v="urn:schemas-microsoft-com:vml" xmlns:wp14="http://schemas.microsoft.com/office/word/2010/wordprocessingDrawing" xmlns:w10="urn:schemas-microsoft-com:office:word" xmlns:w="http://schemas.openxmlformats.org/wordprocessingml/2006/main" xmlns:w14="http://schemas.microsoft.com/office/word/2010/wordml" xmlns:wpg="http://schemas.microsoft.com/office/word/2010/wordprocessingGroup" xmlns:wpi="http://schemas.microsoft.com/office/word/2010/wordprocessingInk" xmlns:wps="http://schemas.microsoft.com/office/word/2010/wordprocessingShape" xmlns:a14="http://schemas.microsoft.com/office/drawing/2010/main" val="0"/>
+                          <a14:useLocalDpi xmlns:a14="http://schemas.microsoft.com/office/drawing/2010/main" val="0"/>
                         </a:ext>
                       </a:extLst>
                     </a:blip>
@@ -13765,7 +13765,7 @@
           <w:insideH w:val="single" w:sz="4" w:space="0" w:color="000000"/>
           <w:insideV w:val="single" w:sz="4" w:space="0" w:color="000000"/>
         </w:tblBorders>
-        <w:tblLook w:val="04A0"/>
+        <w:tblLook w:val="04A0" w:firstRow="1" w:lastRow="0" w:firstColumn="1" w:lastColumn="0" w:noHBand="0" w:noVBand="1"/>
       </w:tblPr>
       <w:tblGrid>
         <w:gridCol w:w="3085"/>
@@ -14228,7 +14228,7 @@
           <w:insideH w:val="single" w:sz="4" w:space="0" w:color="auto"/>
           <w:insideV w:val="single" w:sz="4" w:space="0" w:color="auto"/>
         </w:tblBorders>
-        <w:tblLook w:val="0000"/>
+        <w:tblLook w:val="0000" w:firstRow="0" w:lastRow="0" w:firstColumn="0" w:lastColumn="0" w:noHBand="0" w:noVBand="0"/>
       </w:tblPr>
       <w:tblGrid>
         <w:gridCol w:w="2658"/>
@@ -14607,7 +14607,7 @@
           <w:insideH w:val="single" w:sz="4" w:space="0" w:color="auto"/>
           <w:insideV w:val="single" w:sz="4" w:space="0" w:color="auto"/>
         </w:tblBorders>
-        <w:tblLook w:val="0000"/>
+        <w:tblLook w:val="0000" w:firstRow="0" w:lastRow="0" w:firstColumn="0" w:lastColumn="0" w:noHBand="0" w:noVBand="0"/>
       </w:tblPr>
       <w:tblGrid>
         <w:gridCol w:w="2658"/>
@@ -15056,7 +15056,7 @@
           <w:insideH w:val="single" w:sz="4" w:space="0" w:color="auto"/>
           <w:insideV w:val="single" w:sz="4" w:space="0" w:color="auto"/>
         </w:tblBorders>
-        <w:tblLook w:val="0000"/>
+        <w:tblLook w:val="0000" w:firstRow="0" w:lastRow="0" w:firstColumn="0" w:lastColumn="0" w:noHBand="0" w:noVBand="0"/>
       </w:tblPr>
       <w:tblGrid>
         <w:gridCol w:w="2800"/>
@@ -15414,7 +15414,7 @@
           <w:insideH w:val="single" w:sz="4" w:space="0" w:color="auto"/>
           <w:insideV w:val="single" w:sz="4" w:space="0" w:color="auto"/>
         </w:tblBorders>
-        <w:tblLook w:val="0000"/>
+        <w:tblLook w:val="0000" w:firstRow="0" w:lastRow="0" w:firstColumn="0" w:lastColumn="0" w:noHBand="0" w:noVBand="0"/>
       </w:tblPr>
       <w:tblGrid>
         <w:gridCol w:w="2658"/>
@@ -15897,7 +15897,7 @@
           <w:insideH w:val="single" w:sz="4" w:space="0" w:color="auto"/>
           <w:insideV w:val="single" w:sz="4" w:space="0" w:color="auto"/>
         </w:tblBorders>
-        <w:tblLook w:val="0000"/>
+        <w:tblLook w:val="0000" w:firstRow="0" w:lastRow="0" w:firstColumn="0" w:lastColumn="0" w:noHBand="0" w:noVBand="0"/>
       </w:tblPr>
       <w:tblGrid>
         <w:gridCol w:w="2658"/>
@@ -16362,7 +16362,7 @@
           <w:insideH w:val="single" w:sz="4" w:space="0" w:color="auto"/>
           <w:insideV w:val="single" w:sz="4" w:space="0" w:color="auto"/>
         </w:tblBorders>
-        <w:tblLook w:val="0000"/>
+        <w:tblLook w:val="0000" w:firstRow="0" w:lastRow="0" w:firstColumn="0" w:lastColumn="0" w:noHBand="0" w:noVBand="0"/>
       </w:tblPr>
       <w:tblGrid>
         <w:gridCol w:w="2658"/>
@@ -16786,7 +16786,7 @@
           <w:insideH w:val="single" w:sz="4" w:space="0" w:color="auto"/>
           <w:insideV w:val="single" w:sz="4" w:space="0" w:color="auto"/>
         </w:tblBorders>
-        <w:tblLook w:val="0000"/>
+        <w:tblLook w:val="0000" w:firstRow="0" w:lastRow="0" w:firstColumn="0" w:lastColumn="0" w:noHBand="0" w:noVBand="0"/>
       </w:tblPr>
       <w:tblGrid>
         <w:gridCol w:w="2658"/>
@@ -17281,7 +17281,7 @@
           <w:insideH w:val="single" w:sz="4" w:space="0" w:color="auto"/>
           <w:insideV w:val="single" w:sz="4" w:space="0" w:color="auto"/>
         </w:tblBorders>
-        <w:tblLook w:val="0000"/>
+        <w:tblLook w:val="0000" w:firstRow="0" w:lastRow="0" w:firstColumn="0" w:lastColumn="0" w:noHBand="0" w:noVBand="0"/>
       </w:tblPr>
       <w:tblGrid>
         <w:gridCol w:w="2658"/>
@@ -17823,7 +17823,7 @@
           <w:insideH w:val="single" w:sz="4" w:space="0" w:color="auto"/>
           <w:insideV w:val="single" w:sz="4" w:space="0" w:color="auto"/>
         </w:tblBorders>
-        <w:tblLook w:val="0000"/>
+        <w:tblLook w:val="0000" w:firstRow="0" w:lastRow="0" w:firstColumn="0" w:lastColumn="0" w:noHBand="0" w:noVBand="0"/>
       </w:tblPr>
       <w:tblGrid>
         <w:gridCol w:w="2658"/>
@@ -18345,7 +18345,7 @@
           <w:insideH w:val="single" w:sz="4" w:space="0" w:color="auto"/>
           <w:insideV w:val="single" w:sz="4" w:space="0" w:color="auto"/>
         </w:tblBorders>
-        <w:tblLook w:val="0000"/>
+        <w:tblLook w:val="0000" w:firstRow="0" w:lastRow="0" w:firstColumn="0" w:lastColumn="0" w:noHBand="0" w:noVBand="0"/>
       </w:tblPr>
       <w:tblGrid>
         <w:gridCol w:w="2658"/>
@@ -18798,7 +18798,7 @@
           <w:insideH w:val="single" w:sz="4" w:space="0" w:color="auto"/>
           <w:insideV w:val="single" w:sz="4" w:space="0" w:color="auto"/>
         </w:tblBorders>
-        <w:tblLook w:val="0000"/>
+        <w:tblLook w:val="0000" w:firstRow="0" w:lastRow="0" w:firstColumn="0" w:lastColumn="0" w:noHBand="0" w:noVBand="0"/>
       </w:tblPr>
       <w:tblGrid>
         <w:gridCol w:w="2650"/>
@@ -19227,7 +19227,7 @@
           <w:insideH w:val="single" w:sz="4" w:space="0" w:color="auto"/>
           <w:insideV w:val="single" w:sz="4" w:space="0" w:color="auto"/>
         </w:tblBorders>
-        <w:tblLook w:val="0000"/>
+        <w:tblLook w:val="0000" w:firstRow="0" w:lastRow="0" w:firstColumn="0" w:lastColumn="0" w:noHBand="0" w:noVBand="0"/>
       </w:tblPr>
       <w:tblGrid>
         <w:gridCol w:w="2658"/>
@@ -19660,7 +19660,7 @@
           <w:insideH w:val="single" w:sz="4" w:space="0" w:color="auto"/>
           <w:insideV w:val="single" w:sz="4" w:space="0" w:color="auto"/>
         </w:tblBorders>
-        <w:tblLook w:val="0000"/>
+        <w:tblLook w:val="0000" w:firstRow="0" w:lastRow="0" w:firstColumn="0" w:lastColumn="0" w:noHBand="0" w:noVBand="0"/>
       </w:tblPr>
       <w:tblGrid>
         <w:gridCol w:w="2658"/>
@@ -20063,7 +20063,7 @@
           <w:insideH w:val="single" w:sz="4" w:space="0" w:color="auto"/>
           <w:insideV w:val="single" w:sz="4" w:space="0" w:color="auto"/>
         </w:tblBorders>
-        <w:tblLook w:val="0000"/>
+        <w:tblLook w:val="0000" w:firstRow="0" w:lastRow="0" w:firstColumn="0" w:lastColumn="0" w:noHBand="0" w:noVBand="0"/>
       </w:tblPr>
       <w:tblGrid>
         <w:gridCol w:w="2650"/>
@@ -20481,7 +20481,7 @@
           <w:insideH w:val="single" w:sz="4" w:space="0" w:color="auto"/>
           <w:insideV w:val="single" w:sz="4" w:space="0" w:color="auto"/>
         </w:tblBorders>
-        <w:tblLook w:val="0000"/>
+        <w:tblLook w:val="0000" w:firstRow="0" w:lastRow="0" w:firstColumn="0" w:lastColumn="0" w:noHBand="0" w:noVBand="0"/>
       </w:tblPr>
       <w:tblGrid>
         <w:gridCol w:w="2658"/>
@@ -20875,7 +20875,7 @@
           <w:insideH w:val="single" w:sz="4" w:space="0" w:color="auto"/>
           <w:insideV w:val="single" w:sz="4" w:space="0" w:color="auto"/>
         </w:tblBorders>
-        <w:tblLook w:val="0000"/>
+        <w:tblLook w:val="0000" w:firstRow="0" w:lastRow="0" w:firstColumn="0" w:lastColumn="0" w:noHBand="0" w:noVBand="0"/>
       </w:tblPr>
       <w:tblGrid>
         <w:gridCol w:w="2658"/>
@@ -21315,7 +21315,7 @@
           <w:insideH w:val="single" w:sz="4" w:space="0" w:color="auto"/>
           <w:insideV w:val="single" w:sz="4" w:space="0" w:color="auto"/>
         </w:tblBorders>
-        <w:tblLook w:val="0000"/>
+        <w:tblLook w:val="0000" w:firstRow="0" w:lastRow="0" w:firstColumn="0" w:lastColumn="0" w:noHBand="0" w:noVBand="0"/>
       </w:tblPr>
       <w:tblGrid>
         <w:gridCol w:w="2650"/>
@@ -21693,7 +21693,7 @@
           <w:insideH w:val="single" w:sz="4" w:space="0" w:color="auto"/>
           <w:insideV w:val="single" w:sz="4" w:space="0" w:color="auto"/>
         </w:tblBorders>
-        <w:tblLook w:val="0000"/>
+        <w:tblLook w:val="0000" w:firstRow="0" w:lastRow="0" w:firstColumn="0" w:lastColumn="0" w:noHBand="0" w:noVBand="0"/>
       </w:tblPr>
       <w:tblGrid>
         <w:gridCol w:w="2658"/>
@@ -22099,7 +22099,7 @@
           <w:insideH w:val="single" w:sz="4" w:space="0" w:color="auto"/>
           <w:insideV w:val="single" w:sz="4" w:space="0" w:color="auto"/>
         </w:tblBorders>
-        <w:tblLook w:val="0000"/>
+        <w:tblLook w:val="0000" w:firstRow="0" w:lastRow="0" w:firstColumn="0" w:lastColumn="0" w:noHBand="0" w:noVBand="0"/>
       </w:tblPr>
       <w:tblGrid>
         <w:gridCol w:w="2658"/>
@@ -22484,7 +22484,7 @@
           <w:insideH w:val="single" w:sz="4" w:space="0" w:color="auto"/>
           <w:insideV w:val="single" w:sz="4" w:space="0" w:color="auto"/>
         </w:tblBorders>
-        <w:tblLook w:val="0000"/>
+        <w:tblLook w:val="0000" w:firstRow="0" w:lastRow="0" w:firstColumn="0" w:lastColumn="0" w:noHBand="0" w:noVBand="0"/>
       </w:tblPr>
       <w:tblGrid>
         <w:gridCol w:w="2658"/>
@@ -22874,7 +22874,7 @@
           <w:insideH w:val="single" w:sz="4" w:space="0" w:color="auto"/>
           <w:insideV w:val="single" w:sz="4" w:space="0" w:color="auto"/>
         </w:tblBorders>
-        <w:tblLook w:val="0000"/>
+        <w:tblLook w:val="0000" w:firstRow="0" w:lastRow="0" w:firstColumn="0" w:lastColumn="0" w:noHBand="0" w:noVBand="0"/>
       </w:tblPr>
       <w:tblGrid>
         <w:gridCol w:w="2658"/>
@@ -23258,7 +23258,7 @@
           <w:insideH w:val="single" w:sz="4" w:space="0" w:color="auto"/>
           <w:insideV w:val="single" w:sz="4" w:space="0" w:color="auto"/>
         </w:tblBorders>
-        <w:tblLook w:val="0000"/>
+        <w:tblLook w:val="0000" w:firstRow="0" w:lastRow="0" w:firstColumn="0" w:lastColumn="0" w:noHBand="0" w:noVBand="0"/>
       </w:tblPr>
       <w:tblGrid>
         <w:gridCol w:w="2658"/>
@@ -23802,7 +23802,7 @@
           <w:insideH w:val="single" w:sz="4" w:space="0" w:color="000000"/>
           <w:insideV w:val="single" w:sz="4" w:space="0" w:color="000000"/>
         </w:tblBorders>
-        <w:tblLook w:val="04A0"/>
+        <w:tblLook w:val="04A0" w:firstRow="1" w:lastRow="0" w:firstColumn="1" w:lastColumn="0" w:noHBand="0" w:noVBand="1"/>
       </w:tblPr>
       <w:tblGrid>
         <w:gridCol w:w="2455"/>
@@ -24736,9 +24736,7 @@
       <w:r>
         <w:t>Realização de Casos de Uso</w:t>
       </w:r>
-      <w:bookmarkStart w:id="130" w:name="_GoBack"/>
       <w:bookmarkEnd w:id="129"/>
-      <w:bookmarkEnd w:id="130"/>
     </w:p>
     <w:p>
       <w:r>
@@ -25186,9 +25184,9 @@
       <w:r>
         <w:t>Usuario.java</w:t>
       </w:r>
+      <w:commentRangeStart w:id="130"/>
       <w:commentRangeStart w:id="131"/>
       <w:commentRangeStart w:id="132"/>
-      <w:commentRangeStart w:id="133"/>
       <w:r>
         <w:rPr>
           <w:noProof/>
@@ -25210,10 +25208,10 @@
                     <pic:cNvPicPr/>
                   </pic:nvPicPr>
                   <pic:blipFill>
-                    <a:blip r:embed="rId17">
+                    <a:blip r:embed="rId18">
                       <a:extLst>
                         <a:ext uri="{28A0092B-C50C-407E-A947-70E740481C1C}">
-                          <a14:useLocalDpi xmlns="" xmlns:wpc="http://schemas.microsoft.com/office/word/2010/wordprocessingCanvas" xmlns:mc="http://schemas.openxmlformats.org/markup-compatibility/2006" xmlns:o="urn:schemas-microsoft-com:office:office" xmlns:v="urn:schemas-microsoft-com:vml" xmlns:wp14="http://schemas.microsoft.com/office/word/2010/wordprocessingDrawing" xmlns:w10="urn:schemas-microsoft-com:office:word" xmlns:w="http://schemas.openxmlformats.org/wordprocessingml/2006/main" xmlns:w14="http://schemas.microsoft.com/office/word/2010/wordml" xmlns:wpg="http://schemas.microsoft.com/office/word/2010/wordprocessingGroup" xmlns:wpi="http://schemas.microsoft.com/office/word/2010/wordprocessingInk" xmlns:wps="http://schemas.microsoft.com/office/word/2010/wordprocessingShape" xmlns:a14="http://schemas.microsoft.com/office/drawing/2010/main" val="0"/>
+                          <a14:useLocalDpi xmlns:a14="http://schemas.microsoft.com/office/drawing/2010/main" val="0"/>
                         </a:ext>
                       </a:extLst>
                     </a:blip>
@@ -25236,16 +25234,16 @@
           </wp:inline>
         </w:drawing>
       </w:r>
+      <w:commentRangeEnd w:id="130"/>
       <w:commentRangeEnd w:id="131"/>
       <w:commentRangeEnd w:id="132"/>
-      <w:commentRangeEnd w:id="133"/>
     </w:p>
     <w:p>
       <w:pPr>
         <w:pStyle w:val="Legenda"/>
         <w:jc w:val="both"/>
       </w:pPr>
-      <w:bookmarkStart w:id="134" w:name="_Toc404509643"/>
+      <w:bookmarkStart w:id="133" w:name="_Toc404509643"/>
       <w:r>
         <w:t xml:space="preserve">Figura </w:t>
       </w:r>
@@ -25260,7 +25258,7 @@
       <w:r>
         <w:t xml:space="preserve"> Diagrama de Classe Editar Boletim</w:t>
       </w:r>
-      <w:bookmarkEnd w:id="134"/>
+      <w:bookmarkEnd w:id="133"/>
     </w:p>
     <w:p>
       <w:pPr>
@@ -25271,6 +25269,12 @@
           <w:rStyle w:val="Refdecomentrio"/>
         </w:rPr>
         <w:lastRenderedPageBreak/>
+        <w:commentReference w:id="130"/>
+      </w:r>
+      <w:r>
+        <w:rPr>
+          <w:rStyle w:val="Refdecomentrio"/>
+        </w:rPr>
         <w:commentReference w:id="131"/>
       </w:r>
       <w:r>
@@ -25279,13 +25283,7 @@
         </w:rPr>
         <w:commentReference w:id="132"/>
       </w:r>
-      <w:r>
-        <w:rPr>
-          <w:rStyle w:val="Refdecomentrio"/>
-        </w:rPr>
-        <w:commentReference w:id="133"/>
-      </w:r>
-      <w:commentRangeStart w:id="135"/>
+      <w:commentRangeStart w:id="134"/>
       <w:r>
         <w:rPr>
           <w:noProof/>
@@ -25307,10 +25305,10 @@
                     <pic:cNvPicPr/>
                   </pic:nvPicPr>
                   <pic:blipFill>
-                    <a:blip r:embed="rId19">
+                    <a:blip r:embed="rId20">
                       <a:extLst>
                         <a:ext uri="{28A0092B-C50C-407E-A947-70E740481C1C}">
-                          <a14:useLocalDpi xmlns="" xmlns:wpc="http://schemas.microsoft.com/office/word/2010/wordprocessingCanvas" xmlns:mc="http://schemas.openxmlformats.org/markup-compatibility/2006" xmlns:o="urn:schemas-microsoft-com:office:office" xmlns:v="urn:schemas-microsoft-com:vml" xmlns:wp14="http://schemas.microsoft.com/office/word/2010/wordprocessingDrawing" xmlns:w10="urn:schemas-microsoft-com:office:word" xmlns:w="http://schemas.openxmlformats.org/wordprocessingml/2006/main" xmlns:w14="http://schemas.microsoft.com/office/word/2010/wordml" xmlns:wpg="http://schemas.microsoft.com/office/word/2010/wordprocessingGroup" xmlns:wpi="http://schemas.microsoft.com/office/word/2010/wordprocessingInk" xmlns:wps="http://schemas.microsoft.com/office/word/2010/wordprocessingShape" xmlns:a14="http://schemas.microsoft.com/office/drawing/2010/main" val="0"/>
+                          <a14:useLocalDpi xmlns:a14="http://schemas.microsoft.com/office/drawing/2010/main" val="0"/>
                         </a:ext>
                       </a:extLst>
                     </a:blip>
@@ -25333,14 +25331,14 @@
           </wp:inline>
         </w:drawing>
       </w:r>
-      <w:commentRangeEnd w:id="135"/>
+      <w:commentRangeEnd w:id="134"/>
     </w:p>
     <w:p>
       <w:pPr>
         <w:pStyle w:val="Legenda"/>
         <w:jc w:val="both"/>
       </w:pPr>
-      <w:bookmarkStart w:id="136" w:name="_Toc404509644"/>
+      <w:bookmarkStart w:id="135" w:name="_Toc404509644"/>
       <w:r>
         <w:t xml:space="preserve">Figura </w:t>
       </w:r>
@@ -25355,7 +25353,7 @@
       <w:r>
         <w:t xml:space="preserve"> Digrama de Classe Inserir Boletim</w:t>
       </w:r>
-      <w:bookmarkEnd w:id="136"/>
+      <w:bookmarkEnd w:id="135"/>
     </w:p>
     <w:p>
       <w:pPr>
@@ -25366,7 +25364,7 @@
           <w:rStyle w:val="Refdecomentrio"/>
         </w:rPr>
         <w:lastRenderedPageBreak/>
-        <w:commentReference w:id="135"/>
+        <w:commentReference w:id="134"/>
       </w:r>
       <w:r>
         <w:rPr>
@@ -25389,10 +25387,10 @@
                     <pic:cNvPicPr/>
                   </pic:nvPicPr>
                   <pic:blipFill>
-                    <a:blip r:embed="rId20">
+                    <a:blip r:embed="rId21">
                       <a:extLst>
                         <a:ext uri="{28A0092B-C50C-407E-A947-70E740481C1C}">
-                          <a14:useLocalDpi xmlns="" xmlns:wpc="http://schemas.microsoft.com/office/word/2010/wordprocessingCanvas" xmlns:mc="http://schemas.openxmlformats.org/markup-compatibility/2006" xmlns:o="urn:schemas-microsoft-com:office:office" xmlns:v="urn:schemas-microsoft-com:vml" xmlns:wp14="http://schemas.microsoft.com/office/word/2010/wordprocessingDrawing" xmlns:w10="urn:schemas-microsoft-com:office:word" xmlns:w="http://schemas.openxmlformats.org/wordprocessingml/2006/main" xmlns:w14="http://schemas.microsoft.com/office/word/2010/wordml" xmlns:wpg="http://schemas.microsoft.com/office/word/2010/wordprocessingGroup" xmlns:wpi="http://schemas.microsoft.com/office/word/2010/wordprocessingInk" xmlns:wps="http://schemas.microsoft.com/office/word/2010/wordprocessingShape" xmlns:a14="http://schemas.microsoft.com/office/drawing/2010/main" val="0"/>
+                          <a14:useLocalDpi xmlns:a14="http://schemas.microsoft.com/office/drawing/2010/main" val="0"/>
                         </a:ext>
                       </a:extLst>
                     </a:blip>
@@ -25421,7 +25419,7 @@
         <w:pStyle w:val="Legenda"/>
         <w:jc w:val="both"/>
       </w:pPr>
-      <w:bookmarkStart w:id="137" w:name="_Toc404509645"/>
+      <w:bookmarkStart w:id="136" w:name="_Toc404509645"/>
       <w:r>
         <w:t xml:space="preserve">Figura </w:t>
       </w:r>
@@ -25439,7 +25437,7 @@
       <w:r>
         <w:t xml:space="preserve"> Visualizar Boletim</w:t>
       </w:r>
-      <w:bookmarkEnd w:id="137"/>
+      <w:bookmarkEnd w:id="136"/>
     </w:p>
     <w:p>
       <w:pPr>
@@ -25466,10 +25464,10 @@
                     <pic:cNvPicPr/>
                   </pic:nvPicPr>
                   <pic:blipFill>
-                    <a:blip r:embed="rId21">
+                    <a:blip r:embed="rId22">
                       <a:extLst>
                         <a:ext uri="{28A0092B-C50C-407E-A947-70E740481C1C}">
-                          <a14:useLocalDpi xmlns="" xmlns:wpc="http://schemas.microsoft.com/office/word/2010/wordprocessingCanvas" xmlns:mc="http://schemas.openxmlformats.org/markup-compatibility/2006" xmlns:o="urn:schemas-microsoft-com:office:office" xmlns:v="urn:schemas-microsoft-com:vml" xmlns:wp14="http://schemas.microsoft.com/office/word/2010/wordprocessingDrawing" xmlns:w10="urn:schemas-microsoft-com:office:word" xmlns:w="http://schemas.openxmlformats.org/wordprocessingml/2006/main" xmlns:w14="http://schemas.microsoft.com/office/word/2010/wordml" xmlns:wpg="http://schemas.microsoft.com/office/word/2010/wordprocessingGroup" xmlns:wpi="http://schemas.microsoft.com/office/word/2010/wordprocessingInk" xmlns:wps="http://schemas.microsoft.com/office/word/2010/wordprocessingShape" xmlns:a14="http://schemas.microsoft.com/office/drawing/2010/main" val="0"/>
+                          <a14:useLocalDpi xmlns:a14="http://schemas.microsoft.com/office/drawing/2010/main" val="0"/>
                         </a:ext>
                       </a:extLst>
                     </a:blip>
@@ -25498,7 +25496,7 @@
         <w:pStyle w:val="Legenda"/>
         <w:jc w:val="both"/>
       </w:pPr>
-      <w:bookmarkStart w:id="138" w:name="_Toc404509646"/>
+      <w:bookmarkStart w:id="137" w:name="_Toc404509646"/>
       <w:r>
         <w:t xml:space="preserve">Figura </w:t>
       </w:r>
@@ -25516,14 +25514,14 @@
       <w:r>
         <w:t xml:space="preserve"> Inserir Ocorrência</w:t>
       </w:r>
-      <w:bookmarkEnd w:id="138"/>
+      <w:bookmarkEnd w:id="137"/>
     </w:p>
     <w:p>
       <w:pPr>
         <w:keepNext/>
       </w:pPr>
+      <w:commentRangeStart w:id="138"/>
       <w:commentRangeStart w:id="139"/>
-      <w:commentRangeStart w:id="140"/>
       <w:r>
         <w:rPr>
           <w:noProof/>
@@ -25546,10 +25544,10 @@
                     <pic:cNvPicPr/>
                   </pic:nvPicPr>
                   <pic:blipFill>
-                    <a:blip r:embed="rId22">
+                    <a:blip r:embed="rId23">
                       <a:extLst>
                         <a:ext uri="{28A0092B-C50C-407E-A947-70E740481C1C}">
-                          <a14:useLocalDpi xmlns="" xmlns:wpc="http://schemas.microsoft.com/office/word/2010/wordprocessingCanvas" xmlns:mc="http://schemas.openxmlformats.org/markup-compatibility/2006" xmlns:o="urn:schemas-microsoft-com:office:office" xmlns:v="urn:schemas-microsoft-com:vml" xmlns:wp14="http://schemas.microsoft.com/office/word/2010/wordprocessingDrawing" xmlns:w10="urn:schemas-microsoft-com:office:word" xmlns:w="http://schemas.openxmlformats.org/wordprocessingml/2006/main" xmlns:w14="http://schemas.microsoft.com/office/word/2010/wordml" xmlns:wpg="http://schemas.microsoft.com/office/word/2010/wordprocessingGroup" xmlns:wpi="http://schemas.microsoft.com/office/word/2010/wordprocessingInk" xmlns:wps="http://schemas.microsoft.com/office/word/2010/wordprocessingShape" xmlns:a14="http://schemas.microsoft.com/office/drawing/2010/main" val="0"/>
+                          <a14:useLocalDpi xmlns:a14="http://schemas.microsoft.com/office/drawing/2010/main" val="0"/>
                         </a:ext>
                       </a:extLst>
                     </a:blip>
@@ -25572,15 +25570,15 @@
           </wp:inline>
         </w:drawing>
       </w:r>
+      <w:commentRangeEnd w:id="138"/>
       <w:commentRangeEnd w:id="139"/>
-      <w:commentRangeEnd w:id="140"/>
     </w:p>
     <w:p>
       <w:pPr>
         <w:pStyle w:val="Legenda"/>
         <w:jc w:val="both"/>
       </w:pPr>
-      <w:bookmarkStart w:id="141" w:name="_Toc404509647"/>
+      <w:bookmarkStart w:id="140" w:name="_Toc404509647"/>
       <w:r>
         <w:t xml:space="preserve">Figura </w:t>
       </w:r>
@@ -25598,7 +25596,7 @@
       <w:r>
         <w:t xml:space="preserve"> Visualizar Ocorrência</w:t>
       </w:r>
-      <w:bookmarkEnd w:id="141"/>
+      <w:bookmarkEnd w:id="140"/>
     </w:p>
     <w:p>
       <w:pPr>
@@ -25609,15 +25607,15 @@
           <w:rStyle w:val="Refdecomentrio"/>
         </w:rPr>
         <w:lastRenderedPageBreak/>
+        <w:commentReference w:id="138"/>
+      </w:r>
+      <w:r>
+        <w:rPr>
+          <w:rStyle w:val="Refdecomentrio"/>
+        </w:rPr>
         <w:commentReference w:id="139"/>
       </w:r>
-      <w:r>
-        <w:rPr>
-          <w:rStyle w:val="Refdecomentrio"/>
-        </w:rPr>
-        <w:commentReference w:id="140"/>
-      </w:r>
-      <w:commentRangeStart w:id="142"/>
+      <w:commentRangeStart w:id="141"/>
       <w:r>
         <w:rPr>
           <w:noProof/>
@@ -25639,10 +25637,10 @@
                     <pic:cNvPicPr/>
                   </pic:nvPicPr>
                   <pic:blipFill>
-                    <a:blip r:embed="rId23">
+                    <a:blip r:embed="rId24">
                       <a:extLst>
                         <a:ext uri="{28A0092B-C50C-407E-A947-70E740481C1C}">
-                          <a14:useLocalDpi xmlns="" xmlns:wpc="http://schemas.microsoft.com/office/word/2010/wordprocessingCanvas" xmlns:mc="http://schemas.openxmlformats.org/markup-compatibility/2006" xmlns:o="urn:schemas-microsoft-com:office:office" xmlns:v="urn:schemas-microsoft-com:vml" xmlns:wp14="http://schemas.microsoft.com/office/word/2010/wordprocessingDrawing" xmlns:w10="urn:schemas-microsoft-com:office:word" xmlns:w="http://schemas.openxmlformats.org/wordprocessingml/2006/main" xmlns:w14="http://schemas.microsoft.com/office/word/2010/wordml" xmlns:wpg="http://schemas.microsoft.com/office/word/2010/wordprocessingGroup" xmlns:wpi="http://schemas.microsoft.com/office/word/2010/wordprocessingInk" xmlns:wps="http://schemas.microsoft.com/office/word/2010/wordprocessingShape" xmlns:a14="http://schemas.microsoft.com/office/drawing/2010/main" val="0"/>
+                          <a14:useLocalDpi xmlns:a14="http://schemas.microsoft.com/office/drawing/2010/main" val="0"/>
                         </a:ext>
                       </a:extLst>
                     </a:blip>
@@ -25665,14 +25663,14 @@
           </wp:inline>
         </w:drawing>
       </w:r>
-      <w:commentRangeEnd w:id="142"/>
+      <w:commentRangeEnd w:id="141"/>
     </w:p>
     <w:p>
       <w:pPr>
         <w:pStyle w:val="Legenda"/>
         <w:jc w:val="both"/>
       </w:pPr>
-      <w:bookmarkStart w:id="143" w:name="_Toc404509648"/>
+      <w:bookmarkStart w:id="142" w:name="_Toc404509648"/>
       <w:r>
         <w:t xml:space="preserve">Figura </w:t>
       </w:r>
@@ -25690,7 +25688,7 @@
       <w:r>
         <w:t xml:space="preserve"> Inserir Tarefa</w:t>
       </w:r>
-      <w:bookmarkEnd w:id="143"/>
+      <w:bookmarkEnd w:id="142"/>
     </w:p>
     <w:p>
       <w:pPr>
@@ -25701,7 +25699,7 @@
           <w:rStyle w:val="Refdecomentrio"/>
         </w:rPr>
         <w:lastRenderedPageBreak/>
-        <w:commentReference w:id="142"/>
+        <w:commentReference w:id="141"/>
       </w:r>
       <w:r>
         <w:rPr>
@@ -25724,10 +25722,10 @@
                     <pic:cNvPicPr/>
                   </pic:nvPicPr>
                   <pic:blipFill>
-                    <a:blip r:embed="rId24">
+                    <a:blip r:embed="rId25">
                       <a:extLst>
                         <a:ext uri="{28A0092B-C50C-407E-A947-70E740481C1C}">
-                          <a14:useLocalDpi xmlns="" xmlns:wpc="http://schemas.microsoft.com/office/word/2010/wordprocessingCanvas" xmlns:mc="http://schemas.openxmlformats.org/markup-compatibility/2006" xmlns:o="urn:schemas-microsoft-com:office:office" xmlns:v="urn:schemas-microsoft-com:vml" xmlns:wp14="http://schemas.microsoft.com/office/word/2010/wordprocessingDrawing" xmlns:w10="urn:schemas-microsoft-com:office:word" xmlns:w="http://schemas.openxmlformats.org/wordprocessingml/2006/main" xmlns:w14="http://schemas.microsoft.com/office/word/2010/wordml" xmlns:wpg="http://schemas.microsoft.com/office/word/2010/wordprocessingGroup" xmlns:wpi="http://schemas.microsoft.com/office/word/2010/wordprocessingInk" xmlns:wps="http://schemas.microsoft.com/office/word/2010/wordprocessingShape" xmlns:a14="http://schemas.microsoft.com/office/drawing/2010/main" val="0"/>
+                          <a14:useLocalDpi xmlns:a14="http://schemas.microsoft.com/office/drawing/2010/main" val="0"/>
                         </a:ext>
                       </a:extLst>
                     </a:blip>
@@ -25759,7 +25757,7 @@
           <w:u w:val="single"/>
         </w:rPr>
       </w:pPr>
-      <w:bookmarkStart w:id="144" w:name="_Toc404509649"/>
+      <w:bookmarkStart w:id="143" w:name="_Toc404509649"/>
       <w:r>
         <w:t xml:space="preserve">Figura </w:t>
       </w:r>
@@ -25777,33 +25775,33 @@
       <w:r>
         <w:t xml:space="preserve"> Visualizar Tarefa</w:t>
       </w:r>
+      <w:bookmarkEnd w:id="143"/>
+    </w:p>
+    <w:p>
+      <w:pPr>
+        <w:rPr>
+          <w:color w:val="0000FF"/>
+        </w:rPr>
+      </w:pPr>
+    </w:p>
+    <w:p>
+      <w:pPr>
+        <w:pStyle w:val="Ttulo2"/>
+      </w:pPr>
+      <w:bookmarkStart w:id="144" w:name="_Toc404509944"/>
+      <w:r>
+        <w:rPr>
+          <w:i/>
+        </w:rPr>
+        <w:t>Guidelines</w:t>
+      </w:r>
+      <w:r>
+        <w:t xml:space="preserve"> de </w:t>
+      </w:r>
+      <w:r>
+        <w:t>Interface</w:t>
+      </w:r>
       <w:bookmarkEnd w:id="144"/>
-    </w:p>
-    <w:p>
-      <w:pPr>
-        <w:rPr>
-          <w:color w:val="0000FF"/>
-        </w:rPr>
-      </w:pPr>
-    </w:p>
-    <w:p>
-      <w:pPr>
-        <w:pStyle w:val="Ttulo2"/>
-      </w:pPr>
-      <w:bookmarkStart w:id="145" w:name="_Toc404509944"/>
-      <w:r>
-        <w:rPr>
-          <w:i/>
-        </w:rPr>
-        <w:t>Guidelines</w:t>
-      </w:r>
-      <w:r>
-        <w:t xml:space="preserve"> de </w:t>
-      </w:r>
-      <w:r>
-        <w:t>Interface</w:t>
-      </w:r>
-      <w:bookmarkEnd w:id="145"/>
     </w:p>
     <w:p>
       <w:pPr>
@@ -25828,7 +25826,7 @@
           <w:left w:w="70" w:type="dxa"/>
           <w:right w:w="70" w:type="dxa"/>
         </w:tblCellMar>
-        <w:tblLook w:val="0000"/>
+        <w:tblLook w:val="0000" w:firstRow="0" w:lastRow="0" w:firstColumn="0" w:lastColumn="0" w:noHBand="0" w:noVBand="0"/>
       </w:tblPr>
       <w:tblGrid>
         <w:gridCol w:w="3120"/>
@@ -26038,7 +26036,7 @@
           <w:left w:w="70" w:type="dxa"/>
           <w:right w:w="70" w:type="dxa"/>
         </w:tblCellMar>
-        <w:tblLook w:val="0000"/>
+        <w:tblLook w:val="0000" w:firstRow="0" w:lastRow="0" w:firstColumn="0" w:lastColumn="0" w:noHBand="0" w:noVBand="0"/>
       </w:tblPr>
       <w:tblGrid>
         <w:gridCol w:w="3120"/>
@@ -26247,7 +26245,7 @@
           <w:left w:w="70" w:type="dxa"/>
           <w:right w:w="70" w:type="dxa"/>
         </w:tblCellMar>
-        <w:tblLook w:val="0000"/>
+        <w:tblLook w:val="0000" w:firstRow="0" w:lastRow="0" w:firstColumn="0" w:lastColumn="0" w:noHBand="0" w:noVBand="0"/>
       </w:tblPr>
       <w:tblGrid>
         <w:gridCol w:w="3120"/>
@@ -26513,7 +26511,7 @@
           <w:left w:w="70" w:type="dxa"/>
           <w:right w:w="70" w:type="dxa"/>
         </w:tblCellMar>
-        <w:tblLook w:val="0000"/>
+        <w:tblLook w:val="0000" w:firstRow="0" w:lastRow="0" w:firstColumn="0" w:lastColumn="0" w:noHBand="0" w:noVBand="0"/>
       </w:tblPr>
       <w:tblGrid>
         <w:gridCol w:w="3120"/>
@@ -26764,7 +26762,7 @@
           <w:left w:w="70" w:type="dxa"/>
           <w:right w:w="70" w:type="dxa"/>
         </w:tblCellMar>
-        <w:tblLook w:val="0000"/>
+        <w:tblLook w:val="0000" w:firstRow="0" w:lastRow="0" w:firstColumn="0" w:lastColumn="0" w:noHBand="0" w:noVBand="0"/>
       </w:tblPr>
       <w:tblGrid>
         <w:gridCol w:w="3120"/>
@@ -26969,7 +26967,7 @@
           <w:left w:w="70" w:type="dxa"/>
           <w:right w:w="70" w:type="dxa"/>
         </w:tblCellMar>
-        <w:tblLook w:val="0000"/>
+        <w:tblLook w:val="0000" w:firstRow="0" w:lastRow="0" w:firstColumn="0" w:lastColumn="0" w:noHBand="0" w:noVBand="0"/>
       </w:tblPr>
       <w:tblGrid>
         <w:gridCol w:w="3120"/>
@@ -27187,7 +27185,7 @@
           <w:left w:w="70" w:type="dxa"/>
           <w:right w:w="70" w:type="dxa"/>
         </w:tblCellMar>
-        <w:tblLook w:val="0000"/>
+        <w:tblLook w:val="0000" w:firstRow="0" w:lastRow="0" w:firstColumn="0" w:lastColumn="0" w:noHBand="0" w:noVBand="0"/>
       </w:tblPr>
       <w:tblGrid>
         <w:gridCol w:w="3120"/>
@@ -27415,7 +27413,7 @@
           <w:left w:w="70" w:type="dxa"/>
           <w:right w:w="70" w:type="dxa"/>
         </w:tblCellMar>
-        <w:tblLook w:val="0000"/>
+        <w:tblLook w:val="0000" w:firstRow="0" w:lastRow="0" w:firstColumn="0" w:lastColumn="0" w:noHBand="0" w:noVBand="0"/>
       </w:tblPr>
       <w:tblGrid>
         <w:gridCol w:w="3120"/>
@@ -27619,7 +27617,7 @@
           <w:left w:w="70" w:type="dxa"/>
           <w:right w:w="70" w:type="dxa"/>
         </w:tblCellMar>
-        <w:tblLook w:val="0000"/>
+        <w:tblLook w:val="0000" w:firstRow="0" w:lastRow="0" w:firstColumn="0" w:lastColumn="0" w:noHBand="0" w:noVBand="0"/>
       </w:tblPr>
       <w:tblGrid>
         <w:gridCol w:w="3120"/>
@@ -27876,7 +27874,7 @@
           <w:left w:w="70" w:type="dxa"/>
           <w:right w:w="70" w:type="dxa"/>
         </w:tblCellMar>
-        <w:tblLook w:val="0000"/>
+        <w:tblLook w:val="0000" w:firstRow="0" w:lastRow="0" w:firstColumn="0" w:lastColumn="0" w:noHBand="0" w:noVBand="0"/>
       </w:tblPr>
       <w:tblGrid>
         <w:gridCol w:w="3120"/>
@@ -28087,7 +28085,7 @@
           <w:left w:w="70" w:type="dxa"/>
           <w:right w:w="70" w:type="dxa"/>
         </w:tblCellMar>
-        <w:tblLook w:val="0000"/>
+        <w:tblLook w:val="0000" w:firstRow="0" w:lastRow="0" w:firstColumn="0" w:lastColumn="0" w:noHBand="0" w:noVBand="0"/>
       </w:tblPr>
       <w:tblGrid>
         <w:gridCol w:w="3120"/>
@@ -28298,7 +28296,7 @@
           <w:left w:w="70" w:type="dxa"/>
           <w:right w:w="70" w:type="dxa"/>
         </w:tblCellMar>
-        <w:tblLook w:val="0000"/>
+        <w:tblLook w:val="0000" w:firstRow="0" w:lastRow="0" w:firstColumn="0" w:lastColumn="0" w:noHBand="0" w:noVBand="0"/>
       </w:tblPr>
       <w:tblGrid>
         <w:gridCol w:w="3120"/>
@@ -28502,7 +28500,7 @@
           <w:left w:w="70" w:type="dxa"/>
           <w:right w:w="70" w:type="dxa"/>
         </w:tblCellMar>
-        <w:tblLook w:val="0000"/>
+        <w:tblLook w:val="0000" w:firstRow="0" w:lastRow="0" w:firstColumn="0" w:lastColumn="0" w:noHBand="0" w:noVBand="0"/>
       </w:tblPr>
       <w:tblGrid>
         <w:gridCol w:w="3120"/>
@@ -28732,7 +28730,7 @@
           <w:left w:w="70" w:type="dxa"/>
           <w:right w:w="70" w:type="dxa"/>
         </w:tblCellMar>
-        <w:tblLook w:val="0000"/>
+        <w:tblLook w:val="0000" w:firstRow="0" w:lastRow="0" w:firstColumn="0" w:lastColumn="0" w:noHBand="0" w:noVBand="0"/>
       </w:tblPr>
       <w:tblGrid>
         <w:gridCol w:w="3120"/>
@@ -28944,7 +28942,7 @@
           <w:left w:w="70" w:type="dxa"/>
           <w:right w:w="70" w:type="dxa"/>
         </w:tblCellMar>
-        <w:tblLook w:val="0000"/>
+        <w:tblLook w:val="0000" w:firstRow="0" w:lastRow="0" w:firstColumn="0" w:lastColumn="0" w:noHBand="0" w:noVBand="0"/>
       </w:tblPr>
       <w:tblGrid>
         <w:gridCol w:w="3120"/>
@@ -29153,7 +29151,7 @@
           <w:left w:w="70" w:type="dxa"/>
           <w:right w:w="70" w:type="dxa"/>
         </w:tblCellMar>
-        <w:tblLook w:val="0000"/>
+        <w:tblLook w:val="0000" w:firstRow="0" w:lastRow="0" w:firstColumn="0" w:lastColumn="0" w:noHBand="0" w:noVBand="0"/>
       </w:tblPr>
       <w:tblGrid>
         <w:gridCol w:w="3120"/>
@@ -29356,22 +29354,11 @@
       <w:pPr>
         <w:pStyle w:val="Ttulo2"/>
       </w:pPr>
-      <w:bookmarkStart w:id="146" w:name="_Toc404509945"/>
-      <w:commentRangeStart w:id="147"/>
+      <w:bookmarkStart w:id="145" w:name="_Toc404509945"/>
       <w:r>
         <w:t>Protótipo das telas</w:t>
       </w:r>
-      <w:commentRangeEnd w:id="147"/>
-      <w:r>
-        <w:rPr>
-          <w:rStyle w:val="Refdecomentrio"/>
-          <w:rFonts w:cs="Times New Roman"/>
-          <w:b w:val="0"/>
-          <w:bCs w:val="0"/>
-        </w:rPr>
-        <w:commentReference w:id="147"/>
-      </w:r>
-      <w:bookmarkEnd w:id="146"/>
+      <w:bookmarkEnd w:id="145"/>
     </w:p>
     <w:p>
       <w:pPr>
@@ -29381,31 +29368,25 @@
           <w:szCs w:val="24"/>
         </w:rPr>
       </w:pPr>
-      <w:bookmarkStart w:id="148" w:name="_Toc404509946"/>
+      <w:bookmarkStart w:id="146" w:name="_Toc404509946"/>
       <w:r>
         <w:rPr>
           <w:szCs w:val="24"/>
         </w:rPr>
         <w:t>Baixa Fidelidade</w:t>
       </w:r>
-      <w:bookmarkEnd w:id="148"/>
-    </w:p>
-    <w:p>
-      <w:pPr>
-        <w:rPr>
-          <w:color w:val="FF0000"/>
-        </w:rPr>
-      </w:pPr>
+      <w:bookmarkEnd w:id="146"/>
+    </w:p>
+    <w:p>
       <w:r>
         <w:rPr>
           <w:noProof/>
-          <w:color w:val="FF0000"/>
         </w:rPr>
         <w:drawing>
           <wp:inline distT="0" distB="0" distL="0" distR="0">
-            <wp:extent cx="5940425" cy="4197985"/>
+            <wp:extent cx="5915851" cy="4182059"/>
             <wp:effectExtent l="0" t="0" r="0" b="0"/>
-            <wp:docPr id="13" name="Imagem 13"/>
+            <wp:docPr id="3" name="Imagem 3"/>
             <wp:cNvGraphicFramePr>
               <a:graphicFrameLocks xmlns:a="http://schemas.openxmlformats.org/drawingml/2006/main" noChangeAspect="1"/>
             </wp:cNvGraphicFramePr>
@@ -29413,14 +29394,63 @@
               <a:graphicData uri="http://schemas.openxmlformats.org/drawingml/2006/picture">
                 <pic:pic xmlns:pic="http://schemas.openxmlformats.org/drawingml/2006/picture">
                   <pic:nvPicPr>
-                    <pic:cNvPr id="13" name="Tela Login.png"/>
+                    <pic:cNvPr id="0" name="Baixa_Home_Aluno.png"/>
                     <pic:cNvPicPr/>
                   </pic:nvPicPr>
                   <pic:blipFill>
-                    <a:blip r:embed="rId25">
+                    <a:blip r:embed="rId26">
                       <a:extLst>
                         <a:ext uri="{28A0092B-C50C-407E-A947-70E740481C1C}">
-                          <a14:useLocalDpi xmlns="" xmlns:wpc="http://schemas.microsoft.com/office/word/2010/wordprocessingCanvas" xmlns:mc="http://schemas.openxmlformats.org/markup-compatibility/2006" xmlns:o="urn:schemas-microsoft-com:office:office" xmlns:v="urn:schemas-microsoft-com:vml" xmlns:wp14="http://schemas.microsoft.com/office/word/2010/wordprocessingDrawing" xmlns:w10="urn:schemas-microsoft-com:office:word" xmlns:w="http://schemas.openxmlformats.org/wordprocessingml/2006/main" xmlns:w14="http://schemas.microsoft.com/office/word/2010/wordml" xmlns:wpg="http://schemas.microsoft.com/office/word/2010/wordprocessingGroup" xmlns:wpi="http://schemas.microsoft.com/office/word/2010/wordprocessingInk" xmlns:wps="http://schemas.microsoft.com/office/word/2010/wordprocessingShape" xmlns:a14="http://schemas.microsoft.com/office/drawing/2010/main" val="0"/>
+                          <a14:useLocalDpi xmlns:a14="http://schemas.microsoft.com/office/drawing/2010/main" val="0"/>
+                        </a:ext>
+                      </a:extLst>
+                    </a:blip>
+                    <a:stretch>
+                      <a:fillRect/>
+                    </a:stretch>
+                  </pic:blipFill>
+                  <pic:spPr>
+                    <a:xfrm>
+                      <a:off x="0" y="0"/>
+                      <a:ext cx="5915851" cy="4182059"/>
+                    </a:xfrm>
+                    <a:prstGeom prst="rect">
+                      <a:avLst/>
+                    </a:prstGeom>
+                  </pic:spPr>
+                </pic:pic>
+              </a:graphicData>
+            </a:graphic>
+          </wp:inline>
+        </w:drawing>
+      </w:r>
+    </w:p>
+    <w:p>
+      <w:r>
+        <w:rPr>
+          <w:noProof/>
+        </w:rPr>
+        <w:lastRenderedPageBreak/>
+        <w:drawing>
+          <wp:inline distT="0" distB="0" distL="0" distR="0">
+            <wp:extent cx="5940425" cy="4197985"/>
+            <wp:effectExtent l="0" t="0" r="0" b="0"/>
+            <wp:docPr id="4" name="Imagem 4"/>
+            <wp:cNvGraphicFramePr>
+              <a:graphicFrameLocks xmlns:a="http://schemas.openxmlformats.org/drawingml/2006/main" noChangeAspect="1"/>
+            </wp:cNvGraphicFramePr>
+            <a:graphic xmlns:a="http://schemas.openxmlformats.org/drawingml/2006/main">
+              <a:graphicData uri="http://schemas.openxmlformats.org/drawingml/2006/picture">
+                <pic:pic xmlns:pic="http://schemas.openxmlformats.org/drawingml/2006/picture">
+                  <pic:nvPicPr>
+                    <pic:cNvPr id="0" name="Baixa_Home_Prof.png"/>
+                    <pic:cNvPicPr/>
+                  </pic:nvPicPr>
+                  <pic:blipFill>
+                    <a:blip r:embed="rId27">
+                      <a:extLst>
+                        <a:ext uri="{28A0092B-C50C-407E-A947-70E740481C1C}">
+                          <a14:useLocalDpi xmlns:a14="http://schemas.microsoft.com/office/drawing/2010/main" val="0"/>
                         </a:ext>
                       </a:extLst>
                     </a:blip>
@@ -29445,23 +29475,15 @@
       </w:r>
     </w:p>
     <w:p>
-      <w:pPr>
-        <w:rPr>
-          <w:color w:val="0000FF"/>
-        </w:rPr>
-      </w:pPr>
-    </w:p>
-    <w:p>
       <w:r>
         <w:rPr>
           <w:noProof/>
         </w:rPr>
-        <w:lastRenderedPageBreak/>
         <w:drawing>
           <wp:inline distT="0" distB="0" distL="0" distR="0">
-            <wp:extent cx="5940425" cy="4197985"/>
+            <wp:extent cx="5940425" cy="4207510"/>
             <wp:effectExtent l="0" t="0" r="0" b="0"/>
-            <wp:docPr id="19" name="Imagem 19"/>
+            <wp:docPr id="5" name="Imagem 5"/>
             <wp:cNvGraphicFramePr>
               <a:graphicFrameLocks xmlns:a="http://schemas.openxmlformats.org/drawingml/2006/main" noChangeAspect="1"/>
             </wp:cNvGraphicFramePr>
@@ -29469,14 +29491,14 @@
               <a:graphicData uri="http://schemas.openxmlformats.org/drawingml/2006/picture">
                 <pic:pic xmlns:pic="http://schemas.openxmlformats.org/drawingml/2006/picture">
                   <pic:nvPicPr>
-                    <pic:cNvPr id="19" name="Boletim_seleciona.png"/>
+                    <pic:cNvPr id="0" name="Baixa_Home_Responsavel.png"/>
                     <pic:cNvPicPr/>
                   </pic:nvPicPr>
                   <pic:blipFill>
-                    <a:blip r:embed="rId26">
+                    <a:blip r:embed="rId28">
                       <a:extLst>
                         <a:ext uri="{28A0092B-C50C-407E-A947-70E740481C1C}">
-                          <a14:useLocalDpi xmlns="" xmlns:wpc="http://schemas.microsoft.com/office/word/2010/wordprocessingCanvas" xmlns:mc="http://schemas.openxmlformats.org/markup-compatibility/2006" xmlns:o="urn:schemas-microsoft-com:office:office" xmlns:v="urn:schemas-microsoft-com:vml" xmlns:wp14="http://schemas.microsoft.com/office/word/2010/wordprocessingDrawing" xmlns:w10="urn:schemas-microsoft-com:office:word" xmlns:w="http://schemas.openxmlformats.org/wordprocessingml/2006/main" xmlns:w14="http://schemas.microsoft.com/office/word/2010/wordml" xmlns:wpg="http://schemas.microsoft.com/office/word/2010/wordprocessingGroup" xmlns:wpi="http://schemas.microsoft.com/office/word/2010/wordprocessingInk" xmlns:wps="http://schemas.microsoft.com/office/word/2010/wordprocessingShape" xmlns:a14="http://schemas.microsoft.com/office/drawing/2010/main" val="0"/>
+                          <a14:useLocalDpi xmlns:a14="http://schemas.microsoft.com/office/drawing/2010/main" val="0"/>
                         </a:ext>
                       </a:extLst>
                     </a:blip>
@@ -29487,7 +29509,7 @@
                   <pic:spPr>
                     <a:xfrm>
                       <a:off x="0" y="0"/>
-                      <a:ext cx="5940425" cy="4197985"/>
+                      <a:ext cx="5940425" cy="4207510"/>
                     </a:xfrm>
                     <a:prstGeom prst="rect">
                       <a:avLst/>
@@ -29506,11 +29528,12 @@
         <w:rPr>
           <w:noProof/>
         </w:rPr>
+        <w:lastRenderedPageBreak/>
         <w:drawing>
           <wp:inline distT="0" distB="0" distL="0" distR="0">
-            <wp:extent cx="5940425" cy="4197985"/>
+            <wp:extent cx="5925377" cy="4210638"/>
             <wp:effectExtent l="0" t="0" r="0" b="0"/>
-            <wp:docPr id="20" name="Imagem 20"/>
+            <wp:docPr id="6" name="Imagem 6"/>
             <wp:cNvGraphicFramePr>
               <a:graphicFrameLocks xmlns:a="http://schemas.openxmlformats.org/drawingml/2006/main" noChangeAspect="1"/>
             </wp:cNvGraphicFramePr>
@@ -29518,14 +29541,14 @@
               <a:graphicData uri="http://schemas.openxmlformats.org/drawingml/2006/picture">
                 <pic:pic xmlns:pic="http://schemas.openxmlformats.org/drawingml/2006/picture">
                   <pic:nvPicPr>
-                    <pic:cNvPr id="20" name="boletim_turmaC_4bimestre.png"/>
+                    <pic:cNvPr id="0" name="Baixa_Home_secre.png"/>
                     <pic:cNvPicPr/>
                   </pic:nvPicPr>
                   <pic:blipFill>
-                    <a:blip r:embed="rId27">
+                    <a:blip r:embed="rId29">
                       <a:extLst>
                         <a:ext uri="{28A0092B-C50C-407E-A947-70E740481C1C}">
-                          <a14:useLocalDpi xmlns="" xmlns:wpc="http://schemas.microsoft.com/office/word/2010/wordprocessingCanvas" xmlns:mc="http://schemas.openxmlformats.org/markup-compatibility/2006" xmlns:o="urn:schemas-microsoft-com:office:office" xmlns:v="urn:schemas-microsoft-com:vml" xmlns:wp14="http://schemas.microsoft.com/office/word/2010/wordprocessingDrawing" xmlns:w10="urn:schemas-microsoft-com:office:word" xmlns:w="http://schemas.openxmlformats.org/wordprocessingml/2006/main" xmlns:w14="http://schemas.microsoft.com/office/word/2010/wordml" xmlns:wpg="http://schemas.microsoft.com/office/word/2010/wordprocessingGroup" xmlns:wpi="http://schemas.microsoft.com/office/word/2010/wordprocessingInk" xmlns:wps="http://schemas.microsoft.com/office/word/2010/wordprocessingShape" xmlns:a14="http://schemas.microsoft.com/office/drawing/2010/main" val="0"/>
+                          <a14:useLocalDpi xmlns:a14="http://schemas.microsoft.com/office/drawing/2010/main" val="0"/>
                         </a:ext>
                       </a:extLst>
                     </a:blip>
@@ -29536,7 +29559,7 @@
                   <pic:spPr>
                     <a:xfrm>
                       <a:off x="0" y="0"/>
-                      <a:ext cx="5940425" cy="4197985"/>
+                      <a:ext cx="5925377" cy="4210638"/>
                     </a:xfrm>
                     <a:prstGeom prst="rect">
                       <a:avLst/>
@@ -29549,13 +29572,7 @@
         </w:drawing>
       </w:r>
     </w:p>
-    <w:p>
-      <w:pPr>
-        <w:rPr>
-          <w:noProof/>
-        </w:rPr>
-      </w:pPr>
-    </w:p>
+    <w:p/>
     <w:p>
       <w:r>
         <w:rPr>
@@ -29563,9 +29580,9 @@
         </w:rPr>
         <w:drawing>
           <wp:inline distT="0" distB="0" distL="0" distR="0">
-            <wp:extent cx="5940425" cy="4197985"/>
+            <wp:extent cx="5940425" cy="4191000"/>
             <wp:effectExtent l="0" t="0" r="0" b="0"/>
-            <wp:docPr id="22" name="Imagem 22"/>
+            <wp:docPr id="7" name="Imagem 7"/>
             <wp:cNvGraphicFramePr>
               <a:graphicFrameLocks xmlns:a="http://schemas.openxmlformats.org/drawingml/2006/main" noChangeAspect="1"/>
             </wp:cNvGraphicFramePr>
@@ -29573,14 +29590,14 @@
               <a:graphicData uri="http://schemas.openxmlformats.org/drawingml/2006/picture">
                 <pic:pic xmlns:pic="http://schemas.openxmlformats.org/drawingml/2006/picture">
                   <pic:nvPicPr>
-                    <pic:cNvPr id="22" name="Inserir Tarefas.png"/>
+                    <pic:cNvPr id="0" name="Baixa_Inserir_Aluno.png"/>
                     <pic:cNvPicPr/>
                   </pic:nvPicPr>
                   <pic:blipFill>
-                    <a:blip r:embed="rId28">
+                    <a:blip r:embed="rId30">
                       <a:extLst>
                         <a:ext uri="{28A0092B-C50C-407E-A947-70E740481C1C}">
-                          <a14:useLocalDpi xmlns="" xmlns:wpc="http://schemas.microsoft.com/office/word/2010/wordprocessingCanvas" xmlns:mc="http://schemas.openxmlformats.org/markup-compatibility/2006" xmlns:o="urn:schemas-microsoft-com:office:office" xmlns:v="urn:schemas-microsoft-com:vml" xmlns:wp14="http://schemas.microsoft.com/office/word/2010/wordprocessingDrawing" xmlns:w10="urn:schemas-microsoft-com:office:word" xmlns:w="http://schemas.openxmlformats.org/wordprocessingml/2006/main" xmlns:w14="http://schemas.microsoft.com/office/word/2010/wordml" xmlns:wpg="http://schemas.microsoft.com/office/word/2010/wordprocessingGroup" xmlns:wpi="http://schemas.microsoft.com/office/word/2010/wordprocessingInk" xmlns:wps="http://schemas.microsoft.com/office/word/2010/wordprocessingShape" xmlns:a14="http://schemas.microsoft.com/office/drawing/2010/main" val="0"/>
+                          <a14:useLocalDpi xmlns:a14="http://schemas.microsoft.com/office/drawing/2010/main" val="0"/>
                         </a:ext>
                       </a:extLst>
                     </a:blip>
@@ -29591,7 +29608,7 @@
                   <pic:spPr>
                     <a:xfrm>
                       <a:off x="0" y="0"/>
-                      <a:ext cx="5940425" cy="4197985"/>
+                      <a:ext cx="5940425" cy="4191000"/>
                     </a:xfrm>
                     <a:prstGeom prst="rect">
                       <a:avLst/>
@@ -29604,31 +29621,17 @@
         </w:drawing>
       </w:r>
     </w:p>
-    <w:p>
-      <w:pPr>
+    <w:p/>
+    <w:p>
+      <w:r>
         <w:rPr>
           <w:noProof/>
         </w:rPr>
-      </w:pPr>
-    </w:p>
-    <w:p>
-      <w:pPr>
-        <w:rPr>
-          <w:noProof/>
-        </w:rPr>
-      </w:pPr>
-    </w:p>
-    <w:p>
-      <w:r>
-        <w:rPr>
-          <w:noProof/>
-        </w:rPr>
-        <w:lastRenderedPageBreak/>
         <w:drawing>
           <wp:inline distT="0" distB="0" distL="0" distR="0">
-            <wp:extent cx="5940425" cy="4197985"/>
+            <wp:extent cx="5940425" cy="4191000"/>
             <wp:effectExtent l="0" t="0" r="0" b="0"/>
-            <wp:docPr id="23" name="Imagem 23"/>
+            <wp:docPr id="8" name="Imagem 8"/>
             <wp:cNvGraphicFramePr>
               <a:graphicFrameLocks xmlns:a="http://schemas.openxmlformats.org/drawingml/2006/main" noChangeAspect="1"/>
             </wp:cNvGraphicFramePr>
@@ -29636,14 +29639,14 @@
               <a:graphicData uri="http://schemas.openxmlformats.org/drawingml/2006/picture">
                 <pic:pic xmlns:pic="http://schemas.openxmlformats.org/drawingml/2006/picture">
                   <pic:nvPicPr>
-                    <pic:cNvPr id="23" name="Inserir ocorrência.png"/>
+                    <pic:cNvPr id="0" name="Baixa_Inserir_Ocorrencia.png"/>
                     <pic:cNvPicPr/>
                   </pic:nvPicPr>
                   <pic:blipFill>
-                    <a:blip r:embed="rId29">
+                    <a:blip r:embed="rId31">
                       <a:extLst>
                         <a:ext uri="{28A0092B-C50C-407E-A947-70E740481C1C}">
-                          <a14:useLocalDpi xmlns="" xmlns:wpc="http://schemas.microsoft.com/office/word/2010/wordprocessingCanvas" xmlns:mc="http://schemas.openxmlformats.org/markup-compatibility/2006" xmlns:o="urn:schemas-microsoft-com:office:office" xmlns:v="urn:schemas-microsoft-com:vml" xmlns:wp14="http://schemas.microsoft.com/office/word/2010/wordprocessingDrawing" xmlns:w10="urn:schemas-microsoft-com:office:word" xmlns:w="http://schemas.openxmlformats.org/wordprocessingml/2006/main" xmlns:w14="http://schemas.microsoft.com/office/word/2010/wordml" xmlns:wpg="http://schemas.microsoft.com/office/word/2010/wordprocessingGroup" xmlns:wpi="http://schemas.microsoft.com/office/word/2010/wordprocessingInk" xmlns:wps="http://schemas.microsoft.com/office/word/2010/wordprocessingShape" xmlns:a14="http://schemas.microsoft.com/office/drawing/2010/main" val="0"/>
+                          <a14:useLocalDpi xmlns:a14="http://schemas.microsoft.com/office/drawing/2010/main" val="0"/>
                         </a:ext>
                       </a:extLst>
                     </a:blip>
@@ -29654,7 +29657,7 @@
                   <pic:spPr>
                     <a:xfrm>
                       <a:off x="0" y="0"/>
-                      <a:ext cx="5940425" cy="4197985"/>
+                      <a:ext cx="5940425" cy="4191000"/>
                     </a:xfrm>
                     <a:prstGeom prst="rect">
                       <a:avLst/>
@@ -29667,16 +29670,18 @@
         </w:drawing>
       </w:r>
     </w:p>
+    <w:p/>
     <w:p>
       <w:r>
         <w:rPr>
           <w:noProof/>
         </w:rPr>
+        <w:lastRenderedPageBreak/>
         <w:drawing>
           <wp:inline distT="0" distB="0" distL="0" distR="0">
-            <wp:extent cx="5940425" cy="4197985"/>
+            <wp:extent cx="5934904" cy="4210638"/>
             <wp:effectExtent l="0" t="0" r="0" b="0"/>
-            <wp:docPr id="24" name="Imagem 24"/>
+            <wp:docPr id="9" name="Imagem 9"/>
             <wp:cNvGraphicFramePr>
               <a:graphicFrameLocks xmlns:a="http://schemas.openxmlformats.org/drawingml/2006/main" noChangeAspect="1"/>
             </wp:cNvGraphicFramePr>
@@ -29684,14 +29689,14 @@
               <a:graphicData uri="http://schemas.openxmlformats.org/drawingml/2006/picture">
                 <pic:pic xmlns:pic="http://schemas.openxmlformats.org/drawingml/2006/picture">
                   <pic:nvPicPr>
-                    <pic:cNvPr id="24" name="Pesquisar ocorrencias.png"/>
+                    <pic:cNvPr id="0" name="Baixa_Inserir_Responsavel.png"/>
                     <pic:cNvPicPr/>
                   </pic:nvPicPr>
                   <pic:blipFill>
-                    <a:blip r:embed="rId30">
+                    <a:blip r:embed="rId32">
                       <a:extLst>
                         <a:ext uri="{28A0092B-C50C-407E-A947-70E740481C1C}">
-                          <a14:useLocalDpi xmlns="" xmlns:wpc="http://schemas.microsoft.com/office/word/2010/wordprocessingCanvas" xmlns:mc="http://schemas.openxmlformats.org/markup-compatibility/2006" xmlns:o="urn:schemas-microsoft-com:office:office" xmlns:v="urn:schemas-microsoft-com:vml" xmlns:wp14="http://schemas.microsoft.com/office/word/2010/wordprocessingDrawing" xmlns:w10="urn:schemas-microsoft-com:office:word" xmlns:w="http://schemas.openxmlformats.org/wordprocessingml/2006/main" xmlns:w14="http://schemas.microsoft.com/office/word/2010/wordml" xmlns:wpg="http://schemas.microsoft.com/office/word/2010/wordprocessingGroup" xmlns:wpi="http://schemas.microsoft.com/office/word/2010/wordprocessingInk" xmlns:wps="http://schemas.microsoft.com/office/word/2010/wordprocessingShape" xmlns:a14="http://schemas.microsoft.com/office/drawing/2010/main" val="0"/>
+                          <a14:useLocalDpi xmlns:a14="http://schemas.microsoft.com/office/drawing/2010/main" val="0"/>
                         </a:ext>
                       </a:extLst>
                     </a:blip>
@@ -29702,7 +29707,7 @@
                   <pic:spPr>
                     <a:xfrm>
                       <a:off x="0" y="0"/>
-                      <a:ext cx="5940425" cy="4197985"/>
+                      <a:ext cx="5934904" cy="4210638"/>
                     </a:xfrm>
                     <a:prstGeom prst="rect">
                       <a:avLst/>
@@ -29715,17 +29720,17 @@
         </w:drawing>
       </w:r>
     </w:p>
+    <w:p/>
     <w:p>
       <w:r>
         <w:rPr>
           <w:noProof/>
         </w:rPr>
-        <w:lastRenderedPageBreak/>
         <w:drawing>
           <wp:inline distT="0" distB="0" distL="0" distR="0">
-            <wp:extent cx="5940425" cy="4191635"/>
+            <wp:extent cx="5906325" cy="4191585"/>
             <wp:effectExtent l="0" t="0" r="0" b="0"/>
-            <wp:docPr id="25" name="Imagem 25"/>
+            <wp:docPr id="29" name="Imagem 29"/>
             <wp:cNvGraphicFramePr>
               <a:graphicFrameLocks xmlns:a="http://schemas.openxmlformats.org/drawingml/2006/main" noChangeAspect="1"/>
             </wp:cNvGraphicFramePr>
@@ -29733,14 +29738,14 @@
               <a:graphicData uri="http://schemas.openxmlformats.org/drawingml/2006/picture">
                 <pic:pic xmlns:pic="http://schemas.openxmlformats.org/drawingml/2006/picture">
                   <pic:nvPicPr>
-                    <pic:cNvPr id="25" name="Ocorrencia Aluno.png"/>
+                    <pic:cNvPr id="0" name="Baixa_Login.png"/>
                     <pic:cNvPicPr/>
                   </pic:nvPicPr>
                   <pic:blipFill>
-                    <a:blip r:embed="rId31">
+                    <a:blip r:embed="rId33">
                       <a:extLst>
                         <a:ext uri="{28A0092B-C50C-407E-A947-70E740481C1C}">
-                          <a14:useLocalDpi xmlns="" xmlns:wpc="http://schemas.microsoft.com/office/word/2010/wordprocessingCanvas" xmlns:mc="http://schemas.openxmlformats.org/markup-compatibility/2006" xmlns:o="urn:schemas-microsoft-com:office:office" xmlns:v="urn:schemas-microsoft-com:vml" xmlns:wp14="http://schemas.microsoft.com/office/word/2010/wordprocessingDrawing" xmlns:w10="urn:schemas-microsoft-com:office:word" xmlns:w="http://schemas.openxmlformats.org/wordprocessingml/2006/main" xmlns:w14="http://schemas.microsoft.com/office/word/2010/wordml" xmlns:wpg="http://schemas.microsoft.com/office/word/2010/wordprocessingGroup" xmlns:wpi="http://schemas.microsoft.com/office/word/2010/wordprocessingInk" xmlns:wps="http://schemas.microsoft.com/office/word/2010/wordprocessingShape" xmlns:a14="http://schemas.microsoft.com/office/drawing/2010/main" val="0"/>
+                          <a14:useLocalDpi xmlns:a14="http://schemas.microsoft.com/office/drawing/2010/main" val="0"/>
                         </a:ext>
                       </a:extLst>
                     </a:blip>
@@ -29751,7 +29756,7 @@
                   <pic:spPr>
                     <a:xfrm>
                       <a:off x="0" y="0"/>
-                      <a:ext cx="5940425" cy="4191635"/>
+                      <a:ext cx="5906325" cy="4191585"/>
                     </a:xfrm>
                     <a:prstGeom prst="rect">
                       <a:avLst/>
@@ -29765,6 +29770,705 @@
       </w:r>
     </w:p>
     <w:p/>
+    <w:p>
+      <w:r>
+        <w:rPr>
+          <w:noProof/>
+        </w:rPr>
+        <w:drawing>
+          <wp:inline distT="0" distB="0" distL="0" distR="0">
+            <wp:extent cx="5934904" cy="4163006"/>
+            <wp:effectExtent l="0" t="0" r="0" b="0"/>
+            <wp:docPr id="30" name="Imagem 30"/>
+            <wp:cNvGraphicFramePr>
+              <a:graphicFrameLocks xmlns:a="http://schemas.openxmlformats.org/drawingml/2006/main" noChangeAspect="1"/>
+            </wp:cNvGraphicFramePr>
+            <a:graphic xmlns:a="http://schemas.openxmlformats.org/drawingml/2006/main">
+              <a:graphicData uri="http://schemas.openxmlformats.org/drawingml/2006/picture">
+                <pic:pic xmlns:pic="http://schemas.openxmlformats.org/drawingml/2006/picture">
+                  <pic:nvPicPr>
+                    <pic:cNvPr id="0" name="Baixa_Menu_Inserir_Aluno_Secre.png"/>
+                    <pic:cNvPicPr/>
+                  </pic:nvPicPr>
+                  <pic:blipFill>
+                    <a:blip r:embed="rId34">
+                      <a:extLst>
+                        <a:ext uri="{28A0092B-C50C-407E-A947-70E740481C1C}">
+                          <a14:useLocalDpi xmlns:a14="http://schemas.microsoft.com/office/drawing/2010/main" val="0"/>
+                        </a:ext>
+                      </a:extLst>
+                    </a:blip>
+                    <a:stretch>
+                      <a:fillRect/>
+                    </a:stretch>
+                  </pic:blipFill>
+                  <pic:spPr>
+                    <a:xfrm>
+                      <a:off x="0" y="0"/>
+                      <a:ext cx="5934904" cy="4163006"/>
+                    </a:xfrm>
+                    <a:prstGeom prst="rect">
+                      <a:avLst/>
+                    </a:prstGeom>
+                  </pic:spPr>
+                </pic:pic>
+              </a:graphicData>
+            </a:graphic>
+          </wp:inline>
+        </w:drawing>
+      </w:r>
+    </w:p>
+    <w:p/>
+    <w:p>
+      <w:r>
+        <w:rPr>
+          <w:noProof/>
+        </w:rPr>
+        <w:lastRenderedPageBreak/>
+        <w:drawing>
+          <wp:inline distT="0" distB="0" distL="0" distR="0">
+            <wp:extent cx="5940425" cy="4175125"/>
+            <wp:effectExtent l="0" t="0" r="0" b="0"/>
+            <wp:docPr id="31" name="Imagem 31"/>
+            <wp:cNvGraphicFramePr>
+              <a:graphicFrameLocks xmlns:a="http://schemas.openxmlformats.org/drawingml/2006/main" noChangeAspect="1"/>
+            </wp:cNvGraphicFramePr>
+            <a:graphic xmlns:a="http://schemas.openxmlformats.org/drawingml/2006/main">
+              <a:graphicData uri="http://schemas.openxmlformats.org/drawingml/2006/picture">
+                <pic:pic xmlns:pic="http://schemas.openxmlformats.org/drawingml/2006/picture">
+                  <pic:nvPicPr>
+                    <pic:cNvPr id="0" name="Baixa_Menu_Inserir_Responsavel_Secre.png"/>
+                    <pic:cNvPicPr/>
+                  </pic:nvPicPr>
+                  <pic:blipFill>
+                    <a:blip r:embed="rId35">
+                      <a:extLst>
+                        <a:ext uri="{28A0092B-C50C-407E-A947-70E740481C1C}">
+                          <a14:useLocalDpi xmlns:a14="http://schemas.microsoft.com/office/drawing/2010/main" val="0"/>
+                        </a:ext>
+                      </a:extLst>
+                    </a:blip>
+                    <a:stretch>
+                      <a:fillRect/>
+                    </a:stretch>
+                  </pic:blipFill>
+                  <pic:spPr>
+                    <a:xfrm>
+                      <a:off x="0" y="0"/>
+                      <a:ext cx="5940425" cy="4175125"/>
+                    </a:xfrm>
+                    <a:prstGeom prst="rect">
+                      <a:avLst/>
+                    </a:prstGeom>
+                  </pic:spPr>
+                </pic:pic>
+              </a:graphicData>
+            </a:graphic>
+          </wp:inline>
+        </w:drawing>
+      </w:r>
+    </w:p>
+    <w:p/>
+    <w:p>
+      <w:r>
+        <w:rPr>
+          <w:noProof/>
+        </w:rPr>
+        <w:drawing>
+          <wp:inline distT="0" distB="0" distL="0" distR="0">
+            <wp:extent cx="5940425" cy="4200525"/>
+            <wp:effectExtent l="0" t="0" r="0" b="0"/>
+            <wp:docPr id="42" name="Imagem 42"/>
+            <wp:cNvGraphicFramePr>
+              <a:graphicFrameLocks xmlns:a="http://schemas.openxmlformats.org/drawingml/2006/main" noChangeAspect="1"/>
+            </wp:cNvGraphicFramePr>
+            <a:graphic xmlns:a="http://schemas.openxmlformats.org/drawingml/2006/main">
+              <a:graphicData uri="http://schemas.openxmlformats.org/drawingml/2006/picture">
+                <pic:pic xmlns:pic="http://schemas.openxmlformats.org/drawingml/2006/picture">
+                  <pic:nvPicPr>
+                    <pic:cNvPr id="0" name="Baixa_Inserir_Boletim.png"/>
+                    <pic:cNvPicPr/>
+                  </pic:nvPicPr>
+                  <pic:blipFill>
+                    <a:blip r:embed="rId36">
+                      <a:extLst>
+                        <a:ext uri="{28A0092B-C50C-407E-A947-70E740481C1C}">
+                          <a14:useLocalDpi xmlns:a14="http://schemas.microsoft.com/office/drawing/2010/main" val="0"/>
+                        </a:ext>
+                      </a:extLst>
+                    </a:blip>
+                    <a:stretch>
+                      <a:fillRect/>
+                    </a:stretch>
+                  </pic:blipFill>
+                  <pic:spPr>
+                    <a:xfrm>
+                      <a:off x="0" y="0"/>
+                      <a:ext cx="5940425" cy="4200525"/>
+                    </a:xfrm>
+                    <a:prstGeom prst="rect">
+                      <a:avLst/>
+                    </a:prstGeom>
+                  </pic:spPr>
+                </pic:pic>
+              </a:graphicData>
+            </a:graphic>
+          </wp:inline>
+        </w:drawing>
+      </w:r>
+    </w:p>
+    <w:p>
+      <w:pPr>
+        <w:pStyle w:val="Ttulo3"/>
+      </w:pPr>
+      <w:bookmarkStart w:id="147" w:name="_Toc404509947"/>
+      <w:r>
+        <w:lastRenderedPageBreak/>
+        <w:t>Alta Fidelidade</w:t>
+      </w:r>
+      <w:bookmarkEnd w:id="147"/>
+    </w:p>
+    <w:p>
+      <w:r>
+        <w:rPr>
+          <w:noProof/>
+        </w:rPr>
+        <w:drawing>
+          <wp:inline distT="0" distB="0" distL="0" distR="0">
+            <wp:extent cx="5940425" cy="3631565"/>
+            <wp:effectExtent l="0" t="0" r="0" b="0"/>
+            <wp:docPr id="32" name="Imagem 32"/>
+            <wp:cNvGraphicFramePr>
+              <a:graphicFrameLocks xmlns:a="http://schemas.openxmlformats.org/drawingml/2006/main" noChangeAspect="1"/>
+            </wp:cNvGraphicFramePr>
+            <a:graphic xmlns:a="http://schemas.openxmlformats.org/drawingml/2006/main">
+              <a:graphicData uri="http://schemas.openxmlformats.org/drawingml/2006/picture">
+                <pic:pic xmlns:pic="http://schemas.openxmlformats.org/drawingml/2006/picture">
+                  <pic:nvPicPr>
+                    <pic:cNvPr id="0" name="Alta_Home_Aluno.png"/>
+                    <pic:cNvPicPr/>
+                  </pic:nvPicPr>
+                  <pic:blipFill>
+                    <a:blip r:embed="rId37">
+                      <a:extLst>
+                        <a:ext uri="{28A0092B-C50C-407E-A947-70E740481C1C}">
+                          <a14:useLocalDpi xmlns:a14="http://schemas.microsoft.com/office/drawing/2010/main" val="0"/>
+                        </a:ext>
+                      </a:extLst>
+                    </a:blip>
+                    <a:stretch>
+                      <a:fillRect/>
+                    </a:stretch>
+                  </pic:blipFill>
+                  <pic:spPr>
+                    <a:xfrm>
+                      <a:off x="0" y="0"/>
+                      <a:ext cx="5940425" cy="3631565"/>
+                    </a:xfrm>
+                    <a:prstGeom prst="rect">
+                      <a:avLst/>
+                    </a:prstGeom>
+                  </pic:spPr>
+                </pic:pic>
+              </a:graphicData>
+            </a:graphic>
+          </wp:inline>
+        </w:drawing>
+      </w:r>
+    </w:p>
+    <w:p/>
+    <w:p>
+      <w:r>
+        <w:rPr>
+          <w:noProof/>
+        </w:rPr>
+        <w:drawing>
+          <wp:inline distT="0" distB="0" distL="0" distR="0">
+            <wp:extent cx="5940425" cy="3658235"/>
+            <wp:effectExtent l="0" t="0" r="0" b="0"/>
+            <wp:docPr id="33" name="Imagem 33"/>
+            <wp:cNvGraphicFramePr>
+              <a:graphicFrameLocks xmlns:a="http://schemas.openxmlformats.org/drawingml/2006/main" noChangeAspect="1"/>
+            </wp:cNvGraphicFramePr>
+            <a:graphic xmlns:a="http://schemas.openxmlformats.org/drawingml/2006/main">
+              <a:graphicData uri="http://schemas.openxmlformats.org/drawingml/2006/picture">
+                <pic:pic xmlns:pic="http://schemas.openxmlformats.org/drawingml/2006/picture">
+                  <pic:nvPicPr>
+                    <pic:cNvPr id="0" name="Alta_Home_Professor.png"/>
+                    <pic:cNvPicPr/>
+                  </pic:nvPicPr>
+                  <pic:blipFill>
+                    <a:blip r:embed="rId38">
+                      <a:extLst>
+                        <a:ext uri="{28A0092B-C50C-407E-A947-70E740481C1C}">
+                          <a14:useLocalDpi xmlns:a14="http://schemas.microsoft.com/office/drawing/2010/main" val="0"/>
+                        </a:ext>
+                      </a:extLst>
+                    </a:blip>
+                    <a:stretch>
+                      <a:fillRect/>
+                    </a:stretch>
+                  </pic:blipFill>
+                  <pic:spPr>
+                    <a:xfrm>
+                      <a:off x="0" y="0"/>
+                      <a:ext cx="5940425" cy="3658235"/>
+                    </a:xfrm>
+                    <a:prstGeom prst="rect">
+                      <a:avLst/>
+                    </a:prstGeom>
+                  </pic:spPr>
+                </pic:pic>
+              </a:graphicData>
+            </a:graphic>
+          </wp:inline>
+        </w:drawing>
+      </w:r>
+    </w:p>
+    <w:p/>
+    <w:p>
+      <w:r>
+        <w:rPr>
+          <w:noProof/>
+        </w:rPr>
+        <w:lastRenderedPageBreak/>
+        <w:drawing>
+          <wp:inline distT="0" distB="0" distL="0" distR="0">
+            <wp:extent cx="5940425" cy="3662045"/>
+            <wp:effectExtent l="0" t="0" r="0" b="0"/>
+            <wp:docPr id="34" name="Imagem 34"/>
+            <wp:cNvGraphicFramePr>
+              <a:graphicFrameLocks xmlns:a="http://schemas.openxmlformats.org/drawingml/2006/main" noChangeAspect="1"/>
+            </wp:cNvGraphicFramePr>
+            <a:graphic xmlns:a="http://schemas.openxmlformats.org/drawingml/2006/main">
+              <a:graphicData uri="http://schemas.openxmlformats.org/drawingml/2006/picture">
+                <pic:pic xmlns:pic="http://schemas.openxmlformats.org/drawingml/2006/picture">
+                  <pic:nvPicPr>
+                    <pic:cNvPr id="0" name="Alta_Home_Responsavel.png"/>
+                    <pic:cNvPicPr/>
+                  </pic:nvPicPr>
+                  <pic:blipFill>
+                    <a:blip r:embed="rId39">
+                      <a:extLst>
+                        <a:ext uri="{28A0092B-C50C-407E-A947-70E740481C1C}">
+                          <a14:useLocalDpi xmlns:a14="http://schemas.microsoft.com/office/drawing/2010/main" val="0"/>
+                        </a:ext>
+                      </a:extLst>
+                    </a:blip>
+                    <a:stretch>
+                      <a:fillRect/>
+                    </a:stretch>
+                  </pic:blipFill>
+                  <pic:spPr>
+                    <a:xfrm>
+                      <a:off x="0" y="0"/>
+                      <a:ext cx="5940425" cy="3662045"/>
+                    </a:xfrm>
+                    <a:prstGeom prst="rect">
+                      <a:avLst/>
+                    </a:prstGeom>
+                  </pic:spPr>
+                </pic:pic>
+              </a:graphicData>
+            </a:graphic>
+          </wp:inline>
+        </w:drawing>
+      </w:r>
+    </w:p>
+    <w:p>
+      <w:r>
+        <w:rPr>
+          <w:noProof/>
+        </w:rPr>
+        <w:lastRenderedPageBreak/>
+        <w:drawing>
+          <wp:inline distT="0" distB="0" distL="0" distR="0">
+            <wp:extent cx="5940425" cy="3640455"/>
+            <wp:effectExtent l="0" t="0" r="0" b="0"/>
+            <wp:docPr id="35" name="Imagem 35"/>
+            <wp:cNvGraphicFramePr>
+              <a:graphicFrameLocks xmlns:a="http://schemas.openxmlformats.org/drawingml/2006/main" noChangeAspect="1"/>
+            </wp:cNvGraphicFramePr>
+            <a:graphic xmlns:a="http://schemas.openxmlformats.org/drawingml/2006/main">
+              <a:graphicData uri="http://schemas.openxmlformats.org/drawingml/2006/picture">
+                <pic:pic xmlns:pic="http://schemas.openxmlformats.org/drawingml/2006/picture">
+                  <pic:nvPicPr>
+                    <pic:cNvPr id="0" name="Alta_home_Secre.png"/>
+                    <pic:cNvPicPr/>
+                  </pic:nvPicPr>
+                  <pic:blipFill>
+                    <a:blip r:embed="rId40">
+                      <a:extLst>
+                        <a:ext uri="{28A0092B-C50C-407E-A947-70E740481C1C}">
+                          <a14:useLocalDpi xmlns:a14="http://schemas.microsoft.com/office/drawing/2010/main" val="0"/>
+                        </a:ext>
+                      </a:extLst>
+                    </a:blip>
+                    <a:stretch>
+                      <a:fillRect/>
+                    </a:stretch>
+                  </pic:blipFill>
+                  <pic:spPr>
+                    <a:xfrm>
+                      <a:off x="0" y="0"/>
+                      <a:ext cx="5940425" cy="3640455"/>
+                    </a:xfrm>
+                    <a:prstGeom prst="rect">
+                      <a:avLst/>
+                    </a:prstGeom>
+                  </pic:spPr>
+                </pic:pic>
+              </a:graphicData>
+            </a:graphic>
+          </wp:inline>
+        </w:drawing>
+      </w:r>
+      <w:r>
+        <w:rPr>
+          <w:noProof/>
+        </w:rPr>
+        <w:lastRenderedPageBreak/>
+        <w:drawing>
+          <wp:inline distT="0" distB="0" distL="0" distR="0">
+            <wp:extent cx="5940425" cy="5461000"/>
+            <wp:effectExtent l="0" t="0" r="0" b="0"/>
+            <wp:docPr id="36" name="Imagem 36"/>
+            <wp:cNvGraphicFramePr>
+              <a:graphicFrameLocks xmlns:a="http://schemas.openxmlformats.org/drawingml/2006/main" noChangeAspect="1"/>
+            </wp:cNvGraphicFramePr>
+            <a:graphic xmlns:a="http://schemas.openxmlformats.org/drawingml/2006/main">
+              <a:graphicData uri="http://schemas.openxmlformats.org/drawingml/2006/picture">
+                <pic:pic xmlns:pic="http://schemas.openxmlformats.org/drawingml/2006/picture">
+                  <pic:nvPicPr>
+                    <pic:cNvPr id="0" name="Alta_Inserir_Aluno_Secre.png"/>
+                    <pic:cNvPicPr/>
+                  </pic:nvPicPr>
+                  <pic:blipFill>
+                    <a:blip r:embed="rId41">
+                      <a:extLst>
+                        <a:ext uri="{28A0092B-C50C-407E-A947-70E740481C1C}">
+                          <a14:useLocalDpi xmlns:a14="http://schemas.microsoft.com/office/drawing/2010/main" val="0"/>
+                        </a:ext>
+                      </a:extLst>
+                    </a:blip>
+                    <a:stretch>
+                      <a:fillRect/>
+                    </a:stretch>
+                  </pic:blipFill>
+                  <pic:spPr>
+                    <a:xfrm>
+                      <a:off x="0" y="0"/>
+                      <a:ext cx="5940425" cy="5461000"/>
+                    </a:xfrm>
+                    <a:prstGeom prst="rect">
+                      <a:avLst/>
+                    </a:prstGeom>
+                  </pic:spPr>
+                </pic:pic>
+              </a:graphicData>
+            </a:graphic>
+          </wp:inline>
+        </w:drawing>
+      </w:r>
+      <w:r>
+        <w:rPr>
+          <w:noProof/>
+        </w:rPr>
+        <w:drawing>
+          <wp:inline distT="0" distB="0" distL="0" distR="0">
+            <wp:extent cx="5940425" cy="3296285"/>
+            <wp:effectExtent l="0" t="0" r="0" b="0"/>
+            <wp:docPr id="37" name="Imagem 37"/>
+            <wp:cNvGraphicFramePr>
+              <a:graphicFrameLocks xmlns:a="http://schemas.openxmlformats.org/drawingml/2006/main" noChangeAspect="1"/>
+            </wp:cNvGraphicFramePr>
+            <a:graphic xmlns:a="http://schemas.openxmlformats.org/drawingml/2006/main">
+              <a:graphicData uri="http://schemas.openxmlformats.org/drawingml/2006/picture">
+                <pic:pic xmlns:pic="http://schemas.openxmlformats.org/drawingml/2006/picture">
+                  <pic:nvPicPr>
+                    <pic:cNvPr id="0" name="Alta_Inserir_Ocorrencia.png"/>
+                    <pic:cNvPicPr/>
+                  </pic:nvPicPr>
+                  <pic:blipFill>
+                    <a:blip r:embed="rId42">
+                      <a:extLst>
+                        <a:ext uri="{28A0092B-C50C-407E-A947-70E740481C1C}">
+                          <a14:useLocalDpi xmlns:a14="http://schemas.microsoft.com/office/drawing/2010/main" val="0"/>
+                        </a:ext>
+                      </a:extLst>
+                    </a:blip>
+                    <a:stretch>
+                      <a:fillRect/>
+                    </a:stretch>
+                  </pic:blipFill>
+                  <pic:spPr>
+                    <a:xfrm>
+                      <a:off x="0" y="0"/>
+                      <a:ext cx="5940425" cy="3296285"/>
+                    </a:xfrm>
+                    <a:prstGeom prst="rect">
+                      <a:avLst/>
+                    </a:prstGeom>
+                  </pic:spPr>
+                </pic:pic>
+              </a:graphicData>
+            </a:graphic>
+          </wp:inline>
+        </w:drawing>
+      </w:r>
+    </w:p>
+    <w:p>
+      <w:r>
+        <w:rPr>
+          <w:noProof/>
+        </w:rPr>
+        <w:lastRenderedPageBreak/>
+        <w:drawing>
+          <wp:inline distT="0" distB="0" distL="0" distR="0">
+            <wp:extent cx="5940425" cy="5618480"/>
+            <wp:effectExtent l="0" t="0" r="0" b="0"/>
+            <wp:docPr id="38" name="Imagem 38"/>
+            <wp:cNvGraphicFramePr>
+              <a:graphicFrameLocks xmlns:a="http://schemas.openxmlformats.org/drawingml/2006/main" noChangeAspect="1"/>
+            </wp:cNvGraphicFramePr>
+            <a:graphic xmlns:a="http://schemas.openxmlformats.org/drawingml/2006/main">
+              <a:graphicData uri="http://schemas.openxmlformats.org/drawingml/2006/picture">
+                <pic:pic xmlns:pic="http://schemas.openxmlformats.org/drawingml/2006/picture">
+                  <pic:nvPicPr>
+                    <pic:cNvPr id="0" name="Alta_Inserir_Responsavel_Secre.png"/>
+                    <pic:cNvPicPr/>
+                  </pic:nvPicPr>
+                  <pic:blipFill>
+                    <a:blip r:embed="rId43">
+                      <a:extLst>
+                        <a:ext uri="{28A0092B-C50C-407E-A947-70E740481C1C}">
+                          <a14:useLocalDpi xmlns:a14="http://schemas.microsoft.com/office/drawing/2010/main" val="0"/>
+                        </a:ext>
+                      </a:extLst>
+                    </a:blip>
+                    <a:stretch>
+                      <a:fillRect/>
+                    </a:stretch>
+                  </pic:blipFill>
+                  <pic:spPr>
+                    <a:xfrm>
+                      <a:off x="0" y="0"/>
+                      <a:ext cx="5940425" cy="5618480"/>
+                    </a:xfrm>
+                    <a:prstGeom prst="rect">
+                      <a:avLst/>
+                    </a:prstGeom>
+                  </pic:spPr>
+                </pic:pic>
+              </a:graphicData>
+            </a:graphic>
+          </wp:inline>
+        </w:drawing>
+      </w:r>
+    </w:p>
+    <w:p>
+      <w:r>
+        <w:rPr>
+          <w:noProof/>
+        </w:rPr>
+        <w:lastRenderedPageBreak/>
+        <w:drawing>
+          <wp:inline distT="0" distB="0" distL="0" distR="0">
+            <wp:extent cx="5940425" cy="3729990"/>
+            <wp:effectExtent l="0" t="0" r="0" b="0"/>
+            <wp:docPr id="39" name="Imagem 39"/>
+            <wp:cNvGraphicFramePr>
+              <a:graphicFrameLocks xmlns:a="http://schemas.openxmlformats.org/drawingml/2006/main" noChangeAspect="1"/>
+            </wp:cNvGraphicFramePr>
+            <a:graphic xmlns:a="http://schemas.openxmlformats.org/drawingml/2006/main">
+              <a:graphicData uri="http://schemas.openxmlformats.org/drawingml/2006/picture">
+                <pic:pic xmlns:pic="http://schemas.openxmlformats.org/drawingml/2006/picture">
+                  <pic:nvPicPr>
+                    <pic:cNvPr id="0" name="Alta_Login.png"/>
+                    <pic:cNvPicPr/>
+                  </pic:nvPicPr>
+                  <pic:blipFill>
+                    <a:blip r:embed="rId44">
+                      <a:extLst>
+                        <a:ext uri="{28A0092B-C50C-407E-A947-70E740481C1C}">
+                          <a14:useLocalDpi xmlns:a14="http://schemas.microsoft.com/office/drawing/2010/main" val="0"/>
+                        </a:ext>
+                      </a:extLst>
+                    </a:blip>
+                    <a:stretch>
+                      <a:fillRect/>
+                    </a:stretch>
+                  </pic:blipFill>
+                  <pic:spPr>
+                    <a:xfrm>
+                      <a:off x="0" y="0"/>
+                      <a:ext cx="5940425" cy="3729990"/>
+                    </a:xfrm>
+                    <a:prstGeom prst="rect">
+                      <a:avLst/>
+                    </a:prstGeom>
+                  </pic:spPr>
+                </pic:pic>
+              </a:graphicData>
+            </a:graphic>
+          </wp:inline>
+        </w:drawing>
+      </w:r>
+    </w:p>
+    <w:p>
+      <w:pPr>
+        <w:rPr>
+          <w:u w:val="single"/>
+        </w:rPr>
+      </w:pPr>
+    </w:p>
+    <w:p>
+      <w:r>
+        <w:rPr>
+          <w:noProof/>
+        </w:rPr>
+        <w:drawing>
+          <wp:inline distT="0" distB="0" distL="0" distR="0">
+            <wp:extent cx="5940425" cy="3205480"/>
+            <wp:effectExtent l="0" t="0" r="0" b="0"/>
+            <wp:docPr id="43" name="Imagem 43"/>
+            <wp:cNvGraphicFramePr>
+              <a:graphicFrameLocks xmlns:a="http://schemas.openxmlformats.org/drawingml/2006/main" noChangeAspect="1"/>
+            </wp:cNvGraphicFramePr>
+            <a:graphic xmlns:a="http://schemas.openxmlformats.org/drawingml/2006/main">
+              <a:graphicData uri="http://schemas.openxmlformats.org/drawingml/2006/picture">
+                <pic:pic xmlns:pic="http://schemas.openxmlformats.org/drawingml/2006/picture">
+                  <pic:nvPicPr>
+                    <pic:cNvPr id="0" name="Alta_Inserir_Boletim.png"/>
+                    <pic:cNvPicPr/>
+                  </pic:nvPicPr>
+                  <pic:blipFill>
+                    <a:blip r:embed="rId45">
+                      <a:extLst>
+                        <a:ext uri="{28A0092B-C50C-407E-A947-70E740481C1C}">
+                          <a14:useLocalDpi xmlns:a14="http://schemas.microsoft.com/office/drawing/2010/main" val="0"/>
+                        </a:ext>
+                      </a:extLst>
+                    </a:blip>
+                    <a:stretch>
+                      <a:fillRect/>
+                    </a:stretch>
+                  </pic:blipFill>
+                  <pic:spPr>
+                    <a:xfrm>
+                      <a:off x="0" y="0"/>
+                      <a:ext cx="5940425" cy="3205480"/>
+                    </a:xfrm>
+                    <a:prstGeom prst="rect">
+                      <a:avLst/>
+                    </a:prstGeom>
+                  </pic:spPr>
+                </pic:pic>
+              </a:graphicData>
+            </a:graphic>
+          </wp:inline>
+        </w:drawing>
+      </w:r>
+    </w:p>
+    <w:p/>
+    <w:p/>
+    <w:p>
+      <w:r>
+        <w:rPr>
+          <w:noProof/>
+        </w:rPr>
+        <w:lastRenderedPageBreak/>
+        <w:drawing>
+          <wp:inline distT="0" distB="0" distL="0" distR="0">
+            <wp:extent cx="5940425" cy="2526665"/>
+            <wp:effectExtent l="0" t="0" r="0" b="0"/>
+            <wp:docPr id="40" name="Imagem 40"/>
+            <wp:cNvGraphicFramePr>
+              <a:graphicFrameLocks xmlns:a="http://schemas.openxmlformats.org/drawingml/2006/main" noChangeAspect="1"/>
+            </wp:cNvGraphicFramePr>
+            <a:graphic xmlns:a="http://schemas.openxmlformats.org/drawingml/2006/main">
+              <a:graphicData uri="http://schemas.openxmlformats.org/drawingml/2006/picture">
+                <pic:pic xmlns:pic="http://schemas.openxmlformats.org/drawingml/2006/picture">
+                  <pic:nvPicPr>
+                    <pic:cNvPr id="0" name="Alta_Menu_Inserir_Aluno_secre.png"/>
+                    <pic:cNvPicPr/>
+                  </pic:nvPicPr>
+                  <pic:blipFill>
+                    <a:blip r:embed="rId46">
+                      <a:extLst>
+                        <a:ext uri="{28A0092B-C50C-407E-A947-70E740481C1C}">
+                          <a14:useLocalDpi xmlns:a14="http://schemas.microsoft.com/office/drawing/2010/main" val="0"/>
+                        </a:ext>
+                      </a:extLst>
+                    </a:blip>
+                    <a:stretch>
+                      <a:fillRect/>
+                    </a:stretch>
+                  </pic:blipFill>
+                  <pic:spPr>
+                    <a:xfrm>
+                      <a:off x="0" y="0"/>
+                      <a:ext cx="5940425" cy="2526665"/>
+                    </a:xfrm>
+                    <a:prstGeom prst="rect">
+                      <a:avLst/>
+                    </a:prstGeom>
+                  </pic:spPr>
+                </pic:pic>
+              </a:graphicData>
+            </a:graphic>
+          </wp:inline>
+        </w:drawing>
+      </w:r>
+    </w:p>
+    <w:p>
+      <w:r>
+        <w:rPr>
+          <w:noProof/>
+        </w:rPr>
+        <w:drawing>
+          <wp:inline distT="0" distB="0" distL="0" distR="0">
+            <wp:extent cx="5940425" cy="2526665"/>
+            <wp:effectExtent l="0" t="0" r="0" b="0"/>
+            <wp:docPr id="41" name="Imagem 41"/>
+            <wp:cNvGraphicFramePr>
+              <a:graphicFrameLocks xmlns:a="http://schemas.openxmlformats.org/drawingml/2006/main" noChangeAspect="1"/>
+            </wp:cNvGraphicFramePr>
+            <a:graphic xmlns:a="http://schemas.openxmlformats.org/drawingml/2006/main">
+              <a:graphicData uri="http://schemas.openxmlformats.org/drawingml/2006/picture">
+                <pic:pic xmlns:pic="http://schemas.openxmlformats.org/drawingml/2006/picture">
+                  <pic:nvPicPr>
+                    <pic:cNvPr id="0" name="Alta_Menu_Inserir_Responsavel_secre.png"/>
+                    <pic:cNvPicPr/>
+                  </pic:nvPicPr>
+                  <pic:blipFill>
+                    <a:blip r:embed="rId47">
+                      <a:extLst>
+                        <a:ext uri="{28A0092B-C50C-407E-A947-70E740481C1C}">
+                          <a14:useLocalDpi xmlns:a14="http://schemas.microsoft.com/office/drawing/2010/main" val="0"/>
+                        </a:ext>
+                      </a:extLst>
+                    </a:blip>
+                    <a:stretch>
+                      <a:fillRect/>
+                    </a:stretch>
+                  </pic:blipFill>
+                  <pic:spPr>
+                    <a:xfrm>
+                      <a:off x="0" y="0"/>
+                      <a:ext cx="5940425" cy="2526665"/>
+                    </a:xfrm>
+                    <a:prstGeom prst="rect">
+                      <a:avLst/>
+                    </a:prstGeom>
+                  </pic:spPr>
+                </pic:pic>
+              </a:graphicData>
+            </a:graphic>
+          </wp:inline>
+        </w:drawing>
+      </w:r>
+    </w:p>
     <w:p/>
     <w:p/>
     <w:p/>
@@ -29774,185 +30478,35 @@
     <w:p/>
     <w:p/>
     <w:p/>
-    <w:p/>
-    <w:p/>
-    <w:p/>
-    <w:p/>
-    <w:p/>
-    <w:p/>
-    <w:p/>
-    <w:p/>
+    <w:p>
+      <w:pPr>
+        <w:pStyle w:val="Ttulo2"/>
+      </w:pPr>
+      <w:bookmarkStart w:id="148" w:name="_Toc404509948"/>
+      <w:r>
+        <w:t>Projeto do Banco de Dados</w:t>
+      </w:r>
+      <w:bookmarkEnd w:id="148"/>
+    </w:p>
     <w:p>
       <w:pPr>
         <w:pStyle w:val="Ttulo3"/>
       </w:pPr>
-      <w:bookmarkStart w:id="149" w:name="_Toc404509947"/>
-      <w:commentRangeStart w:id="150"/>
-      <w:r>
-        <w:t>Alta Fidelidade</w:t>
-      </w:r>
-      <w:commentRangeEnd w:id="150"/>
-      <w:r>
-        <w:rPr>
-          <w:rStyle w:val="Refdecomentrio"/>
-          <w:rFonts w:cs="Times New Roman"/>
-          <w:b w:val="0"/>
-          <w:bCs w:val="0"/>
-        </w:rPr>
-        <w:commentReference w:id="150"/>
+      <w:bookmarkStart w:id="149" w:name="_Toc269829200"/>
+      <w:bookmarkStart w:id="150" w:name="_Toc404509949"/>
+      <w:r>
+        <w:t>Modelo Conceitual</w:t>
       </w:r>
       <w:bookmarkEnd w:id="149"/>
-    </w:p>
-    <w:p>
-      <w:pPr>
-        <w:widowControl w:val="0"/>
-        <w:spacing w:before="100" w:after="100"/>
-        <w:rPr>
-          <w:color w:val="0000FF"/>
-        </w:rPr>
-      </w:pPr>
-      <w:r>
-        <w:rPr>
-          <w:color w:val="0000FF"/>
-        </w:rPr>
-        <w:t>Os protótipos de alta fidelidade são desenvolvidos com a própria ferramenta de implementação do futuro sistema, proporcionando uma aparência muito próxima do pretendido para o sistema pronto. Contém um conteúdo de informação mais elaborado, tornando possível obter medidas de usabilidade (eficácia, eficiência e satisfação) por meio de testes de uso.</w:t>
-      </w:r>
-    </w:p>
-    <w:p>
-      <w:pPr>
-        <w:widowControl w:val="0"/>
-        <w:spacing w:before="100" w:after="100"/>
-        <w:rPr>
-          <w:rStyle w:val="Forte"/>
-          <w:b w:val="0"/>
-          <w:color w:val="0000FF"/>
-        </w:rPr>
-      </w:pPr>
-      <w:r>
-        <w:rPr>
-          <w:rStyle w:val="Forte"/>
-          <w:b w:val="0"/>
-          <w:color w:val="0000FF"/>
-        </w:rPr>
-        <w:t>A proposta desta etapa é desenvolver os protótipos de alta fidelidade que correspondam às interfaces do projeto que está sendo desenvolvido na disciplina Projeto Integrador.</w:t>
-      </w:r>
-    </w:p>
-    <w:p>
-      <w:pPr>
-        <w:rPr>
-          <w:strike/>
-          <w:color w:val="0000FF"/>
-        </w:rPr>
-      </w:pPr>
-      <w:r>
-        <w:rPr>
-          <w:color w:val="0000FF"/>
-        </w:rPr>
-        <w:t xml:space="preserve">Assim como foi feito na durante o desenvolvimento dos protótipos de baixa fidelidade, os protótipos de alta fidelidade devem ser construídos considerando os </w:t>
-      </w:r>
-      <w:r>
-        <w:rPr>
-          <w:i/>
-          <w:color w:val="0000FF"/>
-        </w:rPr>
-        <w:t>guidelines</w:t>
-      </w:r>
-      <w:r>
-        <w:rPr>
-          <w:color w:val="0000FF"/>
-        </w:rPr>
-        <w:t xml:space="preserve"> desenvolvidos pelo grupo.</w:t>
-      </w:r>
-    </w:p>
-    <w:p>
-      <w:pPr>
-        <w:rPr>
-          <w:rFonts w:ascii="Arial" w:hAnsi="Arial" w:cs="Arial"/>
-          <w:color w:val="0000FF"/>
-        </w:rPr>
-      </w:pPr>
-      <w:r>
-        <w:rPr>
-          <w:color w:val="0000FF"/>
-        </w:rPr>
-        <w:t>Mais</w:t>
-      </w:r>
-      <w:r>
-        <w:rPr>
-          <w:color w:val="0000FF"/>
-        </w:rPr>
-        <w:t xml:space="preserve"> informações e o formato para </w:t>
-      </w:r>
-      <w:r>
-        <w:rPr>
-          <w:color w:val="0000FF"/>
-        </w:rPr>
-        <w:t>preenchimento</w:t>
-      </w:r>
-      <w:r>
-        <w:rPr>
-          <w:color w:val="0000FF"/>
-        </w:rPr>
-        <w:t xml:space="preserve"> deste subitem são fornecidas pela disciplina “</w:t>
-      </w:r>
-      <w:r>
-        <w:rPr>
-          <w:color w:val="0000FF"/>
-        </w:rPr>
-        <w:t>Interação Humano Computador</w:t>
-      </w:r>
-      <w:r>
-        <w:rPr>
-          <w:color w:val="0000FF"/>
-        </w:rPr>
-        <w:t>”</w:t>
-      </w:r>
-    </w:p>
-    <w:p/>
-    <w:p/>
-    <w:p/>
-    <w:p/>
-    <w:p/>
-    <w:p/>
-    <w:p/>
-    <w:p/>
-    <w:p/>
-    <w:p/>
-    <w:p/>
-    <w:p/>
-    <w:p/>
-    <w:p/>
-    <w:p/>
-    <w:p>
-      <w:pPr>
-        <w:pStyle w:val="Ttulo2"/>
-      </w:pPr>
-      <w:bookmarkStart w:id="151" w:name="_Toc404509948"/>
-      <w:r>
-        <w:lastRenderedPageBreak/>
-        <w:t>Projeto do Banco de Dados</w:t>
-      </w:r>
-      <w:bookmarkEnd w:id="151"/>
-    </w:p>
-    <w:p>
-      <w:pPr>
-        <w:pStyle w:val="Ttulo3"/>
-      </w:pPr>
-      <w:bookmarkStart w:id="152" w:name="_Toc269829200"/>
-      <w:bookmarkStart w:id="153" w:name="_Toc404509949"/>
-      <w:r>
-        <w:t>Modelo Conceitual</w:t>
-      </w:r>
-      <w:bookmarkEnd w:id="152"/>
-      <w:bookmarkEnd w:id="153"/>
+      <w:bookmarkEnd w:id="150"/>
     </w:p>
     <w:p>
       <w:pPr>
         <w:pStyle w:val="Legenda"/>
         <w:jc w:val="both"/>
       </w:pPr>
-      <w:bookmarkStart w:id="154" w:name="_Toc269988822"/>
-      <w:bookmarkStart w:id="155" w:name="_Toc404509650"/>
+      <w:bookmarkStart w:id="151" w:name="_Toc269988822"/>
+      <w:bookmarkStart w:id="152" w:name="_Toc404509650"/>
       <w:r>
         <w:t xml:space="preserve">Figura </w:t>
       </w:r>
@@ -29977,14 +30531,15 @@
       <w:r>
         <w:t xml:space="preserve"> - Diagrama Entidade Relacionamento gerado pela ferramenta brModelo v. 2.0</w:t>
       </w:r>
-      <w:bookmarkEnd w:id="154"/>
-      <w:bookmarkEnd w:id="155"/>
+      <w:bookmarkEnd w:id="151"/>
+      <w:bookmarkEnd w:id="152"/>
     </w:p>
     <w:p>
       <w:r>
         <w:rPr>
           <w:noProof/>
         </w:rPr>
+        <w:lastRenderedPageBreak/>
         <w:drawing>
           <wp:inline distT="0" distB="0" distL="0" distR="0">
             <wp:extent cx="6019800" cy="6019800"/>
@@ -30001,10 +30556,10 @@
                     <pic:cNvPicPr/>
                   </pic:nvPicPr>
                   <pic:blipFill>
-                    <a:blip r:embed="rId32">
+                    <a:blip r:embed="rId48">
                       <a:extLst>
                         <a:ext uri="{28A0092B-C50C-407E-A947-70E740481C1C}">
-                          <a14:useLocalDpi xmlns="" xmlns:wpc="http://schemas.microsoft.com/office/word/2010/wordprocessingCanvas" xmlns:mc="http://schemas.openxmlformats.org/markup-compatibility/2006" xmlns:o="urn:schemas-microsoft-com:office:office" xmlns:v="urn:schemas-microsoft-com:vml" xmlns:wp14="http://schemas.microsoft.com/office/word/2010/wordprocessingDrawing" xmlns:w10="urn:schemas-microsoft-com:office:word" xmlns:w="http://schemas.openxmlformats.org/wordprocessingml/2006/main" xmlns:w14="http://schemas.microsoft.com/office/word/2010/wordml" xmlns:wpg="http://schemas.microsoft.com/office/word/2010/wordprocessingGroup" xmlns:wpi="http://schemas.microsoft.com/office/word/2010/wordprocessingInk" xmlns:wps="http://schemas.microsoft.com/office/word/2010/wordprocessingShape" xmlns:a14="http://schemas.microsoft.com/office/drawing/2010/main" val="0"/>
+                          <a14:useLocalDpi xmlns:a14="http://schemas.microsoft.com/office/drawing/2010/main" val="0"/>
                         </a:ext>
                       </a:extLst>
                     </a:blip>
@@ -30029,59 +30584,63 @@
       </w:r>
     </w:p>
     <w:p/>
+    <w:p>
+      <w:bookmarkStart w:id="153" w:name="_GoBack"/>
+      <w:bookmarkEnd w:id="153"/>
+    </w:p>
     <w:p/>
     <w:p/>
     <w:p/>
     <w:p/>
-    <w:p/>
     <w:p>
       <w:pPr>
         <w:pStyle w:val="Ttulo3"/>
       </w:pPr>
-      <w:bookmarkStart w:id="156" w:name="_Toc404509950"/>
+      <w:bookmarkStart w:id="154" w:name="_Toc404509950"/>
       <w:r>
         <w:t>Modelo Lógico</w:t>
       </w:r>
+      <w:bookmarkEnd w:id="154"/>
+    </w:p>
+    <w:p>
+      <w:pPr>
+        <w:pStyle w:val="Legenda"/>
+      </w:pPr>
+      <w:bookmarkStart w:id="155" w:name="_Toc269988823"/>
+      <w:bookmarkStart w:id="156" w:name="_Toc404509651"/>
+      <w:r>
+        <w:t xml:space="preserve">Figura </w:t>
+      </w:r>
+      <w:r>
+        <w:fldChar w:fldCharType="begin"/>
+      </w:r>
+      <w:r>
+        <w:instrText xml:space="preserve"> SEQ Figura \* ARABIC </w:instrText>
+      </w:r>
+      <w:r>
+        <w:fldChar w:fldCharType="separate"/>
+      </w:r>
+      <w:r>
+        <w:rPr>
+          <w:noProof/>
+        </w:rPr>
+        <w:t>14</w:t>
+      </w:r>
+      <w:r>
+        <w:fldChar w:fldCharType="end"/>
+      </w:r>
+      <w:r>
+        <w:t xml:space="preserve"> - Modelo Lógico</w:t>
+      </w:r>
+      <w:bookmarkEnd w:id="155"/>
       <w:bookmarkEnd w:id="156"/>
     </w:p>
     <w:p>
-      <w:pPr>
-        <w:pStyle w:val="Legenda"/>
-      </w:pPr>
-      <w:bookmarkStart w:id="157" w:name="_Toc269988823"/>
-      <w:bookmarkStart w:id="158" w:name="_Toc404509651"/>
-      <w:r>
-        <w:t xml:space="preserve">Figura </w:t>
-      </w:r>
-      <w:r>
-        <w:fldChar w:fldCharType="begin"/>
-      </w:r>
-      <w:r>
-        <w:instrText xml:space="preserve"> SEQ Figura \* ARABIC </w:instrText>
-      </w:r>
-      <w:r>
-        <w:fldChar w:fldCharType="separate"/>
-      </w:r>
       <w:r>
         <w:rPr>
           <w:noProof/>
         </w:rPr>
-        <w:t>14</w:t>
-      </w:r>
-      <w:r>
-        <w:fldChar w:fldCharType="end"/>
-      </w:r>
-      <w:r>
-        <w:t xml:space="preserve"> - Modelo Lógico</w:t>
-      </w:r>
-      <w:bookmarkEnd w:id="157"/>
-      <w:bookmarkEnd w:id="158"/>
-    </w:p>
-    <w:p>
-      <w:r>
-        <w:rPr>
-          <w:noProof/>
-        </w:rPr>
+        <w:lastRenderedPageBreak/>
         <w:drawing>
           <wp:inline distT="0" distB="0" distL="0" distR="0">
             <wp:extent cx="6000750" cy="5143500"/>
@@ -30098,10 +30657,10 @@
                     <pic:cNvPicPr/>
                   </pic:nvPicPr>
                   <pic:blipFill>
-                    <a:blip r:embed="rId33">
+                    <a:blip r:embed="rId49">
                       <a:extLst>
                         <a:ext uri="{28A0092B-C50C-407E-A947-70E740481C1C}">
-                          <a14:useLocalDpi xmlns="" xmlns:wpc="http://schemas.microsoft.com/office/word/2010/wordprocessingCanvas" xmlns:mc="http://schemas.openxmlformats.org/markup-compatibility/2006" xmlns:o="urn:schemas-microsoft-com:office:office" xmlns:v="urn:schemas-microsoft-com:vml" xmlns:wp14="http://schemas.microsoft.com/office/word/2010/wordprocessingDrawing" xmlns:w10="urn:schemas-microsoft-com:office:word" xmlns:w="http://schemas.openxmlformats.org/wordprocessingml/2006/main" xmlns:w14="http://schemas.microsoft.com/office/word/2010/wordml" xmlns:wpg="http://schemas.microsoft.com/office/word/2010/wordprocessingGroup" xmlns:wpi="http://schemas.microsoft.com/office/word/2010/wordprocessingInk" xmlns:wps="http://schemas.microsoft.com/office/word/2010/wordprocessingShape" xmlns:a14="http://schemas.microsoft.com/office/drawing/2010/main" val="0"/>
+                          <a14:useLocalDpi xmlns:a14="http://schemas.microsoft.com/office/drawing/2010/main" val="0"/>
                         </a:ext>
                       </a:extLst>
                     </a:blip>
@@ -30137,12 +30696,11 @@
       <w:pPr>
         <w:pStyle w:val="Ttulo2"/>
       </w:pPr>
-      <w:bookmarkStart w:id="159" w:name="_Toc404509951"/>
-      <w:r>
-        <w:lastRenderedPageBreak/>
+      <w:bookmarkStart w:id="157" w:name="_Toc404509951"/>
+      <w:r>
         <w:t>Inspeção de Usabilidade</w:t>
       </w:r>
-      <w:bookmarkEnd w:id="159"/>
+      <w:bookmarkEnd w:id="157"/>
     </w:p>
     <w:p/>
     <w:p>
@@ -30160,7 +30718,7 @@
           <w:highlight w:val="yellow"/>
         </w:rPr>
       </w:pPr>
-      <w:bookmarkStart w:id="160" w:name="_Toc404509677"/>
+      <w:bookmarkStart w:id="158" w:name="_Toc404509677"/>
       <w:r>
         <w:t xml:space="preserve">Tabela </w:t>
       </w:r>
@@ -30175,7 +30733,7 @@
       <w:r>
         <w:t>- Relação de Problemas Encontrados</w:t>
       </w:r>
-      <w:bookmarkEnd w:id="160"/>
+      <w:bookmarkEnd w:id="158"/>
     </w:p>
     <w:tbl>
       <w:tblPr>
@@ -30193,7 +30751,7 @@
           <w:bottom w:w="15" w:type="dxa"/>
           <w:right w:w="15" w:type="dxa"/>
         </w:tblCellMar>
-        <w:tblLook w:val="04A0"/>
+        <w:tblLook w:val="04A0" w:firstRow="1" w:lastRow="0" w:firstColumn="1" w:lastColumn="0" w:noHBand="0" w:noVBand="1"/>
       </w:tblPr>
       <w:tblGrid>
         <w:gridCol w:w="293"/>
@@ -30237,6 +30795,7 @@
                 <w:sz w:val="20"/>
                 <w:szCs w:val="20"/>
               </w:rPr>
+              <w:lastRenderedPageBreak/>
               <w:t> </w:t>
             </w:r>
           </w:p>
@@ -32651,31 +33210,31 @@
         <w:pStyle w:val="Ttulo1"/>
         <w:pageBreakBefore/>
       </w:pPr>
-      <w:bookmarkStart w:id="161" w:name="_Toc404509952"/>
+      <w:bookmarkStart w:id="159" w:name="_Toc404509952"/>
       <w:r>
         <w:lastRenderedPageBreak/>
         <w:t>Configuração</w:t>
       </w:r>
+      <w:bookmarkEnd w:id="159"/>
+    </w:p>
+    <w:p>
+      <w:pPr>
+        <w:rPr>
+          <w:u w:val="single"/>
+        </w:rPr>
+      </w:pPr>
+    </w:p>
+    <w:p>
+      <w:pPr>
+        <w:pStyle w:val="Ttulo2"/>
+      </w:pPr>
+      <w:bookmarkStart w:id="160" w:name="_Toc358128397"/>
+      <w:bookmarkStart w:id="161" w:name="_Toc404509953"/>
+      <w:r>
+        <w:t>Requisitos Mínimos de Hardware</w:t>
+      </w:r>
+      <w:bookmarkEnd w:id="160"/>
       <w:bookmarkEnd w:id="161"/>
-    </w:p>
-    <w:p>
-      <w:pPr>
-        <w:rPr>
-          <w:u w:val="single"/>
-        </w:rPr>
-      </w:pPr>
-    </w:p>
-    <w:p>
-      <w:pPr>
-        <w:pStyle w:val="Ttulo2"/>
-      </w:pPr>
-      <w:bookmarkStart w:id="162" w:name="_Toc358128397"/>
-      <w:bookmarkStart w:id="163" w:name="_Toc404509953"/>
-      <w:r>
-        <w:t>Requisitos Mínimos de Hardware</w:t>
-      </w:r>
-      <w:bookmarkEnd w:id="162"/>
-      <w:bookmarkEnd w:id="163"/>
     </w:p>
     <w:p>
       <w:pPr>
@@ -32785,13 +33344,13 @@
       <w:pPr>
         <w:pStyle w:val="Ttulo2"/>
       </w:pPr>
-      <w:bookmarkStart w:id="164" w:name="_Toc358128398"/>
-      <w:bookmarkStart w:id="165" w:name="_Toc404509954"/>
+      <w:bookmarkStart w:id="162" w:name="_Toc358128398"/>
+      <w:bookmarkStart w:id="163" w:name="_Toc404509954"/>
       <w:r>
         <w:t>Requisitos Mínimos de Software</w:t>
       </w:r>
-      <w:bookmarkEnd w:id="164"/>
-      <w:bookmarkEnd w:id="165"/>
+      <w:bookmarkEnd w:id="162"/>
+      <w:bookmarkEnd w:id="163"/>
     </w:p>
     <w:p>
       <w:pPr>
@@ -32895,13 +33454,13 @@
       <w:pPr>
         <w:pStyle w:val="Ttulo2"/>
       </w:pPr>
-      <w:bookmarkStart w:id="166" w:name="_Toc358128399"/>
-      <w:bookmarkStart w:id="167" w:name="_Toc404509955"/>
+      <w:bookmarkStart w:id="164" w:name="_Toc358128399"/>
+      <w:bookmarkStart w:id="165" w:name="_Toc404509955"/>
       <w:r>
         <w:t>Guia de instalação do sistema</w:t>
       </w:r>
-      <w:bookmarkEnd w:id="166"/>
-      <w:bookmarkEnd w:id="167"/>
+      <w:bookmarkEnd w:id="164"/>
+      <w:bookmarkEnd w:id="165"/>
     </w:p>
     <w:p>
       <w:pPr>
@@ -33122,19 +33681,19 @@
         <w:pStyle w:val="Ttulo1"/>
         <w:pageBreakBefore/>
       </w:pPr>
-      <w:bookmarkStart w:id="168" w:name="_Toc269327113"/>
-      <w:bookmarkStart w:id="169" w:name="_Toc269327236"/>
-      <w:bookmarkStart w:id="170" w:name="_Toc404509956"/>
+      <w:bookmarkStart w:id="166" w:name="_Toc269327113"/>
+      <w:bookmarkStart w:id="167" w:name="_Toc269327236"/>
+      <w:bookmarkStart w:id="168" w:name="_Toc404509956"/>
       <w:r>
         <w:lastRenderedPageBreak/>
         <w:t>C</w:t>
       </w:r>
+      <w:bookmarkEnd w:id="166"/>
+      <w:bookmarkEnd w:id="167"/>
+      <w:r>
+        <w:t>onclusão</w:t>
+      </w:r>
       <w:bookmarkEnd w:id="168"/>
-      <w:bookmarkEnd w:id="169"/>
-      <w:r>
-        <w:t>onclusão</w:t>
-      </w:r>
-      <w:bookmarkEnd w:id="170"/>
     </w:p>
     <w:p>
       <w:r>
@@ -33202,9 +33761,9 @@
           <w:color w:val="0000FF"/>
         </w:rPr>
         <w:sectPr>
-          <w:headerReference w:type="default" r:id="rId34"/>
-          <w:footerReference w:type="default" r:id="rId35"/>
-          <w:headerReference w:type="first" r:id="rId36"/>
+          <w:headerReference w:type="default" r:id="rId50"/>
+          <w:footerReference w:type="default" r:id="rId51"/>
+          <w:headerReference w:type="first" r:id="rId52"/>
           <w:pgSz w:w="11907" w:h="16840" w:code="9"/>
           <w:pgMar w:top="1701" w:right="1134" w:bottom="1134" w:left="1418" w:header="1134" w:footer="0" w:gutter="0"/>
           <w:pgNumType w:start="1"/>
@@ -33219,19 +33778,19 @@
         <w:pageBreakBefore/>
         <w:ind w:left="431" w:hanging="431"/>
       </w:pPr>
-      <w:bookmarkStart w:id="171" w:name="_Toc283537221"/>
-      <w:bookmarkStart w:id="172" w:name="_Toc296795852"/>
-      <w:bookmarkStart w:id="173" w:name="_Toc301444698"/>
-      <w:bookmarkStart w:id="174" w:name="_Toc404509957"/>
-      <w:commentRangeStart w:id="175"/>
+      <w:bookmarkStart w:id="169" w:name="_Toc283537221"/>
+      <w:bookmarkStart w:id="170" w:name="_Toc296795852"/>
+      <w:bookmarkStart w:id="171" w:name="_Toc301444698"/>
+      <w:bookmarkStart w:id="172" w:name="_Toc404509957"/>
+      <w:commentRangeStart w:id="173"/>
       <w:r>
         <w:lastRenderedPageBreak/>
         <w:t>Bibliografia</w:t>
       </w:r>
+      <w:bookmarkEnd w:id="169"/>
+      <w:bookmarkEnd w:id="170"/>
       <w:bookmarkEnd w:id="171"/>
       <w:bookmarkEnd w:id="172"/>
-      <w:bookmarkEnd w:id="173"/>
-      <w:bookmarkEnd w:id="174"/>
     </w:p>
     <w:p>
       <w:pPr>
@@ -33295,12 +33854,12 @@
         </w:rPr>
         <w:t>São Paulo, 2009.</w:t>
       </w:r>
-      <w:commentRangeEnd w:id="175"/>
+      <w:commentRangeEnd w:id="173"/>
       <w:r>
         <w:rPr>
           <w:rStyle w:val="Refdecomentrio"/>
         </w:rPr>
-        <w:commentReference w:id="175"/>
+        <w:commentReference w:id="173"/>
       </w:r>
     </w:p>
     <w:p/>
@@ -33314,8 +33873,8 @@
     <w:p/>
     <w:p/>
     <w:sectPr>
-      <w:headerReference w:type="first" r:id="rId37"/>
-      <w:footerReference w:type="first" r:id="rId38"/>
+      <w:headerReference w:type="first" r:id="rId53"/>
+      <w:footerReference w:type="first" r:id="rId54"/>
       <w:pgSz w:w="11907" w:h="16840" w:code="9"/>
       <w:pgMar w:top="1701" w:right="1134" w:bottom="1134" w:left="1701" w:header="1134" w:footer="0" w:gutter="0"/>
       <w:cols w:space="720"/>
@@ -33326,8 +33885,8 @@
 </file>
 
 <file path=word/comments.xml><?xml version="1.0" encoding="utf-8"?>
-<w:comments xmlns:ve="http://schemas.openxmlformats.org/markup-compatibility/2006" xmlns:o="urn:schemas-microsoft-com:office:office" xmlns:r="http://schemas.openxmlformats.org/officeDocument/2006/relationships" xmlns:m="http://schemas.openxmlformats.org/officeDocument/2006/math" xmlns:v="urn:schemas-microsoft-com:vml" xmlns:wp="http://schemas.openxmlformats.org/drawingml/2006/wordprocessingDrawing" xmlns:w10="urn:schemas-microsoft-com:office:word" xmlns:w="http://schemas.openxmlformats.org/wordprocessingml/2006/main" xmlns:wne="http://schemas.microsoft.com/office/word/2006/wordml">
-  <w:comment w:id="131" w:author="Proprietario" w:date="2014-11-02T14:19:00Z" w:initials="P">
+<w:comments xmlns:wpc="http://schemas.microsoft.com/office/word/2010/wordprocessingCanvas" xmlns:mc="http://schemas.openxmlformats.org/markup-compatibility/2006" xmlns:o="urn:schemas-microsoft-com:office:office" xmlns:r="http://schemas.openxmlformats.org/officeDocument/2006/relationships" xmlns:m="http://schemas.openxmlformats.org/officeDocument/2006/math" xmlns:v="urn:schemas-microsoft-com:vml" xmlns:wp14="http://schemas.microsoft.com/office/word/2010/wordprocessingDrawing" xmlns:wp="http://schemas.openxmlformats.org/drawingml/2006/wordprocessingDrawing" xmlns:w10="urn:schemas-microsoft-com:office:word" xmlns:w="http://schemas.openxmlformats.org/wordprocessingml/2006/main" xmlns:w14="http://schemas.microsoft.com/office/word/2010/wordml" xmlns:wpg="http://schemas.microsoft.com/office/word/2010/wordprocessingGroup" xmlns:wpi="http://schemas.microsoft.com/office/word/2010/wordprocessingInk" xmlns:wne="http://schemas.microsoft.com/office/word/2006/wordml" xmlns:wps="http://schemas.microsoft.com/office/word/2010/wordprocessingShape" mc:Ignorable="w14 wp14">
+  <w:comment w:id="130" w:author="Proprietario" w:date="2014-11-02T14:19:00Z" w:initials="P">
     <w:p>
       <w:pPr>
         <w:pStyle w:val="Textodecomentrio"/>
@@ -33343,7 +33902,7 @@
       </w:r>
     </w:p>
   </w:comment>
-  <w:comment w:id="132" w:author="Proprietario" w:date="2014-11-02T14:14:00Z" w:initials="P">
+  <w:comment w:id="131" w:author="Proprietario" w:date="2014-11-02T14:14:00Z" w:initials="P">
     <w:p>
       <w:pPr>
         <w:pStyle w:val="Textodecomentrio"/>
@@ -33359,7 +33918,7 @@
       </w:r>
     </w:p>
   </w:comment>
-  <w:comment w:id="133" w:author="Proprietario" w:date="2014-11-02T14:12:00Z" w:initials="P">
+  <w:comment w:id="132" w:author="Proprietario" w:date="2014-11-02T14:12:00Z" w:initials="P">
     <w:p>
       <w:pPr>
         <w:pStyle w:val="Textodecomentrio"/>
@@ -33375,7 +33934,7 @@
       </w:r>
     </w:p>
   </w:comment>
-  <w:comment w:id="135" w:author="Proprietario" w:date="2014-11-02T14:15:00Z" w:initials="P">
+  <w:comment w:id="134" w:author="Proprietario" w:date="2014-11-02T14:15:00Z" w:initials="P">
     <w:p>
       <w:pPr>
         <w:pStyle w:val="Textodecomentrio"/>
@@ -33391,7 +33950,7 @@
       </w:r>
     </w:p>
   </w:comment>
-  <w:comment w:id="139" w:author="Proprietario" w:date="2014-11-02T14:20:00Z" w:initials="P">
+  <w:comment w:id="138" w:author="Proprietario" w:date="2014-11-02T14:20:00Z" w:initials="P">
     <w:p>
       <w:pPr>
         <w:pStyle w:val="Textodecomentrio"/>
@@ -33407,7 +33966,7 @@
       </w:r>
     </w:p>
   </w:comment>
-  <w:comment w:id="140" w:author="Proprietario" w:date="2014-11-02T14:19:00Z" w:initials="P">
+  <w:comment w:id="139" w:author="Proprietario" w:date="2014-11-02T14:19:00Z" w:initials="P">
     <w:p>
       <w:pPr>
         <w:pStyle w:val="Textodecomentrio"/>
@@ -33423,7 +33982,7 @@
       </w:r>
     </w:p>
   </w:comment>
-  <w:comment w:id="142" w:author="Proprietario" w:date="2014-11-02T14:21:00Z" w:initials="P">
+  <w:comment w:id="141" w:author="Proprietario" w:date="2014-11-02T14:21:00Z" w:initials="P">
     <w:p>
       <w:pPr>
         <w:pStyle w:val="Textodecomentrio"/>
@@ -33439,39 +33998,7 @@
       </w:r>
     </w:p>
   </w:comment>
-  <w:comment w:id="147" w:author="admlab" w:date="2014-09-15T18:43:00Z" w:initials="a">
-    <w:p>
-      <w:pPr>
-        <w:pStyle w:val="Textodecomentrio"/>
-      </w:pPr>
-      <w:r>
-        <w:rPr>
-          <w:rStyle w:val="Refdecomentrio"/>
-        </w:rPr>
-        <w:annotationRef/>
-      </w:r>
-      <w:r>
-        <w:t>Faltou mostrar telas para o escopo escolhido: Cadastrar Turma, Cadastrar Aluno. Também importante demonstrar como será a tela na visão do aluno ou responsável e como ela difere da tela da secretária.</w:t>
-      </w:r>
-    </w:p>
-  </w:comment>
-  <w:comment w:id="150" w:author="Proprietario" w:date="2014-11-09T13:20:00Z" w:initials="P">
-    <w:p>
-      <w:pPr>
-        <w:pStyle w:val="Textodecomentrio"/>
-      </w:pPr>
-      <w:r>
-        <w:rPr>
-          <w:rStyle w:val="Refdecomentrio"/>
-        </w:rPr>
-        <w:annotationRef/>
-      </w:r>
-      <w:r>
-        <w:t>Faltando</w:t>
-      </w:r>
-    </w:p>
-  </w:comment>
-  <w:comment w:id="175" w:author="Proprietario" w:date="2014-11-09T13:22:00Z" w:initials="P">
+  <w:comment w:id="173" w:author="Proprietario" w:date="2014-11-09T13:22:00Z" w:initials="P">
     <w:p>
       <w:pPr>
         <w:pStyle w:val="Textodecomentrio"/>
@@ -33516,15 +34043,15 @@
 </file>
 
 <file path=word/endnotes.xml><?xml version="1.0" encoding="utf-8"?>
-<w:endnotes xmlns:ve="http://schemas.openxmlformats.org/markup-compatibility/2006" xmlns:o="urn:schemas-microsoft-com:office:office" xmlns:r="http://schemas.openxmlformats.org/officeDocument/2006/relationships" xmlns:m="http://schemas.openxmlformats.org/officeDocument/2006/math" xmlns:v="urn:schemas-microsoft-com:vml" xmlns:wp="http://schemas.openxmlformats.org/drawingml/2006/wordprocessingDrawing" xmlns:w10="urn:schemas-microsoft-com:office:word" xmlns:w="http://schemas.openxmlformats.org/wordprocessingml/2006/main" xmlns:wne="http://schemas.microsoft.com/office/word/2006/wordml">
-  <w:endnote w:type="separator" w:id="0">
+<w:endnotes xmlns:wpc="http://schemas.microsoft.com/office/word/2010/wordprocessingCanvas" xmlns:mc="http://schemas.openxmlformats.org/markup-compatibility/2006" xmlns:o="urn:schemas-microsoft-com:office:office" xmlns:r="http://schemas.openxmlformats.org/officeDocument/2006/relationships" xmlns:m="http://schemas.openxmlformats.org/officeDocument/2006/math" xmlns:v="urn:schemas-microsoft-com:vml" xmlns:wp14="http://schemas.microsoft.com/office/word/2010/wordprocessingDrawing" xmlns:wp="http://schemas.openxmlformats.org/drawingml/2006/wordprocessingDrawing" xmlns:w10="urn:schemas-microsoft-com:office:word" xmlns:w="http://schemas.openxmlformats.org/wordprocessingml/2006/main" xmlns:w14="http://schemas.microsoft.com/office/word/2010/wordml" xmlns:wpg="http://schemas.microsoft.com/office/word/2010/wordprocessingGroup" xmlns:wpi="http://schemas.microsoft.com/office/word/2010/wordprocessingInk" xmlns:wne="http://schemas.microsoft.com/office/word/2006/wordml" xmlns:wps="http://schemas.microsoft.com/office/word/2010/wordprocessingShape" mc:Ignorable="w14 wp14">
+  <w:endnote w:type="separator" w:id="-1">
     <w:p>
       <w:r>
         <w:separator/>
       </w:r>
     </w:p>
   </w:endnote>
-  <w:endnote w:type="continuationSeparator" w:id="1">
+  <w:endnote w:type="continuationSeparator" w:id="0">
     <w:p>
       <w:r>
         <w:continuationSeparator/>
@@ -33535,7 +34062,7 @@
 </file>
 
 <file path=word/footer1.xml><?xml version="1.0" encoding="utf-8"?>
-<w:ftr xmlns:ve="http://schemas.openxmlformats.org/markup-compatibility/2006" xmlns:o="urn:schemas-microsoft-com:office:office" xmlns:r="http://schemas.openxmlformats.org/officeDocument/2006/relationships" xmlns:m="http://schemas.openxmlformats.org/officeDocument/2006/math" xmlns:v="urn:schemas-microsoft-com:vml" xmlns:wp="http://schemas.openxmlformats.org/drawingml/2006/wordprocessingDrawing" xmlns:w10="urn:schemas-microsoft-com:office:word" xmlns:w="http://schemas.openxmlformats.org/wordprocessingml/2006/main" xmlns:wne="http://schemas.microsoft.com/office/word/2006/wordml">
+<w:ftr xmlns:wpc="http://schemas.microsoft.com/office/word/2010/wordprocessingCanvas" xmlns:mc="http://schemas.openxmlformats.org/markup-compatibility/2006" xmlns:o="urn:schemas-microsoft-com:office:office" xmlns:r="http://schemas.openxmlformats.org/officeDocument/2006/relationships" xmlns:m="http://schemas.openxmlformats.org/officeDocument/2006/math" xmlns:v="urn:schemas-microsoft-com:vml" xmlns:wp14="http://schemas.microsoft.com/office/word/2010/wordprocessingDrawing" xmlns:wp="http://schemas.openxmlformats.org/drawingml/2006/wordprocessingDrawing" xmlns:w10="urn:schemas-microsoft-com:office:word" xmlns:w="http://schemas.openxmlformats.org/wordprocessingml/2006/main" xmlns:w14="http://schemas.microsoft.com/office/word/2010/wordml" xmlns:wpg="http://schemas.microsoft.com/office/word/2010/wordprocessingGroup" xmlns:wpi="http://schemas.microsoft.com/office/word/2010/wordprocessingInk" xmlns:wne="http://schemas.microsoft.com/office/word/2006/wordml" xmlns:wps="http://schemas.microsoft.com/office/word/2010/wordprocessingShape" mc:Ignorable="w14 wp14">
   <w:p>
     <w:pPr>
       <w:pStyle w:val="Rodap"/>
@@ -33564,14 +34091,27 @@
       </w:rPr>
       <w:tab/>
     </w:r>
-    <w:fldSimple w:instr=" PAGE   \* MERGEFORMAT ">
-      <w:r>
-        <w:rPr>
-          <w:noProof/>
-        </w:rPr>
-        <w:t>69</w:t>
-      </w:r>
-    </w:fldSimple>
+    <w:r>
+      <w:fldChar w:fldCharType="begin"/>
+    </w:r>
+    <w:r>
+      <w:instrText xml:space="preserve"> PAGE   \* MERGEFORMAT </w:instrText>
+    </w:r>
+    <w:r>
+      <w:fldChar w:fldCharType="separate"/>
+    </w:r>
+    <w:r>
+      <w:rPr>
+        <w:noProof/>
+      </w:rPr>
+      <w:t>73</w:t>
+    </w:r>
+    <w:r>
+      <w:rPr>
+        <w:noProof/>
+      </w:rPr>
+      <w:fldChar w:fldCharType="end"/>
+    </w:r>
   </w:p>
   <w:p>
     <w:pPr>
@@ -33586,7 +34126,7 @@
 </file>
 
 <file path=word/footer2.xml><?xml version="1.0" encoding="utf-8"?>
-<w:ftr xmlns:ve="http://schemas.openxmlformats.org/markup-compatibility/2006" xmlns:o="urn:schemas-microsoft-com:office:office" xmlns:r="http://schemas.openxmlformats.org/officeDocument/2006/relationships" xmlns:m="http://schemas.openxmlformats.org/officeDocument/2006/math" xmlns:v="urn:schemas-microsoft-com:vml" xmlns:wp="http://schemas.openxmlformats.org/drawingml/2006/wordprocessingDrawing" xmlns:w10="urn:schemas-microsoft-com:office:word" xmlns:w="http://schemas.openxmlformats.org/wordprocessingml/2006/main" xmlns:wne="http://schemas.microsoft.com/office/word/2006/wordml">
+<w:ftr xmlns:wpc="http://schemas.microsoft.com/office/word/2010/wordprocessingCanvas" xmlns:mc="http://schemas.openxmlformats.org/markup-compatibility/2006" xmlns:o="urn:schemas-microsoft-com:office:office" xmlns:r="http://schemas.openxmlformats.org/officeDocument/2006/relationships" xmlns:m="http://schemas.openxmlformats.org/officeDocument/2006/math" xmlns:v="urn:schemas-microsoft-com:vml" xmlns:wp14="http://schemas.microsoft.com/office/word/2010/wordprocessingDrawing" xmlns:wp="http://schemas.openxmlformats.org/drawingml/2006/wordprocessingDrawing" xmlns:w10="urn:schemas-microsoft-com:office:word" xmlns:w="http://schemas.openxmlformats.org/wordprocessingml/2006/main" xmlns:w14="http://schemas.microsoft.com/office/word/2010/wordml" xmlns:wpg="http://schemas.microsoft.com/office/word/2010/wordprocessingGroup" xmlns:wpi="http://schemas.microsoft.com/office/word/2010/wordprocessingInk" xmlns:wne="http://schemas.microsoft.com/office/word/2006/wordml" xmlns:wps="http://schemas.microsoft.com/office/word/2010/wordprocessingShape" mc:Ignorable="w14 wp14">
   <w:p>
     <w:pPr>
       <w:pStyle w:val="Rodap"/>
@@ -33615,14 +34155,27 @@
       </w:rPr>
       <w:tab/>
     </w:r>
-    <w:fldSimple w:instr=" PAGE   \* MERGEFORMAT ">
-      <w:r>
-        <w:rPr>
-          <w:noProof/>
-        </w:rPr>
-        <w:t>70</w:t>
-      </w:r>
-    </w:fldSimple>
+    <w:r>
+      <w:fldChar w:fldCharType="begin"/>
+    </w:r>
+    <w:r>
+      <w:instrText xml:space="preserve"> PAGE   \* MERGEFORMAT </w:instrText>
+    </w:r>
+    <w:r>
+      <w:fldChar w:fldCharType="separate"/>
+    </w:r>
+    <w:r>
+      <w:rPr>
+        <w:noProof/>
+      </w:rPr>
+      <w:t>78</w:t>
+    </w:r>
+    <w:r>
+      <w:rPr>
+        <w:noProof/>
+      </w:rPr>
+      <w:fldChar w:fldCharType="end"/>
+    </w:r>
   </w:p>
   <w:p>
     <w:pPr>
@@ -33633,15 +34186,15 @@
 </file>
 
 <file path=word/footnotes.xml><?xml version="1.0" encoding="utf-8"?>
-<w:footnotes xmlns:ve="http://schemas.openxmlformats.org/markup-compatibility/2006" xmlns:o="urn:schemas-microsoft-com:office:office" xmlns:r="http://schemas.openxmlformats.org/officeDocument/2006/relationships" xmlns:m="http://schemas.openxmlformats.org/officeDocument/2006/math" xmlns:v="urn:schemas-microsoft-com:vml" xmlns:wp="http://schemas.openxmlformats.org/drawingml/2006/wordprocessingDrawing" xmlns:w10="urn:schemas-microsoft-com:office:word" xmlns:w="http://schemas.openxmlformats.org/wordprocessingml/2006/main" xmlns:wne="http://schemas.microsoft.com/office/word/2006/wordml">
-  <w:footnote w:type="separator" w:id="0">
+<w:footnotes xmlns:wpc="http://schemas.microsoft.com/office/word/2010/wordprocessingCanvas" xmlns:mc="http://schemas.openxmlformats.org/markup-compatibility/2006" xmlns:o="urn:schemas-microsoft-com:office:office" xmlns:r="http://schemas.openxmlformats.org/officeDocument/2006/relationships" xmlns:m="http://schemas.openxmlformats.org/officeDocument/2006/math" xmlns:v="urn:schemas-microsoft-com:vml" xmlns:wp14="http://schemas.microsoft.com/office/word/2010/wordprocessingDrawing" xmlns:wp="http://schemas.openxmlformats.org/drawingml/2006/wordprocessingDrawing" xmlns:w10="urn:schemas-microsoft-com:office:word" xmlns:w="http://schemas.openxmlformats.org/wordprocessingml/2006/main" xmlns:w14="http://schemas.microsoft.com/office/word/2010/wordml" xmlns:wpg="http://schemas.microsoft.com/office/word/2010/wordprocessingGroup" xmlns:wpi="http://schemas.microsoft.com/office/word/2010/wordprocessingInk" xmlns:wne="http://schemas.microsoft.com/office/word/2006/wordml" xmlns:wps="http://schemas.microsoft.com/office/word/2010/wordprocessingShape" mc:Ignorable="w14 wp14">
+  <w:footnote w:type="separator" w:id="-1">
     <w:p>
       <w:r>
         <w:separator/>
       </w:r>
     </w:p>
   </w:footnote>
-  <w:footnote w:type="continuationSeparator" w:id="1">
+  <w:footnote w:type="continuationSeparator" w:id="0">
     <w:p>
       <w:r>
         <w:continuationSeparator/>
@@ -33652,7 +34205,7 @@
 </file>
 
 <file path=word/header1.xml><?xml version="1.0" encoding="utf-8"?>
-<w:hdr xmlns:ve="http://schemas.openxmlformats.org/markup-compatibility/2006" xmlns:o="urn:schemas-microsoft-com:office:office" xmlns:r="http://schemas.openxmlformats.org/officeDocument/2006/relationships" xmlns:m="http://schemas.openxmlformats.org/officeDocument/2006/math" xmlns:v="urn:schemas-microsoft-com:vml" xmlns:wp="http://schemas.openxmlformats.org/drawingml/2006/wordprocessingDrawing" xmlns:w10="urn:schemas-microsoft-com:office:word" xmlns:w="http://schemas.openxmlformats.org/wordprocessingml/2006/main" xmlns:wne="http://schemas.microsoft.com/office/word/2006/wordml">
+<w:hdr xmlns:wpc="http://schemas.microsoft.com/office/word/2010/wordprocessingCanvas" xmlns:mc="http://schemas.openxmlformats.org/markup-compatibility/2006" xmlns:o="urn:schemas-microsoft-com:office:office" xmlns:r="http://schemas.openxmlformats.org/officeDocument/2006/relationships" xmlns:m="http://schemas.openxmlformats.org/officeDocument/2006/math" xmlns:v="urn:schemas-microsoft-com:vml" xmlns:wp14="http://schemas.microsoft.com/office/word/2010/wordprocessingDrawing" xmlns:wp="http://schemas.openxmlformats.org/drawingml/2006/wordprocessingDrawing" xmlns:w10="urn:schemas-microsoft-com:office:word" xmlns:w="http://schemas.openxmlformats.org/wordprocessingml/2006/main" xmlns:w14="http://schemas.microsoft.com/office/word/2010/wordml" xmlns:wpg="http://schemas.microsoft.com/office/word/2010/wordprocessingGroup" xmlns:wpi="http://schemas.microsoft.com/office/word/2010/wordprocessingInk" xmlns:wne="http://schemas.microsoft.com/office/word/2006/wordml" xmlns:wps="http://schemas.microsoft.com/office/word/2010/wordprocessingShape" mc:Ignorable="w14 wp14">
   <w:p>
     <w:pPr>
       <w:pStyle w:val="Cabealho"/>
@@ -33713,7 +34266,7 @@
 </file>
 
 <file path=word/header2.xml><?xml version="1.0" encoding="utf-8"?>
-<w:hdr xmlns:ve="http://schemas.openxmlformats.org/markup-compatibility/2006" xmlns:o="urn:schemas-microsoft-com:office:office" xmlns:r="http://schemas.openxmlformats.org/officeDocument/2006/relationships" xmlns:m="http://schemas.openxmlformats.org/officeDocument/2006/math" xmlns:v="urn:schemas-microsoft-com:vml" xmlns:wp="http://schemas.openxmlformats.org/drawingml/2006/wordprocessingDrawing" xmlns:w10="urn:schemas-microsoft-com:office:word" xmlns:w="http://schemas.openxmlformats.org/wordprocessingml/2006/main" xmlns:wne="http://schemas.microsoft.com/office/word/2006/wordml">
+<w:hdr xmlns:wpc="http://schemas.microsoft.com/office/word/2010/wordprocessingCanvas" xmlns:mc="http://schemas.openxmlformats.org/markup-compatibility/2006" xmlns:o="urn:schemas-microsoft-com:office:office" xmlns:r="http://schemas.openxmlformats.org/officeDocument/2006/relationships" xmlns:m="http://schemas.openxmlformats.org/officeDocument/2006/math" xmlns:v="urn:schemas-microsoft-com:vml" xmlns:wp14="http://schemas.microsoft.com/office/word/2010/wordprocessingDrawing" xmlns:wp="http://schemas.openxmlformats.org/drawingml/2006/wordprocessingDrawing" xmlns:w10="urn:schemas-microsoft-com:office:word" xmlns:w="http://schemas.openxmlformats.org/wordprocessingml/2006/main" xmlns:w14="http://schemas.microsoft.com/office/word/2010/wordml" xmlns:wpg="http://schemas.microsoft.com/office/word/2010/wordprocessingGroup" xmlns:wpi="http://schemas.microsoft.com/office/word/2010/wordprocessingInk" xmlns:wne="http://schemas.microsoft.com/office/word/2006/wordml" xmlns:wps="http://schemas.microsoft.com/office/word/2010/wordprocessingShape" mc:Ignorable="w14 wp14">
   <w:p>
     <w:pPr>
       <w:pStyle w:val="Cabealho"/>
@@ -33735,7 +34288,7 @@
 </file>
 
 <file path=word/header3.xml><?xml version="1.0" encoding="utf-8"?>
-<w:hdr xmlns:ve="http://schemas.openxmlformats.org/markup-compatibility/2006" xmlns:o="urn:schemas-microsoft-com:office:office" xmlns:r="http://schemas.openxmlformats.org/officeDocument/2006/relationships" xmlns:m="http://schemas.openxmlformats.org/officeDocument/2006/math" xmlns:v="urn:schemas-microsoft-com:vml" xmlns:wp="http://schemas.openxmlformats.org/drawingml/2006/wordprocessingDrawing" xmlns:w10="urn:schemas-microsoft-com:office:word" xmlns:w="http://schemas.openxmlformats.org/wordprocessingml/2006/main" xmlns:wne="http://schemas.microsoft.com/office/word/2006/wordml">
+<w:hdr xmlns:wpc="http://schemas.microsoft.com/office/word/2010/wordprocessingCanvas" xmlns:mc="http://schemas.openxmlformats.org/markup-compatibility/2006" xmlns:o="urn:schemas-microsoft-com:office:office" xmlns:r="http://schemas.openxmlformats.org/officeDocument/2006/relationships" xmlns:m="http://schemas.openxmlformats.org/officeDocument/2006/math" xmlns:v="urn:schemas-microsoft-com:vml" xmlns:wp14="http://schemas.microsoft.com/office/word/2010/wordprocessingDrawing" xmlns:wp="http://schemas.openxmlformats.org/drawingml/2006/wordprocessingDrawing" xmlns:w10="urn:schemas-microsoft-com:office:word" xmlns:w="http://schemas.openxmlformats.org/wordprocessingml/2006/main" xmlns:w14="http://schemas.microsoft.com/office/word/2010/wordml" xmlns:wpg="http://schemas.microsoft.com/office/word/2010/wordprocessingGroup" xmlns:wpi="http://schemas.microsoft.com/office/word/2010/wordprocessingInk" xmlns:wne="http://schemas.microsoft.com/office/word/2006/wordml" xmlns:wps="http://schemas.microsoft.com/office/word/2010/wordprocessingShape" mc:Ignorable="w14 wp14">
   <w:p>
     <w:pPr>
       <w:pStyle w:val="Cabealho"/>
@@ -33772,7 +34325,7 @@
 </file>
 
 <file path=word/header4.xml><?xml version="1.0" encoding="utf-8"?>
-<w:hdr xmlns:ve="http://schemas.openxmlformats.org/markup-compatibility/2006" xmlns:o="urn:schemas-microsoft-com:office:office" xmlns:r="http://schemas.openxmlformats.org/officeDocument/2006/relationships" xmlns:m="http://schemas.openxmlformats.org/officeDocument/2006/math" xmlns:v="urn:schemas-microsoft-com:vml" xmlns:wp="http://schemas.openxmlformats.org/drawingml/2006/wordprocessingDrawing" xmlns:w10="urn:schemas-microsoft-com:office:word" xmlns:w="http://schemas.openxmlformats.org/wordprocessingml/2006/main" xmlns:wne="http://schemas.microsoft.com/office/word/2006/wordml">
+<w:hdr xmlns:wpc="http://schemas.microsoft.com/office/word/2010/wordprocessingCanvas" xmlns:mc="http://schemas.openxmlformats.org/markup-compatibility/2006" xmlns:o="urn:schemas-microsoft-com:office:office" xmlns:r="http://schemas.openxmlformats.org/officeDocument/2006/relationships" xmlns:m="http://schemas.openxmlformats.org/officeDocument/2006/math" xmlns:v="urn:schemas-microsoft-com:vml" xmlns:wp14="http://schemas.microsoft.com/office/word/2010/wordprocessingDrawing" xmlns:wp="http://schemas.openxmlformats.org/drawingml/2006/wordprocessingDrawing" xmlns:w10="urn:schemas-microsoft-com:office:word" xmlns:w="http://schemas.openxmlformats.org/wordprocessingml/2006/main" xmlns:w14="http://schemas.microsoft.com/office/word/2010/wordml" xmlns:wpg="http://schemas.microsoft.com/office/word/2010/wordprocessingGroup" xmlns:wpi="http://schemas.microsoft.com/office/word/2010/wordprocessingInk" xmlns:wne="http://schemas.microsoft.com/office/word/2006/wordml" xmlns:wps="http://schemas.microsoft.com/office/word/2010/wordprocessingShape" mc:Ignorable="w14 wp14">
   <w:p>
     <w:pPr>
       <w:pStyle w:val="Cabealho"/>
@@ -33787,7 +34340,7 @@
 </file>
 
 <file path=word/header5.xml><?xml version="1.0" encoding="utf-8"?>
-<w:hdr xmlns:ve="http://schemas.openxmlformats.org/markup-compatibility/2006" xmlns:o="urn:schemas-microsoft-com:office:office" xmlns:r="http://schemas.openxmlformats.org/officeDocument/2006/relationships" xmlns:m="http://schemas.openxmlformats.org/officeDocument/2006/math" xmlns:v="urn:schemas-microsoft-com:vml" xmlns:wp="http://schemas.openxmlformats.org/drawingml/2006/wordprocessingDrawing" xmlns:w10="urn:schemas-microsoft-com:office:word" xmlns:w="http://schemas.openxmlformats.org/wordprocessingml/2006/main" xmlns:wne="http://schemas.microsoft.com/office/word/2006/wordml">
+<w:hdr xmlns:wpc="http://schemas.microsoft.com/office/word/2010/wordprocessingCanvas" xmlns:mc="http://schemas.openxmlformats.org/markup-compatibility/2006" xmlns:o="urn:schemas-microsoft-com:office:office" xmlns:r="http://schemas.openxmlformats.org/officeDocument/2006/relationships" xmlns:m="http://schemas.openxmlformats.org/officeDocument/2006/math" xmlns:v="urn:schemas-microsoft-com:vml" xmlns:wp14="http://schemas.microsoft.com/office/word/2010/wordprocessingDrawing" xmlns:wp="http://schemas.openxmlformats.org/drawingml/2006/wordprocessingDrawing" xmlns:w10="urn:schemas-microsoft-com:office:word" xmlns:w="http://schemas.openxmlformats.org/wordprocessingml/2006/main" xmlns:w14="http://schemas.microsoft.com/office/word/2010/wordml" xmlns:wpg="http://schemas.microsoft.com/office/word/2010/wordprocessingGroup" xmlns:wpi="http://schemas.microsoft.com/office/word/2010/wordprocessingInk" xmlns:wne="http://schemas.microsoft.com/office/word/2006/wordml" xmlns:wps="http://schemas.microsoft.com/office/word/2010/wordprocessingShape" mc:Ignorable="w14 wp14">
   <w:p>
     <w:pPr>
       <w:pStyle w:val="Cabealho"/>
@@ -33802,7 +34355,7 @@
 </file>
 
 <file path=word/header6.xml><?xml version="1.0" encoding="utf-8"?>
-<w:hdr xmlns:ve="http://schemas.openxmlformats.org/markup-compatibility/2006" xmlns:o="urn:schemas-microsoft-com:office:office" xmlns:r="http://schemas.openxmlformats.org/officeDocument/2006/relationships" xmlns:m="http://schemas.openxmlformats.org/officeDocument/2006/math" xmlns:v="urn:schemas-microsoft-com:vml" xmlns:wp="http://schemas.openxmlformats.org/drawingml/2006/wordprocessingDrawing" xmlns:w10="urn:schemas-microsoft-com:office:word" xmlns:w="http://schemas.openxmlformats.org/wordprocessingml/2006/main" xmlns:wne="http://schemas.microsoft.com/office/word/2006/wordml">
+<w:hdr xmlns:wpc="http://schemas.microsoft.com/office/word/2010/wordprocessingCanvas" xmlns:mc="http://schemas.openxmlformats.org/markup-compatibility/2006" xmlns:o="urn:schemas-microsoft-com:office:office" xmlns:r="http://schemas.openxmlformats.org/officeDocument/2006/relationships" xmlns:m="http://schemas.openxmlformats.org/officeDocument/2006/math" xmlns:v="urn:schemas-microsoft-com:vml" xmlns:wp14="http://schemas.microsoft.com/office/word/2010/wordprocessingDrawing" xmlns:wp="http://schemas.openxmlformats.org/drawingml/2006/wordprocessingDrawing" xmlns:w10="urn:schemas-microsoft-com:office:word" xmlns:w="http://schemas.openxmlformats.org/wordprocessingml/2006/main" xmlns:w14="http://schemas.microsoft.com/office/word/2010/wordml" xmlns:wpg="http://schemas.microsoft.com/office/word/2010/wordprocessingGroup" xmlns:wpi="http://schemas.microsoft.com/office/word/2010/wordprocessingInk" xmlns:wne="http://schemas.microsoft.com/office/word/2006/wordml" xmlns:wps="http://schemas.microsoft.com/office/word/2010/wordprocessingShape" mc:Ignorable="w14 wp14">
   <w:p>
     <w:pPr>
       <w:pStyle w:val="Cabealho"/>
@@ -33812,7 +34365,7 @@
 </file>
 
 <file path=word/header7.xml><?xml version="1.0" encoding="utf-8"?>
-<w:hdr xmlns:ve="http://schemas.openxmlformats.org/markup-compatibility/2006" xmlns:o="urn:schemas-microsoft-com:office:office" xmlns:r="http://schemas.openxmlformats.org/officeDocument/2006/relationships" xmlns:m="http://schemas.openxmlformats.org/officeDocument/2006/math" xmlns:v="urn:schemas-microsoft-com:vml" xmlns:wp="http://schemas.openxmlformats.org/drawingml/2006/wordprocessingDrawing" xmlns:w10="urn:schemas-microsoft-com:office:word" xmlns:w="http://schemas.openxmlformats.org/wordprocessingml/2006/main" xmlns:wne="http://schemas.microsoft.com/office/word/2006/wordml">
+<w:hdr xmlns:wpc="http://schemas.microsoft.com/office/word/2010/wordprocessingCanvas" xmlns:mc="http://schemas.openxmlformats.org/markup-compatibility/2006" xmlns:o="urn:schemas-microsoft-com:office:office" xmlns:r="http://schemas.openxmlformats.org/officeDocument/2006/relationships" xmlns:m="http://schemas.openxmlformats.org/officeDocument/2006/math" xmlns:v="urn:schemas-microsoft-com:vml" xmlns:wp14="http://schemas.microsoft.com/office/word/2010/wordprocessingDrawing" xmlns:wp="http://schemas.openxmlformats.org/drawingml/2006/wordprocessingDrawing" xmlns:w10="urn:schemas-microsoft-com:office:word" xmlns:w="http://schemas.openxmlformats.org/wordprocessingml/2006/main" xmlns:w14="http://schemas.microsoft.com/office/word/2010/wordml" xmlns:wpg="http://schemas.microsoft.com/office/word/2010/wordprocessingGroup" xmlns:wpi="http://schemas.microsoft.com/office/word/2010/wordprocessingInk" xmlns:wne="http://schemas.microsoft.com/office/word/2006/wordml" xmlns:wps="http://schemas.microsoft.com/office/word/2010/wordprocessingShape" mc:Ignorable="w14 wp14">
   <w:p>
     <w:pPr>
       <w:pStyle w:val="Cabealho"/>
@@ -33822,7 +34375,7 @@
 </file>
 
 <file path=word/numbering.xml><?xml version="1.0" encoding="utf-8"?>
-<w:numbering xmlns:ve="http://schemas.openxmlformats.org/markup-compatibility/2006" xmlns:o="urn:schemas-microsoft-com:office:office" xmlns:r="http://schemas.openxmlformats.org/officeDocument/2006/relationships" xmlns:m="http://schemas.openxmlformats.org/officeDocument/2006/math" xmlns:v="urn:schemas-microsoft-com:vml" xmlns:wp="http://schemas.openxmlformats.org/drawingml/2006/wordprocessingDrawing" xmlns:w10="urn:schemas-microsoft-com:office:word" xmlns:w="http://schemas.openxmlformats.org/wordprocessingml/2006/main" xmlns:wne="http://schemas.microsoft.com/office/word/2006/wordml">
+<w:numbering xmlns:wpc="http://schemas.microsoft.com/office/word/2010/wordprocessingCanvas" xmlns:mc="http://schemas.openxmlformats.org/markup-compatibility/2006" xmlns:o="urn:schemas-microsoft-com:office:office" xmlns:r="http://schemas.openxmlformats.org/officeDocument/2006/relationships" xmlns:m="http://schemas.openxmlformats.org/officeDocument/2006/math" xmlns:v="urn:schemas-microsoft-com:vml" xmlns:wp14="http://schemas.microsoft.com/office/word/2010/wordprocessingDrawing" xmlns:wp="http://schemas.openxmlformats.org/drawingml/2006/wordprocessingDrawing" xmlns:w10="urn:schemas-microsoft-com:office:word" xmlns:w="http://schemas.openxmlformats.org/wordprocessingml/2006/main" xmlns:w14="http://schemas.microsoft.com/office/word/2010/wordml" xmlns:wpg="http://schemas.microsoft.com/office/word/2010/wordprocessingGroup" xmlns:wpi="http://schemas.microsoft.com/office/word/2010/wordprocessingInk" xmlns:wne="http://schemas.microsoft.com/office/word/2006/wordml" xmlns:wps="http://schemas.microsoft.com/office/word/2010/wordprocessingShape" mc:Ignorable="w14 wp14">
   <w:abstractNum w:abstractNumId="0">
     <w:nsid w:val="05D72FCF"/>
     <w:multiLevelType w:val="hybridMultilevel"/>
@@ -36183,7 +36736,7 @@
 </file>
 
 <file path=word/styles.xml><?xml version="1.0" encoding="utf-8"?>
-<w:styles xmlns:r="http://schemas.openxmlformats.org/officeDocument/2006/relationships" xmlns:w="http://schemas.openxmlformats.org/wordprocessingml/2006/main">
+<w:styles xmlns:mc="http://schemas.openxmlformats.org/markup-compatibility/2006" xmlns:r="http://schemas.openxmlformats.org/officeDocument/2006/relationships" xmlns:w="http://schemas.openxmlformats.org/wordprocessingml/2006/main" xmlns:w14="http://schemas.microsoft.com/office/word/2010/wordml" mc:Ignorable="w14">
   <w:docDefaults>
     <w:rPrDefault>
       <w:rPr>
@@ -36549,7 +37102,6 @@
     <w:uiPriority w:val="99"/>
     <w:semiHidden/>
     <w:unhideWhenUsed/>
-    <w:qFormat/>
     <w:tblPr>
       <w:tblInd w:w="0" w:type="dxa"/>
       <w:tblCellMar>
@@ -38161,7 +38713,7 @@
 </file>
 
 <file path=customXml/itemProps1.xml><?xml version="1.0" encoding="utf-8"?>
-<ds:datastoreItem xmlns:ds="http://schemas.openxmlformats.org/officeDocument/2006/customXml" ds:itemID="{59AFBF48-D891-4BE3-BFA7-91C7BE6B8C64}">
+<ds:datastoreItem xmlns:ds="http://schemas.openxmlformats.org/officeDocument/2006/customXml" ds:itemID="{D4974EC0-4D9C-48B7-AB6A-815DDBC6D3EE}">
   <ds:schemaRefs>
     <ds:schemaRef ds:uri="http://schemas.openxmlformats.org/officeDocument/2006/bibliography"/>
   </ds:schemaRefs>

</xml_diff>